<commit_message>
Removed unnecessary env fike
</commit_message>
<xml_diff>
--- a/Report_Deirdre_Lee_.docx
+++ b/Report_Deirdre_Lee_.docx
@@ -4343,54 +4343,6 @@
           </w:tcPr>
           <w:p>
             <w:pPr>
-              <w:spacing w:line="276" w:lineRule="auto"/>
-              <w:ind w:left="360"/>
-              <w:cnfStyle w:val="000000100000" w:firstRow="0" w:lastRow="0" w:firstColumn="0" w:lastColumn="0" w:oddVBand="0" w:evenVBand="0" w:oddHBand="1" w:evenHBand="0" w:firstRowFirstColumn="0" w:firstRowLastColumn="0" w:lastRowFirstColumn="0" w:lastRowLastColumn="0"/>
-              <w:rPr>
-                <w:rFonts w:ascii="Sitka Text" w:hAnsi="Sitka Text"/>
-              </w:rPr>
-            </w:pPr>
-            <w:r>
-              <w:rPr>
-                <w:rFonts w:ascii="Sitka Text" w:hAnsi="Sitka Text"/>
-              </w:rPr>
-              <w:t>Jenkins</w:t>
-            </w:r>
-          </w:p>
-          <w:p>
-            <w:pPr>
-              <w:spacing w:line="276" w:lineRule="auto"/>
-              <w:ind w:left="360"/>
-              <w:cnfStyle w:val="000000100000" w:firstRow="0" w:lastRow="0" w:firstColumn="0" w:lastColumn="0" w:oddVBand="0" w:evenVBand="0" w:oddHBand="1" w:evenHBand="0" w:firstRowFirstColumn="0" w:firstRowLastColumn="0" w:lastRowFirstColumn="0" w:lastRowLastColumn="0"/>
-              <w:rPr>
-                <w:rFonts w:ascii="Sitka Text" w:hAnsi="Sitka Text"/>
-              </w:rPr>
-            </w:pPr>
-            <w:r>
-              <w:rPr>
-                <w:rFonts w:ascii="Sitka Text" w:hAnsi="Sitka Text"/>
-              </w:rPr>
-              <w:t>Travis CI</w:t>
-            </w:r>
-          </w:p>
-          <w:p>
-            <w:pPr>
-              <w:spacing w:line="276" w:lineRule="auto"/>
-              <w:ind w:left="360"/>
-              <w:cnfStyle w:val="000000100000" w:firstRow="0" w:lastRow="0" w:firstColumn="0" w:lastColumn="0" w:oddVBand="0" w:evenVBand="0" w:oddHBand="1" w:evenHBand="0" w:firstRowFirstColumn="0" w:firstRowLastColumn="0" w:lastRowFirstColumn="0" w:lastRowLastColumn="0"/>
-              <w:rPr>
-                <w:rFonts w:ascii="Sitka Text" w:hAnsi="Sitka Text"/>
-              </w:rPr>
-            </w:pPr>
-            <w:r>
-              <w:rPr>
-                <w:rFonts w:ascii="Sitka Text" w:hAnsi="Sitka Text"/>
-              </w:rPr>
-              <w:t>Circle CI</w:t>
-            </w:r>
-          </w:p>
-          <w:p>
-            <w:pPr>
               <w:pStyle w:val="NoSpacing"/>
               <w:spacing w:after="160" w:line="276" w:lineRule="auto"/>
               <w:ind w:left="360"/>
@@ -4405,14 +4357,6 @@
                 <w:rFonts w:ascii="Sitka Text" w:eastAsiaTheme="minorHAnsi" w:hAnsi="Sitka Text"/>
                 <w:lang w:val="en-IE"/>
               </w:rPr>
-              <w:t>GitLab CI/CD</w:t>
-            </w:r>
-            <w:r>
-              <w:rPr>
-                <w:rFonts w:ascii="Sitka Text" w:eastAsiaTheme="minorHAnsi" w:hAnsi="Sitka Text"/>
-                <w:lang w:val="en-IE"/>
-              </w:rPr>
-              <w:br/>
               <w:t>GitHub Actions</w:t>
             </w:r>
           </w:p>
@@ -4708,7 +4652,7 @@
               <w:rPr>
                 <w:rFonts w:ascii="Sitka Text" w:hAnsi="Sitka Text"/>
               </w:rPr>
-              <w:t>Continuous Delivery &amp; Deployment</w:t>
+              <w:t>Continuous Delivery</w:t>
             </w:r>
           </w:p>
         </w:tc>
@@ -4729,194 +4673,7 @@
               <w:rPr>
                 <w:rFonts w:ascii="Sitka Text" w:hAnsi="Sitka Text"/>
               </w:rPr>
-              <w:t>Circle CI</w:t>
-            </w:r>
-          </w:p>
-          <w:p>
-            <w:pPr>
-              <w:spacing w:line="276" w:lineRule="auto"/>
-              <w:ind w:left="360"/>
-              <w:cnfStyle w:val="000000000000" w:firstRow="0" w:lastRow="0" w:firstColumn="0" w:lastColumn="0" w:oddVBand="0" w:evenVBand="0" w:oddHBand="0" w:evenHBand="0" w:firstRowFirstColumn="0" w:firstRowLastColumn="0" w:lastRowFirstColumn="0" w:lastRowLastColumn="0"/>
-              <w:rPr>
-                <w:rFonts w:ascii="Sitka Text" w:hAnsi="Sitka Text"/>
-              </w:rPr>
-            </w:pPr>
-            <w:r>
-              <w:rPr>
-                <w:rFonts w:ascii="Sitka Text" w:hAnsi="Sitka Text"/>
-              </w:rPr>
-              <w:t>Travis CI</w:t>
-            </w:r>
-          </w:p>
-          <w:p>
-            <w:pPr>
-              <w:spacing w:line="276" w:lineRule="auto"/>
-              <w:ind w:left="360"/>
-              <w:cnfStyle w:val="000000000000" w:firstRow="0" w:lastRow="0" w:firstColumn="0" w:lastColumn="0" w:oddVBand="0" w:evenVBand="0" w:oddHBand="0" w:evenHBand="0" w:firstRowFirstColumn="0" w:firstRowLastColumn="0" w:lastRowFirstColumn="0" w:lastRowLastColumn="0"/>
-              <w:rPr>
-                <w:rFonts w:ascii="Sitka Text" w:hAnsi="Sitka Text"/>
-              </w:rPr>
-            </w:pPr>
-            <w:r>
-              <w:rPr>
-                <w:rFonts w:ascii="Sitka Text" w:hAnsi="Sitka Text"/>
-              </w:rPr>
-              <w:t>GitLab CI/CD</w:t>
-            </w:r>
-          </w:p>
-          <w:p>
-            <w:pPr>
-              <w:spacing w:line="276" w:lineRule="auto"/>
-              <w:ind w:left="360"/>
-              <w:cnfStyle w:val="000000000000" w:firstRow="0" w:lastRow="0" w:firstColumn="0" w:lastColumn="0" w:oddVBand="0" w:evenVBand="0" w:oddHBand="0" w:evenHBand="0" w:firstRowFirstColumn="0" w:firstRowLastColumn="0" w:lastRowFirstColumn="0" w:lastRowLastColumn="0"/>
-              <w:rPr>
-                <w:rFonts w:ascii="Sitka Text" w:hAnsi="Sitka Text"/>
-              </w:rPr>
-            </w:pPr>
-            <w:r>
-              <w:rPr>
-                <w:rFonts w:ascii="Sitka Text" w:hAnsi="Sitka Text"/>
-              </w:rPr>
               <w:t>GitHub Actions</w:t>
-            </w:r>
-          </w:p>
-        </w:tc>
-      </w:tr>
-      <w:tr>
-        <w:trPr>
-          <w:cnfStyle w:val="000000100000" w:firstRow="0" w:lastRow="0" w:firstColumn="0" w:lastColumn="0" w:oddVBand="0" w:evenVBand="0" w:oddHBand="1" w:evenHBand="0" w:firstRowFirstColumn="0" w:firstRowLastColumn="0" w:lastRowFirstColumn="0" w:lastRowLastColumn="0"/>
-        </w:trPr>
-        <w:tc>
-          <w:tcPr>
-            <w:cnfStyle w:val="001000000000" w:firstRow="0" w:lastRow="0" w:firstColumn="1" w:lastColumn="0" w:oddVBand="0" w:evenVBand="0" w:oddHBand="0" w:evenHBand="0" w:firstRowFirstColumn="0" w:firstRowLastColumn="0" w:lastRowFirstColumn="0" w:lastRowLastColumn="0"/>
-            <w:tcW w:w="4508" w:type="dxa"/>
-          </w:tcPr>
-          <w:p>
-            <w:pPr>
-              <w:pStyle w:val="Heading3"/>
-              <w:tabs>
-                <w:tab w:val="left" w:pos="6990"/>
-              </w:tabs>
-              <w:spacing w:line="276" w:lineRule="auto"/>
-              <w:outlineLvl w:val="2"/>
-              <w:rPr>
-                <w:rFonts w:ascii="Sitka Text" w:hAnsi="Sitka Text"/>
-              </w:rPr>
-            </w:pPr>
-            <w:r>
-              <w:rPr>
-                <w:rFonts w:ascii="Sitka Text" w:hAnsi="Sitka Text"/>
-              </w:rPr>
-              <w:t>Continuous Monitoring</w:t>
-            </w:r>
-          </w:p>
-        </w:tc>
-        <w:tc>
-          <w:tcPr>
-            <w:tcW w:w="4508" w:type="dxa"/>
-          </w:tcPr>
-          <w:p>
-            <w:pPr>
-              <w:spacing w:line="276" w:lineRule="auto"/>
-              <w:ind w:left="360"/>
-              <w:cnfStyle w:val="000000100000" w:firstRow="0" w:lastRow="0" w:firstColumn="0" w:lastColumn="0" w:oddVBand="0" w:evenVBand="0" w:oddHBand="1" w:evenHBand="0" w:firstRowFirstColumn="0" w:firstRowLastColumn="0" w:lastRowFirstColumn="0" w:lastRowLastColumn="0"/>
-              <w:rPr>
-                <w:rFonts w:ascii="Sitka Text" w:hAnsi="Sitka Text"/>
-              </w:rPr>
-            </w:pPr>
-            <w:r>
-              <w:rPr>
-                <w:rFonts w:ascii="Sitka Text" w:hAnsi="Sitka Text"/>
-              </w:rPr>
-              <w:t>Prometheus</w:t>
-            </w:r>
-          </w:p>
-          <w:p>
-            <w:pPr>
-              <w:pStyle w:val="NoSpacing"/>
-              <w:spacing w:after="160" w:line="276" w:lineRule="auto"/>
-              <w:ind w:left="360"/>
-              <w:cnfStyle w:val="000000100000" w:firstRow="0" w:lastRow="0" w:firstColumn="0" w:lastColumn="0" w:oddVBand="0" w:evenVBand="0" w:oddHBand="1" w:evenHBand="0" w:firstRowFirstColumn="0" w:firstRowLastColumn="0" w:lastRowFirstColumn="0" w:lastRowLastColumn="0"/>
-              <w:rPr>
-                <w:rFonts w:ascii="Sitka Text" w:eastAsiaTheme="minorHAnsi" w:hAnsi="Sitka Text"/>
-                <w:lang w:val="en-IE"/>
-              </w:rPr>
-            </w:pPr>
-            <w:r>
-              <w:rPr>
-                <w:rFonts w:ascii="Sitka Text" w:eastAsiaTheme="minorHAnsi" w:hAnsi="Sitka Text"/>
-                <w:lang w:val="en-IE"/>
-              </w:rPr>
-              <w:t>Grafana</w:t>
-            </w:r>
-            <w:r>
-              <w:rPr>
-                <w:rFonts w:ascii="Sitka Text" w:eastAsiaTheme="minorHAnsi" w:hAnsi="Sitka Text"/>
-                <w:lang w:val="en-IE"/>
-              </w:rPr>
-              <w:br/>
-              <w:t>SonarCloud</w:t>
-            </w:r>
-          </w:p>
-        </w:tc>
-      </w:tr>
-      <w:tr>
-        <w:tc>
-          <w:tcPr>
-            <w:cnfStyle w:val="001000000000" w:firstRow="0" w:lastRow="0" w:firstColumn="1" w:lastColumn="0" w:oddVBand="0" w:evenVBand="0" w:oddHBand="0" w:evenHBand="0" w:firstRowFirstColumn="0" w:firstRowLastColumn="0" w:lastRowFirstColumn="0" w:lastRowLastColumn="0"/>
-            <w:tcW w:w="4508" w:type="dxa"/>
-          </w:tcPr>
-          <w:p>
-            <w:pPr>
-              <w:pStyle w:val="Heading3"/>
-              <w:spacing w:line="276" w:lineRule="auto"/>
-              <w:outlineLvl w:val="2"/>
-              <w:rPr>
-                <w:rFonts w:ascii="Sitka Text" w:hAnsi="Sitka Text"/>
-              </w:rPr>
-            </w:pPr>
-            <w:r>
-              <w:rPr>
-                <w:rFonts w:ascii="Sitka Text" w:hAnsi="Sitka Text"/>
-              </w:rPr>
-              <w:t>Continuous Feedback</w:t>
-            </w:r>
-          </w:p>
-        </w:tc>
-        <w:tc>
-          <w:tcPr>
-            <w:tcW w:w="4508" w:type="dxa"/>
-          </w:tcPr>
-          <w:p>
-            <w:pPr>
-              <w:spacing w:line="276" w:lineRule="auto"/>
-              <w:ind w:left="360"/>
-              <w:cnfStyle w:val="000000000000" w:firstRow="0" w:lastRow="0" w:firstColumn="0" w:lastColumn="0" w:oddVBand="0" w:evenVBand="0" w:oddHBand="0" w:evenHBand="0" w:firstRowFirstColumn="0" w:firstRowLastColumn="0" w:lastRowFirstColumn="0" w:lastRowLastColumn="0"/>
-              <w:rPr>
-                <w:rFonts w:ascii="Sitka Text" w:hAnsi="Sitka Text"/>
-              </w:rPr>
-            </w:pPr>
-            <w:r>
-              <w:rPr>
-                <w:rFonts w:ascii="Sitka Text" w:hAnsi="Sitka Text"/>
-              </w:rPr>
-              <w:t>Slack</w:t>
-            </w:r>
-          </w:p>
-          <w:p>
-            <w:pPr>
-              <w:spacing w:line="276" w:lineRule="auto"/>
-              <w:ind w:left="360"/>
-              <w:cnfStyle w:val="000000000000" w:firstRow="0" w:lastRow="0" w:firstColumn="0" w:lastColumn="0" w:oddVBand="0" w:evenVBand="0" w:oddHBand="0" w:evenHBand="0" w:firstRowFirstColumn="0" w:firstRowLastColumn="0" w:lastRowFirstColumn="0" w:lastRowLastColumn="0"/>
-              <w:rPr>
-                <w:rFonts w:ascii="Sitka Text" w:hAnsi="Sitka Text"/>
-              </w:rPr>
-            </w:pPr>
-            <w:r>
-              <w:rPr>
-                <w:rFonts w:ascii="Sitka Text" w:hAnsi="Sitka Text"/>
-              </w:rPr>
-              <w:t>Email</w:t>
             </w:r>
           </w:p>
         </w:tc>
@@ -4943,7 +4700,7 @@
               <w:rPr>
                 <w:rFonts w:ascii="Sitka Text" w:hAnsi="Sitka Text"/>
               </w:rPr>
-              <w:t>Continuous Improvement</w:t>
+              <w:t>Continuous Deployment</w:t>
             </w:r>
           </w:p>
         </w:tc>
@@ -4964,10 +4721,131 @@
               <w:rPr>
                 <w:rFonts w:ascii="Sitka Text" w:hAnsi="Sitka Text"/>
               </w:rPr>
-              <w:t>Kanban</w:t>
-            </w:r>
-            <w:bookmarkStart w:id="3" w:name="_GoBack"/>
-            <w:bookmarkEnd w:id="3"/>
+              <w:t>GitHub Actions</w:t>
+            </w:r>
+          </w:p>
+        </w:tc>
+      </w:tr>
+      <w:tr>
+        <w:tc>
+          <w:tcPr>
+            <w:cnfStyle w:val="001000000000" w:firstRow="0" w:lastRow="0" w:firstColumn="1" w:lastColumn="0" w:oddVBand="0" w:evenVBand="0" w:oddHBand="0" w:evenHBand="0" w:firstRowFirstColumn="0" w:firstRowLastColumn="0" w:lastRowFirstColumn="0" w:lastRowLastColumn="0"/>
+            <w:tcW w:w="4508" w:type="dxa"/>
+          </w:tcPr>
+          <w:p>
+            <w:pPr>
+              <w:pStyle w:val="Heading3"/>
+              <w:tabs>
+                <w:tab w:val="left" w:pos="6990"/>
+              </w:tabs>
+              <w:spacing w:line="276" w:lineRule="auto"/>
+              <w:outlineLvl w:val="2"/>
+              <w:rPr>
+                <w:rFonts w:ascii="Sitka Text" w:hAnsi="Sitka Text"/>
+              </w:rPr>
+            </w:pPr>
+            <w:r>
+              <w:rPr>
+                <w:rFonts w:ascii="Sitka Text" w:hAnsi="Sitka Text"/>
+              </w:rPr>
+              <w:t>Continuous Monitoring</w:t>
+            </w:r>
+          </w:p>
+        </w:tc>
+        <w:tc>
+          <w:tcPr>
+            <w:tcW w:w="4508" w:type="dxa"/>
+          </w:tcPr>
+          <w:p>
+            <w:pPr>
+              <w:spacing w:line="276" w:lineRule="auto"/>
+              <w:ind w:left="360"/>
+              <w:cnfStyle w:val="000000000000" w:firstRow="0" w:lastRow="0" w:firstColumn="0" w:lastColumn="0" w:oddVBand="0" w:evenVBand="0" w:oddHBand="0" w:evenHBand="0" w:firstRowFirstColumn="0" w:firstRowLastColumn="0" w:lastRowFirstColumn="0" w:lastRowLastColumn="0"/>
+              <w:rPr>
+                <w:rFonts w:ascii="Sitka Text" w:hAnsi="Sitka Text"/>
+              </w:rPr>
+            </w:pPr>
+            <w:r>
+              <w:rPr>
+                <w:rFonts w:ascii="Sitka Text" w:hAnsi="Sitka Text"/>
+              </w:rPr>
+              <w:t>Prometheus</w:t>
+            </w:r>
+          </w:p>
+          <w:p>
+            <w:pPr>
+              <w:pStyle w:val="NoSpacing"/>
+              <w:spacing w:after="160" w:line="276" w:lineRule="auto"/>
+              <w:ind w:left="360"/>
+              <w:cnfStyle w:val="000000000000" w:firstRow="0" w:lastRow="0" w:firstColumn="0" w:lastColumn="0" w:oddVBand="0" w:evenVBand="0" w:oddHBand="0" w:evenHBand="0" w:firstRowFirstColumn="0" w:firstRowLastColumn="0" w:lastRowFirstColumn="0" w:lastRowLastColumn="0"/>
+              <w:rPr>
+                <w:rFonts w:ascii="Sitka Text" w:eastAsiaTheme="minorHAnsi" w:hAnsi="Sitka Text"/>
+                <w:lang w:val="en-IE"/>
+              </w:rPr>
+            </w:pPr>
+            <w:r>
+              <w:rPr>
+                <w:rFonts w:ascii="Sitka Text" w:eastAsiaTheme="minorHAnsi" w:hAnsi="Sitka Text"/>
+                <w:lang w:val="en-IE"/>
+              </w:rPr>
+              <w:t>Grafana</w:t>
+            </w:r>
+            <w:r>
+              <w:rPr>
+                <w:rFonts w:ascii="Sitka Text" w:eastAsiaTheme="minorHAnsi" w:hAnsi="Sitka Text"/>
+                <w:lang w:val="en-IE"/>
+              </w:rPr>
+              <w:br/>
+              <w:t>SonarCloud</w:t>
+            </w:r>
+          </w:p>
+        </w:tc>
+      </w:tr>
+      <w:tr>
+        <w:trPr>
+          <w:cnfStyle w:val="000000100000" w:firstRow="0" w:lastRow="0" w:firstColumn="0" w:lastColumn="0" w:oddVBand="0" w:evenVBand="0" w:oddHBand="1" w:evenHBand="0" w:firstRowFirstColumn="0" w:firstRowLastColumn="0" w:lastRowFirstColumn="0" w:lastRowLastColumn="0"/>
+        </w:trPr>
+        <w:tc>
+          <w:tcPr>
+            <w:cnfStyle w:val="001000000000" w:firstRow="0" w:lastRow="0" w:firstColumn="1" w:lastColumn="0" w:oddVBand="0" w:evenVBand="0" w:oddHBand="0" w:evenHBand="0" w:firstRowFirstColumn="0" w:firstRowLastColumn="0" w:lastRowFirstColumn="0" w:lastRowLastColumn="0"/>
+            <w:tcW w:w="4508" w:type="dxa"/>
+          </w:tcPr>
+          <w:p>
+            <w:pPr>
+              <w:pStyle w:val="Heading3"/>
+              <w:spacing w:line="276" w:lineRule="auto"/>
+              <w:outlineLvl w:val="2"/>
+              <w:rPr>
+                <w:rFonts w:ascii="Sitka Text" w:hAnsi="Sitka Text"/>
+              </w:rPr>
+            </w:pPr>
+            <w:r>
+              <w:rPr>
+                <w:rFonts w:ascii="Sitka Text" w:hAnsi="Sitka Text"/>
+              </w:rPr>
+              <w:t>Continuous Feedback</w:t>
+            </w:r>
+          </w:p>
+        </w:tc>
+        <w:tc>
+          <w:tcPr>
+            <w:tcW w:w="4508" w:type="dxa"/>
+          </w:tcPr>
+          <w:p>
+            <w:pPr>
+              <w:spacing w:line="276" w:lineRule="auto"/>
+              <w:ind w:left="360"/>
+              <w:cnfStyle w:val="000000100000" w:firstRow="0" w:lastRow="0" w:firstColumn="0" w:lastColumn="0" w:oddVBand="0" w:evenVBand="0" w:oddHBand="1" w:evenHBand="0" w:firstRowFirstColumn="0" w:firstRowLastColumn="0" w:lastRowFirstColumn="0" w:lastRowLastColumn="0"/>
+              <w:rPr>
+                <w:rFonts w:ascii="Sitka Text" w:hAnsi="Sitka Text"/>
+              </w:rPr>
+            </w:pPr>
+            <w:r>
+              <w:rPr>
+                <w:rFonts w:ascii="Sitka Text" w:hAnsi="Sitka Text"/>
+              </w:rPr>
+              <w:t>Slack</w:t>
+            </w:r>
           </w:p>
           <w:p>
             <w:pPr>
@@ -4982,6 +4860,67 @@
               <w:rPr>
                 <w:rFonts w:ascii="Sitka Text" w:hAnsi="Sitka Text"/>
               </w:rPr>
+              <w:t>Email</w:t>
+            </w:r>
+          </w:p>
+        </w:tc>
+      </w:tr>
+      <w:tr>
+        <w:tc>
+          <w:tcPr>
+            <w:cnfStyle w:val="001000000000" w:firstRow="0" w:lastRow="0" w:firstColumn="1" w:lastColumn="0" w:oddVBand="0" w:evenVBand="0" w:oddHBand="0" w:evenHBand="0" w:firstRowFirstColumn="0" w:firstRowLastColumn="0" w:lastRowFirstColumn="0" w:lastRowLastColumn="0"/>
+            <w:tcW w:w="4508" w:type="dxa"/>
+          </w:tcPr>
+          <w:p>
+            <w:pPr>
+              <w:pStyle w:val="Heading3"/>
+              <w:spacing w:line="276" w:lineRule="auto"/>
+              <w:outlineLvl w:val="2"/>
+              <w:rPr>
+                <w:rFonts w:ascii="Sitka Text" w:hAnsi="Sitka Text"/>
+              </w:rPr>
+            </w:pPr>
+            <w:r>
+              <w:rPr>
+                <w:rFonts w:ascii="Sitka Text" w:hAnsi="Sitka Text"/>
+              </w:rPr>
+              <w:t>Continuous Improvement</w:t>
+            </w:r>
+          </w:p>
+        </w:tc>
+        <w:tc>
+          <w:tcPr>
+            <w:tcW w:w="4508" w:type="dxa"/>
+          </w:tcPr>
+          <w:p>
+            <w:pPr>
+              <w:spacing w:line="276" w:lineRule="auto"/>
+              <w:ind w:left="360"/>
+              <w:cnfStyle w:val="000000000000" w:firstRow="0" w:lastRow="0" w:firstColumn="0" w:lastColumn="0" w:oddVBand="0" w:evenVBand="0" w:oddHBand="0" w:evenHBand="0" w:firstRowFirstColumn="0" w:firstRowLastColumn="0" w:lastRowFirstColumn="0" w:lastRowLastColumn="0"/>
+              <w:rPr>
+                <w:rFonts w:ascii="Sitka Text" w:hAnsi="Sitka Text"/>
+              </w:rPr>
+            </w:pPr>
+            <w:r>
+              <w:rPr>
+                <w:rFonts w:ascii="Sitka Text" w:hAnsi="Sitka Text"/>
+              </w:rPr>
+              <w:t>Kanban</w:t>
+            </w:r>
+          </w:p>
+          <w:p>
+            <w:pPr>
+              <w:spacing w:line="276" w:lineRule="auto"/>
+              <w:ind w:left="360"/>
+              <w:cnfStyle w:val="000000000000" w:firstRow="0" w:lastRow="0" w:firstColumn="0" w:lastColumn="0" w:oddVBand="0" w:evenVBand="0" w:oddHBand="0" w:evenHBand="0" w:firstRowFirstColumn="0" w:firstRowLastColumn="0" w:lastRowFirstColumn="0" w:lastRowLastColumn="0"/>
+              <w:rPr>
+                <w:rFonts w:ascii="Sitka Text" w:hAnsi="Sitka Text"/>
+              </w:rPr>
+            </w:pPr>
+            <w:r>
+              <w:rPr>
+                <w:rFonts w:ascii="Sitka Text" w:hAnsi="Sitka Text"/>
+              </w:rPr>
               <w:t>Jira</w:t>
             </w:r>
           </w:p>
@@ -5006,7 +4945,7 @@
           <w:szCs w:val="26"/>
         </w:rPr>
       </w:pPr>
-      <w:bookmarkStart w:id="4" w:name="_Toc160545309"/>
+      <w:bookmarkStart w:id="3" w:name="_Toc160545309"/>
       <w:r>
         <w:rPr>
           <w:rFonts w:ascii="Sitka Text" w:hAnsi="Sitka Text"/>
@@ -5029,7 +4968,7 @@
         <w:lastRenderedPageBreak/>
         <w:t>Stage 1.3: Flow Diagram</w:t>
       </w:r>
-      <w:bookmarkEnd w:id="4"/>
+      <w:bookmarkEnd w:id="3"/>
     </w:p>
     <w:p>
       <w:pPr>
@@ -5138,45 +5077,36 @@
       <w:r>
         <w:rPr>
           <w:rFonts w:ascii="Sitka Text" w:hAnsi="Sitka Text"/>
-          <w:noProof/>
-          <w:color w:val="F79646" w:themeColor="accent6"/>
-        </w:rPr>
-        <w:drawing>
-          <wp:inline distT="0" distB="0" distL="0" distR="0" wp14:anchorId="43618E2B" wp14:editId="5E7A760A">
-            <wp:extent cx="5165677" cy="4562461"/>
-            <wp:effectExtent l="0" t="0" r="0" b="0"/>
-            <wp:docPr id="1" name="Picture 1"/>
-            <wp:cNvGraphicFramePr>
-              <a:graphicFrameLocks xmlns:a="http://schemas.openxmlformats.org/drawingml/2006/main" noChangeAspect="1"/>
-            </wp:cNvGraphicFramePr>
-            <a:graphic xmlns:a="http://schemas.openxmlformats.org/drawingml/2006/main">
-              <a:graphicData uri="http://schemas.openxmlformats.org/drawingml/2006/picture">
-                <pic:pic xmlns:pic="http://schemas.openxmlformats.org/drawingml/2006/picture">
-                  <pic:nvPicPr>
-                    <pic:cNvPr id="1" name=""/>
-                    <pic:cNvPicPr/>
-                  </pic:nvPicPr>
-                  <pic:blipFill>
-                    <a:blip r:embed="rId6"/>
-                    <a:stretch>
-                      <a:fillRect/>
-                    </a:stretch>
-                  </pic:blipFill>
-                  <pic:spPr>
-                    <a:xfrm>
-                      <a:off x="0" y="0"/>
-                      <a:ext cx="5258332" cy="4644296"/>
-                    </a:xfrm>
-                    <a:prstGeom prst="rect">
-                      <a:avLst/>
-                    </a:prstGeom>
-                  </pic:spPr>
-                </pic:pic>
-              </a:graphicData>
-            </a:graphic>
-          </wp:inline>
-        </w:drawing>
-      </w:r>
+          <w:color w:val="F79646" w:themeColor="accent6"/>
+        </w:rPr>
+        <w:object w:dxaOrig="5017" w:dyaOrig="4308" w14:anchorId="5E222983">
+          <v:shapetype id="_x0000_t75" coordsize="21600,21600" o:spt="75" o:preferrelative="t" path="m@4@5l@4@11@9@11@9@5xe" filled="f" stroked="f">
+            <v:stroke joinstyle="miter"/>
+            <v:formulas>
+              <v:f eqn="if lineDrawn pixelLineWidth 0"/>
+              <v:f eqn="sum @0 1 0"/>
+              <v:f eqn="sum 0 0 @1"/>
+              <v:f eqn="prod @2 1 2"/>
+              <v:f eqn="prod @3 21600 pixelWidth"/>
+              <v:f eqn="prod @3 21600 pixelHeight"/>
+              <v:f eqn="sum @0 0 1"/>
+              <v:f eqn="prod @6 1 2"/>
+              <v:f eqn="prod @7 21600 pixelWidth"/>
+              <v:f eqn="sum @8 21600 0"/>
+              <v:f eqn="prod @7 21600 pixelHeight"/>
+              <v:f eqn="sum @10 21600 0"/>
+            </v:formulas>
+            <v:path o:extrusionok="f" gradientshapeok="t" o:connecttype="rect"/>
+            <o:lock v:ext="edit" aspectratio="t"/>
+          </v:shapetype>
+          <v:shape id="_x0000_i1029" type="#_x0000_t75" style="width:372.75pt;height:320.25pt" o:ole="">
+            <v:imagedata r:id="rId6" o:title=""/>
+          </v:shape>
+          <o:OLEObject Type="Embed" ProgID="Acrobat.Document.DC" ShapeID="_x0000_i1029" DrawAspect="Content" ObjectID="_1771402196" r:id="rId7"/>
+        </w:object>
+      </w:r>
+      <w:bookmarkStart w:id="4" w:name="_GoBack"/>
+      <w:bookmarkEnd w:id="4"/>
     </w:p>
     <w:p>
       <w:pPr>
@@ -5331,7 +5261,6 @@
           <w:rFonts w:ascii="Sitka Text" w:hAnsi="Sitka Text"/>
           <w:noProof/>
         </w:rPr>
-        <w:lastRenderedPageBreak/>
         <w:drawing>
           <wp:inline distT="0" distB="0" distL="0" distR="0" wp14:anchorId="67E83837" wp14:editId="1B155AF5">
             <wp:extent cx="3000375" cy="838018"/>
@@ -5348,7 +5277,7 @@
                     <pic:cNvPicPr/>
                   </pic:nvPicPr>
                   <pic:blipFill>
-                    <a:blip r:embed="rId7"/>
+                    <a:blip r:embed="rId8"/>
                     <a:stretch>
                       <a:fillRect/>
                     </a:stretch>
@@ -5468,6 +5397,7 @@
           <w:rFonts w:ascii="Sitka Text" w:hAnsi="Sitka Text"/>
           <w:noProof/>
         </w:rPr>
+        <w:lastRenderedPageBreak/>
         <w:drawing>
           <wp:inline distT="0" distB="0" distL="0" distR="0" wp14:anchorId="4446D01E" wp14:editId="22158219">
             <wp:extent cx="1876425" cy="1270997"/>
@@ -5484,7 +5414,7 @@
                     <pic:cNvPicPr/>
                   </pic:nvPicPr>
                   <pic:blipFill>
-                    <a:blip r:embed="rId8"/>
+                    <a:blip r:embed="rId9"/>
                     <a:stretch>
                       <a:fillRect/>
                     </a:stretch>
@@ -5629,7 +5559,7 @@
                     <pic:cNvPicPr/>
                   </pic:nvPicPr>
                   <pic:blipFill>
-                    <a:blip r:embed="rId9"/>
+                    <a:blip r:embed="rId10"/>
                     <a:stretch>
                       <a:fillRect/>
                     </a:stretch>
@@ -5773,7 +5703,7 @@
                     <pic:cNvPicPr/>
                   </pic:nvPicPr>
                   <pic:blipFill>
-                    <a:blip r:embed="rId10"/>
+                    <a:blip r:embed="rId11"/>
                     <a:stretch>
                       <a:fillRect/>
                     </a:stretch>
@@ -5884,7 +5814,6 @@
         <w:pStyle w:val="BodyTextIndent2"/>
       </w:pPr>
       <w:r>
-        <w:lastRenderedPageBreak/>
         <w:t>I have chosen to use the build tool Maven as part of the automation process of this project.</w:t>
       </w:r>
     </w:p>
@@ -5935,6 +5864,7 @@
         <w:rPr>
           <w:rFonts w:ascii="Sitka Text" w:hAnsi="Sitka Text"/>
         </w:rPr>
+        <w:lastRenderedPageBreak/>
         <w:t>Stage 2.3: Configure Git Authentication</w:t>
       </w:r>
       <w:bookmarkEnd w:id="8"/>
@@ -6450,7 +6380,6 @@
         <w:rPr>
           <w:rFonts w:ascii="Sitka Text" w:hAnsi="Sitka Text"/>
         </w:rPr>
-        <w:lastRenderedPageBreak/>
         <w:t>Stage 4.3: Creation of CentOS Containers</w:t>
       </w:r>
       <w:bookmarkEnd w:id="18"/>
@@ -6476,6 +6405,7 @@
         <w:rPr>
           <w:rFonts w:ascii="Sitka Text" w:hAnsi="Sitka Text"/>
         </w:rPr>
+        <w:lastRenderedPageBreak/>
         <w:t>Stage 5: Cloud Provisioning and Configuration Management</w:t>
       </w:r>
       <w:bookmarkEnd w:id="19"/>
@@ -7014,7 +6944,6 @@
           <w:rFonts w:ascii="Sitka Text" w:hAnsi="Sitka Text"/>
           <w:color w:val="F79646" w:themeColor="accent6"/>
         </w:rPr>
-        <w:lastRenderedPageBreak/>
         <w:t>Configure load balancers, auto-scaling groups, or service discovery mechanisms based on deployment requirements</w:t>
       </w:r>
       <w:r>
@@ -7037,6 +6966,7 @@
         <w:rPr>
           <w:rFonts w:ascii="Sitka Text" w:hAnsi="Sitka Text"/>
         </w:rPr>
+        <w:lastRenderedPageBreak/>
         <w:t xml:space="preserve">Stage 6.5: </w:t>
       </w:r>
       <w:r>
@@ -7451,7 +7381,6 @@
         <w:rPr>
           <w:rFonts w:ascii="Sitka Text" w:hAnsi="Sitka Text"/>
         </w:rPr>
-        <w:lastRenderedPageBreak/>
         <w:t>Stage 8.2: Implement Compilation and Unit Test Execution:</w:t>
       </w:r>
       <w:bookmarkEnd w:id="34"/>
@@ -7495,6 +7424,7 @@
           <w:rFonts w:ascii="Sitka Text" w:hAnsi="Sitka Text"/>
           <w:color w:val="F79646" w:themeColor="accent6"/>
         </w:rPr>
+        <w:lastRenderedPageBreak/>
         <w:t>Integrate unit test execution to validate the functionality and integrity of the application.</w:t>
       </w:r>
     </w:p>
@@ -13326,7 +13256,7 @@
 </file>
 
 <file path=customXml/itemProps1.xml><?xml version="1.0" encoding="utf-8"?>
-<ds:datastoreItem xmlns:ds="http://schemas.openxmlformats.org/officeDocument/2006/customXml" ds:itemID="{16F5BF5D-F01B-4EBF-B281-DDF5E0599962}">
+<ds:datastoreItem xmlns:ds="http://schemas.openxmlformats.org/officeDocument/2006/customXml" ds:itemID="{2E2557C5-0463-40C6-9537-1B49E19C8DFF}">
   <ds:schemaRefs>
     <ds:schemaRef ds:uri="http://schemas.openxmlformats.org/officeDocument/2006/bibliography"/>
   </ds:schemaRefs>

</xml_diff>

<commit_message>
Updated workflow doc to be triggered on dev branch
</commit_message>
<xml_diff>
--- a/Report_Deirdre_Lee_.docx
+++ b/Report_Deirdre_Lee_.docx
@@ -4343,54 +4343,6 @@
           </w:tcPr>
           <w:p>
             <w:pPr>
-              <w:spacing w:line="276" w:lineRule="auto"/>
-              <w:ind w:left="360"/>
-              <w:cnfStyle w:val="000000100000" w:firstRow="0" w:lastRow="0" w:firstColumn="0" w:lastColumn="0" w:oddVBand="0" w:evenVBand="0" w:oddHBand="1" w:evenHBand="0" w:firstRowFirstColumn="0" w:firstRowLastColumn="0" w:lastRowFirstColumn="0" w:lastRowLastColumn="0"/>
-              <w:rPr>
-                <w:rFonts w:ascii="Sitka Text" w:hAnsi="Sitka Text"/>
-              </w:rPr>
-            </w:pPr>
-            <w:r>
-              <w:rPr>
-                <w:rFonts w:ascii="Sitka Text" w:hAnsi="Sitka Text"/>
-              </w:rPr>
-              <w:t>Jenkins</w:t>
-            </w:r>
-          </w:p>
-          <w:p>
-            <w:pPr>
-              <w:spacing w:line="276" w:lineRule="auto"/>
-              <w:ind w:left="360"/>
-              <w:cnfStyle w:val="000000100000" w:firstRow="0" w:lastRow="0" w:firstColumn="0" w:lastColumn="0" w:oddVBand="0" w:evenVBand="0" w:oddHBand="1" w:evenHBand="0" w:firstRowFirstColumn="0" w:firstRowLastColumn="0" w:lastRowFirstColumn="0" w:lastRowLastColumn="0"/>
-              <w:rPr>
-                <w:rFonts w:ascii="Sitka Text" w:hAnsi="Sitka Text"/>
-              </w:rPr>
-            </w:pPr>
-            <w:r>
-              <w:rPr>
-                <w:rFonts w:ascii="Sitka Text" w:hAnsi="Sitka Text"/>
-              </w:rPr>
-              <w:t>Travis CI</w:t>
-            </w:r>
-          </w:p>
-          <w:p>
-            <w:pPr>
-              <w:spacing w:line="276" w:lineRule="auto"/>
-              <w:ind w:left="360"/>
-              <w:cnfStyle w:val="000000100000" w:firstRow="0" w:lastRow="0" w:firstColumn="0" w:lastColumn="0" w:oddVBand="0" w:evenVBand="0" w:oddHBand="1" w:evenHBand="0" w:firstRowFirstColumn="0" w:firstRowLastColumn="0" w:lastRowFirstColumn="0" w:lastRowLastColumn="0"/>
-              <w:rPr>
-                <w:rFonts w:ascii="Sitka Text" w:hAnsi="Sitka Text"/>
-              </w:rPr>
-            </w:pPr>
-            <w:r>
-              <w:rPr>
-                <w:rFonts w:ascii="Sitka Text" w:hAnsi="Sitka Text"/>
-              </w:rPr>
-              <w:t>Circle CI</w:t>
-            </w:r>
-          </w:p>
-          <w:p>
-            <w:pPr>
               <w:pStyle w:val="NoSpacing"/>
               <w:spacing w:after="160" w:line="276" w:lineRule="auto"/>
               <w:ind w:left="360"/>
@@ -4405,14 +4357,6 @@
                 <w:rFonts w:ascii="Sitka Text" w:eastAsiaTheme="minorHAnsi" w:hAnsi="Sitka Text"/>
                 <w:lang w:val="en-IE"/>
               </w:rPr>
-              <w:t>GitLab CI/CD</w:t>
-            </w:r>
-            <w:r>
-              <w:rPr>
-                <w:rFonts w:ascii="Sitka Text" w:eastAsiaTheme="minorHAnsi" w:hAnsi="Sitka Text"/>
-                <w:lang w:val="en-IE"/>
-              </w:rPr>
-              <w:br/>
               <w:t>GitHub Actions</w:t>
             </w:r>
           </w:p>
@@ -4708,7 +4652,7 @@
               <w:rPr>
                 <w:rFonts w:ascii="Sitka Text" w:hAnsi="Sitka Text"/>
               </w:rPr>
-              <w:t>Continuous Delivery &amp; Deployment</w:t>
+              <w:t>Continuous Delivery</w:t>
             </w:r>
           </w:p>
         </w:tc>
@@ -4729,194 +4673,7 @@
               <w:rPr>
                 <w:rFonts w:ascii="Sitka Text" w:hAnsi="Sitka Text"/>
               </w:rPr>
-              <w:t>Circle CI</w:t>
-            </w:r>
-          </w:p>
-          <w:p>
-            <w:pPr>
-              <w:spacing w:line="276" w:lineRule="auto"/>
-              <w:ind w:left="360"/>
-              <w:cnfStyle w:val="000000000000" w:firstRow="0" w:lastRow="0" w:firstColumn="0" w:lastColumn="0" w:oddVBand="0" w:evenVBand="0" w:oddHBand="0" w:evenHBand="0" w:firstRowFirstColumn="0" w:firstRowLastColumn="0" w:lastRowFirstColumn="0" w:lastRowLastColumn="0"/>
-              <w:rPr>
-                <w:rFonts w:ascii="Sitka Text" w:hAnsi="Sitka Text"/>
-              </w:rPr>
-            </w:pPr>
-            <w:r>
-              <w:rPr>
-                <w:rFonts w:ascii="Sitka Text" w:hAnsi="Sitka Text"/>
-              </w:rPr>
-              <w:t>Travis CI</w:t>
-            </w:r>
-          </w:p>
-          <w:p>
-            <w:pPr>
-              <w:spacing w:line="276" w:lineRule="auto"/>
-              <w:ind w:left="360"/>
-              <w:cnfStyle w:val="000000000000" w:firstRow="0" w:lastRow="0" w:firstColumn="0" w:lastColumn="0" w:oddVBand="0" w:evenVBand="0" w:oddHBand="0" w:evenHBand="0" w:firstRowFirstColumn="0" w:firstRowLastColumn="0" w:lastRowFirstColumn="0" w:lastRowLastColumn="0"/>
-              <w:rPr>
-                <w:rFonts w:ascii="Sitka Text" w:hAnsi="Sitka Text"/>
-              </w:rPr>
-            </w:pPr>
-            <w:r>
-              <w:rPr>
-                <w:rFonts w:ascii="Sitka Text" w:hAnsi="Sitka Text"/>
-              </w:rPr>
-              <w:t>GitLab CI/CD</w:t>
-            </w:r>
-          </w:p>
-          <w:p>
-            <w:pPr>
-              <w:spacing w:line="276" w:lineRule="auto"/>
-              <w:ind w:left="360"/>
-              <w:cnfStyle w:val="000000000000" w:firstRow="0" w:lastRow="0" w:firstColumn="0" w:lastColumn="0" w:oddVBand="0" w:evenVBand="0" w:oddHBand="0" w:evenHBand="0" w:firstRowFirstColumn="0" w:firstRowLastColumn="0" w:lastRowFirstColumn="0" w:lastRowLastColumn="0"/>
-              <w:rPr>
-                <w:rFonts w:ascii="Sitka Text" w:hAnsi="Sitka Text"/>
-              </w:rPr>
-            </w:pPr>
-            <w:r>
-              <w:rPr>
-                <w:rFonts w:ascii="Sitka Text" w:hAnsi="Sitka Text"/>
-              </w:rPr>
               <w:t>GitHub Actions</w:t>
-            </w:r>
-          </w:p>
-        </w:tc>
-      </w:tr>
-      <w:tr>
-        <w:trPr>
-          <w:cnfStyle w:val="000000100000" w:firstRow="0" w:lastRow="0" w:firstColumn="0" w:lastColumn="0" w:oddVBand="0" w:evenVBand="0" w:oddHBand="1" w:evenHBand="0" w:firstRowFirstColumn="0" w:firstRowLastColumn="0" w:lastRowFirstColumn="0" w:lastRowLastColumn="0"/>
-        </w:trPr>
-        <w:tc>
-          <w:tcPr>
-            <w:cnfStyle w:val="001000000000" w:firstRow="0" w:lastRow="0" w:firstColumn="1" w:lastColumn="0" w:oddVBand="0" w:evenVBand="0" w:oddHBand="0" w:evenHBand="0" w:firstRowFirstColumn="0" w:firstRowLastColumn="0" w:lastRowFirstColumn="0" w:lastRowLastColumn="0"/>
-            <w:tcW w:w="4508" w:type="dxa"/>
-          </w:tcPr>
-          <w:p>
-            <w:pPr>
-              <w:pStyle w:val="Heading3"/>
-              <w:tabs>
-                <w:tab w:val="left" w:pos="6990"/>
-              </w:tabs>
-              <w:spacing w:line="276" w:lineRule="auto"/>
-              <w:outlineLvl w:val="2"/>
-              <w:rPr>
-                <w:rFonts w:ascii="Sitka Text" w:hAnsi="Sitka Text"/>
-              </w:rPr>
-            </w:pPr>
-            <w:r>
-              <w:rPr>
-                <w:rFonts w:ascii="Sitka Text" w:hAnsi="Sitka Text"/>
-              </w:rPr>
-              <w:t>Continuous Monitoring</w:t>
-            </w:r>
-          </w:p>
-        </w:tc>
-        <w:tc>
-          <w:tcPr>
-            <w:tcW w:w="4508" w:type="dxa"/>
-          </w:tcPr>
-          <w:p>
-            <w:pPr>
-              <w:spacing w:line="276" w:lineRule="auto"/>
-              <w:ind w:left="360"/>
-              <w:cnfStyle w:val="000000100000" w:firstRow="0" w:lastRow="0" w:firstColumn="0" w:lastColumn="0" w:oddVBand="0" w:evenVBand="0" w:oddHBand="1" w:evenHBand="0" w:firstRowFirstColumn="0" w:firstRowLastColumn="0" w:lastRowFirstColumn="0" w:lastRowLastColumn="0"/>
-              <w:rPr>
-                <w:rFonts w:ascii="Sitka Text" w:hAnsi="Sitka Text"/>
-              </w:rPr>
-            </w:pPr>
-            <w:r>
-              <w:rPr>
-                <w:rFonts w:ascii="Sitka Text" w:hAnsi="Sitka Text"/>
-              </w:rPr>
-              <w:t>Prometheus</w:t>
-            </w:r>
-          </w:p>
-          <w:p>
-            <w:pPr>
-              <w:pStyle w:val="NoSpacing"/>
-              <w:spacing w:after="160" w:line="276" w:lineRule="auto"/>
-              <w:ind w:left="360"/>
-              <w:cnfStyle w:val="000000100000" w:firstRow="0" w:lastRow="0" w:firstColumn="0" w:lastColumn="0" w:oddVBand="0" w:evenVBand="0" w:oddHBand="1" w:evenHBand="0" w:firstRowFirstColumn="0" w:firstRowLastColumn="0" w:lastRowFirstColumn="0" w:lastRowLastColumn="0"/>
-              <w:rPr>
-                <w:rFonts w:ascii="Sitka Text" w:eastAsiaTheme="minorHAnsi" w:hAnsi="Sitka Text"/>
-                <w:lang w:val="en-IE"/>
-              </w:rPr>
-            </w:pPr>
-            <w:r>
-              <w:rPr>
-                <w:rFonts w:ascii="Sitka Text" w:eastAsiaTheme="minorHAnsi" w:hAnsi="Sitka Text"/>
-                <w:lang w:val="en-IE"/>
-              </w:rPr>
-              <w:t>Grafana</w:t>
-            </w:r>
-            <w:r>
-              <w:rPr>
-                <w:rFonts w:ascii="Sitka Text" w:eastAsiaTheme="minorHAnsi" w:hAnsi="Sitka Text"/>
-                <w:lang w:val="en-IE"/>
-              </w:rPr>
-              <w:br/>
-              <w:t>SonarCloud</w:t>
-            </w:r>
-          </w:p>
-        </w:tc>
-      </w:tr>
-      <w:tr>
-        <w:tc>
-          <w:tcPr>
-            <w:cnfStyle w:val="001000000000" w:firstRow="0" w:lastRow="0" w:firstColumn="1" w:lastColumn="0" w:oddVBand="0" w:evenVBand="0" w:oddHBand="0" w:evenHBand="0" w:firstRowFirstColumn="0" w:firstRowLastColumn="0" w:lastRowFirstColumn="0" w:lastRowLastColumn="0"/>
-            <w:tcW w:w="4508" w:type="dxa"/>
-          </w:tcPr>
-          <w:p>
-            <w:pPr>
-              <w:pStyle w:val="Heading3"/>
-              <w:spacing w:line="276" w:lineRule="auto"/>
-              <w:outlineLvl w:val="2"/>
-              <w:rPr>
-                <w:rFonts w:ascii="Sitka Text" w:hAnsi="Sitka Text"/>
-              </w:rPr>
-            </w:pPr>
-            <w:r>
-              <w:rPr>
-                <w:rFonts w:ascii="Sitka Text" w:hAnsi="Sitka Text"/>
-              </w:rPr>
-              <w:t>Continuous Feedback</w:t>
-            </w:r>
-          </w:p>
-        </w:tc>
-        <w:tc>
-          <w:tcPr>
-            <w:tcW w:w="4508" w:type="dxa"/>
-          </w:tcPr>
-          <w:p>
-            <w:pPr>
-              <w:spacing w:line="276" w:lineRule="auto"/>
-              <w:ind w:left="360"/>
-              <w:cnfStyle w:val="000000000000" w:firstRow="0" w:lastRow="0" w:firstColumn="0" w:lastColumn="0" w:oddVBand="0" w:evenVBand="0" w:oddHBand="0" w:evenHBand="0" w:firstRowFirstColumn="0" w:firstRowLastColumn="0" w:lastRowFirstColumn="0" w:lastRowLastColumn="0"/>
-              <w:rPr>
-                <w:rFonts w:ascii="Sitka Text" w:hAnsi="Sitka Text"/>
-              </w:rPr>
-            </w:pPr>
-            <w:r>
-              <w:rPr>
-                <w:rFonts w:ascii="Sitka Text" w:hAnsi="Sitka Text"/>
-              </w:rPr>
-              <w:t>Slack</w:t>
-            </w:r>
-          </w:p>
-          <w:p>
-            <w:pPr>
-              <w:spacing w:line="276" w:lineRule="auto"/>
-              <w:ind w:left="360"/>
-              <w:cnfStyle w:val="000000000000" w:firstRow="0" w:lastRow="0" w:firstColumn="0" w:lastColumn="0" w:oddVBand="0" w:evenVBand="0" w:oddHBand="0" w:evenHBand="0" w:firstRowFirstColumn="0" w:firstRowLastColumn="0" w:lastRowFirstColumn="0" w:lastRowLastColumn="0"/>
-              <w:rPr>
-                <w:rFonts w:ascii="Sitka Text" w:hAnsi="Sitka Text"/>
-              </w:rPr>
-            </w:pPr>
-            <w:r>
-              <w:rPr>
-                <w:rFonts w:ascii="Sitka Text" w:hAnsi="Sitka Text"/>
-              </w:rPr>
-              <w:t>Email</w:t>
             </w:r>
           </w:p>
         </w:tc>
@@ -4943,7 +4700,7 @@
               <w:rPr>
                 <w:rFonts w:ascii="Sitka Text" w:hAnsi="Sitka Text"/>
               </w:rPr>
-              <w:t>Continuous Improvement</w:t>
+              <w:t>Continuous Deployment</w:t>
             </w:r>
           </w:p>
         </w:tc>
@@ -4964,10 +4721,131 @@
               <w:rPr>
                 <w:rFonts w:ascii="Sitka Text" w:hAnsi="Sitka Text"/>
               </w:rPr>
-              <w:t>Kanban</w:t>
-            </w:r>
-            <w:bookmarkStart w:id="3" w:name="_GoBack"/>
-            <w:bookmarkEnd w:id="3"/>
+              <w:t>GitHub Actions</w:t>
+            </w:r>
+          </w:p>
+        </w:tc>
+      </w:tr>
+      <w:tr>
+        <w:tc>
+          <w:tcPr>
+            <w:cnfStyle w:val="001000000000" w:firstRow="0" w:lastRow="0" w:firstColumn="1" w:lastColumn="0" w:oddVBand="0" w:evenVBand="0" w:oddHBand="0" w:evenHBand="0" w:firstRowFirstColumn="0" w:firstRowLastColumn="0" w:lastRowFirstColumn="0" w:lastRowLastColumn="0"/>
+            <w:tcW w:w="4508" w:type="dxa"/>
+          </w:tcPr>
+          <w:p>
+            <w:pPr>
+              <w:pStyle w:val="Heading3"/>
+              <w:tabs>
+                <w:tab w:val="left" w:pos="6990"/>
+              </w:tabs>
+              <w:spacing w:line="276" w:lineRule="auto"/>
+              <w:outlineLvl w:val="2"/>
+              <w:rPr>
+                <w:rFonts w:ascii="Sitka Text" w:hAnsi="Sitka Text"/>
+              </w:rPr>
+            </w:pPr>
+            <w:r>
+              <w:rPr>
+                <w:rFonts w:ascii="Sitka Text" w:hAnsi="Sitka Text"/>
+              </w:rPr>
+              <w:t>Continuous Monitoring</w:t>
+            </w:r>
+          </w:p>
+        </w:tc>
+        <w:tc>
+          <w:tcPr>
+            <w:tcW w:w="4508" w:type="dxa"/>
+          </w:tcPr>
+          <w:p>
+            <w:pPr>
+              <w:spacing w:line="276" w:lineRule="auto"/>
+              <w:ind w:left="360"/>
+              <w:cnfStyle w:val="000000000000" w:firstRow="0" w:lastRow="0" w:firstColumn="0" w:lastColumn="0" w:oddVBand="0" w:evenVBand="0" w:oddHBand="0" w:evenHBand="0" w:firstRowFirstColumn="0" w:firstRowLastColumn="0" w:lastRowFirstColumn="0" w:lastRowLastColumn="0"/>
+              <w:rPr>
+                <w:rFonts w:ascii="Sitka Text" w:hAnsi="Sitka Text"/>
+              </w:rPr>
+            </w:pPr>
+            <w:r>
+              <w:rPr>
+                <w:rFonts w:ascii="Sitka Text" w:hAnsi="Sitka Text"/>
+              </w:rPr>
+              <w:t>Prometheus</w:t>
+            </w:r>
+          </w:p>
+          <w:p>
+            <w:pPr>
+              <w:pStyle w:val="NoSpacing"/>
+              <w:spacing w:after="160" w:line="276" w:lineRule="auto"/>
+              <w:ind w:left="360"/>
+              <w:cnfStyle w:val="000000000000" w:firstRow="0" w:lastRow="0" w:firstColumn="0" w:lastColumn="0" w:oddVBand="0" w:evenVBand="0" w:oddHBand="0" w:evenHBand="0" w:firstRowFirstColumn="0" w:firstRowLastColumn="0" w:lastRowFirstColumn="0" w:lastRowLastColumn="0"/>
+              <w:rPr>
+                <w:rFonts w:ascii="Sitka Text" w:eastAsiaTheme="minorHAnsi" w:hAnsi="Sitka Text"/>
+                <w:lang w:val="en-IE"/>
+              </w:rPr>
+            </w:pPr>
+            <w:r>
+              <w:rPr>
+                <w:rFonts w:ascii="Sitka Text" w:eastAsiaTheme="minorHAnsi" w:hAnsi="Sitka Text"/>
+                <w:lang w:val="en-IE"/>
+              </w:rPr>
+              <w:t>Grafana</w:t>
+            </w:r>
+            <w:r>
+              <w:rPr>
+                <w:rFonts w:ascii="Sitka Text" w:eastAsiaTheme="minorHAnsi" w:hAnsi="Sitka Text"/>
+                <w:lang w:val="en-IE"/>
+              </w:rPr>
+              <w:br/>
+              <w:t>SonarCloud</w:t>
+            </w:r>
+          </w:p>
+        </w:tc>
+      </w:tr>
+      <w:tr>
+        <w:trPr>
+          <w:cnfStyle w:val="000000100000" w:firstRow="0" w:lastRow="0" w:firstColumn="0" w:lastColumn="0" w:oddVBand="0" w:evenVBand="0" w:oddHBand="1" w:evenHBand="0" w:firstRowFirstColumn="0" w:firstRowLastColumn="0" w:lastRowFirstColumn="0" w:lastRowLastColumn="0"/>
+        </w:trPr>
+        <w:tc>
+          <w:tcPr>
+            <w:cnfStyle w:val="001000000000" w:firstRow="0" w:lastRow="0" w:firstColumn="1" w:lastColumn="0" w:oddVBand="0" w:evenVBand="0" w:oddHBand="0" w:evenHBand="0" w:firstRowFirstColumn="0" w:firstRowLastColumn="0" w:lastRowFirstColumn="0" w:lastRowLastColumn="0"/>
+            <w:tcW w:w="4508" w:type="dxa"/>
+          </w:tcPr>
+          <w:p>
+            <w:pPr>
+              <w:pStyle w:val="Heading3"/>
+              <w:spacing w:line="276" w:lineRule="auto"/>
+              <w:outlineLvl w:val="2"/>
+              <w:rPr>
+                <w:rFonts w:ascii="Sitka Text" w:hAnsi="Sitka Text"/>
+              </w:rPr>
+            </w:pPr>
+            <w:r>
+              <w:rPr>
+                <w:rFonts w:ascii="Sitka Text" w:hAnsi="Sitka Text"/>
+              </w:rPr>
+              <w:t>Continuous Feedback</w:t>
+            </w:r>
+          </w:p>
+        </w:tc>
+        <w:tc>
+          <w:tcPr>
+            <w:tcW w:w="4508" w:type="dxa"/>
+          </w:tcPr>
+          <w:p>
+            <w:pPr>
+              <w:spacing w:line="276" w:lineRule="auto"/>
+              <w:ind w:left="360"/>
+              <w:cnfStyle w:val="000000100000" w:firstRow="0" w:lastRow="0" w:firstColumn="0" w:lastColumn="0" w:oddVBand="0" w:evenVBand="0" w:oddHBand="1" w:evenHBand="0" w:firstRowFirstColumn="0" w:firstRowLastColumn="0" w:lastRowFirstColumn="0" w:lastRowLastColumn="0"/>
+              <w:rPr>
+                <w:rFonts w:ascii="Sitka Text" w:hAnsi="Sitka Text"/>
+              </w:rPr>
+            </w:pPr>
+            <w:r>
+              <w:rPr>
+                <w:rFonts w:ascii="Sitka Text" w:hAnsi="Sitka Text"/>
+              </w:rPr>
+              <w:t>Slack</w:t>
+            </w:r>
           </w:p>
           <w:p>
             <w:pPr>
@@ -4982,6 +4860,67 @@
               <w:rPr>
                 <w:rFonts w:ascii="Sitka Text" w:hAnsi="Sitka Text"/>
               </w:rPr>
+              <w:t>Email</w:t>
+            </w:r>
+          </w:p>
+        </w:tc>
+      </w:tr>
+      <w:tr>
+        <w:tc>
+          <w:tcPr>
+            <w:cnfStyle w:val="001000000000" w:firstRow="0" w:lastRow="0" w:firstColumn="1" w:lastColumn="0" w:oddVBand="0" w:evenVBand="0" w:oddHBand="0" w:evenHBand="0" w:firstRowFirstColumn="0" w:firstRowLastColumn="0" w:lastRowFirstColumn="0" w:lastRowLastColumn="0"/>
+            <w:tcW w:w="4508" w:type="dxa"/>
+          </w:tcPr>
+          <w:p>
+            <w:pPr>
+              <w:pStyle w:val="Heading3"/>
+              <w:spacing w:line="276" w:lineRule="auto"/>
+              <w:outlineLvl w:val="2"/>
+              <w:rPr>
+                <w:rFonts w:ascii="Sitka Text" w:hAnsi="Sitka Text"/>
+              </w:rPr>
+            </w:pPr>
+            <w:r>
+              <w:rPr>
+                <w:rFonts w:ascii="Sitka Text" w:hAnsi="Sitka Text"/>
+              </w:rPr>
+              <w:t>Continuous Improvement</w:t>
+            </w:r>
+          </w:p>
+        </w:tc>
+        <w:tc>
+          <w:tcPr>
+            <w:tcW w:w="4508" w:type="dxa"/>
+          </w:tcPr>
+          <w:p>
+            <w:pPr>
+              <w:spacing w:line="276" w:lineRule="auto"/>
+              <w:ind w:left="360"/>
+              <w:cnfStyle w:val="000000000000" w:firstRow="0" w:lastRow="0" w:firstColumn="0" w:lastColumn="0" w:oddVBand="0" w:evenVBand="0" w:oddHBand="0" w:evenHBand="0" w:firstRowFirstColumn="0" w:firstRowLastColumn="0" w:lastRowFirstColumn="0" w:lastRowLastColumn="0"/>
+              <w:rPr>
+                <w:rFonts w:ascii="Sitka Text" w:hAnsi="Sitka Text"/>
+              </w:rPr>
+            </w:pPr>
+            <w:r>
+              <w:rPr>
+                <w:rFonts w:ascii="Sitka Text" w:hAnsi="Sitka Text"/>
+              </w:rPr>
+              <w:t>Kanban</w:t>
+            </w:r>
+          </w:p>
+          <w:p>
+            <w:pPr>
+              <w:spacing w:line="276" w:lineRule="auto"/>
+              <w:ind w:left="360"/>
+              <w:cnfStyle w:val="000000000000" w:firstRow="0" w:lastRow="0" w:firstColumn="0" w:lastColumn="0" w:oddVBand="0" w:evenVBand="0" w:oddHBand="0" w:evenHBand="0" w:firstRowFirstColumn="0" w:firstRowLastColumn="0" w:lastRowFirstColumn="0" w:lastRowLastColumn="0"/>
+              <w:rPr>
+                <w:rFonts w:ascii="Sitka Text" w:hAnsi="Sitka Text"/>
+              </w:rPr>
+            </w:pPr>
+            <w:r>
+              <w:rPr>
+                <w:rFonts w:ascii="Sitka Text" w:hAnsi="Sitka Text"/>
+              </w:rPr>
               <w:t>Jira</w:t>
             </w:r>
           </w:p>
@@ -5006,7 +4945,7 @@
           <w:szCs w:val="26"/>
         </w:rPr>
       </w:pPr>
-      <w:bookmarkStart w:id="4" w:name="_Toc160545309"/>
+      <w:bookmarkStart w:id="3" w:name="_Toc160545309"/>
       <w:r>
         <w:rPr>
           <w:rFonts w:ascii="Sitka Text" w:hAnsi="Sitka Text"/>
@@ -5029,7 +4968,7 @@
         <w:lastRenderedPageBreak/>
         <w:t>Stage 1.3: Flow Diagram</w:t>
       </w:r>
-      <w:bookmarkEnd w:id="4"/>
+      <w:bookmarkEnd w:id="3"/>
     </w:p>
     <w:p>
       <w:pPr>
@@ -5138,44 +5077,33 @@
       <w:r>
         <w:rPr>
           <w:rFonts w:ascii="Sitka Text" w:hAnsi="Sitka Text"/>
-          <w:noProof/>
           <w:color w:val="F79646" w:themeColor="accent6"/>
         </w:rPr>
-        <w:drawing>
-          <wp:inline distT="0" distB="0" distL="0" distR="0" wp14:anchorId="43618E2B" wp14:editId="5E7A760A">
-            <wp:extent cx="5165677" cy="4562461"/>
-            <wp:effectExtent l="0" t="0" r="0" b="0"/>
-            <wp:docPr id="1" name="Picture 1"/>
-            <wp:cNvGraphicFramePr>
-              <a:graphicFrameLocks xmlns:a="http://schemas.openxmlformats.org/drawingml/2006/main" noChangeAspect="1"/>
-            </wp:cNvGraphicFramePr>
-            <a:graphic xmlns:a="http://schemas.openxmlformats.org/drawingml/2006/main">
-              <a:graphicData uri="http://schemas.openxmlformats.org/drawingml/2006/picture">
-                <pic:pic xmlns:pic="http://schemas.openxmlformats.org/drawingml/2006/picture">
-                  <pic:nvPicPr>
-                    <pic:cNvPr id="1" name=""/>
-                    <pic:cNvPicPr/>
-                  </pic:nvPicPr>
-                  <pic:blipFill>
-                    <a:blip r:embed="rId6"/>
-                    <a:stretch>
-                      <a:fillRect/>
-                    </a:stretch>
-                  </pic:blipFill>
-                  <pic:spPr>
-                    <a:xfrm>
-                      <a:off x="0" y="0"/>
-                      <a:ext cx="5258332" cy="4644296"/>
-                    </a:xfrm>
-                    <a:prstGeom prst="rect">
-                      <a:avLst/>
-                    </a:prstGeom>
-                  </pic:spPr>
-                </pic:pic>
-              </a:graphicData>
-            </a:graphic>
-          </wp:inline>
-        </w:drawing>
+        <w:object w:dxaOrig="5017" w:dyaOrig="4308" w14:anchorId="5E222983">
+          <v:shapetype id="_x0000_t75" coordsize="21600,21600" o:spt="75" o:preferrelative="t" path="m@4@5l@4@11@9@11@9@5xe" filled="f" stroked="f">
+            <v:stroke joinstyle="miter"/>
+            <v:formulas>
+              <v:f eqn="if lineDrawn pixelLineWidth 0"/>
+              <v:f eqn="sum @0 1 0"/>
+              <v:f eqn="sum 0 0 @1"/>
+              <v:f eqn="prod @2 1 2"/>
+              <v:f eqn="prod @3 21600 pixelWidth"/>
+              <v:f eqn="prod @3 21600 pixelHeight"/>
+              <v:f eqn="sum @0 0 1"/>
+              <v:f eqn="prod @6 1 2"/>
+              <v:f eqn="prod @7 21600 pixelWidth"/>
+              <v:f eqn="sum @8 21600 0"/>
+              <v:f eqn="prod @7 21600 pixelHeight"/>
+              <v:f eqn="sum @10 21600 0"/>
+            </v:formulas>
+            <v:path o:extrusionok="f" gradientshapeok="t" o:connecttype="rect"/>
+            <o:lock v:ext="edit" aspectratio="t"/>
+          </v:shapetype>
+          <v:shape id="_x0000_i1025" type="#_x0000_t75" style="width:372.6pt;height:320.4pt" o:ole="">
+            <v:imagedata r:id="rId6" o:title=""/>
+          </v:shape>
+          <o:OLEObject Type="Embed" ProgID="Acrobat.Document.DC" ShapeID="_x0000_i1025" DrawAspect="Content" ObjectID="_1773133307" r:id="rId7"/>
+        </w:object>
       </w:r>
     </w:p>
     <w:p>
@@ -5186,293 +5114,143 @@
           <w:rFonts w:ascii="Sitka Text" w:hAnsi="Sitka Text"/>
         </w:rPr>
       </w:pPr>
-      <w:bookmarkStart w:id="5" w:name="_Toc160545310"/>
+      <w:bookmarkStart w:id="4" w:name="_Toc160545310"/>
       <w:r>
         <w:rPr>
           <w:rFonts w:ascii="Sitka Text" w:hAnsi="Sitka Text"/>
         </w:rPr>
         <w:t>Stage 2: Continuous Integration</w:t>
+      </w:r>
+      <w:bookmarkEnd w:id="4"/>
+    </w:p>
+    <w:p>
+      <w:pPr>
+        <w:pStyle w:val="Heading2"/>
+        <w:spacing w:line="276" w:lineRule="auto"/>
+        <w:rPr>
+          <w:rFonts w:ascii="Sitka Text" w:hAnsi="Sitka Text"/>
+        </w:rPr>
+      </w:pPr>
+      <w:bookmarkStart w:id="5" w:name="_Toc160545311"/>
+      <w:r>
+        <w:rPr>
+          <w:rFonts w:ascii="Sitka Text" w:hAnsi="Sitka Text"/>
+        </w:rPr>
+        <w:t>Stage 2.1: Install &amp; Configure Continuous Integration</w:t>
       </w:r>
       <w:bookmarkEnd w:id="5"/>
     </w:p>
     <w:p>
       <w:pPr>
-        <w:pStyle w:val="Heading2"/>
         <w:spacing w:line="276" w:lineRule="auto"/>
         <w:rPr>
           <w:rFonts w:ascii="Sitka Text" w:hAnsi="Sitka Text"/>
         </w:rPr>
       </w:pPr>
-      <w:bookmarkStart w:id="6" w:name="_Toc160545311"/>
-      <w:r>
-        <w:rPr>
-          <w:rFonts w:ascii="Sitka Text" w:hAnsi="Sitka Text"/>
-        </w:rPr>
-        <w:t>Stage 2.1: Install &amp; Configure Continuous Integration</w:t>
-      </w:r>
-      <w:bookmarkEnd w:id="6"/>
+      <w:r>
+        <w:rPr>
+          <w:rFonts w:ascii="Sitka Text" w:hAnsi="Sitka Text"/>
+        </w:rPr>
+        <w:t xml:space="preserve">As I am using GitHub for version control </w:t>
+      </w:r>
+      <w:r>
+        <w:rPr>
+          <w:rFonts w:ascii="Sitka Text" w:hAnsi="Sitka Text"/>
+        </w:rPr>
+        <w:t xml:space="preserve">I </w:t>
+      </w:r>
+      <w:r>
+        <w:rPr>
+          <w:rFonts w:ascii="Sitka Text" w:hAnsi="Sitka Text"/>
+        </w:rPr>
+        <w:t>decided</w:t>
+      </w:r>
+      <w:r>
+        <w:rPr>
+          <w:rFonts w:ascii="Sitka Text" w:hAnsi="Sitka Text"/>
+        </w:rPr>
+        <w:t xml:space="preserve"> to use GitHub Actions to implement continuous integration in the project. It involved creating a workflow which automates the testing and deployment of the project whenever changes are pushed to the repository.</w:t>
+      </w:r>
     </w:p>
     <w:p>
       <w:pPr>
-        <w:pStyle w:val="BodyTextIndent"/>
-        <w:rPr>
-          <w:sz w:val="24"/>
-        </w:rPr>
-      </w:pPr>
-      <w:r>
-        <w:rPr>
-          <w:sz w:val="24"/>
-        </w:rPr>
-        <w:t>As I had Jenkins</w:t>
-      </w:r>
-      <w:r>
-        <w:rPr>
-          <w:sz w:val="24"/>
-        </w:rPr>
-        <w:t xml:space="preserve"> and the GitHub Integration plugin</w:t>
-      </w:r>
-      <w:r>
-        <w:rPr>
-          <w:sz w:val="24"/>
-        </w:rPr>
-        <w:t xml:space="preserve"> installed previously it was not necessary to install </w:t>
-      </w:r>
-      <w:r>
-        <w:rPr>
-          <w:sz w:val="24"/>
-        </w:rPr>
-        <w:t xml:space="preserve">them </w:t>
-      </w:r>
-      <w:r>
-        <w:rPr>
-          <w:sz w:val="24"/>
-        </w:rPr>
-        <w:t>again.</w:t>
-      </w:r>
-      <w:r>
-        <w:rPr>
-          <w:sz w:val="24"/>
-        </w:rPr>
-        <w:t xml:space="preserve"> </w:t>
-      </w:r>
-      <w:r>
-        <w:rPr>
-          <w:sz w:val="24"/>
-        </w:rPr>
-        <w:t>I forked the Pet Clinic application from spring-projects/spring-petclinic repository</w:t>
-      </w:r>
-      <w:r>
-        <w:rPr>
-          <w:sz w:val="24"/>
-        </w:rPr>
-        <w:t xml:space="preserve">, storing it in a public GitHub repository, </w:t>
-      </w:r>
-      <w:r>
-        <w:rPr>
-          <w:sz w:val="24"/>
-        </w:rPr>
-        <w:t>and set up continuous integration using Jenkins</w:t>
-      </w:r>
-      <w:r>
-        <w:rPr>
-          <w:sz w:val="24"/>
+        <w:spacing w:line="276" w:lineRule="auto"/>
+        <w:rPr>
+          <w:rFonts w:ascii="Sitka Text" w:hAnsi="Sitka Text"/>
+        </w:rPr>
+      </w:pPr>
+      <w:r>
+        <w:rPr>
+          <w:rFonts w:ascii="Sitka Text" w:hAnsi="Sitka Text"/>
+        </w:rPr>
+        <w:t xml:space="preserve">I first had to create a directory in the project called </w:t>
+      </w:r>
+      <w:r>
+        <w:rPr>
+          <w:rFonts w:ascii="Consolas" w:hAnsi="Consolas"/>
         </w:rPr>
         <w:t>.</w:t>
       </w:r>
-      <w:r>
-        <w:rPr>
-          <w:sz w:val="24"/>
-        </w:rPr>
-        <w:t xml:space="preserve"> </w:t>
-      </w:r>
-      <w:r>
-        <w:rPr>
-          <w:sz w:val="24"/>
-        </w:rPr>
-        <w:t>I configured a</w:t>
-      </w:r>
-      <w:r>
-        <w:rPr>
-          <w:sz w:val="24"/>
-        </w:rPr>
-        <w:t xml:space="preserve"> Jenkins job to automatically build and test the application whenever changes are pushed to the repository</w:t>
-      </w:r>
-      <w:r>
-        <w:rPr>
-          <w:sz w:val="24"/>
-        </w:rPr>
-        <w:t xml:space="preserve"> using a hook trigger, as shown in Fig 1 and 2</w:t>
-      </w:r>
-      <w:r>
-        <w:rPr>
-          <w:sz w:val="24"/>
-        </w:rPr>
-        <w:t>.</w:t>
-      </w:r>
-      <w:r>
-        <w:rPr>
-          <w:sz w:val="24"/>
-        </w:rPr>
-        <w:t xml:space="preserve"> </w:t>
+      <w:proofErr w:type="spellStart"/>
+      <w:r>
+        <w:rPr>
+          <w:rFonts w:ascii="Consolas" w:hAnsi="Consolas"/>
+        </w:rPr>
+        <w:t>github</w:t>
+      </w:r>
+      <w:proofErr w:type="spellEnd"/>
+      <w:r>
+        <w:rPr>
+          <w:rFonts w:ascii="Consolas" w:hAnsi="Consolas"/>
+        </w:rPr>
+        <w:t>/workflows</w:t>
+      </w:r>
+      <w:r>
+        <w:rPr>
+          <w:rFonts w:ascii="Sitka Text" w:hAnsi="Sitka Text"/>
+        </w:rPr>
+        <w:t xml:space="preserve"> and within this directory created a yaml file called </w:t>
+      </w:r>
+      <w:r>
+        <w:rPr>
+          <w:rFonts w:ascii="Consolas" w:hAnsi="Consolas"/>
+        </w:rPr>
+        <w:t>maven-</w:t>
+      </w:r>
+      <w:proofErr w:type="spellStart"/>
+      <w:r>
+        <w:rPr>
+          <w:rFonts w:ascii="Consolas" w:hAnsi="Consolas"/>
+        </w:rPr>
+        <w:t>build</w:t>
+      </w:r>
+      <w:r>
+        <w:rPr>
+          <w:rFonts w:ascii="Consolas" w:hAnsi="Consolas"/>
+        </w:rPr>
+        <w:t>.yml</w:t>
+      </w:r>
+      <w:proofErr w:type="spellEnd"/>
+      <w:r>
+        <w:rPr>
+          <w:rFonts w:ascii="Sitka Text" w:hAnsi="Sitka Text"/>
+        </w:rPr>
+        <w:t>, as shown in Fig 1.</w:t>
       </w:r>
     </w:p>
     <w:p>
       <w:pPr>
         <w:keepNext/>
         <w:spacing w:line="276" w:lineRule="auto"/>
-        <w:ind w:left="360"/>
         <w:jc w:val="center"/>
-        <w:rPr>
-          <w:rFonts w:ascii="Sitka Text" w:hAnsi="Sitka Text"/>
-        </w:rPr>
-      </w:pPr>
-      <w:r>
-        <w:rPr>
-          <w:rFonts w:ascii="Sitka Text" w:hAnsi="Sitka Text"/>
-          <w:noProof/>
-        </w:rPr>
+      </w:pPr>
+      <w:r>
         <w:lastRenderedPageBreak/>
         <w:drawing>
-          <wp:inline distT="0" distB="0" distL="0" distR="0" wp14:anchorId="67E83837" wp14:editId="1B155AF5">
-            <wp:extent cx="3000375" cy="838018"/>
-            <wp:effectExtent l="133350" t="114300" r="123825" b="172085"/>
-            <wp:docPr id="2" name="Picture 2"/>
-            <wp:cNvGraphicFramePr>
-              <a:graphicFrameLocks xmlns:a="http://schemas.openxmlformats.org/drawingml/2006/main" noChangeAspect="1"/>
-            </wp:cNvGraphicFramePr>
-            <a:graphic xmlns:a="http://schemas.openxmlformats.org/drawingml/2006/main">
-              <a:graphicData uri="http://schemas.openxmlformats.org/drawingml/2006/picture">
-                <pic:pic xmlns:pic="http://schemas.openxmlformats.org/drawingml/2006/picture">
-                  <pic:nvPicPr>
-                    <pic:cNvPr id="1" name=""/>
-                    <pic:cNvPicPr/>
-                  </pic:nvPicPr>
-                  <pic:blipFill>
-                    <a:blip r:embed="rId7"/>
-                    <a:stretch>
-                      <a:fillRect/>
-                    </a:stretch>
-                  </pic:blipFill>
-                  <pic:spPr>
-                    <a:xfrm>
-                      <a:off x="0" y="0"/>
-                      <a:ext cx="3061281" cy="855029"/>
-                    </a:xfrm>
-                    <a:prstGeom prst="rect">
-                      <a:avLst/>
-                    </a:prstGeom>
-                    <a:solidFill>
-                      <a:srgbClr val="FFFFFF">
-                        <a:shade val="85000"/>
-                      </a:srgbClr>
-                    </a:solidFill>
-                    <a:ln w="88900" cap="sq">
-                      <a:solidFill>
-                        <a:srgbClr val="FFFFFF"/>
-                      </a:solidFill>
-                      <a:miter lim="800000"/>
-                    </a:ln>
-                    <a:effectLst>
-                      <a:outerShdw blurRad="55000" dist="18000" dir="5400000" algn="tl" rotWithShape="0">
-                        <a:srgbClr val="000000">
-                          <a:alpha val="40000"/>
-                        </a:srgbClr>
-                      </a:outerShdw>
-                    </a:effectLst>
-                    <a:scene3d>
-                      <a:camera prst="orthographicFront"/>
-                      <a:lightRig rig="twoPt" dir="t">
-                        <a:rot lat="0" lon="0" rev="7200000"/>
-                      </a:lightRig>
-                    </a:scene3d>
-                    <a:sp3d>
-                      <a:bevelT w="25400" h="19050"/>
-                      <a:contourClr>
-                        <a:srgbClr val="FFFFFF"/>
-                      </a:contourClr>
-                    </a:sp3d>
-                  </pic:spPr>
-                </pic:pic>
-              </a:graphicData>
-            </a:graphic>
-          </wp:inline>
-        </w:drawing>
-      </w:r>
-    </w:p>
-    <w:p>
-      <w:pPr>
-        <w:pStyle w:val="Caption"/>
-        <w:spacing w:line="276" w:lineRule="auto"/>
-        <w:jc w:val="center"/>
-        <w:rPr>
-          <w:rFonts w:ascii="Sitka Text" w:hAnsi="Sitka Text"/>
-          <w:color w:val="F79646" w:themeColor="accent6"/>
-        </w:rPr>
-      </w:pPr>
-      <w:r>
-        <w:rPr>
-          <w:rFonts w:ascii="Sitka Text" w:hAnsi="Sitka Text"/>
-        </w:rPr>
-        <w:t xml:space="preserve">Fig </w:t>
-      </w:r>
-      <w:r>
-        <w:rPr>
-          <w:rFonts w:ascii="Sitka Text" w:hAnsi="Sitka Text"/>
-        </w:rPr>
-        <w:fldChar w:fldCharType="begin"/>
-      </w:r>
-      <w:r>
-        <w:rPr>
-          <w:rFonts w:ascii="Sitka Text" w:hAnsi="Sitka Text"/>
-        </w:rPr>
-        <w:instrText xml:space="preserve"> SEQ Fig \* ARABIC </w:instrText>
-      </w:r>
-      <w:r>
-        <w:rPr>
-          <w:rFonts w:ascii="Sitka Text" w:hAnsi="Sitka Text"/>
-        </w:rPr>
-        <w:fldChar w:fldCharType="separate"/>
-      </w:r>
-      <w:r>
-        <w:rPr>
-          <w:rFonts w:ascii="Sitka Text" w:hAnsi="Sitka Text"/>
-          <w:noProof/>
-        </w:rPr>
-        <w:t>1</w:t>
-      </w:r>
-      <w:r>
-        <w:rPr>
-          <w:rFonts w:ascii="Sitka Text" w:hAnsi="Sitka Text"/>
-        </w:rPr>
-        <w:fldChar w:fldCharType="end"/>
-      </w:r>
-      <w:r>
-        <w:rPr>
-          <w:rFonts w:ascii="Sitka Text" w:hAnsi="Sitka Text"/>
-        </w:rPr>
-        <w:t xml:space="preserve"> Link repository</w:t>
-      </w:r>
-    </w:p>
-    <w:p>
-      <w:pPr>
-        <w:keepNext/>
-        <w:spacing w:line="276" w:lineRule="auto"/>
-        <w:ind w:left="360"/>
-        <w:jc w:val="center"/>
-        <w:rPr>
-          <w:rFonts w:ascii="Sitka Text" w:hAnsi="Sitka Text"/>
-        </w:rPr>
-      </w:pPr>
-      <w:r>
-        <w:rPr>
-          <w:rFonts w:ascii="Sitka Text" w:hAnsi="Sitka Text"/>
-          <w:noProof/>
-        </w:rPr>
-        <w:drawing>
-          <wp:inline distT="0" distB="0" distL="0" distR="0" wp14:anchorId="4446D01E" wp14:editId="22158219">
-            <wp:extent cx="1876425" cy="1270997"/>
-            <wp:effectExtent l="133350" t="114300" r="142875" b="158115"/>
-            <wp:docPr id="3" name="Picture 3"/>
+          <wp:inline distT="0" distB="0" distL="0" distR="0" wp14:anchorId="6FCB52AF" wp14:editId="50D97080">
+            <wp:extent cx="3390900" cy="1723945"/>
+            <wp:effectExtent l="190500" t="190500" r="190500" b="181610"/>
+            <wp:docPr id="1" name="Picture 1"/>
             <wp:cNvGraphicFramePr>
               <a:graphicFrameLocks xmlns:a="http://schemas.openxmlformats.org/drawingml/2006/main" noChangeAspect="1"/>
             </wp:cNvGraphicFramePr>
@@ -5492,41 +5270,21 @@
                   <pic:spPr>
                     <a:xfrm>
                       <a:off x="0" y="0"/>
-                      <a:ext cx="1893530" cy="1282583"/>
+                      <a:ext cx="3390900" cy="1723945"/>
                     </a:xfrm>
                     <a:prstGeom prst="rect">
                       <a:avLst/>
                     </a:prstGeom>
-                    <a:solidFill>
-                      <a:srgbClr val="FFFFFF">
-                        <a:shade val="85000"/>
-                      </a:srgbClr>
-                    </a:solidFill>
-                    <a:ln w="88900" cap="sq">
-                      <a:solidFill>
-                        <a:srgbClr val="FFFFFF"/>
-                      </a:solidFill>
-                      <a:miter lim="800000"/>
+                    <a:ln>
+                      <a:noFill/>
                     </a:ln>
                     <a:effectLst>
-                      <a:outerShdw blurRad="55000" dist="18000" dir="5400000" algn="tl" rotWithShape="0">
+                      <a:outerShdw blurRad="190500" algn="tl" rotWithShape="0">
                         <a:srgbClr val="000000">
-                          <a:alpha val="40000"/>
+                          <a:alpha val="70000"/>
                         </a:srgbClr>
                       </a:outerShdw>
                     </a:effectLst>
-                    <a:scene3d>
-                      <a:camera prst="orthographicFront"/>
-                      <a:lightRig rig="twoPt" dir="t">
-                        <a:rot lat="0" lon="0" rev="7200000"/>
-                      </a:lightRig>
-                    </a:scene3d>
-                    <a:sp3d>
-                      <a:bevelT w="25400" h="19050"/>
-                      <a:contourClr>
-                        <a:srgbClr val="FFFFFF"/>
-                      </a:contourClr>
-                    </a:sp3d>
                   </pic:spPr>
                 </pic:pic>
               </a:graphicData>
@@ -5540,397 +5298,234 @@
         <w:pStyle w:val="Caption"/>
         <w:spacing w:line="276" w:lineRule="auto"/>
         <w:jc w:val="center"/>
-        <w:rPr>
-          <w:rFonts w:ascii="Sitka Text" w:hAnsi="Sitka Text"/>
-        </w:rPr>
-      </w:pPr>
-      <w:r>
-        <w:rPr>
-          <w:rFonts w:ascii="Sitka Text" w:hAnsi="Sitka Text"/>
-        </w:rPr>
+      </w:pPr>
+      <w:r>
         <w:t xml:space="preserve">Fig </w:t>
       </w:r>
       <w:r>
-        <w:rPr>
-          <w:rFonts w:ascii="Sitka Text" w:hAnsi="Sitka Text"/>
-        </w:rPr>
         <w:fldChar w:fldCharType="begin"/>
       </w:r>
       <w:r>
-        <w:rPr>
-          <w:rFonts w:ascii="Sitka Text" w:hAnsi="Sitka Text"/>
-        </w:rPr>
         <w:instrText xml:space="preserve"> SEQ Fig \* ARABIC </w:instrText>
       </w:r>
       <w:r>
-        <w:rPr>
-          <w:rFonts w:ascii="Sitka Text" w:hAnsi="Sitka Text"/>
-        </w:rPr>
         <w:fldChar w:fldCharType="separate"/>
       </w:r>
       <w:r>
         <w:rPr>
-          <w:rFonts w:ascii="Sitka Text" w:hAnsi="Sitka Text"/>
           <w:noProof/>
         </w:rPr>
-        <w:t>2</w:t>
-      </w:r>
-      <w:r>
-        <w:rPr>
-          <w:rFonts w:ascii="Sitka Text" w:hAnsi="Sitka Text"/>
-        </w:rPr>
+        <w:t>1</w:t>
+      </w:r>
+      <w:r>
         <w:fldChar w:fldCharType="end"/>
       </w:r>
       <w:r>
-        <w:rPr>
-          <w:rFonts w:ascii="Sitka Text" w:hAnsi="Sitka Text"/>
-        </w:rPr>
-        <w:t xml:space="preserve"> Build trigger</w:t>
+        <w:t xml:space="preserve"> Setting up CI in </w:t>
+      </w:r>
+      <w:proofErr w:type="spellStart"/>
+      <w:r>
+        <w:t>Github</w:t>
+      </w:r>
+      <w:proofErr w:type="spellEnd"/>
+      <w:r>
+        <w:t xml:space="preserve"> Actions</w:t>
       </w:r>
     </w:p>
     <w:p>
       <w:pPr>
-        <w:pStyle w:val="BodyText2"/>
         <w:spacing w:line="276" w:lineRule="auto"/>
       </w:pPr>
-      <w:r>
-        <w:t>Next, I defined the build steps to execute the Maven goal ‘clean install’ to ensure a clean build lifecycle by deleting the target directory, depicted in Fig 3.</w:t>
-      </w:r>
     </w:p>
     <w:p>
       <w:pPr>
-        <w:keepNext/>
+        <w:pStyle w:val="Heading2"/>
         <w:spacing w:line="276" w:lineRule="auto"/>
-        <w:ind w:left="360"/>
-        <w:jc w:val="center"/>
-        <w:rPr>
-          <w:rFonts w:ascii="Sitka Text" w:hAnsi="Sitka Text"/>
-        </w:rPr>
-      </w:pPr>
-      <w:r>
-        <w:rPr>
-          <w:rFonts w:ascii="Sitka Text" w:hAnsi="Sitka Text"/>
-          <w:noProof/>
-          <w:color w:val="F79646" w:themeColor="accent6"/>
-        </w:rPr>
-        <w:drawing>
-          <wp:inline distT="0" distB="0" distL="0" distR="0" wp14:anchorId="233A33CF" wp14:editId="30D60473">
-            <wp:extent cx="2883535" cy="1279477"/>
-            <wp:effectExtent l="133350" t="114300" r="126365" b="168910"/>
-            <wp:docPr id="4" name="Picture 4"/>
-            <wp:cNvGraphicFramePr>
-              <a:graphicFrameLocks xmlns:a="http://schemas.openxmlformats.org/drawingml/2006/main" noChangeAspect="1"/>
-            </wp:cNvGraphicFramePr>
-            <a:graphic xmlns:a="http://schemas.openxmlformats.org/drawingml/2006/main">
-              <a:graphicData uri="http://schemas.openxmlformats.org/drawingml/2006/picture">
-                <pic:pic xmlns:pic="http://schemas.openxmlformats.org/drawingml/2006/picture">
-                  <pic:nvPicPr>
-                    <pic:cNvPr id="1" name=""/>
-                    <pic:cNvPicPr/>
-                  </pic:nvPicPr>
-                  <pic:blipFill>
-                    <a:blip r:embed="rId9"/>
-                    <a:stretch>
-                      <a:fillRect/>
-                    </a:stretch>
-                  </pic:blipFill>
-                  <pic:spPr>
-                    <a:xfrm>
-                      <a:off x="0" y="0"/>
-                      <a:ext cx="2897970" cy="1285882"/>
-                    </a:xfrm>
-                    <a:prstGeom prst="rect">
-                      <a:avLst/>
-                    </a:prstGeom>
-                    <a:solidFill>
-                      <a:srgbClr val="FFFFFF">
-                        <a:shade val="85000"/>
-                      </a:srgbClr>
-                    </a:solidFill>
-                    <a:ln w="88900" cap="sq">
-                      <a:solidFill>
-                        <a:srgbClr val="FFFFFF"/>
-                      </a:solidFill>
-                      <a:miter lim="800000"/>
-                    </a:ln>
-                    <a:effectLst>
-                      <a:outerShdw blurRad="55000" dist="18000" dir="5400000" algn="tl" rotWithShape="0">
-                        <a:srgbClr val="000000">
-                          <a:alpha val="40000"/>
-                        </a:srgbClr>
-                      </a:outerShdw>
-                    </a:effectLst>
-                    <a:scene3d>
-                      <a:camera prst="orthographicFront"/>
-                      <a:lightRig rig="twoPt" dir="t">
-                        <a:rot lat="0" lon="0" rev="7200000"/>
-                      </a:lightRig>
-                    </a:scene3d>
-                    <a:sp3d>
-                      <a:bevelT w="25400" h="19050"/>
-                      <a:contourClr>
-                        <a:srgbClr val="FFFFFF"/>
-                      </a:contourClr>
-                    </a:sp3d>
-                  </pic:spPr>
-                </pic:pic>
-              </a:graphicData>
-            </a:graphic>
-          </wp:inline>
-        </w:drawing>
-      </w:r>
+        <w:rPr>
+          <w:rFonts w:ascii="Sitka Text" w:hAnsi="Sitka Text"/>
+        </w:rPr>
+      </w:pPr>
+      <w:bookmarkStart w:id="6" w:name="_Toc160545312"/>
+      <w:r>
+        <w:rPr>
+          <w:rFonts w:ascii="Sitka Text" w:hAnsi="Sitka Text"/>
+        </w:rPr>
+        <w:t>Stage 2.2: Automate Build Process</w:t>
+      </w:r>
+      <w:bookmarkEnd w:id="6"/>
     </w:p>
     <w:p>
       <w:pPr>
-        <w:pStyle w:val="Caption"/>
         <w:spacing w:line="276" w:lineRule="auto"/>
-        <w:jc w:val="center"/>
-        <w:rPr>
-          <w:rFonts w:ascii="Sitka Text" w:hAnsi="Sitka Text"/>
-        </w:rPr>
-      </w:pPr>
-      <w:r>
-        <w:rPr>
-          <w:rFonts w:ascii="Sitka Text" w:hAnsi="Sitka Text"/>
-        </w:rPr>
-        <w:t xml:space="preserve">Fig </w:t>
-      </w:r>
-      <w:r>
-        <w:rPr>
-          <w:rFonts w:ascii="Sitka Text" w:hAnsi="Sitka Text"/>
-        </w:rPr>
-        <w:fldChar w:fldCharType="begin"/>
-      </w:r>
-      <w:r>
-        <w:rPr>
-          <w:rFonts w:ascii="Sitka Text" w:hAnsi="Sitka Text"/>
-        </w:rPr>
-        <w:instrText xml:space="preserve"> SEQ Fig \* ARABIC </w:instrText>
-      </w:r>
-      <w:r>
-        <w:rPr>
-          <w:rFonts w:ascii="Sitka Text" w:hAnsi="Sitka Text"/>
-        </w:rPr>
-        <w:fldChar w:fldCharType="separate"/>
-      </w:r>
-      <w:r>
-        <w:rPr>
-          <w:rFonts w:ascii="Sitka Text" w:hAnsi="Sitka Text"/>
-          <w:noProof/>
-        </w:rPr>
-        <w:t>3</w:t>
-      </w:r>
-      <w:r>
-        <w:rPr>
-          <w:rFonts w:ascii="Sitka Text" w:hAnsi="Sitka Text"/>
-        </w:rPr>
-        <w:fldChar w:fldCharType="end"/>
-      </w:r>
-      <w:r>
-        <w:rPr>
-          <w:rFonts w:ascii="Sitka Text" w:hAnsi="Sitka Text"/>
-        </w:rPr>
-        <w:t xml:space="preserve"> Build goal</w:t>
+      </w:pPr>
+      <w:r>
+        <w:t>Branching Strategy</w:t>
       </w:r>
     </w:p>
     <w:p>
       <w:pPr>
-        <w:pStyle w:val="BodyText2"/>
         <w:spacing w:line="276" w:lineRule="auto"/>
-      </w:pPr>
-      <w:r>
-        <w:t>Finally, in addition to generating a surefire test result report, I added an additional post-build action of sending an email to alert of an unstable build.</w:t>
+        <w:rPr>
+          <w:rFonts w:ascii="Sitka Text" w:hAnsi="Sitka Text"/>
+        </w:rPr>
+      </w:pPr>
+      <w:r>
+        <w:rPr>
+          <w:rFonts w:ascii="Sitka Text" w:hAnsi="Sitka Text"/>
+        </w:rPr>
+        <w:t>In GitHub, I added a development bran</w:t>
+      </w:r>
+      <w:bookmarkStart w:id="7" w:name="_GoBack"/>
+      <w:bookmarkEnd w:id="7"/>
+      <w:r>
+        <w:rPr>
+          <w:rFonts w:ascii="Sitka Text" w:hAnsi="Sitka Text"/>
+        </w:rPr>
+        <w:t>ch. The main branch will serve as the production-ready codebase, where only stable and thoroughly tested code will be merged. Direct commits will not be permitted to maintain code integrity and stability.</w:t>
       </w:r>
     </w:p>
     <w:p>
       <w:pPr>
         <w:spacing w:line="276" w:lineRule="auto"/>
-        <w:ind w:left="360"/>
-        <w:rPr>
-          <w:rFonts w:ascii="Sitka Text" w:hAnsi="Sitka Text"/>
-          <w:color w:val="F79646" w:themeColor="accent6"/>
-        </w:rPr>
-      </w:pPr>
-      <w:r>
-        <w:rPr>
-          <w:rFonts w:ascii="Sitka Text" w:hAnsi="Sitka Text"/>
-          <w:noProof/>
-          <w:color w:val="F79646" w:themeColor="accent6"/>
-        </w:rPr>
-        <w:drawing>
-          <wp:inline distT="0" distB="0" distL="0" distR="0" wp14:anchorId="743BCCED" wp14:editId="64C09768">
-            <wp:extent cx="2847975" cy="1107826"/>
-            <wp:effectExtent l="0" t="0" r="0" b="0"/>
-            <wp:docPr id="5" name="Picture 5"/>
-            <wp:cNvGraphicFramePr>
-              <a:graphicFrameLocks xmlns:a="http://schemas.openxmlformats.org/drawingml/2006/main" noChangeAspect="1"/>
-            </wp:cNvGraphicFramePr>
-            <a:graphic xmlns:a="http://schemas.openxmlformats.org/drawingml/2006/main">
-              <a:graphicData uri="http://schemas.openxmlformats.org/drawingml/2006/picture">
-                <pic:pic xmlns:pic="http://schemas.openxmlformats.org/drawingml/2006/picture">
-                  <pic:nvPicPr>
-                    <pic:cNvPr id="1" name=""/>
-                    <pic:cNvPicPr/>
-                  </pic:nvPicPr>
-                  <pic:blipFill>
-                    <a:blip r:embed="rId10"/>
-                    <a:stretch>
-                      <a:fillRect/>
-                    </a:stretch>
-                  </pic:blipFill>
-                  <pic:spPr>
-                    <a:xfrm>
-                      <a:off x="0" y="0"/>
-                      <a:ext cx="2886002" cy="1122618"/>
-                    </a:xfrm>
-                    <a:prstGeom prst="rect">
-                      <a:avLst/>
-                    </a:prstGeom>
-                  </pic:spPr>
-                </pic:pic>
-              </a:graphicData>
-            </a:graphic>
-          </wp:inline>
-        </w:drawing>
+        <w:rPr>
+          <w:rFonts w:ascii="Sitka Text" w:hAnsi="Sitka Text"/>
+        </w:rPr>
+      </w:pPr>
+      <w:r>
+        <w:rPr>
+          <w:rFonts w:ascii="Sitka Text" w:hAnsi="Sitka Text"/>
+        </w:rPr>
+        <w:t>The development branch, on the other hand, will act as the integration point for all project changes, including bug fixes and the addition of new features. A workflow will be implemented on this branch to automate the build and testing process, ensuring that changes are thoroughly validated before integration.</w:t>
       </w:r>
     </w:p>
     <w:p>
       <w:pPr>
         <w:spacing w:line="276" w:lineRule="auto"/>
-        <w:ind w:left="360"/>
-        <w:rPr>
-          <w:rFonts w:ascii="Sitka Text" w:hAnsi="Sitka Text"/>
-          <w:color w:val="F79646" w:themeColor="accent6"/>
-        </w:rPr>
-      </w:pPr>
+        <w:rPr>
+          <w:rFonts w:ascii="Sitka Text" w:hAnsi="Sitka Text"/>
+        </w:rPr>
+      </w:pPr>
+      <w:r>
+        <w:rPr>
+          <w:rFonts w:ascii="Sitka Text" w:hAnsi="Sitka Text"/>
+        </w:rPr>
+        <w:t>The introduction of these branches required the setup of branch protection rules on GitHub to guarantee smooth integration and adherence to the established workflow.</w:t>
+      </w:r>
     </w:p>
     <w:p>
       <w:pPr>
+        <w:spacing w:line="276" w:lineRule="auto"/>
+        <w:rPr>
+          <w:rFonts w:ascii="Sitka Text" w:hAnsi="Sitka Text"/>
+        </w:rPr>
+      </w:pPr>
+    </w:p>
+    <w:p>
+      <w:pPr>
+        <w:pStyle w:val="BodyTextIndent2"/>
+        <w:ind w:left="0"/>
+      </w:pPr>
+      <w:r>
+        <w:rPr>
+          <w:sz w:val="22"/>
+        </w:rPr>
+        <w:t xml:space="preserve">The </w:t>
+      </w:r>
+      <w:r>
+        <w:rPr>
+          <w:rFonts w:ascii="Consolas" w:hAnsi="Consolas"/>
+          <w:sz w:val="22"/>
+        </w:rPr>
+        <w:t>maven-</w:t>
+      </w:r>
+      <w:proofErr w:type="spellStart"/>
+      <w:r>
+        <w:rPr>
+          <w:rFonts w:ascii="Consolas" w:hAnsi="Consolas"/>
+          <w:sz w:val="22"/>
+        </w:rPr>
+        <w:t>build.yaml</w:t>
+      </w:r>
+      <w:proofErr w:type="spellEnd"/>
+      <w:r>
+        <w:rPr>
+          <w:sz w:val="22"/>
+        </w:rPr>
+        <w:t xml:space="preserve"> file sets up a workflow for automating the build process of the </w:t>
+      </w:r>
+      <w:proofErr w:type="spellStart"/>
+      <w:r>
+        <w:rPr>
+          <w:rFonts w:ascii="Consolas" w:eastAsia="Microsoft YaHei" w:hAnsi="Consolas"/>
+          <w:sz w:val="22"/>
+        </w:rPr>
+        <w:t>PetClinic</w:t>
+      </w:r>
+      <w:proofErr w:type="spellEnd"/>
+      <w:r>
+        <w:rPr>
+          <w:sz w:val="22"/>
+        </w:rPr>
+        <w:t xml:space="preserve"> Java project using Maven. It is currently triggered by pushes or pull requests to the main branch of the project. The job is called ‘build’ and performs basic build steps, including running the latest version of Ubuntu, checking out the code, and setting up the JDK with Java 17. It caches the Maven packages to speed up future builds using </w:t>
+      </w:r>
+      <w:r>
+        <w:rPr>
+          <w:rFonts w:ascii="Consolas" w:hAnsi="Consolas"/>
+          <w:sz w:val="22"/>
+        </w:rPr>
+        <w:t>actions/cache</w:t>
+      </w:r>
+      <w:r>
+        <w:rPr>
+          <w:sz w:val="22"/>
+        </w:rPr>
+        <w:t xml:space="preserve"> to cache the </w:t>
+      </w:r>
+      <w:r>
+        <w:rPr>
+          <w:rFonts w:ascii="Consolas" w:hAnsi="Consolas"/>
+          <w:sz w:val="22"/>
+        </w:rPr>
+        <w:t>.m2/repository</w:t>
+      </w:r>
+      <w:r>
+        <w:rPr>
+          <w:sz w:val="22"/>
+        </w:rPr>
+        <w:t xml:space="preserve"> directory, which is populated based on the </w:t>
+      </w:r>
+      <w:r>
+        <w:rPr>
+          <w:rFonts w:ascii="Consolas" w:hAnsi="Consolas"/>
+          <w:sz w:val="22"/>
+        </w:rPr>
+        <w:t>pom.xml</w:t>
+      </w:r>
+      <w:r>
+        <w:rPr>
+          <w:sz w:val="22"/>
+        </w:rPr>
+        <w:t xml:space="preserve"> file. The final step runs the Maven wrapper with the package option. This compiles the source code, runs tests, and packages the application into a JAR file.</w:t>
+      </w:r>
+    </w:p>
+    <w:p>
+      <w:pPr>
         <w:pStyle w:val="Heading2"/>
         <w:spacing w:line="276" w:lineRule="auto"/>
         <w:rPr>
           <w:rFonts w:ascii="Sitka Text" w:hAnsi="Sitka Text"/>
         </w:rPr>
       </w:pPr>
-      <w:bookmarkStart w:id="7" w:name="_Toc160545312"/>
-      <w:r>
-        <w:rPr>
-          <w:rFonts w:ascii="Sitka Text" w:hAnsi="Sitka Text"/>
-        </w:rPr>
-        <w:t>Stage 2.2: Automate Build Process</w:t>
-      </w:r>
-      <w:bookmarkEnd w:id="7"/>
+      <w:bookmarkStart w:id="8" w:name="_Toc160545313"/>
     </w:p>
     <w:p>
       <w:pPr>
-        <w:pStyle w:val="ListParagraph"/>
-        <w:numPr>
-          <w:ilvl w:val="0"/>
-          <w:numId w:val="5"/>
-        </w:numPr>
-        <w:spacing w:line="276" w:lineRule="auto"/>
-        <w:rPr>
-          <w:rFonts w:ascii="Sitka Text" w:hAnsi="Sitka Text"/>
-          <w:color w:val="F79646" w:themeColor="accent6"/>
-        </w:rPr>
-      </w:pPr>
-      <w:r>
-        <w:rPr>
-          <w:rFonts w:ascii="Sitka Text" w:hAnsi="Sitka Text"/>
-          <w:color w:val="F79646" w:themeColor="accent6"/>
-        </w:rPr>
-        <w:t>Explore automation of the build process from a repository (Git).</w:t>
-      </w:r>
-    </w:p>
-    <w:p>
-      <w:pPr>
-        <w:pStyle w:val="ListParagraph"/>
-        <w:numPr>
-          <w:ilvl w:val="0"/>
-          <w:numId w:val="5"/>
-        </w:numPr>
-        <w:spacing w:line="276" w:lineRule="auto"/>
-        <w:rPr>
-          <w:rFonts w:ascii="Sitka Text" w:hAnsi="Sitka Text"/>
-          <w:color w:val="F79646" w:themeColor="accent6"/>
-        </w:rPr>
-      </w:pPr>
-      <w:r>
-        <w:rPr>
-          <w:rFonts w:ascii="Sitka Text" w:hAnsi="Sitka Text"/>
-          <w:color w:val="F79646" w:themeColor="accent6"/>
-        </w:rPr>
-        <w:t xml:space="preserve">Utilise tools such as Maven, Gradle, </w:t>
-      </w:r>
-      <w:proofErr w:type="spellStart"/>
-      <w:r>
-        <w:rPr>
-          <w:rFonts w:ascii="Sitka Text" w:hAnsi="Sitka Text"/>
-          <w:color w:val="F79646" w:themeColor="accent6"/>
-        </w:rPr>
-        <w:t>MSBuild</w:t>
-      </w:r>
-      <w:proofErr w:type="spellEnd"/>
-      <w:r>
-        <w:rPr>
-          <w:rFonts w:ascii="Sitka Text" w:hAnsi="Sitka Text"/>
-          <w:color w:val="F79646" w:themeColor="accent6"/>
-        </w:rPr>
-        <w:t>, etc.</w:t>
-      </w:r>
-    </w:p>
-    <w:p>
-      <w:pPr>
-        <w:pStyle w:val="BodyTextIndent2"/>
-      </w:pPr>
-      <w:r>
-        <w:lastRenderedPageBreak/>
-        <w:t>I have chosen to use the build tool Maven as part of the automation process of this project.</w:t>
-      </w:r>
-    </w:p>
-    <w:p>
-      <w:pPr>
-        <w:spacing w:line="276" w:lineRule="auto"/>
-        <w:ind w:left="360"/>
-        <w:rPr>
-          <w:rFonts w:ascii="Sitka Text" w:hAnsi="Sitka Text"/>
-          <w:sz w:val="24"/>
-        </w:rPr>
-      </w:pPr>
-      <w:r>
-        <w:rPr>
-          <w:rFonts w:ascii="Sitka Text" w:hAnsi="Sitka Text"/>
-          <w:sz w:val="24"/>
-        </w:rPr>
-        <w:t>Create build script in pom…</w:t>
-      </w:r>
-    </w:p>
-    <w:p>
-      <w:pPr>
-        <w:spacing w:line="276" w:lineRule="auto"/>
-        <w:ind w:left="360"/>
-        <w:rPr>
-          <w:rFonts w:ascii="Sitka Text" w:hAnsi="Sitka Text"/>
-          <w:sz w:val="24"/>
-        </w:rPr>
-      </w:pPr>
-      <w:r>
-        <w:rPr>
-          <w:rFonts w:ascii="Sitka Text" w:hAnsi="Sitka Text"/>
-          <w:sz w:val="24"/>
-        </w:rPr>
-        <w:t>Branches for build environments…</w:t>
-      </w:r>
-    </w:p>
-    <w:p>
-      <w:pPr>
         <w:pStyle w:val="Heading2"/>
         <w:spacing w:line="276" w:lineRule="auto"/>
         <w:rPr>
           <w:rFonts w:ascii="Sitka Text" w:hAnsi="Sitka Text"/>
         </w:rPr>
       </w:pPr>
-      <w:bookmarkStart w:id="8" w:name="_Toc160545313"/>
       <w:r>
         <w:rPr>
           <w:rFonts w:ascii="Sitka Text" w:hAnsi="Sitka Text"/>
@@ -6037,6 +5632,7 @@
           <w:rFonts w:ascii="Sitka Text" w:hAnsi="Sitka Text"/>
           <w:color w:val="F79646" w:themeColor="accent6"/>
         </w:rPr>
+        <w:lastRenderedPageBreak/>
         <w:t>Step 5: Configure Dashboard View plugin:</w:t>
       </w:r>
     </w:p>
@@ -6450,7 +6046,6 @@
         <w:rPr>
           <w:rFonts w:ascii="Sitka Text" w:hAnsi="Sitka Text"/>
         </w:rPr>
-        <w:lastRenderedPageBreak/>
         <w:t>Stage 4.3: Creation of CentOS Containers</w:t>
       </w:r>
       <w:bookmarkEnd w:id="18"/>
@@ -6632,6 +6227,7 @@
         <w:rPr>
           <w:rFonts w:ascii="Sitka Text" w:hAnsi="Sitka Text"/>
         </w:rPr>
+        <w:lastRenderedPageBreak/>
         <w:t>Stage 6: Deploying Application (AWS, Azure, and Docker)</w:t>
       </w:r>
       <w:bookmarkEnd w:id="22"/>
@@ -7014,7 +6610,6 @@
           <w:rFonts w:ascii="Sitka Text" w:hAnsi="Sitka Text"/>
           <w:color w:val="F79646" w:themeColor="accent6"/>
         </w:rPr>
-        <w:lastRenderedPageBreak/>
         <w:t>Configure load balancers, auto-scaling groups, or service discovery mechanisms based on deployment requirements</w:t>
       </w:r>
       <w:r>
@@ -7167,6 +6762,7 @@
         <w:rPr>
           <w:rFonts w:ascii="Sitka Text" w:eastAsiaTheme="minorHAnsi" w:hAnsi="Sitka Text"/>
         </w:rPr>
+        <w:lastRenderedPageBreak/>
         <w:t xml:space="preserve">Stage 6.6: </w:t>
       </w:r>
       <w:r>
@@ -7451,7 +7047,6 @@
         <w:rPr>
           <w:rFonts w:ascii="Sitka Text" w:hAnsi="Sitka Text"/>
         </w:rPr>
-        <w:lastRenderedPageBreak/>
         <w:t>Stage 8.2: Implement Compilation and Unit Test Execution:</w:t>
       </w:r>
       <w:bookmarkEnd w:id="34"/>
@@ -7608,6 +7203,7 @@
         <w:rPr>
           <w:rFonts w:ascii="Sitka Text" w:hAnsi="Sitka Text"/>
         </w:rPr>
+        <w:lastRenderedPageBreak/>
         <w:t>Stage 8.5: Automate Deployment Process:</w:t>
       </w:r>
       <w:bookmarkEnd w:id="37"/>
@@ -13326,7 +12922,7 @@
 </file>
 
 <file path=customXml/itemProps1.xml><?xml version="1.0" encoding="utf-8"?>
-<ds:datastoreItem xmlns:ds="http://schemas.openxmlformats.org/officeDocument/2006/customXml" ds:itemID="{16F5BF5D-F01B-4EBF-B281-DDF5E0599962}">
+<ds:datastoreItem xmlns:ds="http://schemas.openxmlformats.org/officeDocument/2006/customXml" ds:itemID="{C414531D-28E5-4586-8529-FF2E3F653AC9}">
   <ds:schemaRefs>
     <ds:schemaRef ds:uri="http://schemas.openxmlformats.org/officeDocument/2006/bibliography"/>
   </ds:schemaRefs>

</xml_diff>

<commit_message>
Updated test job to generate report artifact
</commit_message>
<xml_diff>
--- a/Report_Deirdre_Lee_.docx
+++ b/Report_Deirdre_Lee_.docx
@@ -4668,7 +4668,7 @@
           <v:shape id="_x0000_i1051" type="#_x0000_t75" style="width:357.6pt;height:307.2pt" o:ole="">
             <v:imagedata r:id="rId6" o:title=""/>
           </v:shape>
-          <o:OLEObject Type="Embed" ProgID="Acrobat.Document.DC" ShapeID="_x0000_i1051" DrawAspect="Content" ObjectID="_1773141678" r:id="rId7"/>
+          <o:OLEObject Type="Embed" ProgID="Acrobat.Document.DC" ShapeID="_x0000_i1051" DrawAspect="Content" ObjectID="_1773142419" r:id="rId7"/>
         </w:object>
       </w:r>
     </w:p>
@@ -5398,77 +5398,238 @@
           </wp:inline>
         </w:drawing>
       </w:r>
-      <w:bookmarkStart w:id="9" w:name="_GoBack"/>
+    </w:p>
+    <w:p>
+      <w:pPr>
+        <w:pStyle w:val="Caption"/>
+        <w:spacing w:line="276" w:lineRule="auto"/>
+        <w:jc w:val="center"/>
+        <w:rPr>
+          <w:sz w:val="16"/>
+        </w:rPr>
+      </w:pPr>
+      <w:r>
+        <w:rPr>
+          <w:sz w:val="16"/>
+        </w:rPr>
+        <w:t xml:space="preserve">Fig </w:t>
+      </w:r>
+      <w:r>
+        <w:rPr>
+          <w:sz w:val="16"/>
+        </w:rPr>
+        <w:fldChar w:fldCharType="begin"/>
+      </w:r>
+      <w:r>
+        <w:rPr>
+          <w:sz w:val="16"/>
+        </w:rPr>
+        <w:instrText xml:space="preserve"> SEQ Fig \* ARABIC </w:instrText>
+      </w:r>
+      <w:r>
+        <w:rPr>
+          <w:sz w:val="16"/>
+        </w:rPr>
+        <w:fldChar w:fldCharType="separate"/>
+      </w:r>
+      <w:r>
+        <w:rPr>
+          <w:noProof/>
+          <w:sz w:val="16"/>
+        </w:rPr>
+        <w:t>3</w:t>
+      </w:r>
+      <w:r>
+        <w:rPr>
+          <w:sz w:val="16"/>
+        </w:rPr>
+        <w:fldChar w:fldCharType="end"/>
+      </w:r>
+      <w:r>
+        <w:rPr>
+          <w:sz w:val="16"/>
+        </w:rPr>
+        <w:t xml:space="preserve"> Setting up CI in Git</w:t>
+      </w:r>
+      <w:r>
+        <w:rPr>
+          <w:sz w:val="16"/>
+        </w:rPr>
+        <w:t>H</w:t>
+      </w:r>
+      <w:r>
+        <w:rPr>
+          <w:sz w:val="16"/>
+        </w:rPr>
+        <w:t>ub Actions</w:t>
+      </w:r>
+    </w:p>
+    <w:p>
+      <w:pPr>
+        <w:spacing w:line="276" w:lineRule="auto"/>
+      </w:pPr>
+    </w:p>
+    <w:p>
+      <w:pPr>
+        <w:pStyle w:val="Heading2"/>
+        <w:spacing w:line="276" w:lineRule="auto"/>
+      </w:pPr>
+      <w:bookmarkStart w:id="9" w:name="_Toc162521313"/>
+      <w:r>
+        <w:t>Stage 2.</w:t>
+      </w:r>
+      <w:r>
+        <w:t>3</w:t>
+      </w:r>
+      <w:r>
+        <w:t>: Automate Build Process</w:t>
+      </w:r>
       <w:bookmarkEnd w:id="9"/>
     </w:p>
     <w:p>
       <w:pPr>
-        <w:pStyle w:val="Caption"/>
-        <w:spacing w:line="276" w:lineRule="auto"/>
-        <w:jc w:val="center"/>
-        <w:rPr>
-          <w:sz w:val="16"/>
-        </w:rPr>
-      </w:pPr>
-      <w:r>
-        <w:rPr>
-          <w:sz w:val="16"/>
-        </w:rPr>
-        <w:t xml:space="preserve">Fig </w:t>
-      </w:r>
-      <w:r>
-        <w:rPr>
-          <w:sz w:val="16"/>
-        </w:rPr>
-        <w:fldChar w:fldCharType="begin"/>
-      </w:r>
-      <w:r>
-        <w:rPr>
-          <w:sz w:val="16"/>
-        </w:rPr>
-        <w:instrText xml:space="preserve"> SEQ Fig \* ARABIC </w:instrText>
-      </w:r>
-      <w:r>
-        <w:rPr>
-          <w:sz w:val="16"/>
-        </w:rPr>
-        <w:fldChar w:fldCharType="separate"/>
-      </w:r>
-      <w:r>
-        <w:rPr>
-          <w:noProof/>
-          <w:sz w:val="16"/>
-        </w:rPr>
-        <w:t>3</w:t>
-      </w:r>
-      <w:r>
-        <w:rPr>
-          <w:sz w:val="16"/>
-        </w:rPr>
-        <w:fldChar w:fldCharType="end"/>
-      </w:r>
-      <w:r>
-        <w:rPr>
-          <w:sz w:val="16"/>
-        </w:rPr>
-        <w:t xml:space="preserve"> Setting up CI in Git</w:t>
-      </w:r>
-      <w:r>
-        <w:rPr>
-          <w:sz w:val="16"/>
-        </w:rPr>
-        <w:t>H</w:t>
-      </w:r>
-      <w:r>
-        <w:rPr>
-          <w:sz w:val="16"/>
-        </w:rPr>
-        <w:t>ub Actions</w:t>
+        <w:pStyle w:val="BodyTextIndent2"/>
+        <w:ind w:left="0"/>
+      </w:pPr>
+      <w:r>
+        <w:rPr>
+          <w:sz w:val="22"/>
+        </w:rPr>
+        <w:t xml:space="preserve">The </w:t>
+      </w:r>
+      <w:r>
+        <w:rPr>
+          <w:rFonts w:ascii="Consolas" w:hAnsi="Consolas"/>
+          <w:b/>
+          <w:sz w:val="20"/>
+        </w:rPr>
+        <w:t>maven-</w:t>
+      </w:r>
+      <w:proofErr w:type="spellStart"/>
+      <w:r>
+        <w:rPr>
+          <w:rFonts w:ascii="Consolas" w:hAnsi="Consolas"/>
+          <w:b/>
+          <w:sz w:val="20"/>
+        </w:rPr>
+        <w:t>build.yaml</w:t>
+      </w:r>
+      <w:proofErr w:type="spellEnd"/>
+      <w:r>
+        <w:rPr>
+          <w:sz w:val="20"/>
+        </w:rPr>
+        <w:t xml:space="preserve"> </w:t>
+      </w:r>
+      <w:r>
+        <w:rPr>
+          <w:sz w:val="22"/>
+        </w:rPr>
+        <w:t xml:space="preserve">file sets up a workflow for automating the build process of the </w:t>
+      </w:r>
+      <w:proofErr w:type="spellStart"/>
+      <w:r>
+        <w:rPr>
+          <w:rFonts w:ascii="Consolas" w:eastAsia="Microsoft YaHei" w:hAnsi="Consolas"/>
+          <w:b/>
+          <w:sz w:val="20"/>
+        </w:rPr>
+        <w:t>PetClinic</w:t>
+      </w:r>
+      <w:proofErr w:type="spellEnd"/>
+      <w:r>
+        <w:rPr>
+          <w:sz w:val="22"/>
+        </w:rPr>
+        <w:t xml:space="preserve"> Java project using Maven.</w:t>
+      </w:r>
+      <w:r>
+        <w:rPr>
+          <w:sz w:val="22"/>
+        </w:rPr>
+        <w:t xml:space="preserve"> This starter workflow, along with many others, is </w:t>
+      </w:r>
+      <w:r>
+        <w:rPr>
+          <w:sz w:val="22"/>
+        </w:rPr>
+        <w:lastRenderedPageBreak/>
+        <w:t xml:space="preserve">provided on GitHub. </w:t>
+      </w:r>
+      <w:r>
+        <w:rPr>
+          <w:sz w:val="22"/>
+        </w:rPr>
+        <w:t xml:space="preserve">It is triggered by pushes or pull requests to the main branch of the project. The job is called ‘build’ and performs basic build steps, including running the latest version of Ubuntu, checking out the code, and setting up the JDK with Java 17. It caches the Maven packages to speed up future builds using </w:t>
+      </w:r>
+      <w:r>
+        <w:rPr>
+          <w:rFonts w:ascii="Consolas" w:hAnsi="Consolas"/>
+          <w:b/>
+          <w:sz w:val="20"/>
+        </w:rPr>
+        <w:t>actions/cache</w:t>
+      </w:r>
+      <w:r>
+        <w:rPr>
+          <w:sz w:val="20"/>
+        </w:rPr>
+        <w:t xml:space="preserve"> </w:t>
+      </w:r>
+      <w:r>
+        <w:rPr>
+          <w:sz w:val="22"/>
+        </w:rPr>
+        <w:t xml:space="preserve">to cache the </w:t>
+      </w:r>
+      <w:r>
+        <w:rPr>
+          <w:rFonts w:ascii="Consolas" w:hAnsi="Consolas"/>
+          <w:b/>
+          <w:sz w:val="20"/>
+        </w:rPr>
+        <w:t>.m2/repository</w:t>
+      </w:r>
+      <w:r>
+        <w:rPr>
+          <w:sz w:val="20"/>
+        </w:rPr>
+        <w:t xml:space="preserve"> </w:t>
+      </w:r>
+      <w:r>
+        <w:rPr>
+          <w:sz w:val="22"/>
+        </w:rPr>
+        <w:t xml:space="preserve">directory, which is populated based on the </w:t>
+      </w:r>
+      <w:r>
+        <w:rPr>
+          <w:rFonts w:ascii="Consolas" w:hAnsi="Consolas"/>
+          <w:b/>
+          <w:sz w:val="20"/>
+        </w:rPr>
+        <w:t>pom.xml</w:t>
+      </w:r>
+      <w:r>
+        <w:rPr>
+          <w:sz w:val="22"/>
+        </w:rPr>
+        <w:t xml:space="preserve"> file. The final step runs the Maven wrapper with the package option. This compiles the source code, runs tests, and packages the application into a JAR file.</w:t>
+      </w:r>
+      <w:r>
+        <w:rPr>
+          <w:sz w:val="22"/>
+        </w:rPr>
+        <w:t xml:space="preserve"> Light updated to the default file were made to suit the needs of the project. </w:t>
       </w:r>
     </w:p>
     <w:p>
       <w:pPr>
+        <w:pStyle w:val="Heading2"/>
         <w:spacing w:line="276" w:lineRule="auto"/>
+        <w:rPr>
+          <w:rFonts w:ascii="Sitka Text" w:hAnsi="Sitka Text"/>
+        </w:rPr>
       </w:pPr>
     </w:p>
     <w:p>
@@ -5476,28 +5637,91 @@
         <w:pStyle w:val="Heading2"/>
         <w:spacing w:line="276" w:lineRule="auto"/>
       </w:pPr>
-      <w:bookmarkStart w:id="10" w:name="_Toc162521313"/>
+      <w:bookmarkStart w:id="10" w:name="_Toc162521314"/>
       <w:r>
         <w:t>Stage 2.</w:t>
       </w:r>
       <w:r>
-        <w:t>3</w:t>
-      </w:r>
-      <w:r>
-        <w:t>: Automate Build Process</w:t>
+        <w:t>4</w:t>
+      </w:r>
+      <w:r>
+        <w:t>: Configure Git Authentication</w:t>
       </w:r>
       <w:bookmarkEnd w:id="10"/>
     </w:p>
     <w:p>
       <w:pPr>
-        <w:pStyle w:val="BodyTextIndent2"/>
-        <w:ind w:left="0"/>
-      </w:pPr>
-      <w:r>
-        <w:rPr>
-          <w:sz w:val="22"/>
-        </w:rPr>
-        <w:t xml:space="preserve">The </w:t>
+        <w:spacing w:line="276" w:lineRule="auto"/>
+        <w:rPr>
+          <w:rFonts w:ascii="Sitka Text" w:hAnsi="Sitka Text"/>
+        </w:rPr>
+      </w:pPr>
+      <w:r>
+        <w:rPr>
+          <w:rFonts w:ascii="Sitka Text" w:hAnsi="Sitka Text"/>
+        </w:rPr>
+        <w:t xml:space="preserve">As </w:t>
+      </w:r>
+      <w:r>
+        <w:rPr>
+          <w:rFonts w:ascii="Sitka Text" w:hAnsi="Sitka Text"/>
+        </w:rPr>
+        <w:t>g</w:t>
+      </w:r>
+      <w:r>
+        <w:rPr>
+          <w:rFonts w:ascii="Sitka Text" w:hAnsi="Sitka Text"/>
+        </w:rPr>
+        <w:t>it authentication has been previously set up on my laptop</w:t>
+      </w:r>
+      <w:r>
+        <w:rPr>
+          <w:rFonts w:ascii="Sitka Text" w:hAnsi="Sitka Text"/>
+        </w:rPr>
+        <w:t xml:space="preserve"> with GitHub</w:t>
+      </w:r>
+      <w:r>
+        <w:rPr>
+          <w:rFonts w:ascii="Sitka Text" w:hAnsi="Sitka Text"/>
+        </w:rPr>
+        <w:t xml:space="preserve"> it was not necessary to configure this step.</w:t>
+      </w:r>
+      <w:r>
+        <w:rPr>
+          <w:rFonts w:ascii="Sitka Text" w:hAnsi="Sitka Text"/>
+        </w:rPr>
+        <w:br w:type="textWrapping" w:clear="all"/>
+      </w:r>
+    </w:p>
+    <w:p>
+      <w:pPr>
+        <w:pStyle w:val="Heading2"/>
+        <w:spacing w:line="276" w:lineRule="auto"/>
+      </w:pPr>
+      <w:bookmarkStart w:id="11" w:name="_Toc162521315"/>
+      <w:r>
+        <w:t>Stage 2.</w:t>
+      </w:r>
+      <w:r>
+        <w:t>5</w:t>
+      </w:r>
+      <w:r>
+        <w:t>: Unit Test Execution</w:t>
+      </w:r>
+      <w:bookmarkEnd w:id="11"/>
+    </w:p>
+    <w:p>
+      <w:pPr>
+        <w:spacing w:line="276" w:lineRule="auto"/>
+        <w:rPr>
+          <w:rFonts w:ascii="Sitka Text" w:hAnsi="Sitka Text"/>
+        </w:rPr>
+      </w:pPr>
+      <w:r>
+        <w:rPr>
+          <w:rFonts w:ascii="Sitka Text" w:hAnsi="Sitka Text"/>
+        </w:rPr>
+        <w:t xml:space="preserve">Using the Maven wrapper command </w:t>
       </w:r>
       <w:r>
         <w:rPr>
@@ -5505,257 +5729,7 @@
           <w:b/>
           <w:sz w:val="20"/>
         </w:rPr>
-        <w:t>maven-</w:t>
-      </w:r>
-      <w:proofErr w:type="spellStart"/>
-      <w:r>
-        <w:rPr>
-          <w:rFonts w:ascii="Consolas" w:hAnsi="Consolas"/>
-          <w:b/>
-          <w:sz w:val="20"/>
-        </w:rPr>
-        <w:t>build.yaml</w:t>
-      </w:r>
-      <w:proofErr w:type="spellEnd"/>
-      <w:r>
-        <w:rPr>
-          <w:sz w:val="20"/>
-        </w:rPr>
-        <w:t xml:space="preserve"> </w:t>
-      </w:r>
-      <w:r>
-        <w:rPr>
-          <w:sz w:val="22"/>
-        </w:rPr>
-        <w:t xml:space="preserve">file sets up a workflow for automating the build process of the </w:t>
-      </w:r>
-      <w:proofErr w:type="spellStart"/>
-      <w:r>
-        <w:rPr>
-          <w:rFonts w:ascii="Consolas" w:eastAsia="Microsoft YaHei" w:hAnsi="Consolas"/>
-          <w:b/>
-          <w:sz w:val="20"/>
-        </w:rPr>
-        <w:t>PetClinic</w:t>
-      </w:r>
-      <w:proofErr w:type="spellEnd"/>
-      <w:r>
-        <w:rPr>
-          <w:sz w:val="22"/>
-        </w:rPr>
-        <w:t xml:space="preserve"> Java project using Maven.</w:t>
-      </w:r>
-      <w:r>
-        <w:rPr>
-          <w:sz w:val="22"/>
-        </w:rPr>
-        <w:t xml:space="preserve"> This starter workflow, along with many others, is </w:t>
-      </w:r>
-      <w:r>
-        <w:rPr>
-          <w:sz w:val="22"/>
-        </w:rPr>
-        <w:lastRenderedPageBreak/>
-        <w:t xml:space="preserve">provided on GitHub. </w:t>
-      </w:r>
-      <w:r>
-        <w:rPr>
-          <w:sz w:val="22"/>
-        </w:rPr>
-        <w:t xml:space="preserve">It is triggered by pushes or pull requests to the main branch of the project. The job is called ‘build’ and performs basic build steps, including running the latest version of Ubuntu, checking out the code, and setting up the JDK with Java 17. It caches the Maven packages to speed up future builds using </w:t>
-      </w:r>
-      <w:r>
-        <w:rPr>
-          <w:rFonts w:ascii="Consolas" w:hAnsi="Consolas"/>
-          <w:b/>
-          <w:sz w:val="20"/>
-        </w:rPr>
-        <w:t>actions/cache</w:t>
-      </w:r>
-      <w:r>
-        <w:rPr>
-          <w:sz w:val="20"/>
-        </w:rPr>
-        <w:t xml:space="preserve"> </w:t>
-      </w:r>
-      <w:r>
-        <w:rPr>
-          <w:sz w:val="22"/>
-        </w:rPr>
-        <w:t xml:space="preserve">to cache the </w:t>
-      </w:r>
-      <w:r>
-        <w:rPr>
-          <w:rFonts w:ascii="Consolas" w:hAnsi="Consolas"/>
-          <w:b/>
-          <w:sz w:val="20"/>
-        </w:rPr>
-        <w:t>.m2/repository</w:t>
-      </w:r>
-      <w:r>
-        <w:rPr>
-          <w:sz w:val="20"/>
-        </w:rPr>
-        <w:t xml:space="preserve"> </w:t>
-      </w:r>
-      <w:r>
-        <w:rPr>
-          <w:sz w:val="22"/>
-        </w:rPr>
-        <w:t xml:space="preserve">directory, which is populated based on the </w:t>
-      </w:r>
-      <w:r>
-        <w:rPr>
-          <w:rFonts w:ascii="Consolas" w:hAnsi="Consolas"/>
-          <w:b/>
-          <w:sz w:val="20"/>
-        </w:rPr>
-        <w:t>pom.xml</w:t>
-      </w:r>
-      <w:r>
-        <w:rPr>
-          <w:sz w:val="22"/>
-        </w:rPr>
-        <w:t xml:space="preserve"> file. The final step runs the Maven wrapper with the package option. This compiles the source code, runs tests, and packages the application into a JAR file.</w:t>
-      </w:r>
-      <w:r>
-        <w:rPr>
-          <w:sz w:val="22"/>
-        </w:rPr>
-        <w:t xml:space="preserve"> Light updated to the default file were made to suit the needs of the project. </w:t>
-      </w:r>
-    </w:p>
-    <w:p>
-      <w:pPr>
-        <w:pStyle w:val="Heading2"/>
-        <w:spacing w:line="276" w:lineRule="auto"/>
-        <w:rPr>
-          <w:rFonts w:ascii="Sitka Text" w:hAnsi="Sitka Text"/>
-        </w:rPr>
-      </w:pPr>
-    </w:p>
-    <w:p>
-      <w:pPr>
-        <w:pStyle w:val="Heading2"/>
-        <w:spacing w:line="276" w:lineRule="auto"/>
-        <w:rPr>
-          <w:rFonts w:ascii="Sitka Text" w:hAnsi="Sitka Text"/>
-        </w:rPr>
-      </w:pPr>
-      <w:bookmarkStart w:id="11" w:name="_Toc162521314"/>
-      <w:r>
-        <w:rPr>
-          <w:rFonts w:ascii="Sitka Text" w:hAnsi="Sitka Text"/>
-        </w:rPr>
-        <w:t>Stage 2.</w:t>
-      </w:r>
-      <w:r>
-        <w:rPr>
-          <w:rFonts w:ascii="Sitka Text" w:hAnsi="Sitka Text"/>
-        </w:rPr>
-        <w:t>4</w:t>
-      </w:r>
-      <w:r>
-        <w:rPr>
-          <w:rFonts w:ascii="Sitka Text" w:hAnsi="Sitka Text"/>
-        </w:rPr>
-        <w:t>: Configure Git Authentication</w:t>
-      </w:r>
-      <w:bookmarkEnd w:id="11"/>
-    </w:p>
-    <w:p>
-      <w:pPr>
-        <w:spacing w:line="276" w:lineRule="auto"/>
-        <w:rPr>
-          <w:rFonts w:ascii="Sitka Text" w:hAnsi="Sitka Text"/>
-        </w:rPr>
-      </w:pPr>
-      <w:r>
-        <w:rPr>
-          <w:rFonts w:ascii="Sitka Text" w:hAnsi="Sitka Text"/>
-        </w:rPr>
-        <w:t xml:space="preserve">As </w:t>
-      </w:r>
-      <w:r>
-        <w:rPr>
-          <w:rFonts w:ascii="Sitka Text" w:hAnsi="Sitka Text"/>
-        </w:rPr>
-        <w:t>g</w:t>
-      </w:r>
-      <w:r>
-        <w:rPr>
-          <w:rFonts w:ascii="Sitka Text" w:hAnsi="Sitka Text"/>
-        </w:rPr>
-        <w:t>it authentication has been previously set up on my laptop</w:t>
-      </w:r>
-      <w:r>
-        <w:rPr>
-          <w:rFonts w:ascii="Sitka Text" w:hAnsi="Sitka Text"/>
-        </w:rPr>
-        <w:t xml:space="preserve"> with GitHub</w:t>
-      </w:r>
-      <w:r>
-        <w:rPr>
-          <w:rFonts w:ascii="Sitka Text" w:hAnsi="Sitka Text"/>
-        </w:rPr>
-        <w:t xml:space="preserve"> it was not necessary to configure this step.</w:t>
-      </w:r>
-    </w:p>
-    <w:p>
-      <w:pPr>
-        <w:pStyle w:val="Heading2"/>
-        <w:spacing w:line="276" w:lineRule="auto"/>
-        <w:rPr>
-          <w:rFonts w:ascii="Sitka Text" w:hAnsi="Sitka Text"/>
-        </w:rPr>
-      </w:pPr>
-      <w:bookmarkStart w:id="12" w:name="_Toc162521315"/>
-      <w:r>
-        <w:rPr>
-          <w:rFonts w:ascii="Sitka Text" w:hAnsi="Sitka Text"/>
-        </w:rPr>
-        <w:t>Stage 2.4: Unit Test Execution</w:t>
-      </w:r>
-      <w:bookmarkEnd w:id="12"/>
-    </w:p>
-    <w:p>
-      <w:pPr>
-        <w:spacing w:line="276" w:lineRule="auto"/>
-        <w:rPr>
-          <w:rFonts w:ascii="Sitka Text" w:hAnsi="Sitka Text"/>
-        </w:rPr>
-      </w:pPr>
-      <w:r>
-        <w:rPr>
-          <w:rFonts w:ascii="Sitka Text" w:hAnsi="Sitka Text"/>
-        </w:rPr>
-        <w:t xml:space="preserve">Using the Maven wrapper command </w:t>
-      </w:r>
-      <w:r>
-        <w:rPr>
-          <w:rFonts w:ascii="Consolas" w:hAnsi="Consolas"/>
-          <w:b/>
-          <w:sz w:val="20"/>
-        </w:rPr>
-        <w:t>./</w:t>
-      </w:r>
-      <w:proofErr w:type="spellStart"/>
-      <w:r>
-        <w:rPr>
-          <w:rFonts w:ascii="Consolas" w:hAnsi="Consolas"/>
-          <w:b/>
-          <w:sz w:val="20"/>
-        </w:rPr>
-        <w:t>mvn</w:t>
-      </w:r>
-      <w:proofErr w:type="spellEnd"/>
-      <w:r>
-        <w:rPr>
-          <w:rFonts w:ascii="Consolas" w:hAnsi="Consolas"/>
-          <w:b/>
-          <w:sz w:val="20"/>
-        </w:rPr>
-        <w:t xml:space="preserve"> test</w:t>
+        <w:t>./mvn test</w:t>
       </w:r>
       <w:r>
         <w:rPr>
@@ -5834,6 +5808,8 @@
           </wp:inline>
         </w:drawing>
       </w:r>
+      <w:bookmarkStart w:id="12" w:name="_GoBack"/>
+      <w:bookmarkEnd w:id="12"/>
     </w:p>
     <w:p>
       <w:pPr>
@@ -5841,7 +5817,6 @@
         <w:spacing w:line="276" w:lineRule="auto"/>
         <w:jc w:val="center"/>
         <w:rPr>
-          <w:rFonts w:ascii="Sitka Text" w:hAnsi="Sitka Text"/>
           <w:sz w:val="16"/>
         </w:rPr>
       </w:pPr>
@@ -5888,30 +5863,174 @@
         </w:rPr>
         <w:t xml:space="preserve"> </w:t>
       </w:r>
-      <w:proofErr w:type="spellStart"/>
       <w:r>
         <w:rPr>
           <w:sz w:val="16"/>
         </w:rPr>
-        <w:t>mvn</w:t>
-      </w:r>
-      <w:proofErr w:type="spellEnd"/>
+        <w:t>‘</w:t>
+      </w:r>
       <w:r>
         <w:rPr>
           <w:sz w:val="16"/>
         </w:rPr>
-        <w:t xml:space="preserve"> test result output</w:t>
+        <w:t>mvn test</w:t>
+      </w:r>
+      <w:r>
+        <w:rPr>
+          <w:sz w:val="16"/>
+        </w:rPr>
+        <w:t>’</w:t>
+      </w:r>
+      <w:r>
+        <w:rPr>
+          <w:sz w:val="16"/>
+        </w:rPr>
+        <w:t xml:space="preserve"> result output</w:t>
       </w:r>
     </w:p>
     <w:p>
       <w:pPr>
-        <w:pStyle w:val="NoSpacing"/>
-        <w:spacing w:after="160" w:line="276" w:lineRule="auto"/>
-        <w:rPr>
-          <w:rFonts w:eastAsiaTheme="minorHAnsi"/>
-          <w:lang w:val="en-IE"/>
-        </w:rPr>
-      </w:pPr>
+        <w:rPr>
+          <w:rFonts w:ascii="Sitka Text" w:hAnsi="Sitka Text"/>
+        </w:rPr>
+      </w:pPr>
+      <w:r>
+        <w:rPr>
+          <w:rFonts w:ascii="Sitka Text" w:hAnsi="Sitka Text"/>
+        </w:rPr>
+        <w:t>The next step was to add steps to the workflow file to add running the unit tests as a job, the result of which can be seen in Fig 5.</w:t>
+      </w:r>
+    </w:p>
+    <w:p>
+      <w:pPr>
+        <w:keepNext/>
+        <w:jc w:val="center"/>
+      </w:pPr>
+      <w:r>
+        <w:rPr>
+          <w:rFonts w:ascii="Sitka Text" w:hAnsi="Sitka Text"/>
+        </w:rPr>
+        <w:drawing>
+          <wp:inline distT="0" distB="0" distL="0" distR="0" wp14:anchorId="6C1311B5" wp14:editId="6F614907">
+            <wp:extent cx="2339340" cy="1887503"/>
+            <wp:effectExtent l="190500" t="190500" r="194310" b="189230"/>
+            <wp:docPr id="10" name="Picture 10"/>
+            <wp:cNvGraphicFramePr>
+              <a:graphicFrameLocks xmlns:a="http://schemas.openxmlformats.org/drawingml/2006/main" noChangeAspect="1"/>
+            </wp:cNvGraphicFramePr>
+            <a:graphic xmlns:a="http://schemas.openxmlformats.org/drawingml/2006/main">
+              <a:graphicData uri="http://schemas.openxmlformats.org/drawingml/2006/picture">
+                <pic:pic xmlns:pic="http://schemas.openxmlformats.org/drawingml/2006/picture">
+                  <pic:nvPicPr>
+                    <pic:cNvPr id="1" name=""/>
+                    <pic:cNvPicPr/>
+                  </pic:nvPicPr>
+                  <pic:blipFill>
+                    <a:blip r:embed="rId12"/>
+                    <a:stretch>
+                      <a:fillRect/>
+                    </a:stretch>
+                  </pic:blipFill>
+                  <pic:spPr>
+                    <a:xfrm>
+                      <a:off x="0" y="0"/>
+                      <a:ext cx="2349063" cy="1895348"/>
+                    </a:xfrm>
+                    <a:prstGeom prst="rect">
+                      <a:avLst/>
+                    </a:prstGeom>
+                    <a:ln>
+                      <a:noFill/>
+                    </a:ln>
+                    <a:effectLst>
+                      <a:outerShdw blurRad="190500" algn="tl" rotWithShape="0">
+                        <a:srgbClr val="000000">
+                          <a:alpha val="70000"/>
+                        </a:srgbClr>
+                      </a:outerShdw>
+                    </a:effectLst>
+                  </pic:spPr>
+                </pic:pic>
+              </a:graphicData>
+            </a:graphic>
+          </wp:inline>
+        </w:drawing>
+      </w:r>
+    </w:p>
+    <w:p>
+      <w:pPr>
+        <w:pStyle w:val="Caption"/>
+        <w:jc w:val="center"/>
+        <w:rPr>
+          <w:sz w:val="16"/>
+        </w:rPr>
+      </w:pPr>
+      <w:r>
+        <w:rPr>
+          <w:sz w:val="16"/>
+        </w:rPr>
+        <w:t xml:space="preserve">Fig </w:t>
+      </w:r>
+      <w:r>
+        <w:rPr>
+          <w:sz w:val="16"/>
+        </w:rPr>
+        <w:fldChar w:fldCharType="begin"/>
+      </w:r>
+      <w:r>
+        <w:rPr>
+          <w:sz w:val="16"/>
+        </w:rPr>
+        <w:instrText xml:space="preserve"> SEQ Fig \* ARABIC </w:instrText>
+      </w:r>
+      <w:r>
+        <w:rPr>
+          <w:sz w:val="16"/>
+        </w:rPr>
+        <w:fldChar w:fldCharType="separate"/>
+      </w:r>
+      <w:r>
+        <w:rPr>
+          <w:noProof/>
+          <w:sz w:val="16"/>
+        </w:rPr>
+        <w:t>5</w:t>
+      </w:r>
+      <w:r>
+        <w:rPr>
+          <w:sz w:val="16"/>
+        </w:rPr>
+        <w:fldChar w:fldCharType="end"/>
+      </w:r>
+      <w:r>
+        <w:rPr>
+          <w:sz w:val="16"/>
+        </w:rPr>
+        <w:t xml:space="preserve"> maven-</w:t>
+      </w:r>
+      <w:proofErr w:type="spellStart"/>
+      <w:r>
+        <w:rPr>
+          <w:sz w:val="16"/>
+        </w:rPr>
+        <w:t>build.yaml</w:t>
+      </w:r>
+      <w:proofErr w:type="spellEnd"/>
+    </w:p>
+    <w:p>
+      <w:pPr>
+        <w:jc w:val="center"/>
+        <w:rPr>
+          <w:rFonts w:ascii="Sitka Text" w:hAnsi="Sitka Text"/>
+        </w:rPr>
+      </w:pPr>
+      <w:r>
+        <w:rPr>
+          <w:rFonts w:ascii="Sitka Text" w:hAnsi="Sitka Text"/>
+        </w:rPr>
+        <w:lastRenderedPageBreak/>
+        <w:t>.</w:t>
+      </w:r>
     </w:p>
     <w:p>
       <w:pPr>
@@ -5931,7 +6050,7 @@
           <w:rFonts w:ascii="Sitka Text" w:hAnsi="Sitka Text"/>
           <w:color w:val="F79646" w:themeColor="accent6"/>
         </w:rPr>
-        <w:t>Perform unit tests execution in the sample application.</w:t>
+        <w:t>Step 5: Configure Dashboard View plugin:</w:t>
       </w:r>
     </w:p>
     <w:p>
@@ -5952,7 +6071,7 @@
           <w:rFonts w:ascii="Sitka Text" w:hAnsi="Sitka Text"/>
           <w:color w:val="F79646" w:themeColor="accent6"/>
         </w:rPr>
-        <w:t>Step 5: Configure Dashboard View plugin:</w:t>
+        <w:t>Set up a standard Dashboard View plugin.</w:t>
       </w:r>
     </w:p>
     <w:p>
@@ -5973,7 +6092,7 @@
           <w:rFonts w:ascii="Sitka Text" w:hAnsi="Sitka Text"/>
           <w:color w:val="F79646" w:themeColor="accent6"/>
         </w:rPr>
-        <w:t>Set up a standard Dashboard View plugin.</w:t>
+        <w:t>Customize portlets for different views.</w:t>
       </w:r>
     </w:p>
     <w:p>
@@ -5994,27 +6113,6 @@
           <w:rFonts w:ascii="Sitka Text" w:hAnsi="Sitka Text"/>
           <w:color w:val="F79646" w:themeColor="accent6"/>
         </w:rPr>
-        <w:t>Customize portlets for different views.</w:t>
-      </w:r>
-    </w:p>
-    <w:p>
-      <w:pPr>
-        <w:pStyle w:val="ListParagraph"/>
-        <w:numPr>
-          <w:ilvl w:val="0"/>
-          <w:numId w:val="7"/>
-        </w:numPr>
-        <w:spacing w:line="276" w:lineRule="auto"/>
-        <w:rPr>
-          <w:rFonts w:ascii="Sitka Text" w:hAnsi="Sitka Text"/>
-          <w:color w:val="F79646" w:themeColor="accent6"/>
-        </w:rPr>
-      </w:pPr>
-      <w:r>
-        <w:rPr>
-          <w:rFonts w:ascii="Sitka Text" w:hAnsi="Sitka Text"/>
-          <w:color w:val="F79646" w:themeColor="accent6"/>
-        </w:rPr>
         <w:t>Configure notifications (e.g., email) for build status.</w:t>
       </w:r>
     </w:p>
@@ -6164,7 +6262,6 @@
           <w:rFonts w:ascii="Sitka Text" w:hAnsi="Sitka Text"/>
           <w:color w:val="F79646" w:themeColor="accent6"/>
         </w:rPr>
-        <w:lastRenderedPageBreak/>
         <w:t>Define stages and actions within each pipeline.</w:t>
       </w:r>
     </w:p>
@@ -6510,6 +6607,7 @@
           <w:rFonts w:ascii="Sitka Text" w:hAnsi="Sitka Text"/>
           <w:color w:val="F79646" w:themeColor="accent6"/>
         </w:rPr>
+        <w:lastRenderedPageBreak/>
         <w:t>Ensure compatibility and functionality with the chosen cloud environment.</w:t>
       </w:r>
     </w:p>
@@ -6661,7 +6759,6 @@
         <w:rPr>
           <w:rFonts w:ascii="Sitka Text" w:eastAsiaTheme="minorHAnsi" w:hAnsi="Sitka Text"/>
         </w:rPr>
-        <w:lastRenderedPageBreak/>
         <w:t>Stage 6.3</w:t>
       </w:r>
       <w:r>
@@ -7017,6 +7114,7 @@
         <w:rPr>
           <w:rFonts w:ascii="Sitka Text" w:eastAsiaTheme="minorHAnsi" w:hAnsi="Sitka Text"/>
         </w:rPr>
+        <w:lastRenderedPageBreak/>
         <w:t xml:space="preserve">Stage 6.5: </w:t>
       </w:r>
       <w:r>
@@ -7211,7 +7309,6 @@
           <w:rFonts w:ascii="Sitka Text" w:hAnsi="Sitka Text"/>
           <w:color w:val="F79646" w:themeColor="accent6"/>
         </w:rPr>
-        <w:lastRenderedPageBreak/>
         <w:t>Emphasise its critical role in ensuring service availability and application functionality.</w:t>
       </w:r>
     </w:p>
@@ -7464,6 +7561,7 @@
         <w:rPr>
           <w:rFonts w:ascii="Sitka Text" w:hAnsi="Sitka Text"/>
         </w:rPr>
+        <w:lastRenderedPageBreak/>
         <w:t>Stage 8.4: Configure Permissions in New Instances:</w:t>
       </w:r>
       <w:bookmarkEnd w:id="39"/>
@@ -13485,7 +13583,7 @@
 </file>
 
 <file path=customXml/itemProps1.xml><?xml version="1.0" encoding="utf-8"?>
-<ds:datastoreItem xmlns:ds="http://schemas.openxmlformats.org/officeDocument/2006/customXml" ds:itemID="{30391C3C-71CD-4EE0-BD22-4B66DC1D7515}">
+<ds:datastoreItem xmlns:ds="http://schemas.openxmlformats.org/officeDocument/2006/customXml" ds:itemID="{24E950E1-65D7-4574-AA66-24F94F5D6EEE}">
   <ds:schemaRefs>
     <ds:schemaRef ds:uri="http://schemas.openxmlformats.org/officeDocument/2006/bibliography"/>
   </ds:schemaRefs>

</xml_diff>

<commit_message>
Added ref 2 to attempt o get rid of deeprecation warning
</commit_message>
<xml_diff>
--- a/Report_Deirdre_Lee_.docx
+++ b/Report_Deirdre_Lee_.docx
@@ -4643,33 +4643,50 @@
       <w:r>
         <w:rPr>
           <w:rFonts w:ascii="Sitka Text" w:hAnsi="Sitka Text"/>
+          <w:noProof/>
           <w:color w:val="F79646" w:themeColor="accent6"/>
         </w:rPr>
-        <w:object w:dxaOrig="5017" w:dyaOrig="4308" w14:anchorId="5E222983">
-          <v:shapetype id="_x0000_t75" coordsize="21600,21600" o:spt="75" o:preferrelative="t" path="m@4@5l@4@11@9@11@9@5xe" filled="f" stroked="f">
-            <v:stroke joinstyle="miter"/>
-            <v:formulas>
-              <v:f eqn="if lineDrawn pixelLineWidth 0"/>
-              <v:f eqn="sum @0 1 0"/>
-              <v:f eqn="sum 0 0 @1"/>
-              <v:f eqn="prod @2 1 2"/>
-              <v:f eqn="prod @3 21600 pixelWidth"/>
-              <v:f eqn="prod @3 21600 pixelHeight"/>
-              <v:f eqn="sum @0 0 1"/>
-              <v:f eqn="prod @6 1 2"/>
-              <v:f eqn="prod @7 21600 pixelWidth"/>
-              <v:f eqn="sum @8 21600 0"/>
-              <v:f eqn="prod @7 21600 pixelHeight"/>
-              <v:f eqn="sum @10 21600 0"/>
-            </v:formulas>
-            <v:path o:extrusionok="f" gradientshapeok="t" o:connecttype="rect"/>
-            <o:lock v:ext="edit" aspectratio="t"/>
-          </v:shapetype>
-          <v:shape id="_x0000_i1051" type="#_x0000_t75" style="width:357.6pt;height:307.2pt" o:ole="">
-            <v:imagedata r:id="rId6" o:title=""/>
-          </v:shape>
-          <o:OLEObject Type="Embed" ProgID="Acrobat.Document.DC" ShapeID="_x0000_i1051" DrawAspect="Content" ObjectID="_1773143076" r:id="rId7"/>
-        </w:object>
+        <w:drawing>
+          <wp:inline distT="0" distB="0" distL="0" distR="0" wp14:anchorId="07BFC794" wp14:editId="25729689">
+            <wp:extent cx="5112710" cy="5120640"/>
+            <wp:effectExtent l="0" t="0" r="0" b="3810"/>
+            <wp:docPr id="14" name="Picture 14"/>
+            <wp:cNvGraphicFramePr>
+              <a:graphicFrameLocks xmlns:a="http://schemas.openxmlformats.org/drawingml/2006/main" noChangeAspect="1"/>
+            </wp:cNvGraphicFramePr>
+            <a:graphic xmlns:a="http://schemas.openxmlformats.org/drawingml/2006/main">
+              <a:graphicData uri="http://schemas.openxmlformats.org/drawingml/2006/picture">
+                <pic:pic xmlns:pic="http://schemas.openxmlformats.org/drawingml/2006/picture">
+                  <pic:nvPicPr>
+                    <pic:cNvPr id="14" name="flow_diagram.drawio.png"/>
+                    <pic:cNvPicPr/>
+                  </pic:nvPicPr>
+                  <pic:blipFill>
+                    <a:blip r:embed="rId6">
+                      <a:extLst>
+                        <a:ext uri="{28A0092B-C50C-407E-A947-70E740481C1C}">
+                          <a14:useLocalDpi xmlns:a14="http://schemas.microsoft.com/office/drawing/2010/main" val="0"/>
+                        </a:ext>
+                      </a:extLst>
+                    </a:blip>
+                    <a:stretch>
+                      <a:fillRect/>
+                    </a:stretch>
+                  </pic:blipFill>
+                  <pic:spPr>
+                    <a:xfrm>
+                      <a:off x="0" y="0"/>
+                      <a:ext cx="5122980" cy="5130926"/>
+                    </a:xfrm>
+                    <a:prstGeom prst="rect">
+                      <a:avLst/>
+                    </a:prstGeom>
+                  </pic:spPr>
+                </pic:pic>
+              </a:graphicData>
+            </a:graphic>
+          </wp:inline>
+        </w:drawing>
       </w:r>
     </w:p>
     <w:p>
@@ -4825,6 +4842,7 @@
         <w:rPr>
           <w:rFonts w:ascii="Sitka Text" w:hAnsi="Sitka Text"/>
         </w:rPr>
+        <w:lastRenderedPageBreak/>
         <w:drawing>
           <wp:inline distT="0" distB="0" distL="0" distR="0" wp14:anchorId="076CBC32" wp14:editId="4D03F225">
             <wp:extent cx="3307080" cy="1250905"/>
@@ -4841,7 +4859,7 @@
                     <pic:cNvPicPr/>
                   </pic:nvPicPr>
                   <pic:blipFill>
-                    <a:blip r:embed="rId8"/>
+                    <a:blip r:embed="rId7"/>
                     <a:stretch>
                       <a:fillRect/>
                     </a:stretch>
@@ -4910,14 +4928,13 @@
       <w:pPr>
         <w:spacing w:line="276" w:lineRule="auto"/>
         <w:rPr>
-          <w:rFonts w:ascii="Sitka Text" w:hAnsi="Sitka Text"/>
-        </w:rPr>
-      </w:pPr>
-      <w:r>
-        <w:rPr>
-          <w:rFonts w:ascii="Sitka Text" w:hAnsi="Sitka Text"/>
-        </w:rPr>
-        <w:lastRenderedPageBreak/>
+          <w:sz w:val="16"/>
+        </w:rPr>
+      </w:pPr>
+      <w:r>
+        <w:rPr>
+          <w:rFonts w:ascii="Sitka Text" w:hAnsi="Sitka Text"/>
+        </w:rPr>
         <w:t xml:space="preserve">The introduction of these branches required the setup of </w:t>
       </w:r>
       <w:r>
@@ -4936,129 +4953,7 @@
         <w:rPr>
           <w:rFonts w:ascii="Sitka Text" w:hAnsi="Sitka Text"/>
         </w:rPr>
-        <w:t xml:space="preserve"> The rule entails that a pull request be approved before merging, ass well as passing status checks. The branch is also locked so users cannot push to the main branch, as shown in Fig </w:t>
-      </w:r>
-      <w:r>
-        <w:rPr>
-          <w:rFonts w:ascii="Sitka Text" w:hAnsi="Sitka Text"/>
-        </w:rPr>
-        <w:t>2</w:t>
-      </w:r>
-      <w:r>
-        <w:rPr>
-          <w:rFonts w:ascii="Sitka Text" w:hAnsi="Sitka Text"/>
-        </w:rPr>
-        <w:t>.</w:t>
-      </w:r>
-    </w:p>
-    <w:p>
-      <w:pPr>
-        <w:keepNext/>
-        <w:spacing w:line="276" w:lineRule="auto"/>
-        <w:jc w:val="center"/>
-      </w:pPr>
-      <w:r>
-        <w:rPr>
-          <w:rFonts w:ascii="Sitka Text" w:hAnsi="Sitka Text"/>
-        </w:rPr>
-        <w:drawing>
-          <wp:inline distT="0" distB="0" distL="0" distR="0" wp14:anchorId="0A5294FB" wp14:editId="7F9E5C47">
-            <wp:extent cx="4358640" cy="608598"/>
-            <wp:effectExtent l="190500" t="190500" r="194310" b="191770"/>
-            <wp:docPr id="6" name="Picture 6"/>
-            <wp:cNvGraphicFramePr>
-              <a:graphicFrameLocks xmlns:a="http://schemas.openxmlformats.org/drawingml/2006/main" noChangeAspect="1"/>
-            </wp:cNvGraphicFramePr>
-            <a:graphic xmlns:a="http://schemas.openxmlformats.org/drawingml/2006/main">
-              <a:graphicData uri="http://schemas.openxmlformats.org/drawingml/2006/picture">
-                <pic:pic xmlns:pic="http://schemas.openxmlformats.org/drawingml/2006/picture">
-                  <pic:nvPicPr>
-                    <pic:cNvPr id="1" name=""/>
-                    <pic:cNvPicPr/>
-                  </pic:nvPicPr>
-                  <pic:blipFill>
-                    <a:blip r:embed="rId9"/>
-                    <a:stretch>
-                      <a:fillRect/>
-                    </a:stretch>
-                  </pic:blipFill>
-                  <pic:spPr>
-                    <a:xfrm>
-                      <a:off x="0" y="0"/>
-                      <a:ext cx="4386719" cy="612519"/>
-                    </a:xfrm>
-                    <a:prstGeom prst="rect">
-                      <a:avLst/>
-                    </a:prstGeom>
-                    <a:ln>
-                      <a:noFill/>
-                    </a:ln>
-                    <a:effectLst>
-                      <a:outerShdw blurRad="190500" algn="tl" rotWithShape="0">
-                        <a:srgbClr val="000000">
-                          <a:alpha val="70000"/>
-                        </a:srgbClr>
-                      </a:outerShdw>
-                    </a:effectLst>
-                  </pic:spPr>
-                </pic:pic>
-              </a:graphicData>
-            </a:graphic>
-          </wp:inline>
-        </w:drawing>
-      </w:r>
-    </w:p>
-    <w:p>
-      <w:pPr>
-        <w:pStyle w:val="Caption"/>
-        <w:spacing w:line="276" w:lineRule="auto"/>
-        <w:jc w:val="center"/>
-        <w:rPr>
-          <w:sz w:val="16"/>
-        </w:rPr>
-      </w:pPr>
-      <w:r>
-        <w:rPr>
-          <w:sz w:val="16"/>
-        </w:rPr>
-        <w:t xml:space="preserve">Fig </w:t>
-      </w:r>
-      <w:r>
-        <w:rPr>
-          <w:sz w:val="16"/>
-        </w:rPr>
-        <w:fldChar w:fldCharType="begin"/>
-      </w:r>
-      <w:r>
-        <w:rPr>
-          <w:sz w:val="16"/>
-        </w:rPr>
-        <w:instrText xml:space="preserve"> SEQ Fig \* ARABIC </w:instrText>
-      </w:r>
-      <w:r>
-        <w:rPr>
-          <w:sz w:val="16"/>
-        </w:rPr>
-        <w:fldChar w:fldCharType="separate"/>
-      </w:r>
-      <w:r>
-        <w:rPr>
-          <w:noProof/>
-          <w:sz w:val="16"/>
-        </w:rPr>
-        <w:t>2</w:t>
-      </w:r>
-      <w:r>
-        <w:rPr>
-          <w:sz w:val="16"/>
-        </w:rPr>
-        <w:fldChar w:fldCharType="end"/>
-      </w:r>
-      <w:r>
-        <w:rPr>
-          <w:sz w:val="16"/>
-        </w:rPr>
-        <w:t xml:space="preserve"> One condition of main branch rule</w:t>
+        <w:t xml:space="preserve"> The rule entails that a pull request be approved before merging, ass well as passing status checks. </w:t>
       </w:r>
     </w:p>
     <w:p>
@@ -5368,7 +5263,7 @@
                     <pic:cNvPicPr/>
                   </pic:nvPicPr>
                   <pic:blipFill>
-                    <a:blip r:embed="rId10"/>
+                    <a:blip r:embed="rId8"/>
                     <a:stretch>
                       <a:fillRect/>
                     </a:stretch>
@@ -5437,7 +5332,7 @@
           <w:noProof/>
           <w:sz w:val="16"/>
         </w:rPr>
-        <w:t>3</w:t>
+        <w:t>2</w:t>
       </w:r>
       <w:r>
         <w:rPr>
@@ -5476,6 +5371,7 @@
       </w:pPr>
       <w:bookmarkStart w:id="9" w:name="_Toc162521313"/>
       <w:r>
+        <w:lastRenderedPageBreak/>
         <w:t>Stage 2.</w:t>
       </w:r>
       <w:r>
@@ -5547,14 +5443,7 @@
         <w:rPr>
           <w:sz w:val="22"/>
         </w:rPr>
-        <w:t xml:space="preserve"> This starter workflow, along with many others, is </w:t>
-      </w:r>
-      <w:r>
-        <w:rPr>
-          <w:sz w:val="22"/>
-        </w:rPr>
-        <w:lastRenderedPageBreak/>
-        <w:t xml:space="preserve">provided on GitHub. </w:t>
+        <w:t xml:space="preserve"> This starter workflow, along with many others, is provided on GitHub. </w:t>
       </w:r>
       <w:r>
         <w:rPr>
@@ -5778,7 +5667,7 @@
                     <pic:cNvPicPr/>
                   </pic:nvPicPr>
                   <pic:blipFill>
-                    <a:blip r:embed="rId11"/>
+                    <a:blip r:embed="rId9"/>
                     <a:stretch>
                       <a:fillRect/>
                     </a:stretch>
@@ -5847,7 +5736,7 @@
           <w:noProof/>
           <w:sz w:val="16"/>
         </w:rPr>
-        <w:t>4</w:t>
+        <w:t>3</w:t>
       </w:r>
       <w:r>
         <w:rPr>
@@ -5888,6 +5777,7 @@
     </w:p>
     <w:p>
       <w:pPr>
+        <w:spacing w:line="276" w:lineRule="auto"/>
         <w:rPr>
           <w:rFonts w:ascii="Sitka Text" w:hAnsi="Sitka Text"/>
         </w:rPr>
@@ -5914,21 +5804,67 @@
         <w:rPr>
           <w:rFonts w:ascii="Sitka Text" w:hAnsi="Sitka Text"/>
         </w:rPr>
-        <w:t xml:space="preserve"> be accessible in the Artefacts s</w:t>
-      </w:r>
-      <w:bookmarkStart w:id="12" w:name="_GoBack"/>
-      <w:bookmarkEnd w:id="12"/>
-      <w:r>
-        <w:rPr>
-          <w:rFonts w:ascii="Sitka Text" w:hAnsi="Sitka Text"/>
-        </w:rPr>
-        <w:t>ection of GitHub actions.</w:t>
+        <w:t xml:space="preserve"> be accessible in the </w:t>
+      </w:r>
+      <w:r>
+        <w:rPr>
+          <w:rFonts w:ascii="Sitka Text" w:hAnsi="Sitka Text"/>
+        </w:rPr>
+        <w:t>‘</w:t>
+      </w:r>
+      <w:r>
+        <w:rPr>
+          <w:rFonts w:ascii="Sitka Text" w:hAnsi="Sitka Text"/>
+        </w:rPr>
+        <w:t>Art</w:t>
+      </w:r>
+      <w:r>
+        <w:rPr>
+          <w:rFonts w:ascii="Sitka Text" w:hAnsi="Sitka Text"/>
+        </w:rPr>
+        <w:t>i</w:t>
+      </w:r>
+      <w:r>
+        <w:rPr>
+          <w:rFonts w:ascii="Sitka Text" w:hAnsi="Sitka Text"/>
+        </w:rPr>
+        <w:t>facts</w:t>
+      </w:r>
+      <w:r>
+        <w:rPr>
+          <w:rFonts w:ascii="Sitka Text" w:hAnsi="Sitka Text"/>
+        </w:rPr>
+        <w:t>’</w:t>
+      </w:r>
+      <w:r>
+        <w:rPr>
+          <w:rFonts w:ascii="Sitka Text" w:hAnsi="Sitka Text"/>
+        </w:rPr>
+        <w:t xml:space="preserve"> section of GitHub actions</w:t>
+      </w:r>
+      <w:r>
+        <w:rPr>
+          <w:rFonts w:ascii="Sitka Text" w:hAnsi="Sitka Text"/>
+        </w:rPr>
+        <w:t>, as shown in Fig 6</w:t>
+      </w:r>
+      <w:r>
+        <w:rPr>
+          <w:rFonts w:ascii="Sitka Text" w:hAnsi="Sitka Text"/>
+        </w:rPr>
+        <w:t>.</w:t>
       </w:r>
       <w:r>
         <w:rPr>
           <w:rFonts w:ascii="Sitka Text" w:hAnsi="Sitka Text"/>
         </w:rPr>
         <w:t xml:space="preserve"> </w:t>
+      </w:r>
+      <w:r>
+        <w:rPr>
+          <w:rFonts w:ascii="Sitka Text" w:hAnsi="Sitka Text"/>
+        </w:rPr>
+        <w:t xml:space="preserve">This can be downloaded as a zip file and contains the test reports. </w:t>
       </w:r>
       <w:sdt>
         <w:sdtPr>
@@ -5975,15 +5911,24 @@
     </w:p>
     <w:p>
       <w:pPr>
+        <w:spacing w:line="276" w:lineRule="auto"/>
+        <w:rPr>
+          <w:rFonts w:ascii="Sitka Text" w:hAnsi="Sitka Text"/>
+        </w:rPr>
+      </w:pPr>
+    </w:p>
+    <w:p>
+      <w:pPr>
         <w:keepNext/>
+        <w:spacing w:line="276" w:lineRule="auto"/>
         <w:jc w:val="center"/>
       </w:pPr>
       <w:r>
         <w:lastRenderedPageBreak/>
         <w:drawing>
-          <wp:inline distT="0" distB="0" distL="0" distR="0" wp14:anchorId="3C425E93" wp14:editId="5C8C2F6F">
-            <wp:extent cx="2429639" cy="3028950"/>
-            <wp:effectExtent l="190500" t="190500" r="199390" b="190500"/>
+          <wp:inline distT="0" distB="0" distL="0" distR="0" wp14:anchorId="3C425E93" wp14:editId="5D5D7A0A">
+            <wp:extent cx="2369820" cy="2954377"/>
+            <wp:effectExtent l="190500" t="190500" r="182880" b="189230"/>
             <wp:docPr id="12" name="Picture 12"/>
             <wp:cNvGraphicFramePr>
               <a:graphicFrameLocks xmlns:a="http://schemas.openxmlformats.org/drawingml/2006/main" noChangeAspect="1"/>
@@ -5996,7 +5941,7 @@
                     <pic:cNvPicPr/>
                   </pic:nvPicPr>
                   <pic:blipFill>
-                    <a:blip r:embed="rId12"/>
+                    <a:blip r:embed="rId10"/>
                     <a:stretch>
                       <a:fillRect/>
                     </a:stretch>
@@ -6004,7 +5949,7 @@
                   <pic:spPr>
                     <a:xfrm>
                       <a:off x="0" y="0"/>
-                      <a:ext cx="2436387" cy="3037363"/>
+                      <a:ext cx="2383290" cy="2971170"/>
                     </a:xfrm>
                     <a:prstGeom prst="rect">
                       <a:avLst/>
@@ -6030,6 +5975,7 @@
     <w:p>
       <w:pPr>
         <w:pStyle w:val="Caption"/>
+        <w:spacing w:line="276" w:lineRule="auto"/>
         <w:jc w:val="center"/>
         <w:rPr>
           <w:sz w:val="16"/>
@@ -6064,7 +6010,7 @@
           <w:noProof/>
           <w:sz w:val="16"/>
         </w:rPr>
-        <w:t>5</w:t>
+        <w:t>4</w:t>
       </w:r>
       <w:r>
         <w:rPr>
@@ -6089,174 +6035,365 @@
     </w:p>
     <w:p>
       <w:pPr>
+        <w:keepNext/>
+        <w:spacing w:line="276" w:lineRule="auto"/>
         <w:jc w:val="center"/>
-        <w:rPr>
-          <w:rFonts w:ascii="Sitka Text" w:hAnsi="Sitka Text"/>
-        </w:rPr>
-      </w:pPr>
-      <w:r>
-        <w:rPr>
-          <w:rFonts w:ascii="Sitka Text" w:hAnsi="Sitka Text"/>
-        </w:rPr>
-        <w:t>.</w:t>
+      </w:pPr>
+      <w:r>
+        <w:drawing>
+          <wp:inline distT="0" distB="0" distL="0" distR="0" wp14:anchorId="7A2932A3" wp14:editId="02FC0CEF">
+            <wp:extent cx="4039870" cy="1166397"/>
+            <wp:effectExtent l="190500" t="190500" r="189230" b="186690"/>
+            <wp:docPr id="13" name="Picture 13"/>
+            <wp:cNvGraphicFramePr>
+              <a:graphicFrameLocks xmlns:a="http://schemas.openxmlformats.org/drawingml/2006/main" noChangeAspect="1"/>
+            </wp:cNvGraphicFramePr>
+            <a:graphic xmlns:a="http://schemas.openxmlformats.org/drawingml/2006/main">
+              <a:graphicData uri="http://schemas.openxmlformats.org/drawingml/2006/picture">
+                <pic:pic xmlns:pic="http://schemas.openxmlformats.org/drawingml/2006/picture">
+                  <pic:nvPicPr>
+                    <pic:cNvPr id="1" name=""/>
+                    <pic:cNvPicPr/>
+                  </pic:nvPicPr>
+                  <pic:blipFill>
+                    <a:blip r:embed="rId11"/>
+                    <a:stretch>
+                      <a:fillRect/>
+                    </a:stretch>
+                  </pic:blipFill>
+                  <pic:spPr>
+                    <a:xfrm>
+                      <a:off x="0" y="0"/>
+                      <a:ext cx="4044420" cy="1167711"/>
+                    </a:xfrm>
+                    <a:prstGeom prst="rect">
+                      <a:avLst/>
+                    </a:prstGeom>
+                    <a:ln>
+                      <a:noFill/>
+                    </a:ln>
+                    <a:effectLst>
+                      <a:outerShdw blurRad="190500" algn="tl" rotWithShape="0">
+                        <a:srgbClr val="000000">
+                          <a:alpha val="70000"/>
+                        </a:srgbClr>
+                      </a:outerShdw>
+                    </a:effectLst>
+                  </pic:spPr>
+                </pic:pic>
+              </a:graphicData>
+            </a:graphic>
+          </wp:inline>
+        </w:drawing>
       </w:r>
     </w:p>
     <w:p>
       <w:pPr>
-        <w:pStyle w:val="ListParagraph"/>
-        <w:numPr>
-          <w:ilvl w:val="0"/>
-          <w:numId w:val="7"/>
-        </w:numPr>
+        <w:pStyle w:val="Caption"/>
         <w:spacing w:line="276" w:lineRule="auto"/>
-        <w:rPr>
-          <w:rFonts w:ascii="Sitka Text" w:hAnsi="Sitka Text"/>
-          <w:color w:val="F79646" w:themeColor="accent6"/>
-        </w:rPr>
-      </w:pPr>
-      <w:r>
-        <w:rPr>
-          <w:rFonts w:ascii="Sitka Text" w:hAnsi="Sitka Text"/>
-          <w:color w:val="F79646" w:themeColor="accent6"/>
-        </w:rPr>
-        <w:t>Step 5: Configure Dashboard View plugin:</w:t>
+        <w:jc w:val="center"/>
+        <w:rPr>
+          <w:sz w:val="16"/>
+        </w:rPr>
+      </w:pPr>
+      <w:r>
+        <w:rPr>
+          <w:sz w:val="16"/>
+        </w:rPr>
+        <w:t xml:space="preserve">Fig </w:t>
+      </w:r>
+      <w:r>
+        <w:rPr>
+          <w:sz w:val="16"/>
+        </w:rPr>
+        <w:fldChar w:fldCharType="begin"/>
+      </w:r>
+      <w:r>
+        <w:rPr>
+          <w:sz w:val="16"/>
+        </w:rPr>
+        <w:instrText xml:space="preserve"> SEQ Fig \* ARABIC </w:instrText>
+      </w:r>
+      <w:r>
+        <w:rPr>
+          <w:sz w:val="16"/>
+        </w:rPr>
+        <w:fldChar w:fldCharType="separate"/>
+      </w:r>
+      <w:r>
+        <w:rPr>
+          <w:noProof/>
+          <w:sz w:val="16"/>
+        </w:rPr>
+        <w:t>5</w:t>
+      </w:r>
+      <w:r>
+        <w:rPr>
+          <w:sz w:val="16"/>
+        </w:rPr>
+        <w:fldChar w:fldCharType="end"/>
+      </w:r>
+      <w:r>
+        <w:rPr>
+          <w:sz w:val="16"/>
+        </w:rPr>
+        <w:t xml:space="preserve"> Artifacts, including test-results</w:t>
       </w:r>
     </w:p>
     <w:p>
       <w:pPr>
-        <w:pStyle w:val="ListParagraph"/>
-        <w:numPr>
-          <w:ilvl w:val="0"/>
-          <w:numId w:val="7"/>
-        </w:numPr>
+        <w:pStyle w:val="Heading2"/>
         <w:spacing w:line="276" w:lineRule="auto"/>
-        <w:rPr>
-          <w:rFonts w:ascii="Sitka Text" w:hAnsi="Sitka Text"/>
-          <w:color w:val="F79646" w:themeColor="accent6"/>
-        </w:rPr>
-      </w:pPr>
-      <w:r>
-        <w:rPr>
-          <w:rFonts w:ascii="Sitka Text" w:hAnsi="Sitka Text"/>
-          <w:color w:val="F79646" w:themeColor="accent6"/>
-        </w:rPr>
-        <w:t>Set up a standard Dashboard View plugin.</w:t>
-      </w:r>
+      </w:pPr>
+      <w:bookmarkStart w:id="12" w:name="_Toc162521316"/>
+      <w:r>
+        <w:t>Stage 2.</w:t>
+      </w:r>
+      <w:r>
+        <w:t>6</w:t>
+      </w:r>
+      <w:r>
+        <w:t>: Code Quality Tools</w:t>
+      </w:r>
+      <w:bookmarkEnd w:id="12"/>
     </w:p>
     <w:p>
       <w:pPr>
-        <w:pStyle w:val="ListParagraph"/>
-        <w:numPr>
-          <w:ilvl w:val="0"/>
-          <w:numId w:val="7"/>
-        </w:numPr>
         <w:spacing w:line="276" w:lineRule="auto"/>
-        <w:rPr>
-          <w:rFonts w:ascii="Sitka Text" w:hAnsi="Sitka Text"/>
-          <w:color w:val="F79646" w:themeColor="accent6"/>
-        </w:rPr>
-      </w:pPr>
-      <w:r>
-        <w:rPr>
-          <w:rFonts w:ascii="Sitka Text" w:hAnsi="Sitka Text"/>
-          <w:color w:val="F79646" w:themeColor="accent6"/>
-        </w:rPr>
-        <w:t>Customize portlets for different views.</w:t>
+        <w:jc w:val="center"/>
+      </w:pPr>
+      <w:r>
+        <w:rPr>
+          <w:rFonts w:ascii="Sitka Text" w:hAnsi="Sitka Text"/>
+        </w:rPr>
+        <w:drawing>
+          <wp:inline distT="0" distB="0" distL="0" distR="0" wp14:anchorId="754CE0F7" wp14:editId="34FD95FA">
+            <wp:extent cx="5143500" cy="1057079"/>
+            <wp:effectExtent l="190500" t="190500" r="190500" b="181610"/>
+            <wp:docPr id="15" name="Picture 15"/>
+            <wp:cNvGraphicFramePr>
+              <a:graphicFrameLocks xmlns:a="http://schemas.openxmlformats.org/drawingml/2006/main" noChangeAspect="1"/>
+            </wp:cNvGraphicFramePr>
+            <a:graphic xmlns:a="http://schemas.openxmlformats.org/drawingml/2006/main">
+              <a:graphicData uri="http://schemas.openxmlformats.org/drawingml/2006/picture">
+                <pic:pic xmlns:pic="http://schemas.openxmlformats.org/drawingml/2006/picture">
+                  <pic:nvPicPr>
+                    <pic:cNvPr id="1" name=""/>
+                    <pic:cNvPicPr/>
+                  </pic:nvPicPr>
+                  <pic:blipFill>
+                    <a:blip r:embed="rId12"/>
+                    <a:stretch>
+                      <a:fillRect/>
+                    </a:stretch>
+                  </pic:blipFill>
+                  <pic:spPr>
+                    <a:xfrm>
+                      <a:off x="0" y="0"/>
+                      <a:ext cx="5166383" cy="1061782"/>
+                    </a:xfrm>
+                    <a:prstGeom prst="rect">
+                      <a:avLst/>
+                    </a:prstGeom>
+                    <a:ln>
+                      <a:noFill/>
+                    </a:ln>
+                    <a:effectLst>
+                      <a:outerShdw blurRad="190500" algn="tl" rotWithShape="0">
+                        <a:srgbClr val="000000">
+                          <a:alpha val="70000"/>
+                        </a:srgbClr>
+                      </a:outerShdw>
+                    </a:effectLst>
+                  </pic:spPr>
+                </pic:pic>
+              </a:graphicData>
+            </a:graphic>
+          </wp:inline>
+        </w:drawing>
       </w:r>
     </w:p>
     <w:p>
       <w:pPr>
-        <w:pStyle w:val="ListParagraph"/>
-        <w:numPr>
-          <w:ilvl w:val="0"/>
-          <w:numId w:val="7"/>
-        </w:numPr>
-        <w:spacing w:line="276" w:lineRule="auto"/>
-        <w:rPr>
-          <w:rFonts w:ascii="Sitka Text" w:hAnsi="Sitka Text"/>
-          <w:color w:val="F79646" w:themeColor="accent6"/>
-        </w:rPr>
-      </w:pPr>
-      <w:r>
-        <w:rPr>
-          <w:rFonts w:ascii="Sitka Text" w:hAnsi="Sitka Text"/>
-          <w:color w:val="F79646" w:themeColor="accent6"/>
-        </w:rPr>
-        <w:t>Configure notifications (e.g., email) for build status.</w:t>
+        <w:pStyle w:val="NoSpacing"/>
+        <w:spacing w:after="160" w:line="276" w:lineRule="auto"/>
+        <w:rPr>
+          <w:rFonts w:ascii="Sitka Text" w:eastAsiaTheme="minorHAnsi" w:hAnsi="Sitka Text"/>
+          <w:lang w:val="en-IE"/>
+        </w:rPr>
+      </w:pPr>
+      <w:r>
+        <w:rPr>
+          <w:rFonts w:ascii="Sitka Text" w:eastAsiaTheme="minorHAnsi" w:hAnsi="Sitka Text"/>
+          <w:lang w:val="en-IE"/>
+        </w:rPr>
+        <w:t>I decided to use SonarCloud for the task of code quality analysis and reporting</w:t>
+      </w:r>
+      <w:r>
+        <w:rPr>
+          <w:rFonts w:ascii="Sitka Text" w:eastAsiaTheme="minorHAnsi" w:hAnsi="Sitka Text"/>
+          <w:lang w:val="en-IE"/>
+        </w:rPr>
+        <w:t xml:space="preserve"> as I have some experience working with it and wanted to further my skills using it</w:t>
+      </w:r>
+      <w:r>
+        <w:rPr>
+          <w:rFonts w:ascii="Sitka Text" w:eastAsiaTheme="minorHAnsi" w:hAnsi="Sitka Text"/>
+          <w:lang w:val="en-IE"/>
+        </w:rPr>
+        <w:t>. I added the project to my Son</w:t>
+      </w:r>
+      <w:r>
+        <w:rPr>
+          <w:rFonts w:ascii="Sitka Text" w:eastAsiaTheme="minorHAnsi" w:hAnsi="Sitka Text"/>
+          <w:lang w:val="en-IE"/>
+        </w:rPr>
+        <w:t>a</w:t>
+      </w:r>
+      <w:r>
+        <w:rPr>
+          <w:rFonts w:ascii="Sitka Text" w:eastAsiaTheme="minorHAnsi" w:hAnsi="Sitka Text"/>
+          <w:lang w:val="en-IE"/>
+        </w:rPr>
+        <w:t xml:space="preserve">rCloud account and </w:t>
+      </w:r>
+      <w:r>
+        <w:rPr>
+          <w:rFonts w:ascii="Sitka Text" w:eastAsiaTheme="minorHAnsi" w:hAnsi="Sitka Text"/>
+          <w:lang w:val="en-IE"/>
+        </w:rPr>
+        <w:t>updated various settings including creating a new quality gate for the project. I then added a SonarCloud Analysis job to the maven-build file, as shown in Fig 6.</w:t>
       </w:r>
     </w:p>
     <w:p>
       <w:pPr>
-        <w:pStyle w:val="Heading2"/>
+        <w:pStyle w:val="NoSpacing"/>
+        <w:keepNext/>
+        <w:spacing w:after="160" w:line="276" w:lineRule="auto"/>
+        <w:jc w:val="center"/>
+      </w:pPr>
+      <w:r>
+        <w:rPr>
+          <w:rFonts w:ascii="Sitka Text" w:eastAsiaTheme="minorHAnsi" w:hAnsi="Sitka Text"/>
+          <w:lang w:val="en-IE"/>
+        </w:rPr>
+        <w:lastRenderedPageBreak/>
+        <w:drawing>
+          <wp:inline distT="0" distB="0" distL="0" distR="0" wp14:anchorId="22B47799" wp14:editId="7968BF26">
+            <wp:extent cx="4396740" cy="3122643"/>
+            <wp:effectExtent l="190500" t="190500" r="194310" b="192405"/>
+            <wp:docPr id="17" name="Picture 17"/>
+            <wp:cNvGraphicFramePr>
+              <a:graphicFrameLocks xmlns:a="http://schemas.openxmlformats.org/drawingml/2006/main" noChangeAspect="1"/>
+            </wp:cNvGraphicFramePr>
+            <a:graphic xmlns:a="http://schemas.openxmlformats.org/drawingml/2006/main">
+              <a:graphicData uri="http://schemas.openxmlformats.org/drawingml/2006/picture">
+                <pic:pic xmlns:pic="http://schemas.openxmlformats.org/drawingml/2006/picture">
+                  <pic:nvPicPr>
+                    <pic:cNvPr id="1" name=""/>
+                    <pic:cNvPicPr/>
+                  </pic:nvPicPr>
+                  <pic:blipFill>
+                    <a:blip r:embed="rId13"/>
+                    <a:stretch>
+                      <a:fillRect/>
+                    </a:stretch>
+                  </pic:blipFill>
+                  <pic:spPr>
+                    <a:xfrm>
+                      <a:off x="0" y="0"/>
+                      <a:ext cx="4402480" cy="3126719"/>
+                    </a:xfrm>
+                    <a:prstGeom prst="rect">
+                      <a:avLst/>
+                    </a:prstGeom>
+                    <a:ln>
+                      <a:noFill/>
+                    </a:ln>
+                    <a:effectLst>
+                      <a:outerShdw blurRad="190500" algn="tl" rotWithShape="0">
+                        <a:srgbClr val="000000">
+                          <a:alpha val="70000"/>
+                        </a:srgbClr>
+                      </a:outerShdw>
+                    </a:effectLst>
+                  </pic:spPr>
+                </pic:pic>
+              </a:graphicData>
+            </a:graphic>
+          </wp:inline>
+        </w:drawing>
+      </w:r>
+    </w:p>
+    <w:p>
+      <w:pPr>
+        <w:pStyle w:val="Caption"/>
         <w:spacing w:line="276" w:lineRule="auto"/>
-        <w:rPr>
-          <w:rFonts w:ascii="Sitka Text" w:hAnsi="Sitka Text"/>
-        </w:rPr>
-      </w:pPr>
-      <w:bookmarkStart w:id="13" w:name="_Toc162521316"/>
-      <w:r>
-        <w:rPr>
-          <w:rFonts w:ascii="Sitka Text" w:hAnsi="Sitka Text"/>
-        </w:rPr>
-        <w:t>Stage 2.5: Code Quality Tools</w:t>
-      </w:r>
+        <w:jc w:val="center"/>
+        <w:rPr>
+          <w:rFonts w:ascii="Sitka Text" w:hAnsi="Sitka Text"/>
+        </w:rPr>
+      </w:pPr>
+      <w:r>
+        <w:t xml:space="preserve">Fig </w:t>
+      </w:r>
+      <w:r>
+        <w:fldChar w:fldCharType="begin"/>
+      </w:r>
+      <w:r>
+        <w:instrText xml:space="preserve"> SEQ Fig \* ARABIC </w:instrText>
+      </w:r>
+      <w:r>
+        <w:fldChar w:fldCharType="separate"/>
+      </w:r>
+      <w:r>
+        <w:rPr>
+          <w:noProof/>
+        </w:rPr>
+        <w:t>6</w:t>
+      </w:r>
+      <w:r>
+        <w:fldChar w:fldCharType="end"/>
+      </w:r>
+      <w:r>
+        <w:t xml:space="preserve"> SonarCloud job</w:t>
+      </w:r>
+    </w:p>
+    <w:p>
+      <w:pPr>
+        <w:pStyle w:val="NoSpacing"/>
+        <w:spacing w:after="160" w:line="276" w:lineRule="auto"/>
+        <w:rPr>
+          <w:rFonts w:ascii="Sitka Text" w:eastAsiaTheme="minorHAnsi" w:hAnsi="Sitka Text"/>
+          <w:lang w:val="en-IE"/>
+        </w:rPr>
+      </w:pPr>
+      <w:r>
+        <w:rPr>
+          <w:rFonts w:ascii="Sitka Text" w:eastAsiaTheme="minorHAnsi" w:hAnsi="Sitka Text"/>
+          <w:lang w:val="en-IE"/>
+        </w:rPr>
+        <w:t>The link to the project in sonar cloud is as follows:</w:t>
+      </w:r>
+      <w:bookmarkStart w:id="13" w:name="_GoBack"/>
       <w:bookmarkEnd w:id="13"/>
     </w:p>
     <w:p>
       <w:pPr>
-        <w:pStyle w:val="ListParagraph"/>
-        <w:numPr>
-          <w:ilvl w:val="0"/>
-          <w:numId w:val="8"/>
-        </w:numPr>
         <w:spacing w:line="276" w:lineRule="auto"/>
         <w:rPr>
           <w:rFonts w:ascii="Sitka Text" w:hAnsi="Sitka Text"/>
-          <w:color w:val="F79646" w:themeColor="accent6"/>
-        </w:rPr>
-      </w:pPr>
-      <w:r>
-        <w:rPr>
-          <w:rFonts w:ascii="Sitka Text" w:hAnsi="Sitka Text"/>
-          <w:color w:val="F79646" w:themeColor="accent6"/>
-        </w:rPr>
-        <w:t>Explore code quality tools like</w:t>
-      </w:r>
-      <w:r>
-        <w:rPr>
-          <w:rStyle w:val="Heading2Char"/>
-          <w:rFonts w:ascii="Sitka Text" w:hAnsi="Sitka Text"/>
-        </w:rPr>
-        <w:t xml:space="preserve"> </w:t>
-      </w:r>
-      <w:r>
-        <w:rPr>
-          <w:rFonts w:ascii="Sitka Text" w:hAnsi="Sitka Text"/>
-          <w:color w:val="F79646" w:themeColor="accent6"/>
-        </w:rPr>
-        <w:t>Sonar Cloud.</w:t>
-      </w:r>
-    </w:p>
-    <w:p>
-      <w:pPr>
-        <w:pStyle w:val="ListParagraph"/>
-        <w:numPr>
-          <w:ilvl w:val="0"/>
-          <w:numId w:val="8"/>
-        </w:numPr>
-        <w:spacing w:line="276" w:lineRule="auto"/>
-        <w:rPr>
-          <w:rFonts w:ascii="Sitka Text" w:hAnsi="Sitka Text"/>
-          <w:color w:val="F79646" w:themeColor="accent6"/>
-        </w:rPr>
-      </w:pPr>
-      <w:r>
-        <w:rPr>
-          <w:rFonts w:ascii="Sitka Text" w:hAnsi="Sitka Text"/>
-          <w:color w:val="F79646" w:themeColor="accent6"/>
-        </w:rPr>
-        <w:t>Implement quality gates to maintain code quality standards.</w:t>
-      </w:r>
+        </w:rPr>
+      </w:pPr>
+      <w:hyperlink r:id="rId14" w:history="1">
+        <w:r>
+          <w:rPr>
+            <w:rStyle w:val="Hyperlink"/>
+            <w:rFonts w:ascii="Sitka Text" w:hAnsi="Sitka Text"/>
+          </w:rPr>
+          <w:t>https://sonarcloud.io/summary/new_code?id=EmoSense_OpsPaws</w:t>
+        </w:r>
+      </w:hyperlink>
     </w:p>
     <w:p>
       <w:pPr>
@@ -6465,7 +6602,6 @@
         <w:rPr>
           <w:rFonts w:ascii="Sitka Text" w:hAnsi="Sitka Text"/>
         </w:rPr>
-        <w:lastRenderedPageBreak/>
         <w:t>Stage 4: End-to-End Automation Of The Application Delivery Lifecycle</w:t>
       </w:r>
       <w:bookmarkEnd w:id="18"/>
@@ -6508,6 +6644,7 @@
         <w:rPr>
           <w:rFonts w:ascii="Sitka Text" w:hAnsi="Sitka Text"/>
         </w:rPr>
+        <w:lastRenderedPageBreak/>
         <w:t>Stage 4.2: Docker Installation and Configuration</w:t>
       </w:r>
       <w:bookmarkEnd w:id="20"/>
@@ -6990,7 +7127,6 @@
           <w:rFonts w:ascii="Sitka Text" w:hAnsi="Sitka Text"/>
           <w:color w:val="F79646" w:themeColor="accent6"/>
         </w:rPr>
-        <w:lastRenderedPageBreak/>
         <w:t>Set up a container orchestration platform like Docker Swarm or Kubernetes.</w:t>
       </w:r>
     </w:p>
@@ -7049,6 +7185,7 @@
         <w:rPr>
           <w:rFonts w:ascii="Sitka Text" w:hAnsi="Sitka Text"/>
         </w:rPr>
+        <w:lastRenderedPageBreak/>
         <w:t xml:space="preserve">Stage 6.4: </w:t>
       </w:r>
       <w:r>
@@ -7462,7 +7599,6 @@
           <w:rFonts w:ascii="Sitka Text" w:hAnsi="Sitka Text"/>
           <w:color w:val="F79646" w:themeColor="accent6"/>
         </w:rPr>
-        <w:lastRenderedPageBreak/>
         <w:t>Illustrate the overarching goal of continuous monitoring: to increase services and application availability by proactively managing and addressing potential issues.</w:t>
       </w:r>
     </w:p>
@@ -7479,6 +7615,7 @@
         <w:rPr>
           <w:rFonts w:ascii="Sitka Text" w:hAnsi="Sitka Text"/>
         </w:rPr>
+        <w:lastRenderedPageBreak/>
         <w:t>Stage 8: Orchestrating Application Deployment</w:t>
       </w:r>
       <w:bookmarkEnd w:id="35"/>
@@ -13308,6 +13445,18 @@
       <w:sz w:val="24"/>
     </w:rPr>
   </w:style>
+  <w:style w:type="character" w:styleId="UnresolvedMention">
+    <w:name w:val="Unresolved Mention"/>
+    <w:basedOn w:val="DefaultParagraphFont"/>
+    <w:uiPriority w:val="99"/>
+    <w:semiHidden/>
+    <w:unhideWhenUsed/>
+    <w:rsid w:val="00131DF4"/>
+    <w:rPr>
+      <w:color w:val="605E5C"/>
+      <w:shd w:val="clear" w:color="auto" w:fill="E1DFDD"/>
+    </w:rPr>
+  </w:style>
 </w:styles>
 </file>
 
@@ -13674,7 +13823,7 @@
 </file>
 
 <file path=customXml/itemProps1.xml><?xml version="1.0" encoding="utf-8"?>
-<ds:datastoreItem xmlns:ds="http://schemas.openxmlformats.org/officeDocument/2006/customXml" ds:itemID="{F348BCBA-38A1-4391-BD8C-F4A6E81F060D}">
+<ds:datastoreItem xmlns:ds="http://schemas.openxmlformats.org/officeDocument/2006/customXml" ds:itemID="{455F0BA4-2303-4F56-9C78-21A80A386DF4}">
   <ds:schemaRefs>
     <ds:schemaRef ds:uri="http://schemas.openxmlformats.org/officeDocument/2006/bibliography"/>
   </ds:schemaRefs>

</xml_diff>

<commit_message>
Removed unnecessary deploy from workflow
</commit_message>
<xml_diff>
--- a/Report_Deirdre_Lee_.docx
+++ b/Report_Deirdre_Lee_.docx
@@ -13,6 +13,7 @@
           <w:docPartUnique/>
         </w:docPartObj>
       </w:sdtPr>
+      <w:sdtEndPr/>
       <w:sdtContent>
         <w:p>
           <w:pPr>
@@ -107,6 +108,7 @@
                                     <w:dataBinding w:prefixMappings="xmlns:ns0='http://purl.org/dc/elements/1.1/' xmlns:ns1='http://schemas.openxmlformats.org/package/2006/metadata/core-properties' " w:xpath="/ns1:coreProperties[1]/ns0:title[1]" w:storeItemID="{6C3C8BC8-F283-45AE-878A-BAB7291924A1}"/>
                                     <w:text/>
                                   </w:sdtPr>
+                                  <w:sdtEndPr/>
                                   <w:sdtContent>
                                     <w:p>
                                       <w:pPr>
@@ -144,6 +146,7 @@
                                     <w:dataBinding w:prefixMappings="xmlns:ns0='http://purl.org/dc/elements/1.1/' xmlns:ns1='http://schemas.openxmlformats.org/package/2006/metadata/core-properties' " w:xpath="/ns1:coreProperties[1]/ns0:subject[1]" w:storeItemID="{6C3C8BC8-F283-45AE-878A-BAB7291924A1}"/>
                                     <w:text/>
                                   </w:sdtPr>
+                                  <w:sdtEndPr/>
                                   <w:sdtContent>
                                     <w:p>
                                       <w:pPr>
@@ -264,6 +267,7 @@
                                     <w:dataBinding w:prefixMappings="xmlns:ns0='http://purl.org/dc/elements/1.1/' xmlns:ns1='http://schemas.openxmlformats.org/package/2006/metadata/core-properties' " w:xpath="/ns1:coreProperties[1]/ns0:creator[1]" w:storeItemID="{6C3C8BC8-F283-45AE-878A-BAB7291924A1}"/>
                                     <w:text/>
                                   </w:sdtPr>
+                                  <w:sdtEndPr/>
                                   <w:sdtContent>
                                     <w:p>
                                       <w:pPr>
@@ -353,6 +357,7 @@
                               <w:dataBinding w:prefixMappings="xmlns:ns0='http://purl.org/dc/elements/1.1/' xmlns:ns1='http://schemas.openxmlformats.org/package/2006/metadata/core-properties' " w:xpath="/ns1:coreProperties[1]/ns0:title[1]" w:storeItemID="{6C3C8BC8-F283-45AE-878A-BAB7291924A1}"/>
                               <w:text/>
                             </w:sdtPr>
+                            <w:sdtEndPr/>
                             <w:sdtContent>
                               <w:p>
                                 <w:pPr>
@@ -390,6 +395,7 @@
                               <w:dataBinding w:prefixMappings="xmlns:ns0='http://purl.org/dc/elements/1.1/' xmlns:ns1='http://schemas.openxmlformats.org/package/2006/metadata/core-properties' " w:xpath="/ns1:coreProperties[1]/ns0:subject[1]" w:storeItemID="{6C3C8BC8-F283-45AE-878A-BAB7291924A1}"/>
                               <w:text/>
                             </w:sdtPr>
+                            <w:sdtEndPr/>
                             <w:sdtContent>
                               <w:p>
                                 <w:pPr>
@@ -435,6 +441,7 @@
                               <w:dataBinding w:prefixMappings="xmlns:ns0='http://purl.org/dc/elements/1.1/' xmlns:ns1='http://schemas.openxmlformats.org/package/2006/metadata/core-properties' " w:xpath="/ns1:coreProperties[1]/ns0:creator[1]" w:storeItemID="{6C3C8BC8-F283-45AE-878A-BAB7291924A1}"/>
                               <w:text/>
                             </w:sdtPr>
+                            <w:sdtEndPr/>
                             <w:sdtContent>
                               <w:p>
                                 <w:pPr>
@@ -3578,16 +3585,8 @@
         <w:rPr>
           <w:rFonts w:ascii="Sitka Text" w:hAnsi="Sitka Text"/>
         </w:rPr>
-        <w:t>an ‘/</w:t>
-      </w:r>
-      <w:proofErr w:type="spellStart"/>
-      <w:r>
-        <w:rPr>
-          <w:rFonts w:ascii="Sitka Text" w:hAnsi="Sitka Text"/>
-        </w:rPr>
-        <w:t>oups’</w:t>
-      </w:r>
-      <w:proofErr w:type="spellEnd"/>
+        <w:t>an ‘/oups’</w:t>
+      </w:r>
       <w:r>
         <w:rPr>
           <w:rFonts w:ascii="Sitka Text" w:hAnsi="Sitka Text"/>
@@ -3640,6 +3639,7 @@
           <w:id w:val="1484592880"/>
           <w:citation/>
         </w:sdtPr>
+        <w:sdtEndPr/>
         <w:sdtContent>
           <w:r>
             <w:rPr>
@@ -3750,6 +3750,7 @@
           <w:id w:val="-1348022811"/>
           <w:citation/>
         </w:sdtPr>
+        <w:sdtEndPr/>
         <w:sdtContent>
           <w:r>
             <w:rPr>
@@ -3810,7 +3811,9 @@
       <w:r>
         <w:t>Tool Chain</w:t>
       </w:r>
+      <w:bookmarkStart w:id="3" w:name="_GoBack"/>
       <w:bookmarkEnd w:id="2"/>
+      <w:bookmarkEnd w:id="3"/>
     </w:p>
     <w:tbl>
       <w:tblPr>
@@ -3843,14 +3846,6 @@
                 <w:rFonts w:ascii="Sitka Text" w:hAnsi="Sitka Text"/>
               </w:rPr>
             </w:pPr>
-            <w:r>
-              <w:rPr>
-                <w:rFonts w:ascii="Sitka Text" w:hAnsi="Sitka Text"/>
-                <w:color w:val="F79646" w:themeColor="accent6"/>
-                <w:sz w:val="18"/>
-              </w:rPr>
-              <w:t xml:space="preserve">Add relevant DevOps technologies - </w:t>
-            </w:r>
           </w:p>
         </w:tc>
         <w:tc>
@@ -3865,14 +3860,6 @@
                 <w:rFonts w:ascii="Sitka Text" w:hAnsi="Sitka Text"/>
               </w:rPr>
             </w:pPr>
-            <w:r>
-              <w:rPr>
-                <w:rFonts w:ascii="Sitka Text" w:hAnsi="Sitka Text"/>
-                <w:color w:val="F79646" w:themeColor="accent6"/>
-                <w:sz w:val="18"/>
-              </w:rPr>
-              <w:t>Continuously update the list as progresses.</w:t>
-            </w:r>
           </w:p>
         </w:tc>
       </w:tr>
@@ -4623,12 +4610,12 @@
           <w:szCs w:val="22"/>
         </w:rPr>
       </w:pPr>
-      <w:bookmarkStart w:id="3" w:name="_Toc162521308"/>
+      <w:bookmarkStart w:id="4" w:name="_Toc162521308"/>
       <w:r>
         <w:lastRenderedPageBreak/>
         <w:t>Stage 1.3: Flow Diagram</w:t>
       </w:r>
-      <w:bookmarkEnd w:id="3"/>
+      <w:bookmarkEnd w:id="4"/>
     </w:p>
     <w:p>
       <w:pPr>
@@ -4647,10 +4634,10 @@
           <w:color w:val="F79646" w:themeColor="accent6"/>
         </w:rPr>
         <w:drawing>
-          <wp:inline distT="0" distB="0" distL="0" distR="0" wp14:anchorId="07BFC794" wp14:editId="25729689">
-            <wp:extent cx="5112710" cy="5120640"/>
-            <wp:effectExtent l="0" t="0" r="0" b="3810"/>
-            <wp:docPr id="14" name="Picture 14"/>
+          <wp:inline distT="0" distB="0" distL="0" distR="0" wp14:anchorId="697CAE1C" wp14:editId="3213C4E6">
+            <wp:extent cx="5376526" cy="6001385"/>
+            <wp:effectExtent l="0" t="0" r="0" b="0"/>
+            <wp:docPr id="18" name="Picture 18"/>
             <wp:cNvGraphicFramePr>
               <a:graphicFrameLocks xmlns:a="http://schemas.openxmlformats.org/drawingml/2006/main" noChangeAspect="1"/>
             </wp:cNvGraphicFramePr>
@@ -4658,7 +4645,7 @@
               <a:graphicData uri="http://schemas.openxmlformats.org/drawingml/2006/picture">
                 <pic:pic xmlns:pic="http://schemas.openxmlformats.org/drawingml/2006/picture">
                   <pic:nvPicPr>
-                    <pic:cNvPr id="14" name="flow_diagram.drawio.png"/>
+                    <pic:cNvPr id="18" name="flow_diagram.drawio.png"/>
                     <pic:cNvPicPr/>
                   </pic:nvPicPr>
                   <pic:blipFill>
@@ -4676,7 +4663,7 @@
                   <pic:spPr>
                     <a:xfrm>
                       <a:off x="0" y="0"/>
-                      <a:ext cx="5122980" cy="5130926"/>
+                      <a:ext cx="5385285" cy="6011162"/>
                     </a:xfrm>
                     <a:prstGeom prst="rect">
                       <a:avLst/>
@@ -4699,11 +4686,11 @@
         <w:pStyle w:val="Heading1"/>
         <w:spacing w:line="276" w:lineRule="auto"/>
       </w:pPr>
-      <w:bookmarkStart w:id="4" w:name="_Toc162521309"/>
+      <w:bookmarkStart w:id="5" w:name="_Toc162521309"/>
       <w:r>
         <w:t>Stage 2: Continuous Integration</w:t>
       </w:r>
-      <w:bookmarkEnd w:id="4"/>
+      <w:bookmarkEnd w:id="5"/>
     </w:p>
     <w:p>
       <w:pPr>
@@ -4725,49 +4712,67 @@
           <w:szCs w:val="26"/>
         </w:rPr>
       </w:pPr>
-      <w:bookmarkStart w:id="5" w:name="_Toc162521269"/>
-      <w:bookmarkStart w:id="6" w:name="_Toc162521310"/>
-      <w:bookmarkEnd w:id="5"/>
+      <w:bookmarkStart w:id="6" w:name="_Toc162521269"/>
+      <w:bookmarkStart w:id="7" w:name="_Toc162521310"/>
       <w:bookmarkEnd w:id="6"/>
-    </w:p>
-    <w:p>
-      <w:pPr>
-        <w:pStyle w:val="Heading2"/>
-        <w:spacing w:line="276" w:lineRule="auto"/>
-      </w:pPr>
-      <w:bookmarkStart w:id="7" w:name="_Toc162521311"/>
-      <w:r>
-        <w:t xml:space="preserve">Stage 2.1: </w:t>
-      </w:r>
-      <w:r>
-        <w:t>Branching Strategy</w:t>
-      </w:r>
       <w:bookmarkEnd w:id="7"/>
     </w:p>
     <w:p>
       <w:pPr>
+        <w:pStyle w:val="Heading2"/>
         <w:spacing w:line="276" w:lineRule="auto"/>
-        <w:rPr>
-          <w:rFonts w:ascii="Sitka Text" w:hAnsi="Sitka Text"/>
-        </w:rPr>
-      </w:pPr>
-      <w:r>
-        <w:rPr>
-          <w:rFonts w:ascii="Sitka Text" w:hAnsi="Sitka Text"/>
-        </w:rPr>
-        <w:t>Before proceeding I decided to st up a branching strategy based on</w:t>
-      </w:r>
-      <w:r>
-        <w:rPr>
-          <w:rFonts w:ascii="Sitka Text" w:hAnsi="Sitka Text"/>
-        </w:rPr>
-        <w:t xml:space="preserve"> Gi</w:t>
-      </w:r>
-      <w:r>
-        <w:rPr>
-          <w:rFonts w:ascii="Sitka Text" w:hAnsi="Sitka Text"/>
-        </w:rPr>
-        <w:t xml:space="preserve">t-Flow. </w:t>
+      </w:pPr>
+      <w:bookmarkStart w:id="8" w:name="_Toc162521311"/>
+      <w:r>
+        <w:t xml:space="preserve">Stage 2.1: </w:t>
+      </w:r>
+      <w:r>
+        <w:t>Branching Strategy</w:t>
+      </w:r>
+      <w:bookmarkEnd w:id="8"/>
+    </w:p>
+    <w:p>
+      <w:pPr>
+        <w:spacing w:line="276" w:lineRule="auto"/>
+        <w:rPr>
+          <w:rFonts w:ascii="Sitka Text" w:hAnsi="Sitka Text"/>
+        </w:rPr>
+      </w:pPr>
+      <w:r>
+        <w:rPr>
+          <w:rFonts w:ascii="Sitka Text" w:hAnsi="Sitka Text"/>
+        </w:rPr>
+        <w:t xml:space="preserve">Before proceeding I decided to </w:t>
+      </w:r>
+      <w:r>
+        <w:rPr>
+          <w:rFonts w:ascii="Sitka Text" w:hAnsi="Sitka Text"/>
+        </w:rPr>
+        <w:t>set</w:t>
+      </w:r>
+      <w:r>
+        <w:rPr>
+          <w:rFonts w:ascii="Sitka Text" w:hAnsi="Sitka Text"/>
+        </w:rPr>
+        <w:t xml:space="preserve"> up a branching strategy based on</w:t>
+      </w:r>
+      <w:r>
+        <w:rPr>
+          <w:rFonts w:ascii="Sitka Text" w:hAnsi="Sitka Text"/>
+        </w:rPr>
+        <w:t xml:space="preserve"> </w:t>
+      </w:r>
+      <w:r>
+        <w:rPr>
+          <w:rFonts w:ascii="Sitka Text" w:hAnsi="Sitka Text"/>
+        </w:rPr>
+        <w:t>Git Flow</w:t>
+      </w:r>
+      <w:r>
+        <w:rPr>
+          <w:rFonts w:ascii="Sitka Text" w:hAnsi="Sitka Text"/>
+        </w:rPr>
+        <w:t xml:space="preserve">. </w:t>
       </w:r>
       <w:sdt>
         <w:sdtPr>
@@ -4777,6 +4782,7 @@
           <w:id w:val="-2012276877"/>
           <w:citation/>
         </w:sdtPr>
+        <w:sdtEndPr/>
         <w:sdtContent>
           <w:r>
             <w:rPr>
@@ -4841,6 +4847,7 @@
       <w:r>
         <w:rPr>
           <w:rFonts w:ascii="Sitka Text" w:hAnsi="Sitka Text"/>
+          <w:noProof/>
         </w:rPr>
         <w:lastRenderedPageBreak/>
         <w:drawing>
@@ -4902,24 +4909,14 @@
       <w:r>
         <w:t xml:space="preserve">Fig </w:t>
       </w:r>
-      <w:r>
-        <w:fldChar w:fldCharType="begin"/>
-      </w:r>
-      <w:r>
-        <w:instrText xml:space="preserve"> SEQ Fig \* ARABIC </w:instrText>
-      </w:r>
-      <w:r>
-        <w:fldChar w:fldCharType="separate"/>
-      </w:r>
-      <w:r>
-        <w:rPr>
-          <w:noProof/>
-        </w:rPr>
-        <w:t>1</w:t>
-      </w:r>
-      <w:r>
-        <w:fldChar w:fldCharType="end"/>
-      </w:r>
+      <w:fldSimple w:instr=" SEQ Fig \* ARABIC ">
+        <w:r>
+          <w:rPr>
+            <w:noProof/>
+          </w:rPr>
+          <w:t>1</w:t>
+        </w:r>
+      </w:fldSimple>
       <w:r>
         <w:t xml:space="preserve"> Branches list</w:t>
       </w:r>
@@ -4953,7 +4950,19 @@
         <w:rPr>
           <w:rFonts w:ascii="Sitka Text" w:hAnsi="Sitka Text"/>
         </w:rPr>
-        <w:t xml:space="preserve"> The rule entails that a pull request be approved before merging, ass well as passing status checks. </w:t>
+        <w:t xml:space="preserve"> The rule entails that a pull request be approved before merging, </w:t>
+      </w:r>
+      <w:r>
+        <w:rPr>
+          <w:rFonts w:ascii="Sitka Text" w:hAnsi="Sitka Text"/>
+        </w:rPr>
+        <w:t>as</w:t>
+      </w:r>
+      <w:r>
+        <w:rPr>
+          <w:rFonts w:ascii="Sitka Text" w:hAnsi="Sitka Text"/>
+        </w:rPr>
+        <w:t xml:space="preserve"> well as passing status checks. </w:t>
       </w:r>
     </w:p>
     <w:p>
@@ -4966,7 +4975,7 @@
         <w:pStyle w:val="Heading2"/>
         <w:spacing w:line="276" w:lineRule="auto"/>
       </w:pPr>
-      <w:bookmarkStart w:id="8" w:name="_Toc162521312"/>
+      <w:bookmarkStart w:id="9" w:name="_Toc162521312"/>
       <w:r>
         <w:t>Stage 2.</w:t>
       </w:r>
@@ -4976,7 +4985,7 @@
       <w:r>
         <w:t>: Install &amp; Configure Continuous Integration</w:t>
       </w:r>
-      <w:bookmarkEnd w:id="8"/>
+      <w:bookmarkEnd w:id="9"/>
     </w:p>
     <w:p>
       <w:pPr>
@@ -5079,6 +5088,7 @@
           <w:id w:val="-1540196178"/>
           <w:citation/>
         </w:sdtPr>
+        <w:sdtEndPr/>
         <w:sdtContent>
           <w:r>
             <w:rPr>
@@ -5090,7 +5100,7 @@
             <w:rPr>
               <w:rFonts w:ascii="Sitka Text" w:hAnsi="Sitka Text"/>
             </w:rPr>
-            <w:instrText xml:space="preserve"> CITATION Git24 \l 6153 </w:instrText>
+            <w:instrText xml:space="preserve">CITATION Git24 \l 6153 </w:instrText>
           </w:r>
           <w:r>
             <w:rPr>
@@ -5103,7 +5113,7 @@
               <w:rFonts w:ascii="Sitka Text" w:hAnsi="Sitka Text"/>
               <w:noProof/>
             </w:rPr>
-            <w:t>(GitHUb, 2024)</w:t>
+            <w:t>(GitHub, 2024)</w:t>
           </w:r>
           <w:r>
             <w:rPr>
@@ -5157,65 +5167,49 @@
           <w:b/>
           <w:sz w:val="20"/>
         </w:rPr>
-        <w:t>.</w:t>
-      </w:r>
-      <w:proofErr w:type="spellStart"/>
+        <w:t>.github/workflows</w:t>
+      </w:r>
+      <w:r>
+        <w:rPr>
+          <w:rFonts w:ascii="Sitka Text" w:hAnsi="Sitka Text"/>
+          <w:sz w:val="20"/>
+        </w:rPr>
+        <w:t xml:space="preserve"> </w:t>
+      </w:r>
+      <w:r>
+        <w:rPr>
+          <w:rFonts w:ascii="Sitka Text" w:hAnsi="Sitka Text"/>
+        </w:rPr>
+        <w:t xml:space="preserve">and within this directory created a </w:t>
+      </w:r>
+      <w:r>
+        <w:rPr>
+          <w:rFonts w:ascii="Consolas" w:hAnsi="Consolas"/>
+        </w:rPr>
+        <w:t>yaml</w:t>
+      </w:r>
+      <w:r>
+        <w:rPr>
+          <w:rFonts w:ascii="Sitka Text" w:hAnsi="Sitka Text"/>
+        </w:rPr>
+        <w:t xml:space="preserve"> file called </w:t>
+      </w:r>
       <w:r>
         <w:rPr>
           <w:rFonts w:ascii="Consolas" w:hAnsi="Consolas"/>
           <w:b/>
           <w:sz w:val="20"/>
         </w:rPr>
-        <w:t>github</w:t>
-      </w:r>
-      <w:proofErr w:type="spellEnd"/>
+        <w:t>maven-build</w:t>
+      </w:r>
       <w:r>
         <w:rPr>
           <w:rFonts w:ascii="Consolas" w:hAnsi="Consolas"/>
           <w:b/>
           <w:sz w:val="20"/>
         </w:rPr>
-        <w:t>/workflows</w:t>
-      </w:r>
-      <w:r>
-        <w:rPr>
-          <w:rFonts w:ascii="Sitka Text" w:hAnsi="Sitka Text"/>
-          <w:sz w:val="20"/>
-        </w:rPr>
-        <w:t xml:space="preserve"> </w:t>
-      </w:r>
-      <w:r>
-        <w:rPr>
-          <w:rFonts w:ascii="Sitka Text" w:hAnsi="Sitka Text"/>
-        </w:rPr>
-        <w:t xml:space="preserve">and within this directory created a yaml file called </w:t>
-      </w:r>
-      <w:r>
-        <w:rPr>
-          <w:rFonts w:ascii="Consolas" w:hAnsi="Consolas"/>
-          <w:b/>
-          <w:sz w:val="20"/>
-        </w:rPr>
-        <w:t>maven-</w:t>
-      </w:r>
-      <w:proofErr w:type="spellStart"/>
-      <w:r>
-        <w:rPr>
-          <w:rFonts w:ascii="Consolas" w:hAnsi="Consolas"/>
-          <w:b/>
-          <w:sz w:val="20"/>
-        </w:rPr>
-        <w:t>build</w:t>
-      </w:r>
-      <w:r>
-        <w:rPr>
-          <w:rFonts w:ascii="Consolas" w:hAnsi="Consolas"/>
-          <w:b/>
-          <w:sz w:val="20"/>
-        </w:rPr>
         <w:t>.yml</w:t>
       </w:r>
-      <w:proofErr w:type="spellEnd"/>
       <w:r>
         <w:rPr>
           <w:rFonts w:ascii="Sitka Text" w:hAnsi="Sitka Text"/>
@@ -5247,6 +5241,9 @@
         <w:jc w:val="center"/>
       </w:pPr>
       <w:r>
+        <w:rPr>
+          <w:noProof/>
+        </w:rPr>
         <w:drawing>
           <wp:inline distT="0" distB="0" distL="0" distR="0" wp14:anchorId="6FCB52AF" wp14:editId="4DD9265C">
             <wp:extent cx="3101340" cy="1576732"/>
@@ -5369,7 +5366,7 @@
         <w:pStyle w:val="Heading2"/>
         <w:spacing w:line="276" w:lineRule="auto"/>
       </w:pPr>
-      <w:bookmarkStart w:id="9" w:name="_Toc162521313"/>
+      <w:bookmarkStart w:id="10" w:name="_Toc162521313"/>
       <w:r>
         <w:lastRenderedPageBreak/>
         <w:t>Stage 2.</w:t>
@@ -5380,7 +5377,7 @@
       <w:r>
         <w:t>: Automate Build Process</w:t>
       </w:r>
-      <w:bookmarkEnd w:id="9"/>
+      <w:bookmarkEnd w:id="10"/>
     </w:p>
     <w:p>
       <w:pPr>
@@ -5399,18 +5396,54 @@
           <w:b/>
           <w:sz w:val="20"/>
         </w:rPr>
-        <w:t>maven-</w:t>
-      </w:r>
-      <w:proofErr w:type="spellStart"/>
+        <w:t>maven-build.yaml</w:t>
+      </w:r>
+      <w:r>
+        <w:rPr>
+          <w:sz w:val="20"/>
+        </w:rPr>
+        <w:t xml:space="preserve"> </w:t>
+      </w:r>
+      <w:r>
+        <w:rPr>
+          <w:sz w:val="22"/>
+        </w:rPr>
+        <w:t xml:space="preserve">file sets up a workflow for automating the build process of the </w:t>
+      </w:r>
+      <w:r>
+        <w:rPr>
+          <w:rFonts w:ascii="Consolas" w:eastAsia="Microsoft YaHei" w:hAnsi="Consolas"/>
+          <w:b/>
+          <w:sz w:val="20"/>
+        </w:rPr>
+        <w:t>PetClinic</w:t>
+      </w:r>
+      <w:r>
+        <w:rPr>
+          <w:sz w:val="22"/>
+        </w:rPr>
+        <w:t xml:space="preserve"> Java project using Maven.</w:t>
+      </w:r>
+      <w:r>
+        <w:rPr>
+          <w:sz w:val="22"/>
+        </w:rPr>
+        <w:t xml:space="preserve"> This starter workflow, along with many others, is provided on GitHub. </w:t>
+      </w:r>
+      <w:r>
+        <w:rPr>
+          <w:sz w:val="22"/>
+        </w:rPr>
+        <w:t xml:space="preserve">It is triggered by pushes or pull requests to the main branch of the project. The job is called ‘build’ and performs basic build steps, including running the latest version of Ubuntu, checking out the code, and setting up the JDK with Java 17. It caches the Maven packages to speed up future builds using </w:t>
+      </w:r>
       <w:r>
         <w:rPr>
           <w:rFonts w:ascii="Consolas" w:hAnsi="Consolas"/>
           <w:b/>
           <w:sz w:val="20"/>
         </w:rPr>
-        <w:t>build.yaml</w:t>
-      </w:r>
-      <w:proofErr w:type="spellEnd"/>
+        <w:t>actions/cache</w:t>
+      </w:r>
       <w:r>
         <w:rPr>
           <w:sz w:val="20"/>
@@ -5421,35 +5454,7 @@
         <w:rPr>
           <w:sz w:val="22"/>
         </w:rPr>
-        <w:t xml:space="preserve">file sets up a workflow for automating the build process of the </w:t>
-      </w:r>
-      <w:proofErr w:type="spellStart"/>
-      <w:r>
-        <w:rPr>
-          <w:rFonts w:ascii="Consolas" w:eastAsia="Microsoft YaHei" w:hAnsi="Consolas"/>
-          <w:b/>
-          <w:sz w:val="20"/>
-        </w:rPr>
-        <w:t>PetClinic</w:t>
-      </w:r>
-      <w:proofErr w:type="spellEnd"/>
-      <w:r>
-        <w:rPr>
-          <w:sz w:val="22"/>
-        </w:rPr>
-        <w:t xml:space="preserve"> Java project using Maven.</w:t>
-      </w:r>
-      <w:r>
-        <w:rPr>
-          <w:sz w:val="22"/>
-        </w:rPr>
-        <w:t xml:space="preserve"> This starter workflow, along with many others, is provided on GitHub. </w:t>
-      </w:r>
-      <w:r>
-        <w:rPr>
-          <w:sz w:val="22"/>
-        </w:rPr>
-        <w:t xml:space="preserve">It is triggered by pushes or pull requests to the main branch of the project. The job is called ‘build’ and performs basic build steps, including running the latest version of Ubuntu, checking out the code, and setting up the JDK with Java 17. It caches the Maven packages to speed up future builds using </w:t>
+        <w:t xml:space="preserve">to cache the </w:t>
       </w:r>
       <w:r>
         <w:rPr>
@@ -5457,7 +5462,7 @@
           <w:b/>
           <w:sz w:val="20"/>
         </w:rPr>
-        <w:t>actions/cache</w:t>
+        <w:t>.m2/repository</w:t>
       </w:r>
       <w:r>
         <w:rPr>
@@ -5469,7 +5474,7 @@
         <w:rPr>
           <w:sz w:val="22"/>
         </w:rPr>
-        <w:t xml:space="preserve">to cache the </w:t>
+        <w:t xml:space="preserve">directory, which is populated based on the </w:t>
       </w:r>
       <w:r>
         <w:rPr>
@@ -5477,11 +5482,17 @@
           <w:b/>
           <w:sz w:val="20"/>
         </w:rPr>
-        <w:t>.m2/repository</w:t>
-      </w:r>
-      <w:r>
-        <w:rPr>
-          <w:sz w:val="20"/>
+        <w:t>pom.xml</w:t>
+      </w:r>
+      <w:r>
+        <w:rPr>
+          <w:sz w:val="22"/>
+        </w:rPr>
+        <w:t xml:space="preserve"> file. The final step runs the Maven wrapper with the package option. This compiles the source code, runs tests, and packages the application into a JAR file.</w:t>
+      </w:r>
+      <w:r>
+        <w:rPr>
+          <w:sz w:val="22"/>
         </w:rPr>
         <w:t xml:space="preserve"> </w:t>
       </w:r>
@@ -5489,7 +5500,138 @@
         <w:rPr>
           <w:sz w:val="22"/>
         </w:rPr>
-        <w:t xml:space="preserve">directory, which is populated based on the </w:t>
+        <w:t>Sl</w:t>
+      </w:r>
+      <w:r>
+        <w:rPr>
+          <w:sz w:val="22"/>
+        </w:rPr>
+        <w:t xml:space="preserve">ight </w:t>
+      </w:r>
+      <w:r>
+        <w:rPr>
+          <w:sz w:val="22"/>
+        </w:rPr>
+        <w:t>updates</w:t>
+      </w:r>
+      <w:r>
+        <w:rPr>
+          <w:sz w:val="22"/>
+        </w:rPr>
+        <w:t xml:space="preserve"> to the default file were made to suit the </w:t>
+      </w:r>
+      <w:r>
+        <w:rPr>
+          <w:sz w:val="22"/>
+        </w:rPr>
+        <w:t>project's needs</w:t>
+      </w:r>
+      <w:r>
+        <w:rPr>
+          <w:sz w:val="22"/>
+        </w:rPr>
+        <w:t xml:space="preserve">. </w:t>
+      </w:r>
+    </w:p>
+    <w:p>
+      <w:pPr>
+        <w:pStyle w:val="Heading2"/>
+        <w:spacing w:line="276" w:lineRule="auto"/>
+        <w:rPr>
+          <w:rFonts w:ascii="Sitka Text" w:hAnsi="Sitka Text"/>
+        </w:rPr>
+      </w:pPr>
+    </w:p>
+    <w:p>
+      <w:pPr>
+        <w:pStyle w:val="Heading2"/>
+        <w:spacing w:line="276" w:lineRule="auto"/>
+      </w:pPr>
+      <w:bookmarkStart w:id="11" w:name="_Toc162521314"/>
+      <w:r>
+        <w:t>Stage 2.</w:t>
+      </w:r>
+      <w:r>
+        <w:t>4</w:t>
+      </w:r>
+      <w:r>
+        <w:t>: Configure Git Authentication</w:t>
+      </w:r>
+      <w:bookmarkEnd w:id="11"/>
+    </w:p>
+    <w:p>
+      <w:pPr>
+        <w:spacing w:line="276" w:lineRule="auto"/>
+        <w:rPr>
+          <w:rFonts w:ascii="Sitka Text" w:hAnsi="Sitka Text"/>
+        </w:rPr>
+      </w:pPr>
+      <w:r>
+        <w:rPr>
+          <w:rFonts w:ascii="Sitka Text" w:hAnsi="Sitka Text"/>
+        </w:rPr>
+        <w:t xml:space="preserve">As </w:t>
+      </w:r>
+      <w:r>
+        <w:rPr>
+          <w:rFonts w:ascii="Sitka Text" w:hAnsi="Sitka Text"/>
+        </w:rPr>
+        <w:t>g</w:t>
+      </w:r>
+      <w:r>
+        <w:rPr>
+          <w:rFonts w:ascii="Sitka Text" w:hAnsi="Sitka Text"/>
+        </w:rPr>
+        <w:t>it authentication has been previously set up on my laptop</w:t>
+      </w:r>
+      <w:r>
+        <w:rPr>
+          <w:rFonts w:ascii="Sitka Text" w:hAnsi="Sitka Text"/>
+        </w:rPr>
+        <w:t xml:space="preserve"> with GitHub</w:t>
+      </w:r>
+      <w:r>
+        <w:rPr>
+          <w:rFonts w:ascii="Sitka Text" w:hAnsi="Sitka Text"/>
+        </w:rPr>
+        <w:t xml:space="preserve"> it was not necessary to configure this step.</w:t>
+      </w:r>
+      <w:r>
+        <w:rPr>
+          <w:rFonts w:ascii="Sitka Text" w:hAnsi="Sitka Text"/>
+        </w:rPr>
+        <w:br w:type="textWrapping" w:clear="all"/>
+      </w:r>
+    </w:p>
+    <w:p>
+      <w:pPr>
+        <w:pStyle w:val="Heading2"/>
+        <w:spacing w:line="276" w:lineRule="auto"/>
+      </w:pPr>
+      <w:bookmarkStart w:id="12" w:name="_Toc162521315"/>
+      <w:r>
+        <w:t>Stage 2.</w:t>
+      </w:r>
+      <w:r>
+        <w:t>5</w:t>
+      </w:r>
+      <w:r>
+        <w:t>: Unit Test Execution</w:t>
+      </w:r>
+      <w:bookmarkEnd w:id="12"/>
+    </w:p>
+    <w:p>
+      <w:pPr>
+        <w:spacing w:line="276" w:lineRule="auto"/>
+        <w:rPr>
+          <w:rFonts w:ascii="Sitka Text" w:hAnsi="Sitka Text"/>
+        </w:rPr>
+      </w:pPr>
+      <w:r>
+        <w:rPr>
+          <w:rFonts w:ascii="Sitka Text" w:hAnsi="Sitka Text"/>
+        </w:rPr>
+        <w:t xml:space="preserve">Using the Maven wrapper command </w:t>
       </w:r>
       <w:r>
         <w:rPr>
@@ -5497,142 +5639,33 @@
           <w:b/>
           <w:sz w:val="20"/>
         </w:rPr>
-        <w:t>pom.xml</w:t>
-      </w:r>
-      <w:r>
-        <w:rPr>
-          <w:sz w:val="22"/>
-        </w:rPr>
-        <w:t xml:space="preserve"> file. The final step runs the Maven wrapper with the package option. This compiles the source code, runs tests, and packages the application into a JAR file.</w:t>
-      </w:r>
-      <w:r>
-        <w:rPr>
-          <w:sz w:val="22"/>
-        </w:rPr>
-        <w:t xml:space="preserve"> Light updated to the default file were made to suit the needs of the project. </w:t>
-      </w:r>
-    </w:p>
-    <w:p>
-      <w:pPr>
-        <w:pStyle w:val="Heading2"/>
-        <w:spacing w:line="276" w:lineRule="auto"/>
-        <w:rPr>
-          <w:rFonts w:ascii="Sitka Text" w:hAnsi="Sitka Text"/>
-        </w:rPr>
-      </w:pPr>
-    </w:p>
-    <w:p>
-      <w:pPr>
-        <w:pStyle w:val="Heading2"/>
-        <w:spacing w:line="276" w:lineRule="auto"/>
-      </w:pPr>
-      <w:bookmarkStart w:id="10" w:name="_Toc162521314"/>
-      <w:r>
-        <w:t>Stage 2.</w:t>
-      </w:r>
-      <w:r>
-        <w:t>4</w:t>
-      </w:r>
-      <w:r>
-        <w:t>: Configure Git Authentication</w:t>
-      </w:r>
-      <w:bookmarkEnd w:id="10"/>
-    </w:p>
-    <w:p>
-      <w:pPr>
-        <w:spacing w:line="276" w:lineRule="auto"/>
-        <w:rPr>
-          <w:rFonts w:ascii="Sitka Text" w:hAnsi="Sitka Text"/>
-        </w:rPr>
-      </w:pPr>
-      <w:r>
-        <w:rPr>
-          <w:rFonts w:ascii="Sitka Text" w:hAnsi="Sitka Text"/>
-        </w:rPr>
-        <w:t xml:space="preserve">As </w:t>
-      </w:r>
-      <w:r>
-        <w:rPr>
-          <w:rFonts w:ascii="Sitka Text" w:hAnsi="Sitka Text"/>
-        </w:rPr>
-        <w:t>g</w:t>
-      </w:r>
-      <w:r>
-        <w:rPr>
-          <w:rFonts w:ascii="Sitka Text" w:hAnsi="Sitka Text"/>
-        </w:rPr>
-        <w:t>it authentication has been previously set up on my laptop</w:t>
-      </w:r>
-      <w:r>
-        <w:rPr>
-          <w:rFonts w:ascii="Sitka Text" w:hAnsi="Sitka Text"/>
-        </w:rPr>
-        <w:t xml:space="preserve"> with GitHub</w:t>
-      </w:r>
-      <w:r>
-        <w:rPr>
-          <w:rFonts w:ascii="Sitka Text" w:hAnsi="Sitka Text"/>
-        </w:rPr>
-        <w:t xml:space="preserve"> it was not necessary to configure this step.</w:t>
-      </w:r>
-      <w:r>
-        <w:rPr>
-          <w:rFonts w:ascii="Sitka Text" w:hAnsi="Sitka Text"/>
-        </w:rPr>
-        <w:br w:type="textWrapping" w:clear="all"/>
-      </w:r>
-    </w:p>
-    <w:p>
-      <w:pPr>
-        <w:pStyle w:val="Heading2"/>
-        <w:spacing w:line="276" w:lineRule="auto"/>
-      </w:pPr>
-      <w:bookmarkStart w:id="11" w:name="_Toc162521315"/>
-      <w:r>
-        <w:t>Stage 2.</w:t>
-      </w:r>
-      <w:r>
-        <w:t>5</w:t>
-      </w:r>
-      <w:r>
-        <w:t>: Unit Test Execution</w:t>
-      </w:r>
-      <w:bookmarkEnd w:id="11"/>
-    </w:p>
-    <w:p>
-      <w:pPr>
-        <w:spacing w:line="276" w:lineRule="auto"/>
-        <w:rPr>
-          <w:rFonts w:ascii="Sitka Text" w:hAnsi="Sitka Text"/>
-        </w:rPr>
-      </w:pPr>
-      <w:r>
-        <w:rPr>
-          <w:rFonts w:ascii="Sitka Text" w:hAnsi="Sitka Text"/>
-        </w:rPr>
-        <w:t xml:space="preserve">Using the Maven wrapper command </w:t>
-      </w:r>
-      <w:r>
-        <w:rPr>
-          <w:rFonts w:ascii="Consolas" w:hAnsi="Consolas"/>
+        <w:t>./mvn test</w:t>
+      </w:r>
+      <w:r>
+        <w:rPr>
+          <w:rFonts w:ascii="Sitka Text" w:hAnsi="Sitka Text"/>
           <w:b/>
           <w:sz w:val="20"/>
         </w:rPr>
-        <w:t>./mvn test</w:t>
-      </w:r>
-      <w:r>
-        <w:rPr>
-          <w:rFonts w:ascii="Sitka Text" w:hAnsi="Sitka Text"/>
-          <w:b/>
-          <w:sz w:val="20"/>
-        </w:rPr>
         <w:t xml:space="preserve"> </w:t>
       </w:r>
       <w:r>
         <w:rPr>
           <w:rFonts w:ascii="Sitka Text" w:hAnsi="Sitka Text"/>
         </w:rPr>
-        <w:t xml:space="preserve">I ran the tests, of which 45 were ran. Two tests were skipped and the rest passed as can be seen in Fig </w:t>
+        <w:t xml:space="preserve">I ran the tests, of which 45 were </w:t>
+      </w:r>
+      <w:r>
+        <w:rPr>
+          <w:rFonts w:ascii="Sitka Text" w:hAnsi="Sitka Text"/>
+        </w:rPr>
+        <w:t>run</w:t>
+      </w:r>
+      <w:r>
+        <w:rPr>
+          <w:rFonts w:ascii="Sitka Text" w:hAnsi="Sitka Text"/>
+        </w:rPr>
+        <w:t xml:space="preserve">. Two tests were skipped and the rest passed as can be seen in Fig </w:t>
       </w:r>
       <w:r>
         <w:rPr>
@@ -5650,6 +5683,7 @@
       <w:r>
         <w:rPr>
           <w:rFonts w:ascii="Sitka Text" w:hAnsi="Sitka Text"/>
+          <w:noProof/>
         </w:rPr>
         <w:drawing>
           <wp:inline distT="0" distB="0" distL="0" distR="0" wp14:anchorId="4FDF7F59" wp14:editId="30A044BB">
@@ -5786,7 +5820,31 @@
         <w:rPr>
           <w:rFonts w:ascii="Sitka Text" w:hAnsi="Sitka Text"/>
         </w:rPr>
-        <w:t>The next step was to add steps to the workflow file to add running the unit tests as a job, the result of which can be seen in Fig 5.</w:t>
+        <w:t xml:space="preserve">The next step was to add steps to the workflow file to add </w:t>
+      </w:r>
+      <w:r>
+        <w:rPr>
+          <w:rFonts w:ascii="Sitka Text" w:hAnsi="Sitka Text"/>
+        </w:rPr>
+        <w:t xml:space="preserve">the </w:t>
+      </w:r>
+      <w:r>
+        <w:rPr>
+          <w:rFonts w:ascii="Sitka Text" w:hAnsi="Sitka Text"/>
+        </w:rPr>
+        <w:t xml:space="preserve">running </w:t>
+      </w:r>
+      <w:r>
+        <w:rPr>
+          <w:rFonts w:ascii="Sitka Text" w:hAnsi="Sitka Text"/>
+        </w:rPr>
+        <w:t xml:space="preserve">of </w:t>
+      </w:r>
+      <w:r>
+        <w:rPr>
+          <w:rFonts w:ascii="Sitka Text" w:hAnsi="Sitka Text"/>
+        </w:rPr>
+        <w:t>the unit tests as a job, the result of which can be seen in Fig 5.</w:t>
       </w:r>
       <w:r>
         <w:rPr>
@@ -5874,6 +5932,7 @@
           <w:id w:val="1796483956"/>
           <w:citation/>
         </w:sdtPr>
+        <w:sdtEndPr/>
         <w:sdtContent>
           <w:r>
             <w:rPr>
@@ -5924,6 +5983,9 @@
         <w:jc w:val="center"/>
       </w:pPr>
       <w:r>
+        <w:rPr>
+          <w:noProof/>
+        </w:rPr>
         <w:lastRenderedPageBreak/>
         <w:drawing>
           <wp:inline distT="0" distB="0" distL="0" distR="0" wp14:anchorId="3C425E93" wp14:editId="5D5D7A0A">
@@ -6022,16 +6084,8 @@
         <w:rPr>
           <w:sz w:val="16"/>
         </w:rPr>
-        <w:t xml:space="preserve"> maven-</w:t>
-      </w:r>
-      <w:proofErr w:type="spellStart"/>
-      <w:r>
-        <w:rPr>
-          <w:sz w:val="16"/>
-        </w:rPr>
-        <w:t>build.yaml</w:t>
-      </w:r>
-      <w:proofErr w:type="spellEnd"/>
+        <w:t xml:space="preserve"> maven-build.yaml</w:t>
+      </w:r>
     </w:p>
     <w:p>
       <w:pPr>
@@ -6040,6 +6094,9 @@
         <w:jc w:val="center"/>
       </w:pPr>
       <w:r>
+        <w:rPr>
+          <w:noProof/>
+        </w:rPr>
         <w:drawing>
           <wp:inline distT="0" distB="0" distL="0" distR="0" wp14:anchorId="7A2932A3" wp14:editId="02FC0CEF">
             <wp:extent cx="4039870" cy="1166397"/>
@@ -6145,7 +6202,7 @@
         <w:pStyle w:val="Heading2"/>
         <w:spacing w:line="276" w:lineRule="auto"/>
       </w:pPr>
-      <w:bookmarkStart w:id="12" w:name="_Toc162521316"/>
+      <w:bookmarkStart w:id="13" w:name="_Toc162521316"/>
       <w:r>
         <w:t>Stage 2.</w:t>
       </w:r>
@@ -6155,7 +6212,7 @@
       <w:r>
         <w:t>: Code Quality Tools</w:t>
       </w:r>
-      <w:bookmarkEnd w:id="12"/>
+      <w:bookmarkEnd w:id="13"/>
     </w:p>
     <w:p>
       <w:pPr>
@@ -6165,6 +6222,7 @@
       <w:r>
         <w:rPr>
           <w:rFonts w:ascii="Sitka Text" w:hAnsi="Sitka Text"/>
+          <w:noProof/>
         </w:rPr>
         <w:drawing>
           <wp:inline distT="0" distB="0" distL="0" distR="0" wp14:anchorId="754CE0F7" wp14:editId="34FD95FA">
@@ -6216,6 +6274,7 @@
     <w:p>
       <w:pPr>
         <w:pStyle w:val="NoSpacing"/>
+        <w:keepNext/>
         <w:spacing w:after="160" w:line="276" w:lineRule="auto"/>
         <w:rPr>
           <w:rFonts w:ascii="Sitka Text" w:eastAsiaTheme="minorHAnsi" w:hAnsi="Sitka Text"/>
@@ -6227,42 +6286,29 @@
           <w:rFonts w:ascii="Sitka Text" w:eastAsiaTheme="minorHAnsi" w:hAnsi="Sitka Text"/>
           <w:lang w:val="en-IE"/>
         </w:rPr>
-        <w:t>I decided to use SonarCloud for the task of code quality analysis and reporting</w:t>
+        <w:t xml:space="preserve">I decided to use SonarCloud for code quality analysis and reporting because I have some experience working with it and wanted to further my skills using it. I added the project to my SonarCloud account and updated various settings, including creating a new quality gate for the project. Then, I added a SonarCloud Analysis job to the </w:t>
       </w:r>
       <w:r>
         <w:rPr>
           <w:rFonts w:ascii="Sitka Text" w:eastAsiaTheme="minorHAnsi" w:hAnsi="Sitka Text"/>
           <w:lang w:val="en-IE"/>
         </w:rPr>
-        <w:t xml:space="preserve"> as I have some experience working with it and wanted to further my skills using it</w:t>
+        <w:lastRenderedPageBreak/>
+        <w:t xml:space="preserve">workflow </w:t>
       </w:r>
       <w:r>
         <w:rPr>
           <w:rFonts w:ascii="Sitka Text" w:eastAsiaTheme="minorHAnsi" w:hAnsi="Sitka Text"/>
           <w:lang w:val="en-IE"/>
         </w:rPr>
-        <w:t>. I added the project to my Son</w:t>
+        <w:t>file, as shown in Figure 6.</w:t>
       </w:r>
       <w:r>
         <w:rPr>
           <w:rFonts w:ascii="Sitka Text" w:eastAsiaTheme="minorHAnsi" w:hAnsi="Sitka Text"/>
           <w:lang w:val="en-IE"/>
         </w:rPr>
-        <w:t>a</w:t>
-      </w:r>
-      <w:r>
-        <w:rPr>
-          <w:rFonts w:ascii="Sitka Text" w:eastAsiaTheme="minorHAnsi" w:hAnsi="Sitka Text"/>
-          <w:lang w:val="en-IE"/>
-        </w:rPr>
-        <w:t xml:space="preserve">rCloud account and </w:t>
-      </w:r>
-      <w:r>
-        <w:rPr>
-          <w:rFonts w:ascii="Sitka Text" w:eastAsiaTheme="minorHAnsi" w:hAnsi="Sitka Text"/>
-          <w:lang w:val="en-IE"/>
-        </w:rPr>
-        <w:t>updated various settings including creating a new quality gate for the project. I then added a SonarCloud Analysis job to the maven-build file, as shown in Fig 6.</w:t>
+        <w:t xml:space="preserve"> This task builds the project, analyses the source code and sends results to SonarCloud.</w:t>
       </w:r>
     </w:p>
     <w:p>
@@ -6275,9 +6321,9 @@
       <w:r>
         <w:rPr>
           <w:rFonts w:ascii="Sitka Text" w:eastAsiaTheme="minorHAnsi" w:hAnsi="Sitka Text"/>
+          <w:noProof/>
           <w:lang w:val="en-IE"/>
         </w:rPr>
-        <w:lastRenderedPageBreak/>
         <w:drawing>
           <wp:inline distT="0" distB="0" distL="0" distR="0" wp14:anchorId="22B47799" wp14:editId="7968BF26">
             <wp:extent cx="4396740" cy="3122643"/>
@@ -6337,24 +6383,14 @@
       <w:r>
         <w:t xml:space="preserve">Fig </w:t>
       </w:r>
-      <w:r>
-        <w:fldChar w:fldCharType="begin"/>
-      </w:r>
-      <w:r>
-        <w:instrText xml:space="preserve"> SEQ Fig \* ARABIC </w:instrText>
-      </w:r>
-      <w:r>
-        <w:fldChar w:fldCharType="separate"/>
-      </w:r>
-      <w:r>
-        <w:rPr>
-          <w:noProof/>
-        </w:rPr>
-        <w:t>6</w:t>
-      </w:r>
-      <w:r>
-        <w:fldChar w:fldCharType="end"/>
-      </w:r>
+      <w:fldSimple w:instr=" SEQ Fig \* ARABIC ">
+        <w:r>
+          <w:rPr>
+            <w:noProof/>
+          </w:rPr>
+          <w:t>6</w:t>
+        </w:r>
+      </w:fldSimple>
       <w:r>
         <w:t xml:space="preserve"> SonarCloud job</w:t>
       </w:r>
@@ -6373,10 +6409,36 @@
           <w:rFonts w:ascii="Sitka Text" w:eastAsiaTheme="minorHAnsi" w:hAnsi="Sitka Text"/>
           <w:lang w:val="en-IE"/>
         </w:rPr>
-        <w:t>The link to the project in sonar cloud is as follows:</w:t>
-      </w:r>
-      <w:bookmarkStart w:id="13" w:name="_GoBack"/>
-      <w:bookmarkEnd w:id="13"/>
+        <w:t xml:space="preserve">The link to the project in </w:t>
+      </w:r>
+      <w:r>
+        <w:rPr>
+          <w:rFonts w:ascii="Sitka Text" w:eastAsiaTheme="minorHAnsi" w:hAnsi="Sitka Text"/>
+          <w:lang w:val="en-IE"/>
+        </w:rPr>
+        <w:t>S</w:t>
+      </w:r>
+      <w:r>
+        <w:rPr>
+          <w:rFonts w:ascii="Sitka Text" w:eastAsiaTheme="minorHAnsi" w:hAnsi="Sitka Text"/>
+          <w:lang w:val="en-IE"/>
+        </w:rPr>
+        <w:t>onar</w:t>
+      </w:r>
+      <w:r>
+        <w:rPr>
+          <w:rFonts w:ascii="Sitka Text" w:eastAsiaTheme="minorHAnsi" w:hAnsi="Sitka Text"/>
+          <w:lang w:val="en-IE"/>
+        </w:rPr>
+        <w:t>C</w:t>
+      </w:r>
+      <w:r>
+        <w:rPr>
+          <w:rFonts w:ascii="Sitka Text" w:eastAsiaTheme="minorHAnsi" w:hAnsi="Sitka Text"/>
+          <w:lang w:val="en-IE"/>
+        </w:rPr>
+        <w:t>loud is as follows:</w:t>
+      </w:r>
     </w:p>
     <w:p>
       <w:pPr>
@@ -6399,15 +6461,9 @@
       <w:pPr>
         <w:pStyle w:val="Heading1"/>
         <w:spacing w:line="276" w:lineRule="auto"/>
-        <w:rPr>
-          <w:rFonts w:ascii="Sitka Text" w:hAnsi="Sitka Text"/>
-        </w:rPr>
       </w:pPr>
       <w:bookmarkStart w:id="14" w:name="_Toc162521317"/>
       <w:r>
-        <w:rPr>
-          <w:rFonts w:ascii="Sitka Text" w:hAnsi="Sitka Text"/>
-        </w:rPr>
         <w:t>Stage 3: Building the Code &amp; Configuring the Pipeline</w:t>
       </w:r>
       <w:bookmarkEnd w:id="14"/>
@@ -6416,77 +6472,53 @@
       <w:pPr>
         <w:pStyle w:val="Heading2"/>
         <w:spacing w:line="276" w:lineRule="auto"/>
-        <w:rPr>
-          <w:rFonts w:ascii="Sitka Text" w:hAnsi="Sitka Text"/>
-        </w:rPr>
       </w:pPr>
       <w:bookmarkStart w:id="15" w:name="_Toc162521318"/>
       <w:r>
-        <w:rPr>
-          <w:rFonts w:ascii="Sitka Text" w:hAnsi="Sitka Text"/>
-        </w:rPr>
         <w:t>Stage 3.1: Task Pipelines</w:t>
       </w:r>
       <w:bookmarkEnd w:id="15"/>
     </w:p>
     <w:p>
       <w:pPr>
-        <w:pStyle w:val="ListParagraph"/>
-        <w:numPr>
-          <w:ilvl w:val="0"/>
-          <w:numId w:val="9"/>
-        </w:numPr>
-        <w:spacing w:line="276" w:lineRule="auto"/>
-        <w:rPr>
-          <w:rFonts w:ascii="Sitka Text" w:hAnsi="Sitka Text"/>
-          <w:color w:val="F79646" w:themeColor="accent6"/>
-        </w:rPr>
-      </w:pPr>
-      <w:r>
-        <w:rPr>
-          <w:rFonts w:ascii="Sitka Text" w:hAnsi="Sitka Text"/>
-          <w:color w:val="F79646" w:themeColor="accent6"/>
-        </w:rPr>
-        <w:t>Establish pipelines for various tasks related to your sample application (e.g., Java, C#).</w:t>
+        <w:rPr>
+          <w:rFonts w:ascii="Sitka Text" w:hAnsi="Sitka Text"/>
+        </w:rPr>
+      </w:pPr>
+      <w:r>
+        <w:rPr>
+          <w:rFonts w:ascii="Sitka Text" w:hAnsi="Sitka Text"/>
+        </w:rPr>
+        <w:t xml:space="preserve">Up until now, stages of the </w:t>
+      </w:r>
+      <w:r>
+        <w:rPr>
+          <w:rFonts w:ascii="Sitka Text" w:hAnsi="Sitka Text"/>
+        </w:rPr>
+        <w:t>Java</w:t>
+      </w:r>
+      <w:r>
+        <w:rPr>
+          <w:rFonts w:ascii="Sitka Text" w:hAnsi="Sitka Text"/>
+        </w:rPr>
+        <w:t xml:space="preserve"> pipeline have been defined, including the build stage and quality check, using GitHub actions. All that remains for this part of the project is to deploy the application to a test environment.</w:t>
       </w:r>
     </w:p>
     <w:p>
       <w:pPr>
-        <w:pStyle w:val="ListParagraph"/>
-        <w:numPr>
-          <w:ilvl w:val="0"/>
-          <w:numId w:val="9"/>
-        </w:numPr>
-        <w:spacing w:line="276" w:lineRule="auto"/>
-        <w:rPr>
-          <w:rFonts w:ascii="Sitka Text" w:hAnsi="Sitka Text"/>
-          <w:color w:val="F79646" w:themeColor="accent6"/>
-        </w:rPr>
-      </w:pPr>
-      <w:r>
-        <w:rPr>
-          <w:rFonts w:ascii="Sitka Text" w:hAnsi="Sitka Text"/>
-          <w:color w:val="F79646" w:themeColor="accent6"/>
-        </w:rPr>
-        <w:t>Define stages and actions within each pipeline.</w:t>
-      </w:r>
+        <w:pStyle w:val="Heading2"/>
+      </w:pPr>
+      <w:bookmarkStart w:id="16" w:name="_Toc162521319"/>
+      <w:r>
+        <w:t>Stage 3.2: Deploy Application</w:t>
+      </w:r>
+      <w:bookmarkEnd w:id="16"/>
     </w:p>
+    <w:p/>
     <w:p>
-      <w:pPr>
-        <w:pStyle w:val="Heading2"/>
-        <w:spacing w:line="276" w:lineRule="auto"/>
-        <w:rPr>
-          <w:rFonts w:ascii="Sitka Text" w:hAnsi="Sitka Text"/>
-        </w:rPr>
-      </w:pPr>
-      <w:bookmarkStart w:id="16" w:name="_Toc162521319"/>
-      <w:r>
-        <w:rPr>
-          <w:rFonts w:ascii="Sitka Text" w:hAnsi="Sitka Text"/>
-        </w:rPr>
-        <w:t>Stage 3.2: Deploy Application</w:t>
-      </w:r>
-      <w:bookmarkEnd w:id="16"/>
+      <w:r>
+        <w:t>Azure</w:t>
+      </w:r>
     </w:p>
     <w:p>
       <w:pPr>
@@ -6602,6 +6634,7 @@
         <w:rPr>
           <w:rFonts w:ascii="Sitka Text" w:hAnsi="Sitka Text"/>
         </w:rPr>
+        <w:lastRenderedPageBreak/>
         <w:t>Stage 4: End-to-End Automation Of The Application Delivery Lifecycle</w:t>
       </w:r>
       <w:bookmarkEnd w:id="18"/>
@@ -6644,7 +6677,6 @@
         <w:rPr>
           <w:rFonts w:ascii="Sitka Text" w:hAnsi="Sitka Text"/>
         </w:rPr>
-        <w:lastRenderedPageBreak/>
         <w:t>Stage 4.2: Docker Installation and Configuration</w:t>
       </w:r>
       <w:bookmarkEnd w:id="20"/>
@@ -7127,6 +7159,7 @@
           <w:rFonts w:ascii="Sitka Text" w:hAnsi="Sitka Text"/>
           <w:color w:val="F79646" w:themeColor="accent6"/>
         </w:rPr>
+        <w:lastRenderedPageBreak/>
         <w:t>Set up a container orchestration platform like Docker Swarm or Kubernetes.</w:t>
       </w:r>
     </w:p>
@@ -7185,7 +7218,6 @@
         <w:rPr>
           <w:rFonts w:ascii="Sitka Text" w:hAnsi="Sitka Text"/>
         </w:rPr>
-        <w:lastRenderedPageBreak/>
         <w:t xml:space="preserve">Stage 6.4: </w:t>
       </w:r>
       <w:r>
@@ -7599,6 +7631,7 @@
           <w:rFonts w:ascii="Sitka Text" w:hAnsi="Sitka Text"/>
           <w:color w:val="F79646" w:themeColor="accent6"/>
         </w:rPr>
+        <w:lastRenderedPageBreak/>
         <w:t>Illustrate the overarching goal of continuous monitoring: to increase services and application availability by proactively managing and addressing potential issues.</w:t>
       </w:r>
     </w:p>
@@ -7615,7 +7648,6 @@
         <w:rPr>
           <w:rFonts w:ascii="Sitka Text" w:hAnsi="Sitka Text"/>
         </w:rPr>
-        <w:lastRenderedPageBreak/>
         <w:t>Stage 8: Orchestrating Application Deployment</w:t>
       </w:r>
       <w:bookmarkEnd w:id="35"/>
@@ -13781,23 +13813,6 @@
     <b:RefOrder>3</b:RefOrder>
   </b:Source>
   <b:Source>
-    <b:Tag>Git24</b:Tag>
-    <b:SourceType>InternetSite</b:SourceType>
-    <b:Guid>{6C638E45-F0D4-42EF-94E9-F312E749860D}</b:Guid>
-    <b:Author>
-      <b:Author>
-        <b:Corporate>GitHUb</b:Corporate>
-      </b:Author>
-    </b:Author>
-    <b:Title>Understanding GitHub Actions</b:Title>
-    <b:Year>2024</b:Year>
-    <b:YearAccessed>2024</b:YearAccessed>
-    <b:MonthAccessed>March</b:MonthAccessed>
-    <b:DayAccessed>28</b:DayAccessed>
-    <b:URL>https://docs.github.com/en/actions/learn-github-actions/understanding-github-actions</b:URL>
-    <b:RefOrder>4</b:RefOrder>
-  </b:Source>
-  <b:Source>
     <b:Tag>Mat23</b:Tag>
     <b:SourceType>InternetSite</b:SourceType>
     <b:Guid>{4650973F-2223-45EB-AF98-20A123F1CD0F}</b:Guid>
@@ -13819,11 +13834,28 @@
     <b:URL>https://octopus.com/blog/githubactions-running-unit-tests</b:URL>
     <b:RefOrder>5</b:RefOrder>
   </b:Source>
+  <b:Source>
+    <b:Tag>Git24</b:Tag>
+    <b:SourceType>InternetSite</b:SourceType>
+    <b:Guid>{7DFC298A-BBA2-48E8-89E0-CF884333D980}</b:Guid>
+    <b:Author>
+      <b:Author>
+        <b:Corporate>GitHub</b:Corporate>
+      </b:Author>
+    </b:Author>
+    <b:Title>Understanding GitHub Actions</b:Title>
+    <b:Year>2024</b:Year>
+    <b:YearAccessed>2024</b:YearAccessed>
+    <b:MonthAccessed>March</b:MonthAccessed>
+    <b:DayAccessed>28</b:DayAccessed>
+    <b:URL>https://docs.github.com/en/actions/learn-github-actions/understanding-github-actions</b:URL>
+    <b:RefOrder>4</b:RefOrder>
+  </b:Source>
 </b:Sources>
 </file>
 
 <file path=customXml/itemProps1.xml><?xml version="1.0" encoding="utf-8"?>
-<ds:datastoreItem xmlns:ds="http://schemas.openxmlformats.org/officeDocument/2006/customXml" ds:itemID="{455F0BA4-2303-4F56-9C78-21A80A386DF4}">
+<ds:datastoreItem xmlns:ds="http://schemas.openxmlformats.org/officeDocument/2006/customXml" ds:itemID="{9EE4842F-79EB-4086-89BF-2D37394BA233}">
   <ds:schemaRefs>
     <ds:schemaRef ds:uri="http://schemas.openxmlformats.org/officeDocument/2006/bibliography"/>
   </ds:schemaRefs>

</xml_diff>

<commit_message>
Added Dockerfile to create docker image
</commit_message>
<xml_diff>
--- a/Report_Deirdre_Lee_.docx
+++ b/Report_Deirdre_Lee_.docx
@@ -3585,8 +3585,16 @@
         <w:rPr>
           <w:rFonts w:ascii="Sitka Text" w:hAnsi="Sitka Text"/>
         </w:rPr>
-        <w:t>an ‘/oups’</w:t>
-      </w:r>
+        <w:t>an ‘/</w:t>
+      </w:r>
+      <w:proofErr w:type="spellStart"/>
+      <w:r>
+        <w:rPr>
+          <w:rFonts w:ascii="Sitka Text" w:hAnsi="Sitka Text"/>
+        </w:rPr>
+        <w:t>oups’</w:t>
+      </w:r>
+      <w:proofErr w:type="spellEnd"/>
       <w:r>
         <w:rPr>
           <w:rFonts w:ascii="Sitka Text" w:hAnsi="Sitka Text"/>
@@ -3811,9 +3819,7 @@
       <w:r>
         <w:t>Tool Chain</w:t>
       </w:r>
-      <w:bookmarkStart w:id="3" w:name="_GoBack"/>
       <w:bookmarkEnd w:id="2"/>
-      <w:bookmarkEnd w:id="3"/>
     </w:p>
     <w:tbl>
       <w:tblPr>
@@ -4610,12 +4616,12 @@
           <w:szCs w:val="22"/>
         </w:rPr>
       </w:pPr>
-      <w:bookmarkStart w:id="4" w:name="_Toc162521308"/>
+      <w:bookmarkStart w:id="3" w:name="_Toc162521308"/>
       <w:r>
         <w:lastRenderedPageBreak/>
         <w:t>Stage 1.3: Flow Diagram</w:t>
       </w:r>
-      <w:bookmarkEnd w:id="4"/>
+      <w:bookmarkEnd w:id="3"/>
     </w:p>
     <w:p>
       <w:pPr>
@@ -4686,11 +4692,11 @@
         <w:pStyle w:val="Heading1"/>
         <w:spacing w:line="276" w:lineRule="auto"/>
       </w:pPr>
-      <w:bookmarkStart w:id="5" w:name="_Toc162521309"/>
+      <w:bookmarkStart w:id="4" w:name="_Toc162521309"/>
       <w:r>
         <w:t>Stage 2: Continuous Integration</w:t>
       </w:r>
-      <w:bookmarkEnd w:id="5"/>
+      <w:bookmarkEnd w:id="4"/>
     </w:p>
     <w:p>
       <w:pPr>
@@ -4712,24 +4718,24 @@
           <w:szCs w:val="26"/>
         </w:rPr>
       </w:pPr>
-      <w:bookmarkStart w:id="6" w:name="_Toc162521269"/>
-      <w:bookmarkStart w:id="7" w:name="_Toc162521310"/>
+      <w:bookmarkStart w:id="5" w:name="_Toc162521269"/>
+      <w:bookmarkStart w:id="6" w:name="_Toc162521310"/>
+      <w:bookmarkEnd w:id="5"/>
       <w:bookmarkEnd w:id="6"/>
-      <w:bookmarkEnd w:id="7"/>
     </w:p>
     <w:p>
       <w:pPr>
         <w:pStyle w:val="Heading2"/>
         <w:spacing w:line="276" w:lineRule="auto"/>
       </w:pPr>
-      <w:bookmarkStart w:id="8" w:name="_Toc162521311"/>
+      <w:bookmarkStart w:id="7" w:name="_Toc162521311"/>
       <w:r>
         <w:t xml:space="preserve">Stage 2.1: </w:t>
       </w:r>
       <w:r>
         <w:t>Branching Strategy</w:t>
       </w:r>
-      <w:bookmarkEnd w:id="8"/>
+      <w:bookmarkEnd w:id="7"/>
     </w:p>
     <w:p>
       <w:pPr>
@@ -4835,7 +4841,20 @@
         <w:rPr>
           <w:rFonts w:ascii="Sitka Text" w:hAnsi="Sitka Text"/>
         </w:rPr>
-        <w:t>The development branch, on the other hand, will act as the integration point for all project changes, including bug fixes and the addition of new features. A workflow will be implemented on this branch to automate the build and testing process, ensuring that changes are thoroughly validated before integration.</w:t>
+        <w:t xml:space="preserve">The development branch, on the other hand, will act as the integration point for all project changes, including bug fixes and the addition of new features. A workflow will be implemented on this branch to automate the build and testing process, ensuring </w:t>
+      </w:r>
+      <w:r>
+        <w:rPr>
+          <w:rFonts w:ascii="Sitka Text" w:hAnsi="Sitka Text"/>
+        </w:rPr>
+        <w:lastRenderedPageBreak/>
+        <w:t>that changes are thoroughly validated before integration.</w:t>
+      </w:r>
+      <w:r>
+        <w:rPr>
+          <w:rFonts w:ascii="Sitka Text" w:hAnsi="Sitka Text"/>
+        </w:rPr>
+        <w:t xml:space="preserve"> A list of branches are shown in Fig 2.1.1.</w:t>
       </w:r>
     </w:p>
     <w:p>
@@ -4849,7 +4868,6 @@
           <w:rFonts w:ascii="Sitka Text" w:hAnsi="Sitka Text"/>
           <w:noProof/>
         </w:rPr>
-        <w:lastRenderedPageBreak/>
         <w:drawing>
           <wp:inline distT="0" distB="0" distL="0" distR="0" wp14:anchorId="076CBC32" wp14:editId="4D03F225">
             <wp:extent cx="3307080" cy="1250905"/>
@@ -4907,17 +4925,21 @@
         </w:rPr>
       </w:pPr>
       <w:r>
+        <w:rPr>
+          <w:rFonts w:ascii="Sitka Text" w:hAnsi="Sitka Text"/>
+        </w:rPr>
         <w:t xml:space="preserve">Fig </w:t>
       </w:r>
-      <w:fldSimple w:instr=" SEQ Fig \* ARABIC ">
-        <w:r>
-          <w:rPr>
-            <w:noProof/>
-          </w:rPr>
-          <w:t>1</w:t>
-        </w:r>
-      </w:fldSimple>
-      <w:r>
+      <w:r>
+        <w:rPr>
+          <w:rFonts w:ascii="Sitka Text" w:hAnsi="Sitka Text"/>
+        </w:rPr>
+        <w:t>2.1.1</w:t>
+      </w:r>
+      <w:r>
+        <w:rPr>
+          <w:rFonts w:ascii="Sitka Text" w:hAnsi="Sitka Text"/>
+        </w:rPr>
         <w:t xml:space="preserve"> Branches list</w:t>
       </w:r>
     </w:p>
@@ -4975,7 +4997,7 @@
         <w:pStyle w:val="Heading2"/>
         <w:spacing w:line="276" w:lineRule="auto"/>
       </w:pPr>
-      <w:bookmarkStart w:id="9" w:name="_Toc162521312"/>
+      <w:bookmarkStart w:id="8" w:name="_Toc162521312"/>
       <w:r>
         <w:t>Stage 2.</w:t>
       </w:r>
@@ -4985,7 +5007,7 @@
       <w:r>
         <w:t>: Install &amp; Configure Continuous Integration</w:t>
       </w:r>
-      <w:bookmarkEnd w:id="9"/>
+      <w:bookmarkEnd w:id="8"/>
     </w:p>
     <w:p>
       <w:pPr>
@@ -5226,6 +5248,12 @@
         <w:rPr>
           <w:rFonts w:ascii="Sitka Text" w:hAnsi="Sitka Text"/>
         </w:rPr>
+        <w:t>.2.1</w:t>
+      </w:r>
+      <w:r>
+        <w:rPr>
+          <w:rFonts w:ascii="Sitka Text" w:hAnsi="Sitka Text"/>
+        </w:rPr>
         <w:t>.</w:t>
       </w:r>
       <w:r>
@@ -5297,61 +5325,67 @@
         <w:spacing w:line="276" w:lineRule="auto"/>
         <w:jc w:val="center"/>
         <w:rPr>
-          <w:sz w:val="16"/>
-        </w:rPr>
-      </w:pPr>
-      <w:r>
-        <w:rPr>
-          <w:sz w:val="16"/>
+          <w:rFonts w:ascii="Sitka Text" w:hAnsi="Sitka Text"/>
+        </w:rPr>
+      </w:pPr>
+      <w:r>
+        <w:rPr>
+          <w:rFonts w:ascii="Sitka Text" w:hAnsi="Sitka Text"/>
         </w:rPr>
         <w:t xml:space="preserve">Fig </w:t>
       </w:r>
       <w:r>
         <w:rPr>
-          <w:sz w:val="16"/>
+          <w:rFonts w:ascii="Sitka Text" w:hAnsi="Sitka Text"/>
         </w:rPr>
         <w:fldChar w:fldCharType="begin"/>
       </w:r>
       <w:r>
         <w:rPr>
-          <w:sz w:val="16"/>
+          <w:rFonts w:ascii="Sitka Text" w:hAnsi="Sitka Text"/>
         </w:rPr>
         <w:instrText xml:space="preserve"> SEQ Fig \* ARABIC </w:instrText>
       </w:r>
       <w:r>
         <w:rPr>
-          <w:sz w:val="16"/>
+          <w:rFonts w:ascii="Sitka Text" w:hAnsi="Sitka Text"/>
         </w:rPr>
         <w:fldChar w:fldCharType="separate"/>
       </w:r>
       <w:r>
         <w:rPr>
+          <w:rFonts w:ascii="Sitka Text" w:hAnsi="Sitka Text"/>
           <w:noProof/>
-          <w:sz w:val="16"/>
         </w:rPr>
         <w:t>2</w:t>
       </w:r>
       <w:r>
         <w:rPr>
-          <w:sz w:val="16"/>
+          <w:rFonts w:ascii="Sitka Text" w:hAnsi="Sitka Text"/>
         </w:rPr>
         <w:fldChar w:fldCharType="end"/>
       </w:r>
       <w:r>
         <w:rPr>
-          <w:sz w:val="16"/>
+          <w:rFonts w:ascii="Sitka Text" w:hAnsi="Sitka Text"/>
+        </w:rPr>
+        <w:t>.2.1</w:t>
+      </w:r>
+      <w:r>
+        <w:rPr>
+          <w:rFonts w:ascii="Sitka Text" w:hAnsi="Sitka Text"/>
         </w:rPr>
         <w:t xml:space="preserve"> Setting up CI in Git</w:t>
       </w:r>
       <w:r>
         <w:rPr>
-          <w:sz w:val="16"/>
+          <w:rFonts w:ascii="Sitka Text" w:hAnsi="Sitka Text"/>
         </w:rPr>
         <w:t>H</w:t>
       </w:r>
       <w:r>
         <w:rPr>
-          <w:sz w:val="16"/>
+          <w:rFonts w:ascii="Sitka Text" w:hAnsi="Sitka Text"/>
         </w:rPr>
         <w:t>ub Actions</w:t>
       </w:r>
@@ -5366,9 +5400,8 @@
         <w:pStyle w:val="Heading2"/>
         <w:spacing w:line="276" w:lineRule="auto"/>
       </w:pPr>
-      <w:bookmarkStart w:id="10" w:name="_Toc162521313"/>
-      <w:r>
-        <w:lastRenderedPageBreak/>
+      <w:bookmarkStart w:id="9" w:name="_Toc162521313"/>
+      <w:r>
         <w:t>Stage 2.</w:t>
       </w:r>
       <w:r>
@@ -5376,19 +5409,404 @@
       </w:r>
       <w:r>
         <w:t>: Automate Build Process</w:t>
+      </w:r>
+      <w:bookmarkEnd w:id="9"/>
+    </w:p>
+    <w:p>
+      <w:pPr>
+        <w:pStyle w:val="BodyTextIndent2"/>
+        <w:ind w:left="0"/>
+      </w:pPr>
+      <w:r>
+        <w:rPr>
+          <w:sz w:val="22"/>
+        </w:rPr>
+        <w:t xml:space="preserve">The </w:t>
+      </w:r>
+      <w:r>
+        <w:rPr>
+          <w:rFonts w:ascii="Consolas" w:hAnsi="Consolas"/>
+          <w:b/>
+          <w:sz w:val="20"/>
+        </w:rPr>
+        <w:t>maven-build.yaml</w:t>
+      </w:r>
+      <w:r>
+        <w:rPr>
+          <w:sz w:val="20"/>
+        </w:rPr>
+        <w:t xml:space="preserve"> </w:t>
+      </w:r>
+      <w:r>
+        <w:rPr>
+          <w:sz w:val="22"/>
+        </w:rPr>
+        <w:t xml:space="preserve">file sets up a workflow for automating the build process of the </w:t>
+      </w:r>
+      <w:r>
+        <w:rPr>
+          <w:rFonts w:ascii="Consolas" w:eastAsia="Microsoft YaHei" w:hAnsi="Consolas"/>
+          <w:b/>
+          <w:sz w:val="20"/>
+        </w:rPr>
+        <w:t>PetClinic</w:t>
+      </w:r>
+      <w:r>
+        <w:rPr>
+          <w:sz w:val="22"/>
+        </w:rPr>
+        <w:t xml:space="preserve"> Java project using Maven.</w:t>
+      </w:r>
+      <w:r>
+        <w:rPr>
+          <w:sz w:val="22"/>
+        </w:rPr>
+        <w:t xml:space="preserve"> This starter workflow, along with many others, is provided on GitHub. </w:t>
+      </w:r>
+      <w:r>
+        <w:rPr>
+          <w:sz w:val="22"/>
+        </w:rPr>
+        <w:t xml:space="preserve">It is triggered by pushes or pull requests to the main branch of the project. The job is called ‘build’ and performs basic build steps, including running the latest version of Ubuntu, checking out the code, and setting up the JDK with Java 17. It caches the Maven packages to speed up future builds using </w:t>
+      </w:r>
+      <w:r>
+        <w:rPr>
+          <w:rFonts w:ascii="Consolas" w:hAnsi="Consolas"/>
+          <w:b/>
+          <w:sz w:val="20"/>
+        </w:rPr>
+        <w:t>actions/cache</w:t>
+      </w:r>
+      <w:r>
+        <w:rPr>
+          <w:sz w:val="20"/>
+        </w:rPr>
+        <w:t xml:space="preserve"> </w:t>
+      </w:r>
+      <w:r>
+        <w:rPr>
+          <w:sz w:val="22"/>
+        </w:rPr>
+        <w:t xml:space="preserve">to cache the </w:t>
+      </w:r>
+      <w:r>
+        <w:rPr>
+          <w:rFonts w:ascii="Consolas" w:hAnsi="Consolas"/>
+          <w:b/>
+          <w:sz w:val="20"/>
+        </w:rPr>
+        <w:t>.m2/repository</w:t>
+      </w:r>
+      <w:r>
+        <w:rPr>
+          <w:sz w:val="20"/>
+        </w:rPr>
+        <w:t xml:space="preserve"> </w:t>
+      </w:r>
+      <w:r>
+        <w:rPr>
+          <w:sz w:val="22"/>
+        </w:rPr>
+        <w:t xml:space="preserve">directory, which is populated based on the </w:t>
+      </w:r>
+      <w:r>
+        <w:rPr>
+          <w:rFonts w:ascii="Consolas" w:hAnsi="Consolas"/>
+          <w:b/>
+          <w:sz w:val="20"/>
+        </w:rPr>
+        <w:t>pom.xml</w:t>
+      </w:r>
+      <w:r>
+        <w:rPr>
+          <w:sz w:val="22"/>
+        </w:rPr>
+        <w:t xml:space="preserve"> file. The final step runs the Maven wrapper with the package option. This compiles the source code, runs tests, and packages the application into a JAR file.</w:t>
+      </w:r>
+      <w:r>
+        <w:rPr>
+          <w:sz w:val="22"/>
+        </w:rPr>
+        <w:t xml:space="preserve"> </w:t>
+      </w:r>
+      <w:r>
+        <w:rPr>
+          <w:sz w:val="22"/>
+        </w:rPr>
+        <w:t>Sl</w:t>
+      </w:r>
+      <w:r>
+        <w:rPr>
+          <w:sz w:val="22"/>
+        </w:rPr>
+        <w:t xml:space="preserve">ight </w:t>
+      </w:r>
+      <w:r>
+        <w:rPr>
+          <w:sz w:val="22"/>
+        </w:rPr>
+        <w:t>updates</w:t>
+      </w:r>
+      <w:r>
+        <w:rPr>
+          <w:sz w:val="22"/>
+        </w:rPr>
+        <w:t xml:space="preserve"> to the default file were made to suit the </w:t>
+      </w:r>
+      <w:r>
+        <w:rPr>
+          <w:sz w:val="22"/>
+        </w:rPr>
+        <w:t>project's needs</w:t>
+      </w:r>
+      <w:r>
+        <w:rPr>
+          <w:sz w:val="22"/>
+        </w:rPr>
+        <w:t xml:space="preserve">. </w:t>
+      </w:r>
+    </w:p>
+    <w:p>
+      <w:pPr>
+        <w:pStyle w:val="Heading2"/>
+        <w:spacing w:line="276" w:lineRule="auto"/>
+        <w:rPr>
+          <w:rFonts w:ascii="Sitka Text" w:hAnsi="Sitka Text"/>
+        </w:rPr>
+      </w:pPr>
+    </w:p>
+    <w:p>
+      <w:pPr>
+        <w:pStyle w:val="Heading2"/>
+        <w:spacing w:line="276" w:lineRule="auto"/>
+      </w:pPr>
+      <w:bookmarkStart w:id="10" w:name="_Toc162521314"/>
+      <w:r>
+        <w:t>Stage 2.</w:t>
+      </w:r>
+      <w:r>
+        <w:t>4</w:t>
+      </w:r>
+      <w:r>
+        <w:t>: Configure Git Authentication</w:t>
       </w:r>
       <w:bookmarkEnd w:id="10"/>
     </w:p>
     <w:p>
       <w:pPr>
-        <w:pStyle w:val="BodyTextIndent2"/>
-        <w:ind w:left="0"/>
-      </w:pPr>
-      <w:r>
-        <w:rPr>
-          <w:sz w:val="22"/>
-        </w:rPr>
-        <w:t xml:space="preserve">The </w:t>
+        <w:spacing w:line="276" w:lineRule="auto"/>
+        <w:rPr>
+          <w:rFonts w:ascii="Sitka Text" w:hAnsi="Sitka Text"/>
+        </w:rPr>
+      </w:pPr>
+      <w:r>
+        <w:rPr>
+          <w:rFonts w:ascii="Sitka Text" w:hAnsi="Sitka Text"/>
+        </w:rPr>
+        <w:t xml:space="preserve">As </w:t>
+      </w:r>
+      <w:r>
+        <w:rPr>
+          <w:rFonts w:ascii="Sitka Text" w:hAnsi="Sitka Text"/>
+        </w:rPr>
+        <w:t>g</w:t>
+      </w:r>
+      <w:r>
+        <w:rPr>
+          <w:rFonts w:ascii="Sitka Text" w:hAnsi="Sitka Text"/>
+        </w:rPr>
+        <w:t>it authentication has been previously set up on my laptop</w:t>
+      </w:r>
+      <w:r>
+        <w:rPr>
+          <w:rFonts w:ascii="Sitka Text" w:hAnsi="Sitka Text"/>
+        </w:rPr>
+        <w:t xml:space="preserve"> with GitHub</w:t>
+      </w:r>
+      <w:r>
+        <w:rPr>
+          <w:rFonts w:ascii="Sitka Text" w:hAnsi="Sitka Text"/>
+        </w:rPr>
+        <w:t xml:space="preserve"> it was not necessary to configure this step.</w:t>
+      </w:r>
+    </w:p>
+    <w:p>
+      <w:pPr>
+        <w:spacing w:line="276" w:lineRule="auto"/>
+        <w:rPr>
+          <w:rFonts w:ascii="Sitka Text" w:hAnsi="Sitka Text"/>
+        </w:rPr>
+      </w:pPr>
+    </w:p>
+    <w:p>
+      <w:pPr>
+        <w:pStyle w:val="Heading2"/>
+        <w:spacing w:line="276" w:lineRule="auto"/>
+      </w:pPr>
+      <w:r>
+        <w:t>Stage 2.</w:t>
+      </w:r>
+      <w:r>
+        <w:t>5</w:t>
+      </w:r>
+      <w:r>
+        <w:t xml:space="preserve">: Configure </w:t>
+      </w:r>
+      <w:r>
+        <w:t>GitHub Actions to send notifications</w:t>
+      </w:r>
+    </w:p>
+    <w:p>
+      <w:pPr>
+        <w:pStyle w:val="NoSpacing"/>
+        <w:spacing w:after="160" w:line="259" w:lineRule="auto"/>
+        <w:rPr>
+          <w:rFonts w:ascii="Sitka Text" w:eastAsiaTheme="minorHAnsi" w:hAnsi="Sitka Text"/>
+          <w:lang w:val="en-IE"/>
+        </w:rPr>
+      </w:pPr>
+      <w:r>
+        <w:rPr>
+          <w:rFonts w:ascii="Sitka Text" w:eastAsiaTheme="minorHAnsi" w:hAnsi="Sitka Text"/>
+          <w:lang w:val="en-IE"/>
+        </w:rPr>
+        <w:t>I installed the application GitDailies</w:t>
+      </w:r>
+      <w:r>
+        <w:rPr>
+          <w:rFonts w:ascii="Sitka Text" w:eastAsiaTheme="minorHAnsi" w:hAnsi="Sitka Text"/>
+          <w:lang w:val="en-IE"/>
+        </w:rPr>
+        <w:t xml:space="preserve"> on GitHub. Through this service, I was able to set up daily alerts about the project status, as well as add two additional alerts which would send an email to my email regarding the success or failure of the GitHub Actions</w:t>
+      </w:r>
+      <w:r>
+        <w:rPr>
+          <w:rFonts w:ascii="Sitka Text" w:eastAsiaTheme="minorHAnsi" w:hAnsi="Sitka Text"/>
+          <w:lang w:val="en-IE"/>
+        </w:rPr>
+        <w:t xml:space="preserve"> </w:t>
+      </w:r>
+      <w:r>
+        <w:rPr>
+          <w:rFonts w:ascii="Sitka Text" w:eastAsiaTheme="minorHAnsi" w:hAnsi="Sitka Text"/>
+          <w:lang w:val="en-IE"/>
+        </w:rPr>
+        <w:t>workflow</w:t>
+      </w:r>
+      <w:r>
+        <w:rPr>
+          <w:rFonts w:ascii="Sitka Text" w:eastAsiaTheme="minorHAnsi" w:hAnsi="Sitka Text"/>
+          <w:lang w:val="en-IE"/>
+        </w:rPr>
+        <w:t>, as can be seen in Fig 2.5.1.</w:t>
+      </w:r>
+    </w:p>
+    <w:p>
+      <w:pPr>
+        <w:keepNext/>
+        <w:spacing w:line="276" w:lineRule="auto"/>
+        <w:jc w:val="center"/>
+      </w:pPr>
+      <w:r>
+        <w:rPr>
+          <w:rFonts w:ascii="Sitka Text" w:hAnsi="Sitka Text"/>
+        </w:rPr>
+        <w:drawing>
+          <wp:inline distT="0" distB="0" distL="0" distR="0" wp14:anchorId="11470B1E" wp14:editId="1D18E8D2">
+            <wp:extent cx="4648200" cy="1316801"/>
+            <wp:effectExtent l="0" t="0" r="0" b="0"/>
+            <wp:docPr id="3" name="Picture 3"/>
+            <wp:cNvGraphicFramePr>
+              <a:graphicFrameLocks xmlns:a="http://schemas.openxmlformats.org/drawingml/2006/main" noChangeAspect="1"/>
+            </wp:cNvGraphicFramePr>
+            <a:graphic xmlns:a="http://schemas.openxmlformats.org/drawingml/2006/main">
+              <a:graphicData uri="http://schemas.openxmlformats.org/drawingml/2006/picture">
+                <pic:pic xmlns:pic="http://schemas.openxmlformats.org/drawingml/2006/picture">
+                  <pic:nvPicPr>
+                    <pic:cNvPr id="1" name=""/>
+                    <pic:cNvPicPr/>
+                  </pic:nvPicPr>
+                  <pic:blipFill>
+                    <a:blip r:embed="rId9"/>
+                    <a:stretch>
+                      <a:fillRect/>
+                    </a:stretch>
+                  </pic:blipFill>
+                  <pic:spPr>
+                    <a:xfrm>
+                      <a:off x="0" y="0"/>
+                      <a:ext cx="4688377" cy="1328183"/>
+                    </a:xfrm>
+                    <a:prstGeom prst="rect">
+                      <a:avLst/>
+                    </a:prstGeom>
+                  </pic:spPr>
+                </pic:pic>
+              </a:graphicData>
+            </a:graphic>
+          </wp:inline>
+        </w:drawing>
+      </w:r>
+    </w:p>
+    <w:p>
+      <w:pPr>
+        <w:pStyle w:val="Caption"/>
+        <w:jc w:val="center"/>
+        <w:rPr>
+          <w:rFonts w:ascii="Sitka Text" w:hAnsi="Sitka Text"/>
+        </w:rPr>
+      </w:pPr>
+      <w:r>
+        <w:rPr>
+          <w:rFonts w:ascii="Sitka Text" w:hAnsi="Sitka Text"/>
+        </w:rPr>
+        <w:t>Fig 2.5.1 GitDailies Email Alerts</w:t>
+      </w:r>
+    </w:p>
+    <w:p>
+      <w:pPr>
+        <w:spacing w:line="276" w:lineRule="auto"/>
+        <w:jc w:val="center"/>
+        <w:rPr>
+          <w:rFonts w:ascii="Sitka Text" w:hAnsi="Sitka Text"/>
+        </w:rPr>
+      </w:pPr>
+      <w:r>
+        <w:rPr>
+          <w:rFonts w:ascii="Sitka Text" w:hAnsi="Sitka Text"/>
+        </w:rPr>
+        <w:br w:type="textWrapping" w:clear="all"/>
+      </w:r>
+    </w:p>
+    <w:p>
+      <w:pPr>
+        <w:pStyle w:val="Heading2"/>
+        <w:spacing w:line="276" w:lineRule="auto"/>
+      </w:pPr>
+      <w:bookmarkStart w:id="11" w:name="_Toc162521315"/>
+      <w:r>
+        <w:t>Stage 2.</w:t>
+      </w:r>
+      <w:r>
+        <w:t>6</w:t>
+      </w:r>
+      <w:r>
+        <w:t>: Unit Test Execution</w:t>
+      </w:r>
+      <w:bookmarkEnd w:id="11"/>
+    </w:p>
+    <w:p>
+      <w:pPr>
+        <w:spacing w:line="276" w:lineRule="auto"/>
+        <w:rPr>
+          <w:rFonts w:ascii="Sitka Text" w:hAnsi="Sitka Text"/>
+        </w:rPr>
+      </w:pPr>
+      <w:r>
+        <w:rPr>
+          <w:rFonts w:ascii="Sitka Text" w:hAnsi="Sitka Text"/>
+        </w:rPr>
+        <w:t xml:space="preserve">Using the Maven wrapper command </w:t>
       </w:r>
       <w:r>
         <w:rPr>
@@ -5396,261 +5814,18 @@
           <w:b/>
           <w:sz w:val="20"/>
         </w:rPr>
-        <w:t>maven-build.yaml</w:t>
-      </w:r>
-      <w:r>
-        <w:rPr>
-          <w:sz w:val="20"/>
-        </w:rPr>
-        <w:t xml:space="preserve"> </w:t>
-      </w:r>
-      <w:r>
-        <w:rPr>
-          <w:sz w:val="22"/>
-        </w:rPr>
-        <w:t xml:space="preserve">file sets up a workflow for automating the build process of the </w:t>
-      </w:r>
-      <w:r>
-        <w:rPr>
-          <w:rFonts w:ascii="Consolas" w:eastAsia="Microsoft YaHei" w:hAnsi="Consolas"/>
+        <w:t>./mvn test</w:t>
+      </w:r>
+      <w:r>
+        <w:rPr>
+          <w:rFonts w:ascii="Sitka Text" w:hAnsi="Sitka Text"/>
           <w:b/>
           <w:sz w:val="20"/>
         </w:rPr>
-        <w:t>PetClinic</w:t>
-      </w:r>
-      <w:r>
-        <w:rPr>
-          <w:sz w:val="22"/>
-        </w:rPr>
-        <w:t xml:space="preserve"> Java project using Maven.</w:t>
-      </w:r>
-      <w:r>
-        <w:rPr>
-          <w:sz w:val="22"/>
-        </w:rPr>
-        <w:t xml:space="preserve"> This starter workflow, along with many others, is provided on GitHub. </w:t>
-      </w:r>
-      <w:r>
-        <w:rPr>
-          <w:sz w:val="22"/>
-        </w:rPr>
-        <w:t xml:space="preserve">It is triggered by pushes or pull requests to the main branch of the project. The job is called ‘build’ and performs basic build steps, including running the latest version of Ubuntu, checking out the code, and setting up the JDK with Java 17. It caches the Maven packages to speed up future builds using </w:t>
-      </w:r>
-      <w:r>
-        <w:rPr>
-          <w:rFonts w:ascii="Consolas" w:hAnsi="Consolas"/>
-          <w:b/>
-          <w:sz w:val="20"/>
-        </w:rPr>
-        <w:t>actions/cache</w:t>
-      </w:r>
-      <w:r>
-        <w:rPr>
-          <w:sz w:val="20"/>
-        </w:rPr>
         <w:t xml:space="preserve"> </w:t>
       </w:r>
       <w:r>
         <w:rPr>
-          <w:sz w:val="22"/>
-        </w:rPr>
-        <w:t xml:space="preserve">to cache the </w:t>
-      </w:r>
-      <w:r>
-        <w:rPr>
-          <w:rFonts w:ascii="Consolas" w:hAnsi="Consolas"/>
-          <w:b/>
-          <w:sz w:val="20"/>
-        </w:rPr>
-        <w:t>.m2/repository</w:t>
-      </w:r>
-      <w:r>
-        <w:rPr>
-          <w:sz w:val="20"/>
-        </w:rPr>
-        <w:t xml:space="preserve"> </w:t>
-      </w:r>
-      <w:r>
-        <w:rPr>
-          <w:sz w:val="22"/>
-        </w:rPr>
-        <w:t xml:space="preserve">directory, which is populated based on the </w:t>
-      </w:r>
-      <w:r>
-        <w:rPr>
-          <w:rFonts w:ascii="Consolas" w:hAnsi="Consolas"/>
-          <w:b/>
-          <w:sz w:val="20"/>
-        </w:rPr>
-        <w:t>pom.xml</w:t>
-      </w:r>
-      <w:r>
-        <w:rPr>
-          <w:sz w:val="22"/>
-        </w:rPr>
-        <w:t xml:space="preserve"> file. The final step runs the Maven wrapper with the package option. This compiles the source code, runs tests, and packages the application into a JAR file.</w:t>
-      </w:r>
-      <w:r>
-        <w:rPr>
-          <w:sz w:val="22"/>
-        </w:rPr>
-        <w:t xml:space="preserve"> </w:t>
-      </w:r>
-      <w:r>
-        <w:rPr>
-          <w:sz w:val="22"/>
-        </w:rPr>
-        <w:t>Sl</w:t>
-      </w:r>
-      <w:r>
-        <w:rPr>
-          <w:sz w:val="22"/>
-        </w:rPr>
-        <w:t xml:space="preserve">ight </w:t>
-      </w:r>
-      <w:r>
-        <w:rPr>
-          <w:sz w:val="22"/>
-        </w:rPr>
-        <w:t>updates</w:t>
-      </w:r>
-      <w:r>
-        <w:rPr>
-          <w:sz w:val="22"/>
-        </w:rPr>
-        <w:t xml:space="preserve"> to the default file were made to suit the </w:t>
-      </w:r>
-      <w:r>
-        <w:rPr>
-          <w:sz w:val="22"/>
-        </w:rPr>
-        <w:t>project's needs</w:t>
-      </w:r>
-      <w:r>
-        <w:rPr>
-          <w:sz w:val="22"/>
-        </w:rPr>
-        <w:t xml:space="preserve">. </w:t>
-      </w:r>
-    </w:p>
-    <w:p>
-      <w:pPr>
-        <w:pStyle w:val="Heading2"/>
-        <w:spacing w:line="276" w:lineRule="auto"/>
-        <w:rPr>
-          <w:rFonts w:ascii="Sitka Text" w:hAnsi="Sitka Text"/>
-        </w:rPr>
-      </w:pPr>
-    </w:p>
-    <w:p>
-      <w:pPr>
-        <w:pStyle w:val="Heading2"/>
-        <w:spacing w:line="276" w:lineRule="auto"/>
-      </w:pPr>
-      <w:bookmarkStart w:id="11" w:name="_Toc162521314"/>
-      <w:r>
-        <w:t>Stage 2.</w:t>
-      </w:r>
-      <w:r>
-        <w:t>4</w:t>
-      </w:r>
-      <w:r>
-        <w:t>: Configure Git Authentication</w:t>
-      </w:r>
-      <w:bookmarkEnd w:id="11"/>
-    </w:p>
-    <w:p>
-      <w:pPr>
-        <w:spacing w:line="276" w:lineRule="auto"/>
-        <w:rPr>
-          <w:rFonts w:ascii="Sitka Text" w:hAnsi="Sitka Text"/>
-        </w:rPr>
-      </w:pPr>
-      <w:r>
-        <w:rPr>
-          <w:rFonts w:ascii="Sitka Text" w:hAnsi="Sitka Text"/>
-        </w:rPr>
-        <w:t xml:space="preserve">As </w:t>
-      </w:r>
-      <w:r>
-        <w:rPr>
-          <w:rFonts w:ascii="Sitka Text" w:hAnsi="Sitka Text"/>
-        </w:rPr>
-        <w:t>g</w:t>
-      </w:r>
-      <w:r>
-        <w:rPr>
-          <w:rFonts w:ascii="Sitka Text" w:hAnsi="Sitka Text"/>
-        </w:rPr>
-        <w:t>it authentication has been previously set up on my laptop</w:t>
-      </w:r>
-      <w:r>
-        <w:rPr>
-          <w:rFonts w:ascii="Sitka Text" w:hAnsi="Sitka Text"/>
-        </w:rPr>
-        <w:t xml:space="preserve"> with GitHub</w:t>
-      </w:r>
-      <w:r>
-        <w:rPr>
-          <w:rFonts w:ascii="Sitka Text" w:hAnsi="Sitka Text"/>
-        </w:rPr>
-        <w:t xml:space="preserve"> it was not necessary to configure this step.</w:t>
-      </w:r>
-      <w:r>
-        <w:rPr>
-          <w:rFonts w:ascii="Sitka Text" w:hAnsi="Sitka Text"/>
-        </w:rPr>
-        <w:br w:type="textWrapping" w:clear="all"/>
-      </w:r>
-    </w:p>
-    <w:p>
-      <w:pPr>
-        <w:pStyle w:val="Heading2"/>
-        <w:spacing w:line="276" w:lineRule="auto"/>
-      </w:pPr>
-      <w:bookmarkStart w:id="12" w:name="_Toc162521315"/>
-      <w:r>
-        <w:t>Stage 2.</w:t>
-      </w:r>
-      <w:r>
-        <w:t>5</w:t>
-      </w:r>
-      <w:r>
-        <w:t>: Unit Test Execution</w:t>
-      </w:r>
-      <w:bookmarkEnd w:id="12"/>
-    </w:p>
-    <w:p>
-      <w:pPr>
-        <w:spacing w:line="276" w:lineRule="auto"/>
-        <w:rPr>
-          <w:rFonts w:ascii="Sitka Text" w:hAnsi="Sitka Text"/>
-        </w:rPr>
-      </w:pPr>
-      <w:r>
-        <w:rPr>
-          <w:rFonts w:ascii="Sitka Text" w:hAnsi="Sitka Text"/>
-        </w:rPr>
-        <w:t xml:space="preserve">Using the Maven wrapper command </w:t>
-      </w:r>
-      <w:r>
-        <w:rPr>
-          <w:rFonts w:ascii="Consolas" w:hAnsi="Consolas"/>
-          <w:b/>
-          <w:sz w:val="20"/>
-        </w:rPr>
-        <w:t>./mvn test</w:t>
-      </w:r>
-      <w:r>
-        <w:rPr>
-          <w:rFonts w:ascii="Sitka Text" w:hAnsi="Sitka Text"/>
-          <w:b/>
-          <w:sz w:val="20"/>
-        </w:rPr>
-        <w:t xml:space="preserve"> </w:t>
-      </w:r>
-      <w:r>
-        <w:rPr>
           <w:rFonts w:ascii="Sitka Text" w:hAnsi="Sitka Text"/>
         </w:rPr>
         <w:t xml:space="preserve">I ran the tests, of which 45 were </w:t>
@@ -5671,7 +5846,13 @@
         <w:rPr>
           <w:rFonts w:ascii="Sitka Text" w:hAnsi="Sitka Text"/>
         </w:rPr>
-        <w:t>4.</w:t>
+        <w:t>2.6.1</w:t>
+      </w:r>
+      <w:r>
+        <w:rPr>
+          <w:rFonts w:ascii="Sitka Text" w:hAnsi="Sitka Text"/>
+        </w:rPr>
+        <w:t>.</w:t>
       </w:r>
     </w:p>
     <w:p>
@@ -5685,6 +5866,7 @@
           <w:rFonts w:ascii="Sitka Text" w:hAnsi="Sitka Text"/>
           <w:noProof/>
         </w:rPr>
+        <w:lastRenderedPageBreak/>
         <w:drawing>
           <wp:inline distT="0" distB="0" distL="0" distR="0" wp14:anchorId="4FDF7F59" wp14:editId="30A044BB">
             <wp:extent cx="3870960" cy="1414848"/>
@@ -5701,7 +5883,7 @@
                     <pic:cNvPicPr/>
                   </pic:nvPicPr>
                   <pic:blipFill>
-                    <a:blip r:embed="rId9"/>
+                    <a:blip r:embed="rId10"/>
                     <a:stretch>
                       <a:fillRect/>
                     </a:stretch>
@@ -5751,50 +5933,33 @@
         <w:rPr>
           <w:sz w:val="16"/>
         </w:rPr>
-        <w:fldChar w:fldCharType="begin"/>
+        <w:t>2.6.1</w:t>
       </w:r>
       <w:r>
         <w:rPr>
           <w:sz w:val="16"/>
         </w:rPr>
-        <w:instrText xml:space="preserve"> SEQ Fig \* ARABIC </w:instrText>
+        <w:t xml:space="preserve"> </w:t>
       </w:r>
       <w:r>
         <w:rPr>
           <w:sz w:val="16"/>
         </w:rPr>
-        <w:fldChar w:fldCharType="separate"/>
-      </w:r>
-      <w:r>
-        <w:rPr>
-          <w:noProof/>
+        <w:t>‘</w:t>
+      </w:r>
+      <w:proofErr w:type="spellStart"/>
+      <w:r>
+        <w:rPr>
           <w:sz w:val="16"/>
         </w:rPr>
-        <w:t>3</w:t>
-      </w:r>
+        <w:t>mvn</w:t>
+      </w:r>
+      <w:proofErr w:type="spellEnd"/>
       <w:r>
         <w:rPr>
           <w:sz w:val="16"/>
         </w:rPr>
-        <w:fldChar w:fldCharType="end"/>
-      </w:r>
-      <w:r>
-        <w:rPr>
-          <w:sz w:val="16"/>
-        </w:rPr>
-        <w:t xml:space="preserve"> </w:t>
-      </w:r>
-      <w:r>
-        <w:rPr>
-          <w:sz w:val="16"/>
-        </w:rPr>
-        <w:t>‘</w:t>
-      </w:r>
-      <w:r>
-        <w:rPr>
-          <w:sz w:val="16"/>
-        </w:rPr>
-        <w:t>mvn test</w:t>
+        <w:t xml:space="preserve"> test</w:t>
       </w:r>
       <w:r>
         <w:rPr>
@@ -5844,7 +6009,19 @@
         <w:rPr>
           <w:rFonts w:ascii="Sitka Text" w:hAnsi="Sitka Text"/>
         </w:rPr>
-        <w:t>the unit tests as a job, the result of which can be seen in Fig 5.</w:t>
+        <w:t xml:space="preserve">the unit tests as a job, the result of which can be seen in Fig </w:t>
+      </w:r>
+      <w:r>
+        <w:rPr>
+          <w:rFonts w:ascii="Sitka Text" w:hAnsi="Sitka Text"/>
+        </w:rPr>
+        <w:t>2.6.2</w:t>
+      </w:r>
+      <w:r>
+        <w:rPr>
+          <w:rFonts w:ascii="Sitka Text" w:hAnsi="Sitka Text"/>
+        </w:rPr>
+        <w:t>.</w:t>
       </w:r>
       <w:r>
         <w:rPr>
@@ -5904,7 +6081,13 @@
         <w:rPr>
           <w:rFonts w:ascii="Sitka Text" w:hAnsi="Sitka Text"/>
         </w:rPr>
-        <w:t>, as shown in Fig 6</w:t>
+        <w:t xml:space="preserve">, as shown in Fig </w:t>
+      </w:r>
+      <w:r>
+        <w:rPr>
+          <w:rFonts w:ascii="Sitka Text" w:hAnsi="Sitka Text"/>
+        </w:rPr>
+        <w:t>2.6.3</w:t>
       </w:r>
       <w:r>
         <w:rPr>
@@ -5986,7 +6169,6 @@
         <w:rPr>
           <w:noProof/>
         </w:rPr>
-        <w:lastRenderedPageBreak/>
         <w:drawing>
           <wp:inline distT="0" distB="0" distL="0" distR="0" wp14:anchorId="3C425E93" wp14:editId="5D5D7A0A">
             <wp:extent cx="2369820" cy="2954377"/>
@@ -6003,7 +6185,7 @@
                     <pic:cNvPicPr/>
                   </pic:nvPicPr>
                   <pic:blipFill>
-                    <a:blip r:embed="rId10"/>
+                    <a:blip r:embed="rId11"/>
                     <a:stretch>
                       <a:fillRect/>
                     </a:stretch>
@@ -6051,34 +6233,9 @@
       </w:r>
       <w:r>
         <w:rPr>
-          <w:sz w:val="16"/>
-        </w:rPr>
-        <w:fldChar w:fldCharType="begin"/>
-      </w:r>
-      <w:r>
-        <w:rPr>
-          <w:sz w:val="16"/>
-        </w:rPr>
-        <w:instrText xml:space="preserve"> SEQ Fig \* ARABIC </w:instrText>
-      </w:r>
-      <w:r>
-        <w:rPr>
-          <w:sz w:val="16"/>
-        </w:rPr>
-        <w:fldChar w:fldCharType="separate"/>
-      </w:r>
-      <w:r>
-        <w:rPr>
-          <w:noProof/>
-          <w:sz w:val="16"/>
-        </w:rPr>
-        <w:t>4</w:t>
-      </w:r>
-      <w:r>
-        <w:rPr>
-          <w:sz w:val="16"/>
-        </w:rPr>
-        <w:fldChar w:fldCharType="end"/>
+          <w:rFonts w:ascii="Sitka Text" w:hAnsi="Sitka Text"/>
+        </w:rPr>
+        <w:t>2.6.2</w:t>
       </w:r>
       <w:r>
         <w:rPr>
@@ -6097,6 +6254,7 @@
         <w:rPr>
           <w:noProof/>
         </w:rPr>
+        <w:lastRenderedPageBreak/>
         <w:drawing>
           <wp:inline distT="0" distB="0" distL="0" distR="0" wp14:anchorId="7A2932A3" wp14:editId="02FC0CEF">
             <wp:extent cx="4039870" cy="1166397"/>
@@ -6113,7 +6271,7 @@
                     <pic:cNvPicPr/>
                   </pic:nvPicPr>
                   <pic:blipFill>
-                    <a:blip r:embed="rId11"/>
+                    <a:blip r:embed="rId12"/>
                     <a:stretch>
                       <a:fillRect/>
                     </a:stretch>
@@ -6161,40 +6319,21 @@
       </w:r>
       <w:r>
         <w:rPr>
+          <w:rFonts w:ascii="Sitka Text" w:hAnsi="Sitka Text"/>
+        </w:rPr>
+        <w:t>2.6.3</w:t>
+      </w:r>
+      <w:r>
+        <w:rPr>
           <w:sz w:val="16"/>
         </w:rPr>
-        <w:fldChar w:fldCharType="begin"/>
+        <w:t xml:space="preserve"> Artifacts, including </w:t>
       </w:r>
       <w:r>
         <w:rPr>
           <w:sz w:val="16"/>
         </w:rPr>
-        <w:instrText xml:space="preserve"> SEQ Fig \* ARABIC </w:instrText>
-      </w:r>
-      <w:r>
-        <w:rPr>
-          <w:sz w:val="16"/>
-        </w:rPr>
-        <w:fldChar w:fldCharType="separate"/>
-      </w:r>
-      <w:r>
-        <w:rPr>
-          <w:noProof/>
-          <w:sz w:val="16"/>
-        </w:rPr>
-        <w:t>5</w:t>
-      </w:r>
-      <w:r>
-        <w:rPr>
-          <w:sz w:val="16"/>
-        </w:rPr>
-        <w:fldChar w:fldCharType="end"/>
-      </w:r>
-      <w:r>
-        <w:rPr>
-          <w:sz w:val="16"/>
-        </w:rPr>
-        <w:t xml:space="preserve"> Artifacts, including test-results</w:t>
+        <w:t>test results</w:t>
       </w:r>
     </w:p>
     <w:p>
@@ -6202,17 +6341,17 @@
         <w:pStyle w:val="Heading2"/>
         <w:spacing w:line="276" w:lineRule="auto"/>
       </w:pPr>
-      <w:bookmarkStart w:id="13" w:name="_Toc162521316"/>
+      <w:bookmarkStart w:id="12" w:name="_Toc162521316"/>
       <w:r>
         <w:t>Stage 2.</w:t>
       </w:r>
       <w:r>
-        <w:t>6</w:t>
+        <w:t>7</w:t>
       </w:r>
       <w:r>
         <w:t>: Code Quality Tools</w:t>
       </w:r>
-      <w:bookmarkEnd w:id="13"/>
+      <w:bookmarkEnd w:id="12"/>
     </w:p>
     <w:p>
       <w:pPr>
@@ -6240,7 +6379,7 @@
                     <pic:cNvPicPr/>
                   </pic:nvPicPr>
                   <pic:blipFill>
-                    <a:blip r:embed="rId12"/>
+                    <a:blip r:embed="rId13"/>
                     <a:stretch>
                       <a:fillRect/>
                     </a:stretch>
@@ -6293,7 +6432,6 @@
           <w:rFonts w:ascii="Sitka Text" w:eastAsiaTheme="minorHAnsi" w:hAnsi="Sitka Text"/>
           <w:lang w:val="en-IE"/>
         </w:rPr>
-        <w:lastRenderedPageBreak/>
         <w:t xml:space="preserve">workflow </w:t>
       </w:r>
       <w:r>
@@ -6301,7 +6439,21 @@
           <w:rFonts w:ascii="Sitka Text" w:eastAsiaTheme="minorHAnsi" w:hAnsi="Sitka Text"/>
           <w:lang w:val="en-IE"/>
         </w:rPr>
-        <w:t>file, as shown in Figure 6.</w:t>
+        <w:t xml:space="preserve">file, as shown in Figure </w:t>
+      </w:r>
+      <w:r>
+        <w:rPr>
+          <w:rFonts w:ascii="Sitka Text" w:eastAsiaTheme="minorHAnsi" w:hAnsi="Sitka Text"/>
+          <w:lang w:val="en-IE"/>
+        </w:rPr>
+        <w:t>2.7.1</w:t>
+      </w:r>
+      <w:r>
+        <w:rPr>
+          <w:rFonts w:ascii="Sitka Text" w:eastAsiaTheme="minorHAnsi" w:hAnsi="Sitka Text"/>
+          <w:lang w:val="en-IE"/>
+        </w:rPr>
+        <w:t>.</w:t>
       </w:r>
       <w:r>
         <w:rPr>
@@ -6340,7 +6492,7 @@
                     <pic:cNvPicPr/>
                   </pic:nvPicPr>
                   <pic:blipFill>
-                    <a:blip r:embed="rId13"/>
+                    <a:blip r:embed="rId14"/>
                     <a:stretch>
                       <a:fillRect/>
                     </a:stretch>
@@ -6383,14 +6535,12 @@
       <w:r>
         <w:t xml:space="preserve">Fig </w:t>
       </w:r>
-      <w:fldSimple w:instr=" SEQ Fig \* ARABIC ">
-        <w:r>
-          <w:rPr>
-            <w:noProof/>
-          </w:rPr>
-          <w:t>6</w:t>
-        </w:r>
-      </w:fldSimple>
+      <w:r>
+        <w:rPr>
+          <w:rFonts w:ascii="Sitka Text" w:hAnsi="Sitka Text"/>
+        </w:rPr>
+        <w:t>2.7.1</w:t>
+      </w:r>
       <w:r>
         <w:t xml:space="preserve"> SonarCloud job</w:t>
       </w:r>
@@ -6409,6 +6559,7 @@
           <w:rFonts w:ascii="Sitka Text" w:eastAsiaTheme="minorHAnsi" w:hAnsi="Sitka Text"/>
           <w:lang w:val="en-IE"/>
         </w:rPr>
+        <w:lastRenderedPageBreak/>
         <w:t xml:space="preserve">The link to the project in </w:t>
       </w:r>
       <w:r>
@@ -6447,7 +6598,7 @@
           <w:rFonts w:ascii="Sitka Text" w:hAnsi="Sitka Text"/>
         </w:rPr>
       </w:pPr>
-      <w:hyperlink r:id="rId14" w:history="1">
+      <w:hyperlink r:id="rId15" w:history="1">
         <w:r>
           <w:rPr>
             <w:rStyle w:val="Hyperlink"/>
@@ -6462,63 +6613,253 @@
         <w:pStyle w:val="Heading1"/>
         <w:spacing w:line="276" w:lineRule="auto"/>
       </w:pPr>
-      <w:bookmarkStart w:id="14" w:name="_Toc162521317"/>
+      <w:bookmarkStart w:id="13" w:name="_Toc162521317"/>
       <w:r>
         <w:t>Stage 3: Building the Code &amp; Configuring the Pipeline</w:t>
+      </w:r>
+      <w:bookmarkEnd w:id="13"/>
+    </w:p>
+    <w:p>
+      <w:pPr>
+        <w:pStyle w:val="Heading2"/>
+        <w:spacing w:line="276" w:lineRule="auto"/>
+      </w:pPr>
+      <w:bookmarkStart w:id="14" w:name="_Toc162521318"/>
+      <w:r>
+        <w:t>Stage 3.1: Task Pipelines</w:t>
       </w:r>
       <w:bookmarkEnd w:id="14"/>
     </w:p>
     <w:p>
       <w:pPr>
+        <w:rPr>
+          <w:rFonts w:ascii="Sitka Text" w:hAnsi="Sitka Text"/>
+        </w:rPr>
+      </w:pPr>
+      <w:r>
+        <w:rPr>
+          <w:rFonts w:ascii="Sitka Text" w:hAnsi="Sitka Text"/>
+        </w:rPr>
+        <w:t xml:space="preserve">Up until now, stages of the </w:t>
+      </w:r>
+      <w:r>
+        <w:rPr>
+          <w:rFonts w:ascii="Sitka Text" w:hAnsi="Sitka Text"/>
+        </w:rPr>
+        <w:t>Java</w:t>
+      </w:r>
+      <w:r>
+        <w:rPr>
+          <w:rFonts w:ascii="Sitka Text" w:hAnsi="Sitka Text"/>
+        </w:rPr>
+        <w:t xml:space="preserve"> pipeline have been defined, including the build stage and quality check, using GitHub actions. All that remains for this part of the project is to deploy the application to a test environment.</w:t>
+      </w:r>
+    </w:p>
+    <w:p>
+      <w:pPr>
         <w:pStyle w:val="Heading2"/>
-        <w:spacing w:line="276" w:lineRule="auto"/>
-      </w:pPr>
-      <w:bookmarkStart w:id="15" w:name="_Toc162521318"/>
-      <w:r>
-        <w:t>Stage 3.1: Task Pipelines</w:t>
+      </w:pPr>
+      <w:bookmarkStart w:id="15" w:name="_Toc162521319"/>
+      <w:r>
+        <w:t>Stage 3.2: Deploy Application</w:t>
       </w:r>
       <w:bookmarkEnd w:id="15"/>
     </w:p>
     <w:p>
       <w:pPr>
-        <w:rPr>
-          <w:rFonts w:ascii="Sitka Text" w:hAnsi="Sitka Text"/>
-        </w:rPr>
-      </w:pPr>
-      <w:r>
-        <w:rPr>
-          <w:rFonts w:ascii="Sitka Text" w:hAnsi="Sitka Text"/>
-        </w:rPr>
-        <w:t xml:space="preserve">Up until now, stages of the </w:t>
-      </w:r>
-      <w:r>
-        <w:rPr>
-          <w:rFonts w:ascii="Sitka Text" w:hAnsi="Sitka Text"/>
-        </w:rPr>
-        <w:t>Java</w:t>
-      </w:r>
-      <w:r>
-        <w:rPr>
-          <w:rFonts w:ascii="Sitka Text" w:hAnsi="Sitka Text"/>
-        </w:rPr>
-        <w:t xml:space="preserve"> pipeline have been defined, including the build stage and quality check, using GitHub actions. All that remains for this part of the project is to deploy the application to a test environment.</w:t>
+        <w:pStyle w:val="NoSpacing"/>
+        <w:spacing w:after="160" w:line="259" w:lineRule="auto"/>
+        <w:rPr>
+          <w:rFonts w:ascii="Sitka Text" w:eastAsiaTheme="minorHAnsi" w:hAnsi="Sitka Text"/>
+          <w:lang w:val="en-IE"/>
+        </w:rPr>
+      </w:pPr>
+      <w:r>
+        <w:rPr>
+          <w:rFonts w:ascii="Sitka Text" w:eastAsiaTheme="minorHAnsi" w:hAnsi="Sitka Text"/>
+          <w:lang w:val="en-IE"/>
+        </w:rPr>
+        <w:t xml:space="preserve">I decided to create a Docker image for the web application and then deploy this to Azure as it seemed more efficient and flexible. The first step was to create a Dockerfile with the application, configuring the Dockerfile to copy and run the application once the container starts. I then built the Docker image using the Docker CLI and the following command </w:t>
+      </w:r>
+      <w:r>
+        <w:rPr>
+          <w:rFonts w:ascii="Consolas" w:eastAsiaTheme="minorHAnsi" w:hAnsi="Consolas"/>
+          <w:lang w:val="en-IE"/>
+        </w:rPr>
+        <w:t>docker build -t pet-clinic</w:t>
+      </w:r>
+      <w:r>
+        <w:rPr>
+          <w:rFonts w:ascii="Consolas" w:eastAsiaTheme="minorHAnsi" w:hAnsi="Consolas"/>
+          <w:lang w:val="en-IE"/>
+        </w:rPr>
+        <w:t xml:space="preserve"> </w:t>
+      </w:r>
+      <w:r>
+        <w:rPr>
+          <w:rFonts w:ascii="Sitka Text" w:eastAsiaTheme="minorHAnsi" w:hAnsi="Sitka Text"/>
+          <w:lang w:val="en-IE"/>
+        </w:rPr>
+        <w:t>.</w:t>
       </w:r>
     </w:p>
     <w:p>
       <w:pPr>
-        <w:pStyle w:val="Heading2"/>
-      </w:pPr>
-      <w:bookmarkStart w:id="16" w:name="_Toc162521319"/>
-      <w:r>
-        <w:t>Stage 3.2: Deploy Application</w:t>
-      </w:r>
+        <w:pStyle w:val="NoSpacing"/>
+        <w:spacing w:after="160" w:line="259" w:lineRule="auto"/>
+        <w:rPr>
+          <w:rFonts w:ascii="Sitka Text" w:eastAsiaTheme="minorHAnsi" w:hAnsi="Sitka Text"/>
+          <w:lang w:val="en-IE"/>
+        </w:rPr>
+      </w:pPr>
+    </w:p>
+    <w:p>
+      <w:pPr>
+        <w:pStyle w:val="NoSpacing"/>
+        <w:spacing w:after="160" w:line="259" w:lineRule="auto"/>
+        <w:rPr>
+          <w:rFonts w:ascii="Sitka Text" w:eastAsiaTheme="minorHAnsi" w:hAnsi="Sitka Text"/>
+          <w:lang w:val="en-IE"/>
+        </w:rPr>
+      </w:pPr>
+      <w:r>
+        <w:rPr>
+          <w:rFonts w:ascii="Sitka Text" w:eastAsiaTheme="minorHAnsi" w:hAnsi="Sitka Text"/>
+          <w:lang w:val="en-IE"/>
+        </w:rPr>
+        <w:t>Continue</w:t>
+      </w:r>
+    </w:p>
+    <w:p>
+      <w:pPr>
+        <w:pStyle w:val="NoSpacing"/>
+        <w:spacing w:after="160" w:line="259" w:lineRule="auto"/>
+        <w:rPr>
+          <w:rFonts w:ascii="Sitka Text" w:eastAsiaTheme="minorHAnsi" w:hAnsi="Sitka Text"/>
+          <w:lang w:val="en-IE"/>
+        </w:rPr>
+      </w:pPr>
+    </w:p>
+    <w:p>
+      <w:pPr>
+        <w:pStyle w:val="NoSpacing"/>
+        <w:spacing w:after="160" w:line="259" w:lineRule="auto"/>
+        <w:rPr>
+          <w:rFonts w:ascii="Sitka Text" w:eastAsiaTheme="minorHAnsi" w:hAnsi="Sitka Text"/>
+          <w:lang w:val="en-IE"/>
+        </w:rPr>
+      </w:pPr>
+      <w:r>
+        <w:rPr>
+          <w:rFonts w:ascii="Sitka Text" w:eastAsiaTheme="minorHAnsi" w:hAnsi="Sitka Text"/>
+          <w:lang w:val="en-IE"/>
+        </w:rPr>
+        <w:t>Create azure container registry</w:t>
+      </w:r>
+    </w:p>
+    <w:p>
+      <w:pPr>
+        <w:pStyle w:val="NoSpacing"/>
+        <w:spacing w:after="160" w:line="259" w:lineRule="auto"/>
+        <w:rPr>
+          <w:rFonts w:ascii="Sitka Text" w:eastAsiaTheme="minorHAnsi" w:hAnsi="Sitka Text"/>
+          <w:lang w:val="en-IE"/>
+        </w:rPr>
+      </w:pPr>
+      <w:r>
+        <w:rPr>
+          <w:rFonts w:ascii="Sitka Text" w:eastAsiaTheme="minorHAnsi" w:hAnsi="Sitka Text"/>
+          <w:lang w:val="en-IE"/>
+        </w:rPr>
+        <w:t>Build and push docker image</w:t>
+      </w:r>
+    </w:p>
+    <w:p>
+      <w:pPr>
+        <w:pStyle w:val="NoSpacing"/>
+        <w:spacing w:after="160" w:line="259" w:lineRule="auto"/>
+        <w:rPr>
+          <w:rFonts w:ascii="Sitka Text" w:eastAsiaTheme="minorHAnsi" w:hAnsi="Sitka Text"/>
+          <w:lang w:val="en-IE"/>
+        </w:rPr>
+      </w:pPr>
+      <w:r>
+        <w:rPr>
+          <w:rFonts w:ascii="Sitka Text" w:eastAsiaTheme="minorHAnsi" w:hAnsi="Sitka Text"/>
+          <w:lang w:val="en-IE"/>
+        </w:rPr>
+        <w:t>Deploy to ACI</w:t>
+      </w:r>
+    </w:p>
+    <w:p>
+      <w:pPr>
+        <w:pStyle w:val="NoSpacing"/>
+        <w:spacing w:after="160" w:line="259" w:lineRule="auto"/>
+        <w:rPr>
+          <w:rFonts w:ascii="Sitka Text" w:eastAsiaTheme="minorHAnsi" w:hAnsi="Sitka Text"/>
+          <w:lang w:val="en-IE"/>
+        </w:rPr>
+      </w:pPr>
+      <w:r>
+        <w:rPr>
+          <w:rFonts w:ascii="Sitka Text" w:eastAsiaTheme="minorHAnsi" w:hAnsi="Sitka Text"/>
+          <w:lang w:val="en-IE"/>
+        </w:rPr>
+        <w:t>Monitor and manage</w:t>
+      </w:r>
+    </w:p>
+    <w:p>
+      <w:pPr>
+        <w:pStyle w:val="NoSpacing"/>
+        <w:spacing w:after="160" w:line="259" w:lineRule="auto"/>
+        <w:rPr>
+          <w:rFonts w:ascii="Sitka Text" w:eastAsiaTheme="minorHAnsi" w:hAnsi="Sitka Text"/>
+          <w:lang w:val="en-IE"/>
+        </w:rPr>
+      </w:pPr>
+    </w:p>
+    <w:p>
+      <w:pPr>
+        <w:pStyle w:val="NoSpacing"/>
+        <w:spacing w:after="160" w:line="259" w:lineRule="auto"/>
+        <w:rPr>
+          <w:rFonts w:ascii="Sitka Text" w:eastAsiaTheme="minorHAnsi" w:hAnsi="Sitka Text"/>
+          <w:lang w:val="en-IE"/>
+        </w:rPr>
+      </w:pPr>
+      <w:r>
+        <w:rPr>
+          <w:rFonts w:ascii="Sitka Text" w:eastAsiaTheme="minorHAnsi" w:hAnsi="Sitka Text"/>
+          <w:lang w:val="en-IE"/>
+        </w:rPr>
+        <w:t>https://www.hanselman.com/blog/penny-pinching-in-the-cloud-deploying-containers-cheaply-to-azure</w:t>
+      </w:r>
+      <w:bookmarkStart w:id="16" w:name="_GoBack"/>
       <w:bookmarkEnd w:id="16"/>
     </w:p>
-    <w:p/>
     <w:p>
-      <w:r>
-        <w:t>Azure</w:t>
-      </w:r>
+      <w:pPr>
+        <w:pStyle w:val="NoSpacing"/>
+        <w:spacing w:after="160" w:line="259" w:lineRule="auto"/>
+        <w:rPr>
+          <w:rFonts w:ascii="Sitka Text" w:eastAsiaTheme="minorHAnsi" w:hAnsi="Sitka Text"/>
+          <w:lang w:val="en-IE"/>
+        </w:rPr>
+      </w:pPr>
+    </w:p>
+    <w:p>
+      <w:pPr>
+        <w:rPr>
+          <w:rFonts w:ascii="Sitka Text" w:hAnsi="Sitka Text"/>
+        </w:rPr>
+      </w:pPr>
+    </w:p>
+    <w:p>
+      <w:pPr>
+        <w:rPr>
+          <w:rFonts w:ascii="Sitka Text" w:hAnsi="Sitka Text"/>
+        </w:rPr>
+      </w:pPr>
     </w:p>
     <w:p>
       <w:pPr>
@@ -13855,7 +14196,7 @@
 </file>
 
 <file path=customXml/itemProps1.xml><?xml version="1.0" encoding="utf-8"?>
-<ds:datastoreItem xmlns:ds="http://schemas.openxmlformats.org/officeDocument/2006/customXml" ds:itemID="{9EE4842F-79EB-4086-89BF-2D37394BA233}">
+<ds:datastoreItem xmlns:ds="http://schemas.openxmlformats.org/officeDocument/2006/customXml" ds:itemID="{1C46EE12-E6BC-4B79-8E46-C13C632B22B8}">
   <ds:schemaRefs>
     <ds:schemaRef ds:uri="http://schemas.openxmlformats.org/officeDocument/2006/bibliography"/>
   </ds:schemaRefs>

</xml_diff>

<commit_message>
updated dockerfile image, updated document
</commit_message>
<xml_diff>
--- a/Report_Deirdre_Lee_.docx
+++ b/Report_Deirdre_Lee_.docx
@@ -5357,7 +5357,7 @@
           <w:rFonts w:ascii="Sitka Text" w:hAnsi="Sitka Text"/>
           <w:noProof/>
         </w:rPr>
-        <w:t>2</w:t>
+        <w:t>1</w:t>
       </w:r>
       <w:r>
         <w:rPr>
@@ -6679,27 +6679,34 @@
           <w:rFonts w:ascii="Sitka Text" w:eastAsiaTheme="minorHAnsi" w:hAnsi="Sitka Text"/>
           <w:lang w:val="en-IE"/>
         </w:rPr>
-        <w:t xml:space="preserve">I decided to create a Docker image for the web application and then deploy this to Azure as it seemed more efficient and flexible. The first step was to create a Dockerfile with the application, configuring the Dockerfile to copy and run the application once the container starts. I then built the Docker image using the Docker CLI and the following command </w:t>
-      </w:r>
-      <w:r>
-        <w:rPr>
-          <w:rFonts w:ascii="Consolas" w:eastAsiaTheme="minorHAnsi" w:hAnsi="Consolas"/>
-          <w:lang w:val="en-IE"/>
-        </w:rPr>
-        <w:t>docker build -t pet-clinic</w:t>
-      </w:r>
-      <w:r>
-        <w:rPr>
-          <w:rFonts w:ascii="Consolas" w:eastAsiaTheme="minorHAnsi" w:hAnsi="Consolas"/>
-          <w:lang w:val="en-IE"/>
-        </w:rPr>
-        <w:t xml:space="preserve"> </w:t>
+        <w:t>I decided to create a Docker image for the web application and then deploy this to Azure as it seemed more efficient</w:t>
       </w:r>
       <w:r>
         <w:rPr>
           <w:rFonts w:ascii="Sitka Text" w:eastAsiaTheme="minorHAnsi" w:hAnsi="Sitka Text"/>
           <w:lang w:val="en-IE"/>
         </w:rPr>
+        <w:t xml:space="preserve">, </w:t>
+      </w:r>
+      <w:r>
+        <w:rPr>
+          <w:rFonts w:ascii="Sitka Text" w:eastAsiaTheme="minorHAnsi" w:hAnsi="Sitka Text"/>
+          <w:lang w:val="en-IE"/>
+        </w:rPr>
+        <w:t>flexible</w:t>
+      </w:r>
+      <w:r>
+        <w:rPr>
+          <w:rFonts w:ascii="Sitka Text" w:eastAsiaTheme="minorHAnsi" w:hAnsi="Sitka Text"/>
+          <w:lang w:val="en-IE"/>
+        </w:rPr>
+        <w:t>, and cost friendly</w:t>
+      </w:r>
+      <w:r>
+        <w:rPr>
+          <w:rFonts w:ascii="Sitka Text" w:eastAsiaTheme="minorHAnsi" w:hAnsi="Sitka Text"/>
+          <w:lang w:val="en-IE"/>
+        </w:rPr>
         <w:t>.</w:t>
       </w:r>
     </w:p>
@@ -6712,6 +6719,216 @@
           <w:lang w:val="en-IE"/>
         </w:rPr>
       </w:pPr>
+      <w:r>
+        <w:rPr>
+          <w:rFonts w:ascii="Sitka Text" w:eastAsiaTheme="minorHAnsi" w:hAnsi="Sitka Text"/>
+          <w:lang w:val="en-IE"/>
+        </w:rPr>
+        <w:t>The first step was to create a Dockerfile with</w:t>
+      </w:r>
+      <w:r>
+        <w:rPr>
+          <w:rFonts w:ascii="Sitka Text" w:eastAsiaTheme="minorHAnsi" w:hAnsi="Sitka Text"/>
+          <w:lang w:val="en-IE"/>
+        </w:rPr>
+        <w:t>in</w:t>
+      </w:r>
+      <w:r>
+        <w:rPr>
+          <w:rFonts w:ascii="Sitka Text" w:eastAsiaTheme="minorHAnsi" w:hAnsi="Sitka Text"/>
+          <w:lang w:val="en-IE"/>
+        </w:rPr>
+        <w:t xml:space="preserve"> the application, configuring the Dockerfile to copy and run the application once the container starts</w:t>
+      </w:r>
+      <w:r>
+        <w:rPr>
+          <w:rFonts w:ascii="Sitka Text" w:eastAsiaTheme="minorHAnsi" w:hAnsi="Sitka Text"/>
+          <w:lang w:val="en-IE"/>
+        </w:rPr>
+        <w:t>, as shown in Fig 3.2.1</w:t>
+      </w:r>
+      <w:r>
+        <w:rPr>
+          <w:rFonts w:ascii="Sitka Text" w:eastAsiaTheme="minorHAnsi" w:hAnsi="Sitka Text"/>
+          <w:lang w:val="en-IE"/>
+        </w:rPr>
+        <w:t>. I then built the Docker image</w:t>
+      </w:r>
+      <w:r>
+        <w:rPr>
+          <w:rFonts w:ascii="Sitka Text" w:eastAsiaTheme="minorHAnsi" w:hAnsi="Sitka Text"/>
+          <w:lang w:val="en-IE"/>
+        </w:rPr>
+        <w:t>, as shown in Fig 3.2.2</w:t>
+      </w:r>
+    </w:p>
+    <w:p>
+      <w:pPr>
+        <w:pStyle w:val="NoSpacing"/>
+        <w:keepNext/>
+        <w:spacing w:after="160" w:line="259" w:lineRule="auto"/>
+        <w:jc w:val="center"/>
+      </w:pPr>
+      <w:r>
+        <w:rPr>
+          <w:rFonts w:ascii="Sitka Text" w:eastAsiaTheme="minorHAnsi" w:hAnsi="Sitka Text"/>
+          <w:lang w:val="en-IE"/>
+        </w:rPr>
+        <w:drawing>
+          <wp:inline distT="0" distB="0" distL="0" distR="0" wp14:anchorId="617E832D" wp14:editId="323A8374">
+            <wp:extent cx="2238375" cy="967032"/>
+            <wp:effectExtent l="190500" t="190500" r="180975" b="195580"/>
+            <wp:docPr id="6" name="Picture 6"/>
+            <wp:cNvGraphicFramePr>
+              <a:graphicFrameLocks xmlns:a="http://schemas.openxmlformats.org/drawingml/2006/main" noChangeAspect="1"/>
+            </wp:cNvGraphicFramePr>
+            <a:graphic xmlns:a="http://schemas.openxmlformats.org/drawingml/2006/main">
+              <a:graphicData uri="http://schemas.openxmlformats.org/drawingml/2006/picture">
+                <pic:pic xmlns:pic="http://schemas.openxmlformats.org/drawingml/2006/picture">
+                  <pic:nvPicPr>
+                    <pic:cNvPr id="1" name=""/>
+                    <pic:cNvPicPr/>
+                  </pic:nvPicPr>
+                  <pic:blipFill>
+                    <a:blip r:embed="rId16"/>
+                    <a:stretch>
+                      <a:fillRect/>
+                    </a:stretch>
+                  </pic:blipFill>
+                  <pic:spPr>
+                    <a:xfrm>
+                      <a:off x="0" y="0"/>
+                      <a:ext cx="2255043" cy="974233"/>
+                    </a:xfrm>
+                    <a:prstGeom prst="rect">
+                      <a:avLst/>
+                    </a:prstGeom>
+                    <a:ln>
+                      <a:noFill/>
+                    </a:ln>
+                    <a:effectLst>
+                      <a:outerShdw blurRad="190500" algn="tl" rotWithShape="0">
+                        <a:srgbClr val="000000">
+                          <a:alpha val="70000"/>
+                        </a:srgbClr>
+                      </a:outerShdw>
+                    </a:effectLst>
+                  </pic:spPr>
+                </pic:pic>
+              </a:graphicData>
+            </a:graphic>
+          </wp:inline>
+        </w:drawing>
+      </w:r>
+    </w:p>
+    <w:p>
+      <w:pPr>
+        <w:pStyle w:val="Caption"/>
+        <w:jc w:val="center"/>
+        <w:rPr>
+          <w:rFonts w:ascii="Sitka Text" w:hAnsi="Sitka Text"/>
+        </w:rPr>
+      </w:pPr>
+      <w:r>
+        <w:rPr>
+          <w:rFonts w:ascii="Sitka Text" w:hAnsi="Sitka Text"/>
+        </w:rPr>
+        <w:t>Fig 3.2.1 Dockerfile</w:t>
+      </w:r>
+    </w:p>
+    <w:p>
+      <w:pPr>
+        <w:pStyle w:val="NoSpacing"/>
+        <w:keepNext/>
+        <w:spacing w:after="160" w:line="259" w:lineRule="auto"/>
+        <w:jc w:val="center"/>
+      </w:pPr>
+      <w:r>
+        <w:drawing>
+          <wp:inline distT="0" distB="0" distL="0" distR="0" wp14:anchorId="5FB15EE1" wp14:editId="2EC1296B">
+            <wp:extent cx="5143681" cy="2372955"/>
+            <wp:effectExtent l="190500" t="190500" r="190500" b="199390"/>
+            <wp:docPr id="9" name="Picture 9"/>
+            <wp:cNvGraphicFramePr>
+              <a:graphicFrameLocks xmlns:a="http://schemas.openxmlformats.org/drawingml/2006/main" noChangeAspect="1"/>
+            </wp:cNvGraphicFramePr>
+            <a:graphic xmlns:a="http://schemas.openxmlformats.org/drawingml/2006/main">
+              <a:graphicData uri="http://schemas.openxmlformats.org/drawingml/2006/picture">
+                <pic:pic xmlns:pic="http://schemas.openxmlformats.org/drawingml/2006/picture">
+                  <pic:nvPicPr>
+                    <pic:cNvPr id="1" name=""/>
+                    <pic:cNvPicPr/>
+                  </pic:nvPicPr>
+                  <pic:blipFill>
+                    <a:blip r:embed="rId17"/>
+                    <a:stretch>
+                      <a:fillRect/>
+                    </a:stretch>
+                  </pic:blipFill>
+                  <pic:spPr>
+                    <a:xfrm>
+                      <a:off x="0" y="0"/>
+                      <a:ext cx="5154238" cy="2377825"/>
+                    </a:xfrm>
+                    <a:prstGeom prst="rect">
+                      <a:avLst/>
+                    </a:prstGeom>
+                    <a:ln>
+                      <a:noFill/>
+                    </a:ln>
+                    <a:effectLst>
+                      <a:outerShdw blurRad="190500" algn="tl" rotWithShape="0">
+                        <a:srgbClr val="000000">
+                          <a:alpha val="70000"/>
+                        </a:srgbClr>
+                      </a:outerShdw>
+                    </a:effectLst>
+                  </pic:spPr>
+                </pic:pic>
+              </a:graphicData>
+            </a:graphic>
+          </wp:inline>
+        </w:drawing>
+      </w:r>
+    </w:p>
+    <w:p>
+      <w:pPr>
+        <w:pStyle w:val="Caption"/>
+        <w:jc w:val="center"/>
+        <w:rPr>
+          <w:rFonts w:ascii="Sitka Text" w:hAnsi="Sitka Text"/>
+        </w:rPr>
+      </w:pPr>
+      <w:r>
+        <w:rPr>
+          <w:rFonts w:ascii="Sitka Text" w:hAnsi="Sitka Text"/>
+        </w:rPr>
+        <w:t xml:space="preserve">Fig </w:t>
+      </w:r>
+      <w:r>
+        <w:rPr>
+          <w:rFonts w:ascii="Sitka Text" w:hAnsi="Sitka Text"/>
+        </w:rPr>
+        <w:t xml:space="preserve">3.2.2 </w:t>
+      </w:r>
+      <w:r>
+        <w:rPr>
+          <w:rFonts w:ascii="Sitka Text" w:hAnsi="Sitka Text"/>
+        </w:rPr>
+        <w:t xml:space="preserve"> docker build - pet-clinic</w:t>
+      </w:r>
+      <w:r>
+        <w:rPr>
+          <w:rFonts w:ascii="Sitka Text" w:hAnsi="Sitka Text"/>
+        </w:rPr>
+        <w:t xml:space="preserve"> </w:t>
+      </w:r>
+      <w:r>
+        <w:rPr>
+          <w:rFonts w:ascii="Sitka Text" w:hAnsi="Sitka Text"/>
+        </w:rPr>
+        <w:t>.</w:t>
+      </w:r>
     </w:p>
     <w:p>
       <w:pPr>
@@ -6722,11 +6939,21 @@
           <w:lang w:val="en-IE"/>
         </w:rPr>
       </w:pPr>
-      <w:r>
+    </w:p>
+    <w:p>
+      <w:pPr>
+        <w:pStyle w:val="NoSpacing"/>
+        <w:spacing w:after="160" w:line="259" w:lineRule="auto"/>
         <w:rPr>
           <w:rFonts w:ascii="Sitka Text" w:eastAsiaTheme="minorHAnsi" w:hAnsi="Sitka Text"/>
           <w:lang w:val="en-IE"/>
         </w:rPr>
+      </w:pPr>
+      <w:r>
+        <w:rPr>
+          <w:rFonts w:ascii="Sitka Text" w:eastAsiaTheme="minorHAnsi" w:hAnsi="Sitka Text"/>
+          <w:lang w:val="en-IE"/>
+        </w:rPr>
         <w:t>Continue</w:t>
       </w:r>
     </w:p>
@@ -6754,7 +6981,22 @@
           <w:rFonts w:ascii="Sitka Text" w:eastAsiaTheme="minorHAnsi" w:hAnsi="Sitka Text"/>
           <w:lang w:val="en-IE"/>
         </w:rPr>
-        <w:t>Create azure container registry</w:t>
+        <w:lastRenderedPageBreak/>
+        <w:t xml:space="preserve">Create azure container </w:t>
+      </w:r>
+      <w:r>
+        <w:rPr>
+          <w:rFonts w:ascii="Sitka Text" w:eastAsiaTheme="minorHAnsi" w:hAnsi="Sitka Text"/>
+          <w:lang w:val="en-IE"/>
+        </w:rPr>
+        <w:t>instance</w:t>
+      </w:r>
+      <w:r>
+        <w:rPr>
+          <w:rFonts w:ascii="Sitka Text" w:eastAsiaTheme="minorHAnsi" w:hAnsi="Sitka Text"/>
+          <w:lang w:val="en-IE"/>
+        </w:rPr>
+        <w:t xml:space="preserve"> (use azure cloud shell</w:t>
       </w:r>
     </w:p>
     <w:p>
@@ -6834,8 +7076,6 @@
         </w:rPr>
         <w:t>https://www.hanselman.com/blog/penny-pinching-in-the-cloud-deploying-containers-cheaply-to-azure</w:t>
       </w:r>
-      <w:bookmarkStart w:id="16" w:name="_GoBack"/>
-      <w:bookmarkEnd w:id="16"/>
     </w:p>
     <w:p>
       <w:pPr>
@@ -6911,14 +7151,14 @@
           <w:rFonts w:ascii="Sitka Text" w:hAnsi="Sitka Text"/>
         </w:rPr>
       </w:pPr>
-      <w:bookmarkStart w:id="17" w:name="_Toc162521320"/>
+      <w:bookmarkStart w:id="16" w:name="_Toc162521320"/>
       <w:r>
         <w:rPr>
           <w:rFonts w:ascii="Sitka Text" w:hAnsi="Sitka Text"/>
         </w:rPr>
         <w:t>Stage 3.3: Build Pipeline for CI Lifecycle</w:t>
       </w:r>
-      <w:bookmarkEnd w:id="17"/>
+      <w:bookmarkEnd w:id="16"/>
     </w:p>
     <w:p>
       <w:pPr>
@@ -6943,11 +7183,6 @@
     </w:p>
     <w:p>
       <w:pPr>
-        <w:pStyle w:val="ListParagraph"/>
-        <w:numPr>
-          <w:ilvl w:val="0"/>
-          <w:numId w:val="11"/>
-        </w:numPr>
         <w:spacing w:line="276" w:lineRule="auto"/>
         <w:rPr>
           <w:rFonts w:ascii="Sitka Text" w:hAnsi="Sitka Text"/>
@@ -6959,7 +7194,7 @@
           <w:rFonts w:ascii="Sitka Text" w:hAnsi="Sitka Text"/>
           <w:color w:val="F79646" w:themeColor="accent6"/>
         </w:rPr>
-        <w:t>Include processes such as compilation, testing, and packaging within the pipeline.</w:t>
+        <w:t>Define stages for build, test, and deploy in the GitHub Actions workflow YAML file.</w:t>
       </w:r>
     </w:p>
     <w:p>
@@ -6970,15 +7205,14 @@
           <w:rFonts w:ascii="Sitka Text" w:hAnsi="Sitka Text"/>
         </w:rPr>
       </w:pPr>
-      <w:bookmarkStart w:id="18" w:name="_Toc162521321"/>
-      <w:r>
-        <w:rPr>
-          <w:rFonts w:ascii="Sitka Text" w:hAnsi="Sitka Text"/>
-        </w:rPr>
-        <w:lastRenderedPageBreak/>
+      <w:bookmarkStart w:id="17" w:name="_Toc162521321"/>
+      <w:r>
+        <w:rPr>
+          <w:rFonts w:ascii="Sitka Text" w:hAnsi="Sitka Text"/>
+        </w:rPr>
         <w:t>Stage 4: End-to-End Automation Of The Application Delivery Lifecycle</w:t>
       </w:r>
-      <w:bookmarkEnd w:id="18"/>
+      <w:bookmarkEnd w:id="17"/>
     </w:p>
     <w:p>
       <w:pPr>
@@ -6988,14 +7222,22 @@
           <w:rFonts w:ascii="Sitka Text" w:hAnsi="Sitka Text"/>
         </w:rPr>
       </w:pPr>
-      <w:bookmarkStart w:id="19" w:name="_Toc162521322"/>
+      <w:bookmarkStart w:id="18" w:name="_Toc162521322"/>
       <w:r>
         <w:rPr>
           <w:rFonts w:ascii="Sitka Text" w:hAnsi="Sitka Text"/>
         </w:rPr>
         <w:t>Stage 4.1: Configuration Management Standardisation</w:t>
       </w:r>
-      <w:bookmarkEnd w:id="19"/>
+      <w:bookmarkEnd w:id="18"/>
+    </w:p>
+    <w:p>
+      <w:pPr>
+        <w:pStyle w:val="BodyText3"/>
+      </w:pPr>
+      <w:r>
+        <w:t>Example: Write Chef recipes or Ansible playbooks to install dependencies, configure services, and manage system settings.</w:t>
+      </w:r>
     </w:p>
     <w:p>
       <w:pPr>
@@ -7013,22 +7255,30 @@
           <w:rFonts w:ascii="Sitka Text" w:hAnsi="Sitka Text"/>
         </w:rPr>
       </w:pPr>
-      <w:bookmarkStart w:id="20" w:name="_Toc162521323"/>
+      <w:bookmarkStart w:id="19" w:name="_Toc162521323"/>
       <w:r>
         <w:rPr>
           <w:rFonts w:ascii="Sitka Text" w:hAnsi="Sitka Text"/>
         </w:rPr>
         <w:t>Stage 4.2: Docker Installation and Configuration</w:t>
       </w:r>
-      <w:bookmarkEnd w:id="20"/>
+      <w:bookmarkEnd w:id="19"/>
     </w:p>
     <w:p>
       <w:pPr>
         <w:spacing w:line="276" w:lineRule="auto"/>
         <w:rPr>
           <w:rFonts w:ascii="Sitka Text" w:hAnsi="Sitka Text"/>
-        </w:rPr>
-      </w:pPr>
+          <w:color w:val="F79646" w:themeColor="accent6"/>
+        </w:rPr>
+      </w:pPr>
+      <w:r>
+        <w:rPr>
+          <w:rFonts w:ascii="Sitka Text" w:hAnsi="Sitka Text"/>
+          <w:color w:val="F79646" w:themeColor="accent6"/>
+        </w:rPr>
+        <w:t>Containerise app and dependencies, define app env etc</w:t>
+      </w:r>
     </w:p>
     <w:p>
       <w:pPr>
@@ -7038,14 +7288,14 @@
           <w:rFonts w:ascii="Sitka Text" w:hAnsi="Sitka Text"/>
         </w:rPr>
       </w:pPr>
-      <w:bookmarkStart w:id="21" w:name="_Toc162521324"/>
+      <w:bookmarkStart w:id="20" w:name="_Toc162521324"/>
       <w:r>
         <w:rPr>
           <w:rFonts w:ascii="Sitka Text" w:hAnsi="Sitka Text"/>
         </w:rPr>
         <w:t>Stage 4.3: Creation of CentOS Containers</w:t>
       </w:r>
-      <w:bookmarkEnd w:id="21"/>
+      <w:bookmarkEnd w:id="20"/>
     </w:p>
     <w:p>
       <w:pPr>
@@ -7063,14 +7313,14 @@
           <w:rFonts w:ascii="Sitka Text" w:hAnsi="Sitka Text"/>
         </w:rPr>
       </w:pPr>
-      <w:bookmarkStart w:id="22" w:name="_Toc162521325"/>
+      <w:bookmarkStart w:id="21" w:name="_Toc162521325"/>
       <w:r>
         <w:rPr>
           <w:rFonts w:ascii="Sitka Text" w:hAnsi="Sitka Text"/>
         </w:rPr>
         <w:t>Stage 5: Cloud Provisioning and Configuration Management</w:t>
       </w:r>
-      <w:bookmarkEnd w:id="22"/>
+      <w:bookmarkEnd w:id="21"/>
     </w:p>
     <w:p>
       <w:pPr>
@@ -7080,14 +7330,14 @@
           <w:rFonts w:ascii="Sitka Text" w:hAnsi="Sitka Text"/>
         </w:rPr>
       </w:pPr>
-      <w:bookmarkStart w:id="23" w:name="_Toc162521326"/>
+      <w:bookmarkStart w:id="22" w:name="_Toc162521326"/>
       <w:r>
         <w:rPr>
           <w:rFonts w:ascii="Sitka Text" w:hAnsi="Sitka Text"/>
         </w:rPr>
         <w:t>Stage 5.1: Resource Provisioning in a Cloud Environment</w:t>
       </w:r>
-      <w:bookmarkEnd w:id="23"/>
+      <w:bookmarkEnd w:id="22"/>
     </w:p>
     <w:p>
       <w:pPr>
@@ -7107,7 +7357,14 @@
           <w:rFonts w:ascii="Sitka Text" w:hAnsi="Sitka Text"/>
           <w:color w:val="F79646" w:themeColor="accent6"/>
         </w:rPr>
-        <w:t>Identify the cloud environment for resource provisioning.</w:t>
+        <w:t>Identify the cloud environment for resource provisioning</w:t>
+      </w:r>
+      <w:r>
+        <w:rPr>
+          <w:rFonts w:ascii="Sitka Text" w:hAnsi="Sitka Text"/>
+          <w:color w:val="F79646" w:themeColor="accent6"/>
+        </w:rPr>
+        <w:t xml:space="preserve"> (azure)</w:t>
       </w:r>
     </w:p>
     <w:p>
@@ -7139,14 +7396,14 @@
           <w:rFonts w:ascii="Sitka Text" w:hAnsi="Sitka Text"/>
         </w:rPr>
       </w:pPr>
-      <w:bookmarkStart w:id="24" w:name="_Toc162521327"/>
+      <w:bookmarkStart w:id="23" w:name="_Toc162521327"/>
       <w:r>
         <w:rPr>
           <w:rFonts w:ascii="Sitka Text" w:hAnsi="Sitka Text"/>
         </w:rPr>
         <w:t>Stage 5.2: Installing the Runtime Environment</w:t>
       </w:r>
-      <w:bookmarkEnd w:id="24"/>
+      <w:bookmarkEnd w:id="23"/>
     </w:p>
     <w:p>
       <w:pPr>
@@ -7219,14 +7476,15 @@
           <w:rFonts w:ascii="Sitka Text" w:hAnsi="Sitka Text"/>
         </w:rPr>
       </w:pPr>
-      <w:bookmarkStart w:id="25" w:name="_Toc162521328"/>
-      <w:r>
-        <w:rPr>
-          <w:rFonts w:ascii="Sitka Text" w:hAnsi="Sitka Text"/>
-        </w:rPr>
+      <w:bookmarkStart w:id="24" w:name="_Toc162521328"/>
+      <w:r>
+        <w:rPr>
+          <w:rFonts w:ascii="Sitka Text" w:hAnsi="Sitka Text"/>
+        </w:rPr>
+        <w:lastRenderedPageBreak/>
         <w:t>Stage 6: Deploying Application (AWS, Azure, and Docker)</w:t>
       </w:r>
-      <w:bookmarkEnd w:id="25"/>
+      <w:bookmarkEnd w:id="24"/>
     </w:p>
     <w:p>
       <w:pPr>
@@ -7236,14 +7494,14 @@
           <w:rFonts w:ascii="Sitka Text" w:hAnsi="Sitka Text"/>
         </w:rPr>
       </w:pPr>
-      <w:bookmarkStart w:id="26" w:name="_Toc162521329"/>
+      <w:bookmarkStart w:id="25" w:name="_Toc162521329"/>
       <w:r>
         <w:rPr>
           <w:rFonts w:ascii="Sitka Text" w:hAnsi="Sitka Text"/>
         </w:rPr>
         <w:t>Stage 6.1: Environment Selection</w:t>
       </w:r>
-      <w:bookmarkEnd w:id="26"/>
+      <w:bookmarkEnd w:id="25"/>
     </w:p>
     <w:p>
       <w:pPr>
@@ -7274,14 +7532,14 @@
           <w:rFonts w:ascii="Sitka Text" w:hAnsi="Sitka Text"/>
         </w:rPr>
       </w:pPr>
-      <w:bookmarkStart w:id="27" w:name="_Toc162521330"/>
+      <w:bookmarkStart w:id="26" w:name="_Toc162521330"/>
       <w:r>
         <w:rPr>
           <w:rFonts w:ascii="Sitka Text" w:hAnsi="Sitka Text"/>
         </w:rPr>
         <w:t>Stage 6.2: Configuration Management Preparation</w:t>
       </w:r>
-      <w:bookmarkEnd w:id="27"/>
+      <w:bookmarkEnd w:id="26"/>
     </w:p>
     <w:p>
       <w:pPr>
@@ -7333,7 +7591,7 @@
           <w:rFonts w:ascii="Sitka Text" w:eastAsiaTheme="minorHAnsi" w:hAnsi="Sitka Text"/>
         </w:rPr>
       </w:pPr>
-      <w:bookmarkStart w:id="28" w:name="_Toc162521331"/>
+      <w:bookmarkStart w:id="27" w:name="_Toc162521331"/>
       <w:r>
         <w:rPr>
           <w:rFonts w:ascii="Sitka Text" w:eastAsiaTheme="minorHAnsi" w:hAnsi="Sitka Text"/>
@@ -7352,7 +7610,7 @@
         </w:rPr>
         <w:t>: Cloud Environment Deployment</w:t>
       </w:r>
-      <w:bookmarkEnd w:id="28"/>
+      <w:bookmarkEnd w:id="27"/>
     </w:p>
     <w:p>
       <w:pPr>
@@ -7446,7 +7704,7 @@
           <w:rFonts w:ascii="Sitka Text" w:hAnsi="Sitka Text"/>
         </w:rPr>
       </w:pPr>
-      <w:bookmarkStart w:id="29" w:name="_Toc162521332"/>
+      <w:bookmarkStart w:id="28" w:name="_Toc162521332"/>
       <w:r>
         <w:rPr>
           <w:rFonts w:ascii="Sitka Text" w:hAnsi="Sitka Text"/>
@@ -7459,7 +7717,7 @@
         </w:rPr>
         <w:t>Container-Based Deployment</w:t>
       </w:r>
-      <w:bookmarkEnd w:id="29"/>
+      <w:bookmarkEnd w:id="28"/>
     </w:p>
     <w:p>
       <w:pPr>
@@ -7500,7 +7758,6 @@
           <w:rFonts w:ascii="Sitka Text" w:hAnsi="Sitka Text"/>
           <w:color w:val="F79646" w:themeColor="accent6"/>
         </w:rPr>
-        <w:lastRenderedPageBreak/>
         <w:t>Set up a container orchestration platform like Docker Swarm or Kubernetes.</w:t>
       </w:r>
     </w:p>
@@ -7554,7 +7811,7 @@
           <w:rFonts w:ascii="Sitka Text" w:hAnsi="Sitka Text"/>
         </w:rPr>
       </w:pPr>
-      <w:bookmarkStart w:id="30" w:name="_Toc162521333"/>
+      <w:bookmarkStart w:id="29" w:name="_Toc162521333"/>
       <w:r>
         <w:rPr>
           <w:rFonts w:ascii="Sitka Text" w:hAnsi="Sitka Text"/>
@@ -7567,7 +7824,7 @@
         </w:rPr>
         <w:t>Deployment Configuration</w:t>
       </w:r>
-      <w:bookmarkEnd w:id="30"/>
+      <w:bookmarkEnd w:id="29"/>
     </w:p>
     <w:p>
       <w:pPr>
@@ -7624,7 +7881,7 @@
           <w:rFonts w:ascii="Sitka Text" w:hAnsi="Sitka Text"/>
         </w:rPr>
       </w:pPr>
-      <w:bookmarkStart w:id="31" w:name="_Toc162521334"/>
+      <w:bookmarkStart w:id="30" w:name="_Toc162521334"/>
       <w:r>
         <w:rPr>
           <w:rFonts w:ascii="Sitka Text" w:hAnsi="Sitka Text"/>
@@ -7637,7 +7894,7 @@
         </w:rPr>
         <w:t>Deployment Execution</w:t>
       </w:r>
-      <w:bookmarkEnd w:id="31"/>
+      <w:bookmarkEnd w:id="30"/>
     </w:p>
     <w:p>
       <w:pPr>
@@ -7689,7 +7946,7 @@
           <w:rFonts w:ascii="Sitka Text" w:eastAsiaTheme="minorHAnsi" w:hAnsi="Sitka Text"/>
         </w:rPr>
       </w:pPr>
-      <w:bookmarkStart w:id="32" w:name="_Toc162521335"/>
+      <w:bookmarkStart w:id="31" w:name="_Toc162521335"/>
       <w:r>
         <w:rPr>
           <w:rFonts w:ascii="Sitka Text" w:eastAsiaTheme="minorHAnsi" w:hAnsi="Sitka Text"/>
@@ -7702,7 +7959,7 @@
         </w:rPr>
         <w:t>Post-Deployment Testing</w:t>
       </w:r>
-      <w:bookmarkEnd w:id="32"/>
+      <w:bookmarkEnd w:id="31"/>
     </w:p>
     <w:p>
       <w:pPr>
@@ -7754,11 +8011,12 @@
           <w:rFonts w:ascii="Sitka Text" w:hAnsi="Sitka Text"/>
         </w:rPr>
       </w:pPr>
-      <w:bookmarkStart w:id="33" w:name="_Toc162521336"/>
+      <w:bookmarkStart w:id="32" w:name="_Toc162521336"/>
       <w:r>
         <w:rPr>
           <w:rFonts w:ascii="Sitka Text" w:eastAsiaTheme="minorHAnsi" w:hAnsi="Sitka Text"/>
         </w:rPr>
+        <w:lastRenderedPageBreak/>
         <w:t xml:space="preserve">Stage 6.6: </w:t>
       </w:r>
       <w:r>
@@ -7767,7 +8025,7 @@
         </w:rPr>
         <w:t>Monitoring and Maintenance</w:t>
       </w:r>
-      <w:bookmarkEnd w:id="33"/>
+      <w:bookmarkEnd w:id="32"/>
     </w:p>
     <w:p>
       <w:pPr>
@@ -7840,14 +8098,14 @@
           <w:rFonts w:ascii="Sitka Text" w:hAnsi="Sitka Text"/>
         </w:rPr>
       </w:pPr>
-      <w:bookmarkStart w:id="34" w:name="_Toc162521337"/>
+      <w:bookmarkStart w:id="33" w:name="_Toc162521337"/>
       <w:r>
         <w:rPr>
           <w:rFonts w:ascii="Sitka Text" w:hAnsi="Sitka Text"/>
         </w:rPr>
         <w:t>Stage 7: Monitoring Infrastructure and Applications</w:t>
       </w:r>
-      <w:bookmarkEnd w:id="34"/>
+      <w:bookmarkEnd w:id="33"/>
     </w:p>
     <w:p>
       <w:pPr>
@@ -7972,9 +8230,31 @@
           <w:rFonts w:ascii="Sitka Text" w:hAnsi="Sitka Text"/>
           <w:color w:val="F79646" w:themeColor="accent6"/>
         </w:rPr>
-        <w:lastRenderedPageBreak/>
         <w:t>Illustrate the overarching goal of continuous monitoring: to increase services and application availability by proactively managing and addressing potential issues.</w:t>
       </w:r>
+    </w:p>
+    <w:p>
+      <w:pPr>
+        <w:pStyle w:val="ListParagraph"/>
+        <w:numPr>
+          <w:ilvl w:val="0"/>
+          <w:numId w:val="24"/>
+        </w:numPr>
+        <w:spacing w:line="276" w:lineRule="auto"/>
+        <w:rPr>
+          <w:rFonts w:ascii="Sitka Text" w:hAnsi="Sitka Text"/>
+          <w:color w:val="F79646" w:themeColor="accent6"/>
+        </w:rPr>
+      </w:pPr>
+      <w:r>
+        <w:rPr>
+          <w:rFonts w:ascii="Sitka Text" w:hAnsi="Sitka Text"/>
+          <w:color w:val="F79646" w:themeColor="accent6"/>
+        </w:rPr>
+        <w:t>PROMETHEUS</w:t>
+      </w:r>
+      <w:bookmarkStart w:id="34" w:name="_GoBack"/>
+      <w:bookmarkEnd w:id="34"/>
     </w:p>
     <w:p>
       <w:pPr>
@@ -8184,6 +8464,7 @@
           <w:rFonts w:ascii="Sitka Text" w:hAnsi="Sitka Text"/>
           <w:color w:val="F79646" w:themeColor="accent6"/>
         </w:rPr>
+        <w:lastRenderedPageBreak/>
         <w:t>Ensure secure access and operation of the runtime environment and application.</w:t>
       </w:r>
     </w:p>
@@ -13830,6 +14111,32 @@
       <w:shd w:val="clear" w:color="auto" w:fill="E1DFDD"/>
     </w:rPr>
   </w:style>
+  <w:style w:type="paragraph" w:styleId="BodyText3">
+    <w:name w:val="Body Text 3"/>
+    <w:basedOn w:val="Normal"/>
+    <w:link w:val="BodyText3Char"/>
+    <w:uiPriority w:val="99"/>
+    <w:unhideWhenUsed/>
+    <w:rsid w:val="005F30C0"/>
+    <w:pPr>
+      <w:spacing w:line="276" w:lineRule="auto"/>
+    </w:pPr>
+    <w:rPr>
+      <w:rFonts w:ascii="Sitka Text" w:hAnsi="Sitka Text"/>
+      <w:color w:val="F79646" w:themeColor="accent6"/>
+    </w:rPr>
+  </w:style>
+  <w:style w:type="character" w:customStyle="1" w:styleId="BodyText3Char">
+    <w:name w:val="Body Text 3 Char"/>
+    <w:basedOn w:val="DefaultParagraphFont"/>
+    <w:link w:val="BodyText3"/>
+    <w:uiPriority w:val="99"/>
+    <w:rsid w:val="005F30C0"/>
+    <w:rPr>
+      <w:rFonts w:ascii="Sitka Text" w:hAnsi="Sitka Text"/>
+      <w:color w:val="F79646" w:themeColor="accent6"/>
+    </w:rPr>
+  </w:style>
 </w:styles>
 </file>
 
@@ -14196,7 +14503,7 @@
 </file>
 
 <file path=customXml/itemProps1.xml><?xml version="1.0" encoding="utf-8"?>
-<ds:datastoreItem xmlns:ds="http://schemas.openxmlformats.org/officeDocument/2006/customXml" ds:itemID="{1C46EE12-E6BC-4B79-8E46-C13C632B22B8}">
+<ds:datastoreItem xmlns:ds="http://schemas.openxmlformats.org/officeDocument/2006/customXml" ds:itemID="{C2AB5545-52B6-44DC-AB21-D593F1D597DB}">
   <ds:schemaRefs>
     <ds:schemaRef ds:uri="http://schemas.openxmlformats.org/officeDocument/2006/bibliography"/>
   </ds:schemaRefs>

</xml_diff>

<commit_message>
start container again with wait and check
</commit_message>
<xml_diff>
--- a/Report_Deirdre_Lee_.docx
+++ b/Report_Deirdre_Lee_.docx
@@ -3449,287 +3449,338 @@
     <w:p>
       <w:pPr>
         <w:rPr>
-          <w:rFonts w:ascii="Times New Roman" w:hAnsi="Times New Roman" w:cs="Times New Roman"/>
-          <w:sz w:val="24"/>
-        </w:rPr>
-      </w:pPr>
-      <w:r>
-        <w:rPr>
-          <w:rFonts w:ascii="Times New Roman" w:hAnsi="Times New Roman" w:cs="Times New Roman"/>
-          <w:sz w:val="24"/>
+          <w:rFonts w:ascii="Sitka Text" w:hAnsi="Sitka Text" w:cs="Times New Roman"/>
+          <w:sz w:val="22"/>
+          <w:szCs w:val="22"/>
+        </w:rPr>
+      </w:pPr>
+      <w:r>
+        <w:rPr>
+          <w:rFonts w:ascii="Sitka Text" w:hAnsi="Sitka Text" w:cs="Times New Roman"/>
+          <w:sz w:val="22"/>
+          <w:szCs w:val="22"/>
         </w:rPr>
         <w:t xml:space="preserve">Pet clinic is an application developed using the Spring Boot framework, which can be built using either Maven or Gradle, with the help of included wrapper scripts. (spring-projects, n.d.) </w:t>
       </w:r>
       <w:r>
         <w:rPr>
-          <w:rFonts w:ascii="Times New Roman" w:hAnsi="Times New Roman" w:cs="Times New Roman"/>
-          <w:sz w:val="24"/>
+          <w:rFonts w:ascii="Sitka Text" w:hAnsi="Sitka Text" w:cs="Times New Roman"/>
+          <w:sz w:val="22"/>
+          <w:szCs w:val="22"/>
         </w:rPr>
         <w:t>Its</w:t>
       </w:r>
       <w:r>
         <w:rPr>
-          <w:rFonts w:ascii="Times New Roman" w:hAnsi="Times New Roman" w:cs="Times New Roman"/>
-          <w:sz w:val="24"/>
+          <w:rFonts w:ascii="Sitka Text" w:hAnsi="Sitka Text" w:cs="Times New Roman"/>
+          <w:sz w:val="22"/>
+          <w:szCs w:val="22"/>
         </w:rPr>
         <w:t xml:space="preserve"> web interface </w:t>
       </w:r>
       <w:r>
         <w:rPr>
-          <w:rFonts w:ascii="Times New Roman" w:hAnsi="Times New Roman" w:cs="Times New Roman"/>
-          <w:sz w:val="24"/>
+          <w:rFonts w:ascii="Sitka Text" w:hAnsi="Sitka Text" w:cs="Times New Roman"/>
+          <w:sz w:val="22"/>
+          <w:szCs w:val="22"/>
         </w:rPr>
         <w:t xml:space="preserve">consists of a homepage and </w:t>
       </w:r>
       <w:r>
         <w:rPr>
-          <w:rFonts w:ascii="Times New Roman" w:hAnsi="Times New Roman" w:cs="Times New Roman"/>
-          <w:sz w:val="24"/>
+          <w:rFonts w:ascii="Sitka Text" w:hAnsi="Sitka Text" w:cs="Times New Roman"/>
+          <w:sz w:val="22"/>
+          <w:szCs w:val="22"/>
         </w:rPr>
         <w:t xml:space="preserve">a </w:t>
       </w:r>
       <w:r>
         <w:rPr>
-          <w:rFonts w:ascii="Times New Roman" w:hAnsi="Times New Roman" w:cs="Times New Roman"/>
-          <w:sz w:val="24"/>
+          <w:rFonts w:ascii="Sitka Text" w:hAnsi="Sitka Text" w:cs="Times New Roman"/>
+          <w:sz w:val="22"/>
+          <w:szCs w:val="22"/>
         </w:rPr>
         <w:t>navigation bar with three options</w:t>
       </w:r>
       <w:r>
         <w:rPr>
-          <w:rFonts w:ascii="Times New Roman" w:hAnsi="Times New Roman" w:cs="Times New Roman"/>
-          <w:sz w:val="24"/>
+          <w:rFonts w:ascii="Sitka Text" w:hAnsi="Sitka Text" w:cs="Times New Roman"/>
+          <w:sz w:val="22"/>
+          <w:szCs w:val="22"/>
         </w:rPr>
         <w:t>:</w:t>
       </w:r>
       <w:r>
         <w:rPr>
-          <w:rFonts w:ascii="Times New Roman" w:hAnsi="Times New Roman" w:cs="Times New Roman"/>
-          <w:sz w:val="24"/>
+          <w:rFonts w:ascii="Sitka Text" w:hAnsi="Sitka Text" w:cs="Times New Roman"/>
+          <w:sz w:val="22"/>
+          <w:szCs w:val="22"/>
         </w:rPr>
         <w:t xml:space="preserve"> </w:t>
       </w:r>
       <w:r>
         <w:rPr>
-          <w:rFonts w:ascii="Times New Roman" w:hAnsi="Times New Roman" w:cs="Times New Roman"/>
-          <w:sz w:val="24"/>
+          <w:rFonts w:ascii="Sitka Text" w:hAnsi="Sitka Text" w:cs="Times New Roman"/>
+          <w:sz w:val="22"/>
+          <w:szCs w:val="22"/>
         </w:rPr>
         <w:t>t</w:t>
       </w:r>
       <w:r>
         <w:rPr>
-          <w:rFonts w:ascii="Times New Roman" w:hAnsi="Times New Roman" w:cs="Times New Roman"/>
-          <w:sz w:val="24"/>
+          <w:rFonts w:ascii="Sitka Text" w:hAnsi="Sitka Text" w:cs="Times New Roman"/>
+          <w:sz w:val="22"/>
+          <w:szCs w:val="22"/>
         </w:rPr>
         <w:t xml:space="preserve">he </w:t>
       </w:r>
       <w:r>
         <w:rPr>
-          <w:rFonts w:ascii="Times New Roman" w:hAnsi="Times New Roman" w:cs="Times New Roman"/>
-          <w:sz w:val="24"/>
+          <w:rFonts w:ascii="Sitka Text" w:hAnsi="Sitka Text" w:cs="Times New Roman"/>
+          <w:sz w:val="22"/>
+          <w:szCs w:val="22"/>
         </w:rPr>
         <w:t>‘</w:t>
       </w:r>
       <w:r>
         <w:rPr>
-          <w:rFonts w:ascii="Times New Roman" w:hAnsi="Times New Roman" w:cs="Times New Roman"/>
-          <w:sz w:val="24"/>
+          <w:rFonts w:ascii="Sitka Text" w:hAnsi="Sitka Text" w:cs="Times New Roman"/>
+          <w:sz w:val="22"/>
+          <w:szCs w:val="22"/>
         </w:rPr>
         <w:t>owners</w:t>
       </w:r>
       <w:r>
         <w:rPr>
-          <w:rFonts w:ascii="Times New Roman" w:hAnsi="Times New Roman" w:cs="Times New Roman"/>
-          <w:sz w:val="24"/>
+          <w:rFonts w:ascii="Sitka Text" w:hAnsi="Sitka Text" w:cs="Times New Roman"/>
+          <w:sz w:val="22"/>
+          <w:szCs w:val="22"/>
         </w:rPr>
         <w:t>/find’</w:t>
       </w:r>
       <w:r>
         <w:rPr>
-          <w:rFonts w:ascii="Times New Roman" w:hAnsi="Times New Roman" w:cs="Times New Roman"/>
-          <w:sz w:val="24"/>
+          <w:rFonts w:ascii="Sitka Text" w:hAnsi="Sitka Text" w:cs="Times New Roman"/>
+          <w:sz w:val="22"/>
+          <w:szCs w:val="22"/>
         </w:rPr>
         <w:t xml:space="preserve"> endpoint</w:t>
       </w:r>
       <w:r>
         <w:rPr>
-          <w:rFonts w:ascii="Times New Roman" w:hAnsi="Times New Roman" w:cs="Times New Roman"/>
-          <w:sz w:val="24"/>
+          <w:rFonts w:ascii="Sitka Text" w:hAnsi="Sitka Text" w:cs="Times New Roman"/>
+          <w:sz w:val="22"/>
+          <w:szCs w:val="22"/>
         </w:rPr>
         <w:t>,</w:t>
       </w:r>
       <w:r>
         <w:rPr>
-          <w:rFonts w:ascii="Times New Roman" w:hAnsi="Times New Roman" w:cs="Times New Roman"/>
-          <w:sz w:val="24"/>
+          <w:rFonts w:ascii="Sitka Text" w:hAnsi="Sitka Text" w:cs="Times New Roman"/>
+          <w:sz w:val="22"/>
+          <w:szCs w:val="22"/>
         </w:rPr>
         <w:t xml:space="preserve"> where you can add an owner </w:t>
       </w:r>
       <w:r>
         <w:rPr>
-          <w:rFonts w:ascii="Times New Roman" w:hAnsi="Times New Roman" w:cs="Times New Roman"/>
-          <w:sz w:val="24"/>
+          <w:rFonts w:ascii="Sitka Text" w:hAnsi="Sitka Text" w:cs="Times New Roman"/>
+          <w:sz w:val="22"/>
+          <w:szCs w:val="22"/>
         </w:rPr>
         <w:t xml:space="preserve">using a form </w:t>
       </w:r>
       <w:r>
         <w:rPr>
-          <w:rFonts w:ascii="Times New Roman" w:hAnsi="Times New Roman" w:cs="Times New Roman"/>
-          <w:sz w:val="24"/>
+          <w:rFonts w:ascii="Sitka Text" w:hAnsi="Sitka Text" w:cs="Times New Roman"/>
+          <w:sz w:val="22"/>
+          <w:szCs w:val="22"/>
         </w:rPr>
         <w:t xml:space="preserve">or search for </w:t>
       </w:r>
       <w:r>
         <w:rPr>
-          <w:rFonts w:ascii="Times New Roman" w:hAnsi="Times New Roman" w:cs="Times New Roman"/>
-          <w:sz w:val="24"/>
+          <w:rFonts w:ascii="Sitka Text" w:hAnsi="Sitka Text" w:cs="Times New Roman"/>
+          <w:sz w:val="22"/>
+          <w:szCs w:val="22"/>
         </w:rPr>
         <w:t>one using the last name;</w:t>
       </w:r>
       <w:r>
         <w:rPr>
-          <w:rFonts w:ascii="Times New Roman" w:hAnsi="Times New Roman" w:cs="Times New Roman"/>
-          <w:sz w:val="24"/>
+          <w:rFonts w:ascii="Sitka Text" w:hAnsi="Sitka Text" w:cs="Times New Roman"/>
+          <w:sz w:val="22"/>
+          <w:szCs w:val="22"/>
         </w:rPr>
         <w:t xml:space="preserve"> A </w:t>
       </w:r>
       <w:r>
         <w:rPr>
-          <w:rFonts w:ascii="Times New Roman" w:hAnsi="Times New Roman" w:cs="Times New Roman"/>
-          <w:sz w:val="24"/>
+          <w:rFonts w:ascii="Sitka Text" w:hAnsi="Sitka Text" w:cs="Times New Roman"/>
+          <w:sz w:val="22"/>
+          <w:szCs w:val="22"/>
         </w:rPr>
         <w:t>‘/</w:t>
       </w:r>
       <w:r>
         <w:rPr>
-          <w:rFonts w:ascii="Times New Roman" w:hAnsi="Times New Roman" w:cs="Times New Roman"/>
-          <w:sz w:val="24"/>
+          <w:rFonts w:ascii="Sitka Text" w:hAnsi="Sitka Text" w:cs="Times New Roman"/>
+          <w:sz w:val="22"/>
+          <w:szCs w:val="22"/>
         </w:rPr>
         <w:t>vets</w:t>
       </w:r>
       <w:r>
         <w:rPr>
-          <w:rFonts w:ascii="Times New Roman" w:hAnsi="Times New Roman" w:cs="Times New Roman"/>
-          <w:sz w:val="24"/>
+          <w:rFonts w:ascii="Sitka Text" w:hAnsi="Sitka Text" w:cs="Times New Roman"/>
+          <w:sz w:val="22"/>
+          <w:szCs w:val="22"/>
         </w:rPr>
         <w:t>’</w:t>
       </w:r>
       <w:r>
         <w:rPr>
-          <w:rFonts w:ascii="Times New Roman" w:hAnsi="Times New Roman" w:cs="Times New Roman"/>
-          <w:sz w:val="24"/>
+          <w:rFonts w:ascii="Sitka Text" w:hAnsi="Sitka Text" w:cs="Times New Roman"/>
+          <w:sz w:val="22"/>
+          <w:szCs w:val="22"/>
         </w:rPr>
         <w:t xml:space="preserve"> endpoint</w:t>
       </w:r>
       <w:r>
         <w:rPr>
-          <w:rFonts w:ascii="Times New Roman" w:hAnsi="Times New Roman" w:cs="Times New Roman"/>
-          <w:sz w:val="24"/>
+          <w:rFonts w:ascii="Sitka Text" w:hAnsi="Sitka Text" w:cs="Times New Roman"/>
+          <w:sz w:val="22"/>
+          <w:szCs w:val="22"/>
         </w:rPr>
         <w:t>,</w:t>
       </w:r>
       <w:r>
         <w:rPr>
-          <w:rFonts w:ascii="Times New Roman" w:hAnsi="Times New Roman" w:cs="Times New Roman"/>
-          <w:sz w:val="24"/>
+          <w:rFonts w:ascii="Sitka Text" w:hAnsi="Sitka Text" w:cs="Times New Roman"/>
+          <w:sz w:val="22"/>
+          <w:szCs w:val="22"/>
         </w:rPr>
         <w:t xml:space="preserve"> </w:t>
       </w:r>
       <w:r>
         <w:rPr>
-          <w:rFonts w:ascii="Times New Roman" w:hAnsi="Times New Roman" w:cs="Times New Roman"/>
-          <w:sz w:val="24"/>
+          <w:rFonts w:ascii="Sitka Text" w:hAnsi="Sitka Text" w:cs="Times New Roman"/>
+          <w:sz w:val="22"/>
+          <w:szCs w:val="22"/>
         </w:rPr>
         <w:t>listing all vets</w:t>
       </w:r>
       <w:r>
         <w:rPr>
-          <w:rFonts w:ascii="Times New Roman" w:hAnsi="Times New Roman" w:cs="Times New Roman"/>
-          <w:sz w:val="24"/>
+          <w:rFonts w:ascii="Sitka Text" w:hAnsi="Sitka Text" w:cs="Times New Roman"/>
+          <w:sz w:val="22"/>
+          <w:szCs w:val="22"/>
         </w:rPr>
         <w:t xml:space="preserve"> along with </w:t>
       </w:r>
       <w:r>
         <w:rPr>
-          <w:rFonts w:ascii="Times New Roman" w:hAnsi="Times New Roman" w:cs="Times New Roman"/>
-          <w:sz w:val="24"/>
+          <w:rFonts w:ascii="Sitka Text" w:hAnsi="Sitka Text" w:cs="Times New Roman"/>
+          <w:sz w:val="22"/>
+          <w:szCs w:val="22"/>
         </w:rPr>
         <w:t>options</w:t>
       </w:r>
       <w:r>
         <w:rPr>
-          <w:rFonts w:ascii="Times New Roman" w:hAnsi="Times New Roman" w:cs="Times New Roman"/>
-          <w:sz w:val="24"/>
+          <w:rFonts w:ascii="Sitka Text" w:hAnsi="Sitka Text" w:cs="Times New Roman"/>
+          <w:sz w:val="22"/>
+          <w:szCs w:val="22"/>
         </w:rPr>
         <w:t xml:space="preserve"> to view the </w:t>
       </w:r>
       <w:r>
         <w:rPr>
-          <w:rFonts w:ascii="Times New Roman" w:hAnsi="Times New Roman" w:cs="Times New Roman"/>
-          <w:sz w:val="24"/>
+          <w:rFonts w:ascii="Sitka Text" w:hAnsi="Sitka Text" w:cs="Times New Roman"/>
+          <w:sz w:val="22"/>
+          <w:szCs w:val="22"/>
         </w:rPr>
         <w:t>results</w:t>
       </w:r>
       <w:r>
         <w:rPr>
-          <w:rFonts w:ascii="Times New Roman" w:hAnsi="Times New Roman" w:cs="Times New Roman"/>
-          <w:sz w:val="24"/>
+          <w:rFonts w:ascii="Sitka Text" w:hAnsi="Sitka Text" w:cs="Times New Roman"/>
+          <w:sz w:val="22"/>
+          <w:szCs w:val="22"/>
         </w:rPr>
         <w:t xml:space="preserve"> as </w:t>
       </w:r>
       <w:r>
         <w:rPr>
-          <w:rFonts w:ascii="Times New Roman" w:hAnsi="Times New Roman" w:cs="Times New Roman"/>
-          <w:sz w:val="24"/>
+          <w:rFonts w:ascii="Sitka Text" w:hAnsi="Sitka Text" w:cs="Times New Roman"/>
+          <w:sz w:val="22"/>
+          <w:szCs w:val="22"/>
         </w:rPr>
         <w:t>XML</w:t>
       </w:r>
       <w:r>
         <w:rPr>
-          <w:rFonts w:ascii="Times New Roman" w:hAnsi="Times New Roman" w:cs="Times New Roman"/>
-          <w:sz w:val="24"/>
+          <w:rFonts w:ascii="Sitka Text" w:hAnsi="Sitka Text" w:cs="Times New Roman"/>
+          <w:sz w:val="22"/>
+          <w:szCs w:val="22"/>
         </w:rPr>
         <w:t xml:space="preserve"> or </w:t>
       </w:r>
       <w:r>
         <w:rPr>
-          <w:rFonts w:ascii="Times New Roman" w:hAnsi="Times New Roman" w:cs="Times New Roman"/>
-          <w:sz w:val="24"/>
+          <w:rFonts w:ascii="Sitka Text" w:hAnsi="Sitka Text" w:cs="Times New Roman"/>
+          <w:sz w:val="22"/>
+          <w:szCs w:val="22"/>
         </w:rPr>
         <w:t>JSON; and</w:t>
       </w:r>
       <w:r>
         <w:rPr>
-          <w:rFonts w:ascii="Times New Roman" w:hAnsi="Times New Roman" w:cs="Times New Roman"/>
-          <w:sz w:val="24"/>
+          <w:rFonts w:ascii="Sitka Text" w:hAnsi="Sitka Text" w:cs="Times New Roman"/>
+          <w:sz w:val="22"/>
+          <w:szCs w:val="22"/>
         </w:rPr>
         <w:t xml:space="preserve"> </w:t>
       </w:r>
       <w:r>
         <w:rPr>
-          <w:rFonts w:ascii="Times New Roman" w:hAnsi="Times New Roman" w:cs="Times New Roman"/>
-          <w:sz w:val="24"/>
-        </w:rPr>
-        <w:t>an ‘/oups’</w:t>
-      </w:r>
-      <w:r>
-        <w:rPr>
-          <w:rFonts w:ascii="Times New Roman" w:hAnsi="Times New Roman" w:cs="Times New Roman"/>
-          <w:sz w:val="24"/>
+          <w:rFonts w:ascii="Sitka Text" w:hAnsi="Sitka Text" w:cs="Times New Roman"/>
+          <w:sz w:val="22"/>
+          <w:szCs w:val="22"/>
+        </w:rPr>
+        <w:t>an ‘/</w:t>
+      </w:r>
+      <w:proofErr w:type="spellStart"/>
+      <w:r>
+        <w:rPr>
+          <w:rFonts w:ascii="Sitka Text" w:hAnsi="Sitka Text" w:cs="Times New Roman"/>
+          <w:sz w:val="22"/>
+          <w:szCs w:val="22"/>
+        </w:rPr>
+        <w:t>oups’</w:t>
+      </w:r>
+      <w:proofErr w:type="spellEnd"/>
+      <w:r>
+        <w:rPr>
+          <w:rFonts w:ascii="Sitka Text" w:hAnsi="Sitka Text" w:cs="Times New Roman"/>
+          <w:sz w:val="22"/>
+          <w:szCs w:val="22"/>
         </w:rPr>
         <w:t xml:space="preserve"> endpoint</w:t>
       </w:r>
       <w:r>
         <w:rPr>
-          <w:rFonts w:ascii="Times New Roman" w:hAnsi="Times New Roman" w:cs="Times New Roman"/>
-          <w:sz w:val="24"/>
+          <w:rFonts w:ascii="Sitka Text" w:hAnsi="Sitka Text" w:cs="Times New Roman"/>
+          <w:sz w:val="22"/>
+          <w:szCs w:val="22"/>
         </w:rPr>
         <w:t xml:space="preserve"> demonstrating </w:t>
       </w:r>
       <w:r>
         <w:rPr>
-          <w:rFonts w:ascii="Times New Roman" w:hAnsi="Times New Roman" w:cs="Times New Roman"/>
-          <w:sz w:val="24"/>
+          <w:rFonts w:ascii="Sitka Text" w:hAnsi="Sitka Text" w:cs="Times New Roman"/>
+          <w:sz w:val="22"/>
+          <w:szCs w:val="22"/>
         </w:rPr>
         <w:t>the page shown when an exception occurs.</w:t>
       </w:r>
@@ -3737,36 +3788,41 @@
     <w:p>
       <w:pPr>
         <w:rPr>
-          <w:rFonts w:ascii="Times New Roman" w:hAnsi="Times New Roman" w:cs="Times New Roman"/>
-          <w:sz w:val="24"/>
-        </w:rPr>
-      </w:pPr>
-      <w:r>
-        <w:rPr>
-          <w:rFonts w:ascii="Times New Roman" w:hAnsi="Times New Roman" w:cs="Times New Roman"/>
-          <w:sz w:val="24"/>
+          <w:rFonts w:ascii="Sitka Text" w:hAnsi="Sitka Text" w:cs="Times New Roman"/>
+          <w:sz w:val="22"/>
+          <w:szCs w:val="22"/>
+        </w:rPr>
+      </w:pPr>
+      <w:r>
+        <w:rPr>
+          <w:rFonts w:ascii="Sitka Text" w:hAnsi="Sitka Text" w:cs="Times New Roman"/>
+          <w:sz w:val="22"/>
+          <w:szCs w:val="22"/>
         </w:rPr>
         <w:t xml:space="preserve">Many components from the Spring stack were used in the construction of this project, including Spring MCV, which </w:t>
       </w:r>
       <w:r>
         <w:rPr>
-          <w:rFonts w:ascii="Times New Roman" w:hAnsi="Times New Roman" w:cs="Times New Roman"/>
-          <w:sz w:val="24"/>
+          <w:rFonts w:ascii="Sitka Text" w:hAnsi="Sitka Text" w:cs="Times New Roman"/>
+          <w:sz w:val="22"/>
+          <w:szCs w:val="22"/>
         </w:rPr>
         <w:t>provides</w:t>
       </w:r>
       <w:r>
         <w:rPr>
-          <w:rFonts w:ascii="Times New Roman" w:hAnsi="Times New Roman" w:cs="Times New Roman"/>
-          <w:sz w:val="24"/>
+          <w:rFonts w:ascii="Sitka Text" w:hAnsi="Sitka Text" w:cs="Times New Roman"/>
+          <w:sz w:val="22"/>
+          <w:szCs w:val="22"/>
         </w:rPr>
         <w:t xml:space="preserve"> a model-view-controller architecture, and Spring Data JPA, facilitating interaction with the associated database. </w:t>
       </w:r>
       <w:sdt>
         <w:sdtPr>
           <w:rPr>
-            <w:rFonts w:ascii="Times New Roman" w:hAnsi="Times New Roman" w:cs="Times New Roman"/>
-            <w:sz w:val="24"/>
+            <w:rFonts w:ascii="Sitka Text" w:hAnsi="Sitka Text" w:cs="Times New Roman"/>
+            <w:sz w:val="22"/>
+            <w:szCs w:val="22"/>
           </w:rPr>
           <w:id w:val="1484592880"/>
           <w:citation/>
@@ -3774,37 +3830,42 @@
         <w:sdtContent>
           <w:r>
             <w:rPr>
-              <w:rFonts w:ascii="Times New Roman" w:hAnsi="Times New Roman" w:cs="Times New Roman"/>
-              <w:sz w:val="24"/>
+              <w:rFonts w:ascii="Sitka Text" w:hAnsi="Sitka Text" w:cs="Times New Roman"/>
+              <w:sz w:val="22"/>
+              <w:szCs w:val="22"/>
             </w:rPr>
             <w:fldChar w:fldCharType="begin"/>
           </w:r>
           <w:r>
             <w:rPr>
-              <w:rFonts w:ascii="Times New Roman" w:hAnsi="Times New Roman" w:cs="Times New Roman"/>
-              <w:sz w:val="24"/>
+              <w:rFonts w:ascii="Sitka Text" w:hAnsi="Sitka Text" w:cs="Times New Roman"/>
+              <w:sz w:val="22"/>
+              <w:szCs w:val="22"/>
             </w:rPr>
             <w:instrText xml:space="preserve"> CITATION Sin22 \l 6153 </w:instrText>
           </w:r>
           <w:r>
             <w:rPr>
-              <w:rFonts w:ascii="Times New Roman" w:hAnsi="Times New Roman" w:cs="Times New Roman"/>
-              <w:sz w:val="24"/>
+              <w:rFonts w:ascii="Sitka Text" w:hAnsi="Sitka Text" w:cs="Times New Roman"/>
+              <w:sz w:val="22"/>
+              <w:szCs w:val="22"/>
             </w:rPr>
             <w:fldChar w:fldCharType="separate"/>
           </w:r>
           <w:r>
             <w:rPr>
-              <w:rFonts w:ascii="Times New Roman" w:hAnsi="Times New Roman" w:cs="Times New Roman"/>
+              <w:rFonts w:ascii="Sitka Text" w:hAnsi="Sitka Text" w:cs="Times New Roman"/>
               <w:noProof/>
-              <w:sz w:val="24"/>
+              <w:sz w:val="22"/>
+              <w:szCs w:val="22"/>
             </w:rPr>
             <w:t>(Singh Raina &amp; Giraldo, 2022)</w:t>
           </w:r>
           <w:r>
             <w:rPr>
-              <w:rFonts w:ascii="Times New Roman" w:hAnsi="Times New Roman" w:cs="Times New Roman"/>
-              <w:sz w:val="24"/>
+              <w:rFonts w:ascii="Sitka Text" w:hAnsi="Sitka Text" w:cs="Times New Roman"/>
+              <w:sz w:val="22"/>
+              <w:szCs w:val="22"/>
             </w:rPr>
             <w:fldChar w:fldCharType="end"/>
           </w:r>
@@ -3812,64 +3873,83 @@
       </w:sdt>
       <w:r>
         <w:rPr>
-          <w:rFonts w:ascii="Times New Roman" w:hAnsi="Times New Roman" w:cs="Times New Roman"/>
-          <w:sz w:val="24"/>
+          <w:rFonts w:ascii="Sitka Text" w:hAnsi="Sitka Text" w:cs="Times New Roman"/>
+          <w:sz w:val="22"/>
+          <w:szCs w:val="22"/>
         </w:rPr>
         <w:t xml:space="preserve">. </w:t>
       </w:r>
       <w:r>
         <w:rPr>
-          <w:rFonts w:ascii="Times New Roman" w:hAnsi="Times New Roman" w:cs="Times New Roman"/>
-          <w:sz w:val="24"/>
+          <w:rFonts w:ascii="Sitka Text" w:hAnsi="Sitka Text" w:cs="Times New Roman"/>
+          <w:sz w:val="22"/>
+          <w:szCs w:val="22"/>
         </w:rPr>
         <w:t xml:space="preserve">Thymeleaf </w:t>
       </w:r>
       <w:r>
         <w:rPr>
-          <w:rFonts w:ascii="Times New Roman" w:hAnsi="Times New Roman" w:cs="Times New Roman"/>
-          <w:sz w:val="24"/>
+          <w:rFonts w:ascii="Sitka Text" w:hAnsi="Sitka Text" w:cs="Times New Roman"/>
+          <w:sz w:val="22"/>
+          <w:szCs w:val="22"/>
         </w:rPr>
         <w:t>serves</w:t>
       </w:r>
       <w:r>
         <w:rPr>
-          <w:rFonts w:ascii="Times New Roman" w:hAnsi="Times New Roman" w:cs="Times New Roman"/>
-          <w:sz w:val="24"/>
+          <w:rFonts w:ascii="Sitka Text" w:hAnsi="Sitka Text" w:cs="Times New Roman"/>
+          <w:sz w:val="22"/>
+          <w:szCs w:val="22"/>
         </w:rPr>
         <w:t xml:space="preserve"> </w:t>
       </w:r>
       <w:r>
         <w:rPr>
-          <w:rFonts w:ascii="Times New Roman" w:hAnsi="Times New Roman" w:cs="Times New Roman"/>
-          <w:sz w:val="24"/>
-        </w:rPr>
-        <w:t xml:space="preserve">as the template engine, used for server-side rendering. Additionally, the in-memory H2 database is used by default to store data during runtime. The </w:t>
-      </w:r>
-      <w:r>
-        <w:rPr>
-          <w:rFonts w:ascii="Times New Roman" w:hAnsi="Times New Roman" w:cs="Times New Roman"/>
-          <w:sz w:val="24"/>
+          <w:rFonts w:ascii="Sitka Text" w:hAnsi="Sitka Text" w:cs="Times New Roman"/>
+          <w:sz w:val="22"/>
+          <w:szCs w:val="22"/>
+        </w:rPr>
+        <w:t xml:space="preserve">as the template engine, used for server-side </w:t>
+      </w:r>
+      <w:bookmarkStart w:id="2" w:name="_GoBack"/>
+      <w:bookmarkEnd w:id="2"/>
+      <w:r>
+        <w:rPr>
+          <w:rFonts w:ascii="Sitka Text" w:hAnsi="Sitka Text" w:cs="Times New Roman"/>
+          <w:sz w:val="22"/>
+          <w:szCs w:val="22"/>
+        </w:rPr>
+        <w:t xml:space="preserve">rendering. Additionally, the in-memory H2 database is used by default to store data during runtime. The </w:t>
+      </w:r>
+      <w:r>
+        <w:rPr>
+          <w:rFonts w:ascii="Sitka Text" w:hAnsi="Sitka Text" w:cs="Times New Roman"/>
+          <w:sz w:val="22"/>
+          <w:szCs w:val="22"/>
         </w:rPr>
         <w:t>Junit</w:t>
       </w:r>
       <w:r>
         <w:rPr>
-          <w:rFonts w:ascii="Times New Roman" w:hAnsi="Times New Roman" w:cs="Times New Roman"/>
-          <w:sz w:val="24"/>
+          <w:rFonts w:ascii="Sitka Text" w:hAnsi="Sitka Text" w:cs="Times New Roman"/>
+          <w:sz w:val="22"/>
+          <w:szCs w:val="22"/>
         </w:rPr>
         <w:t xml:space="preserve"> framework</w:t>
       </w:r>
       <w:r>
         <w:rPr>
-          <w:rFonts w:ascii="Times New Roman" w:hAnsi="Times New Roman" w:cs="Times New Roman"/>
-          <w:sz w:val="24"/>
+          <w:rFonts w:ascii="Sitka Text" w:hAnsi="Sitka Text" w:cs="Times New Roman"/>
+          <w:sz w:val="22"/>
+          <w:szCs w:val="22"/>
         </w:rPr>
         <w:t xml:space="preserve"> </w:t>
       </w:r>
       <w:r>
         <w:rPr>
-          <w:rFonts w:ascii="Times New Roman" w:hAnsi="Times New Roman" w:cs="Times New Roman"/>
-          <w:sz w:val="24"/>
+          <w:rFonts w:ascii="Sitka Text" w:hAnsi="Sitka Text" w:cs="Times New Roman"/>
+          <w:sz w:val="22"/>
+          <w:szCs w:val="22"/>
         </w:rPr>
         <w:t>is used for the unit testing.</w:t>
       </w:r>
@@ -3877,22 +3957,25 @@
     <w:p>
       <w:pPr>
         <w:rPr>
-          <w:rFonts w:ascii="Times New Roman" w:hAnsi="Times New Roman" w:cs="Times New Roman"/>
-          <w:sz w:val="24"/>
-        </w:rPr>
-      </w:pPr>
-      <w:r>
-        <w:rPr>
-          <w:rFonts w:ascii="Times New Roman" w:hAnsi="Times New Roman" w:cs="Times New Roman"/>
-          <w:sz w:val="24"/>
+          <w:rFonts w:ascii="Sitka Text" w:hAnsi="Sitka Text" w:cs="Times New Roman"/>
+          <w:sz w:val="22"/>
+          <w:szCs w:val="22"/>
+        </w:rPr>
+      </w:pPr>
+      <w:r>
+        <w:rPr>
+          <w:rFonts w:ascii="Sitka Text" w:hAnsi="Sitka Text" w:cs="Times New Roman"/>
+          <w:sz w:val="22"/>
+          <w:szCs w:val="22"/>
         </w:rPr>
         <w:t>The application was sourced from the Spring Projects repository.</w:t>
       </w:r>
       <w:sdt>
         <w:sdtPr>
           <w:rPr>
-            <w:rFonts w:ascii="Times New Roman" w:hAnsi="Times New Roman" w:cs="Times New Roman"/>
-            <w:sz w:val="24"/>
+            <w:rFonts w:ascii="Sitka Text" w:hAnsi="Sitka Text" w:cs="Times New Roman"/>
+            <w:sz w:val="22"/>
+            <w:szCs w:val="22"/>
           </w:rPr>
           <w:id w:val="-1348022811"/>
           <w:citation/>
@@ -3900,37 +3983,42 @@
         <w:sdtContent>
           <w:r>
             <w:rPr>
-              <w:rFonts w:ascii="Times New Roman" w:hAnsi="Times New Roman" w:cs="Times New Roman"/>
-              <w:sz w:val="24"/>
+              <w:rFonts w:ascii="Sitka Text" w:hAnsi="Sitka Text" w:cs="Times New Roman"/>
+              <w:sz w:val="22"/>
+              <w:szCs w:val="22"/>
             </w:rPr>
             <w:fldChar w:fldCharType="begin"/>
           </w:r>
           <w:r>
             <w:rPr>
-              <w:rFonts w:ascii="Times New Roman" w:hAnsi="Times New Roman" w:cs="Times New Roman"/>
-              <w:sz w:val="24"/>
+              <w:rFonts w:ascii="Sitka Text" w:hAnsi="Sitka Text" w:cs="Times New Roman"/>
+              <w:sz w:val="22"/>
+              <w:szCs w:val="22"/>
             </w:rPr>
             <w:instrText xml:space="preserve"> CITATION spr24 \l 6153 </w:instrText>
           </w:r>
           <w:r>
             <w:rPr>
-              <w:rFonts w:ascii="Times New Roman" w:hAnsi="Times New Roman" w:cs="Times New Roman"/>
-              <w:sz w:val="24"/>
+              <w:rFonts w:ascii="Sitka Text" w:hAnsi="Sitka Text" w:cs="Times New Roman"/>
+              <w:sz w:val="22"/>
+              <w:szCs w:val="22"/>
             </w:rPr>
             <w:fldChar w:fldCharType="separate"/>
           </w:r>
           <w:r>
             <w:rPr>
-              <w:rFonts w:ascii="Times New Roman" w:hAnsi="Times New Roman" w:cs="Times New Roman"/>
+              <w:rFonts w:ascii="Sitka Text" w:hAnsi="Sitka Text" w:cs="Times New Roman"/>
               <w:noProof/>
-              <w:sz w:val="24"/>
+              <w:sz w:val="22"/>
+              <w:szCs w:val="22"/>
             </w:rPr>
             <w:t xml:space="preserve"> (spring-projects, n.d.)</w:t>
           </w:r>
           <w:r>
             <w:rPr>
-              <w:rFonts w:ascii="Times New Roman" w:hAnsi="Times New Roman" w:cs="Times New Roman"/>
-              <w:sz w:val="24"/>
+              <w:rFonts w:ascii="Sitka Text" w:hAnsi="Sitka Text" w:cs="Times New Roman"/>
+              <w:sz w:val="22"/>
+              <w:szCs w:val="22"/>
             </w:rPr>
             <w:fldChar w:fldCharType="end"/>
           </w:r>
@@ -3941,14 +4029,14 @@
       <w:pPr>
         <w:pStyle w:val="Heading2"/>
       </w:pPr>
-      <w:bookmarkStart w:id="2" w:name="_Toc164948802"/>
+      <w:bookmarkStart w:id="3" w:name="_Toc164948802"/>
       <w:r>
         <w:t xml:space="preserve">Stage 1.2: </w:t>
       </w:r>
       <w:r>
         <w:t>Tool Chain</w:t>
       </w:r>
-      <w:bookmarkEnd w:id="2"/>
+      <w:bookmarkEnd w:id="3"/>
     </w:p>
     <w:tbl>
       <w:tblPr>
@@ -4137,7 +4225,7 @@
       </w:tr>
       <w:tr>
         <w:trPr>
-          <w:trHeight w:val="1054"/>
+          <w:trHeight w:val="628"/>
         </w:trPr>
         <w:tc>
           <w:tcPr>
@@ -4199,21 +4287,6 @@
                 <w:rFonts w:ascii="Sitka Text" w:hAnsi="Sitka Text"/>
               </w:rPr>
               <w:t>Docker</w:t>
-            </w:r>
-          </w:p>
-          <w:p>
-            <w:pPr>
-              <w:spacing w:line="276" w:lineRule="auto"/>
-              <w:cnfStyle w:val="000000000000" w:firstRow="0" w:lastRow="0" w:firstColumn="0" w:lastColumn="0" w:oddVBand="0" w:evenVBand="0" w:oddHBand="0" w:evenHBand="0" w:firstRowFirstColumn="0" w:firstRowLastColumn="0" w:lastRowFirstColumn="0" w:lastRowLastColumn="0"/>
-              <w:rPr>
-                <w:rFonts w:ascii="Sitka Text" w:hAnsi="Sitka Text"/>
-              </w:rPr>
-            </w:pPr>
-            <w:r>
-              <w:rPr>
-                <w:rFonts w:ascii="Sitka Text" w:hAnsi="Sitka Text"/>
-              </w:rPr>
-              <w:t>Google Kubernetes Engine (GKE)</w:t>
             </w:r>
           </w:p>
         </w:tc>
@@ -4472,7 +4545,7 @@
           <w:szCs w:val="36"/>
         </w:rPr>
       </w:pPr>
-      <w:bookmarkStart w:id="3" w:name="_Toc164948803"/>
+      <w:bookmarkStart w:id="4" w:name="_Toc164948803"/>
       <w:r>
         <w:br w:type="page"/>
       </w:r>
@@ -4485,7 +4558,7 @@
         <w:lastRenderedPageBreak/>
         <w:t>Stage 1.3: Flow Diagram</w:t>
       </w:r>
-      <w:bookmarkEnd w:id="3"/>
+      <w:bookmarkEnd w:id="4"/>
     </w:p>
     <w:p/>
     <w:p>
@@ -4538,8 +4611,6 @@
           </wp:inline>
         </w:drawing>
       </w:r>
-      <w:bookmarkStart w:id="4" w:name="_GoBack"/>
-      <w:bookmarkEnd w:id="4"/>
     </w:p>
     <w:p/>
     <w:p>
@@ -4602,41 +4673,47 @@
       <w:pPr>
         <w:rPr>
           <w:rFonts w:ascii="Sitka Text" w:hAnsi="Sitka Text"/>
-        </w:rPr>
-      </w:pPr>
-      <w:r>
-        <w:rPr>
-          <w:rFonts w:ascii="Sitka Text" w:hAnsi="Sitka Text"/>
+          <w:sz w:val="22"/>
+          <w:szCs w:val="22"/>
+        </w:rPr>
+      </w:pPr>
+      <w:r>
+        <w:rPr>
+          <w:rFonts w:ascii="Sitka Text" w:hAnsi="Sitka Text"/>
+          <w:sz w:val="22"/>
+          <w:szCs w:val="22"/>
         </w:rPr>
         <w:t xml:space="preserve">Before proceeding I decided to </w:t>
       </w:r>
       <w:r>
         <w:rPr>
           <w:rFonts w:ascii="Sitka Text" w:hAnsi="Sitka Text"/>
+          <w:sz w:val="22"/>
+          <w:szCs w:val="22"/>
         </w:rPr>
         <w:t>set</w:t>
       </w:r>
       <w:r>
         <w:rPr>
           <w:rFonts w:ascii="Sitka Text" w:hAnsi="Sitka Text"/>
-        </w:rPr>
-        <w:t xml:space="preserve"> up a branching strategy based on</w:t>
-      </w:r>
-      <w:r>
-        <w:rPr>
-          <w:rFonts w:ascii="Sitka Text" w:hAnsi="Sitka Text"/>
-        </w:rPr>
-        <w:t xml:space="preserve"> </w:t>
-      </w:r>
-      <w:r>
-        <w:rPr>
-          <w:rFonts w:ascii="Sitka Text" w:hAnsi="Sitka Text"/>
+          <w:sz w:val="22"/>
+          <w:szCs w:val="22"/>
+        </w:rPr>
+        <w:t xml:space="preserve"> up a branching strategy based on </w:t>
+      </w:r>
+      <w:r>
+        <w:rPr>
+          <w:rFonts w:ascii="Sitka Text" w:hAnsi="Sitka Text"/>
+          <w:sz w:val="22"/>
+          <w:szCs w:val="22"/>
         </w:rPr>
         <w:t>Git Flow</w:t>
       </w:r>
       <w:r>
         <w:rPr>
           <w:rFonts w:ascii="Sitka Text" w:hAnsi="Sitka Text"/>
+          <w:sz w:val="22"/>
+          <w:szCs w:val="22"/>
         </w:rPr>
         <w:t xml:space="preserve">. </w:t>
       </w:r>
@@ -4644,6 +4721,8 @@
         <w:sdtPr>
           <w:rPr>
             <w:rFonts w:ascii="Sitka Text" w:hAnsi="Sitka Text"/>
+            <w:sz w:val="22"/>
+            <w:szCs w:val="22"/>
           </w:rPr>
           <w:id w:val="-2012276877"/>
           <w:citation/>
@@ -4652,18 +4731,24 @@
           <w:r>
             <w:rPr>
               <w:rFonts w:ascii="Sitka Text" w:hAnsi="Sitka Text"/>
+              <w:sz w:val="22"/>
+              <w:szCs w:val="22"/>
             </w:rPr>
             <w:fldChar w:fldCharType="begin"/>
           </w:r>
           <w:r>
             <w:rPr>
               <w:rFonts w:ascii="Sitka Text" w:hAnsi="Sitka Text"/>
+              <w:sz w:val="22"/>
+              <w:szCs w:val="22"/>
             </w:rPr>
             <w:instrText xml:space="preserve"> CITATION Sre23 \l 6153 </w:instrText>
           </w:r>
           <w:r>
             <w:rPr>
               <w:rFonts w:ascii="Sitka Text" w:hAnsi="Sitka Text"/>
+              <w:sz w:val="22"/>
+              <w:szCs w:val="22"/>
             </w:rPr>
             <w:fldChar w:fldCharType="separate"/>
           </w:r>
@@ -4671,12 +4756,16 @@
             <w:rPr>
               <w:rFonts w:ascii="Sitka Text" w:hAnsi="Sitka Text"/>
               <w:noProof/>
+              <w:sz w:val="22"/>
+              <w:szCs w:val="22"/>
             </w:rPr>
             <w:t>(Thummala, 2023)</w:t>
           </w:r>
           <w:r>
             <w:rPr>
               <w:rFonts w:ascii="Sitka Text" w:hAnsi="Sitka Text"/>
+              <w:sz w:val="22"/>
+              <w:szCs w:val="22"/>
             </w:rPr>
             <w:fldChar w:fldCharType="end"/>
           </w:r>
@@ -4685,6 +4774,8 @@
       <w:r>
         <w:rPr>
           <w:rFonts w:ascii="Sitka Text" w:hAnsi="Sitka Text"/>
+          <w:sz w:val="22"/>
+          <w:szCs w:val="22"/>
         </w:rPr>
         <w:t xml:space="preserve"> The main branch will serve as the production-ready codebase, where only stable and thoroughly tested code will be merged. Direct commits will not be permitted to maintain code integrity and stability.</w:t>
       </w:r>
@@ -4693,24 +4784,32 @@
       <w:pPr>
         <w:rPr>
           <w:rFonts w:ascii="Sitka Text" w:hAnsi="Sitka Text"/>
-        </w:rPr>
-      </w:pPr>
-      <w:r>
-        <w:rPr>
-          <w:rFonts w:ascii="Sitka Text" w:hAnsi="Sitka Text"/>
-        </w:rPr>
-        <w:t xml:space="preserve">The development branch, on the other hand, will act as the integration point for all project changes, including bug fixes and the addition of new features. A workflow will be </w:t>
-      </w:r>
-      <w:r>
-        <w:rPr>
-          <w:rFonts w:ascii="Sitka Text" w:hAnsi="Sitka Text"/>
+          <w:sz w:val="22"/>
+          <w:szCs w:val="22"/>
+        </w:rPr>
+      </w:pPr>
+      <w:r>
+        <w:rPr>
+          <w:rFonts w:ascii="Sitka Text" w:hAnsi="Sitka Text"/>
+          <w:sz w:val="22"/>
+          <w:szCs w:val="22"/>
+        </w:rPr>
+        <w:t xml:space="preserve">The development branch, on the other hand, will act as the integration point for all project changes, including bug fixes and the addition of new features. A workflow will </w:t>
+      </w:r>
+      <w:r>
+        <w:rPr>
+          <w:rFonts w:ascii="Sitka Text" w:hAnsi="Sitka Text"/>
+          <w:sz w:val="22"/>
+          <w:szCs w:val="22"/>
         </w:rPr>
         <w:lastRenderedPageBreak/>
-        <w:t>implemented on this branch to automate the build and testing process, ensuring that changes are thoroughly validated before integration.</w:t>
-      </w:r>
-      <w:r>
-        <w:rPr>
-          <w:rFonts w:ascii="Sitka Text" w:hAnsi="Sitka Text"/>
+        <w:t>be implemented on this branch to automate the build and testing process, ensuring that changes are thoroughly validated before integration.</w:t>
+      </w:r>
+      <w:r>
+        <w:rPr>
+          <w:rFonts w:ascii="Sitka Text" w:hAnsi="Sitka Text"/>
+          <w:sz w:val="22"/>
+          <w:szCs w:val="22"/>
         </w:rPr>
         <w:t xml:space="preserve"> A list of branches are shown in Fig 2.1.1.</w:t>
       </w:r>
@@ -4802,42 +4901,55 @@
     <w:p>
       <w:pPr>
         <w:rPr>
-          <w:sz w:val="16"/>
-        </w:rPr>
-      </w:pPr>
-      <w:r>
-        <w:rPr>
-          <w:rFonts w:ascii="Sitka Text" w:hAnsi="Sitka Text"/>
+          <w:sz w:val="22"/>
+          <w:szCs w:val="22"/>
+        </w:rPr>
+      </w:pPr>
+      <w:r>
+        <w:rPr>
+          <w:rFonts w:ascii="Sitka Text" w:hAnsi="Sitka Text"/>
+          <w:sz w:val="22"/>
+          <w:szCs w:val="22"/>
         </w:rPr>
         <w:t xml:space="preserve">The introduction of these branches required the setup of </w:t>
       </w:r>
       <w:r>
         <w:rPr>
           <w:rFonts w:ascii="Sitka Text" w:hAnsi="Sitka Text"/>
+          <w:sz w:val="22"/>
+          <w:szCs w:val="22"/>
         </w:rPr>
         <w:t xml:space="preserve">a </w:t>
       </w:r>
       <w:r>
         <w:rPr>
           <w:rFonts w:ascii="Sitka Text" w:hAnsi="Sitka Text"/>
+          <w:sz w:val="22"/>
+          <w:szCs w:val="22"/>
         </w:rPr>
         <w:t>branch protection rule on GitHub to guarantee smooth integration and adherence to the established workflow.</w:t>
       </w:r>
       <w:r>
         <w:rPr>
           <w:rFonts w:ascii="Sitka Text" w:hAnsi="Sitka Text"/>
+          <w:sz w:val="22"/>
+          <w:szCs w:val="22"/>
         </w:rPr>
         <w:t xml:space="preserve"> The rule entails that a pull request be approved before merging, </w:t>
       </w:r>
       <w:r>
         <w:rPr>
           <w:rFonts w:ascii="Sitka Text" w:hAnsi="Sitka Text"/>
+          <w:sz w:val="22"/>
+          <w:szCs w:val="22"/>
         </w:rPr>
         <w:t>as</w:t>
       </w:r>
       <w:r>
         <w:rPr>
           <w:rFonts w:ascii="Sitka Text" w:hAnsi="Sitka Text"/>
+          <w:sz w:val="22"/>
+          <w:szCs w:val="22"/>
         </w:rPr>
         <w:t xml:space="preserve"> well as passing status checks. </w:t>
       </w:r>
@@ -4863,90 +4975,80 @@
       <w:pPr>
         <w:rPr>
           <w:rFonts w:ascii="Sitka Text" w:hAnsi="Sitka Text"/>
-        </w:rPr>
-      </w:pPr>
-      <w:r>
-        <w:rPr>
-          <w:rFonts w:ascii="Sitka Text" w:hAnsi="Sitka Text"/>
+          <w:sz w:val="22"/>
+          <w:szCs w:val="22"/>
+        </w:rPr>
+      </w:pPr>
+      <w:r>
+        <w:rPr>
+          <w:rFonts w:ascii="Sitka Text" w:hAnsi="Sitka Text"/>
+          <w:sz w:val="22"/>
+          <w:szCs w:val="22"/>
         </w:rPr>
         <w:t>As I am using GitHub for version control</w:t>
       </w:r>
       <w:r>
         <w:rPr>
           <w:rFonts w:ascii="Sitka Text" w:hAnsi="Sitka Text"/>
+          <w:sz w:val="22"/>
+          <w:szCs w:val="22"/>
         </w:rPr>
         <w:t>,</w:t>
       </w:r>
       <w:r>
         <w:rPr>
           <w:rFonts w:ascii="Sitka Text" w:hAnsi="Sitka Text"/>
-        </w:rPr>
-        <w:t xml:space="preserve"> </w:t>
-      </w:r>
-      <w:r>
-        <w:rPr>
-          <w:rFonts w:ascii="Sitka Text" w:hAnsi="Sitka Text"/>
-        </w:rPr>
-        <w:t xml:space="preserve">I </w:t>
-      </w:r>
-      <w:r>
-        <w:rPr>
-          <w:rFonts w:ascii="Sitka Text" w:hAnsi="Sitka Text"/>
-        </w:rPr>
-        <w:t>decided</w:t>
-      </w:r>
-      <w:r>
-        <w:rPr>
-          <w:rFonts w:ascii="Sitka Text" w:hAnsi="Sitka Text"/>
-        </w:rPr>
-        <w:t xml:space="preserve"> to use GitHub Actions to implement continuous integration in the project.</w:t>
+          <w:sz w:val="22"/>
+          <w:szCs w:val="22"/>
+        </w:rPr>
+        <w:t xml:space="preserve"> I decided to use GitHub Actions to implement continuous integration in the project.</w:t>
       </w:r>
     </w:p>
     <w:p>
       <w:pPr>
         <w:rPr>
           <w:rFonts w:ascii="Sitka Text" w:hAnsi="Sitka Text"/>
-        </w:rPr>
-      </w:pPr>
-      <w:r>
-        <w:rPr>
-          <w:rFonts w:ascii="Sitka Text" w:hAnsi="Sitka Text"/>
-        </w:rPr>
-        <w:t>GitHub Actions is a</w:t>
-      </w:r>
-      <w:r>
-        <w:rPr>
-          <w:rFonts w:ascii="Sitka Text" w:hAnsi="Sitka Text"/>
-        </w:rPr>
-        <w:t xml:space="preserve"> CI/CD</w:t>
-      </w:r>
-      <w:r>
-        <w:rPr>
-          <w:rFonts w:ascii="Sitka Text" w:hAnsi="Sitka Text"/>
-        </w:rPr>
-        <w:t xml:space="preserve"> platform for automating tasks and workflows in your GitHub repositories. It uses YAML files to define workflows triggered by events like pushes or pull requests. Actions are reusable </w:t>
-      </w:r>
-      <w:r>
-        <w:rPr>
-          <w:rFonts w:ascii="Sitka Text" w:hAnsi="Sitka Text"/>
+          <w:sz w:val="22"/>
+          <w:szCs w:val="22"/>
+        </w:rPr>
+      </w:pPr>
+      <w:r>
+        <w:rPr>
+          <w:rFonts w:ascii="Sitka Text" w:hAnsi="Sitka Text"/>
+          <w:sz w:val="22"/>
+          <w:szCs w:val="22"/>
+        </w:rPr>
+        <w:t xml:space="preserve">GitHub Actions is a CI/CD platform for automating tasks and workflows in your GitHub repositories. It uses YAML files to define workflows triggered by events like pushes or pull requests. Actions are reusable </w:t>
+      </w:r>
+      <w:r>
+        <w:rPr>
+          <w:rFonts w:ascii="Sitka Text" w:hAnsi="Sitka Text"/>
+          <w:sz w:val="22"/>
+          <w:szCs w:val="22"/>
         </w:rPr>
         <w:t>applications</w:t>
       </w:r>
       <w:r>
         <w:rPr>
           <w:rFonts w:ascii="Sitka Text" w:hAnsi="Sitka Text"/>
+          <w:sz w:val="22"/>
+          <w:szCs w:val="22"/>
         </w:rPr>
         <w:t>, covering</w:t>
       </w:r>
       <w:r>
         <w:rPr>
           <w:rFonts w:ascii="Sitka Text" w:hAnsi="Sitka Text"/>
+          <w:sz w:val="22"/>
+          <w:szCs w:val="22"/>
         </w:rPr>
         <w:t xml:space="preserve"> repetitive or complex</w:t>
       </w:r>
       <w:r>
         <w:rPr>
           <w:rFonts w:ascii="Sitka Text" w:hAnsi="Sitka Text"/>
+          <w:sz w:val="22"/>
+          <w:szCs w:val="22"/>
         </w:rPr>
         <w:t xml:space="preserve"> tasks. </w:t>
       </w:r>
@@ -4954,6 +5056,8 @@
         <w:sdtPr>
           <w:rPr>
             <w:rFonts w:ascii="Sitka Text" w:hAnsi="Sitka Text"/>
+            <w:sz w:val="22"/>
+            <w:szCs w:val="22"/>
           </w:rPr>
           <w:id w:val="-1540196178"/>
           <w:citation/>
@@ -4962,18 +5066,24 @@
           <w:r>
             <w:rPr>
               <w:rFonts w:ascii="Sitka Text" w:hAnsi="Sitka Text"/>
+              <w:sz w:val="22"/>
+              <w:szCs w:val="22"/>
             </w:rPr>
             <w:fldChar w:fldCharType="begin"/>
           </w:r>
           <w:r>
             <w:rPr>
               <w:rFonts w:ascii="Sitka Text" w:hAnsi="Sitka Text"/>
+              <w:sz w:val="22"/>
+              <w:szCs w:val="22"/>
             </w:rPr>
             <w:instrText xml:space="preserve">CITATION Git24 \l 6153 </w:instrText>
           </w:r>
           <w:r>
             <w:rPr>
               <w:rFonts w:ascii="Sitka Text" w:hAnsi="Sitka Text"/>
+              <w:sz w:val="22"/>
+              <w:szCs w:val="22"/>
             </w:rPr>
             <w:fldChar w:fldCharType="separate"/>
           </w:r>
@@ -4981,12 +5091,16 @@
             <w:rPr>
               <w:rFonts w:ascii="Sitka Text" w:hAnsi="Sitka Text"/>
               <w:noProof/>
+              <w:sz w:val="22"/>
+              <w:szCs w:val="22"/>
             </w:rPr>
             <w:t>(GitHub, 2024)</w:t>
           </w:r>
           <w:r>
             <w:rPr>
               <w:rFonts w:ascii="Sitka Text" w:hAnsi="Sitka Text"/>
+              <w:sz w:val="22"/>
+              <w:szCs w:val="22"/>
             </w:rPr>
             <w:fldChar w:fldCharType="end"/>
           </w:r>
@@ -4997,35 +5111,47 @@
       <w:pPr>
         <w:rPr>
           <w:rFonts w:ascii="Sitka Text" w:hAnsi="Sitka Text"/>
-        </w:rPr>
-      </w:pPr>
-      <w:r>
-        <w:rPr>
-          <w:rFonts w:ascii="Sitka Text" w:hAnsi="Sitka Text"/>
+          <w:sz w:val="22"/>
+          <w:szCs w:val="22"/>
+        </w:rPr>
+      </w:pPr>
+      <w:r>
+        <w:rPr>
+          <w:rFonts w:ascii="Sitka Text" w:hAnsi="Sitka Text"/>
+          <w:sz w:val="22"/>
+          <w:szCs w:val="22"/>
         </w:rPr>
         <w:t>It involved creating a workflow</w:t>
       </w:r>
       <w:r>
         <w:rPr>
           <w:rFonts w:ascii="Sitka Text" w:hAnsi="Sitka Text"/>
+          <w:sz w:val="22"/>
+          <w:szCs w:val="22"/>
         </w:rPr>
         <w:t xml:space="preserve"> file, </w:t>
       </w:r>
       <w:r>
         <w:rPr>
           <w:rFonts w:ascii="Sitka Text" w:hAnsi="Sitka Text"/>
+          <w:sz w:val="22"/>
+          <w:szCs w:val="22"/>
         </w:rPr>
         <w:t>which automates the testing and deployment of the project whenever changes are pushed to the repository.</w:t>
       </w:r>
       <w:r>
         <w:rPr>
           <w:rFonts w:ascii="Sitka Text" w:hAnsi="Sitka Text"/>
+          <w:sz w:val="22"/>
+          <w:szCs w:val="22"/>
         </w:rPr>
         <w:t xml:space="preserve"> </w:t>
       </w:r>
       <w:r>
         <w:rPr>
           <w:rFonts w:ascii="Sitka Text" w:hAnsi="Sitka Text"/>
+          <w:sz w:val="22"/>
+          <w:szCs w:val="22"/>
         </w:rPr>
         <w:t xml:space="preserve">I first had to create a directory in the project called </w:t>
       </w:r>
@@ -5033,30 +5159,32 @@
         <w:rPr>
           <w:rFonts w:ascii="Consolas" w:hAnsi="Consolas"/>
           <w:b/>
+          <w:sz w:val="22"/>
+          <w:szCs w:val="22"/>
         </w:rPr>
         <w:t>.github/workflows</w:t>
       </w:r>
       <w:r>
         <w:rPr>
           <w:rFonts w:ascii="Sitka Text" w:hAnsi="Sitka Text"/>
-        </w:rPr>
-        <w:t xml:space="preserve"> </w:t>
-      </w:r>
-      <w:r>
-        <w:rPr>
-          <w:rFonts w:ascii="Sitka Text" w:hAnsi="Sitka Text"/>
-        </w:rPr>
-        <w:t xml:space="preserve">and within this directory created a </w:t>
+          <w:sz w:val="22"/>
+          <w:szCs w:val="22"/>
+        </w:rPr>
+        <w:t xml:space="preserve"> and within this directory created a </w:t>
       </w:r>
       <w:r>
         <w:rPr>
           <w:rFonts w:ascii="Consolas" w:hAnsi="Consolas"/>
+          <w:sz w:val="22"/>
+          <w:szCs w:val="22"/>
         </w:rPr>
         <w:t>yaml</w:t>
       </w:r>
       <w:r>
         <w:rPr>
           <w:rFonts w:ascii="Sitka Text" w:hAnsi="Sitka Text"/>
+          <w:sz w:val="22"/>
+          <w:szCs w:val="22"/>
         </w:rPr>
         <w:t xml:space="preserve"> file called </w:t>
       </w:r>
@@ -5064,6 +5192,8 @@
         <w:rPr>
           <w:rFonts w:ascii="Consolas" w:hAnsi="Consolas"/>
           <w:b/>
+          <w:sz w:val="22"/>
+          <w:szCs w:val="22"/>
         </w:rPr>
         <w:t>maven-build</w:t>
       </w:r>
@@ -5071,36 +5201,48 @@
         <w:rPr>
           <w:rFonts w:ascii="Consolas" w:hAnsi="Consolas"/>
           <w:b/>
+          <w:sz w:val="22"/>
+          <w:szCs w:val="22"/>
         </w:rPr>
         <w:t>.yml</w:t>
       </w:r>
       <w:r>
         <w:rPr>
           <w:rFonts w:ascii="Sitka Text" w:hAnsi="Sitka Text"/>
+          <w:sz w:val="22"/>
+          <w:szCs w:val="22"/>
         </w:rPr>
         <w:t xml:space="preserve">, as shown in Fig </w:t>
       </w:r>
       <w:r>
         <w:rPr>
           <w:rFonts w:ascii="Sitka Text" w:hAnsi="Sitka Text"/>
+          <w:sz w:val="22"/>
+          <w:szCs w:val="22"/>
         </w:rPr>
         <w:t>2</w:t>
       </w:r>
       <w:r>
         <w:rPr>
           <w:rFonts w:ascii="Sitka Text" w:hAnsi="Sitka Text"/>
+          <w:sz w:val="22"/>
+          <w:szCs w:val="22"/>
         </w:rPr>
         <w:t>.2.1</w:t>
       </w:r>
       <w:r>
         <w:rPr>
           <w:rFonts w:ascii="Sitka Text" w:hAnsi="Sitka Text"/>
+          <w:sz w:val="22"/>
+          <w:szCs w:val="22"/>
         </w:rPr>
         <w:t>.</w:t>
       </w:r>
       <w:r>
         <w:rPr>
           <w:rFonts w:ascii="Sitka Text" w:hAnsi="Sitka Text"/>
+          <w:sz w:val="22"/>
+          <w:szCs w:val="22"/>
         </w:rPr>
         <w:t xml:space="preserve"> This file will contain all the steps to be performed as part of a build.</w:t>
       </w:r>
@@ -5252,10 +5394,15 @@
       <w:pPr>
         <w:pStyle w:val="BodyTextIndent2"/>
         <w:ind w:left="0"/>
-      </w:pPr>
-      <w:r>
-        <w:rPr>
-          <w:sz w:val="22"/>
+        <w:rPr>
+          <w:sz w:val="22"/>
+          <w:szCs w:val="22"/>
+        </w:rPr>
+      </w:pPr>
+      <w:r>
+        <w:rPr>
+          <w:sz w:val="22"/>
+          <w:szCs w:val="22"/>
         </w:rPr>
         <w:t xml:space="preserve">The </w:t>
       </w:r>
@@ -5263,45 +5410,45 @@
         <w:rPr>
           <w:rFonts w:ascii="Consolas" w:hAnsi="Consolas"/>
           <w:b/>
-          <w:sz w:val="20"/>
+          <w:sz w:val="22"/>
+          <w:szCs w:val="22"/>
         </w:rPr>
         <w:t>maven-build.yaml</w:t>
       </w:r>
       <w:r>
         <w:rPr>
-          <w:sz w:val="20"/>
-        </w:rPr>
-        <w:t xml:space="preserve"> </w:t>
-      </w:r>
-      <w:r>
-        <w:rPr>
-          <w:sz w:val="22"/>
-        </w:rPr>
-        <w:t xml:space="preserve">file sets up a workflow for automating the build process of the </w:t>
+          <w:sz w:val="22"/>
+          <w:szCs w:val="22"/>
+        </w:rPr>
+        <w:t xml:space="preserve"> file sets up a workflow for automating the build process of the </w:t>
       </w:r>
       <w:r>
         <w:rPr>
           <w:rFonts w:ascii="Consolas" w:eastAsia="Microsoft YaHei" w:hAnsi="Consolas"/>
           <w:b/>
-          <w:sz w:val="20"/>
+          <w:sz w:val="22"/>
+          <w:szCs w:val="22"/>
         </w:rPr>
         <w:t>PetClinic</w:t>
       </w:r>
       <w:r>
         <w:rPr>
           <w:sz w:val="22"/>
+          <w:szCs w:val="22"/>
         </w:rPr>
         <w:t xml:space="preserve"> Java project using Maven.</w:t>
       </w:r>
       <w:r>
         <w:rPr>
           <w:sz w:val="22"/>
+          <w:szCs w:val="22"/>
         </w:rPr>
         <w:t xml:space="preserve"> This starter workflow, along with many others, is provided on GitHub. </w:t>
       </w:r>
       <w:r>
         <w:rPr>
           <w:sz w:val="22"/>
+          <w:szCs w:val="22"/>
         </w:rPr>
         <w:t xml:space="preserve">It is triggered by pushes or pull requests to the main branch of the project. The job is called ‘build’ and performs basic build steps, including running the latest version of Ubuntu, checking out the code, and setting up the JDK with Java 17. It caches the Maven packages to speed up future builds using </w:t>
       </w:r>
@@ -5309,95 +5456,96 @@
         <w:rPr>
           <w:rFonts w:ascii="Consolas" w:hAnsi="Consolas"/>
           <w:b/>
-          <w:sz w:val="20"/>
+          <w:sz w:val="22"/>
+          <w:szCs w:val="22"/>
         </w:rPr>
         <w:t>actions/cache</w:t>
       </w:r>
       <w:r>
         <w:rPr>
-          <w:sz w:val="20"/>
-        </w:rPr>
-        <w:t xml:space="preserve"> </w:t>
-      </w:r>
-      <w:r>
-        <w:rPr>
-          <w:sz w:val="22"/>
-        </w:rPr>
-        <w:t xml:space="preserve">to cache the </w:t>
+          <w:sz w:val="22"/>
+          <w:szCs w:val="22"/>
+        </w:rPr>
+        <w:t xml:space="preserve"> to cache the </w:t>
       </w:r>
       <w:r>
         <w:rPr>
           <w:rFonts w:ascii="Consolas" w:hAnsi="Consolas"/>
           <w:b/>
-          <w:sz w:val="20"/>
+          <w:sz w:val="22"/>
+          <w:szCs w:val="22"/>
         </w:rPr>
         <w:t>.m2/repository</w:t>
       </w:r>
       <w:r>
         <w:rPr>
-          <w:sz w:val="20"/>
-        </w:rPr>
-        <w:t xml:space="preserve"> </w:t>
-      </w:r>
-      <w:r>
-        <w:rPr>
-          <w:sz w:val="22"/>
-        </w:rPr>
-        <w:t xml:space="preserve">directory, which is populated based on the </w:t>
+          <w:sz w:val="22"/>
+          <w:szCs w:val="22"/>
+        </w:rPr>
+        <w:t xml:space="preserve"> directory, which is populated based on the </w:t>
       </w:r>
       <w:r>
         <w:rPr>
           <w:rFonts w:ascii="Consolas" w:hAnsi="Consolas"/>
           <w:b/>
-          <w:sz w:val="20"/>
+          <w:sz w:val="22"/>
+          <w:szCs w:val="22"/>
         </w:rPr>
         <w:t>pom.xml</w:t>
       </w:r>
       <w:r>
         <w:rPr>
           <w:sz w:val="22"/>
+          <w:szCs w:val="22"/>
         </w:rPr>
         <w:t xml:space="preserve"> file. The final step runs the Maven wrapper with the package option. This compiles the source code, runs tests, and packages the application into a JAR file.</w:t>
       </w:r>
       <w:r>
         <w:rPr>
           <w:sz w:val="22"/>
+          <w:szCs w:val="22"/>
         </w:rPr>
         <w:t xml:space="preserve"> </w:t>
       </w:r>
       <w:r>
         <w:rPr>
           <w:sz w:val="22"/>
+          <w:szCs w:val="22"/>
         </w:rPr>
         <w:t>Sl</w:t>
       </w:r>
       <w:r>
         <w:rPr>
           <w:sz w:val="22"/>
+          <w:szCs w:val="22"/>
         </w:rPr>
         <w:t xml:space="preserve">ight </w:t>
       </w:r>
       <w:r>
         <w:rPr>
           <w:sz w:val="22"/>
+          <w:szCs w:val="22"/>
         </w:rPr>
         <w:t>updates</w:t>
       </w:r>
       <w:r>
         <w:rPr>
           <w:sz w:val="22"/>
+          <w:szCs w:val="22"/>
         </w:rPr>
         <w:t xml:space="preserve"> to the default file were made to suit the </w:t>
       </w:r>
       <w:r>
         <w:rPr>
           <w:sz w:val="22"/>
+          <w:szCs w:val="22"/>
         </w:rPr>
         <w:t>project's needs</w:t>
       </w:r>
       <w:r>
         <w:rPr>
           <w:sz w:val="22"/>
+          <w:szCs w:val="22"/>
         </w:rPr>
         <w:t xml:space="preserve">. </w:t>
       </w:r>
@@ -5422,35 +5570,47 @@
       <w:pPr>
         <w:rPr>
           <w:rFonts w:ascii="Sitka Text" w:hAnsi="Sitka Text"/>
-        </w:rPr>
-      </w:pPr>
-      <w:r>
-        <w:rPr>
-          <w:rFonts w:ascii="Sitka Text" w:hAnsi="Sitka Text"/>
+          <w:sz w:val="22"/>
+          <w:szCs w:val="22"/>
+        </w:rPr>
+      </w:pPr>
+      <w:r>
+        <w:rPr>
+          <w:rFonts w:ascii="Sitka Text" w:hAnsi="Sitka Text"/>
+          <w:sz w:val="22"/>
+          <w:szCs w:val="22"/>
         </w:rPr>
         <w:t xml:space="preserve">As </w:t>
       </w:r>
       <w:r>
         <w:rPr>
           <w:rFonts w:ascii="Sitka Text" w:hAnsi="Sitka Text"/>
+          <w:sz w:val="22"/>
+          <w:szCs w:val="22"/>
         </w:rPr>
         <w:t>g</w:t>
       </w:r>
       <w:r>
         <w:rPr>
           <w:rFonts w:ascii="Sitka Text" w:hAnsi="Sitka Text"/>
+          <w:sz w:val="22"/>
+          <w:szCs w:val="22"/>
         </w:rPr>
         <w:t>it authentication has been previously set up on my laptop</w:t>
       </w:r>
       <w:r>
         <w:rPr>
           <w:rFonts w:ascii="Sitka Text" w:hAnsi="Sitka Text"/>
+          <w:sz w:val="22"/>
+          <w:szCs w:val="22"/>
         </w:rPr>
         <w:t xml:space="preserve"> with GitHub</w:t>
       </w:r>
       <w:r>
         <w:rPr>
           <w:rFonts w:ascii="Sitka Text" w:hAnsi="Sitka Text"/>
+          <w:sz w:val="22"/>
+          <w:szCs w:val="22"/>
         </w:rPr>
         <w:t xml:space="preserve"> it was not necessary to configure this step.</w:t>
       </w:r>
@@ -5480,53 +5640,47 @@
         <w:spacing w:after="160" w:line="259" w:lineRule="auto"/>
         <w:rPr>
           <w:rFonts w:ascii="Sitka Text" w:eastAsiaTheme="minorHAnsi" w:hAnsi="Sitka Text"/>
+          <w:sz w:val="22"/>
+          <w:szCs w:val="22"/>
         </w:rPr>
       </w:pPr>
       <w:r>
         <w:rPr>
           <w:rFonts w:ascii="Sitka Text" w:eastAsiaTheme="minorHAnsi" w:hAnsi="Sitka Text"/>
-        </w:rPr>
-        <w:t>I installed the application GitDailies</w:t>
+          <w:sz w:val="22"/>
+          <w:szCs w:val="22"/>
+        </w:rPr>
+        <w:t xml:space="preserve">I installed the application GitDailies on GitHub. Through this service, I was able to set up daily alerts about the project status, as well as add two additional alerts which would send an email regarding the success or failure of the GitHub Actions workflow, as can be seen in </w:t>
       </w:r>
       <w:r>
         <w:rPr>
           <w:rFonts w:ascii="Sitka Text" w:eastAsiaTheme="minorHAnsi" w:hAnsi="Sitka Text"/>
-        </w:rPr>
-        <w:t xml:space="preserve"> on GitHub. Through this service, I was able to set up daily alerts about the project status, as well as add two additional alerts which would send an email regarding the success or failure of the GitHub Actions</w:t>
+          <w:sz w:val="22"/>
+          <w:szCs w:val="22"/>
+        </w:rPr>
+        <w:t xml:space="preserve">both </w:t>
       </w:r>
       <w:r>
         <w:rPr>
           <w:rFonts w:ascii="Sitka Text" w:eastAsiaTheme="minorHAnsi" w:hAnsi="Sitka Text"/>
-        </w:rPr>
-        <w:t xml:space="preserve"> </w:t>
+          <w:sz w:val="22"/>
+          <w:szCs w:val="22"/>
+        </w:rPr>
+        <w:t>Fig 2.5.1</w:t>
       </w:r>
       <w:r>
         <w:rPr>
           <w:rFonts w:ascii="Sitka Text" w:eastAsiaTheme="minorHAnsi" w:hAnsi="Sitka Text"/>
-        </w:rPr>
-        <w:t xml:space="preserve">workflow, as can be seen in </w:t>
+          <w:sz w:val="22"/>
+          <w:szCs w:val="22"/>
+        </w:rPr>
+        <w:t xml:space="preserve"> and Fig 2.5.2</w:t>
       </w:r>
       <w:r>
         <w:rPr>
           <w:rFonts w:ascii="Sitka Text" w:eastAsiaTheme="minorHAnsi" w:hAnsi="Sitka Text"/>
-        </w:rPr>
-        <w:t xml:space="preserve">both </w:t>
-      </w:r>
-      <w:r>
-        <w:rPr>
-          <w:rFonts w:ascii="Sitka Text" w:eastAsiaTheme="minorHAnsi" w:hAnsi="Sitka Text"/>
-        </w:rPr>
-        <w:t>Fig 2.5.1</w:t>
-      </w:r>
-      <w:r>
-        <w:rPr>
-          <w:rFonts w:ascii="Sitka Text" w:eastAsiaTheme="minorHAnsi" w:hAnsi="Sitka Text"/>
-        </w:rPr>
-        <w:t xml:space="preserve"> and Fig 2.5.2</w:t>
-      </w:r>
-      <w:r>
-        <w:rPr>
-          <w:rFonts w:ascii="Sitka Text" w:eastAsiaTheme="minorHAnsi" w:hAnsi="Sitka Text"/>
+          <w:sz w:val="22"/>
+          <w:szCs w:val="22"/>
         </w:rPr>
         <w:t>.</w:t>
       </w:r>
@@ -5709,12 +5863,6 @@
           <w:rFonts w:ascii="Sitka Text" w:hAnsi="Sitka Text"/>
         </w:rPr>
       </w:pPr>
-      <w:r>
-        <w:rPr>
-          <w:rFonts w:ascii="Sitka Text" w:hAnsi="Sitka Text"/>
-        </w:rPr>
-        <w:br w:type="textWrapping" w:clear="all"/>
-      </w:r>
     </w:p>
     <w:p>
       <w:pPr>
@@ -5736,11 +5884,15 @@
       <w:pPr>
         <w:rPr>
           <w:rFonts w:ascii="Sitka Text" w:hAnsi="Sitka Text"/>
-        </w:rPr>
-      </w:pPr>
-      <w:r>
-        <w:rPr>
-          <w:rFonts w:ascii="Sitka Text" w:hAnsi="Sitka Text"/>
+          <w:sz w:val="22"/>
+          <w:szCs w:val="22"/>
+        </w:rPr>
+      </w:pPr>
+      <w:r>
+        <w:rPr>
+          <w:rFonts w:ascii="Sitka Text" w:hAnsi="Sitka Text"/>
+          <w:sz w:val="22"/>
+          <w:szCs w:val="22"/>
         </w:rPr>
         <w:t xml:space="preserve">Using the Maven wrapper command </w:t>
       </w:r>
@@ -5748,6 +5900,8 @@
         <w:rPr>
           <w:rFonts w:ascii="Consolas" w:hAnsi="Consolas"/>
           <w:b/>
+          <w:sz w:val="22"/>
+          <w:szCs w:val="22"/>
         </w:rPr>
         <w:t>./mvn test</w:t>
       </w:r>
@@ -5755,36 +5909,48 @@
         <w:rPr>
           <w:rFonts w:ascii="Sitka Text" w:hAnsi="Sitka Text"/>
           <w:b/>
+          <w:sz w:val="22"/>
+          <w:szCs w:val="22"/>
         </w:rPr>
         <w:t xml:space="preserve"> </w:t>
       </w:r>
       <w:r>
         <w:rPr>
           <w:rFonts w:ascii="Sitka Text" w:hAnsi="Sitka Text"/>
+          <w:sz w:val="22"/>
+          <w:szCs w:val="22"/>
         </w:rPr>
         <w:t xml:space="preserve">I ran the tests, of which 45 were </w:t>
       </w:r>
       <w:r>
         <w:rPr>
           <w:rFonts w:ascii="Sitka Text" w:hAnsi="Sitka Text"/>
+          <w:sz w:val="22"/>
+          <w:szCs w:val="22"/>
         </w:rPr>
         <w:t>run</w:t>
       </w:r>
       <w:r>
         <w:rPr>
           <w:rFonts w:ascii="Sitka Text" w:hAnsi="Sitka Text"/>
+          <w:sz w:val="22"/>
+          <w:szCs w:val="22"/>
         </w:rPr>
         <w:t xml:space="preserve">. Two tests were skipped and the rest passed as can be seen in Fig </w:t>
       </w:r>
       <w:r>
         <w:rPr>
           <w:rFonts w:ascii="Sitka Text" w:hAnsi="Sitka Text"/>
+          <w:sz w:val="22"/>
+          <w:szCs w:val="22"/>
         </w:rPr>
         <w:t>2.6.1</w:t>
       </w:r>
       <w:r>
         <w:rPr>
           <w:rFonts w:ascii="Sitka Text" w:hAnsi="Sitka Text"/>
+          <w:sz w:val="22"/>
+          <w:szCs w:val="22"/>
         </w:rPr>
         <w:t>.</w:t>
       </w:r>
@@ -5863,8 +6029,13 @@
       <w:r>
         <w:t>‘</w:t>
       </w:r>
-      <w:r>
-        <w:t>mvn test</w:t>
+      <w:proofErr w:type="spellStart"/>
+      <w:r>
+        <w:t>mvn</w:t>
+      </w:r>
+      <w:proofErr w:type="spellEnd"/>
+      <w:r>
+        <w:t xml:space="preserve"> test</w:t>
       </w:r>
       <w:r>
         <w:t>’</w:t>
@@ -5877,143 +6048,191 @@
       <w:pPr>
         <w:rPr>
           <w:rFonts w:ascii="Sitka Text" w:hAnsi="Sitka Text"/>
-        </w:rPr>
-      </w:pPr>
-      <w:r>
-        <w:rPr>
-          <w:rFonts w:ascii="Sitka Text" w:hAnsi="Sitka Text"/>
+          <w:sz w:val="22"/>
+          <w:szCs w:val="22"/>
+        </w:rPr>
+      </w:pPr>
+      <w:r>
+        <w:rPr>
+          <w:rFonts w:ascii="Sitka Text" w:hAnsi="Sitka Text"/>
+          <w:sz w:val="22"/>
+          <w:szCs w:val="22"/>
         </w:rPr>
         <w:t xml:space="preserve">The next step was to add steps to the workflow file to </w:t>
       </w:r>
       <w:r>
         <w:rPr>
           <w:rFonts w:ascii="Sitka Text" w:hAnsi="Sitka Text"/>
+          <w:sz w:val="22"/>
+          <w:szCs w:val="22"/>
         </w:rPr>
         <w:t>include</w:t>
       </w:r>
       <w:r>
         <w:rPr>
           <w:rFonts w:ascii="Sitka Text" w:hAnsi="Sitka Text"/>
+          <w:sz w:val="22"/>
+          <w:szCs w:val="22"/>
         </w:rPr>
         <w:t xml:space="preserve"> </w:t>
       </w:r>
       <w:r>
         <w:rPr>
           <w:rFonts w:ascii="Sitka Text" w:hAnsi="Sitka Text"/>
+          <w:sz w:val="22"/>
+          <w:szCs w:val="22"/>
         </w:rPr>
         <w:t xml:space="preserve">the </w:t>
       </w:r>
       <w:r>
         <w:rPr>
           <w:rFonts w:ascii="Sitka Text" w:hAnsi="Sitka Text"/>
+          <w:sz w:val="22"/>
+          <w:szCs w:val="22"/>
         </w:rPr>
         <w:t xml:space="preserve">running </w:t>
       </w:r>
       <w:r>
         <w:rPr>
           <w:rFonts w:ascii="Sitka Text" w:hAnsi="Sitka Text"/>
+          <w:sz w:val="22"/>
+          <w:szCs w:val="22"/>
         </w:rPr>
         <w:t xml:space="preserve">of </w:t>
       </w:r>
       <w:r>
         <w:rPr>
           <w:rFonts w:ascii="Sitka Text" w:hAnsi="Sitka Text"/>
+          <w:sz w:val="22"/>
+          <w:szCs w:val="22"/>
         </w:rPr>
         <w:t xml:space="preserve">the unit tests as a job, the result of which can be seen in Fig </w:t>
       </w:r>
       <w:r>
         <w:rPr>
           <w:rFonts w:ascii="Sitka Text" w:hAnsi="Sitka Text"/>
+          <w:sz w:val="22"/>
+          <w:szCs w:val="22"/>
         </w:rPr>
         <w:t>2.6.2</w:t>
       </w:r>
       <w:r>
         <w:rPr>
           <w:rFonts w:ascii="Sitka Text" w:hAnsi="Sitka Text"/>
+          <w:sz w:val="22"/>
+          <w:szCs w:val="22"/>
         </w:rPr>
         <w:t>.</w:t>
       </w:r>
       <w:r>
         <w:rPr>
           <w:rFonts w:ascii="Sitka Text" w:hAnsi="Sitka Text"/>
+          <w:sz w:val="22"/>
+          <w:szCs w:val="22"/>
         </w:rPr>
         <w:t xml:space="preserve"> A surefire report is also generated and </w:t>
       </w:r>
       <w:r>
         <w:rPr>
           <w:rFonts w:ascii="Sitka Text" w:hAnsi="Sitka Text"/>
+          <w:sz w:val="22"/>
+          <w:szCs w:val="22"/>
         </w:rPr>
         <w:t>will</w:t>
       </w:r>
       <w:r>
         <w:rPr>
           <w:rFonts w:ascii="Sitka Text" w:hAnsi="Sitka Text"/>
+          <w:sz w:val="22"/>
+          <w:szCs w:val="22"/>
         </w:rPr>
         <w:t xml:space="preserve"> be accessible in the </w:t>
       </w:r>
       <w:r>
         <w:rPr>
           <w:rFonts w:ascii="Sitka Text" w:hAnsi="Sitka Text"/>
+          <w:sz w:val="22"/>
+          <w:szCs w:val="22"/>
         </w:rPr>
         <w:t>‘</w:t>
       </w:r>
       <w:r>
         <w:rPr>
           <w:rFonts w:ascii="Sitka Text" w:hAnsi="Sitka Text"/>
+          <w:sz w:val="22"/>
+          <w:szCs w:val="22"/>
         </w:rPr>
         <w:t>Art</w:t>
       </w:r>
       <w:r>
         <w:rPr>
           <w:rFonts w:ascii="Sitka Text" w:hAnsi="Sitka Text"/>
+          <w:sz w:val="22"/>
+          <w:szCs w:val="22"/>
         </w:rPr>
         <w:t>i</w:t>
       </w:r>
       <w:r>
         <w:rPr>
           <w:rFonts w:ascii="Sitka Text" w:hAnsi="Sitka Text"/>
+          <w:sz w:val="22"/>
+          <w:szCs w:val="22"/>
         </w:rPr>
         <w:t>facts</w:t>
       </w:r>
       <w:r>
         <w:rPr>
           <w:rFonts w:ascii="Sitka Text" w:hAnsi="Sitka Text"/>
+          <w:sz w:val="22"/>
+          <w:szCs w:val="22"/>
         </w:rPr>
         <w:t>’</w:t>
       </w:r>
       <w:r>
         <w:rPr>
           <w:rFonts w:ascii="Sitka Text" w:hAnsi="Sitka Text"/>
+          <w:sz w:val="22"/>
+          <w:szCs w:val="22"/>
         </w:rPr>
         <w:t xml:space="preserve"> section of GitHub actions</w:t>
       </w:r>
       <w:r>
         <w:rPr>
           <w:rFonts w:ascii="Sitka Text" w:hAnsi="Sitka Text"/>
+          <w:sz w:val="22"/>
+          <w:szCs w:val="22"/>
         </w:rPr>
         <w:t xml:space="preserve">, as shown in Fig </w:t>
       </w:r>
       <w:r>
         <w:rPr>
           <w:rFonts w:ascii="Sitka Text" w:hAnsi="Sitka Text"/>
+          <w:sz w:val="22"/>
+          <w:szCs w:val="22"/>
         </w:rPr>
         <w:t>2.6.3</w:t>
       </w:r>
       <w:r>
         <w:rPr>
           <w:rFonts w:ascii="Sitka Text" w:hAnsi="Sitka Text"/>
+          <w:sz w:val="22"/>
+          <w:szCs w:val="22"/>
         </w:rPr>
         <w:t>.</w:t>
       </w:r>
       <w:r>
         <w:rPr>
           <w:rFonts w:ascii="Sitka Text" w:hAnsi="Sitka Text"/>
+          <w:sz w:val="22"/>
+          <w:szCs w:val="22"/>
         </w:rPr>
         <w:t xml:space="preserve"> </w:t>
       </w:r>
       <w:r>
         <w:rPr>
           <w:rFonts w:ascii="Sitka Text" w:hAnsi="Sitka Text"/>
+          <w:sz w:val="22"/>
+          <w:szCs w:val="22"/>
         </w:rPr>
         <w:t xml:space="preserve">This can be downloaded as a zip file and contains the test reports. </w:t>
       </w:r>
@@ -6021,6 +6240,8 @@
         <w:sdtPr>
           <w:rPr>
             <w:rFonts w:ascii="Sitka Text" w:hAnsi="Sitka Text"/>
+            <w:sz w:val="22"/>
+            <w:szCs w:val="22"/>
           </w:rPr>
           <w:id w:val="1796483956"/>
           <w:citation/>
@@ -6029,18 +6250,24 @@
           <w:r>
             <w:rPr>
               <w:rFonts w:ascii="Sitka Text" w:hAnsi="Sitka Text"/>
+              <w:sz w:val="22"/>
+              <w:szCs w:val="22"/>
             </w:rPr>
             <w:fldChar w:fldCharType="begin"/>
           </w:r>
           <w:r>
             <w:rPr>
               <w:rFonts w:ascii="Sitka Text" w:hAnsi="Sitka Text"/>
+              <w:sz w:val="22"/>
+              <w:szCs w:val="22"/>
             </w:rPr>
             <w:instrText xml:space="preserve"> CITATION Mat23 \l 6153 </w:instrText>
           </w:r>
           <w:r>
             <w:rPr>
               <w:rFonts w:ascii="Sitka Text" w:hAnsi="Sitka Text"/>
+              <w:sz w:val="22"/>
+              <w:szCs w:val="22"/>
             </w:rPr>
             <w:fldChar w:fldCharType="separate"/>
           </w:r>
@@ -6048,12 +6275,16 @@
             <w:rPr>
               <w:rFonts w:ascii="Sitka Text" w:hAnsi="Sitka Text"/>
               <w:noProof/>
+              <w:sz w:val="22"/>
+              <w:szCs w:val="22"/>
             </w:rPr>
             <w:t>(Casperson, 2023)</w:t>
           </w:r>
           <w:r>
             <w:rPr>
               <w:rFonts w:ascii="Sitka Text" w:hAnsi="Sitka Text"/>
+              <w:sz w:val="22"/>
+              <w:szCs w:val="22"/>
             </w:rPr>
             <w:fldChar w:fldCharType="end"/>
           </w:r>
@@ -6291,50 +6522,42 @@
         <w:spacing w:after="160" w:line="276" w:lineRule="auto"/>
         <w:rPr>
           <w:rFonts w:ascii="Sitka Text" w:eastAsiaTheme="minorHAnsi" w:hAnsi="Sitka Text"/>
+          <w:sz w:val="22"/>
+          <w:szCs w:val="22"/>
         </w:rPr>
       </w:pPr>
       <w:r>
         <w:rPr>
           <w:rFonts w:ascii="Sitka Text" w:eastAsiaTheme="minorHAnsi" w:hAnsi="Sitka Text"/>
+          <w:sz w:val="22"/>
+          <w:szCs w:val="22"/>
         </w:rPr>
         <w:t xml:space="preserve">I decided to use SonarCloud for code quality analysis and reporting because I have some experience working with it and wanted to further my skills using it. I added the project to my SonarCloud account and updated various settings, including creating a new quality gate for the project. Then, I added a SonarCloud Analysis job to the </w:t>
       </w:r>
       <w:r>
         <w:rPr>
           <w:rFonts w:ascii="Sitka Text" w:eastAsiaTheme="minorHAnsi" w:hAnsi="Sitka Text"/>
-        </w:rPr>
-        <w:t xml:space="preserve">workflow </w:t>
+          <w:sz w:val="22"/>
+          <w:szCs w:val="22"/>
+        </w:rPr>
+        <w:lastRenderedPageBreak/>
+        <w:t xml:space="preserve">workflow file, as shown in Figure </w:t>
       </w:r>
       <w:r>
         <w:rPr>
           <w:rFonts w:ascii="Sitka Text" w:eastAsiaTheme="minorHAnsi" w:hAnsi="Sitka Text"/>
-        </w:rPr>
-        <w:t xml:space="preserve">file, as shown in </w:t>
+          <w:sz w:val="22"/>
+          <w:szCs w:val="22"/>
+        </w:rPr>
+        <w:t>2.7.1</w:t>
       </w:r>
       <w:r>
         <w:rPr>
           <w:rFonts w:ascii="Sitka Text" w:eastAsiaTheme="minorHAnsi" w:hAnsi="Sitka Text"/>
-        </w:rPr>
-        <w:lastRenderedPageBreak/>
-        <w:t xml:space="preserve">Figure </w:t>
-      </w:r>
-      <w:r>
-        <w:rPr>
-          <w:rFonts w:ascii="Sitka Text" w:eastAsiaTheme="minorHAnsi" w:hAnsi="Sitka Text"/>
-        </w:rPr>
-        <w:t>2.7.1</w:t>
-      </w:r>
-      <w:r>
-        <w:rPr>
-          <w:rFonts w:ascii="Sitka Text" w:eastAsiaTheme="minorHAnsi" w:hAnsi="Sitka Text"/>
-        </w:rPr>
-        <w:t>.</w:t>
-      </w:r>
-      <w:r>
-        <w:rPr>
-          <w:rFonts w:ascii="Sitka Text" w:eastAsiaTheme="minorHAnsi" w:hAnsi="Sitka Text"/>
-        </w:rPr>
-        <w:t xml:space="preserve"> This task builds the project, analyses the source code and sends results to SonarCloud.</w:t>
+          <w:sz w:val="22"/>
+          <w:szCs w:val="22"/>
+        </w:rPr>
+        <w:t>. This task builds the project, analyses the source code and sends results to SonarCloud.</w:t>
       </w:r>
     </w:p>
     <w:p>
@@ -6428,32 +6651,48 @@
       <w:r>
         <w:rPr>
           <w:rFonts w:ascii="Sitka Text" w:eastAsiaTheme="minorHAnsi" w:hAnsi="Sitka Text"/>
+          <w:sz w:val="22"/>
+          <w:szCs w:val="22"/>
         </w:rPr>
         <w:t xml:space="preserve">The link to the project in </w:t>
       </w:r>
       <w:r>
         <w:rPr>
           <w:rFonts w:ascii="Sitka Text" w:eastAsiaTheme="minorHAnsi" w:hAnsi="Sitka Text"/>
+          <w:sz w:val="22"/>
+          <w:szCs w:val="22"/>
         </w:rPr>
         <w:t>S</w:t>
       </w:r>
       <w:r>
         <w:rPr>
           <w:rFonts w:ascii="Sitka Text" w:eastAsiaTheme="minorHAnsi" w:hAnsi="Sitka Text"/>
+          <w:sz w:val="22"/>
+          <w:szCs w:val="22"/>
         </w:rPr>
         <w:t>onar</w:t>
       </w:r>
       <w:r>
         <w:rPr>
           <w:rFonts w:ascii="Sitka Text" w:eastAsiaTheme="minorHAnsi" w:hAnsi="Sitka Text"/>
+          <w:sz w:val="22"/>
+          <w:szCs w:val="22"/>
         </w:rPr>
         <w:t>C</w:t>
       </w:r>
       <w:r>
         <w:rPr>
           <w:rFonts w:ascii="Sitka Text" w:eastAsiaTheme="minorHAnsi" w:hAnsi="Sitka Text"/>
-        </w:rPr>
-        <w:t>loud is as follows:</w:t>
+          <w:sz w:val="22"/>
+          <w:szCs w:val="22"/>
+        </w:rPr>
+        <w:t>loud is as follows</w:t>
+      </w:r>
+      <w:r>
+        <w:rPr>
+          <w:rFonts w:ascii="Sitka Text" w:eastAsiaTheme="minorHAnsi" w:hAnsi="Sitka Text"/>
+        </w:rPr>
+        <w:t>:</w:t>
       </w:r>
     </w:p>
     <w:p>
@@ -6479,6 +6718,8 @@
           <w:rStyle w:val="Hyperlink"/>
           <w:rFonts w:ascii="Sitka Text" w:hAnsi="Sitka Text"/>
           <w:color w:val="auto"/>
+          <w:sz w:val="22"/>
+          <w:szCs w:val="22"/>
           <w:u w:val="none"/>
         </w:rPr>
       </w:pPr>
@@ -6487,6 +6728,8 @@
           <w:rStyle w:val="Hyperlink"/>
           <w:rFonts w:ascii="Sitka Text" w:hAnsi="Sitka Text"/>
           <w:color w:val="auto"/>
+          <w:sz w:val="22"/>
+          <w:szCs w:val="22"/>
           <w:u w:val="none"/>
         </w:rPr>
         <w:t>An example of a notification email of quality gate pass can be seen in Fig 2.7.2.</w:t>
@@ -6592,23 +6835,31 @@
       <w:pPr>
         <w:rPr>
           <w:rFonts w:ascii="Sitka Text" w:hAnsi="Sitka Text"/>
-        </w:rPr>
-      </w:pPr>
-      <w:r>
-        <w:rPr>
-          <w:rFonts w:ascii="Sitka Text" w:hAnsi="Sitka Text"/>
+          <w:sz w:val="22"/>
+          <w:szCs w:val="22"/>
+        </w:rPr>
+      </w:pPr>
+      <w:r>
+        <w:rPr>
+          <w:rFonts w:ascii="Sitka Text" w:hAnsi="Sitka Text"/>
+          <w:sz w:val="22"/>
+          <w:szCs w:val="22"/>
         </w:rPr>
         <w:t xml:space="preserve">Up until now, stages of the </w:t>
       </w:r>
       <w:r>
         <w:rPr>
           <w:rFonts w:ascii="Sitka Text" w:hAnsi="Sitka Text"/>
+          <w:sz w:val="22"/>
+          <w:szCs w:val="22"/>
         </w:rPr>
         <w:t>Java</w:t>
       </w:r>
       <w:r>
         <w:rPr>
           <w:rFonts w:ascii="Sitka Text" w:hAnsi="Sitka Text"/>
+          <w:sz w:val="22"/>
+          <w:szCs w:val="22"/>
         </w:rPr>
         <w:t xml:space="preserve"> pipeline have been defined, including the build stage and quality check, using GitHub actions. All that remains for this part of the project is to deploy the application to a test environment.</w:t>
       </w:r>
@@ -6629,71 +6880,95 @@
         <w:spacing w:after="160" w:line="259" w:lineRule="auto"/>
         <w:rPr>
           <w:rFonts w:ascii="Sitka Text" w:eastAsiaTheme="minorHAnsi" w:hAnsi="Sitka Text"/>
+          <w:sz w:val="22"/>
+          <w:szCs w:val="22"/>
         </w:rPr>
       </w:pPr>
       <w:r>
         <w:rPr>
           <w:rFonts w:ascii="Sitka Text" w:eastAsiaTheme="minorHAnsi" w:hAnsi="Sitka Text"/>
+          <w:sz w:val="22"/>
+          <w:szCs w:val="22"/>
         </w:rPr>
         <w:t>I decided to create a Docker image for the web application</w:t>
       </w:r>
       <w:r>
         <w:rPr>
           <w:rFonts w:ascii="Sitka Text" w:eastAsiaTheme="minorHAnsi" w:hAnsi="Sitka Text"/>
+          <w:sz w:val="22"/>
+          <w:szCs w:val="22"/>
         </w:rPr>
         <w:t>, push it to Docker Hub,</w:t>
       </w:r>
       <w:r>
         <w:rPr>
           <w:rFonts w:ascii="Sitka Text" w:eastAsiaTheme="minorHAnsi" w:hAnsi="Sitka Text"/>
+          <w:sz w:val="22"/>
+          <w:szCs w:val="22"/>
         </w:rPr>
         <w:t xml:space="preserve"> and then deploy </w:t>
       </w:r>
       <w:r>
         <w:rPr>
           <w:rFonts w:ascii="Sitka Text" w:eastAsiaTheme="minorHAnsi" w:hAnsi="Sitka Text"/>
+          <w:sz w:val="22"/>
+          <w:szCs w:val="22"/>
         </w:rPr>
         <w:t>the container</w:t>
       </w:r>
       <w:r>
         <w:rPr>
           <w:rFonts w:ascii="Sitka Text" w:eastAsiaTheme="minorHAnsi" w:hAnsi="Sitka Text"/>
+          <w:sz w:val="22"/>
+          <w:szCs w:val="22"/>
         </w:rPr>
         <w:t xml:space="preserve"> to Azure as it seemed more efficient</w:t>
       </w:r>
       <w:r>
         <w:rPr>
           <w:rFonts w:ascii="Sitka Text" w:eastAsiaTheme="minorHAnsi" w:hAnsi="Sitka Text"/>
+          <w:sz w:val="22"/>
+          <w:szCs w:val="22"/>
         </w:rPr>
         <w:t xml:space="preserve">, </w:t>
       </w:r>
       <w:r>
         <w:rPr>
           <w:rFonts w:ascii="Sitka Text" w:eastAsiaTheme="minorHAnsi" w:hAnsi="Sitka Text"/>
+          <w:sz w:val="22"/>
+          <w:szCs w:val="22"/>
         </w:rPr>
         <w:t>flexible</w:t>
       </w:r>
       <w:r>
         <w:rPr>
           <w:rFonts w:ascii="Sitka Text" w:eastAsiaTheme="minorHAnsi" w:hAnsi="Sitka Text"/>
+          <w:sz w:val="22"/>
+          <w:szCs w:val="22"/>
         </w:rPr>
         <w:t xml:space="preserve">, and </w:t>
       </w:r>
       <w:r>
         <w:rPr>
           <w:rFonts w:ascii="Sitka Text" w:eastAsiaTheme="minorHAnsi" w:hAnsi="Sitka Text"/>
+          <w:sz w:val="22"/>
+          <w:szCs w:val="22"/>
         </w:rPr>
         <w:t>cost-friendly</w:t>
       </w:r>
       <w:r>
         <w:rPr>
           <w:rFonts w:ascii="Sitka Text" w:eastAsiaTheme="minorHAnsi" w:hAnsi="Sitka Text"/>
+          <w:sz w:val="22"/>
+          <w:szCs w:val="22"/>
         </w:rPr>
         <w:t>.</w:t>
       </w:r>
       <w:r>
         <w:rPr>
           <w:rFonts w:ascii="Sitka Text" w:eastAsiaTheme="minorHAnsi" w:hAnsi="Sitka Text"/>
+          <w:sz w:val="22"/>
+          <w:szCs w:val="22"/>
         </w:rPr>
         <w:t xml:space="preserve"> </w:t>
       </w:r>
@@ -6701,6 +6976,8 @@
         <w:sdtPr>
           <w:rPr>
             <w:rFonts w:ascii="Sitka Text" w:eastAsiaTheme="minorHAnsi" w:hAnsi="Sitka Text"/>
+            <w:sz w:val="22"/>
+            <w:szCs w:val="22"/>
           </w:rPr>
           <w:id w:val="538718792"/>
           <w:citation/>
@@ -6709,18 +6986,24 @@
           <w:r>
             <w:rPr>
               <w:rFonts w:ascii="Sitka Text" w:eastAsiaTheme="minorHAnsi" w:hAnsi="Sitka Text"/>
+              <w:sz w:val="22"/>
+              <w:szCs w:val="22"/>
             </w:rPr>
             <w:fldChar w:fldCharType="begin"/>
           </w:r>
           <w:r>
             <w:rPr>
               <w:rFonts w:ascii="Sitka Text" w:eastAsiaTheme="minorHAnsi" w:hAnsi="Sitka Text"/>
+              <w:sz w:val="22"/>
+              <w:szCs w:val="22"/>
             </w:rPr>
             <w:instrText xml:space="preserve"> CITATION Sco18 \l 6153 </w:instrText>
           </w:r>
           <w:r>
             <w:rPr>
               <w:rFonts w:ascii="Sitka Text" w:eastAsiaTheme="minorHAnsi" w:hAnsi="Sitka Text"/>
+              <w:sz w:val="22"/>
+              <w:szCs w:val="22"/>
             </w:rPr>
             <w:fldChar w:fldCharType="separate"/>
           </w:r>
@@ -6728,12 +7011,16 @@
             <w:rPr>
               <w:rFonts w:ascii="Sitka Text" w:eastAsiaTheme="minorHAnsi" w:hAnsi="Sitka Text"/>
               <w:noProof/>
+              <w:sz w:val="22"/>
+              <w:szCs w:val="22"/>
             </w:rPr>
             <w:t>(Hanselman, 2018)</w:t>
           </w:r>
           <w:r>
             <w:rPr>
               <w:rFonts w:ascii="Sitka Text" w:eastAsiaTheme="minorHAnsi" w:hAnsi="Sitka Text"/>
+              <w:sz w:val="22"/>
+              <w:szCs w:val="22"/>
             </w:rPr>
             <w:fldChar w:fldCharType="end"/>
           </w:r>
@@ -6746,49 +7033,81 @@
         <w:spacing w:after="160" w:line="259" w:lineRule="auto"/>
         <w:rPr>
           <w:rFonts w:ascii="Sitka Text" w:eastAsiaTheme="minorHAnsi" w:hAnsi="Sitka Text"/>
+          <w:sz w:val="22"/>
+          <w:szCs w:val="22"/>
         </w:rPr>
       </w:pPr>
       <w:r>
         <w:rPr>
           <w:rFonts w:ascii="Sitka Text" w:eastAsiaTheme="minorHAnsi" w:hAnsi="Sitka Text"/>
+          <w:sz w:val="22"/>
+          <w:szCs w:val="22"/>
         </w:rPr>
         <w:t>The first step was to create a Dockerfile with</w:t>
       </w:r>
       <w:r>
         <w:rPr>
           <w:rFonts w:ascii="Sitka Text" w:eastAsiaTheme="minorHAnsi" w:hAnsi="Sitka Text"/>
+          <w:sz w:val="22"/>
+          <w:szCs w:val="22"/>
         </w:rPr>
         <w:t>in</w:t>
       </w:r>
       <w:r>
         <w:rPr>
           <w:rFonts w:ascii="Sitka Text" w:eastAsiaTheme="minorHAnsi" w:hAnsi="Sitka Text"/>
+          <w:sz w:val="22"/>
+          <w:szCs w:val="22"/>
         </w:rPr>
         <w:t xml:space="preserve"> the application, configuring the Dockerfile to copy and run the application once the container starts</w:t>
       </w:r>
       <w:r>
         <w:rPr>
           <w:rFonts w:ascii="Sitka Text" w:eastAsiaTheme="minorHAnsi" w:hAnsi="Sitka Text"/>
+          <w:sz w:val="22"/>
+          <w:szCs w:val="22"/>
         </w:rPr>
         <w:t>, as shown in Fig 3.2.1</w:t>
       </w:r>
       <w:r>
         <w:rPr>
           <w:rFonts w:ascii="Sitka Text" w:eastAsiaTheme="minorHAnsi" w:hAnsi="Sitka Text"/>
+          <w:sz w:val="22"/>
+          <w:szCs w:val="22"/>
         </w:rPr>
         <w:t>. I then built the Docker image</w:t>
       </w:r>
       <w:r>
         <w:rPr>
           <w:rFonts w:ascii="Sitka Text" w:eastAsiaTheme="minorHAnsi" w:hAnsi="Sitka Text"/>
+          <w:sz w:val="22"/>
+          <w:szCs w:val="22"/>
         </w:rPr>
         <w:t>, as shown in Fig 3.2.2</w:t>
       </w:r>
       <w:r>
         <w:rPr>
           <w:rFonts w:ascii="Sitka Text" w:eastAsiaTheme="minorHAnsi" w:hAnsi="Sitka Text"/>
-        </w:rPr>
-        <w:t>, to test everything was working as it should be.</w:t>
+          <w:sz w:val="22"/>
+          <w:szCs w:val="22"/>
+        </w:rPr>
+        <w:t xml:space="preserve">, to test </w:t>
+      </w:r>
+      <w:r>
+        <w:rPr>
+          <w:rFonts w:ascii="Sitka Text" w:eastAsiaTheme="minorHAnsi" w:hAnsi="Sitka Text"/>
+          <w:sz w:val="22"/>
+          <w:szCs w:val="22"/>
+        </w:rPr>
+        <w:t xml:space="preserve">that </w:t>
+      </w:r>
+      <w:r>
+        <w:rPr>
+          <w:rFonts w:ascii="Sitka Text" w:eastAsiaTheme="minorHAnsi" w:hAnsi="Sitka Text"/>
+          <w:sz w:val="22"/>
+          <w:szCs w:val="22"/>
+        </w:rPr>
+        <w:t>everything was working as it should be.</w:t>
       </w:r>
     </w:p>
     <w:p>
@@ -6985,90 +7304,113 @@
         <w:pStyle w:val="NoSpacing"/>
         <w:spacing w:after="160" w:line="259" w:lineRule="auto"/>
         <w:rPr>
-          <w:rFonts w:eastAsiaTheme="minorHAnsi"/>
-        </w:rPr>
-      </w:pPr>
-      <w:r>
-        <w:rPr>
-          <w:rFonts w:eastAsiaTheme="minorHAnsi"/>
+          <w:rFonts w:ascii="Sitka Text" w:eastAsiaTheme="minorHAnsi" w:hAnsi="Sitka Text"/>
+          <w:sz w:val="24"/>
+        </w:rPr>
+      </w:pPr>
+      <w:r>
+        <w:rPr>
+          <w:rFonts w:ascii="Sitka Text" w:eastAsiaTheme="minorHAnsi" w:hAnsi="Sitka Text"/>
+          <w:sz w:val="24"/>
         </w:rPr>
         <w:t xml:space="preserve">I then updated the workflow file to include the </w:t>
       </w:r>
       <w:r>
         <w:rPr>
-          <w:rFonts w:eastAsiaTheme="minorHAnsi"/>
+          <w:rFonts w:ascii="Sitka Text" w:eastAsiaTheme="minorHAnsi" w:hAnsi="Sitka Text"/>
+          <w:sz w:val="24"/>
         </w:rPr>
         <w:t>docker job. This job includes</w:t>
       </w:r>
       <w:r>
         <w:rPr>
-          <w:rFonts w:eastAsiaTheme="minorHAnsi"/>
+          <w:rFonts w:ascii="Sitka Text" w:eastAsiaTheme="minorHAnsi" w:hAnsi="Sitka Text"/>
+          <w:sz w:val="24"/>
         </w:rPr>
         <w:t xml:space="preserve"> the following steps: </w:t>
       </w:r>
       <w:r>
         <w:rPr>
-          <w:rFonts w:eastAsiaTheme="minorHAnsi"/>
+          <w:rFonts w:ascii="Sitka Text" w:eastAsiaTheme="minorHAnsi" w:hAnsi="Sitka Text"/>
+          <w:sz w:val="24"/>
         </w:rPr>
         <w:t xml:space="preserve"> log in to Docker, build the image, tag</w:t>
       </w:r>
       <w:r>
         <w:rPr>
-          <w:rFonts w:eastAsiaTheme="minorHAnsi"/>
+          <w:rFonts w:ascii="Sitka Text" w:eastAsiaTheme="minorHAnsi" w:hAnsi="Sitka Text"/>
+          <w:sz w:val="24"/>
         </w:rPr>
         <w:t xml:space="preserve"> the image</w:t>
       </w:r>
       <w:r>
         <w:rPr>
-          <w:rFonts w:eastAsiaTheme="minorHAnsi"/>
+          <w:rFonts w:ascii="Sitka Text" w:eastAsiaTheme="minorHAnsi" w:hAnsi="Sitka Text"/>
+          <w:sz w:val="24"/>
         </w:rPr>
         <w:t xml:space="preserve">, and then </w:t>
       </w:r>
       <w:r>
         <w:rPr>
-          <w:rFonts w:eastAsiaTheme="minorHAnsi"/>
+          <w:rFonts w:ascii="Sitka Text" w:eastAsiaTheme="minorHAnsi" w:hAnsi="Sitka Text"/>
+          <w:sz w:val="24"/>
         </w:rPr>
         <w:t>push</w:t>
       </w:r>
       <w:r>
         <w:rPr>
-          <w:rFonts w:eastAsiaTheme="minorHAnsi"/>
-        </w:rPr>
-        <w:t xml:space="preserve"> it to Docker Hub. The job can be seen in Fig 3.2.3. </w:t>
-      </w:r>
-      <w:r>
-        <w:rPr>
-          <w:rFonts w:eastAsiaTheme="minorHAnsi"/>
+          <w:rFonts w:ascii="Sitka Text" w:eastAsiaTheme="minorHAnsi" w:hAnsi="Sitka Text"/>
+          <w:sz w:val="24"/>
+        </w:rPr>
+        <w:t xml:space="preserve"> </w:t>
+      </w:r>
+      <w:r>
+        <w:rPr>
+          <w:rFonts w:ascii="Sitka Text" w:eastAsiaTheme="minorHAnsi" w:hAnsi="Sitka Text"/>
+          <w:sz w:val="24"/>
+        </w:rPr>
+        <w:lastRenderedPageBreak/>
+        <w:t xml:space="preserve">it to Docker Hub. The job can be seen in Fig 3.2.3. </w:t>
+      </w:r>
+      <w:r>
+        <w:rPr>
+          <w:rFonts w:ascii="Sitka Text" w:eastAsiaTheme="minorHAnsi" w:hAnsi="Sitka Text"/>
+          <w:sz w:val="24"/>
         </w:rPr>
         <w:t>Before completion of</w:t>
       </w:r>
       <w:r>
         <w:rPr>
-          <w:rFonts w:eastAsiaTheme="minorHAnsi"/>
+          <w:rFonts w:ascii="Sitka Text" w:eastAsiaTheme="minorHAnsi" w:hAnsi="Sitka Text"/>
+          <w:sz w:val="24"/>
         </w:rPr>
         <w:t xml:space="preserve"> this job</w:t>
       </w:r>
       <w:r>
         <w:rPr>
-          <w:rFonts w:eastAsiaTheme="minorHAnsi"/>
+          <w:rFonts w:ascii="Sitka Text" w:eastAsiaTheme="minorHAnsi" w:hAnsi="Sitka Text"/>
+          <w:sz w:val="24"/>
         </w:rPr>
         <w:t>,</w:t>
       </w:r>
       <w:r>
         <w:rPr>
-          <w:rFonts w:eastAsiaTheme="minorHAnsi"/>
+          <w:rFonts w:ascii="Sitka Text" w:eastAsiaTheme="minorHAnsi" w:hAnsi="Sitka Text"/>
+          <w:sz w:val="24"/>
         </w:rPr>
         <w:t xml:space="preserve"> it </w:t>
       </w:r>
       <w:r>
         <w:rPr>
-          <w:rFonts w:eastAsiaTheme="minorHAnsi"/>
+          <w:rFonts w:ascii="Sitka Text" w:eastAsiaTheme="minorHAnsi" w:hAnsi="Sitka Text"/>
+          <w:sz w:val="24"/>
         </w:rPr>
         <w:t>was</w:t>
       </w:r>
       <w:r>
         <w:rPr>
-          <w:rFonts w:eastAsiaTheme="minorHAnsi"/>
+          <w:rFonts w:ascii="Sitka Text" w:eastAsiaTheme="minorHAnsi" w:hAnsi="Sitka Text"/>
+          <w:sz w:val="24"/>
         </w:rPr>
         <w:t xml:space="preserve"> also necessary to add the relevant secret to the GitHub repository.</w:t>
       </w:r>
@@ -7084,7 +7426,6 @@
         <w:rPr>
           <w:rFonts w:ascii="Sitka Text" w:eastAsiaTheme="minorHAnsi" w:hAnsi="Sitka Text"/>
         </w:rPr>
-        <w:lastRenderedPageBreak/>
         <w:drawing>
           <wp:inline distT="0" distB="0" distL="0" distR="0" wp14:anchorId="20F34580" wp14:editId="713E24DC">
             <wp:extent cx="3912869" cy="1405980"/>
@@ -7455,7 +7796,39 @@
           <w:rFonts w:ascii="Sitka Text" w:hAnsi="Sitka Text"/>
           <w:color w:val="F79646" w:themeColor="accent6"/>
         </w:rPr>
-        <w:t>Able to create resource grous, resource etc, but not able to deploy</w:t>
+        <w:t xml:space="preserve">Able </w:t>
+      </w:r>
+      <w:proofErr w:type="spellStart"/>
+      <w:r>
+        <w:rPr>
+          <w:rFonts w:ascii="Sitka Text" w:hAnsi="Sitka Text"/>
+          <w:color w:val="F79646" w:themeColor="accent6"/>
+        </w:rPr>
+        <w:t>to</w:t>
+      </w:r>
+      <w:proofErr w:type="spellEnd"/>
+      <w:r>
+        <w:rPr>
+          <w:rFonts w:ascii="Sitka Text" w:hAnsi="Sitka Text"/>
+          <w:color w:val="F79646" w:themeColor="accent6"/>
+        </w:rPr>
+        <w:t xml:space="preserve"> create resource </w:t>
+      </w:r>
+      <w:proofErr w:type="spellStart"/>
+      <w:r>
+        <w:rPr>
+          <w:rFonts w:ascii="Sitka Text" w:hAnsi="Sitka Text"/>
+          <w:color w:val="F79646" w:themeColor="accent6"/>
+        </w:rPr>
+        <w:t>grous</w:t>
+      </w:r>
+      <w:proofErr w:type="spellEnd"/>
+      <w:r>
+        <w:rPr>
+          <w:rFonts w:ascii="Sitka Text" w:hAnsi="Sitka Text"/>
+          <w:color w:val="F79646" w:themeColor="accent6"/>
+        </w:rPr>
+        <w:t>, resource etc, but not able to deploy</w:t>
       </w:r>
     </w:p>
     <w:p>
@@ -15090,7 +15463,7 @@
 </file>
 
 <file path=customXml/itemProps1.xml><?xml version="1.0" encoding="utf-8"?>
-<ds:datastoreItem xmlns:ds="http://schemas.openxmlformats.org/officeDocument/2006/customXml" ds:itemID="{D9980229-33FF-4144-8A47-FF2B097A9D27}">
+<ds:datastoreItem xmlns:ds="http://schemas.openxmlformats.org/officeDocument/2006/customXml" ds:itemID="{3D94176D-4B0F-401E-9341-E745BECFAF72}">
   <ds:schemaRefs>
     <ds:schemaRef ds:uri="http://schemas.openxmlformats.org/officeDocument/2006/bibliography"/>
   </ds:schemaRefs>

</xml_diff>

<commit_message>
added post deploy check with curl
</commit_message>
<xml_diff>
--- a/Report_Deirdre_Lee_.docx
+++ b/Report_Deirdre_Lee_.docx
@@ -16,6 +16,7 @@
       <w:sdtContent>
         <w:p>
           <w:pPr>
+            <w:spacing w:before="120" w:after="0" w:line="276" w:lineRule="auto"/>
             <w:rPr>
               <w:rFonts w:ascii="Sitka Text" w:hAnsi="Sitka Text"/>
             </w:rPr>
@@ -527,6 +528,7 @@
         <w:p>
           <w:pPr>
             <w:pStyle w:val="TOCHeading"/>
+            <w:spacing w:before="120" w:after="0" w:line="276" w:lineRule="auto"/>
             <w:rPr>
               <w:rFonts w:ascii="Sitka Text" w:hAnsi="Sitka Text"/>
             </w:rPr>
@@ -544,6 +546,7 @@
             <w:tabs>
               <w:tab w:val="right" w:leader="dot" w:pos="9016"/>
             </w:tabs>
+            <w:spacing w:before="120" w:after="0" w:line="276" w:lineRule="auto"/>
             <w:rPr>
               <w:rFonts w:cstheme="minorBidi"/>
               <w:noProof/>
@@ -634,6 +637,8 @@
             <w:tabs>
               <w:tab w:val="right" w:leader="dot" w:pos="9016"/>
             </w:tabs>
+            <w:spacing w:before="120" w:after="0" w:line="276" w:lineRule="auto"/>
+            <w:ind w:left="0"/>
             <w:rPr>
               <w:rFonts w:cstheme="minorBidi"/>
               <w:noProof/>
@@ -706,6 +711,8 @@
             <w:tabs>
               <w:tab w:val="right" w:leader="dot" w:pos="9016"/>
             </w:tabs>
+            <w:spacing w:before="120" w:after="0" w:line="276" w:lineRule="auto"/>
+            <w:ind w:left="0"/>
             <w:rPr>
               <w:rFonts w:cstheme="minorBidi"/>
               <w:noProof/>
@@ -778,6 +785,8 @@
             <w:tabs>
               <w:tab w:val="right" w:leader="dot" w:pos="9016"/>
             </w:tabs>
+            <w:spacing w:before="120" w:after="0" w:line="276" w:lineRule="auto"/>
+            <w:ind w:left="0"/>
             <w:rPr>
               <w:rFonts w:cstheme="minorBidi"/>
               <w:noProof/>
@@ -850,6 +859,7 @@
             <w:tabs>
               <w:tab w:val="right" w:leader="dot" w:pos="9016"/>
             </w:tabs>
+            <w:spacing w:before="120" w:after="0" w:line="276" w:lineRule="auto"/>
             <w:rPr>
               <w:rFonts w:cstheme="minorBidi"/>
               <w:noProof/>
@@ -922,6 +932,8 @@
             <w:tabs>
               <w:tab w:val="right" w:leader="dot" w:pos="9016"/>
             </w:tabs>
+            <w:spacing w:before="120" w:after="0" w:line="276" w:lineRule="auto"/>
+            <w:ind w:left="0"/>
             <w:rPr>
               <w:rFonts w:cstheme="minorBidi"/>
               <w:noProof/>
@@ -994,6 +1006,8 @@
             <w:tabs>
               <w:tab w:val="right" w:leader="dot" w:pos="9016"/>
             </w:tabs>
+            <w:spacing w:before="120" w:after="0" w:line="276" w:lineRule="auto"/>
+            <w:ind w:left="0"/>
             <w:rPr>
               <w:rFonts w:cstheme="minorBidi"/>
               <w:noProof/>
@@ -1066,6 +1080,8 @@
             <w:tabs>
               <w:tab w:val="right" w:leader="dot" w:pos="9016"/>
             </w:tabs>
+            <w:spacing w:before="120" w:after="0" w:line="276" w:lineRule="auto"/>
+            <w:ind w:left="0"/>
             <w:rPr>
               <w:rFonts w:cstheme="minorBidi"/>
               <w:noProof/>
@@ -1138,6 +1154,8 @@
             <w:tabs>
               <w:tab w:val="right" w:leader="dot" w:pos="9016"/>
             </w:tabs>
+            <w:spacing w:before="120" w:after="0" w:line="276" w:lineRule="auto"/>
+            <w:ind w:left="0"/>
             <w:rPr>
               <w:rFonts w:cstheme="minorBidi"/>
               <w:noProof/>
@@ -1210,6 +1228,8 @@
             <w:tabs>
               <w:tab w:val="right" w:leader="dot" w:pos="9016"/>
             </w:tabs>
+            <w:spacing w:before="120" w:after="0" w:line="276" w:lineRule="auto"/>
+            <w:ind w:left="0"/>
             <w:rPr>
               <w:rFonts w:cstheme="minorBidi"/>
               <w:noProof/>
@@ -1282,6 +1302,8 @@
             <w:tabs>
               <w:tab w:val="right" w:leader="dot" w:pos="9016"/>
             </w:tabs>
+            <w:spacing w:before="120" w:after="0" w:line="276" w:lineRule="auto"/>
+            <w:ind w:left="0"/>
             <w:rPr>
               <w:rFonts w:cstheme="minorBidi"/>
               <w:noProof/>
@@ -1354,6 +1376,8 @@
             <w:tabs>
               <w:tab w:val="right" w:leader="dot" w:pos="9016"/>
             </w:tabs>
+            <w:spacing w:before="120" w:after="0" w:line="276" w:lineRule="auto"/>
+            <w:ind w:left="0"/>
             <w:rPr>
               <w:rFonts w:cstheme="minorBidi"/>
               <w:noProof/>
@@ -1426,6 +1450,7 @@
             <w:tabs>
               <w:tab w:val="right" w:leader="dot" w:pos="9016"/>
             </w:tabs>
+            <w:spacing w:before="120" w:after="0" w:line="276" w:lineRule="auto"/>
             <w:rPr>
               <w:rFonts w:cstheme="minorBidi"/>
               <w:noProof/>
@@ -1498,6 +1523,8 @@
             <w:tabs>
               <w:tab w:val="right" w:leader="dot" w:pos="9016"/>
             </w:tabs>
+            <w:spacing w:before="120" w:after="0" w:line="276" w:lineRule="auto"/>
+            <w:ind w:left="0"/>
             <w:rPr>
               <w:rFonts w:cstheme="minorBidi"/>
               <w:noProof/>
@@ -1570,6 +1597,8 @@
             <w:tabs>
               <w:tab w:val="right" w:leader="dot" w:pos="9016"/>
             </w:tabs>
+            <w:spacing w:before="120" w:after="0" w:line="276" w:lineRule="auto"/>
+            <w:ind w:left="0"/>
             <w:rPr>
               <w:rFonts w:cstheme="minorBidi"/>
               <w:noProof/>
@@ -1642,6 +1671,8 @@
             <w:tabs>
               <w:tab w:val="right" w:leader="dot" w:pos="9016"/>
             </w:tabs>
+            <w:spacing w:before="120" w:after="0" w:line="276" w:lineRule="auto"/>
+            <w:ind w:left="0"/>
             <w:rPr>
               <w:rFonts w:cstheme="minorBidi"/>
               <w:noProof/>
@@ -1715,6 +1746,7 @@
             <w:tabs>
               <w:tab w:val="right" w:leader="dot" w:pos="9016"/>
             </w:tabs>
+            <w:spacing w:before="120" w:after="0" w:line="276" w:lineRule="auto"/>
             <w:rPr>
               <w:rFonts w:cstheme="minorBidi"/>
               <w:noProof/>
@@ -1788,6 +1820,8 @@
             <w:tabs>
               <w:tab w:val="right" w:leader="dot" w:pos="9016"/>
             </w:tabs>
+            <w:spacing w:before="120" w:after="0" w:line="276" w:lineRule="auto"/>
+            <w:ind w:left="0"/>
             <w:rPr>
               <w:rFonts w:cstheme="minorBidi"/>
               <w:noProof/>
@@ -1861,6 +1895,8 @@
             <w:tabs>
               <w:tab w:val="right" w:leader="dot" w:pos="9016"/>
             </w:tabs>
+            <w:spacing w:before="120" w:after="0" w:line="276" w:lineRule="auto"/>
+            <w:ind w:left="0"/>
             <w:rPr>
               <w:rFonts w:cstheme="minorBidi"/>
               <w:noProof/>
@@ -1934,6 +1970,7 @@
             <w:tabs>
               <w:tab w:val="right" w:leader="dot" w:pos="9016"/>
             </w:tabs>
+            <w:spacing w:before="120" w:after="0" w:line="276" w:lineRule="auto"/>
             <w:rPr>
               <w:rFonts w:cstheme="minorBidi"/>
               <w:noProof/>
@@ -2007,6 +2044,8 @@
             <w:tabs>
               <w:tab w:val="right" w:leader="dot" w:pos="9016"/>
             </w:tabs>
+            <w:spacing w:before="120" w:after="0" w:line="276" w:lineRule="auto"/>
+            <w:ind w:left="0"/>
             <w:rPr>
               <w:rFonts w:cstheme="minorBidi"/>
               <w:noProof/>
@@ -2080,6 +2119,8 @@
             <w:tabs>
               <w:tab w:val="right" w:leader="dot" w:pos="9016"/>
             </w:tabs>
+            <w:spacing w:before="120" w:after="0" w:line="276" w:lineRule="auto"/>
+            <w:ind w:left="0"/>
             <w:rPr>
               <w:rFonts w:cstheme="minorBidi"/>
               <w:noProof/>
@@ -2153,6 +2194,7 @@
             <w:tabs>
               <w:tab w:val="right" w:leader="dot" w:pos="9016"/>
             </w:tabs>
+            <w:spacing w:before="120" w:after="0" w:line="276" w:lineRule="auto"/>
             <w:rPr>
               <w:rFonts w:cstheme="minorBidi"/>
               <w:noProof/>
@@ -2226,6 +2268,8 @@
             <w:tabs>
               <w:tab w:val="right" w:leader="dot" w:pos="9016"/>
             </w:tabs>
+            <w:spacing w:before="120" w:after="0" w:line="276" w:lineRule="auto"/>
+            <w:ind w:left="0"/>
             <w:rPr>
               <w:rFonts w:cstheme="minorBidi"/>
               <w:noProof/>
@@ -2299,6 +2343,8 @@
             <w:tabs>
               <w:tab w:val="right" w:leader="dot" w:pos="9016"/>
             </w:tabs>
+            <w:spacing w:before="120" w:after="0" w:line="276" w:lineRule="auto"/>
+            <w:ind w:left="0"/>
             <w:rPr>
               <w:rFonts w:cstheme="minorBidi"/>
               <w:noProof/>
@@ -2372,6 +2418,8 @@
             <w:tabs>
               <w:tab w:val="right" w:leader="dot" w:pos="9016"/>
             </w:tabs>
+            <w:spacing w:before="120" w:after="0" w:line="276" w:lineRule="auto"/>
+            <w:ind w:left="0"/>
             <w:rPr>
               <w:rFonts w:cstheme="minorBidi"/>
               <w:noProof/>
@@ -2445,6 +2493,8 @@
             <w:tabs>
               <w:tab w:val="right" w:leader="dot" w:pos="9016"/>
             </w:tabs>
+            <w:spacing w:before="120" w:after="0" w:line="276" w:lineRule="auto"/>
+            <w:ind w:left="0"/>
             <w:rPr>
               <w:rFonts w:cstheme="minorBidi"/>
               <w:noProof/>
@@ -2518,6 +2568,8 @@
             <w:tabs>
               <w:tab w:val="right" w:leader="dot" w:pos="9016"/>
             </w:tabs>
+            <w:spacing w:before="120" w:after="0" w:line="276" w:lineRule="auto"/>
+            <w:ind w:left="0"/>
             <w:rPr>
               <w:rFonts w:cstheme="minorBidi"/>
               <w:noProof/>
@@ -2591,6 +2643,8 @@
             <w:tabs>
               <w:tab w:val="right" w:leader="dot" w:pos="9016"/>
             </w:tabs>
+            <w:spacing w:before="120" w:after="0" w:line="276" w:lineRule="auto"/>
+            <w:ind w:left="0"/>
             <w:rPr>
               <w:rFonts w:cstheme="minorBidi"/>
               <w:noProof/>
@@ -2664,6 +2718,8 @@
             <w:tabs>
               <w:tab w:val="right" w:leader="dot" w:pos="9016"/>
             </w:tabs>
+            <w:spacing w:before="120" w:after="0" w:line="276" w:lineRule="auto"/>
+            <w:ind w:left="0"/>
             <w:rPr>
               <w:rFonts w:cstheme="minorBidi"/>
               <w:noProof/>
@@ -2737,6 +2793,8 @@
             <w:tabs>
               <w:tab w:val="right" w:leader="dot" w:pos="9016"/>
             </w:tabs>
+            <w:spacing w:before="120" w:after="0" w:line="276" w:lineRule="auto"/>
+            <w:ind w:left="0"/>
             <w:rPr>
               <w:rFonts w:cstheme="minorBidi"/>
               <w:noProof/>
@@ -2810,6 +2868,7 @@
             <w:tabs>
               <w:tab w:val="right" w:leader="dot" w:pos="9016"/>
             </w:tabs>
+            <w:spacing w:before="120" w:after="0" w:line="276" w:lineRule="auto"/>
             <w:rPr>
               <w:rFonts w:cstheme="minorBidi"/>
               <w:noProof/>
@@ -2883,6 +2942,7 @@
             <w:tabs>
               <w:tab w:val="right" w:leader="dot" w:pos="9016"/>
             </w:tabs>
+            <w:spacing w:before="120" w:after="0" w:line="276" w:lineRule="auto"/>
             <w:rPr>
               <w:rFonts w:cstheme="minorBidi"/>
               <w:noProof/>
@@ -2956,6 +3016,8 @@
             <w:tabs>
               <w:tab w:val="right" w:leader="dot" w:pos="9016"/>
             </w:tabs>
+            <w:spacing w:before="120" w:after="0" w:line="276" w:lineRule="auto"/>
+            <w:ind w:left="0"/>
             <w:rPr>
               <w:rFonts w:cstheme="minorBidi"/>
               <w:noProof/>
@@ -3029,6 +3091,8 @@
             <w:tabs>
               <w:tab w:val="right" w:leader="dot" w:pos="9016"/>
             </w:tabs>
+            <w:spacing w:before="120" w:after="0" w:line="276" w:lineRule="auto"/>
+            <w:ind w:left="0"/>
             <w:rPr>
               <w:rFonts w:cstheme="minorBidi"/>
               <w:noProof/>
@@ -3102,6 +3166,8 @@
             <w:tabs>
               <w:tab w:val="right" w:leader="dot" w:pos="9016"/>
             </w:tabs>
+            <w:spacing w:before="120" w:after="0" w:line="276" w:lineRule="auto"/>
+            <w:ind w:left="0"/>
             <w:rPr>
               <w:rFonts w:cstheme="minorBidi"/>
               <w:noProof/>
@@ -3175,6 +3241,8 @@
             <w:tabs>
               <w:tab w:val="right" w:leader="dot" w:pos="9016"/>
             </w:tabs>
+            <w:spacing w:before="120" w:after="0" w:line="276" w:lineRule="auto"/>
+            <w:ind w:left="0"/>
             <w:rPr>
               <w:rFonts w:cstheme="minorBidi"/>
               <w:noProof/>
@@ -3248,6 +3316,8 @@
             <w:tabs>
               <w:tab w:val="right" w:leader="dot" w:pos="9016"/>
             </w:tabs>
+            <w:spacing w:before="120" w:after="0" w:line="276" w:lineRule="auto"/>
+            <w:ind w:left="0"/>
             <w:rPr>
               <w:rFonts w:cstheme="minorBidi"/>
               <w:noProof/>
@@ -3321,6 +3391,7 @@
             <w:tabs>
               <w:tab w:val="right" w:leader="dot" w:pos="9016"/>
             </w:tabs>
+            <w:spacing w:before="120" w:after="0" w:line="276" w:lineRule="auto"/>
             <w:rPr>
               <w:rFonts w:cstheme="minorBidi"/>
               <w:noProof/>
@@ -3390,6 +3461,7 @@
         </w:p>
         <w:p>
           <w:pPr>
+            <w:spacing w:before="120" w:after="0" w:line="276" w:lineRule="auto"/>
             <w:rPr>
               <w:rFonts w:ascii="Sitka Text" w:hAnsi="Sitka Text"/>
             </w:rPr>
@@ -3408,6 +3480,7 @@
     </w:sdt>
     <w:p>
       <w:pPr>
+        <w:spacing w:before="120" w:after="0" w:line="276" w:lineRule="auto"/>
         <w:rPr>
           <w:rFonts w:ascii="Sitka Text" w:eastAsiaTheme="majorEastAsia" w:hAnsi="Sitka Text" w:cstheme="majorBidi"/>
           <w:color w:val="365F91" w:themeColor="accent1" w:themeShade="BF"/>
@@ -3428,6 +3501,7 @@
     <w:p>
       <w:pPr>
         <w:pStyle w:val="Heading1"/>
+        <w:spacing w:before="120" w:after="0" w:line="276" w:lineRule="auto"/>
       </w:pPr>
       <w:bookmarkStart w:id="0" w:name="_Toc164948800"/>
       <w:r>
@@ -3439,6 +3513,7 @@
     <w:p>
       <w:pPr>
         <w:pStyle w:val="Heading2"/>
+        <w:spacing w:line="276" w:lineRule="auto"/>
       </w:pPr>
       <w:bookmarkStart w:id="1" w:name="_Toc164948801"/>
       <w:r>
@@ -3448,6 +3523,7 @@
     </w:p>
     <w:p>
       <w:pPr>
+        <w:spacing w:before="120" w:after="0" w:line="276" w:lineRule="auto"/>
         <w:rPr>
           <w:rFonts w:ascii="Sitka Text" w:hAnsi="Sitka Text" w:cs="Times New Roman"/>
           <w:sz w:val="22"/>
@@ -3787,6 +3863,7 @@
     </w:p>
     <w:p>
       <w:pPr>
+        <w:spacing w:before="120" w:after="0" w:line="276" w:lineRule="auto"/>
         <w:rPr>
           <w:rFonts w:ascii="Sitka Text" w:hAnsi="Sitka Text" w:cs="Times New Roman"/>
           <w:sz w:val="22"/>
@@ -3909,17 +3986,7 @@
           <w:sz w:val="22"/>
           <w:szCs w:val="22"/>
         </w:rPr>
-        <w:t xml:space="preserve">as the template engine, used for server-side </w:t>
-      </w:r>
-      <w:bookmarkStart w:id="2" w:name="_GoBack"/>
-      <w:bookmarkEnd w:id="2"/>
-      <w:r>
-        <w:rPr>
-          <w:rFonts w:ascii="Sitka Text" w:hAnsi="Sitka Text" w:cs="Times New Roman"/>
-          <w:sz w:val="22"/>
-          <w:szCs w:val="22"/>
-        </w:rPr>
-        <w:t xml:space="preserve">rendering. Additionally, the in-memory H2 database is used by default to store data during runtime. The </w:t>
+        <w:t xml:space="preserve">as the template engine, used for server-side rendering. Additionally, the in-memory H2 database is used by default to store data during runtime. The </w:t>
       </w:r>
       <w:r>
         <w:rPr>
@@ -3956,6 +4023,7 @@
     </w:p>
     <w:p>
       <w:pPr>
+        <w:spacing w:before="120" w:after="0" w:line="276" w:lineRule="auto"/>
         <w:rPr>
           <w:rFonts w:ascii="Sitka Text" w:hAnsi="Sitka Text" w:cs="Times New Roman"/>
           <w:sz w:val="22"/>
@@ -4028,15 +4096,16 @@
     <w:p>
       <w:pPr>
         <w:pStyle w:val="Heading2"/>
-      </w:pPr>
-      <w:bookmarkStart w:id="3" w:name="_Toc164948802"/>
+        <w:spacing w:line="276" w:lineRule="auto"/>
+      </w:pPr>
+      <w:bookmarkStart w:id="2" w:name="_Toc164948802"/>
       <w:r>
         <w:t xml:space="preserve">Stage 1.2: </w:t>
       </w:r>
       <w:r>
         <w:t>Tool Chain</w:t>
       </w:r>
-      <w:bookmarkEnd w:id="3"/>
+      <w:bookmarkEnd w:id="2"/>
     </w:p>
     <w:tbl>
       <w:tblPr>
@@ -4062,7 +4131,7 @@
           <w:p>
             <w:pPr>
               <w:pStyle w:val="Heading3"/>
-              <w:spacing w:line="276" w:lineRule="auto"/>
+              <w:spacing w:before="120" w:line="276" w:lineRule="auto"/>
               <w:jc w:val="left"/>
               <w:outlineLvl w:val="2"/>
               <w:rPr>
@@ -4077,7 +4146,7 @@
           </w:tcPr>
           <w:p>
             <w:pPr>
-              <w:spacing w:line="276" w:lineRule="auto"/>
+              <w:spacing w:before="120" w:line="276" w:lineRule="auto"/>
               <w:cnfStyle w:val="100000000000" w:firstRow="1" w:lastRow="0" w:firstColumn="0" w:lastColumn="0" w:oddVBand="0" w:evenVBand="0" w:oddHBand="0" w:evenHBand="0" w:firstRowFirstColumn="0" w:firstRowLastColumn="0" w:lastRowFirstColumn="0" w:lastRowLastColumn="0"/>
               <w:rPr>
                 <w:rFonts w:ascii="Sitka Text" w:hAnsi="Sitka Text"/>
@@ -4098,7 +4167,7 @@
           </w:tcPr>
           <w:p>
             <w:pPr>
-              <w:spacing w:line="276" w:lineRule="auto"/>
+              <w:spacing w:before="120" w:line="276" w:lineRule="auto"/>
               <w:rPr>
                 <w:rFonts w:ascii="Sitka Text" w:hAnsi="Sitka Text"/>
               </w:rPr>
@@ -4117,7 +4186,7 @@
           </w:tcPr>
           <w:p>
             <w:pPr>
-              <w:spacing w:line="276" w:lineRule="auto"/>
+              <w:spacing w:before="120" w:line="276" w:lineRule="auto"/>
               <w:cnfStyle w:val="000000100000" w:firstRow="0" w:lastRow="0" w:firstColumn="0" w:lastColumn="0" w:oddVBand="0" w:evenVBand="0" w:oddHBand="1" w:evenHBand="0" w:firstRowFirstColumn="0" w:firstRowLastColumn="0" w:lastRowFirstColumn="0" w:lastRowLastColumn="0"/>
               <w:rPr>
                 <w:rFonts w:ascii="Sitka Text" w:hAnsi="Sitka Text"/>
@@ -4143,7 +4212,7 @@
           </w:tcPr>
           <w:p>
             <w:pPr>
-              <w:spacing w:line="276" w:lineRule="auto"/>
+              <w:spacing w:before="120" w:line="276" w:lineRule="auto"/>
               <w:rPr>
                 <w:rFonts w:ascii="Sitka Text" w:hAnsi="Sitka Text"/>
               </w:rPr>
@@ -4162,7 +4231,7 @@
           </w:tcPr>
           <w:p>
             <w:pPr>
-              <w:spacing w:line="276" w:lineRule="auto"/>
+              <w:spacing w:before="120" w:line="276" w:lineRule="auto"/>
               <w:cnfStyle w:val="000000000000" w:firstRow="0" w:lastRow="0" w:firstColumn="0" w:lastColumn="0" w:oddVBand="0" w:evenVBand="0" w:oddHBand="0" w:evenHBand="0" w:firstRowFirstColumn="0" w:firstRowLastColumn="0" w:lastRowFirstColumn="0" w:lastRowLastColumn="0"/>
               <w:rPr>
                 <w:rFonts w:ascii="Sitka Text" w:hAnsi="Sitka Text"/>
@@ -4189,7 +4258,7 @@
           </w:tcPr>
           <w:p>
             <w:pPr>
-              <w:spacing w:line="276" w:lineRule="auto"/>
+              <w:spacing w:before="120" w:line="276" w:lineRule="auto"/>
               <w:rPr>
                 <w:rFonts w:ascii="Sitka Text" w:hAnsi="Sitka Text"/>
               </w:rPr>
@@ -4208,7 +4277,7 @@
           </w:tcPr>
           <w:p>
             <w:pPr>
-              <w:spacing w:line="276" w:lineRule="auto"/>
+              <w:spacing w:before="120" w:line="276" w:lineRule="auto"/>
               <w:cnfStyle w:val="000000100000" w:firstRow="0" w:lastRow="0" w:firstColumn="0" w:lastColumn="0" w:oddVBand="0" w:evenVBand="0" w:oddHBand="1" w:evenHBand="0" w:firstRowFirstColumn="0" w:firstRowLastColumn="0" w:lastRowFirstColumn="0" w:lastRowLastColumn="0"/>
               <w:rPr>
                 <w:rFonts w:ascii="Sitka Text" w:hAnsi="Sitka Text"/>
@@ -4234,7 +4303,7 @@
           </w:tcPr>
           <w:p>
             <w:pPr>
-              <w:spacing w:line="276" w:lineRule="auto"/>
+              <w:spacing w:before="120" w:line="276" w:lineRule="auto"/>
               <w:rPr>
                 <w:rFonts w:ascii="Sitka Text" w:hAnsi="Sitka Text"/>
               </w:rPr>
@@ -4248,7 +4317,7 @@
           </w:p>
           <w:p>
             <w:pPr>
-              <w:spacing w:line="276" w:lineRule="auto"/>
+              <w:spacing w:before="120" w:line="276" w:lineRule="auto"/>
               <w:rPr>
                 <w:rFonts w:ascii="Sitka Text" w:hAnsi="Sitka Text"/>
               </w:rPr>
@@ -4267,7 +4336,7 @@
           </w:tcPr>
           <w:p>
             <w:pPr>
-              <w:spacing w:line="276" w:lineRule="auto"/>
+              <w:spacing w:before="120" w:line="276" w:lineRule="auto"/>
               <w:cnfStyle w:val="000000000000" w:firstRow="0" w:lastRow="0" w:firstColumn="0" w:lastColumn="0" w:oddVBand="0" w:evenVBand="0" w:oddHBand="0" w:evenHBand="0" w:firstRowFirstColumn="0" w:firstRowLastColumn="0" w:lastRowFirstColumn="0" w:lastRowLastColumn="0"/>
               <w:rPr>
                 <w:rFonts w:ascii="Sitka Text" w:hAnsi="Sitka Text"/>
@@ -4276,7 +4345,7 @@
           </w:p>
           <w:p>
             <w:pPr>
-              <w:spacing w:line="276" w:lineRule="auto"/>
+              <w:spacing w:before="120" w:line="276" w:lineRule="auto"/>
               <w:cnfStyle w:val="000000000000" w:firstRow="0" w:lastRow="0" w:firstColumn="0" w:lastColumn="0" w:oddVBand="0" w:evenVBand="0" w:oddHBand="0" w:evenHBand="0" w:firstRowFirstColumn="0" w:firstRowLastColumn="0" w:lastRowFirstColumn="0" w:lastRowLastColumn="0"/>
               <w:rPr>
                 <w:rFonts w:ascii="Sitka Text" w:hAnsi="Sitka Text"/>
@@ -4303,7 +4372,7 @@
           </w:tcPr>
           <w:p>
             <w:pPr>
-              <w:spacing w:line="276" w:lineRule="auto"/>
+              <w:spacing w:before="120" w:line="276" w:lineRule="auto"/>
               <w:rPr>
                 <w:rFonts w:ascii="Sitka Text" w:hAnsi="Sitka Text"/>
               </w:rPr>
@@ -4322,7 +4391,7 @@
           </w:tcPr>
           <w:p>
             <w:pPr>
-              <w:spacing w:line="276" w:lineRule="auto"/>
+              <w:spacing w:before="120" w:line="276" w:lineRule="auto"/>
               <w:cnfStyle w:val="000000100000" w:firstRow="0" w:lastRow="0" w:firstColumn="0" w:lastColumn="0" w:oddVBand="0" w:evenVBand="0" w:oddHBand="1" w:evenHBand="0" w:firstRowFirstColumn="0" w:firstRowLastColumn="0" w:lastRowFirstColumn="0" w:lastRowLastColumn="0"/>
               <w:rPr>
                 <w:rFonts w:ascii="Sitka Text" w:hAnsi="Sitka Text"/>
@@ -4348,7 +4417,7 @@
           </w:tcPr>
           <w:p>
             <w:pPr>
-              <w:spacing w:line="276" w:lineRule="auto"/>
+              <w:spacing w:before="120" w:line="276" w:lineRule="auto"/>
               <w:rPr>
                 <w:rFonts w:ascii="Sitka Text" w:hAnsi="Sitka Text"/>
               </w:rPr>
@@ -4367,7 +4436,7 @@
           </w:tcPr>
           <w:p>
             <w:pPr>
-              <w:spacing w:line="276" w:lineRule="auto"/>
+              <w:spacing w:before="120" w:line="276" w:lineRule="auto"/>
               <w:cnfStyle w:val="000000000000" w:firstRow="0" w:lastRow="0" w:firstColumn="0" w:lastColumn="0" w:oddVBand="0" w:evenVBand="0" w:oddHBand="0" w:evenHBand="0" w:firstRowFirstColumn="0" w:firstRowLastColumn="0" w:lastRowFirstColumn="0" w:lastRowLastColumn="0"/>
               <w:rPr>
                 <w:rFonts w:ascii="Sitka Text" w:hAnsi="Sitka Text"/>
@@ -4394,7 +4463,7 @@
           </w:tcPr>
           <w:p>
             <w:pPr>
-              <w:spacing w:line="276" w:lineRule="auto"/>
+              <w:spacing w:before="120" w:line="276" w:lineRule="auto"/>
               <w:rPr>
                 <w:rFonts w:ascii="Sitka Text" w:hAnsi="Sitka Text"/>
               </w:rPr>
@@ -4413,7 +4482,7 @@
           </w:tcPr>
           <w:p>
             <w:pPr>
-              <w:spacing w:line="276" w:lineRule="auto"/>
+              <w:spacing w:before="120" w:line="276" w:lineRule="auto"/>
               <w:cnfStyle w:val="000000100000" w:firstRow="0" w:lastRow="0" w:firstColumn="0" w:lastColumn="0" w:oddVBand="0" w:evenVBand="0" w:oddHBand="1" w:evenHBand="0" w:firstRowFirstColumn="0" w:firstRowLastColumn="0" w:lastRowFirstColumn="0" w:lastRowLastColumn="0"/>
               <w:rPr>
                 <w:rFonts w:ascii="Sitka Text" w:hAnsi="Sitka Text"/>
@@ -4451,7 +4520,7 @@
           </w:tcPr>
           <w:p>
             <w:pPr>
-              <w:spacing w:line="276" w:lineRule="auto"/>
+              <w:spacing w:before="120" w:line="276" w:lineRule="auto"/>
               <w:rPr>
                 <w:rFonts w:ascii="Sitka Text" w:hAnsi="Sitka Text"/>
               </w:rPr>
@@ -4470,7 +4539,7 @@
           </w:tcPr>
           <w:p>
             <w:pPr>
-              <w:spacing w:line="276" w:lineRule="auto"/>
+              <w:spacing w:before="120" w:line="276" w:lineRule="auto"/>
               <w:cnfStyle w:val="000000000000" w:firstRow="0" w:lastRow="0" w:firstColumn="0" w:lastColumn="0" w:oddVBand="0" w:evenVBand="0" w:oddHBand="0" w:evenHBand="0" w:firstRowFirstColumn="0" w:firstRowLastColumn="0" w:lastRowFirstColumn="0" w:lastRowLastColumn="0"/>
               <w:rPr>
                 <w:rFonts w:ascii="Sitka Text" w:hAnsi="Sitka Text"/>
@@ -4497,7 +4566,7 @@
           </w:tcPr>
           <w:p>
             <w:pPr>
-              <w:spacing w:line="276" w:lineRule="auto"/>
+              <w:spacing w:before="120" w:line="276" w:lineRule="auto"/>
               <w:rPr>
                 <w:rFonts w:ascii="Sitka Text" w:hAnsi="Sitka Text"/>
               </w:rPr>
@@ -4516,7 +4585,7 @@
           </w:tcPr>
           <w:p>
             <w:pPr>
-              <w:spacing w:line="276" w:lineRule="auto"/>
+              <w:spacing w:before="120" w:line="276" w:lineRule="auto"/>
               <w:cnfStyle w:val="000000100000" w:firstRow="0" w:lastRow="0" w:firstColumn="0" w:lastColumn="0" w:oddVBand="0" w:evenVBand="0" w:oddHBand="1" w:evenHBand="0" w:firstRowFirstColumn="0" w:firstRowLastColumn="0" w:lastRowFirstColumn="0" w:lastRowLastColumn="0"/>
               <w:rPr>
                 <w:rFonts w:ascii="Sitka Text" w:hAnsi="Sitka Text"/>
@@ -4535,17 +4604,19 @@
     <w:p>
       <w:pPr>
         <w:pStyle w:val="Heading2"/>
+        <w:spacing w:line="276" w:lineRule="auto"/>
       </w:pPr>
     </w:p>
     <w:p>
       <w:pPr>
+        <w:spacing w:before="120" w:after="0" w:line="276" w:lineRule="auto"/>
         <w:rPr>
           <w:rFonts w:asciiTheme="majorHAnsi" w:eastAsiaTheme="majorEastAsia" w:hAnsiTheme="majorHAnsi" w:cstheme="majorBidi"/>
           <w:sz w:val="36"/>
           <w:szCs w:val="36"/>
         </w:rPr>
       </w:pPr>
-      <w:bookmarkStart w:id="4" w:name="_Toc164948803"/>
+      <w:bookmarkStart w:id="3" w:name="_Toc164948803"/>
       <w:r>
         <w:br w:type="page"/>
       </w:r>
@@ -4553,16 +4624,22 @@
     <w:p>
       <w:pPr>
         <w:pStyle w:val="Heading2"/>
+        <w:spacing w:line="276" w:lineRule="auto"/>
       </w:pPr>
       <w:r>
         <w:lastRenderedPageBreak/>
         <w:t>Stage 1.3: Flow Diagram</w:t>
       </w:r>
-      <w:bookmarkEnd w:id="4"/>
+      <w:bookmarkEnd w:id="3"/>
     </w:p>
-    <w:p/>
     <w:p>
       <w:pPr>
+        <w:spacing w:before="120" w:after="0" w:line="276" w:lineRule="auto"/>
+      </w:pPr>
+    </w:p>
+    <w:p>
+      <w:pPr>
+        <w:spacing w:before="120" w:after="0" w:line="276" w:lineRule="auto"/>
         <w:jc w:val="center"/>
       </w:pPr>
       <w:r>
@@ -4612,16 +4689,21 @@
         </w:drawing>
       </w:r>
     </w:p>
-    <w:p/>
     <w:p>
       <w:pPr>
+        <w:spacing w:before="120" w:after="0" w:line="276" w:lineRule="auto"/>
+      </w:pPr>
+    </w:p>
+    <w:p>
+      <w:pPr>
         <w:pStyle w:val="Heading1"/>
-      </w:pPr>
-      <w:bookmarkStart w:id="5" w:name="_Toc164948804"/>
+        <w:spacing w:before="120" w:after="0" w:line="276" w:lineRule="auto"/>
+      </w:pPr>
+      <w:bookmarkStart w:id="4" w:name="_Toc164948804"/>
       <w:r>
         <w:t>Stage 2: Continuous Integration</w:t>
       </w:r>
-      <w:bookmarkEnd w:id="5"/>
+      <w:bookmarkEnd w:id="4"/>
     </w:p>
     <w:p>
       <w:pPr>
@@ -4632,7 +4714,8 @@
           <w:ilvl w:val="0"/>
           <w:numId w:val="39"/>
         </w:numPr>
-        <w:spacing w:before="40" w:after="0"/>
+        <w:spacing w:before="120" w:after="0" w:line="276" w:lineRule="auto"/>
+        <w:ind w:left="0"/>
         <w:contextualSpacing w:val="0"/>
         <w:outlineLvl w:val="1"/>
         <w:rPr>
@@ -4643,34 +4726,36 @@
           <w:szCs w:val="26"/>
         </w:rPr>
       </w:pPr>
-      <w:bookmarkStart w:id="6" w:name="_Toc162521269"/>
-      <w:bookmarkStart w:id="7" w:name="_Toc162521310"/>
-      <w:bookmarkStart w:id="8" w:name="_Toc164176454"/>
-      <w:bookmarkStart w:id="9" w:name="_Toc164176494"/>
-      <w:bookmarkStart w:id="10" w:name="_Toc164176724"/>
-      <w:bookmarkStart w:id="11" w:name="_Toc164948805"/>
+      <w:bookmarkStart w:id="5" w:name="_Toc162521269"/>
+      <w:bookmarkStart w:id="6" w:name="_Toc162521310"/>
+      <w:bookmarkStart w:id="7" w:name="_Toc164176454"/>
+      <w:bookmarkStart w:id="8" w:name="_Toc164176494"/>
+      <w:bookmarkStart w:id="9" w:name="_Toc164176724"/>
+      <w:bookmarkStart w:id="10" w:name="_Toc164948805"/>
+      <w:bookmarkEnd w:id="5"/>
       <w:bookmarkEnd w:id="6"/>
       <w:bookmarkEnd w:id="7"/>
       <w:bookmarkEnd w:id="8"/>
       <w:bookmarkEnd w:id="9"/>
       <w:bookmarkEnd w:id="10"/>
+    </w:p>
+    <w:p>
+      <w:pPr>
+        <w:pStyle w:val="Heading2"/>
+        <w:spacing w:line="276" w:lineRule="auto"/>
+      </w:pPr>
+      <w:bookmarkStart w:id="11" w:name="_Toc164948806"/>
+      <w:r>
+        <w:t xml:space="preserve">Stage 2.1: </w:t>
+      </w:r>
+      <w:r>
+        <w:t>Branching Strategy</w:t>
+      </w:r>
       <w:bookmarkEnd w:id="11"/>
     </w:p>
     <w:p>
       <w:pPr>
-        <w:pStyle w:val="Heading2"/>
-      </w:pPr>
-      <w:bookmarkStart w:id="12" w:name="_Toc164948806"/>
-      <w:r>
-        <w:t xml:space="preserve">Stage 2.1: </w:t>
-      </w:r>
-      <w:r>
-        <w:t>Branching Strategy</w:t>
-      </w:r>
-      <w:bookmarkEnd w:id="12"/>
-    </w:p>
-    <w:p>
-      <w:pPr>
+        <w:spacing w:before="120" w:after="0" w:line="276" w:lineRule="auto"/>
         <w:rPr>
           <w:rFonts w:ascii="Sitka Text" w:hAnsi="Sitka Text"/>
           <w:sz w:val="22"/>
@@ -4782,6 +4867,7 @@
     </w:p>
     <w:p>
       <w:pPr>
+        <w:spacing w:before="120" w:after="0" w:line="276" w:lineRule="auto"/>
         <w:rPr>
           <w:rFonts w:ascii="Sitka Text" w:hAnsi="Sitka Text"/>
           <w:sz w:val="22"/>
@@ -4817,6 +4903,7 @@
     <w:p>
       <w:pPr>
         <w:keepNext/>
+        <w:spacing w:before="120" w:after="0" w:line="276" w:lineRule="auto"/>
         <w:jc w:val="center"/>
       </w:pPr>
       <w:r>
@@ -4874,6 +4961,7 @@
     <w:p>
       <w:pPr>
         <w:pStyle w:val="Caption"/>
+        <w:spacing w:before="120" w:after="0" w:line="276" w:lineRule="auto"/>
         <w:jc w:val="center"/>
         <w:rPr>
           <w:rFonts w:ascii="Sitka Text" w:hAnsi="Sitka Text"/>
@@ -4900,6 +4988,7 @@
     </w:p>
     <w:p>
       <w:pPr>
+        <w:spacing w:before="120" w:after="0" w:line="276" w:lineRule="auto"/>
         <w:rPr>
           <w:sz w:val="22"/>
           <w:szCs w:val="22"/>
@@ -4953,59 +5042,61 @@
         </w:rPr>
         <w:t xml:space="preserve"> well as passing status checks. </w:t>
       </w:r>
-    </w:p>
-    <w:p/>
-    <w:p>
-      <w:pPr>
-        <w:pStyle w:val="Heading2"/>
-      </w:pPr>
-      <w:bookmarkStart w:id="13" w:name="_Toc164948807"/>
-      <w:r>
-        <w:t>Stage 2.</w:t>
-      </w:r>
-      <w:r>
-        <w:t>2</w:t>
-      </w:r>
-      <w:r>
-        <w:t>: Install &amp; Configure Continuous Integration</w:t>
-      </w:r>
-      <w:bookmarkEnd w:id="13"/>
     </w:p>
     <w:p>
       <w:pPr>
-        <w:rPr>
-          <w:rFonts w:ascii="Sitka Text" w:hAnsi="Sitka Text"/>
-          <w:sz w:val="22"/>
-          <w:szCs w:val="22"/>
-        </w:rPr>
-      </w:pPr>
-      <w:r>
-        <w:rPr>
-          <w:rFonts w:ascii="Sitka Text" w:hAnsi="Sitka Text"/>
-          <w:sz w:val="22"/>
-          <w:szCs w:val="22"/>
-        </w:rPr>
-        <w:t>As I am using GitHub for version control</w:t>
-      </w:r>
-      <w:r>
-        <w:rPr>
-          <w:rFonts w:ascii="Sitka Text" w:hAnsi="Sitka Text"/>
-          <w:sz w:val="22"/>
-          <w:szCs w:val="22"/>
-        </w:rPr>
-        <w:t>,</w:t>
-      </w:r>
-      <w:r>
-        <w:rPr>
-          <w:rFonts w:ascii="Sitka Text" w:hAnsi="Sitka Text"/>
-          <w:sz w:val="22"/>
-          <w:szCs w:val="22"/>
-        </w:rPr>
-        <w:t xml:space="preserve"> I decided to use GitHub Actions to implement continuous integration in the project.</w:t>
-      </w:r>
+        <w:pStyle w:val="Heading2"/>
+        <w:spacing w:line="276" w:lineRule="auto"/>
+      </w:pPr>
+      <w:bookmarkStart w:id="12" w:name="_Toc164948807"/>
+      <w:r>
+        <w:t>Stage 2.</w:t>
+      </w:r>
+      <w:r>
+        <w:t>2</w:t>
+      </w:r>
+      <w:r>
+        <w:t>: Install &amp; Configure Continuous Integration</w:t>
+      </w:r>
+      <w:bookmarkEnd w:id="12"/>
     </w:p>
     <w:p>
       <w:pPr>
+        <w:spacing w:before="120" w:after="0" w:line="276" w:lineRule="auto"/>
+        <w:rPr>
+          <w:rFonts w:ascii="Sitka Text" w:hAnsi="Sitka Text"/>
+          <w:sz w:val="22"/>
+          <w:szCs w:val="22"/>
+        </w:rPr>
+      </w:pPr>
+      <w:r>
+        <w:rPr>
+          <w:rFonts w:ascii="Sitka Text" w:hAnsi="Sitka Text"/>
+          <w:sz w:val="22"/>
+          <w:szCs w:val="22"/>
+        </w:rPr>
+        <w:t>As I am using GitHub for version control</w:t>
+      </w:r>
+      <w:r>
+        <w:rPr>
+          <w:rFonts w:ascii="Sitka Text" w:hAnsi="Sitka Text"/>
+          <w:sz w:val="22"/>
+          <w:szCs w:val="22"/>
+        </w:rPr>
+        <w:t>,</w:t>
+      </w:r>
+      <w:r>
+        <w:rPr>
+          <w:rFonts w:ascii="Sitka Text" w:hAnsi="Sitka Text"/>
+          <w:sz w:val="22"/>
+          <w:szCs w:val="22"/>
+        </w:rPr>
+        <w:t xml:space="preserve"> I decided to use GitHub Actions to implement continuous integration in the project.</w:t>
+      </w:r>
+    </w:p>
+    <w:p>
+      <w:pPr>
+        <w:spacing w:before="120" w:after="0" w:line="276" w:lineRule="auto"/>
         <w:rPr>
           <w:rFonts w:ascii="Sitka Text" w:hAnsi="Sitka Text"/>
           <w:sz w:val="22"/>
@@ -5109,6 +5200,7 @@
     </w:p>
     <w:p>
       <w:pPr>
+        <w:spacing w:before="120" w:after="0" w:line="276" w:lineRule="auto"/>
         <w:rPr>
           <w:rFonts w:ascii="Sitka Text" w:hAnsi="Sitka Text"/>
           <w:sz w:val="22"/>
@@ -5249,13 +5341,13 @@
     </w:p>
     <w:p>
       <w:pPr>
+        <w:spacing w:before="120" w:after="0" w:line="276" w:lineRule="auto"/>
         <w:jc w:val="center"/>
       </w:pPr>
       <w:r>
         <w:rPr>
           <w:noProof/>
         </w:rPr>
-        <w:lastRenderedPageBreak/>
         <w:drawing>
           <wp:inline distT="0" distB="0" distL="0" distR="0" wp14:anchorId="6FCB52AF" wp14:editId="4DD9265C">
             <wp:extent cx="3101340" cy="1576732"/>
@@ -5306,6 +5398,7 @@
     <w:p>
       <w:pPr>
         <w:pStyle w:val="Caption"/>
+        <w:spacing w:before="120" w:after="0" w:line="276" w:lineRule="auto"/>
         <w:jc w:val="center"/>
         <w:rPr>
           <w:rFonts w:ascii="Sitka Text" w:hAnsi="Sitka Text"/>
@@ -5373,13 +5466,19 @@
         <w:t>ub Actions</w:t>
       </w:r>
     </w:p>
-    <w:p/>
     <w:p>
       <w:pPr>
+        <w:spacing w:before="120" w:after="0" w:line="276" w:lineRule="auto"/>
+      </w:pPr>
+    </w:p>
+    <w:p>
+      <w:pPr>
         <w:pStyle w:val="Heading2"/>
-      </w:pPr>
-      <w:bookmarkStart w:id="14" w:name="_Toc164948808"/>
-      <w:r>
+        <w:spacing w:line="276" w:lineRule="auto"/>
+      </w:pPr>
+      <w:bookmarkStart w:id="13" w:name="_Toc164948808"/>
+      <w:r>
+        <w:lastRenderedPageBreak/>
         <w:t>Stage 2.</w:t>
       </w:r>
       <w:r>
@@ -5387,307 +5486,312 @@
       </w:r>
       <w:r>
         <w:t>: Automate Build Process</w:t>
+      </w:r>
+      <w:bookmarkEnd w:id="13"/>
+    </w:p>
+    <w:p>
+      <w:pPr>
+        <w:pStyle w:val="BodyTextIndent2"/>
+        <w:spacing w:before="120" w:after="0"/>
+        <w:ind w:left="0"/>
+        <w:rPr>
+          <w:sz w:val="22"/>
+          <w:szCs w:val="22"/>
+        </w:rPr>
+      </w:pPr>
+      <w:r>
+        <w:rPr>
+          <w:sz w:val="22"/>
+          <w:szCs w:val="22"/>
+        </w:rPr>
+        <w:t xml:space="preserve">The </w:t>
+      </w:r>
+      <w:r>
+        <w:rPr>
+          <w:rFonts w:ascii="Consolas" w:hAnsi="Consolas"/>
+          <w:b/>
+          <w:sz w:val="22"/>
+          <w:szCs w:val="22"/>
+        </w:rPr>
+        <w:t>maven-build.yaml</w:t>
+      </w:r>
+      <w:r>
+        <w:rPr>
+          <w:sz w:val="22"/>
+          <w:szCs w:val="22"/>
+        </w:rPr>
+        <w:t xml:space="preserve"> file sets up a workflow for automating the build process of the </w:t>
+      </w:r>
+      <w:r>
+        <w:rPr>
+          <w:rFonts w:ascii="Consolas" w:eastAsia="Microsoft YaHei" w:hAnsi="Consolas"/>
+          <w:b/>
+          <w:sz w:val="22"/>
+          <w:szCs w:val="22"/>
+        </w:rPr>
+        <w:t>PetClinic</w:t>
+      </w:r>
+      <w:r>
+        <w:rPr>
+          <w:sz w:val="22"/>
+          <w:szCs w:val="22"/>
+        </w:rPr>
+        <w:t xml:space="preserve"> Java project using Maven.</w:t>
+      </w:r>
+      <w:r>
+        <w:rPr>
+          <w:sz w:val="22"/>
+          <w:szCs w:val="22"/>
+        </w:rPr>
+        <w:t xml:space="preserve"> This starter workflow, along with many others, is provided on GitHub. </w:t>
+      </w:r>
+      <w:r>
+        <w:rPr>
+          <w:sz w:val="22"/>
+          <w:szCs w:val="22"/>
+        </w:rPr>
+        <w:t xml:space="preserve">It is triggered by pushes or pull requests to the main branch of the project. The job is called ‘build’ and performs basic build steps, including running the latest version of Ubuntu, checking out the code, and setting up the JDK with Java 17. It caches the Maven packages to speed up future builds using </w:t>
+      </w:r>
+      <w:r>
+        <w:rPr>
+          <w:rFonts w:ascii="Consolas" w:hAnsi="Consolas"/>
+          <w:b/>
+          <w:sz w:val="22"/>
+          <w:szCs w:val="22"/>
+        </w:rPr>
+        <w:t>actions/cache</w:t>
+      </w:r>
+      <w:r>
+        <w:rPr>
+          <w:sz w:val="22"/>
+          <w:szCs w:val="22"/>
+        </w:rPr>
+        <w:t xml:space="preserve"> to cache the </w:t>
+      </w:r>
+      <w:r>
+        <w:rPr>
+          <w:rFonts w:ascii="Consolas" w:hAnsi="Consolas"/>
+          <w:b/>
+          <w:sz w:val="22"/>
+          <w:szCs w:val="22"/>
+        </w:rPr>
+        <w:t>.m2/repository</w:t>
+      </w:r>
+      <w:r>
+        <w:rPr>
+          <w:sz w:val="22"/>
+          <w:szCs w:val="22"/>
+        </w:rPr>
+        <w:t xml:space="preserve"> directory, which is populated based on the </w:t>
+      </w:r>
+      <w:r>
+        <w:rPr>
+          <w:rFonts w:ascii="Consolas" w:hAnsi="Consolas"/>
+          <w:b/>
+          <w:sz w:val="22"/>
+          <w:szCs w:val="22"/>
+        </w:rPr>
+        <w:t>pom.xml</w:t>
+      </w:r>
+      <w:r>
+        <w:rPr>
+          <w:sz w:val="22"/>
+          <w:szCs w:val="22"/>
+        </w:rPr>
+        <w:t xml:space="preserve"> file. The final step runs the Maven wrapper with the package option. This compiles the source code, runs tests, and packages the application into a JAR file.</w:t>
+      </w:r>
+      <w:r>
+        <w:rPr>
+          <w:sz w:val="22"/>
+          <w:szCs w:val="22"/>
+        </w:rPr>
+        <w:t xml:space="preserve"> </w:t>
+      </w:r>
+      <w:r>
+        <w:rPr>
+          <w:sz w:val="22"/>
+          <w:szCs w:val="22"/>
+        </w:rPr>
+        <w:t>Sl</w:t>
+      </w:r>
+      <w:r>
+        <w:rPr>
+          <w:sz w:val="22"/>
+          <w:szCs w:val="22"/>
+        </w:rPr>
+        <w:t xml:space="preserve">ight </w:t>
+      </w:r>
+      <w:r>
+        <w:rPr>
+          <w:sz w:val="22"/>
+          <w:szCs w:val="22"/>
+        </w:rPr>
+        <w:t>updates</w:t>
+      </w:r>
+      <w:r>
+        <w:rPr>
+          <w:sz w:val="22"/>
+          <w:szCs w:val="22"/>
+        </w:rPr>
+        <w:t xml:space="preserve"> to the default file were made to suit the </w:t>
+      </w:r>
+      <w:r>
+        <w:rPr>
+          <w:sz w:val="22"/>
+          <w:szCs w:val="22"/>
+        </w:rPr>
+        <w:t>project's needs</w:t>
+      </w:r>
+      <w:r>
+        <w:rPr>
+          <w:sz w:val="22"/>
+          <w:szCs w:val="22"/>
+        </w:rPr>
+        <w:t xml:space="preserve">. </w:t>
+      </w:r>
+    </w:p>
+    <w:p>
+      <w:pPr>
+        <w:pStyle w:val="Heading2"/>
+        <w:spacing w:line="276" w:lineRule="auto"/>
+      </w:pPr>
+      <w:bookmarkStart w:id="14" w:name="_Toc164948809"/>
+      <w:r>
+        <w:t>Stage 2.</w:t>
+      </w:r>
+      <w:r>
+        <w:t>4</w:t>
+      </w:r>
+      <w:r>
+        <w:t>: Configure Git Authentication</w:t>
       </w:r>
       <w:bookmarkEnd w:id="14"/>
     </w:p>
     <w:p>
       <w:pPr>
-        <w:pStyle w:val="BodyTextIndent2"/>
-        <w:ind w:left="0"/>
-        <w:rPr>
-          <w:sz w:val="22"/>
-          <w:szCs w:val="22"/>
-        </w:rPr>
-      </w:pPr>
-      <w:r>
-        <w:rPr>
-          <w:sz w:val="22"/>
-          <w:szCs w:val="22"/>
-        </w:rPr>
-        <w:t xml:space="preserve">The </w:t>
-      </w:r>
-      <w:r>
-        <w:rPr>
-          <w:rFonts w:ascii="Consolas" w:hAnsi="Consolas"/>
-          <w:b/>
-          <w:sz w:val="22"/>
-          <w:szCs w:val="22"/>
-        </w:rPr>
-        <w:t>maven-build.yaml</w:t>
-      </w:r>
-      <w:r>
-        <w:rPr>
-          <w:sz w:val="22"/>
-          <w:szCs w:val="22"/>
-        </w:rPr>
-        <w:t xml:space="preserve"> file sets up a workflow for automating the build process of the </w:t>
-      </w:r>
-      <w:r>
-        <w:rPr>
-          <w:rFonts w:ascii="Consolas" w:eastAsia="Microsoft YaHei" w:hAnsi="Consolas"/>
-          <w:b/>
-          <w:sz w:val="22"/>
-          <w:szCs w:val="22"/>
-        </w:rPr>
-        <w:t>PetClinic</w:t>
-      </w:r>
-      <w:r>
-        <w:rPr>
-          <w:sz w:val="22"/>
-          <w:szCs w:val="22"/>
-        </w:rPr>
-        <w:t xml:space="preserve"> Java project using Maven.</w:t>
-      </w:r>
-      <w:r>
-        <w:rPr>
-          <w:sz w:val="22"/>
-          <w:szCs w:val="22"/>
-        </w:rPr>
-        <w:t xml:space="preserve"> This starter workflow, along with many others, is provided on GitHub. </w:t>
-      </w:r>
-      <w:r>
-        <w:rPr>
-          <w:sz w:val="22"/>
-          <w:szCs w:val="22"/>
-        </w:rPr>
-        <w:t xml:space="preserve">It is triggered by pushes or pull requests to the main branch of the project. The job is called ‘build’ and performs basic build steps, including running the latest version of Ubuntu, checking out the code, and setting up the JDK with Java 17. It caches the Maven packages to speed up future builds using </w:t>
-      </w:r>
-      <w:r>
-        <w:rPr>
-          <w:rFonts w:ascii="Consolas" w:hAnsi="Consolas"/>
-          <w:b/>
-          <w:sz w:val="22"/>
-          <w:szCs w:val="22"/>
-        </w:rPr>
-        <w:t>actions/cache</w:t>
-      </w:r>
-      <w:r>
-        <w:rPr>
-          <w:sz w:val="22"/>
-          <w:szCs w:val="22"/>
-        </w:rPr>
-        <w:t xml:space="preserve"> to cache the </w:t>
-      </w:r>
-      <w:r>
-        <w:rPr>
-          <w:rFonts w:ascii="Consolas" w:hAnsi="Consolas"/>
-          <w:b/>
-          <w:sz w:val="22"/>
-          <w:szCs w:val="22"/>
-        </w:rPr>
-        <w:t>.m2/repository</w:t>
-      </w:r>
-      <w:r>
-        <w:rPr>
-          <w:sz w:val="22"/>
-          <w:szCs w:val="22"/>
-        </w:rPr>
-        <w:t xml:space="preserve"> directory, which is populated based on the </w:t>
-      </w:r>
-      <w:r>
-        <w:rPr>
-          <w:rFonts w:ascii="Consolas" w:hAnsi="Consolas"/>
-          <w:b/>
-          <w:sz w:val="22"/>
-          <w:szCs w:val="22"/>
-        </w:rPr>
-        <w:t>pom.xml</w:t>
-      </w:r>
-      <w:r>
-        <w:rPr>
-          <w:sz w:val="22"/>
-          <w:szCs w:val="22"/>
-        </w:rPr>
-        <w:t xml:space="preserve"> file. The final step runs the Maven wrapper with the package option. This compiles the source code, runs tests, and packages the application into a JAR file.</w:t>
-      </w:r>
-      <w:r>
-        <w:rPr>
-          <w:sz w:val="22"/>
-          <w:szCs w:val="22"/>
-        </w:rPr>
-        <w:t xml:space="preserve"> </w:t>
-      </w:r>
-      <w:r>
-        <w:rPr>
-          <w:sz w:val="22"/>
-          <w:szCs w:val="22"/>
-        </w:rPr>
-        <w:t>Sl</w:t>
-      </w:r>
-      <w:r>
-        <w:rPr>
-          <w:sz w:val="22"/>
-          <w:szCs w:val="22"/>
-        </w:rPr>
-        <w:t xml:space="preserve">ight </w:t>
-      </w:r>
-      <w:r>
-        <w:rPr>
-          <w:sz w:val="22"/>
-          <w:szCs w:val="22"/>
-        </w:rPr>
-        <w:t>updates</w:t>
-      </w:r>
-      <w:r>
-        <w:rPr>
-          <w:sz w:val="22"/>
-          <w:szCs w:val="22"/>
-        </w:rPr>
-        <w:t xml:space="preserve"> to the default file were made to suit the </w:t>
-      </w:r>
-      <w:r>
-        <w:rPr>
-          <w:sz w:val="22"/>
-          <w:szCs w:val="22"/>
-        </w:rPr>
-        <w:t>project's needs</w:t>
-      </w:r>
-      <w:r>
-        <w:rPr>
-          <w:sz w:val="22"/>
-          <w:szCs w:val="22"/>
-        </w:rPr>
-        <w:t xml:space="preserve">. </w:t>
+        <w:spacing w:before="120" w:after="0" w:line="276" w:lineRule="auto"/>
+        <w:rPr>
+          <w:rFonts w:ascii="Sitka Text" w:hAnsi="Sitka Text"/>
+          <w:sz w:val="22"/>
+          <w:szCs w:val="22"/>
+        </w:rPr>
+      </w:pPr>
+      <w:r>
+        <w:rPr>
+          <w:rFonts w:ascii="Sitka Text" w:hAnsi="Sitka Text"/>
+          <w:sz w:val="22"/>
+          <w:szCs w:val="22"/>
+        </w:rPr>
+        <w:t xml:space="preserve">As </w:t>
+      </w:r>
+      <w:r>
+        <w:rPr>
+          <w:rFonts w:ascii="Sitka Text" w:hAnsi="Sitka Text"/>
+          <w:sz w:val="22"/>
+          <w:szCs w:val="22"/>
+        </w:rPr>
+        <w:t>g</w:t>
+      </w:r>
+      <w:r>
+        <w:rPr>
+          <w:rFonts w:ascii="Sitka Text" w:hAnsi="Sitka Text"/>
+          <w:sz w:val="22"/>
+          <w:szCs w:val="22"/>
+        </w:rPr>
+        <w:t>it authentication has been previously set up on my laptop</w:t>
+      </w:r>
+      <w:r>
+        <w:rPr>
+          <w:rFonts w:ascii="Sitka Text" w:hAnsi="Sitka Text"/>
+          <w:sz w:val="22"/>
+          <w:szCs w:val="22"/>
+        </w:rPr>
+        <w:t xml:space="preserve"> with GitHub</w:t>
+      </w:r>
+      <w:r>
+        <w:rPr>
+          <w:rFonts w:ascii="Sitka Text" w:hAnsi="Sitka Text"/>
+          <w:sz w:val="22"/>
+          <w:szCs w:val="22"/>
+        </w:rPr>
+        <w:t xml:space="preserve"> it was not necessary to configure this step.</w:t>
       </w:r>
     </w:p>
     <w:p>
       <w:pPr>
         <w:pStyle w:val="Heading2"/>
-      </w:pPr>
-      <w:bookmarkStart w:id="15" w:name="_Toc164948809"/>
+        <w:spacing w:line="276" w:lineRule="auto"/>
+      </w:pPr>
+      <w:bookmarkStart w:id="15" w:name="_Toc164948810"/>
       <w:r>
         <w:t>Stage 2.</w:t>
       </w:r>
       <w:r>
-        <w:t>4</w:t>
-      </w:r>
-      <w:r>
-        <w:t>: Configure Git Authentication</w:t>
+        <w:t>5</w:t>
+      </w:r>
+      <w:r>
+        <w:t xml:space="preserve">: Configure </w:t>
+      </w:r>
+      <w:r>
+        <w:t>GitHub Actions to send notifications</w:t>
       </w:r>
       <w:bookmarkEnd w:id="15"/>
     </w:p>
     <w:p>
       <w:pPr>
-        <w:rPr>
-          <w:rFonts w:ascii="Sitka Text" w:hAnsi="Sitka Text"/>
-          <w:sz w:val="22"/>
-          <w:szCs w:val="22"/>
-        </w:rPr>
-      </w:pPr>
-      <w:r>
-        <w:rPr>
-          <w:rFonts w:ascii="Sitka Text" w:hAnsi="Sitka Text"/>
-          <w:sz w:val="22"/>
-          <w:szCs w:val="22"/>
-        </w:rPr>
-        <w:t xml:space="preserve">As </w:t>
-      </w:r>
-      <w:r>
-        <w:rPr>
-          <w:rFonts w:ascii="Sitka Text" w:hAnsi="Sitka Text"/>
-          <w:sz w:val="22"/>
-          <w:szCs w:val="22"/>
-        </w:rPr>
-        <w:t>g</w:t>
-      </w:r>
-      <w:r>
-        <w:rPr>
-          <w:rFonts w:ascii="Sitka Text" w:hAnsi="Sitka Text"/>
-          <w:sz w:val="22"/>
-          <w:szCs w:val="22"/>
-        </w:rPr>
-        <w:t>it authentication has been previously set up on my laptop</w:t>
-      </w:r>
-      <w:r>
-        <w:rPr>
-          <w:rFonts w:ascii="Sitka Text" w:hAnsi="Sitka Text"/>
-          <w:sz w:val="22"/>
-          <w:szCs w:val="22"/>
-        </w:rPr>
-        <w:t xml:space="preserve"> with GitHub</w:t>
-      </w:r>
-      <w:r>
-        <w:rPr>
-          <w:rFonts w:ascii="Sitka Text" w:hAnsi="Sitka Text"/>
-          <w:sz w:val="22"/>
-          <w:szCs w:val="22"/>
-        </w:rPr>
-        <w:t xml:space="preserve"> it was not necessary to configure this step.</w:t>
+        <w:pStyle w:val="NoSpacing"/>
+        <w:spacing w:before="120" w:line="276" w:lineRule="auto"/>
+        <w:rPr>
+          <w:rFonts w:ascii="Sitka Text" w:eastAsiaTheme="minorHAnsi" w:hAnsi="Sitka Text"/>
+          <w:sz w:val="22"/>
+          <w:szCs w:val="22"/>
+        </w:rPr>
+      </w:pPr>
+      <w:r>
+        <w:rPr>
+          <w:rFonts w:ascii="Sitka Text" w:eastAsiaTheme="minorHAnsi" w:hAnsi="Sitka Text"/>
+          <w:sz w:val="22"/>
+          <w:szCs w:val="22"/>
+        </w:rPr>
+        <w:t xml:space="preserve">I installed the application GitDailies on GitHub. Through this service, I was able to set up daily alerts about the project status, as well as add two additional alerts which would send an email regarding the success or failure of the GitHub Actions workflow, as can be seen in </w:t>
+      </w:r>
+      <w:r>
+        <w:rPr>
+          <w:rFonts w:ascii="Sitka Text" w:eastAsiaTheme="minorHAnsi" w:hAnsi="Sitka Text"/>
+          <w:sz w:val="22"/>
+          <w:szCs w:val="22"/>
+        </w:rPr>
+        <w:t xml:space="preserve">both </w:t>
+      </w:r>
+      <w:r>
+        <w:rPr>
+          <w:rFonts w:ascii="Sitka Text" w:eastAsiaTheme="minorHAnsi" w:hAnsi="Sitka Text"/>
+          <w:sz w:val="22"/>
+          <w:szCs w:val="22"/>
+        </w:rPr>
+        <w:t>Fig 2.5.1</w:t>
+      </w:r>
+      <w:r>
+        <w:rPr>
+          <w:rFonts w:ascii="Sitka Text" w:eastAsiaTheme="minorHAnsi" w:hAnsi="Sitka Text"/>
+          <w:sz w:val="22"/>
+          <w:szCs w:val="22"/>
+        </w:rPr>
+        <w:t xml:space="preserve"> and Fig 2.5.2</w:t>
+      </w:r>
+      <w:r>
+        <w:rPr>
+          <w:rFonts w:ascii="Sitka Text" w:eastAsiaTheme="minorHAnsi" w:hAnsi="Sitka Text"/>
+          <w:sz w:val="22"/>
+          <w:szCs w:val="22"/>
+        </w:rPr>
+        <w:t>.</w:t>
       </w:r>
     </w:p>
     <w:p>
       <w:pPr>
-        <w:pStyle w:val="Heading2"/>
-      </w:pPr>
-      <w:bookmarkStart w:id="16" w:name="_Toc164948810"/>
-      <w:r>
-        <w:t>Stage 2.</w:t>
-      </w:r>
-      <w:r>
-        <w:t>5</w:t>
-      </w:r>
-      <w:r>
-        <w:t xml:space="preserve">: Configure </w:t>
-      </w:r>
-      <w:r>
-        <w:t>GitHub Actions to send notifications</w:t>
-      </w:r>
-      <w:bookmarkEnd w:id="16"/>
-    </w:p>
-    <w:p>
-      <w:pPr>
-        <w:pStyle w:val="NoSpacing"/>
-        <w:spacing w:after="160" w:line="259" w:lineRule="auto"/>
-        <w:rPr>
-          <w:rFonts w:ascii="Sitka Text" w:eastAsiaTheme="minorHAnsi" w:hAnsi="Sitka Text"/>
-          <w:sz w:val="22"/>
-          <w:szCs w:val="22"/>
-        </w:rPr>
-      </w:pPr>
-      <w:r>
-        <w:rPr>
-          <w:rFonts w:ascii="Sitka Text" w:eastAsiaTheme="minorHAnsi" w:hAnsi="Sitka Text"/>
-          <w:sz w:val="22"/>
-          <w:szCs w:val="22"/>
-        </w:rPr>
-        <w:t xml:space="preserve">I installed the application GitDailies on GitHub. Through this service, I was able to set up daily alerts about the project status, as well as add two additional alerts which would send an email regarding the success or failure of the GitHub Actions workflow, as can be seen in </w:t>
-      </w:r>
-      <w:r>
-        <w:rPr>
-          <w:rFonts w:ascii="Sitka Text" w:eastAsiaTheme="minorHAnsi" w:hAnsi="Sitka Text"/>
-          <w:sz w:val="22"/>
-          <w:szCs w:val="22"/>
-        </w:rPr>
-        <w:t xml:space="preserve">both </w:t>
-      </w:r>
-      <w:r>
-        <w:rPr>
-          <w:rFonts w:ascii="Sitka Text" w:eastAsiaTheme="minorHAnsi" w:hAnsi="Sitka Text"/>
-          <w:sz w:val="22"/>
-          <w:szCs w:val="22"/>
-        </w:rPr>
-        <w:t>Fig 2.5.1</w:t>
-      </w:r>
-      <w:r>
-        <w:rPr>
-          <w:rFonts w:ascii="Sitka Text" w:eastAsiaTheme="minorHAnsi" w:hAnsi="Sitka Text"/>
-          <w:sz w:val="22"/>
-          <w:szCs w:val="22"/>
-        </w:rPr>
-        <w:t xml:space="preserve"> and Fig 2.5.2</w:t>
-      </w:r>
-      <w:r>
-        <w:rPr>
-          <w:rFonts w:ascii="Sitka Text" w:eastAsiaTheme="minorHAnsi" w:hAnsi="Sitka Text"/>
-          <w:sz w:val="22"/>
-          <w:szCs w:val="22"/>
-        </w:rPr>
-        <w:t>.</w:t>
-      </w:r>
-    </w:p>
-    <w:p>
-      <w:pPr>
         <w:keepNext/>
+        <w:spacing w:before="120" w:after="0" w:line="276" w:lineRule="auto"/>
         <w:jc w:val="center"/>
       </w:pPr>
       <w:r>
@@ -5735,6 +5839,7 @@
     <w:p>
       <w:pPr>
         <w:pStyle w:val="Caption"/>
+        <w:spacing w:before="120" w:after="0" w:line="276" w:lineRule="auto"/>
         <w:jc w:val="center"/>
         <w:rPr>
           <w:rFonts w:ascii="Sitka Text" w:hAnsi="Sitka Text"/>
@@ -5750,13 +5855,13 @@
     <w:p>
       <w:pPr>
         <w:keepNext/>
+        <w:spacing w:before="120" w:after="0" w:line="276" w:lineRule="auto"/>
         <w:jc w:val="center"/>
       </w:pPr>
       <w:r>
         <w:rPr>
           <w:noProof/>
         </w:rPr>
-        <w:lastRenderedPageBreak/>
         <w:drawing>
           <wp:inline distT="0" distB="0" distL="0" distR="0" wp14:anchorId="5DE63043" wp14:editId="25C428A7">
             <wp:extent cx="3398520" cy="1220696"/>
@@ -5807,6 +5912,7 @@
     <w:p>
       <w:pPr>
         <w:pStyle w:val="Caption"/>
+        <w:spacing w:before="120" w:after="0" w:line="276" w:lineRule="auto"/>
         <w:jc w:val="center"/>
         <w:rPr>
           <w:rFonts w:ascii="Sitka Text" w:hAnsi="Sitka Text"/>
@@ -5858,6 +5964,7 @@
     </w:p>
     <w:p>
       <w:pPr>
+        <w:spacing w:before="120" w:after="0" w:line="276" w:lineRule="auto"/>
         <w:jc w:val="center"/>
         <w:rPr>
           <w:rFonts w:ascii="Sitka Text" w:hAnsi="Sitka Text"/>
@@ -5867,9 +5974,11 @@
     <w:p>
       <w:pPr>
         <w:pStyle w:val="Heading2"/>
-      </w:pPr>
-      <w:bookmarkStart w:id="17" w:name="_Toc164948811"/>
-      <w:r>
+        <w:spacing w:line="276" w:lineRule="auto"/>
+      </w:pPr>
+      <w:bookmarkStart w:id="16" w:name="_Toc164948811"/>
+      <w:r>
+        <w:lastRenderedPageBreak/>
         <w:t>Stage 2.</w:t>
       </w:r>
       <w:r>
@@ -5878,10 +5987,11 @@
       <w:r>
         <w:t>: Unit Test Execution</w:t>
       </w:r>
-      <w:bookmarkEnd w:id="17"/>
+      <w:bookmarkEnd w:id="16"/>
     </w:p>
     <w:p>
       <w:pPr>
+        <w:spacing w:before="120" w:after="0" w:line="276" w:lineRule="auto"/>
         <w:rPr>
           <w:rFonts w:ascii="Sitka Text" w:hAnsi="Sitka Text"/>
           <w:sz w:val="22"/>
@@ -5958,6 +6068,7 @@
     <w:p>
       <w:pPr>
         <w:keepNext/>
+        <w:spacing w:before="120" w:after="0" w:line="276" w:lineRule="auto"/>
         <w:jc w:val="center"/>
       </w:pPr>
       <w:r>
@@ -6015,6 +6126,7 @@
     <w:p>
       <w:pPr>
         <w:pStyle w:val="Caption"/>
+        <w:spacing w:before="120" w:after="0" w:line="276" w:lineRule="auto"/>
         <w:jc w:val="center"/>
       </w:pPr>
       <w:r>
@@ -6046,6 +6158,7 @@
     </w:p>
     <w:p>
       <w:pPr>
+        <w:spacing w:before="120" w:after="0" w:line="276" w:lineRule="auto"/>
         <w:rPr>
           <w:rFonts w:ascii="Sitka Text" w:hAnsi="Sitka Text"/>
           <w:sz w:val="22"/>
@@ -6294,13 +6407,13 @@
     <w:p>
       <w:pPr>
         <w:keepNext/>
+        <w:spacing w:before="120" w:after="0" w:line="276" w:lineRule="auto"/>
         <w:jc w:val="center"/>
       </w:pPr>
       <w:r>
         <w:rPr>
           <w:noProof/>
         </w:rPr>
-        <w:lastRenderedPageBreak/>
         <w:drawing>
           <wp:inline distT="0" distB="0" distL="0" distR="0" wp14:anchorId="3C425E93" wp14:editId="56E4F96A">
             <wp:extent cx="1705329" cy="2125980"/>
@@ -6351,6 +6464,7 @@
     <w:p>
       <w:pPr>
         <w:pStyle w:val="Caption"/>
+        <w:spacing w:before="120" w:after="0" w:line="276" w:lineRule="auto"/>
         <w:jc w:val="center"/>
       </w:pPr>
       <w:r>
@@ -6369,6 +6483,7 @@
     <w:p>
       <w:pPr>
         <w:keepNext/>
+        <w:spacing w:before="120" w:after="0" w:line="276" w:lineRule="auto"/>
         <w:jc w:val="center"/>
       </w:pPr>
       <w:r>
@@ -6425,6 +6540,7 @@
     <w:p>
       <w:pPr>
         <w:pStyle w:val="Caption"/>
+        <w:spacing w:before="120" w:after="0" w:line="276" w:lineRule="auto"/>
         <w:jc w:val="center"/>
       </w:pPr>
       <w:r>
@@ -6446,9 +6562,11 @@
     <w:p>
       <w:pPr>
         <w:pStyle w:val="Heading2"/>
-      </w:pPr>
-      <w:bookmarkStart w:id="18" w:name="_Toc164948812"/>
-      <w:r>
+        <w:spacing w:line="276" w:lineRule="auto"/>
+      </w:pPr>
+      <w:bookmarkStart w:id="17" w:name="_Toc164948812"/>
+      <w:r>
+        <w:lastRenderedPageBreak/>
         <w:t>Stage 2.</w:t>
       </w:r>
       <w:r>
@@ -6457,10 +6575,11 @@
       <w:r>
         <w:t>: Code Quality Tools</w:t>
       </w:r>
-      <w:bookmarkEnd w:id="18"/>
+      <w:bookmarkEnd w:id="17"/>
     </w:p>
     <w:p>
       <w:pPr>
+        <w:spacing w:before="120" w:after="0" w:line="276" w:lineRule="auto"/>
         <w:jc w:val="center"/>
       </w:pPr>
       <w:r>
@@ -6519,7 +6638,7 @@
       <w:pPr>
         <w:pStyle w:val="NoSpacing"/>
         <w:keepNext/>
-        <w:spacing w:after="160" w:line="276" w:lineRule="auto"/>
+        <w:spacing w:before="120" w:line="276" w:lineRule="auto"/>
         <w:rPr>
           <w:rFonts w:ascii="Sitka Text" w:eastAsiaTheme="minorHAnsi" w:hAnsi="Sitka Text"/>
           <w:sz w:val="22"/>
@@ -6532,16 +6651,7 @@
           <w:sz w:val="22"/>
           <w:szCs w:val="22"/>
         </w:rPr>
-        <w:t xml:space="preserve">I decided to use SonarCloud for code quality analysis and reporting because I have some experience working with it and wanted to further my skills using it. I added the project to my SonarCloud account and updated various settings, including creating a new quality gate for the project. Then, I added a SonarCloud Analysis job to the </w:t>
-      </w:r>
-      <w:r>
-        <w:rPr>
-          <w:rFonts w:ascii="Sitka Text" w:eastAsiaTheme="minorHAnsi" w:hAnsi="Sitka Text"/>
-          <w:sz w:val="22"/>
-          <w:szCs w:val="22"/>
-        </w:rPr>
-        <w:lastRenderedPageBreak/>
-        <w:t xml:space="preserve">workflow file, as shown in Figure </w:t>
+        <w:t xml:space="preserve">I decided to use SonarCloud for code quality analysis and reporting because I have some experience working with it and wanted to further my skills using it. I added the project to my SonarCloud account and updated various settings, including creating a new quality gate for the project. Then, I added a SonarCloud Analysis job to the workflow file, as shown in Figure </w:t>
       </w:r>
       <w:r>
         <w:rPr>
@@ -6564,7 +6674,7 @@
       <w:pPr>
         <w:pStyle w:val="NoSpacing"/>
         <w:keepNext/>
-        <w:spacing w:after="160" w:line="276" w:lineRule="auto"/>
+        <w:spacing w:before="120" w:line="276" w:lineRule="auto"/>
         <w:jc w:val="center"/>
       </w:pPr>
       <w:r>
@@ -6622,6 +6732,7 @@
     <w:p>
       <w:pPr>
         <w:pStyle w:val="Caption"/>
+        <w:spacing w:before="120" w:after="0" w:line="276" w:lineRule="auto"/>
         <w:jc w:val="center"/>
         <w:rPr>
           <w:rFonts w:ascii="Sitka Text" w:hAnsi="Sitka Text"/>
@@ -6643,7 +6754,7 @@
     <w:p>
       <w:pPr>
         <w:pStyle w:val="NoSpacing"/>
-        <w:spacing w:after="160" w:line="276" w:lineRule="auto"/>
+        <w:spacing w:before="120" w:line="276" w:lineRule="auto"/>
         <w:rPr>
           <w:rFonts w:ascii="Sitka Text" w:eastAsiaTheme="minorHAnsi" w:hAnsi="Sitka Text"/>
         </w:rPr>
@@ -6697,6 +6808,7 @@
     </w:p>
     <w:p>
       <w:pPr>
+        <w:spacing w:before="120" w:after="0" w:line="276" w:lineRule="auto"/>
         <w:rPr>
           <w:rStyle w:val="Hyperlink"/>
           <w:rFonts w:ascii="Sitka Text" w:hAnsi="Sitka Text"/>
@@ -6714,6 +6826,7 @@
     </w:p>
     <w:p>
       <w:pPr>
+        <w:spacing w:before="120" w:after="0" w:line="276" w:lineRule="auto"/>
         <w:rPr>
           <w:rStyle w:val="Hyperlink"/>
           <w:rFonts w:ascii="Sitka Text" w:hAnsi="Sitka Text"/>
@@ -6738,6 +6851,7 @@
     <w:p>
       <w:pPr>
         <w:keepNext/>
+        <w:spacing w:before="120" w:after="0" w:line="276" w:lineRule="auto"/>
         <w:jc w:val="center"/>
       </w:pPr>
       <w:r>
@@ -6745,6 +6859,7 @@
           <w:rFonts w:ascii="Sitka Text" w:hAnsi="Sitka Text"/>
           <w:noProof/>
         </w:rPr>
+        <w:lastRenderedPageBreak/>
         <w:drawing>
           <wp:inline distT="0" distB="0" distL="0" distR="0" wp14:anchorId="368501FA" wp14:editId="218B822F">
             <wp:extent cx="3657600" cy="1893636"/>
@@ -6795,6 +6910,7 @@
     <w:p>
       <w:pPr>
         <w:pStyle w:val="Caption"/>
+        <w:spacing w:before="120" w:after="0" w:line="276" w:lineRule="auto"/>
         <w:jc w:val="center"/>
         <w:rPr>
           <w:rFonts w:ascii="Sitka Text" w:hAnsi="Sitka Text"/>
@@ -6813,71 +6929,74 @@
     <w:p>
       <w:pPr>
         <w:pStyle w:val="Heading1"/>
-      </w:pPr>
-      <w:bookmarkStart w:id="19" w:name="_Toc164948813"/>
-      <w:r>
-        <w:lastRenderedPageBreak/>
+        <w:spacing w:before="120" w:after="0" w:line="276" w:lineRule="auto"/>
+      </w:pPr>
+      <w:bookmarkStart w:id="18" w:name="_Toc164948813"/>
+      <w:r>
         <w:t>Stage 3: Building the Code &amp; Configuring the Pipeline</w:t>
+      </w:r>
+      <w:bookmarkEnd w:id="18"/>
+    </w:p>
+    <w:p>
+      <w:pPr>
+        <w:pStyle w:val="Heading2"/>
+        <w:spacing w:line="276" w:lineRule="auto"/>
+      </w:pPr>
+      <w:bookmarkStart w:id="19" w:name="_Toc164948814"/>
+      <w:r>
+        <w:t>Stage 3.1: Task Pipelines</w:t>
       </w:r>
       <w:bookmarkEnd w:id="19"/>
     </w:p>
     <w:p>
       <w:pPr>
+        <w:spacing w:before="120" w:after="0" w:line="276" w:lineRule="auto"/>
+        <w:rPr>
+          <w:rFonts w:ascii="Sitka Text" w:hAnsi="Sitka Text"/>
+          <w:sz w:val="22"/>
+          <w:szCs w:val="22"/>
+        </w:rPr>
+      </w:pPr>
+      <w:r>
+        <w:rPr>
+          <w:rFonts w:ascii="Sitka Text" w:hAnsi="Sitka Text"/>
+          <w:sz w:val="22"/>
+          <w:szCs w:val="22"/>
+        </w:rPr>
+        <w:t xml:space="preserve">Up until now, stages of the </w:t>
+      </w:r>
+      <w:r>
+        <w:rPr>
+          <w:rFonts w:ascii="Sitka Text" w:hAnsi="Sitka Text"/>
+          <w:sz w:val="22"/>
+          <w:szCs w:val="22"/>
+        </w:rPr>
+        <w:t>Java</w:t>
+      </w:r>
+      <w:r>
+        <w:rPr>
+          <w:rFonts w:ascii="Sitka Text" w:hAnsi="Sitka Text"/>
+          <w:sz w:val="22"/>
+          <w:szCs w:val="22"/>
+        </w:rPr>
+        <w:t xml:space="preserve"> pipeline have been defined, including the build stage and quality check, using GitHub actions. All that remains for this part of the project is to deploy the application to a test environment.</w:t>
+      </w:r>
+    </w:p>
+    <w:p>
+      <w:pPr>
         <w:pStyle w:val="Heading2"/>
-      </w:pPr>
-      <w:bookmarkStart w:id="20" w:name="_Toc164948814"/>
-      <w:r>
-        <w:t>Stage 3.1: Task Pipelines</w:t>
+        <w:spacing w:line="276" w:lineRule="auto"/>
+      </w:pPr>
+      <w:bookmarkStart w:id="20" w:name="_Toc164948815"/>
+      <w:r>
+        <w:t>Stage 3.2: Deploy Application</w:t>
       </w:r>
       <w:bookmarkEnd w:id="20"/>
     </w:p>
     <w:p>
       <w:pPr>
-        <w:rPr>
-          <w:rFonts w:ascii="Sitka Text" w:hAnsi="Sitka Text"/>
-          <w:sz w:val="22"/>
-          <w:szCs w:val="22"/>
-        </w:rPr>
-      </w:pPr>
-      <w:r>
-        <w:rPr>
-          <w:rFonts w:ascii="Sitka Text" w:hAnsi="Sitka Text"/>
-          <w:sz w:val="22"/>
-          <w:szCs w:val="22"/>
-        </w:rPr>
-        <w:t xml:space="preserve">Up until now, stages of the </w:t>
-      </w:r>
-      <w:r>
-        <w:rPr>
-          <w:rFonts w:ascii="Sitka Text" w:hAnsi="Sitka Text"/>
-          <w:sz w:val="22"/>
-          <w:szCs w:val="22"/>
-        </w:rPr>
-        <w:t>Java</w:t>
-      </w:r>
-      <w:r>
-        <w:rPr>
-          <w:rFonts w:ascii="Sitka Text" w:hAnsi="Sitka Text"/>
-          <w:sz w:val="22"/>
-          <w:szCs w:val="22"/>
-        </w:rPr>
-        <w:t xml:space="preserve"> pipeline have been defined, including the build stage and quality check, using GitHub actions. All that remains for this part of the project is to deploy the application to a test environment.</w:t>
-      </w:r>
-    </w:p>
-    <w:p>
-      <w:pPr>
-        <w:pStyle w:val="Heading2"/>
-      </w:pPr>
-      <w:bookmarkStart w:id="21" w:name="_Toc164948815"/>
-      <w:r>
-        <w:t>Stage 3.2: Deploy Application</w:t>
-      </w:r>
-      <w:bookmarkEnd w:id="21"/>
-    </w:p>
-    <w:p>
-      <w:pPr>
         <w:pStyle w:val="NoSpacing"/>
-        <w:spacing w:after="160" w:line="259" w:lineRule="auto"/>
+        <w:spacing w:before="120" w:line="276" w:lineRule="auto"/>
         <w:rPr>
           <w:rFonts w:ascii="Sitka Text" w:eastAsiaTheme="minorHAnsi" w:hAnsi="Sitka Text"/>
           <w:sz w:val="22"/>
@@ -7030,7 +7149,7 @@
     <w:p>
       <w:pPr>
         <w:pStyle w:val="NoSpacing"/>
-        <w:spacing w:after="160" w:line="259" w:lineRule="auto"/>
+        <w:spacing w:before="120" w:line="276" w:lineRule="auto"/>
         <w:rPr>
           <w:rFonts w:ascii="Sitka Text" w:eastAsiaTheme="minorHAnsi" w:hAnsi="Sitka Text"/>
           <w:sz w:val="22"/>
@@ -7114,7 +7233,7 @@
       <w:pPr>
         <w:pStyle w:val="NoSpacing"/>
         <w:keepNext/>
-        <w:spacing w:after="160" w:line="259" w:lineRule="auto"/>
+        <w:spacing w:before="120" w:line="276" w:lineRule="auto"/>
         <w:jc w:val="center"/>
       </w:pPr>
       <w:r>
@@ -7172,6 +7291,7 @@
     <w:p>
       <w:pPr>
         <w:pStyle w:val="Caption"/>
+        <w:spacing w:before="120" w:after="0" w:line="276" w:lineRule="auto"/>
         <w:jc w:val="center"/>
         <w:rPr>
           <w:rFonts w:ascii="Sitka Text" w:hAnsi="Sitka Text"/>
@@ -7188,13 +7308,14 @@
       <w:pPr>
         <w:pStyle w:val="NoSpacing"/>
         <w:keepNext/>
-        <w:spacing w:after="160" w:line="259" w:lineRule="auto"/>
+        <w:spacing w:before="120" w:line="276" w:lineRule="auto"/>
         <w:jc w:val="center"/>
       </w:pPr>
       <w:r>
         <w:rPr>
           <w:noProof/>
         </w:rPr>
+        <w:lastRenderedPageBreak/>
         <w:drawing>
           <wp:inline distT="0" distB="0" distL="0" distR="0" wp14:anchorId="5FB15EE1" wp14:editId="2EC1296B">
             <wp:extent cx="5143681" cy="2372955"/>
@@ -7245,6 +7366,7 @@
     <w:p>
       <w:pPr>
         <w:pStyle w:val="Caption"/>
+        <w:spacing w:before="120" w:after="0" w:line="276" w:lineRule="auto"/>
         <w:jc w:val="center"/>
         <w:rPr>
           <w:rFonts w:ascii="Sitka Text" w:hAnsi="Sitka Text"/>
@@ -7302,7 +7424,7 @@
     <w:p>
       <w:pPr>
         <w:pStyle w:val="NoSpacing"/>
-        <w:spacing w:after="160" w:line="259" w:lineRule="auto"/>
+        <w:spacing w:before="120" w:line="276" w:lineRule="auto"/>
         <w:rPr>
           <w:rFonts w:ascii="Sitka Text" w:eastAsiaTheme="minorHAnsi" w:hAnsi="Sitka Text"/>
           <w:sz w:val="24"/>
@@ -7362,56 +7484,48 @@
           <w:rFonts w:ascii="Sitka Text" w:eastAsiaTheme="minorHAnsi" w:hAnsi="Sitka Text"/>
           <w:sz w:val="24"/>
         </w:rPr>
-        <w:t xml:space="preserve"> </w:t>
+        <w:t xml:space="preserve"> it to Docker Hub. The job can be seen in Fig 3.2.3. </w:t>
       </w:r>
       <w:r>
         <w:rPr>
           <w:rFonts w:ascii="Sitka Text" w:eastAsiaTheme="minorHAnsi" w:hAnsi="Sitka Text"/>
           <w:sz w:val="24"/>
         </w:rPr>
-        <w:lastRenderedPageBreak/>
-        <w:t xml:space="preserve">it to Docker Hub. The job can be seen in Fig 3.2.3. </w:t>
+        <w:t>Before completion of</w:t>
       </w:r>
       <w:r>
         <w:rPr>
           <w:rFonts w:ascii="Sitka Text" w:eastAsiaTheme="minorHAnsi" w:hAnsi="Sitka Text"/>
           <w:sz w:val="24"/>
         </w:rPr>
-        <w:t>Before completion of</w:t>
+        <w:t xml:space="preserve"> this job</w:t>
       </w:r>
       <w:r>
         <w:rPr>
           <w:rFonts w:ascii="Sitka Text" w:eastAsiaTheme="minorHAnsi" w:hAnsi="Sitka Text"/>
           <w:sz w:val="24"/>
         </w:rPr>
-        <w:t xml:space="preserve"> this job</w:t>
+        <w:t>,</w:t>
       </w:r>
       <w:r>
         <w:rPr>
           <w:rFonts w:ascii="Sitka Text" w:eastAsiaTheme="minorHAnsi" w:hAnsi="Sitka Text"/>
           <w:sz w:val="24"/>
         </w:rPr>
-        <w:t>,</w:t>
+        <w:t xml:space="preserve"> it </w:t>
       </w:r>
       <w:r>
         <w:rPr>
           <w:rFonts w:ascii="Sitka Text" w:eastAsiaTheme="minorHAnsi" w:hAnsi="Sitka Text"/>
           <w:sz w:val="24"/>
         </w:rPr>
-        <w:t xml:space="preserve"> it </w:t>
+        <w:t>was</w:t>
       </w:r>
       <w:r>
         <w:rPr>
           <w:rFonts w:ascii="Sitka Text" w:eastAsiaTheme="minorHAnsi" w:hAnsi="Sitka Text"/>
           <w:sz w:val="24"/>
         </w:rPr>
-        <w:t>was</w:t>
-      </w:r>
-      <w:r>
-        <w:rPr>
-          <w:rFonts w:ascii="Sitka Text" w:eastAsiaTheme="minorHAnsi" w:hAnsi="Sitka Text"/>
-          <w:sz w:val="24"/>
-        </w:rPr>
         <w:t xml:space="preserve"> also necessary to add the relevant secret to the GitHub repository.</w:t>
       </w:r>
     </w:p>
@@ -7419,7 +7533,7 @@
       <w:pPr>
         <w:pStyle w:val="NoSpacing"/>
         <w:keepNext/>
-        <w:spacing w:after="160" w:line="259" w:lineRule="auto"/>
+        <w:spacing w:before="120" w:line="276" w:lineRule="auto"/>
         <w:jc w:val="center"/>
       </w:pPr>
       <w:r>
@@ -7476,19 +7590,30 @@
     <w:p>
       <w:pPr>
         <w:pStyle w:val="Caption"/>
+        <w:spacing w:before="120" w:after="0" w:line="276" w:lineRule="auto"/>
         <w:jc w:val="center"/>
       </w:pPr>
       <w:r>
         <w:t xml:space="preserve">Fig </w:t>
       </w:r>
-      <w:fldSimple w:instr=" SEQ Fig \* ARABIC ">
-        <w:r>
-          <w:rPr>
-            <w:noProof/>
-          </w:rPr>
-          <w:t>3</w:t>
-        </w:r>
-      </w:fldSimple>
+      <w:r>
+        <w:fldChar w:fldCharType="begin"/>
+      </w:r>
+      <w:r>
+        <w:instrText xml:space="preserve"> SEQ Fig \* ARABIC </w:instrText>
+      </w:r>
+      <w:r>
+        <w:fldChar w:fldCharType="separate"/>
+      </w:r>
+      <w:r>
+        <w:rPr>
+          <w:noProof/>
+        </w:rPr>
+        <w:t>3</w:t>
+      </w:r>
+      <w:r>
+        <w:fldChar w:fldCharType="end"/>
+      </w:r>
       <w:r>
         <w:t>.2.3</w:t>
       </w:r>
@@ -7497,49 +7622,131 @@
       </w:r>
     </w:p>
     <w:p>
-      <w:r>
+      <w:pPr>
+        <w:spacing w:before="120" w:after="0" w:line="276" w:lineRule="auto"/>
+        <w:rPr>
+          <w:rFonts w:ascii="Sitka Text" w:hAnsi="Sitka Text"/>
+          <w:sz w:val="22"/>
+          <w:szCs w:val="22"/>
+        </w:rPr>
+      </w:pPr>
+      <w:r>
+        <w:rPr>
+          <w:rFonts w:ascii="Sitka Text" w:hAnsi="Sitka Text"/>
+          <w:sz w:val="22"/>
+          <w:szCs w:val="22"/>
+        </w:rPr>
         <w:t xml:space="preserve">Once I was happy with the results I </w:t>
       </w:r>
       <w:r>
+        <w:rPr>
+          <w:rFonts w:ascii="Sitka Text" w:hAnsi="Sitka Text"/>
+          <w:sz w:val="22"/>
+          <w:szCs w:val="22"/>
+        </w:rPr>
         <w:t xml:space="preserve">saved and </w:t>
       </w:r>
       <w:r>
+        <w:rPr>
+          <w:rFonts w:ascii="Sitka Text" w:hAnsi="Sitka Text"/>
+          <w:sz w:val="22"/>
+          <w:szCs w:val="22"/>
+        </w:rPr>
         <w:t>pushed the changes to Git Hub, which triggered a pull reques</w:t>
       </w:r>
       <w:r>
+        <w:rPr>
+          <w:rFonts w:ascii="Sitka Text" w:hAnsi="Sitka Text"/>
+          <w:sz w:val="22"/>
+          <w:szCs w:val="22"/>
+        </w:rPr>
         <w:t>t that began the workflow</w:t>
       </w:r>
       <w:r>
+        <w:rPr>
+          <w:rFonts w:ascii="Sitka Text" w:hAnsi="Sitka Text"/>
+          <w:sz w:val="22"/>
+          <w:szCs w:val="22"/>
+        </w:rPr>
         <w:t xml:space="preserve">. Once it passed, it was time to move on to the </w:t>
       </w:r>
       <w:r>
+        <w:rPr>
+          <w:rFonts w:ascii="Sitka Text" w:hAnsi="Sitka Text"/>
+          <w:sz w:val="22"/>
+          <w:szCs w:val="22"/>
+        </w:rPr>
         <w:t>d</w:t>
       </w:r>
       <w:r>
+        <w:rPr>
+          <w:rFonts w:ascii="Sitka Text" w:hAnsi="Sitka Text"/>
+          <w:sz w:val="22"/>
+          <w:szCs w:val="22"/>
+        </w:rPr>
         <w:t>eployment of the image to a</w:t>
       </w:r>
       <w:r>
+        <w:rPr>
+          <w:rFonts w:ascii="Sitka Text" w:hAnsi="Sitka Text"/>
+          <w:sz w:val="22"/>
+          <w:szCs w:val="22"/>
+        </w:rPr>
         <w:t xml:space="preserve"> c</w:t>
       </w:r>
       <w:r>
+        <w:rPr>
+          <w:rFonts w:ascii="Sitka Text" w:hAnsi="Sitka Text"/>
+          <w:sz w:val="22"/>
+          <w:szCs w:val="22"/>
+        </w:rPr>
         <w:t xml:space="preserve">ontainer </w:t>
       </w:r>
       <w:r>
+        <w:rPr>
+          <w:rFonts w:ascii="Sitka Text" w:hAnsi="Sitka Text"/>
+          <w:sz w:val="22"/>
+          <w:szCs w:val="22"/>
+        </w:rPr>
         <w:t>i</w:t>
       </w:r>
       <w:r>
+        <w:rPr>
+          <w:rFonts w:ascii="Sitka Text" w:hAnsi="Sitka Text"/>
+          <w:sz w:val="22"/>
+          <w:szCs w:val="22"/>
+        </w:rPr>
         <w:t>nstance</w:t>
       </w:r>
       <w:r>
+        <w:rPr>
+          <w:rFonts w:ascii="Sitka Text" w:hAnsi="Sitka Text"/>
+          <w:sz w:val="22"/>
+          <w:szCs w:val="22"/>
+        </w:rPr>
         <w:t xml:space="preserve">. Job </w:t>
       </w:r>
       <w:r>
-        <w:t>results are shown in Fig 3.2.4,</w:t>
+        <w:rPr>
+          <w:rFonts w:ascii="Sitka Text" w:hAnsi="Sitka Text"/>
+          <w:sz w:val="22"/>
+          <w:szCs w:val="22"/>
+        </w:rPr>
+        <w:t>results are shown in Fig 3.2.4</w:t>
+      </w:r>
+      <w:r>
+        <w:rPr>
+          <w:rFonts w:ascii="Sitka Text" w:hAnsi="Sitka Text"/>
+          <w:sz w:val="22"/>
+          <w:szCs w:val="22"/>
+        </w:rPr>
+        <w:t>.</w:t>
       </w:r>
     </w:p>
     <w:p>
       <w:pPr>
         <w:keepNext/>
+        <w:spacing w:before="120" w:after="0" w:line="276" w:lineRule="auto"/>
         <w:jc w:val="center"/>
       </w:pPr>
       <w:r>
@@ -7583,6 +7790,7 @@
     <w:p>
       <w:pPr>
         <w:pStyle w:val="Caption"/>
+        <w:spacing w:before="120" w:after="0" w:line="276" w:lineRule="auto"/>
         <w:jc w:val="center"/>
       </w:pPr>
       <w:r>
@@ -7592,7 +7800,7 @@
     <w:p>
       <w:pPr>
         <w:pStyle w:val="NoSpacing"/>
-        <w:spacing w:after="160" w:line="259" w:lineRule="auto"/>
+        <w:spacing w:before="120" w:line="276" w:lineRule="auto"/>
         <w:rPr>
           <w:rFonts w:ascii="Sitka Text" w:eastAsiaTheme="minorHAnsi" w:hAnsi="Sitka Text"/>
         </w:rPr>
@@ -7601,115 +7809,131 @@
     <w:p>
       <w:pPr>
         <w:pStyle w:val="Heading2"/>
-        <w:rPr>
-          <w:rFonts w:ascii="Sitka Text" w:hAnsi="Sitka Text"/>
-        </w:rPr>
-      </w:pPr>
-      <w:bookmarkStart w:id="22" w:name="_Toc164948816"/>
+        <w:spacing w:line="276" w:lineRule="auto"/>
+        <w:rPr>
+          <w:rFonts w:ascii="Sitka Text" w:hAnsi="Sitka Text"/>
+        </w:rPr>
+      </w:pPr>
+      <w:bookmarkStart w:id="21" w:name="_Toc164948816"/>
       <w:r>
         <w:rPr>
           <w:rFonts w:ascii="Sitka Text" w:hAnsi="Sitka Text"/>
         </w:rPr>
         <w:t>Stage 3.3: Build Pipeline for CI Lifecycle</w:t>
+      </w:r>
+      <w:bookmarkEnd w:id="21"/>
+    </w:p>
+    <w:p>
+      <w:pPr>
+        <w:spacing w:before="120" w:after="0" w:line="276" w:lineRule="auto"/>
+        <w:rPr>
+          <w:rFonts w:ascii="Sitka Text" w:hAnsi="Sitka Text"/>
+          <w:color w:val="F79646" w:themeColor="accent6"/>
+        </w:rPr>
+      </w:pPr>
+    </w:p>
+    <w:p>
+      <w:pPr>
+        <w:spacing w:before="120" w:after="0" w:line="276" w:lineRule="auto"/>
+        <w:rPr>
+          <w:rFonts w:ascii="Sitka Text" w:hAnsi="Sitka Text"/>
+          <w:color w:val="F79646" w:themeColor="accent6"/>
+        </w:rPr>
+      </w:pPr>
+      <w:r>
+        <w:rPr>
+          <w:rFonts w:ascii="Sitka Text" w:hAnsi="Sitka Text"/>
+          <w:color w:val="F79646" w:themeColor="accent6"/>
+        </w:rPr>
+        <w:t>Define stages for build, test, and deploy in the GitHub Actions workflow YAML file.</w:t>
+      </w:r>
+    </w:p>
+    <w:p>
+      <w:pPr>
+        <w:pStyle w:val="Heading1"/>
+        <w:spacing w:before="120" w:after="0" w:line="276" w:lineRule="auto"/>
+        <w:rPr>
+          <w:rFonts w:ascii="Sitka Text" w:hAnsi="Sitka Text"/>
+        </w:rPr>
+      </w:pPr>
+      <w:bookmarkStart w:id="22" w:name="_Toc164948817"/>
+      <w:r>
+        <w:rPr>
+          <w:rFonts w:ascii="Sitka Text" w:hAnsi="Sitka Text"/>
+        </w:rPr>
+        <w:t>Stage 4: End-to-End Automation Of The Application Delivery Lifecycle</w:t>
       </w:r>
       <w:bookmarkEnd w:id="22"/>
     </w:p>
     <w:p>
       <w:pPr>
-        <w:rPr>
-          <w:rFonts w:ascii="Sitka Text" w:hAnsi="Sitka Text"/>
-          <w:color w:val="F79646" w:themeColor="accent6"/>
-        </w:rPr>
-      </w:pPr>
-    </w:p>
-    <w:p>
-      <w:pPr>
-        <w:rPr>
-          <w:rFonts w:ascii="Sitka Text" w:hAnsi="Sitka Text"/>
-          <w:color w:val="F79646" w:themeColor="accent6"/>
-        </w:rPr>
-      </w:pPr>
-      <w:r>
-        <w:rPr>
-          <w:rFonts w:ascii="Sitka Text" w:hAnsi="Sitka Text"/>
-          <w:color w:val="F79646" w:themeColor="accent6"/>
-        </w:rPr>
-        <w:t>Define stages for build, test, and deploy in the GitHub Actions workflow YAML file.</w:t>
-      </w:r>
-    </w:p>
-    <w:p>
-      <w:pPr>
-        <w:pStyle w:val="Heading1"/>
-        <w:rPr>
-          <w:rFonts w:ascii="Sitka Text" w:hAnsi="Sitka Text"/>
-        </w:rPr>
-      </w:pPr>
-      <w:bookmarkStart w:id="23" w:name="_Toc164948817"/>
-      <w:r>
-        <w:rPr>
-          <w:rFonts w:ascii="Sitka Text" w:hAnsi="Sitka Text"/>
-        </w:rPr>
-        <w:t>Stage 4: End-to-End Automation Of The Application Delivery Lifecycle</w:t>
+        <w:pStyle w:val="Heading2"/>
+        <w:spacing w:line="276" w:lineRule="auto"/>
+        <w:rPr>
+          <w:rFonts w:ascii="Sitka Text" w:hAnsi="Sitka Text"/>
+        </w:rPr>
+      </w:pPr>
+      <w:bookmarkStart w:id="23" w:name="_Toc164948819"/>
+      <w:r>
+        <w:rPr>
+          <w:rFonts w:ascii="Sitka Text" w:hAnsi="Sitka Text"/>
+        </w:rPr>
+        <w:t>Stage 4.</w:t>
+      </w:r>
+      <w:r>
+        <w:rPr>
+          <w:rFonts w:ascii="Sitka Text" w:hAnsi="Sitka Text"/>
+        </w:rPr>
+        <w:t>1</w:t>
+      </w:r>
+      <w:r>
+        <w:rPr>
+          <w:rFonts w:ascii="Sitka Text" w:hAnsi="Sitka Text"/>
+        </w:rPr>
+        <w:t>: Docker Installation and Configuration</w:t>
       </w:r>
       <w:bookmarkEnd w:id="23"/>
     </w:p>
     <w:p>
       <w:pPr>
-        <w:pStyle w:val="Heading2"/>
-        <w:rPr>
-          <w:rFonts w:ascii="Sitka Text" w:hAnsi="Sitka Text"/>
-        </w:rPr>
-      </w:pPr>
-      <w:bookmarkStart w:id="24" w:name="_Toc164948819"/>
-      <w:r>
-        <w:rPr>
-          <w:rFonts w:ascii="Sitka Text" w:hAnsi="Sitka Text"/>
-        </w:rPr>
-        <w:t>Stage 4.</w:t>
-      </w:r>
-      <w:r>
-        <w:rPr>
-          <w:rFonts w:ascii="Sitka Text" w:hAnsi="Sitka Text"/>
-        </w:rPr>
-        <w:t>1</w:t>
-      </w:r>
-      <w:r>
-        <w:rPr>
-          <w:rFonts w:ascii="Sitka Text" w:hAnsi="Sitka Text"/>
-        </w:rPr>
-        <w:t>: Docker Installation and Configuration</w:t>
-      </w:r>
-      <w:bookmarkEnd w:id="24"/>
+        <w:spacing w:before="120" w:after="0" w:line="276" w:lineRule="auto"/>
+        <w:rPr>
+          <w:rFonts w:ascii="Sitka Text" w:hAnsi="Sitka Text"/>
+          <w:sz w:val="22"/>
+          <w:szCs w:val="22"/>
+        </w:rPr>
+      </w:pPr>
+      <w:r>
+        <w:rPr>
+          <w:rFonts w:ascii="Sitka Text" w:hAnsi="Sitka Text"/>
+          <w:sz w:val="22"/>
+          <w:szCs w:val="22"/>
+        </w:rPr>
+        <w:t>I was unable to deploy the image to an Azure Container as planned as the option is not possible with a student developer account as access to certain services is restricted, including access to credentials. As I was also unsuccessful in gaining credits for Heroku I decided to deploy the image to a local container using Docker Desktop.</w:t>
+      </w:r>
+      <w:r>
+        <w:rPr>
+          <w:rFonts w:ascii="Sitka Text" w:hAnsi="Sitka Text"/>
+          <w:sz w:val="22"/>
+          <w:szCs w:val="22"/>
+        </w:rPr>
+        <w:t xml:space="preserve"> This was done from the Docker CLI, as shown in Fig 4.1.1.</w:t>
+      </w:r>
     </w:p>
     <w:p>
       <w:pPr>
-        <w:rPr>
-          <w:rFonts w:ascii="Sitka Text" w:hAnsi="Sitka Text"/>
-          <w:sz w:val="20"/>
-        </w:rPr>
-      </w:pPr>
-      <w:r>
-        <w:rPr>
-          <w:rFonts w:ascii="Sitka Text" w:hAnsi="Sitka Text"/>
-          <w:sz w:val="20"/>
-        </w:rPr>
-        <w:t>I was unable to deploy the image to an Azure Container as planned as the option is not possible with a student developer account as access to certain services is restricted, including access to credentials. As I was also unsuccessful in gaining credits for Heroku I decided to deploy the image to a local container using Docker Desktop.</w:t>
-      </w:r>
-    </w:p>
-    <w:p>
-      <w:pPr>
-        <w:rPr>
-          <w:rFonts w:ascii="Sitka Text" w:hAnsi="Sitka Text"/>
-        </w:rPr>
+        <w:keepNext/>
+        <w:spacing w:before="120" w:after="0" w:line="276" w:lineRule="auto"/>
+        <w:jc w:val="center"/>
       </w:pPr>
       <w:r>
         <w:rPr>
           <w:rFonts w:ascii="Sitka Text" w:hAnsi="Sitka Text"/>
         </w:rPr>
         <w:drawing>
-          <wp:inline distT="0" distB="0" distL="0" distR="0" wp14:anchorId="77899A4D" wp14:editId="30A04AE8">
-            <wp:extent cx="5731510" cy="475615"/>
-            <wp:effectExtent l="0" t="0" r="2540" b="635"/>
+          <wp:inline distT="0" distB="0" distL="0" distR="0" wp14:anchorId="77899A4D" wp14:editId="3599FD11">
+            <wp:extent cx="5019129" cy="416500"/>
+            <wp:effectExtent l="190500" t="190500" r="181610" b="193675"/>
             <wp:docPr id="14" name="Picture 14"/>
             <wp:cNvGraphicFramePr>
               <a:graphicFrameLocks xmlns:a="http://schemas.openxmlformats.org/drawingml/2006/main" noChangeAspect="1"/>
@@ -7730,11 +7954,21 @@
                   <pic:spPr>
                     <a:xfrm>
                       <a:off x="0" y="0"/>
-                      <a:ext cx="5731510" cy="475615"/>
+                      <a:ext cx="5052061" cy="419233"/>
                     </a:xfrm>
                     <a:prstGeom prst="rect">
                       <a:avLst/>
                     </a:prstGeom>
+                    <a:ln>
+                      <a:noFill/>
+                    </a:ln>
+                    <a:effectLst>
+                      <a:outerShdw blurRad="190500" algn="tl" rotWithShape="0">
+                        <a:srgbClr val="000000">
+                          <a:alpha val="70000"/>
+                        </a:srgbClr>
+                      </a:outerShdw>
+                    </a:effectLst>
                   </pic:spPr>
                 </pic:pic>
               </a:graphicData>
@@ -7745,114 +7979,150 @@
     </w:p>
     <w:p>
       <w:pPr>
+        <w:pStyle w:val="Caption"/>
+        <w:spacing w:before="120" w:after="0" w:line="276" w:lineRule="auto"/>
+        <w:jc w:val="center"/>
+        <w:rPr>
+          <w:rFonts w:ascii="Sitka Text" w:hAnsi="Sitka Text"/>
+        </w:rPr>
+      </w:pPr>
+      <w:r>
+        <w:t xml:space="preserve">Fig </w:t>
+      </w:r>
+      <w:r>
+        <w:fldChar w:fldCharType="begin"/>
+      </w:r>
+      <w:r>
+        <w:instrText xml:space="preserve"> SEQ Fig \* ARABIC </w:instrText>
+      </w:r>
+      <w:r>
+        <w:fldChar w:fldCharType="separate"/>
+      </w:r>
+      <w:r>
+        <w:rPr>
+          <w:noProof/>
+        </w:rPr>
+        <w:t>4</w:t>
+      </w:r>
+      <w:r>
+        <w:fldChar w:fldCharType="end"/>
+      </w:r>
+      <w:r>
+        <w:t xml:space="preserve"> Create Docker Container</w:t>
+      </w:r>
+    </w:p>
+    <w:p>
+      <w:pPr>
         <w:pStyle w:val="Heading1"/>
-        <w:rPr>
-          <w:rFonts w:ascii="Sitka Text" w:hAnsi="Sitka Text"/>
-        </w:rPr>
-      </w:pPr>
-      <w:bookmarkStart w:id="25" w:name="_Toc164948820"/>
-      <w:r>
-        <w:rPr>
-          <w:rFonts w:ascii="Sitka Text" w:hAnsi="Sitka Text"/>
-        </w:rPr>
-        <w:lastRenderedPageBreak/>
+        <w:spacing w:before="120" w:after="0" w:line="276" w:lineRule="auto"/>
+        <w:rPr>
+          <w:rFonts w:ascii="Sitka Text" w:hAnsi="Sitka Text"/>
+        </w:rPr>
+      </w:pPr>
+      <w:bookmarkStart w:id="24" w:name="_Toc164948820"/>
+      <w:r>
+        <w:rPr>
+          <w:rFonts w:ascii="Sitka Text" w:hAnsi="Sitka Text"/>
+        </w:rPr>
         <w:t>Stage 5: Cloud Provisioning and Configuration Management</w:t>
+      </w:r>
+      <w:bookmarkEnd w:id="24"/>
+    </w:p>
+    <w:p>
+      <w:pPr>
+        <w:pStyle w:val="Heading2"/>
+        <w:spacing w:line="276" w:lineRule="auto"/>
+        <w:rPr>
+          <w:rFonts w:ascii="Sitka Text" w:hAnsi="Sitka Text"/>
+        </w:rPr>
+      </w:pPr>
+      <w:bookmarkStart w:id="25" w:name="_Toc164948821"/>
+      <w:r>
+        <w:rPr>
+          <w:rFonts w:ascii="Sitka Text" w:hAnsi="Sitka Text"/>
+        </w:rPr>
+        <w:t>Stage 5.1: Resource Provisioning in a Cloud Environment</w:t>
       </w:r>
       <w:bookmarkEnd w:id="25"/>
     </w:p>
     <w:p>
       <w:pPr>
-        <w:pStyle w:val="Heading2"/>
-        <w:rPr>
-          <w:rFonts w:ascii="Sitka Text" w:hAnsi="Sitka Text"/>
-        </w:rPr>
-      </w:pPr>
-      <w:bookmarkStart w:id="26" w:name="_Toc164948821"/>
-      <w:r>
-        <w:rPr>
-          <w:rFonts w:ascii="Sitka Text" w:hAnsi="Sitka Text"/>
-        </w:rPr>
-        <w:t>Stage 5.1: Resource Provisioning in a Cloud Environment</w:t>
-      </w:r>
-      <w:bookmarkEnd w:id="26"/>
+        <w:spacing w:before="120" w:after="0" w:line="276" w:lineRule="auto"/>
+        <w:rPr>
+          <w:rFonts w:ascii="Sitka Text" w:hAnsi="Sitka Text"/>
+          <w:sz w:val="22"/>
+          <w:szCs w:val="22"/>
+        </w:rPr>
+      </w:pPr>
+      <w:r>
+        <w:rPr>
+          <w:rFonts w:ascii="Sitka Text" w:hAnsi="Sitka Text"/>
+          <w:sz w:val="22"/>
+          <w:szCs w:val="22"/>
+        </w:rPr>
+        <w:t>In attempting to deploy the application image to Azure, I encountered a restriction related to permissions as a student developer account</w:t>
+      </w:r>
+      <w:r>
+        <w:rPr>
+          <w:rFonts w:ascii="Sitka Text" w:hAnsi="Sitka Text"/>
+          <w:sz w:val="22"/>
+          <w:szCs w:val="22"/>
+        </w:rPr>
+        <w:t>, shown in Fig 5.1.1</w:t>
+      </w:r>
+      <w:r>
+        <w:rPr>
+          <w:rFonts w:ascii="Sitka Text" w:hAnsi="Sitka Text"/>
+          <w:sz w:val="22"/>
+          <w:szCs w:val="22"/>
+        </w:rPr>
+        <w:t>. Despite efforts to push the image directly to Azure, this was hindered by the absence of the necessary permissions. However, I managed to create a resource group locally through the Azure CL. Within this resource group, I successfully instantiated a container instance containing the application image</w:t>
+      </w:r>
+      <w:r>
+        <w:rPr>
+          <w:rFonts w:ascii="Sitka Text" w:hAnsi="Sitka Text"/>
+          <w:sz w:val="22"/>
+          <w:szCs w:val="22"/>
+        </w:rPr>
+        <w:t>, as</w:t>
+      </w:r>
+      <w:r>
+        <w:rPr>
+          <w:rFonts w:ascii="Sitka Text" w:hAnsi="Sitka Text"/>
+          <w:sz w:val="22"/>
+          <w:szCs w:val="22"/>
+        </w:rPr>
+        <w:t xml:space="preserve"> shown in Fig 5.1.2 and 5.1.3</w:t>
+      </w:r>
+      <w:r>
+        <w:rPr>
+          <w:rFonts w:ascii="Sitka Text" w:hAnsi="Sitka Text"/>
+          <w:sz w:val="22"/>
+          <w:szCs w:val="22"/>
+        </w:rPr>
+        <w:t>. Regrettably, I encountered authentication issues when attempting to perform these actions through the workflow file</w:t>
+      </w:r>
+      <w:r>
+        <w:rPr>
+          <w:rFonts w:ascii="Sitka Text" w:hAnsi="Sitka Text"/>
+          <w:sz w:val="22"/>
+          <w:szCs w:val="22"/>
+        </w:rPr>
+        <w:t xml:space="preserve"> so had to abandon this avenue.</w:t>
+      </w:r>
     </w:p>
     <w:p>
       <w:pPr>
-        <w:ind w:left="360"/>
-        <w:rPr>
-          <w:rFonts w:ascii="Sitka Text" w:hAnsi="Sitka Text"/>
-          <w:color w:val="F79646" w:themeColor="accent6"/>
-        </w:rPr>
-      </w:pPr>
-      <w:r>
-        <w:rPr>
-          <w:rFonts w:ascii="Sitka Text" w:hAnsi="Sitka Text"/>
-          <w:color w:val="F79646" w:themeColor="accent6"/>
-        </w:rPr>
-        <w:t>Not possible…</w:t>
-      </w:r>
-      <w:r>
-        <w:rPr>
-          <w:rFonts w:ascii="Sitka Text" w:hAnsi="Sitka Text"/>
-          <w:color w:val="F79646" w:themeColor="accent6"/>
-        </w:rPr>
-        <w:t xml:space="preserve">Able </w:t>
-      </w:r>
-      <w:proofErr w:type="spellStart"/>
-      <w:r>
-        <w:rPr>
-          <w:rFonts w:ascii="Sitka Text" w:hAnsi="Sitka Text"/>
-          <w:color w:val="F79646" w:themeColor="accent6"/>
-        </w:rPr>
-        <w:t>to</w:t>
-      </w:r>
-      <w:proofErr w:type="spellEnd"/>
-      <w:r>
-        <w:rPr>
-          <w:rFonts w:ascii="Sitka Text" w:hAnsi="Sitka Text"/>
-          <w:color w:val="F79646" w:themeColor="accent6"/>
-        </w:rPr>
-        <w:t xml:space="preserve"> create resource </w:t>
-      </w:r>
-      <w:proofErr w:type="spellStart"/>
-      <w:r>
-        <w:rPr>
-          <w:rFonts w:ascii="Sitka Text" w:hAnsi="Sitka Text"/>
-          <w:color w:val="F79646" w:themeColor="accent6"/>
-        </w:rPr>
-        <w:t>grous</w:t>
-      </w:r>
-      <w:proofErr w:type="spellEnd"/>
-      <w:r>
-        <w:rPr>
-          <w:rFonts w:ascii="Sitka Text" w:hAnsi="Sitka Text"/>
-          <w:color w:val="F79646" w:themeColor="accent6"/>
-        </w:rPr>
-        <w:t>, resource etc, but not able to deploy</w:t>
-      </w:r>
-    </w:p>
-    <w:p>
-      <w:pPr>
-        <w:ind w:left="360"/>
-        <w:rPr>
-          <w:rFonts w:ascii="Sitka Text" w:hAnsi="Sitka Text"/>
-          <w:color w:val="F79646" w:themeColor="accent6"/>
-        </w:rPr>
-      </w:pPr>
-    </w:p>
-    <w:p>
-      <w:pPr>
-        <w:ind w:left="360"/>
-        <w:rPr>
-          <w:rFonts w:ascii="Sitka Text" w:hAnsi="Sitka Text"/>
-          <w:color w:val="F79646" w:themeColor="accent6"/>
-        </w:rPr>
-      </w:pPr>
-      <w:r>
+        <w:keepNext/>
+        <w:spacing w:before="120" w:after="0" w:line="276" w:lineRule="auto"/>
+        <w:jc w:val="center"/>
+      </w:pPr>
+      <w:r>
+        <w:lastRenderedPageBreak/>
         <w:drawing>
-          <wp:inline distT="0" distB="0" distL="0" distR="0" wp14:anchorId="5AC2602E" wp14:editId="5AC11CD5">
+          <wp:inline distT="0" distB="0" distL="0" distR="0" wp14:anchorId="099023C8" wp14:editId="5698A2F8">
             <wp:extent cx="5731510" cy="693420"/>
-            <wp:effectExtent l="0" t="0" r="2540" b="0"/>
+            <wp:effectExtent l="190500" t="190500" r="193040" b="182880"/>
             <wp:docPr id="19" name="Picture 19"/>
             <wp:cNvGraphicFramePr>
               <a:graphicFrameLocks xmlns:a="http://schemas.openxmlformats.org/drawingml/2006/main" noChangeAspect="1"/>
@@ -7878,6 +8148,16 @@
                     <a:prstGeom prst="rect">
                       <a:avLst/>
                     </a:prstGeom>
+                    <a:ln>
+                      <a:noFill/>
+                    </a:ln>
+                    <a:effectLst>
+                      <a:outerShdw blurRad="190500" algn="tl" rotWithShape="0">
+                        <a:srgbClr val="000000">
+                          <a:alpha val="70000"/>
+                        </a:srgbClr>
+                      </a:outerShdw>
+                    </a:effectLst>
                   </pic:spPr>
                 </pic:pic>
               </a:graphicData>
@@ -7888,79 +8168,297 @@
     </w:p>
     <w:p>
       <w:pPr>
+        <w:pStyle w:val="Caption"/>
+        <w:spacing w:before="120" w:after="0" w:line="276" w:lineRule="auto"/>
+        <w:jc w:val="center"/>
+      </w:pPr>
+      <w:r>
+        <w:t xml:space="preserve">Fig </w:t>
+      </w:r>
+      <w:r>
+        <w:fldChar w:fldCharType="begin"/>
+      </w:r>
+      <w:r>
+        <w:instrText xml:space="preserve"> SEQ Fig \* ARABIC </w:instrText>
+      </w:r>
+      <w:r>
+        <w:fldChar w:fldCharType="separate"/>
+      </w:r>
+      <w:r>
+        <w:rPr>
+          <w:noProof/>
+        </w:rPr>
+        <w:t>5</w:t>
+      </w:r>
+      <w:r>
+        <w:fldChar w:fldCharType="end"/>
+      </w:r>
+      <w:r>
+        <w:t>.1.1 Credential error</w:t>
+      </w:r>
+    </w:p>
+    <w:p>
+      <w:pPr>
+        <w:keepNext/>
+        <w:spacing w:before="120" w:after="0" w:line="276" w:lineRule="auto"/>
+        <w:jc w:val="center"/>
+      </w:pPr>
+      <w:r>
+        <w:rPr>
+          <w:rFonts w:ascii="Sitka Text" w:hAnsi="Sitka Text"/>
+          <w:color w:val="F79646" w:themeColor="accent6"/>
+        </w:rPr>
+        <w:drawing>
+          <wp:inline distT="0" distB="0" distL="0" distR="0" wp14:anchorId="12D11CB4" wp14:editId="2638EAC6">
+            <wp:extent cx="3742661" cy="661354"/>
+            <wp:effectExtent l="190500" t="190500" r="182245" b="196215"/>
+            <wp:docPr id="22" name="Picture 22"/>
+            <wp:cNvGraphicFramePr>
+              <a:graphicFrameLocks xmlns:a="http://schemas.openxmlformats.org/drawingml/2006/main" noChangeAspect="1"/>
+            </wp:cNvGraphicFramePr>
+            <a:graphic xmlns:a="http://schemas.openxmlformats.org/drawingml/2006/main">
+              <a:graphicData uri="http://schemas.openxmlformats.org/drawingml/2006/picture">
+                <pic:pic xmlns:pic="http://schemas.openxmlformats.org/drawingml/2006/picture">
+                  <pic:nvPicPr>
+                    <pic:cNvPr id="1" name=""/>
+                    <pic:cNvPicPr/>
+                  </pic:nvPicPr>
+                  <pic:blipFill>
+                    <a:blip r:embed="rId26"/>
+                    <a:stretch>
+                      <a:fillRect/>
+                    </a:stretch>
+                  </pic:blipFill>
+                  <pic:spPr>
+                    <a:xfrm>
+                      <a:off x="0" y="0"/>
+                      <a:ext cx="3750644" cy="662765"/>
+                    </a:xfrm>
+                    <a:prstGeom prst="rect">
+                      <a:avLst/>
+                    </a:prstGeom>
+                    <a:ln>
+                      <a:noFill/>
+                    </a:ln>
+                    <a:effectLst>
+                      <a:outerShdw blurRad="190500" algn="tl" rotWithShape="0">
+                        <a:srgbClr val="000000">
+                          <a:alpha val="70000"/>
+                        </a:srgbClr>
+                      </a:outerShdw>
+                    </a:effectLst>
+                  </pic:spPr>
+                </pic:pic>
+              </a:graphicData>
+            </a:graphic>
+          </wp:inline>
+        </w:drawing>
+      </w:r>
+    </w:p>
+    <w:p>
+      <w:pPr>
+        <w:pStyle w:val="Caption"/>
+        <w:spacing w:before="120" w:after="0" w:line="276" w:lineRule="auto"/>
+        <w:jc w:val="center"/>
+        <w:rPr>
+          <w:rFonts w:ascii="Sitka Text" w:hAnsi="Sitka Text"/>
+          <w:color w:val="F79646" w:themeColor="accent6"/>
+        </w:rPr>
+      </w:pPr>
+      <w:r>
+        <w:t>Fig 5.1.2 Resource Group and Container Instance</w:t>
+      </w:r>
+    </w:p>
+    <w:p>
+      <w:pPr>
+        <w:keepNext/>
+        <w:spacing w:before="120" w:after="0" w:line="276" w:lineRule="auto"/>
+        <w:jc w:val="center"/>
+      </w:pPr>
+      <w:r>
+        <w:rPr>
+          <w:rFonts w:ascii="Sitka Text" w:hAnsi="Sitka Text"/>
+          <w:color w:val="F79646" w:themeColor="accent6"/>
+        </w:rPr>
+        <w:drawing>
+          <wp:inline distT="0" distB="0" distL="0" distR="0" wp14:anchorId="65A40A54" wp14:editId="0B6B0BA5">
+            <wp:extent cx="5731510" cy="698500"/>
+            <wp:effectExtent l="190500" t="190500" r="193040" b="196850"/>
+            <wp:docPr id="23" name="Picture 23"/>
+            <wp:cNvGraphicFramePr>
+              <a:graphicFrameLocks xmlns:a="http://schemas.openxmlformats.org/drawingml/2006/main" noChangeAspect="1"/>
+            </wp:cNvGraphicFramePr>
+            <a:graphic xmlns:a="http://schemas.openxmlformats.org/drawingml/2006/main">
+              <a:graphicData uri="http://schemas.openxmlformats.org/drawingml/2006/picture">
+                <pic:pic xmlns:pic="http://schemas.openxmlformats.org/drawingml/2006/picture">
+                  <pic:nvPicPr>
+                    <pic:cNvPr id="1" name=""/>
+                    <pic:cNvPicPr/>
+                  </pic:nvPicPr>
+                  <pic:blipFill>
+                    <a:blip r:embed="rId27"/>
+                    <a:stretch>
+                      <a:fillRect/>
+                    </a:stretch>
+                  </pic:blipFill>
+                  <pic:spPr>
+                    <a:xfrm>
+                      <a:off x="0" y="0"/>
+                      <a:ext cx="5731510" cy="698500"/>
+                    </a:xfrm>
+                    <a:prstGeom prst="rect">
+                      <a:avLst/>
+                    </a:prstGeom>
+                    <a:ln>
+                      <a:noFill/>
+                    </a:ln>
+                    <a:effectLst>
+                      <a:outerShdw blurRad="190500" algn="tl" rotWithShape="0">
+                        <a:srgbClr val="000000">
+                          <a:alpha val="70000"/>
+                        </a:srgbClr>
+                      </a:outerShdw>
+                    </a:effectLst>
+                  </pic:spPr>
+                </pic:pic>
+              </a:graphicData>
+            </a:graphic>
+          </wp:inline>
+        </w:drawing>
+      </w:r>
+    </w:p>
+    <w:p>
+      <w:pPr>
+        <w:pStyle w:val="Caption"/>
+        <w:spacing w:before="120" w:after="0" w:line="276" w:lineRule="auto"/>
+        <w:jc w:val="center"/>
+        <w:rPr>
+          <w:rFonts w:ascii="Sitka Text" w:hAnsi="Sitka Text"/>
+          <w:color w:val="F79646" w:themeColor="accent6"/>
+        </w:rPr>
+      </w:pPr>
+      <w:r>
+        <w:t>Fig 5.1.3 Container instance including image from docker hub</w:t>
+      </w:r>
+    </w:p>
+    <w:p>
+      <w:pPr>
+        <w:spacing w:before="120" w:after="0" w:line="276" w:lineRule="auto"/>
+        <w:rPr>
+          <w:rFonts w:ascii="Sitka Text" w:hAnsi="Sitka Text"/>
+          <w:color w:val="F79646" w:themeColor="accent6"/>
+        </w:rPr>
+      </w:pPr>
+    </w:p>
+    <w:p>
+      <w:pPr>
         <w:pStyle w:val="Heading1"/>
-        <w:rPr>
-          <w:rFonts w:ascii="Sitka Text" w:hAnsi="Sitka Text"/>
-        </w:rPr>
-      </w:pPr>
-      <w:bookmarkStart w:id="27" w:name="_Toc164948823"/>
-      <w:r>
-        <w:rPr>
-          <w:rFonts w:ascii="Sitka Text" w:hAnsi="Sitka Text"/>
-        </w:rPr>
-        <w:t>Stage 6: Deploying Application (AWS, Azure, and Docker)</w:t>
+        <w:spacing w:before="120" w:after="0" w:line="276" w:lineRule="auto"/>
+        <w:rPr>
+          <w:rFonts w:ascii="Sitka Text" w:hAnsi="Sitka Text"/>
+        </w:rPr>
+      </w:pPr>
+      <w:bookmarkStart w:id="26" w:name="_Toc164948823"/>
+      <w:r>
+        <w:rPr>
+          <w:rFonts w:ascii="Sitka Text" w:hAnsi="Sitka Text"/>
+        </w:rPr>
+        <w:t xml:space="preserve">Stage 6: Deploying Application </w:t>
+      </w:r>
+      <w:bookmarkEnd w:id="26"/>
+    </w:p>
+    <w:p>
+      <w:pPr>
+        <w:pStyle w:val="Heading2"/>
+        <w:spacing w:line="276" w:lineRule="auto"/>
+        <w:rPr>
+          <w:rFonts w:ascii="Sitka Text" w:hAnsi="Sitka Text"/>
+        </w:rPr>
+      </w:pPr>
+      <w:bookmarkStart w:id="27" w:name="_Toc164948824"/>
+      <w:r>
+        <w:rPr>
+          <w:rFonts w:ascii="Sitka Text" w:hAnsi="Sitka Text"/>
+        </w:rPr>
+        <w:t>Stage 6.1: Environment Selection</w:t>
       </w:r>
       <w:bookmarkEnd w:id="27"/>
     </w:p>
     <w:p>
       <w:pPr>
-        <w:pStyle w:val="Heading2"/>
-        <w:rPr>
-          <w:rFonts w:ascii="Sitka Text" w:hAnsi="Sitka Text"/>
-        </w:rPr>
-      </w:pPr>
-      <w:bookmarkStart w:id="28" w:name="_Toc164948824"/>
-      <w:r>
-        <w:rPr>
-          <w:rFonts w:ascii="Sitka Text" w:hAnsi="Sitka Text"/>
-        </w:rPr>
-        <w:t>Stage 6.1: Environment Selection</w:t>
-      </w:r>
-      <w:bookmarkEnd w:id="28"/>
+        <w:spacing w:before="120" w:after="0" w:line="276" w:lineRule="auto"/>
+        <w:rPr>
+          <w:rFonts w:ascii="Sitka Text" w:hAnsi="Sitka Text"/>
+          <w:sz w:val="22"/>
+          <w:szCs w:val="22"/>
+        </w:rPr>
+      </w:pPr>
+      <w:r>
+        <w:rPr>
+          <w:rFonts w:ascii="Sitka Text" w:hAnsi="Sitka Text"/>
+          <w:sz w:val="22"/>
+          <w:szCs w:val="22"/>
+        </w:rPr>
+        <w:t xml:space="preserve">After </w:t>
+      </w:r>
+      <w:r>
+        <w:rPr>
+          <w:rFonts w:ascii="Sitka Text" w:hAnsi="Sitka Text"/>
+          <w:sz w:val="22"/>
+          <w:szCs w:val="22"/>
+        </w:rPr>
+        <w:t>researching</w:t>
+      </w:r>
+      <w:r>
+        <w:rPr>
+          <w:rFonts w:ascii="Sitka Text" w:hAnsi="Sitka Text"/>
+          <w:sz w:val="22"/>
+          <w:szCs w:val="22"/>
+        </w:rPr>
+        <w:t xml:space="preserve"> various container platforms including AWS, Azure, and Google Cloud, I opted to </w:t>
+      </w:r>
+      <w:r>
+        <w:rPr>
+          <w:rFonts w:ascii="Sitka Text" w:hAnsi="Sitka Text"/>
+          <w:sz w:val="22"/>
+          <w:szCs w:val="22"/>
+        </w:rPr>
+        <w:t>use</w:t>
+      </w:r>
+      <w:r>
+        <w:rPr>
+          <w:rFonts w:ascii="Sitka Text" w:hAnsi="Sitka Text"/>
+          <w:sz w:val="22"/>
+          <w:szCs w:val="22"/>
+        </w:rPr>
+        <w:t xml:space="preserve"> Docker for its containeri</w:t>
+      </w:r>
+      <w:r>
+        <w:rPr>
+          <w:rFonts w:ascii="Sitka Text" w:hAnsi="Sitka Text"/>
+          <w:sz w:val="22"/>
+          <w:szCs w:val="22"/>
+        </w:rPr>
+        <w:t>s</w:t>
+      </w:r>
+      <w:r>
+        <w:rPr>
+          <w:rFonts w:ascii="Sitka Text" w:hAnsi="Sitka Text"/>
+          <w:sz w:val="22"/>
+          <w:szCs w:val="22"/>
+        </w:rPr>
+        <w:t>ation capabilities and seamless integration with GitHub Actions. Docker's pricing structure offers cost-effectiveness, while its compatibility with GitHub Actions ensures streamlined development and deployment workflows.</w:t>
+      </w:r>
     </w:p>
     <w:p>
       <w:pPr>
-        <w:pStyle w:val="ListParagraph"/>
-        <w:numPr>
-          <w:ilvl w:val="0"/>
-          <w:numId w:val="19"/>
-        </w:numPr>
-        <w:rPr>
-          <w:rFonts w:ascii="Sitka Text" w:hAnsi="Sitka Text"/>
-          <w:color w:val="F79646" w:themeColor="accent6"/>
-        </w:rPr>
-      </w:pPr>
-      <w:r>
-        <w:rPr>
-          <w:rFonts w:ascii="Sitka Text" w:hAnsi="Sitka Text"/>
-          <w:color w:val="F79646" w:themeColor="accent6"/>
-        </w:rPr>
-        <w:t xml:space="preserve">Determine the target environment for deployment, considering options like cloud services (AWS, Azure, Google Cloud), </w:t>
-      </w:r>
-      <w:r>
-        <w:rPr>
-          <w:rFonts w:ascii="Sitka Text" w:hAnsi="Sitka Text"/>
-          <w:color w:val="F79646" w:themeColor="accent6"/>
-          <w:highlight w:val="yellow"/>
-        </w:rPr>
-        <w:t>container platforms (Docker</w:t>
-      </w:r>
-      <w:r>
-        <w:rPr>
-          <w:rFonts w:ascii="Sitka Text" w:hAnsi="Sitka Text"/>
-          <w:color w:val="F79646" w:themeColor="accent6"/>
-        </w:rPr>
-        <w:t>, Kubernetes), or on-premises servers.</w:t>
-      </w:r>
-    </w:p>
-    <w:p>
-      <w:pPr>
         <w:pStyle w:val="Heading2"/>
-        <w:rPr>
-          <w:rFonts w:ascii="Sitka Text" w:hAnsi="Sitka Text"/>
-        </w:rPr>
-      </w:pPr>
-      <w:bookmarkStart w:id="29" w:name="_Toc164948827"/>
+        <w:spacing w:line="276" w:lineRule="auto"/>
+        <w:rPr>
+          <w:rFonts w:ascii="Sitka Text" w:hAnsi="Sitka Text"/>
+        </w:rPr>
+      </w:pPr>
+      <w:bookmarkStart w:id="28" w:name="_Toc164948827"/>
       <w:r>
         <w:rPr>
           <w:rFonts w:ascii="Sitka Text" w:hAnsi="Sitka Text"/>
@@ -7971,9 +8469,17 @@
         <w:rPr>
           <w:rFonts w:ascii="Sitka Text" w:hAnsi="Sitka Text"/>
         </w:rPr>
-        <w:t>Container-Based Deployment</w:t>
-      </w:r>
+        <w:t>Container-Based Deploym</w:t>
+      </w:r>
+      <w:bookmarkStart w:id="29" w:name="_GoBack"/>
       <w:bookmarkEnd w:id="29"/>
+      <w:r>
+        <w:rPr>
+          <w:rFonts w:ascii="Sitka Text" w:hAnsi="Sitka Text"/>
+        </w:rPr>
+        <w:t>ent</w:t>
+      </w:r>
+      <w:bookmarkEnd w:id="28"/>
     </w:p>
     <w:p>
       <w:pPr>
@@ -7982,6 +8488,8 @@
           <w:ilvl w:val="0"/>
           <w:numId w:val="20"/>
         </w:numPr>
+        <w:spacing w:before="120" w:after="0" w:line="276" w:lineRule="auto"/>
+        <w:ind w:left="0"/>
         <w:rPr>
           <w:rFonts w:ascii="Sitka Text" w:hAnsi="Sitka Text"/>
           <w:color w:val="F79646" w:themeColor="accent6"/>
@@ -8002,6 +8510,8 @@
           <w:ilvl w:val="1"/>
           <w:numId w:val="20"/>
         </w:numPr>
+        <w:spacing w:before="120" w:after="0" w:line="276" w:lineRule="auto"/>
+        <w:ind w:left="0"/>
         <w:rPr>
           <w:rFonts w:ascii="Sitka Text" w:hAnsi="Sitka Text"/>
           <w:color w:val="F79646" w:themeColor="accent6"/>
@@ -8022,6 +8532,8 @@
           <w:ilvl w:val="1"/>
           <w:numId w:val="20"/>
         </w:numPr>
+        <w:spacing w:before="120" w:after="0" w:line="276" w:lineRule="auto"/>
+        <w:ind w:left="0"/>
         <w:rPr>
           <w:rFonts w:ascii="Sitka Text" w:hAnsi="Sitka Text"/>
           <w:color w:val="F79646" w:themeColor="accent6"/>
@@ -8042,6 +8554,8 @@
           <w:ilvl w:val="1"/>
           <w:numId w:val="20"/>
         </w:numPr>
+        <w:spacing w:before="120" w:after="0" w:line="276" w:lineRule="auto"/>
+        <w:ind w:left="0"/>
         <w:rPr>
           <w:rFonts w:ascii="Sitka Text" w:hAnsi="Sitka Text"/>
           <w:color w:val="F79646" w:themeColor="accent6"/>
@@ -8058,6 +8572,7 @@
     <w:p>
       <w:pPr>
         <w:pStyle w:val="Heading2"/>
+        <w:spacing w:line="276" w:lineRule="auto"/>
         <w:rPr>
           <w:rFonts w:ascii="Sitka Text" w:hAnsi="Sitka Text"/>
         </w:rPr>
@@ -8084,47 +8599,24 @@
           <w:ilvl w:val="0"/>
           <w:numId w:val="20"/>
         </w:numPr>
+        <w:spacing w:before="120" w:after="0" w:line="276" w:lineRule="auto"/>
+        <w:ind w:left="0"/>
+        <w:rPr>
+          <w:rFonts w:ascii="Sitka Text" w:hAnsi="Sitka Text"/>
+        </w:rPr>
+      </w:pPr>
+      <w:r>
         <w:rPr>
           <w:rFonts w:ascii="Sitka Text" w:hAnsi="Sitka Text"/>
           <w:color w:val="F79646" w:themeColor="accent6"/>
         </w:rPr>
-      </w:pPr>
-      <w:r>
-        <w:rPr>
-          <w:rFonts w:ascii="Sitka Text" w:hAnsi="Sitka Text"/>
-          <w:color w:val="F79646" w:themeColor="accent6"/>
-        </w:rPr>
-        <w:t>Define deployment configurations such as environment variables, secret management, and application scaling policies.</w:t>
+        <w:t>Define deployment configurations such as environment variables, secret management</w:t>
       </w:r>
     </w:p>
     <w:p>
       <w:pPr>
-        <w:pStyle w:val="ListParagraph"/>
-        <w:numPr>
-          <w:ilvl w:val="0"/>
-          <w:numId w:val="20"/>
-        </w:numPr>
-        <w:rPr>
-          <w:rFonts w:ascii="Sitka Text" w:hAnsi="Sitka Text"/>
-        </w:rPr>
-      </w:pPr>
-      <w:r>
-        <w:rPr>
-          <w:rFonts w:ascii="Sitka Text" w:hAnsi="Sitka Text"/>
-          <w:color w:val="F79646" w:themeColor="accent6"/>
-        </w:rPr>
-        <w:t>Configure load balancers, auto-scaling groups, or service discovery mechanisms based on deployment requirements</w:t>
-      </w:r>
-      <w:r>
-        <w:rPr>
-          <w:rFonts w:ascii="Sitka Text" w:hAnsi="Sitka Text"/>
-        </w:rPr>
-        <w:t>.</w:t>
-      </w:r>
-    </w:p>
-    <w:p>
-      <w:pPr>
         <w:pStyle w:val="Heading2"/>
+        <w:spacing w:line="276" w:lineRule="auto"/>
         <w:rPr>
           <w:rFonts w:ascii="Sitka Text" w:hAnsi="Sitka Text"/>
         </w:rPr>
@@ -8134,6 +8626,7 @@
         <w:rPr>
           <w:rFonts w:ascii="Sitka Text" w:hAnsi="Sitka Text"/>
         </w:rPr>
+        <w:lastRenderedPageBreak/>
         <w:t xml:space="preserve">Stage 6.5: </w:t>
       </w:r>
       <w:r>
@@ -8151,6 +8644,8 @@
           <w:ilvl w:val="0"/>
           <w:numId w:val="21"/>
         </w:numPr>
+        <w:spacing w:before="120" w:after="0" w:line="276" w:lineRule="auto"/>
+        <w:ind w:left="0"/>
         <w:rPr>
           <w:rFonts w:ascii="Sitka Text" w:hAnsi="Sitka Text"/>
           <w:color w:val="F79646" w:themeColor="accent6"/>
@@ -8171,6 +8666,8 @@
           <w:ilvl w:val="0"/>
           <w:numId w:val="21"/>
         </w:numPr>
+        <w:spacing w:before="120" w:after="0" w:line="276" w:lineRule="auto"/>
+        <w:ind w:left="0"/>
         <w:rPr>
           <w:rFonts w:ascii="Sitka Text" w:hAnsi="Sitka Text"/>
           <w:color w:val="F79646" w:themeColor="accent6"/>
@@ -8187,6 +8684,7 @@
     <w:p>
       <w:pPr>
         <w:pStyle w:val="Heading2"/>
+        <w:spacing w:line="276" w:lineRule="auto"/>
         <w:rPr>
           <w:rFonts w:ascii="Sitka Text" w:eastAsiaTheme="minorHAnsi" w:hAnsi="Sitka Text"/>
         </w:rPr>
@@ -8196,7 +8694,6 @@
         <w:rPr>
           <w:rFonts w:ascii="Sitka Text" w:eastAsiaTheme="minorHAnsi" w:hAnsi="Sitka Text"/>
         </w:rPr>
-        <w:lastRenderedPageBreak/>
         <w:t xml:space="preserve">Stage 6.5: </w:t>
       </w:r>
       <w:r>
@@ -8214,6 +8711,8 @@
           <w:ilvl w:val="0"/>
           <w:numId w:val="22"/>
         </w:numPr>
+        <w:spacing w:before="120" w:after="0" w:line="276" w:lineRule="auto"/>
+        <w:ind w:left="0"/>
         <w:rPr>
           <w:rFonts w:ascii="Sitka Text" w:hAnsi="Sitka Text"/>
           <w:color w:val="F79646" w:themeColor="accent6"/>
@@ -8234,6 +8733,8 @@
           <w:ilvl w:val="0"/>
           <w:numId w:val="22"/>
         </w:numPr>
+        <w:spacing w:before="120" w:after="0" w:line="276" w:lineRule="auto"/>
+        <w:ind w:left="0"/>
         <w:rPr>
           <w:rFonts w:ascii="Sitka Text" w:hAnsi="Sitka Text"/>
           <w:color w:val="F79646" w:themeColor="accent6"/>
@@ -8246,279 +8747,15 @@
         </w:rPr>
         <w:t>Perform integration tests, end-to-end tests, and performance tests to validate the deployment's integrity.</w:t>
       </w:r>
+      <w:r>
+        <w:rPr>
+          <w:rFonts w:ascii="Sitka Text" w:hAnsi="Sitka Text"/>
+          <w:color w:val="F79646" w:themeColor="accent6"/>
+        </w:rPr>
+        <w:br w:type="page"/>
+      </w:r>
     </w:p>
-    <w:p>
-      <w:pPr>
-        <w:pStyle w:val="Heading1"/>
-        <w:rPr>
-          <w:rFonts w:ascii="Sitka Text" w:hAnsi="Sitka Text"/>
-        </w:rPr>
-      </w:pPr>
-      <w:bookmarkStart w:id="33" w:name="_Toc164948833"/>
-      <w:r>
-        <w:rPr>
-          <w:rFonts w:ascii="Sitka Text" w:hAnsi="Sitka Text"/>
-        </w:rPr>
-        <w:t>Stage 8: Orchestrating Application Deployment</w:t>
-      </w:r>
-      <w:bookmarkEnd w:id="33"/>
-    </w:p>
-    <w:p>
-      <w:pPr>
-        <w:pStyle w:val="Heading2"/>
-        <w:rPr>
-          <w:rFonts w:ascii="Sitka Text" w:hAnsi="Sitka Text"/>
-        </w:rPr>
-      </w:pPr>
-      <w:bookmarkStart w:id="34" w:name="_Toc164948834"/>
-      <w:r>
-        <w:rPr>
-          <w:rFonts w:ascii="Sitka Text" w:hAnsi="Sitka Text"/>
-        </w:rPr>
-        <w:t>Stage 8.1: Configure Build Jobs for Checkout and Execution:</w:t>
-      </w:r>
-      <w:bookmarkEnd w:id="34"/>
-    </w:p>
-    <w:p>
-      <w:pPr>
-        <w:pStyle w:val="ListParagraph"/>
-        <w:numPr>
-          <w:ilvl w:val="0"/>
-          <w:numId w:val="25"/>
-        </w:numPr>
-        <w:rPr>
-          <w:rFonts w:ascii="Sitka Text" w:hAnsi="Sitka Text"/>
-          <w:color w:val="F79646" w:themeColor="accent6"/>
-        </w:rPr>
-      </w:pPr>
-      <w:r>
-        <w:rPr>
-          <w:rFonts w:ascii="Sitka Text" w:hAnsi="Sitka Text"/>
-          <w:color w:val="F79646" w:themeColor="accent6"/>
-        </w:rPr>
-        <w:t>Set up build jobs to initiate the checkout of source code repositories and execute the build pipeline.</w:t>
-      </w:r>
-    </w:p>
-    <w:p>
-      <w:pPr>
-        <w:pStyle w:val="Heading2"/>
-        <w:rPr>
-          <w:rFonts w:ascii="Sitka Text" w:hAnsi="Sitka Text"/>
-        </w:rPr>
-      </w:pPr>
-      <w:bookmarkStart w:id="35" w:name="_Toc164948835"/>
-      <w:r>
-        <w:rPr>
-          <w:rFonts w:ascii="Sitka Text" w:hAnsi="Sitka Text"/>
-        </w:rPr>
-        <w:t>Stage 8.2: Implement Compilation and Unit Test Execution:</w:t>
-      </w:r>
-      <w:bookmarkEnd w:id="35"/>
-    </w:p>
-    <w:p>
-      <w:pPr>
-        <w:pStyle w:val="ListParagraph"/>
-        <w:numPr>
-          <w:ilvl w:val="0"/>
-          <w:numId w:val="25"/>
-        </w:numPr>
-        <w:rPr>
-          <w:rFonts w:ascii="Sitka Text" w:hAnsi="Sitka Text"/>
-          <w:color w:val="F79646" w:themeColor="accent6"/>
-        </w:rPr>
-      </w:pPr>
-      <w:r>
-        <w:rPr>
-          <w:rFonts w:ascii="Sitka Text" w:hAnsi="Sitka Text"/>
-          <w:color w:val="F79646" w:themeColor="accent6"/>
-        </w:rPr>
-        <w:t>Include compilation tasks within the build jobs to compile the source code effectively.</w:t>
-      </w:r>
-    </w:p>
-    <w:p>
-      <w:pPr>
-        <w:pStyle w:val="ListParagraph"/>
-        <w:numPr>
-          <w:ilvl w:val="0"/>
-          <w:numId w:val="25"/>
-        </w:numPr>
-        <w:rPr>
-          <w:rFonts w:ascii="Sitka Text" w:hAnsi="Sitka Text"/>
-          <w:color w:val="F79646" w:themeColor="accent6"/>
-        </w:rPr>
-      </w:pPr>
-      <w:r>
-        <w:rPr>
-          <w:rFonts w:ascii="Sitka Text" w:hAnsi="Sitka Text"/>
-          <w:color w:val="F79646" w:themeColor="accent6"/>
-        </w:rPr>
-        <w:t>Integrate unit test execution to validate the functionality and integrity of the application.</w:t>
-      </w:r>
-    </w:p>
-    <w:p>
-      <w:pPr>
-        <w:pStyle w:val="Heading2"/>
-        <w:rPr>
-          <w:rFonts w:ascii="Sitka Text" w:hAnsi="Sitka Text"/>
-        </w:rPr>
-      </w:pPr>
-      <w:bookmarkStart w:id="36" w:name="_Toc164948836"/>
-      <w:r>
-        <w:rPr>
-          <w:rFonts w:ascii="Sitka Text" w:hAnsi="Sitka Text"/>
-        </w:rPr>
-        <w:t>Stage 8.3: Provision Runtime Environment:</w:t>
-      </w:r>
-      <w:bookmarkEnd w:id="36"/>
-    </w:p>
-    <w:p>
-      <w:pPr>
-        <w:pStyle w:val="ListParagraph"/>
-        <w:numPr>
-          <w:ilvl w:val="0"/>
-          <w:numId w:val="26"/>
-        </w:numPr>
-        <w:rPr>
-          <w:rFonts w:ascii="Sitka Text" w:hAnsi="Sitka Text"/>
-          <w:color w:val="F79646" w:themeColor="accent6"/>
-        </w:rPr>
-      </w:pPr>
-      <w:r>
-        <w:rPr>
-          <w:rFonts w:ascii="Sitka Text" w:hAnsi="Sitka Text"/>
-          <w:color w:val="F79646" w:themeColor="accent6"/>
-        </w:rPr>
-        <w:t>Incorporate tasks to install the runtime environment, such as deploying Linux on Amazon EC2 instances, to support application execution.</w:t>
-      </w:r>
-    </w:p>
-    <w:p>
-      <w:pPr>
-        <w:pStyle w:val="Heading2"/>
-        <w:rPr>
-          <w:rFonts w:ascii="Sitka Text" w:hAnsi="Sitka Text"/>
-        </w:rPr>
-      </w:pPr>
-      <w:bookmarkStart w:id="37" w:name="_Toc164948837"/>
-      <w:r>
-        <w:rPr>
-          <w:rFonts w:ascii="Sitka Text" w:hAnsi="Sitka Text"/>
-        </w:rPr>
-        <w:t>Stage 8.4: Configure Permissions in New Instances:</w:t>
-      </w:r>
-      <w:bookmarkEnd w:id="37"/>
-    </w:p>
-    <w:p>
-      <w:pPr>
-        <w:pStyle w:val="ListParagraph"/>
-        <w:numPr>
-          <w:ilvl w:val="0"/>
-          <w:numId w:val="26"/>
-        </w:numPr>
-        <w:rPr>
-          <w:rFonts w:ascii="Sitka Text" w:hAnsi="Sitka Text"/>
-          <w:color w:val="F79646" w:themeColor="accent6"/>
-        </w:rPr>
-      </w:pPr>
-      <w:r>
-        <w:rPr>
-          <w:rFonts w:ascii="Sitka Text" w:hAnsi="Sitka Text"/>
-          <w:color w:val="F79646" w:themeColor="accent6"/>
-        </w:rPr>
-        <w:t>Define configuration steps to configure permissions within the newly created instances.</w:t>
-      </w:r>
-    </w:p>
-    <w:p>
-      <w:pPr>
-        <w:pStyle w:val="ListParagraph"/>
-        <w:numPr>
-          <w:ilvl w:val="0"/>
-          <w:numId w:val="26"/>
-        </w:numPr>
-        <w:rPr>
-          <w:rFonts w:ascii="Sitka Text" w:hAnsi="Sitka Text"/>
-          <w:color w:val="F79646" w:themeColor="accent6"/>
-        </w:rPr>
-      </w:pPr>
-      <w:r>
-        <w:rPr>
-          <w:rFonts w:ascii="Sitka Text" w:hAnsi="Sitka Text"/>
-          <w:color w:val="F79646" w:themeColor="accent6"/>
-        </w:rPr>
-        <w:t>Ensure secure access and operation of the runtime environment and application.</w:t>
-      </w:r>
-    </w:p>
-    <w:p>
-      <w:pPr>
-        <w:pStyle w:val="Heading2"/>
-        <w:rPr>
-          <w:rFonts w:ascii="Sitka Text" w:hAnsi="Sitka Text"/>
-        </w:rPr>
-      </w:pPr>
-      <w:bookmarkStart w:id="38" w:name="_Toc164948838"/>
-      <w:r>
-        <w:rPr>
-          <w:rFonts w:ascii="Sitka Text" w:hAnsi="Sitka Text"/>
-        </w:rPr>
-        <w:t>Stage 8.5: Automate Deployment Process:</w:t>
-      </w:r>
-      <w:bookmarkEnd w:id="38"/>
-    </w:p>
-    <w:p>
-      <w:pPr>
-        <w:pStyle w:val="ListParagraph"/>
-        <w:numPr>
-          <w:ilvl w:val="0"/>
-          <w:numId w:val="27"/>
-        </w:numPr>
-        <w:rPr>
-          <w:rFonts w:ascii="Sitka Text" w:hAnsi="Sitka Text"/>
-          <w:color w:val="F79646" w:themeColor="accent6"/>
-        </w:rPr>
-      </w:pPr>
-      <w:r>
-        <w:rPr>
-          <w:rFonts w:ascii="Sitka Text" w:hAnsi="Sitka Text"/>
-          <w:color w:val="F79646" w:themeColor="accent6"/>
-        </w:rPr>
-        <w:t>Automate the deployment process within the build jobs to streamline application rollout.</w:t>
-      </w:r>
-    </w:p>
-    <w:p>
-      <w:pPr>
-        <w:pStyle w:val="ListParagraph"/>
-        <w:numPr>
-          <w:ilvl w:val="0"/>
-          <w:numId w:val="27"/>
-        </w:numPr>
-        <w:rPr>
-          <w:rFonts w:ascii="Sitka Text" w:hAnsi="Sitka Text"/>
-          <w:color w:val="F79646" w:themeColor="accent6"/>
-        </w:rPr>
-      </w:pPr>
-      <w:r>
-        <w:rPr>
-          <w:rFonts w:ascii="Sitka Text" w:hAnsi="Sitka Text"/>
-          <w:color w:val="F79646" w:themeColor="accent6"/>
-        </w:rPr>
-        <w:t>Enable seamless deployment of the application to the provisioned runtime environment.</w:t>
-      </w:r>
-    </w:p>
-    <w:p>
-      <w:pPr>
-        <w:rPr>
-          <w:rFonts w:ascii="Sitka Text" w:hAnsi="Sitka Text"/>
-          <w:color w:val="F79646" w:themeColor="accent6"/>
-        </w:rPr>
-      </w:pPr>
-      <w:r>
-        <w:rPr>
-          <w:rFonts w:ascii="Sitka Text" w:hAnsi="Sitka Text"/>
-          <w:color w:val="F79646" w:themeColor="accent6"/>
-        </w:rPr>
-        <w:br w:type="page"/>
-      </w:r>
-    </w:p>
-    <w:bookmarkStart w:id="39" w:name="_Toc164948839" w:displacedByCustomXml="next"/>
+    <w:bookmarkStart w:id="33" w:name="_Toc164948839" w:displacedByCustomXml="next"/>
     <w:sdt>
       <w:sdtPr>
         <w:rPr>
@@ -8543,6 +8780,7 @@
         <w:p>
           <w:pPr>
             <w:pStyle w:val="Heading1"/>
+            <w:spacing w:before="120" w:after="0" w:line="276" w:lineRule="auto"/>
             <w:rPr>
               <w:rFonts w:ascii="Sitka Text" w:hAnsi="Sitka Text"/>
             </w:rPr>
@@ -8553,7 +8791,7 @@
             </w:rPr>
             <w:t>References</w:t>
           </w:r>
-          <w:bookmarkEnd w:id="39"/>
+          <w:bookmarkEnd w:id="33"/>
         </w:p>
         <w:sdt>
           <w:sdtPr>
@@ -8564,6 +8802,7 @@
             <w:p>
               <w:pPr>
                 <w:pStyle w:val="Bibliography"/>
+                <w:spacing w:before="120" w:after="0" w:line="276" w:lineRule="auto"/>
                 <w:rPr>
                   <w:noProof/>
                   <w:sz w:val="24"/>
@@ -8624,6 +8863,7 @@
             <w:p>
               <w:pPr>
                 <w:pStyle w:val="Bibliography"/>
+                <w:spacing w:before="120" w:after="0" w:line="276" w:lineRule="auto"/>
                 <w:rPr>
                   <w:noProof/>
                 </w:rPr>
@@ -8673,6 +8913,7 @@
             <w:p>
               <w:pPr>
                 <w:pStyle w:val="Bibliography"/>
+                <w:spacing w:before="120" w:after="0" w:line="276" w:lineRule="auto"/>
                 <w:rPr>
                   <w:noProof/>
                 </w:rPr>
@@ -8722,6 +8963,7 @@
             <w:p>
               <w:pPr>
                 <w:pStyle w:val="Bibliography"/>
+                <w:spacing w:before="120" w:after="0" w:line="276" w:lineRule="auto"/>
                 <w:rPr>
                   <w:noProof/>
                 </w:rPr>
@@ -8771,6 +9013,7 @@
             <w:p>
               <w:pPr>
                 <w:pStyle w:val="Bibliography"/>
+                <w:spacing w:before="120" w:after="0" w:line="276" w:lineRule="auto"/>
                 <w:rPr>
                   <w:noProof/>
                 </w:rPr>
@@ -8820,6 +9063,7 @@
             <w:p>
               <w:pPr>
                 <w:pStyle w:val="Bibliography"/>
+                <w:spacing w:before="120" w:after="0" w:line="276" w:lineRule="auto"/>
                 <w:rPr>
                   <w:noProof/>
                 </w:rPr>
@@ -8867,6 +9111,9 @@
               </w:r>
             </w:p>
             <w:p>
+              <w:pPr>
+                <w:spacing w:before="120" w:after="0" w:line="276" w:lineRule="auto"/>
+              </w:pPr>
               <w:r>
                 <w:rPr>
                   <w:b/>
@@ -8882,6 +9129,7 @@
     </w:sdt>
     <w:p>
       <w:pPr>
+        <w:spacing w:before="120" w:after="0" w:line="276" w:lineRule="auto"/>
         <w:rPr>
           <w:rFonts w:ascii="Sitka Text" w:hAnsi="Sitka Text"/>
           <w:color w:val="F79646" w:themeColor="accent6"/>
@@ -15463,7 +15711,7 @@
 </file>
 
 <file path=customXml/itemProps1.xml><?xml version="1.0" encoding="utf-8"?>
-<ds:datastoreItem xmlns:ds="http://schemas.openxmlformats.org/officeDocument/2006/customXml" ds:itemID="{3D94176D-4B0F-401E-9341-E745BECFAF72}">
+<ds:datastoreItem xmlns:ds="http://schemas.openxmlformats.org/officeDocument/2006/customXml" ds:itemID="{E0637A8E-C39F-47D7-978B-A305140C9B14}">
   <ds:schemaRefs>
     <ds:schemaRef ds:uri="http://schemas.openxmlformats.org/officeDocument/2006/bibliography"/>
   </ds:schemaRefs>

</xml_diff>

<commit_message>
Issues woth post deploy test
</commit_message>
<xml_diff>
--- a/Report_Deirdre_Lee_.docx
+++ b/Report_Deirdre_Lee_.docx
@@ -4080,7 +4080,16 @@
               <w:sz w:val="22"/>
               <w:szCs w:val="22"/>
             </w:rPr>
-            <w:t xml:space="preserve"> (spring-projects, n.d.)</w:t>
+            <w:t xml:space="preserve"> </w:t>
+          </w:r>
+          <w:r>
+            <w:rPr>
+              <w:rFonts w:ascii="Sitka Text" w:hAnsi="Sitka Text" w:cs="Times New Roman"/>
+              <w:noProof/>
+              <w:sz w:val="22"/>
+              <w:szCs w:val="22"/>
+            </w:rPr>
+            <w:t>(spring-projects, n.d.)</w:t>
           </w:r>
           <w:r>
             <w:rPr>
@@ -8469,148 +8478,370 @@
         <w:rPr>
           <w:rFonts w:ascii="Sitka Text" w:hAnsi="Sitka Text"/>
         </w:rPr>
-        <w:t>Container-Based Deploym</w:t>
-      </w:r>
-      <w:bookmarkStart w:id="29" w:name="_GoBack"/>
-      <w:bookmarkEnd w:id="29"/>
-      <w:r>
-        <w:rPr>
-          <w:rFonts w:ascii="Sitka Text" w:hAnsi="Sitka Text"/>
-        </w:rPr>
-        <w:t>ent</w:t>
+        <w:t>Container-Based Deployment</w:t>
       </w:r>
       <w:bookmarkEnd w:id="28"/>
     </w:p>
     <w:p>
       <w:pPr>
-        <w:pStyle w:val="ListParagraph"/>
-        <w:numPr>
-          <w:ilvl w:val="0"/>
-          <w:numId w:val="20"/>
-        </w:numPr>
-        <w:spacing w:before="120" w:after="0" w:line="276" w:lineRule="auto"/>
-        <w:ind w:left="0"/>
-        <w:rPr>
-          <w:rFonts w:ascii="Sitka Text" w:hAnsi="Sitka Text"/>
-          <w:color w:val="F79646" w:themeColor="accent6"/>
-        </w:rPr>
-      </w:pPr>
-      <w:r>
-        <w:rPr>
-          <w:rFonts w:ascii="Sitka Text" w:hAnsi="Sitka Text"/>
-          <w:color w:val="F79646" w:themeColor="accent6"/>
-        </w:rPr>
-        <w:t>If deploying using containers:</w:t>
+        <w:rPr>
+          <w:rFonts w:ascii="Sitka Text" w:hAnsi="Sitka Text"/>
+          <w:sz w:val="22"/>
+          <w:szCs w:val="22"/>
+        </w:rPr>
+      </w:pPr>
+      <w:r>
+        <w:rPr>
+          <w:rFonts w:ascii="Sitka Text" w:hAnsi="Sitka Text"/>
+          <w:sz w:val="22"/>
+          <w:szCs w:val="22"/>
+        </w:rPr>
+        <w:t>In</w:t>
+      </w:r>
+      <w:r>
+        <w:rPr>
+          <w:rFonts w:ascii="Sitka Text" w:hAnsi="Sitka Text"/>
+          <w:sz w:val="22"/>
+          <w:szCs w:val="22"/>
+        </w:rPr>
+        <w:t xml:space="preserve"> this</w:t>
+      </w:r>
+      <w:r>
+        <w:rPr>
+          <w:rFonts w:ascii="Sitka Text" w:hAnsi="Sitka Text"/>
+          <w:sz w:val="22"/>
+          <w:szCs w:val="22"/>
+        </w:rPr>
+        <w:t xml:space="preserve"> container-based deployment process, after building and pushing the Docker image to Docker Hub, a container is created and the image is pulled from Docker Hub. </w:t>
+      </w:r>
+      <w:r>
+        <w:rPr>
+          <w:rFonts w:ascii="Sitka Text" w:hAnsi="Sitka Text"/>
+          <w:sz w:val="22"/>
+          <w:szCs w:val="22"/>
+        </w:rPr>
+        <w:t xml:space="preserve">Following </w:t>
+      </w:r>
+      <w:r>
+        <w:rPr>
+          <w:rFonts w:ascii="Sitka Text" w:hAnsi="Sitka Text"/>
+          <w:sz w:val="22"/>
+          <w:szCs w:val="22"/>
+        </w:rPr>
+        <w:t xml:space="preserve">the image push, the workflow </w:t>
+      </w:r>
+      <w:r>
+        <w:rPr>
+          <w:rFonts w:ascii="Sitka Text" w:hAnsi="Sitka Text"/>
+          <w:sz w:val="22"/>
+          <w:szCs w:val="22"/>
+        </w:rPr>
+        <w:t>uses</w:t>
+      </w:r>
+      <w:r>
+        <w:rPr>
+          <w:rFonts w:ascii="Sitka Text" w:hAnsi="Sitka Text"/>
+          <w:sz w:val="22"/>
+          <w:szCs w:val="22"/>
+        </w:rPr>
+        <w:t xml:space="preserve"> Docker CLI commands to create a new container instance. Subsequently, the latest version of </w:t>
+      </w:r>
+      <w:r>
+        <w:rPr>
+          <w:rFonts w:ascii="Sitka Text" w:hAnsi="Sitka Text"/>
+          <w:sz w:val="22"/>
+          <w:szCs w:val="22"/>
+        </w:rPr>
+        <w:t xml:space="preserve">the </w:t>
+      </w:r>
+      <w:r>
+        <w:rPr>
+          <w:rFonts w:ascii="Sitka Text" w:hAnsi="Sitka Text"/>
+          <w:sz w:val="22"/>
+          <w:szCs w:val="22"/>
+        </w:rPr>
+        <w:t xml:space="preserve"> application is pulled from Docker Hub and deployed into the container. This ensures that </w:t>
+      </w:r>
+      <w:r>
+        <w:rPr>
+          <w:rFonts w:ascii="Sitka Text" w:hAnsi="Sitka Text"/>
+          <w:sz w:val="22"/>
+          <w:szCs w:val="22"/>
+        </w:rPr>
+        <w:t>the</w:t>
+      </w:r>
+      <w:r>
+        <w:rPr>
+          <w:rFonts w:ascii="Sitka Text" w:hAnsi="Sitka Text"/>
+          <w:sz w:val="22"/>
+          <w:szCs w:val="22"/>
+        </w:rPr>
+        <w:t xml:space="preserve"> application is readily available for deployment in the containeri</w:t>
+      </w:r>
+      <w:r>
+        <w:rPr>
+          <w:rFonts w:ascii="Sitka Text" w:hAnsi="Sitka Text"/>
+          <w:sz w:val="22"/>
+          <w:szCs w:val="22"/>
+        </w:rPr>
+        <w:t>s</w:t>
+      </w:r>
+      <w:r>
+        <w:rPr>
+          <w:rFonts w:ascii="Sitka Text" w:hAnsi="Sitka Text"/>
+          <w:sz w:val="22"/>
+          <w:szCs w:val="22"/>
+        </w:rPr>
+        <w:t>ed environment</w:t>
+      </w:r>
+      <w:r>
+        <w:rPr>
+          <w:rFonts w:ascii="Sitka Text" w:hAnsi="Sitka Text"/>
+          <w:sz w:val="22"/>
+          <w:szCs w:val="22"/>
+        </w:rPr>
+        <w:t>.</w:t>
       </w:r>
     </w:p>
     <w:p>
       <w:pPr>
-        <w:pStyle w:val="ListParagraph"/>
-        <w:numPr>
-          <w:ilvl w:val="1"/>
-          <w:numId w:val="20"/>
-        </w:numPr>
-        <w:spacing w:before="120" w:after="0" w:line="276" w:lineRule="auto"/>
-        <w:ind w:left="0"/>
-        <w:rPr>
-          <w:rFonts w:ascii="Sitka Text" w:hAnsi="Sitka Text"/>
-          <w:color w:val="F79646" w:themeColor="accent6"/>
-        </w:rPr>
-      </w:pPr>
-      <w:r>
-        <w:rPr>
-          <w:rFonts w:ascii="Sitka Text" w:hAnsi="Sitka Text"/>
-          <w:color w:val="F79646" w:themeColor="accent6"/>
-        </w:rPr>
-        <w:t>Set up a container orchestration platform like Docker Swarm or Kubernetes.</w:t>
-      </w:r>
+        <w:pStyle w:val="Heading2"/>
+        <w:spacing w:line="276" w:lineRule="auto"/>
+        <w:rPr>
+          <w:rFonts w:ascii="Sitka Text" w:hAnsi="Sitka Text"/>
+        </w:rPr>
+      </w:pPr>
+      <w:bookmarkStart w:id="29" w:name="_Toc164948828"/>
+      <w:r>
+        <w:rPr>
+          <w:rFonts w:ascii="Sitka Text" w:hAnsi="Sitka Text"/>
+        </w:rPr>
+        <w:t xml:space="preserve">Stage 6.4: </w:t>
+      </w:r>
+      <w:r>
+        <w:rPr>
+          <w:rFonts w:ascii="Sitka Text" w:hAnsi="Sitka Text"/>
+        </w:rPr>
+        <w:t>Deployment Configuration</w:t>
+      </w:r>
+      <w:bookmarkEnd w:id="29"/>
     </w:p>
     <w:p>
       <w:pPr>
-        <w:pStyle w:val="ListParagraph"/>
-        <w:numPr>
-          <w:ilvl w:val="1"/>
-          <w:numId w:val="20"/>
-        </w:numPr>
-        <w:spacing w:before="120" w:after="0" w:line="276" w:lineRule="auto"/>
-        <w:ind w:left="0"/>
-        <w:rPr>
-          <w:rFonts w:ascii="Sitka Text" w:hAnsi="Sitka Text"/>
-          <w:color w:val="F79646" w:themeColor="accent6"/>
-        </w:rPr>
-      </w:pPr>
-      <w:r>
-        <w:rPr>
-          <w:rFonts w:ascii="Sitka Text" w:hAnsi="Sitka Text"/>
-          <w:color w:val="F79646" w:themeColor="accent6"/>
-        </w:rPr>
-        <w:t>Build container images for the sample application.</w:t>
+        <w:rPr>
+          <w:rFonts w:ascii="Sitka Text" w:hAnsi="Sitka Text"/>
+          <w:sz w:val="22"/>
+          <w:szCs w:val="22"/>
+        </w:rPr>
+      </w:pPr>
+      <w:r>
+        <w:rPr>
+          <w:rFonts w:ascii="Sitka Text" w:hAnsi="Sitka Text"/>
+          <w:sz w:val="22"/>
+          <w:szCs w:val="22"/>
+        </w:rPr>
+        <w:t xml:space="preserve">In deploying </w:t>
+      </w:r>
+      <w:r>
+        <w:rPr>
+          <w:rFonts w:ascii="Sitka Text" w:hAnsi="Sitka Text"/>
+          <w:sz w:val="22"/>
+          <w:szCs w:val="22"/>
+        </w:rPr>
+        <w:t>the</w:t>
+      </w:r>
+      <w:r>
+        <w:rPr>
+          <w:rFonts w:ascii="Sitka Text" w:hAnsi="Sitka Text"/>
+          <w:sz w:val="22"/>
+          <w:szCs w:val="22"/>
+        </w:rPr>
+        <w:t xml:space="preserve"> project using Docker and GitHub Actions, attention to deploymen</w:t>
+      </w:r>
+      <w:bookmarkStart w:id="30" w:name="_GoBack"/>
+      <w:bookmarkEnd w:id="30"/>
+      <w:r>
+        <w:rPr>
+          <w:rFonts w:ascii="Sitka Text" w:hAnsi="Sitka Text"/>
+          <w:sz w:val="22"/>
+          <w:szCs w:val="22"/>
+        </w:rPr>
+        <w:t xml:space="preserve">t configurations is </w:t>
+      </w:r>
+      <w:r>
+        <w:rPr>
+          <w:rFonts w:ascii="Sitka Text" w:hAnsi="Sitka Text"/>
+          <w:sz w:val="22"/>
+          <w:szCs w:val="22"/>
+        </w:rPr>
+        <w:t>crucial</w:t>
+      </w:r>
+      <w:r>
+        <w:rPr>
+          <w:rFonts w:ascii="Sitka Text" w:hAnsi="Sitka Text"/>
+          <w:sz w:val="22"/>
+          <w:szCs w:val="22"/>
+        </w:rPr>
+        <w:t xml:space="preserve"> to the success and security of our application. </w:t>
+      </w:r>
+      <w:r>
+        <w:rPr>
+          <w:rFonts w:ascii="Sitka Text" w:hAnsi="Sitka Text"/>
+          <w:sz w:val="22"/>
+          <w:szCs w:val="22"/>
+        </w:rPr>
+        <w:t xml:space="preserve">Secret </w:t>
+      </w:r>
+      <w:r>
+        <w:rPr>
+          <w:rFonts w:ascii="Sitka Text" w:hAnsi="Sitka Text"/>
+          <w:sz w:val="22"/>
+          <w:szCs w:val="22"/>
+        </w:rPr>
+        <w:lastRenderedPageBreak/>
+        <w:t xml:space="preserve">management ensures the confidentiality of sensitive information like authentication tokens and </w:t>
+      </w:r>
+      <w:r>
+        <w:rPr>
+          <w:rFonts w:ascii="Sitka Text" w:hAnsi="Sitka Text"/>
+          <w:sz w:val="22"/>
+          <w:szCs w:val="22"/>
+        </w:rPr>
+        <w:t>login details, both of which were employed for this project, as shown in Fig 6.4.1.</w:t>
       </w:r>
     </w:p>
     <w:p>
       <w:pPr>
-        <w:pStyle w:val="ListParagraph"/>
-        <w:numPr>
-          <w:ilvl w:val="1"/>
-          <w:numId w:val="20"/>
-        </w:numPr>
-        <w:spacing w:before="120" w:after="0" w:line="276" w:lineRule="auto"/>
-        <w:ind w:left="0"/>
-        <w:rPr>
-          <w:rFonts w:ascii="Sitka Text" w:hAnsi="Sitka Text"/>
-          <w:color w:val="F79646" w:themeColor="accent6"/>
-        </w:rPr>
-      </w:pPr>
-      <w:r>
-        <w:rPr>
-          <w:rFonts w:ascii="Sitka Text" w:hAnsi="Sitka Text"/>
-          <w:color w:val="F79646" w:themeColor="accent6"/>
-        </w:rPr>
-        <w:t>Push container images to a container registry like Docker Hub or a private registry.</w:t>
+        <w:keepNext/>
+        <w:jc w:val="center"/>
+      </w:pPr>
+      <w:r>
+        <w:rPr>
+          <w:rFonts w:ascii="Sitka Text" w:hAnsi="Sitka Text"/>
+          <w:sz w:val="22"/>
+          <w:szCs w:val="22"/>
+        </w:rPr>
+        <w:drawing>
+          <wp:inline distT="0" distB="0" distL="0" distR="0" wp14:anchorId="7D4EB05F" wp14:editId="2E947680">
+            <wp:extent cx="3839684" cy="963437"/>
+            <wp:effectExtent l="190500" t="190500" r="199390" b="198755"/>
+            <wp:docPr id="24" name="Picture 24"/>
+            <wp:cNvGraphicFramePr>
+              <a:graphicFrameLocks xmlns:a="http://schemas.openxmlformats.org/drawingml/2006/main" noChangeAspect="1"/>
+            </wp:cNvGraphicFramePr>
+            <a:graphic xmlns:a="http://schemas.openxmlformats.org/drawingml/2006/main">
+              <a:graphicData uri="http://schemas.openxmlformats.org/drawingml/2006/picture">
+                <pic:pic xmlns:pic="http://schemas.openxmlformats.org/drawingml/2006/picture">
+                  <pic:nvPicPr>
+                    <pic:cNvPr id="1" name=""/>
+                    <pic:cNvPicPr/>
+                  </pic:nvPicPr>
+                  <pic:blipFill>
+                    <a:blip r:embed="rId28"/>
+                    <a:stretch>
+                      <a:fillRect/>
+                    </a:stretch>
+                  </pic:blipFill>
+                  <pic:spPr>
+                    <a:xfrm>
+                      <a:off x="0" y="0"/>
+                      <a:ext cx="3857669" cy="967950"/>
+                    </a:xfrm>
+                    <a:prstGeom prst="rect">
+                      <a:avLst/>
+                    </a:prstGeom>
+                    <a:ln>
+                      <a:noFill/>
+                    </a:ln>
+                    <a:effectLst>
+                      <a:outerShdw blurRad="190500" algn="tl" rotWithShape="0">
+                        <a:srgbClr val="000000">
+                          <a:alpha val="70000"/>
+                        </a:srgbClr>
+                      </a:outerShdw>
+                    </a:effectLst>
+                  </pic:spPr>
+                </pic:pic>
+              </a:graphicData>
+            </a:graphic>
+          </wp:inline>
+        </w:drawing>
       </w:r>
     </w:p>
     <w:p>
       <w:pPr>
-        <w:pStyle w:val="Heading2"/>
-        <w:spacing w:line="276" w:lineRule="auto"/>
-        <w:rPr>
-          <w:rFonts w:ascii="Sitka Text" w:hAnsi="Sitka Text"/>
-        </w:rPr>
-      </w:pPr>
-      <w:bookmarkStart w:id="30" w:name="_Toc164948828"/>
-      <w:r>
-        <w:rPr>
-          <w:rFonts w:ascii="Sitka Text" w:hAnsi="Sitka Text"/>
-        </w:rPr>
-        <w:t xml:space="preserve">Stage 6.4: </w:t>
-      </w:r>
-      <w:r>
-        <w:rPr>
-          <w:rFonts w:ascii="Sitka Text" w:hAnsi="Sitka Text"/>
-        </w:rPr>
-        <w:t>Deployment Configuration</w:t>
-      </w:r>
-      <w:bookmarkEnd w:id="30"/>
+        <w:pStyle w:val="Caption"/>
+        <w:jc w:val="center"/>
+        <w:rPr>
+          <w:rFonts w:ascii="Sitka Text" w:hAnsi="Sitka Text"/>
+          <w:sz w:val="22"/>
+          <w:szCs w:val="22"/>
+        </w:rPr>
+      </w:pPr>
+      <w:r>
+        <w:t xml:space="preserve">Fig </w:t>
+      </w:r>
+      <w:r>
+        <w:fldChar w:fldCharType="begin"/>
+      </w:r>
+      <w:r>
+        <w:instrText xml:space="preserve"> SEQ Fig \* ARABIC </w:instrText>
+      </w:r>
+      <w:r>
+        <w:fldChar w:fldCharType="separate"/>
+      </w:r>
+      <w:r>
+        <w:rPr>
+          <w:noProof/>
+        </w:rPr>
+        <w:t>6</w:t>
+      </w:r>
+      <w:r>
+        <w:fldChar w:fldCharType="end"/>
+      </w:r>
+      <w:r>
+        <w:t xml:space="preserve"> GitHub Secrets</w:t>
+      </w:r>
     </w:p>
     <w:p>
       <w:pPr>
-        <w:pStyle w:val="ListParagraph"/>
-        <w:numPr>
-          <w:ilvl w:val="0"/>
-          <w:numId w:val="20"/>
-        </w:numPr>
-        <w:spacing w:before="120" w:after="0" w:line="276" w:lineRule="auto"/>
-        <w:ind w:left="0"/>
-        <w:rPr>
-          <w:rFonts w:ascii="Sitka Text" w:hAnsi="Sitka Text"/>
-        </w:rPr>
-      </w:pPr>
-      <w:r>
-        <w:rPr>
-          <w:rFonts w:ascii="Sitka Text" w:hAnsi="Sitka Text"/>
-          <w:color w:val="F79646" w:themeColor="accent6"/>
-        </w:rPr>
-        <w:t>Define deployment configurations such as environment variables, secret management</w:t>
+        <w:rPr>
+          <w:rFonts w:ascii="Sitka Text" w:hAnsi="Sitka Text"/>
+          <w:sz w:val="22"/>
+          <w:szCs w:val="22"/>
+        </w:rPr>
+      </w:pPr>
+      <w:r>
+        <w:rPr>
+          <w:rFonts w:ascii="Sitka Text" w:hAnsi="Sitka Text"/>
+          <w:sz w:val="22"/>
+          <w:szCs w:val="22"/>
+        </w:rPr>
+        <w:t>H</w:t>
+      </w:r>
+      <w:r>
+        <w:rPr>
+          <w:rFonts w:ascii="Sitka Text" w:hAnsi="Sitka Text"/>
+          <w:sz w:val="22"/>
+          <w:szCs w:val="22"/>
+        </w:rPr>
+        <w:t>arnessing the capabilities of GitHub Actions and Docker for containeri</w:t>
+      </w:r>
+      <w:r>
+        <w:rPr>
+          <w:rFonts w:ascii="Sitka Text" w:hAnsi="Sitka Text"/>
+          <w:sz w:val="22"/>
+          <w:szCs w:val="22"/>
+        </w:rPr>
+        <w:t>s</w:t>
+      </w:r>
+      <w:r>
+        <w:rPr>
+          <w:rFonts w:ascii="Sitka Text" w:hAnsi="Sitka Text"/>
+          <w:sz w:val="22"/>
+          <w:szCs w:val="22"/>
+        </w:rPr>
+        <w:t>ation provides a streamlined approach to configuring deployments, enhancing both security and flexibility in the deployment process.</w:t>
       </w:r>
     </w:p>
     <w:p>
@@ -8639,57 +8870,163 @@
     </w:p>
     <w:p>
       <w:pPr>
-        <w:pStyle w:val="ListParagraph"/>
-        <w:numPr>
-          <w:ilvl w:val="0"/>
-          <w:numId w:val="21"/>
-        </w:numPr>
-        <w:spacing w:before="120" w:after="0" w:line="276" w:lineRule="auto"/>
-        <w:ind w:left="0"/>
-        <w:rPr>
-          <w:rFonts w:ascii="Sitka Text" w:hAnsi="Sitka Text"/>
-          <w:color w:val="F79646" w:themeColor="accent6"/>
-        </w:rPr>
-      </w:pPr>
-      <w:r>
-        <w:rPr>
-          <w:rFonts w:ascii="Sitka Text" w:hAnsi="Sitka Text"/>
-          <w:color w:val="F79646" w:themeColor="accent6"/>
-        </w:rPr>
-        <w:t>Initiate the deployment process, either manually or through automated deployment pipelines.</w:t>
+        <w:pStyle w:val="Heading2"/>
+        <w:spacing w:line="276" w:lineRule="auto"/>
+        <w:rPr>
+          <w:rFonts w:ascii="Sitka Text" w:eastAsiaTheme="minorEastAsia" w:hAnsi="Sitka Text" w:cstheme="minorBidi"/>
+          <w:sz w:val="22"/>
+          <w:szCs w:val="22"/>
+        </w:rPr>
+      </w:pPr>
+      <w:bookmarkStart w:id="32" w:name="_Toc164948830"/>
+      <w:r>
+        <w:rPr>
+          <w:rFonts w:ascii="Sitka Text" w:eastAsiaTheme="minorEastAsia" w:hAnsi="Sitka Text" w:cstheme="minorBidi"/>
+          <w:sz w:val="22"/>
+          <w:szCs w:val="22"/>
+        </w:rPr>
+        <w:t xml:space="preserve">In </w:t>
+      </w:r>
+      <w:r>
+        <w:rPr>
+          <w:rFonts w:ascii="Sitka Text" w:eastAsiaTheme="minorEastAsia" w:hAnsi="Sitka Text" w:cstheme="minorBidi"/>
+          <w:sz w:val="22"/>
+          <w:szCs w:val="22"/>
+        </w:rPr>
+        <w:t>this</w:t>
+      </w:r>
+      <w:r>
+        <w:rPr>
+          <w:rFonts w:ascii="Sitka Text" w:eastAsiaTheme="minorEastAsia" w:hAnsi="Sitka Text" w:cstheme="minorBidi"/>
+          <w:sz w:val="22"/>
+          <w:szCs w:val="22"/>
+        </w:rPr>
+        <w:t xml:space="preserve"> project, the deployment execution is fully automated through a series of GitHub Actions workflows tailored for seamless integration with Docker. Upon each code push to the main branch or pull request, the workflow initiates a multi-step process. Firstly, the application is built and tested using Maven, with unit test results uploaded for analysis. SonarCloud </w:t>
+      </w:r>
+      <w:r>
+        <w:rPr>
+          <w:rFonts w:ascii="Sitka Text" w:eastAsiaTheme="minorEastAsia" w:hAnsi="Sitka Text" w:cstheme="minorBidi"/>
+          <w:sz w:val="22"/>
+          <w:szCs w:val="22"/>
+        </w:rPr>
+        <w:t>analyses</w:t>
+      </w:r>
+      <w:r>
+        <w:rPr>
+          <w:rFonts w:ascii="Sitka Text" w:eastAsiaTheme="minorEastAsia" w:hAnsi="Sitka Text" w:cstheme="minorBidi"/>
+          <w:sz w:val="22"/>
+          <w:szCs w:val="22"/>
+        </w:rPr>
+        <w:t xml:space="preserve"> the codebase. Following successful analysis, the Docker image is built, tagged, and pushed to Docker Hub for distribution. Finally, the Docker container is deployed, with the existing container stopped and removed to ensure a clean environment. The latest image is pulled from Docker Hub, a new container instance is started, and the workflow waits until the container is up and running before completion. This workflow enables efficient and reliable deployment of our Java application, seamlessly incorporating Docker into our CI/CD pipeline.</w:t>
+      </w:r>
+      <w:r>
+        <w:rPr>
+          <w:rFonts w:ascii="Sitka Text" w:eastAsiaTheme="minorEastAsia" w:hAnsi="Sitka Text" w:cstheme="minorBidi"/>
+          <w:sz w:val="22"/>
+          <w:szCs w:val="22"/>
+        </w:rPr>
+        <w:t xml:space="preserve"> </w:t>
+      </w:r>
+      <w:r>
+        <w:rPr>
+          <w:rFonts w:ascii="Sitka Text" w:eastAsiaTheme="minorEastAsia" w:hAnsi="Sitka Text" w:cstheme="minorBidi"/>
+          <w:sz w:val="22"/>
+          <w:szCs w:val="22"/>
+        </w:rPr>
+        <w:t>Fig 6.5.1 shows a summary of the pipeline.</w:t>
       </w:r>
     </w:p>
     <w:p>
       <w:pPr>
-        <w:pStyle w:val="ListParagraph"/>
-        <w:numPr>
-          <w:ilvl w:val="0"/>
-          <w:numId w:val="21"/>
-        </w:numPr>
-        <w:spacing w:before="120" w:after="0" w:line="276" w:lineRule="auto"/>
-        <w:ind w:left="0"/>
-        <w:rPr>
-          <w:rFonts w:ascii="Sitka Text" w:hAnsi="Sitka Text"/>
-          <w:color w:val="F79646" w:themeColor="accent6"/>
-        </w:rPr>
-      </w:pPr>
-      <w:r>
-        <w:rPr>
-          <w:rFonts w:ascii="Sitka Text" w:hAnsi="Sitka Text"/>
-          <w:color w:val="F79646" w:themeColor="accent6"/>
-        </w:rPr>
-        <w:t>Monitor the deployment progress and handle any errors or issues that arise during deployment.</w:t>
+        <w:keepNext/>
+        <w:jc w:val="center"/>
+      </w:pPr>
+      <w:r>
+        <w:drawing>
+          <wp:inline distT="0" distB="0" distL="0" distR="0" wp14:anchorId="19EF322C" wp14:editId="35B0FC1C">
+            <wp:extent cx="4859640" cy="2200460"/>
+            <wp:effectExtent l="190500" t="190500" r="189230" b="180975"/>
+            <wp:docPr id="25" name="Picture 25"/>
+            <wp:cNvGraphicFramePr>
+              <a:graphicFrameLocks xmlns:a="http://schemas.openxmlformats.org/drawingml/2006/main" noChangeAspect="1"/>
+            </wp:cNvGraphicFramePr>
+            <a:graphic xmlns:a="http://schemas.openxmlformats.org/drawingml/2006/main">
+              <a:graphicData uri="http://schemas.openxmlformats.org/drawingml/2006/picture">
+                <pic:pic xmlns:pic="http://schemas.openxmlformats.org/drawingml/2006/picture">
+                  <pic:nvPicPr>
+                    <pic:cNvPr id="1" name=""/>
+                    <pic:cNvPicPr/>
+                  </pic:nvPicPr>
+                  <pic:blipFill>
+                    <a:blip r:embed="rId29"/>
+                    <a:stretch>
+                      <a:fillRect/>
+                    </a:stretch>
+                  </pic:blipFill>
+                  <pic:spPr>
+                    <a:xfrm>
+                      <a:off x="0" y="0"/>
+                      <a:ext cx="4866685" cy="2203650"/>
+                    </a:xfrm>
+                    <a:prstGeom prst="rect">
+                      <a:avLst/>
+                    </a:prstGeom>
+                    <a:ln>
+                      <a:noFill/>
+                    </a:ln>
+                    <a:effectLst>
+                      <a:outerShdw blurRad="190500" algn="tl" rotWithShape="0">
+                        <a:srgbClr val="000000">
+                          <a:alpha val="70000"/>
+                        </a:srgbClr>
+                      </a:outerShdw>
+                    </a:effectLst>
+                  </pic:spPr>
+                </pic:pic>
+              </a:graphicData>
+            </a:graphic>
+          </wp:inline>
+        </w:drawing>
       </w:r>
     </w:p>
     <w:p>
       <w:pPr>
+        <w:pStyle w:val="Caption"/>
+        <w:jc w:val="center"/>
+      </w:pPr>
+      <w:r>
+        <w:t xml:space="preserve">Fig </w:t>
+      </w:r>
+      <w:r>
+        <w:fldChar w:fldCharType="begin"/>
+      </w:r>
+      <w:r>
+        <w:instrText xml:space="preserve"> SEQ Fig \* ARABIC </w:instrText>
+      </w:r>
+      <w:r>
+        <w:fldChar w:fldCharType="separate"/>
+      </w:r>
+      <w:r>
+        <w:rPr>
+          <w:noProof/>
+        </w:rPr>
+        <w:t>7</w:t>
+      </w:r>
+      <w:r>
+        <w:fldChar w:fldCharType="end"/>
+      </w:r>
+      <w:r>
+        <w:t xml:space="preserve"> CI/CD Pipeline</w:t>
+      </w:r>
+    </w:p>
+    <w:p>
+      <w:pPr>
         <w:pStyle w:val="Heading2"/>
         <w:spacing w:line="276" w:lineRule="auto"/>
         <w:rPr>
           <w:rFonts w:ascii="Sitka Text" w:eastAsiaTheme="minorHAnsi" w:hAnsi="Sitka Text"/>
         </w:rPr>
       </w:pPr>
-      <w:bookmarkStart w:id="32" w:name="_Toc164948830"/>
       <w:r>
         <w:rPr>
           <w:rFonts w:ascii="Sitka Text" w:eastAsiaTheme="minorHAnsi" w:hAnsi="Sitka Text"/>
@@ -8706,51 +9043,61 @@
     </w:p>
     <w:p>
       <w:pPr>
-        <w:pStyle w:val="ListParagraph"/>
-        <w:numPr>
-          <w:ilvl w:val="0"/>
-          <w:numId w:val="22"/>
-        </w:numPr>
         <w:spacing w:before="120" w:after="0" w:line="276" w:lineRule="auto"/>
-        <w:ind w:left="0"/>
+        <w:ind w:left="-360"/>
         <w:rPr>
           <w:rFonts w:ascii="Sitka Text" w:hAnsi="Sitka Text"/>
           <w:color w:val="F79646" w:themeColor="accent6"/>
-        </w:rPr>
-      </w:pPr>
+          <w:sz w:val="22"/>
+          <w:szCs w:val="22"/>
+        </w:rPr>
+      </w:pPr>
+      <w:r>
+        <w:rPr>
+          <w:rFonts w:ascii="Sitka Text" w:hAnsi="Sitka Text"/>
+          <w:sz w:val="22"/>
+          <w:szCs w:val="22"/>
+        </w:rPr>
+        <w:t xml:space="preserve">The post-deployment process ensures that the deployed application is functioning correctly in the </w:t>
+      </w:r>
+      <w:r>
+        <w:rPr>
+          <w:rFonts w:ascii="Sitka Text" w:hAnsi="Sitka Text"/>
+          <w:sz w:val="22"/>
+          <w:szCs w:val="22"/>
+        </w:rPr>
+        <w:t>GitHub</w:t>
+      </w:r>
+      <w:r>
+        <w:rPr>
+          <w:rFonts w:ascii="Sitka Text" w:hAnsi="Sitka Text"/>
+          <w:sz w:val="22"/>
+          <w:szCs w:val="22"/>
+        </w:rPr>
+        <w:t xml:space="preserve"> environment. In this GitHub Actions workflow, after the Docker container is deployed, we wait for it to start running. Once the container is running, we execute a simple post-deployment test by sending a HTTP request to the application endpoint</w:t>
+      </w:r>
+      <w:r>
+        <w:rPr>
+          <w:rFonts w:ascii="Sitka Text" w:hAnsi="Sitka Text"/>
+          <w:sz w:val="22"/>
+          <w:szCs w:val="22"/>
+        </w:rPr>
+        <w:t xml:space="preserve">. </w:t>
+      </w:r>
+      <w:r>
+        <w:rPr>
+          <w:rFonts w:ascii="Sitka Text" w:hAnsi="Sitka Text"/>
+          <w:sz w:val="22"/>
+          <w:szCs w:val="22"/>
+        </w:rPr>
+        <w:t>If the request succeeds, indicating that the application is accessible and responsive, we consider the post-deployment test passed. This basic test helps validate the deployment and ensures that the application is ready for use.</w:t>
+      </w:r>
       <w:r>
         <w:rPr>
           <w:rFonts w:ascii="Sitka Text" w:hAnsi="Sitka Text"/>
           <w:color w:val="F79646" w:themeColor="accent6"/>
-        </w:rPr>
-        <w:t>Conduct thorough testing to ensure that the application functions correctly in the new environment.</w:t>
-      </w:r>
-    </w:p>
-    <w:p>
-      <w:pPr>
-        <w:pStyle w:val="ListParagraph"/>
-        <w:numPr>
-          <w:ilvl w:val="0"/>
-          <w:numId w:val="22"/>
-        </w:numPr>
-        <w:spacing w:before="120" w:after="0" w:line="276" w:lineRule="auto"/>
-        <w:ind w:left="0"/>
-        <w:rPr>
-          <w:rFonts w:ascii="Sitka Text" w:hAnsi="Sitka Text"/>
-          <w:color w:val="F79646" w:themeColor="accent6"/>
-        </w:rPr>
-      </w:pPr>
-      <w:r>
-        <w:rPr>
-          <w:rFonts w:ascii="Sitka Text" w:hAnsi="Sitka Text"/>
-          <w:color w:val="F79646" w:themeColor="accent6"/>
-        </w:rPr>
-        <w:t>Perform integration tests, end-to-end tests, and performance tests to validate the deployment's integrity.</w:t>
-      </w:r>
-      <w:r>
-        <w:rPr>
-          <w:rFonts w:ascii="Sitka Text" w:hAnsi="Sitka Text"/>
-          <w:color w:val="F79646" w:themeColor="accent6"/>
+          <w:sz w:val="22"/>
+          <w:szCs w:val="22"/>
         </w:rPr>
         <w:br w:type="page"/>
       </w:r>
@@ -8802,7 +9149,6 @@
             <w:p>
               <w:pPr>
                 <w:pStyle w:val="Bibliography"/>
-                <w:spacing w:before="120" w:after="0" w:line="276" w:lineRule="auto"/>
                 <w:rPr>
                   <w:noProof/>
                   <w:sz w:val="24"/>
@@ -8863,7 +9209,6 @@
             <w:p>
               <w:pPr>
                 <w:pStyle w:val="Bibliography"/>
-                <w:spacing w:before="120" w:after="0" w:line="276" w:lineRule="auto"/>
                 <w:rPr>
                   <w:noProof/>
                 </w:rPr>
@@ -8913,7 +9258,6 @@
             <w:p>
               <w:pPr>
                 <w:pStyle w:val="Bibliography"/>
-                <w:spacing w:before="120" w:after="0" w:line="276" w:lineRule="auto"/>
                 <w:rPr>
                   <w:noProof/>
                 </w:rPr>
@@ -8963,7 +9307,6 @@
             <w:p>
               <w:pPr>
                 <w:pStyle w:val="Bibliography"/>
-                <w:spacing w:before="120" w:after="0" w:line="276" w:lineRule="auto"/>
                 <w:rPr>
                   <w:noProof/>
                 </w:rPr>
@@ -9013,7 +9356,6 @@
             <w:p>
               <w:pPr>
                 <w:pStyle w:val="Bibliography"/>
-                <w:spacing w:before="120" w:after="0" w:line="276" w:lineRule="auto"/>
                 <w:rPr>
                   <w:noProof/>
                 </w:rPr>
@@ -9063,7 +9405,6 @@
             <w:p>
               <w:pPr>
                 <w:pStyle w:val="Bibliography"/>
-                <w:spacing w:before="120" w:after="0" w:line="276" w:lineRule="auto"/>
                 <w:rPr>
                   <w:noProof/>
                 </w:rPr>
@@ -15711,7 +16052,7 @@
 </file>
 
 <file path=customXml/itemProps1.xml><?xml version="1.0" encoding="utf-8"?>
-<ds:datastoreItem xmlns:ds="http://schemas.openxmlformats.org/officeDocument/2006/customXml" ds:itemID="{E0637A8E-C39F-47D7-978B-A305140C9B14}">
+<ds:datastoreItem xmlns:ds="http://schemas.openxmlformats.org/officeDocument/2006/customXml" ds:itemID="{FE8A04F0-680E-4AE6-A511-135B4E39EE1D}">
   <ds:schemaRefs>
     <ds:schemaRef ds:uri="http://schemas.openxmlformats.org/officeDocument/2006/bibliography"/>
   </ds:schemaRefs>

</xml_diff>

<commit_message>
Removed test, not workign
</commit_message>
<xml_diff>
--- a/Report_Deirdre_Lee_.docx
+++ b/Report_Deirdre_Lee_.docx
@@ -13,6 +13,7 @@
           <w:docPartUnique/>
         </w:docPartObj>
       </w:sdtPr>
+      <w:sdtEndPr/>
       <w:sdtContent>
         <w:p>
           <w:pPr>
@@ -107,6 +108,7 @@
                                     <w:dataBinding w:prefixMappings="xmlns:ns0='http://purl.org/dc/elements/1.1/' xmlns:ns1='http://schemas.openxmlformats.org/package/2006/metadata/core-properties' " w:xpath="/ns1:coreProperties[1]/ns0:title[1]" w:storeItemID="{6C3C8BC8-F283-45AE-878A-BAB7291924A1}"/>
                                     <w:text/>
                                   </w:sdtPr>
+                                  <w:sdtEndPr/>
                                   <w:sdtContent>
                                     <w:p>
                                       <w:pPr>
@@ -144,6 +146,7 @@
                                     <w:dataBinding w:prefixMappings="xmlns:ns0='http://purl.org/dc/elements/1.1/' xmlns:ns1='http://schemas.openxmlformats.org/package/2006/metadata/core-properties' " w:xpath="/ns1:coreProperties[1]/ns0:subject[1]" w:storeItemID="{6C3C8BC8-F283-45AE-878A-BAB7291924A1}"/>
                                     <w:text/>
                                   </w:sdtPr>
+                                  <w:sdtEndPr/>
                                   <w:sdtContent>
                                     <w:p>
                                       <w:pPr>
@@ -264,6 +267,7 @@
                                     <w:dataBinding w:prefixMappings="xmlns:ns0='http://purl.org/dc/elements/1.1/' xmlns:ns1='http://schemas.openxmlformats.org/package/2006/metadata/core-properties' " w:xpath="/ns1:coreProperties[1]/ns0:creator[1]" w:storeItemID="{6C3C8BC8-F283-45AE-878A-BAB7291924A1}"/>
                                     <w:text/>
                                   </w:sdtPr>
+                                  <w:sdtEndPr/>
                                   <w:sdtContent>
                                     <w:p>
                                       <w:pPr>
@@ -353,6 +357,7 @@
                               <w:dataBinding w:prefixMappings="xmlns:ns0='http://purl.org/dc/elements/1.1/' xmlns:ns1='http://schemas.openxmlformats.org/package/2006/metadata/core-properties' " w:xpath="/ns1:coreProperties[1]/ns0:title[1]" w:storeItemID="{6C3C8BC8-F283-45AE-878A-BAB7291924A1}"/>
                               <w:text/>
                             </w:sdtPr>
+                            <w:sdtEndPr/>
                             <w:sdtContent>
                               <w:p>
                                 <w:pPr>
@@ -390,6 +395,7 @@
                               <w:dataBinding w:prefixMappings="xmlns:ns0='http://purl.org/dc/elements/1.1/' xmlns:ns1='http://schemas.openxmlformats.org/package/2006/metadata/core-properties' " w:xpath="/ns1:coreProperties[1]/ns0:subject[1]" w:storeItemID="{6C3C8BC8-F283-45AE-878A-BAB7291924A1}"/>
                               <w:text/>
                             </w:sdtPr>
+                            <w:sdtEndPr/>
                             <w:sdtContent>
                               <w:p>
                                 <w:pPr>
@@ -435,6 +441,7 @@
                               <w:dataBinding w:prefixMappings="xmlns:ns0='http://purl.org/dc/elements/1.1/' xmlns:ns1='http://schemas.openxmlformats.org/package/2006/metadata/core-properties' " w:xpath="/ns1:coreProperties[1]/ns0:creator[1]" w:storeItemID="{6C3C8BC8-F283-45AE-878A-BAB7291924A1}"/>
                               <w:text/>
                             </w:sdtPr>
+                            <w:sdtEndPr/>
                             <w:sdtContent>
                               <w:p>
                                 <w:pPr>
@@ -504,8 +511,10 @@
     <w:sdt>
       <w:sdtPr>
         <w:rPr>
-          <w:rFonts w:ascii="Sitka Text" w:eastAsiaTheme="minorHAnsi" w:hAnsi="Sitka Text"/>
+          <w:rFonts w:ascii="Sitka Text" w:eastAsiaTheme="minorHAnsi" w:hAnsi="Sitka Text" w:cstheme="minorBidi"/>
           <w:color w:val="auto"/>
+          <w:sz w:val="21"/>
+          <w:szCs w:val="21"/>
         </w:rPr>
         <w:id w:val="-107285836"/>
         <w:docPartObj>
@@ -515,12 +524,10 @@
       </w:sdtPr>
       <w:sdtEndPr>
         <w:rPr>
-          <w:rFonts w:eastAsiaTheme="minorEastAsia" w:cstheme="minorBidi"/>
+          <w:rFonts w:eastAsiaTheme="minorEastAsia"/>
           <w:b/>
           <w:bCs/>
           <w:noProof/>
-          <w:sz w:val="21"/>
-          <w:szCs w:val="21"/>
         </w:rPr>
       </w:sdtEndPr>
       <w:sdtContent>
@@ -571,7 +578,7 @@
             </w:rPr>
             <w:fldChar w:fldCharType="separate"/>
           </w:r>
-          <w:hyperlink w:anchor="_Toc164973962" w:history="1">
+          <w:hyperlink w:anchor="_Toc165016131" w:history="1">
             <w:r>
               <w:rPr>
                 <w:rStyle w:val="Hyperlink"/>
@@ -598,7 +605,7 @@
                 <w:noProof/>
                 <w:webHidden/>
               </w:rPr>
-              <w:instrText xml:space="preserve"> PAGEREF _Toc164973962 \h </w:instrText>
+              <w:instrText xml:space="preserve"> PAGEREF _Toc165016131 \h </w:instrText>
             </w:r>
             <w:r>
               <w:rPr>
@@ -618,7 +625,7 @@
                 <w:noProof/>
                 <w:webHidden/>
               </w:rPr>
-              <w:t>3</w:t>
+              <w:t>2</w:t>
             </w:r>
             <w:r>
               <w:rPr>
@@ -643,7 +650,7 @@
               <w:lang w:val="en-IE" w:eastAsia="en-IE"/>
             </w:rPr>
           </w:pPr>
-          <w:hyperlink w:anchor="_Toc164973963" w:history="1">
+          <w:hyperlink w:anchor="_Toc165016132" w:history="1">
             <w:r>
               <w:rPr>
                 <w:rStyle w:val="Hyperlink"/>
@@ -670,7 +677,7 @@
                 <w:noProof/>
                 <w:webHidden/>
               </w:rPr>
-              <w:instrText xml:space="preserve"> PAGEREF _Toc164973963 \h </w:instrText>
+              <w:instrText xml:space="preserve"> PAGEREF _Toc165016132 \h </w:instrText>
             </w:r>
             <w:r>
               <w:rPr>
@@ -690,7 +697,7 @@
                 <w:noProof/>
                 <w:webHidden/>
               </w:rPr>
-              <w:t>3</w:t>
+              <w:t>2</w:t>
             </w:r>
             <w:r>
               <w:rPr>
@@ -715,7 +722,7 @@
               <w:lang w:val="en-IE" w:eastAsia="en-IE"/>
             </w:rPr>
           </w:pPr>
-          <w:hyperlink w:anchor="_Toc164973964" w:history="1">
+          <w:hyperlink w:anchor="_Toc165016133" w:history="1">
             <w:r>
               <w:rPr>
                 <w:rStyle w:val="Hyperlink"/>
@@ -742,7 +749,7 @@
                 <w:noProof/>
                 <w:webHidden/>
               </w:rPr>
-              <w:instrText xml:space="preserve"> PAGEREF _Toc164973964 \h </w:instrText>
+              <w:instrText xml:space="preserve"> PAGEREF _Toc165016133 \h </w:instrText>
             </w:r>
             <w:r>
               <w:rPr>
@@ -762,7 +769,7 @@
                 <w:noProof/>
                 <w:webHidden/>
               </w:rPr>
-              <w:t>3</w:t>
+              <w:t>2</w:t>
             </w:r>
             <w:r>
               <w:rPr>
@@ -787,7 +794,7 @@
               <w:lang w:val="en-IE" w:eastAsia="en-IE"/>
             </w:rPr>
           </w:pPr>
-          <w:hyperlink w:anchor="_Toc164973965" w:history="1">
+          <w:hyperlink w:anchor="_Toc165016134" w:history="1">
             <w:r>
               <w:rPr>
                 <w:rStyle w:val="Hyperlink"/>
@@ -814,7 +821,7 @@
                 <w:noProof/>
                 <w:webHidden/>
               </w:rPr>
-              <w:instrText xml:space="preserve"> PAGEREF _Toc164973965 \h </w:instrText>
+              <w:instrText xml:space="preserve"> PAGEREF _Toc165016134 \h </w:instrText>
             </w:r>
             <w:r>
               <w:rPr>
@@ -834,7 +841,7 @@
                 <w:noProof/>
                 <w:webHidden/>
               </w:rPr>
-              <w:t>4</w:t>
+              <w:t>3</w:t>
             </w:r>
             <w:r>
               <w:rPr>
@@ -859,7 +866,7 @@
               <w:lang w:val="en-IE" w:eastAsia="en-IE"/>
             </w:rPr>
           </w:pPr>
-          <w:hyperlink w:anchor="_Toc164973966" w:history="1">
+          <w:hyperlink w:anchor="_Toc165016135" w:history="1">
             <w:r>
               <w:rPr>
                 <w:rStyle w:val="Hyperlink"/>
@@ -886,7 +893,7 @@
                 <w:noProof/>
                 <w:webHidden/>
               </w:rPr>
-              <w:instrText xml:space="preserve"> PAGEREF _Toc164973966 \h </w:instrText>
+              <w:instrText xml:space="preserve"> PAGEREF _Toc165016135 \h </w:instrText>
             </w:r>
             <w:r>
               <w:rPr>
@@ -906,7 +913,7 @@
                 <w:noProof/>
                 <w:webHidden/>
               </w:rPr>
-              <w:t>4</w:t>
+              <w:t>3</w:t>
             </w:r>
             <w:r>
               <w:rPr>
@@ -931,7 +938,7 @@
               <w:lang w:val="en-IE" w:eastAsia="en-IE"/>
             </w:rPr>
           </w:pPr>
-          <w:hyperlink w:anchor="_Toc164973968" w:history="1">
+          <w:hyperlink w:anchor="_Toc165016137" w:history="1">
             <w:r>
               <w:rPr>
                 <w:rStyle w:val="Hyperlink"/>
@@ -958,7 +965,7 @@
                 <w:noProof/>
                 <w:webHidden/>
               </w:rPr>
-              <w:instrText xml:space="preserve"> PAGEREF _Toc164973968 \h </w:instrText>
+              <w:instrText xml:space="preserve"> PAGEREF _Toc165016137 \h </w:instrText>
             </w:r>
             <w:r>
               <w:rPr>
@@ -978,7 +985,7 @@
                 <w:noProof/>
                 <w:webHidden/>
               </w:rPr>
-              <w:t>4</w:t>
+              <w:t>3</w:t>
             </w:r>
             <w:r>
               <w:rPr>
@@ -1003,7 +1010,7 @@
               <w:lang w:val="en-IE" w:eastAsia="en-IE"/>
             </w:rPr>
           </w:pPr>
-          <w:hyperlink w:anchor="_Toc164973969" w:history="1">
+          <w:hyperlink w:anchor="_Toc165016138" w:history="1">
             <w:r>
               <w:rPr>
                 <w:rStyle w:val="Hyperlink"/>
@@ -1030,7 +1037,7 @@
                 <w:noProof/>
                 <w:webHidden/>
               </w:rPr>
-              <w:instrText xml:space="preserve"> PAGEREF _Toc164973969 \h </w:instrText>
+              <w:instrText xml:space="preserve"> PAGEREF _Toc165016138 \h </w:instrText>
             </w:r>
             <w:r>
               <w:rPr>
@@ -1050,7 +1057,7 @@
                 <w:noProof/>
                 <w:webHidden/>
               </w:rPr>
-              <w:t>5</w:t>
+              <w:t>4</w:t>
             </w:r>
             <w:r>
               <w:rPr>
@@ -1075,7 +1082,7 @@
               <w:lang w:val="en-IE" w:eastAsia="en-IE"/>
             </w:rPr>
           </w:pPr>
-          <w:hyperlink w:anchor="_Toc164973970" w:history="1">
+          <w:hyperlink w:anchor="_Toc165016139" w:history="1">
             <w:r>
               <w:rPr>
                 <w:rStyle w:val="Hyperlink"/>
@@ -1102,7 +1109,7 @@
                 <w:noProof/>
                 <w:webHidden/>
               </w:rPr>
-              <w:instrText xml:space="preserve"> PAGEREF _Toc164973970 \h </w:instrText>
+              <w:instrText xml:space="preserve"> PAGEREF _Toc165016139 \h </w:instrText>
             </w:r>
             <w:r>
               <w:rPr>
@@ -1122,7 +1129,7 @@
                 <w:noProof/>
                 <w:webHidden/>
               </w:rPr>
-              <w:t>6</w:t>
+              <w:t>5</w:t>
             </w:r>
             <w:r>
               <w:rPr>
@@ -1147,7 +1154,7 @@
               <w:lang w:val="en-IE" w:eastAsia="en-IE"/>
             </w:rPr>
           </w:pPr>
-          <w:hyperlink w:anchor="_Toc164973971" w:history="1">
+          <w:hyperlink w:anchor="_Toc165016140" w:history="1">
             <w:r>
               <w:rPr>
                 <w:rStyle w:val="Hyperlink"/>
@@ -1174,7 +1181,7 @@
                 <w:noProof/>
                 <w:webHidden/>
               </w:rPr>
-              <w:instrText xml:space="preserve"> PAGEREF _Toc164973971 \h </w:instrText>
+              <w:instrText xml:space="preserve"> PAGEREF _Toc165016140 \h </w:instrText>
             </w:r>
             <w:r>
               <w:rPr>
@@ -1194,7 +1201,7 @@
                 <w:noProof/>
                 <w:webHidden/>
               </w:rPr>
-              <w:t>6</w:t>
+              <w:t>5</w:t>
             </w:r>
             <w:r>
               <w:rPr>
@@ -1219,30 +1226,13 @@
               <w:lang w:val="en-IE" w:eastAsia="en-IE"/>
             </w:rPr>
           </w:pPr>
-          <w:hyperlink w:anchor="_Toc164973972" w:history="1">
+          <w:hyperlink w:anchor="_Toc165016141" w:history="1">
             <w:r>
               <w:rPr>
                 <w:rStyle w:val="Hyperlink"/>
-                <w:rFonts w:ascii="Sitka Text" w:hAnsi="Sitka Text"/>
-                <w:noProof/>
-              </w:rPr>
-              <w:t xml:space="preserve">Since Git authentication had </w:t>
-            </w:r>
-            <w:r>
-              <w:rPr>
-                <w:rStyle w:val="Hyperlink"/>
-                <w:rFonts w:ascii="Sitka Text" w:hAnsi="Sitka Text"/>
-                <w:noProof/>
-              </w:rPr>
-              <w:t>b</w:t>
-            </w:r>
-            <w:r>
-              <w:rPr>
-                <w:rStyle w:val="Hyperlink"/>
-                <w:rFonts w:ascii="Sitka Text" w:hAnsi="Sitka Text"/>
-                <w:noProof/>
-              </w:rPr>
-              <w:t>een previously configured on the project laptop for GitHub, there was no need to set up this step again.</w:t>
+                <w:noProof/>
+              </w:rPr>
+              <w:t>Stage 2.5: Configure GitHub Actions to send notifications</w:t>
             </w:r>
             <w:r>
               <w:rPr>
@@ -1263,7 +1253,7 @@
                 <w:noProof/>
                 <w:webHidden/>
               </w:rPr>
-              <w:instrText xml:space="preserve"> PAGEREF _Toc164973972 \h </w:instrText>
+              <w:instrText xml:space="preserve"> PAGEREF _Toc165016141 \h </w:instrText>
             </w:r>
             <w:r>
               <w:rPr>
@@ -1283,7 +1273,7 @@
                 <w:noProof/>
                 <w:webHidden/>
               </w:rPr>
-              <w:t>6</w:t>
+              <w:t>5</w:t>
             </w:r>
             <w:r>
               <w:rPr>
@@ -1308,13 +1298,13 @@
               <w:lang w:val="en-IE" w:eastAsia="en-IE"/>
             </w:rPr>
           </w:pPr>
-          <w:hyperlink w:anchor="_Toc164973973" w:history="1">
+          <w:hyperlink w:anchor="_Toc165016142" w:history="1">
             <w:r>
               <w:rPr>
                 <w:rStyle w:val="Hyperlink"/>
                 <w:noProof/>
               </w:rPr>
-              <w:t>Stage 2.5: Configure GitHub Actions to send notifications</w:t>
+              <w:t>Stage 2.6: Unit Test Execution</w:t>
             </w:r>
             <w:r>
               <w:rPr>
@@ -1335,7 +1325,7 @@
                 <w:noProof/>
                 <w:webHidden/>
               </w:rPr>
-              <w:instrText xml:space="preserve"> PAGEREF _Toc164973973 \h </w:instrText>
+              <w:instrText xml:space="preserve"> PAGEREF _Toc165016142 \h </w:instrText>
             </w:r>
             <w:r>
               <w:rPr>
@@ -1380,13 +1370,13 @@
               <w:lang w:val="en-IE" w:eastAsia="en-IE"/>
             </w:rPr>
           </w:pPr>
-          <w:hyperlink w:anchor="_Toc164973974" w:history="1">
+          <w:hyperlink w:anchor="_Toc165016143" w:history="1">
             <w:r>
               <w:rPr>
                 <w:rStyle w:val="Hyperlink"/>
                 <w:noProof/>
               </w:rPr>
-              <w:t>Stage 2.6: Unit Test Execution</w:t>
+              <w:t>Stage 2.7: Code Quality Tools</w:t>
             </w:r>
             <w:r>
               <w:rPr>
@@ -1407,7 +1397,7 @@
                 <w:noProof/>
                 <w:webHidden/>
               </w:rPr>
-              <w:instrText xml:space="preserve"> PAGEREF _Toc164973974 \h </w:instrText>
+              <w:instrText xml:space="preserve"> PAGEREF _Toc165016143 \h </w:instrText>
             </w:r>
             <w:r>
               <w:rPr>
@@ -1428,6 +1418,78 @@
                 <w:webHidden/>
               </w:rPr>
               <w:t>7</w:t>
+            </w:r>
+            <w:r>
+              <w:rPr>
+                <w:noProof/>
+                <w:webHidden/>
+              </w:rPr>
+              <w:fldChar w:fldCharType="end"/>
+            </w:r>
+          </w:hyperlink>
+        </w:p>
+        <w:p>
+          <w:pPr>
+            <w:pStyle w:val="TOC1"/>
+            <w:tabs>
+              <w:tab w:val="right" w:leader="dot" w:pos="9016"/>
+            </w:tabs>
+            <w:rPr>
+              <w:rFonts w:cstheme="minorBidi"/>
+              <w:noProof/>
+              <w:sz w:val="22"/>
+              <w:szCs w:val="22"/>
+              <w:lang w:val="en-IE" w:eastAsia="en-IE"/>
+            </w:rPr>
+          </w:pPr>
+          <w:hyperlink w:anchor="_Toc165016144" w:history="1">
+            <w:r>
+              <w:rPr>
+                <w:rStyle w:val="Hyperlink"/>
+                <w:noProof/>
+              </w:rPr>
+              <w:t>Stage 3: Building the Code &amp; Configuring the Pipeline</w:t>
+            </w:r>
+            <w:r>
+              <w:rPr>
+                <w:noProof/>
+                <w:webHidden/>
+              </w:rPr>
+              <w:tab/>
+            </w:r>
+            <w:r>
+              <w:rPr>
+                <w:noProof/>
+                <w:webHidden/>
+              </w:rPr>
+              <w:fldChar w:fldCharType="begin"/>
+            </w:r>
+            <w:r>
+              <w:rPr>
+                <w:noProof/>
+                <w:webHidden/>
+              </w:rPr>
+              <w:instrText xml:space="preserve"> PAGEREF _Toc165016144 \h </w:instrText>
+            </w:r>
+            <w:r>
+              <w:rPr>
+                <w:noProof/>
+                <w:webHidden/>
+              </w:rPr>
+            </w:r>
+            <w:r>
+              <w:rPr>
+                <w:noProof/>
+                <w:webHidden/>
+              </w:rPr>
+              <w:fldChar w:fldCharType="separate"/>
+            </w:r>
+            <w:r>
+              <w:rPr>
+                <w:noProof/>
+                <w:webHidden/>
+              </w:rPr>
+              <w:t>8</w:t>
             </w:r>
             <w:r>
               <w:rPr>
@@ -1452,13 +1514,13 @@
               <w:lang w:val="en-IE" w:eastAsia="en-IE"/>
             </w:rPr>
           </w:pPr>
-          <w:hyperlink w:anchor="_Toc164973975" w:history="1">
+          <w:hyperlink w:anchor="_Toc165016145" w:history="1">
             <w:r>
               <w:rPr>
                 <w:rStyle w:val="Hyperlink"/>
                 <w:noProof/>
               </w:rPr>
-              <w:t>Stage 2.7: Code Quality Tools</w:t>
+              <w:t>Stage 3.1: Task Pipelines</w:t>
             </w:r>
             <w:r>
               <w:rPr>
@@ -1479,7 +1541,7 @@
                 <w:noProof/>
                 <w:webHidden/>
               </w:rPr>
-              <w:instrText xml:space="preserve"> PAGEREF _Toc164973975 \h </w:instrText>
+              <w:instrText xml:space="preserve"> PAGEREF _Toc165016145 \h </w:instrText>
             </w:r>
             <w:r>
               <w:rPr>
@@ -1500,6 +1562,151 @@
                 <w:webHidden/>
               </w:rPr>
               <w:t>8</w:t>
+            </w:r>
+            <w:r>
+              <w:rPr>
+                <w:noProof/>
+                <w:webHidden/>
+              </w:rPr>
+              <w:fldChar w:fldCharType="end"/>
+            </w:r>
+          </w:hyperlink>
+        </w:p>
+        <w:p>
+          <w:pPr>
+            <w:pStyle w:val="TOC2"/>
+            <w:tabs>
+              <w:tab w:val="right" w:leader="dot" w:pos="9016"/>
+            </w:tabs>
+            <w:rPr>
+              <w:rFonts w:cstheme="minorBidi"/>
+              <w:noProof/>
+              <w:sz w:val="22"/>
+              <w:szCs w:val="22"/>
+              <w:lang w:val="en-IE" w:eastAsia="en-IE"/>
+            </w:rPr>
+          </w:pPr>
+          <w:hyperlink w:anchor="_Toc165016146" w:history="1">
+            <w:r>
+              <w:rPr>
+                <w:rStyle w:val="Hyperlink"/>
+                <w:noProof/>
+              </w:rPr>
+              <w:t>Stage 3.2: Deploy Application</w:t>
+            </w:r>
+            <w:r>
+              <w:rPr>
+                <w:noProof/>
+                <w:webHidden/>
+              </w:rPr>
+              <w:tab/>
+            </w:r>
+            <w:r>
+              <w:rPr>
+                <w:noProof/>
+                <w:webHidden/>
+              </w:rPr>
+              <w:fldChar w:fldCharType="begin"/>
+            </w:r>
+            <w:r>
+              <w:rPr>
+                <w:noProof/>
+                <w:webHidden/>
+              </w:rPr>
+              <w:instrText xml:space="preserve"> PAGEREF _Toc165016146 \h </w:instrText>
+            </w:r>
+            <w:r>
+              <w:rPr>
+                <w:noProof/>
+                <w:webHidden/>
+              </w:rPr>
+            </w:r>
+            <w:r>
+              <w:rPr>
+                <w:noProof/>
+                <w:webHidden/>
+              </w:rPr>
+              <w:fldChar w:fldCharType="separate"/>
+            </w:r>
+            <w:r>
+              <w:rPr>
+                <w:noProof/>
+                <w:webHidden/>
+              </w:rPr>
+              <w:t>8</w:t>
+            </w:r>
+            <w:r>
+              <w:rPr>
+                <w:noProof/>
+                <w:webHidden/>
+              </w:rPr>
+              <w:fldChar w:fldCharType="end"/>
+            </w:r>
+          </w:hyperlink>
+        </w:p>
+        <w:p>
+          <w:pPr>
+            <w:pStyle w:val="TOC2"/>
+            <w:tabs>
+              <w:tab w:val="right" w:leader="dot" w:pos="9016"/>
+            </w:tabs>
+            <w:rPr>
+              <w:rFonts w:cstheme="minorBidi"/>
+              <w:noProof/>
+              <w:sz w:val="22"/>
+              <w:szCs w:val="22"/>
+              <w:lang w:val="en-IE" w:eastAsia="en-IE"/>
+            </w:rPr>
+          </w:pPr>
+          <w:hyperlink w:anchor="_Toc165016147" w:history="1">
+            <w:r>
+              <w:rPr>
+                <w:rStyle w:val="Hyperlink"/>
+                <w:rFonts w:ascii="Sitka Text" w:hAnsi="Sitka Text"/>
+                <w:noProof/>
+              </w:rPr>
+              <w:t>Stage 3.3: Build Pipeline for CI Lifecycle</w:t>
+            </w:r>
+            <w:r>
+              <w:rPr>
+                <w:noProof/>
+                <w:webHidden/>
+              </w:rPr>
+              <w:tab/>
+            </w:r>
+            <w:r>
+              <w:rPr>
+                <w:noProof/>
+                <w:webHidden/>
+              </w:rPr>
+              <w:fldChar w:fldCharType="begin"/>
+            </w:r>
+            <w:r>
+              <w:rPr>
+                <w:noProof/>
+                <w:webHidden/>
+              </w:rPr>
+              <w:instrText xml:space="preserve"> PAGEREF _Toc165016147 \h </w:instrText>
+            </w:r>
+            <w:r>
+              <w:rPr>
+                <w:noProof/>
+                <w:webHidden/>
+              </w:rPr>
+            </w:r>
+            <w:r>
+              <w:rPr>
+                <w:noProof/>
+                <w:webHidden/>
+              </w:rPr>
+              <w:fldChar w:fldCharType="separate"/>
+            </w:r>
+            <w:r>
+              <w:rPr>
+                <w:noProof/>
+                <w:webHidden/>
+              </w:rPr>
+              <w:t>10</w:t>
             </w:r>
             <w:r>
               <w:rPr>
@@ -1524,13 +1731,14 @@
               <w:lang w:val="en-IE" w:eastAsia="en-IE"/>
             </w:rPr>
           </w:pPr>
-          <w:hyperlink w:anchor="_Toc164973976" w:history="1">
+          <w:hyperlink w:anchor="_Toc165016148" w:history="1">
             <w:r>
               <w:rPr>
                 <w:rStyle w:val="Hyperlink"/>
-                <w:noProof/>
-              </w:rPr>
-              <w:t>Stage 3: Building the Code &amp; Configuring the Pipeline</w:t>
+                <w:rFonts w:ascii="Sitka Text" w:hAnsi="Sitka Text"/>
+                <w:noProof/>
+              </w:rPr>
+              <w:t>Stage 4: End-to-End Automation Of The Application Delivery Lifecycle</w:t>
             </w:r>
             <w:r>
               <w:rPr>
@@ -1551,7 +1759,7 @@
                 <w:noProof/>
                 <w:webHidden/>
               </w:rPr>
-              <w:instrText xml:space="preserve"> PAGEREF _Toc164973976 \h </w:instrText>
+              <w:instrText xml:space="preserve"> PAGEREF _Toc165016148 \h </w:instrText>
             </w:r>
             <w:r>
               <w:rPr>
@@ -1571,7 +1779,7 @@
                 <w:noProof/>
                 <w:webHidden/>
               </w:rPr>
-              <w:t>9</w:t>
+              <w:t>10</w:t>
             </w:r>
             <w:r>
               <w:rPr>
@@ -1596,13 +1804,14 @@
               <w:lang w:val="en-IE" w:eastAsia="en-IE"/>
             </w:rPr>
           </w:pPr>
-          <w:hyperlink w:anchor="_Toc164973977" w:history="1">
+          <w:hyperlink w:anchor="_Toc165016149" w:history="1">
             <w:r>
               <w:rPr>
                 <w:rStyle w:val="Hyperlink"/>
-                <w:noProof/>
-              </w:rPr>
-              <w:t>Stage 3.1: Task Pipelines</w:t>
+                <w:rFonts w:ascii="Sitka Text" w:hAnsi="Sitka Text"/>
+                <w:noProof/>
+              </w:rPr>
+              <w:t>Stage 4.1: Docker Installation and Configuration</w:t>
             </w:r>
             <w:r>
               <w:rPr>
@@ -1623,7 +1832,7 @@
                 <w:noProof/>
                 <w:webHidden/>
               </w:rPr>
-              <w:instrText xml:space="preserve"> PAGEREF _Toc164973977 \h </w:instrText>
+              <w:instrText xml:space="preserve"> PAGEREF _Toc165016149 \h </w:instrText>
             </w:r>
             <w:r>
               <w:rPr>
@@ -1643,7 +1852,80 @@
                 <w:noProof/>
                 <w:webHidden/>
               </w:rPr>
-              <w:t>9</w:t>
+              <w:t>10</w:t>
+            </w:r>
+            <w:r>
+              <w:rPr>
+                <w:noProof/>
+                <w:webHidden/>
+              </w:rPr>
+              <w:fldChar w:fldCharType="end"/>
+            </w:r>
+          </w:hyperlink>
+        </w:p>
+        <w:p>
+          <w:pPr>
+            <w:pStyle w:val="TOC1"/>
+            <w:tabs>
+              <w:tab w:val="right" w:leader="dot" w:pos="9016"/>
+            </w:tabs>
+            <w:rPr>
+              <w:rFonts w:cstheme="minorBidi"/>
+              <w:noProof/>
+              <w:sz w:val="22"/>
+              <w:szCs w:val="22"/>
+              <w:lang w:val="en-IE" w:eastAsia="en-IE"/>
+            </w:rPr>
+          </w:pPr>
+          <w:hyperlink w:anchor="_Toc165016150" w:history="1">
+            <w:r>
+              <w:rPr>
+                <w:rStyle w:val="Hyperlink"/>
+                <w:rFonts w:ascii="Sitka Text" w:hAnsi="Sitka Text"/>
+                <w:noProof/>
+              </w:rPr>
+              <w:t>Stage 5: Cloud Provisioning and Configuration Management</w:t>
+            </w:r>
+            <w:r>
+              <w:rPr>
+                <w:noProof/>
+                <w:webHidden/>
+              </w:rPr>
+              <w:tab/>
+            </w:r>
+            <w:r>
+              <w:rPr>
+                <w:noProof/>
+                <w:webHidden/>
+              </w:rPr>
+              <w:fldChar w:fldCharType="begin"/>
+            </w:r>
+            <w:r>
+              <w:rPr>
+                <w:noProof/>
+                <w:webHidden/>
+              </w:rPr>
+              <w:instrText xml:space="preserve"> PAGEREF _Toc165016150 \h </w:instrText>
+            </w:r>
+            <w:r>
+              <w:rPr>
+                <w:noProof/>
+                <w:webHidden/>
+              </w:rPr>
+            </w:r>
+            <w:r>
+              <w:rPr>
+                <w:noProof/>
+                <w:webHidden/>
+              </w:rPr>
+              <w:fldChar w:fldCharType="separate"/>
+            </w:r>
+            <w:r>
+              <w:rPr>
+                <w:noProof/>
+                <w:webHidden/>
+              </w:rPr>
+              <w:t>11</w:t>
             </w:r>
             <w:r>
               <w:rPr>
@@ -1668,13 +1950,14 @@
               <w:lang w:val="en-IE" w:eastAsia="en-IE"/>
             </w:rPr>
           </w:pPr>
-          <w:hyperlink w:anchor="_Toc164973978" w:history="1">
+          <w:hyperlink w:anchor="_Toc165016151" w:history="1">
             <w:r>
               <w:rPr>
                 <w:rStyle w:val="Hyperlink"/>
-                <w:noProof/>
-              </w:rPr>
-              <w:t>Stage 3.2: Deploy Application</w:t>
+                <w:rFonts w:ascii="Sitka Text" w:hAnsi="Sitka Text"/>
+                <w:noProof/>
+              </w:rPr>
+              <w:t>Stage 5.1: Resource Provisioning in a Cloud Environment</w:t>
             </w:r>
             <w:r>
               <w:rPr>
@@ -1695,7 +1978,7 @@
                 <w:noProof/>
                 <w:webHidden/>
               </w:rPr>
-              <w:instrText xml:space="preserve"> PAGEREF _Toc164973978 \h </w:instrText>
+              <w:instrText xml:space="preserve"> PAGEREF _Toc165016151 \h </w:instrText>
             </w:r>
             <w:r>
               <w:rPr>
@@ -1715,7 +1998,96 @@
                 <w:noProof/>
                 <w:webHidden/>
               </w:rPr>
-              <w:t>9</w:t>
+              <w:t>11</w:t>
+            </w:r>
+            <w:r>
+              <w:rPr>
+                <w:noProof/>
+                <w:webHidden/>
+              </w:rPr>
+              <w:fldChar w:fldCharType="end"/>
+            </w:r>
+          </w:hyperlink>
+        </w:p>
+        <w:p>
+          <w:pPr>
+            <w:pStyle w:val="TOC1"/>
+            <w:tabs>
+              <w:tab w:val="right" w:leader="dot" w:pos="9016"/>
+            </w:tabs>
+            <w:rPr>
+              <w:rFonts w:cstheme="minorBidi"/>
+              <w:noProof/>
+              <w:sz w:val="22"/>
+              <w:szCs w:val="22"/>
+              <w:lang w:val="en-IE" w:eastAsia="en-IE"/>
+            </w:rPr>
+          </w:pPr>
+          <w:hyperlink w:anchor="_Toc165016152" w:history="1">
+            <w:r>
+              <w:rPr>
+                <w:rStyle w:val="Hyperlink"/>
+                <w:rFonts w:ascii="Sitka Text" w:hAnsi="Sitka Text"/>
+                <w:noProof/>
+              </w:rPr>
+              <w:t>Stage 6: Deploying App</w:t>
+            </w:r>
+            <w:r>
+              <w:rPr>
+                <w:rStyle w:val="Hyperlink"/>
+                <w:rFonts w:ascii="Sitka Text" w:hAnsi="Sitka Text"/>
+                <w:noProof/>
+              </w:rPr>
+              <w:t>l</w:t>
+            </w:r>
+            <w:r>
+              <w:rPr>
+                <w:rStyle w:val="Hyperlink"/>
+                <w:rFonts w:ascii="Sitka Text" w:hAnsi="Sitka Text"/>
+                <w:noProof/>
+              </w:rPr>
+              <w:t>ication</w:t>
+            </w:r>
+            <w:r>
+              <w:rPr>
+                <w:noProof/>
+                <w:webHidden/>
+              </w:rPr>
+              <w:tab/>
+            </w:r>
+            <w:r>
+              <w:rPr>
+                <w:noProof/>
+                <w:webHidden/>
+              </w:rPr>
+              <w:fldChar w:fldCharType="begin"/>
+            </w:r>
+            <w:r>
+              <w:rPr>
+                <w:noProof/>
+                <w:webHidden/>
+              </w:rPr>
+              <w:instrText xml:space="preserve"> PAGEREF _Toc165016152 \h </w:instrText>
+            </w:r>
+            <w:r>
+              <w:rPr>
+                <w:noProof/>
+                <w:webHidden/>
+              </w:rPr>
+            </w:r>
+            <w:r>
+              <w:rPr>
+                <w:noProof/>
+                <w:webHidden/>
+              </w:rPr>
+              <w:fldChar w:fldCharType="separate"/>
+            </w:r>
+            <w:r>
+              <w:rPr>
+                <w:noProof/>
+                <w:webHidden/>
+              </w:rPr>
+              <w:t>11</w:t>
             </w:r>
             <w:r>
               <w:rPr>
@@ -1740,14 +2112,14 @@
               <w:lang w:val="en-IE" w:eastAsia="en-IE"/>
             </w:rPr>
           </w:pPr>
-          <w:hyperlink w:anchor="_Toc164973979" w:history="1">
+          <w:hyperlink w:anchor="_Toc165016153" w:history="1">
             <w:r>
               <w:rPr>
                 <w:rStyle w:val="Hyperlink"/>
                 <w:rFonts w:ascii="Sitka Text" w:hAnsi="Sitka Text"/>
                 <w:noProof/>
               </w:rPr>
-              <w:t>Stage 3.3: Build Pipeline for CI Lifecycle</w:t>
+              <w:t>Stage 6.1: Environment Selection</w:t>
             </w:r>
             <w:r>
               <w:rPr>
@@ -1768,7 +2140,7 @@
                 <w:noProof/>
                 <w:webHidden/>
               </w:rPr>
-              <w:instrText xml:space="preserve"> PAGEREF _Toc164973979 \h </w:instrText>
+              <w:instrText xml:space="preserve"> PAGEREF _Toc165016153 \h </w:instrText>
             </w:r>
             <w:r>
               <w:rPr>
@@ -1789,6 +2161,298 @@
                 <w:webHidden/>
               </w:rPr>
               <w:t>11</w:t>
+            </w:r>
+            <w:r>
+              <w:rPr>
+                <w:noProof/>
+                <w:webHidden/>
+              </w:rPr>
+              <w:fldChar w:fldCharType="end"/>
+            </w:r>
+          </w:hyperlink>
+        </w:p>
+        <w:p>
+          <w:pPr>
+            <w:pStyle w:val="TOC2"/>
+            <w:tabs>
+              <w:tab w:val="right" w:leader="dot" w:pos="9016"/>
+            </w:tabs>
+            <w:rPr>
+              <w:rFonts w:cstheme="minorBidi"/>
+              <w:noProof/>
+              <w:sz w:val="22"/>
+              <w:szCs w:val="22"/>
+              <w:lang w:val="en-IE" w:eastAsia="en-IE"/>
+            </w:rPr>
+          </w:pPr>
+          <w:hyperlink w:anchor="_Toc165016154" w:history="1">
+            <w:r>
+              <w:rPr>
+                <w:rStyle w:val="Hyperlink"/>
+                <w:rFonts w:ascii="Sitka Text" w:hAnsi="Sitka Text"/>
+                <w:noProof/>
+              </w:rPr>
+              <w:t>Stage 6.3: Container-Based Deployment</w:t>
+            </w:r>
+            <w:r>
+              <w:rPr>
+                <w:noProof/>
+                <w:webHidden/>
+              </w:rPr>
+              <w:tab/>
+            </w:r>
+            <w:r>
+              <w:rPr>
+                <w:noProof/>
+                <w:webHidden/>
+              </w:rPr>
+              <w:fldChar w:fldCharType="begin"/>
+            </w:r>
+            <w:r>
+              <w:rPr>
+                <w:noProof/>
+                <w:webHidden/>
+              </w:rPr>
+              <w:instrText xml:space="preserve"> PAGEREF _Toc165016154 \h </w:instrText>
+            </w:r>
+            <w:r>
+              <w:rPr>
+                <w:noProof/>
+                <w:webHidden/>
+              </w:rPr>
+            </w:r>
+            <w:r>
+              <w:rPr>
+                <w:noProof/>
+                <w:webHidden/>
+              </w:rPr>
+              <w:fldChar w:fldCharType="separate"/>
+            </w:r>
+            <w:r>
+              <w:rPr>
+                <w:noProof/>
+                <w:webHidden/>
+              </w:rPr>
+              <w:t>12</w:t>
+            </w:r>
+            <w:r>
+              <w:rPr>
+                <w:noProof/>
+                <w:webHidden/>
+              </w:rPr>
+              <w:fldChar w:fldCharType="end"/>
+            </w:r>
+          </w:hyperlink>
+        </w:p>
+        <w:p>
+          <w:pPr>
+            <w:pStyle w:val="TOC2"/>
+            <w:tabs>
+              <w:tab w:val="right" w:leader="dot" w:pos="9016"/>
+            </w:tabs>
+            <w:rPr>
+              <w:rFonts w:cstheme="minorBidi"/>
+              <w:noProof/>
+              <w:sz w:val="22"/>
+              <w:szCs w:val="22"/>
+              <w:lang w:val="en-IE" w:eastAsia="en-IE"/>
+            </w:rPr>
+          </w:pPr>
+          <w:hyperlink w:anchor="_Toc165016155" w:history="1">
+            <w:r>
+              <w:rPr>
+                <w:rStyle w:val="Hyperlink"/>
+                <w:rFonts w:ascii="Sitka Text" w:hAnsi="Sitka Text"/>
+                <w:noProof/>
+              </w:rPr>
+              <w:t>Stage 6.4: Deployment Configuration</w:t>
+            </w:r>
+            <w:r>
+              <w:rPr>
+                <w:noProof/>
+                <w:webHidden/>
+              </w:rPr>
+              <w:tab/>
+            </w:r>
+            <w:r>
+              <w:rPr>
+                <w:noProof/>
+                <w:webHidden/>
+              </w:rPr>
+              <w:fldChar w:fldCharType="begin"/>
+            </w:r>
+            <w:r>
+              <w:rPr>
+                <w:noProof/>
+                <w:webHidden/>
+              </w:rPr>
+              <w:instrText xml:space="preserve"> PAGEREF _Toc165016155 \h </w:instrText>
+            </w:r>
+            <w:r>
+              <w:rPr>
+                <w:noProof/>
+                <w:webHidden/>
+              </w:rPr>
+            </w:r>
+            <w:r>
+              <w:rPr>
+                <w:noProof/>
+                <w:webHidden/>
+              </w:rPr>
+              <w:fldChar w:fldCharType="separate"/>
+            </w:r>
+            <w:r>
+              <w:rPr>
+                <w:noProof/>
+                <w:webHidden/>
+              </w:rPr>
+              <w:t>12</w:t>
+            </w:r>
+            <w:r>
+              <w:rPr>
+                <w:noProof/>
+                <w:webHidden/>
+              </w:rPr>
+              <w:fldChar w:fldCharType="end"/>
+            </w:r>
+          </w:hyperlink>
+        </w:p>
+        <w:p>
+          <w:pPr>
+            <w:pStyle w:val="TOC2"/>
+            <w:tabs>
+              <w:tab w:val="right" w:leader="dot" w:pos="9016"/>
+            </w:tabs>
+            <w:rPr>
+              <w:rFonts w:cstheme="minorBidi"/>
+              <w:noProof/>
+              <w:sz w:val="22"/>
+              <w:szCs w:val="22"/>
+              <w:lang w:val="en-IE" w:eastAsia="en-IE"/>
+            </w:rPr>
+          </w:pPr>
+          <w:hyperlink w:anchor="_Toc165016156" w:history="1">
+            <w:r>
+              <w:rPr>
+                <w:rStyle w:val="Hyperlink"/>
+                <w:rFonts w:ascii="Sitka Text" w:hAnsi="Sitka Text"/>
+                <w:noProof/>
+              </w:rPr>
+              <w:t>Stage 6.5: Deployment Execution</w:t>
+            </w:r>
+            <w:r>
+              <w:rPr>
+                <w:noProof/>
+                <w:webHidden/>
+              </w:rPr>
+              <w:tab/>
+            </w:r>
+            <w:r>
+              <w:rPr>
+                <w:noProof/>
+                <w:webHidden/>
+              </w:rPr>
+              <w:fldChar w:fldCharType="begin"/>
+            </w:r>
+            <w:r>
+              <w:rPr>
+                <w:noProof/>
+                <w:webHidden/>
+              </w:rPr>
+              <w:instrText xml:space="preserve"> PAGEREF _Toc165016156 \h </w:instrText>
+            </w:r>
+            <w:r>
+              <w:rPr>
+                <w:noProof/>
+                <w:webHidden/>
+              </w:rPr>
+            </w:r>
+            <w:r>
+              <w:rPr>
+                <w:noProof/>
+                <w:webHidden/>
+              </w:rPr>
+              <w:fldChar w:fldCharType="separate"/>
+            </w:r>
+            <w:r>
+              <w:rPr>
+                <w:noProof/>
+                <w:webHidden/>
+              </w:rPr>
+              <w:t>12</w:t>
+            </w:r>
+            <w:r>
+              <w:rPr>
+                <w:noProof/>
+                <w:webHidden/>
+              </w:rPr>
+              <w:fldChar w:fldCharType="end"/>
+            </w:r>
+          </w:hyperlink>
+        </w:p>
+        <w:p>
+          <w:pPr>
+            <w:pStyle w:val="TOC2"/>
+            <w:tabs>
+              <w:tab w:val="right" w:leader="dot" w:pos="9016"/>
+            </w:tabs>
+            <w:rPr>
+              <w:rFonts w:cstheme="minorBidi"/>
+              <w:noProof/>
+              <w:sz w:val="22"/>
+              <w:szCs w:val="22"/>
+              <w:lang w:val="en-IE" w:eastAsia="en-IE"/>
+            </w:rPr>
+          </w:pPr>
+          <w:hyperlink w:anchor="_Toc165016157" w:history="1">
+            <w:r>
+              <w:rPr>
+                <w:rStyle w:val="Hyperlink"/>
+                <w:rFonts w:ascii="Sitka Text" w:eastAsiaTheme="minorHAnsi" w:hAnsi="Sitka Text"/>
+                <w:noProof/>
+              </w:rPr>
+              <w:t>Stage 6.5: Post-Deployment Testing</w:t>
+            </w:r>
+            <w:r>
+              <w:rPr>
+                <w:noProof/>
+                <w:webHidden/>
+              </w:rPr>
+              <w:tab/>
+            </w:r>
+            <w:r>
+              <w:rPr>
+                <w:noProof/>
+                <w:webHidden/>
+              </w:rPr>
+              <w:fldChar w:fldCharType="begin"/>
+            </w:r>
+            <w:r>
+              <w:rPr>
+                <w:noProof/>
+                <w:webHidden/>
+              </w:rPr>
+              <w:instrText xml:space="preserve"> PAGEREF _Toc165016157 \h </w:instrText>
+            </w:r>
+            <w:r>
+              <w:rPr>
+                <w:noProof/>
+                <w:webHidden/>
+              </w:rPr>
+            </w:r>
+            <w:r>
+              <w:rPr>
+                <w:noProof/>
+                <w:webHidden/>
+              </w:rPr>
+              <w:fldChar w:fldCharType="separate"/>
+            </w:r>
+            <w:r>
+              <w:rPr>
+                <w:noProof/>
+                <w:webHidden/>
+              </w:rPr>
+              <w:t>13</w:t>
             </w:r>
             <w:r>
               <w:rPr>
@@ -1813,14 +2477,14 @@
               <w:lang w:val="en-IE" w:eastAsia="en-IE"/>
             </w:rPr>
           </w:pPr>
-          <w:hyperlink w:anchor="_Toc164973980" w:history="1">
+          <w:hyperlink w:anchor="_Toc165016158" w:history="1">
             <w:r>
               <w:rPr>
                 <w:rStyle w:val="Hyperlink"/>
                 <w:rFonts w:ascii="Sitka Text" w:hAnsi="Sitka Text"/>
                 <w:noProof/>
               </w:rPr>
-              <w:t>Stage 4: End-to-End Automation Of The Application Delivery Lifecycle</w:t>
+              <w:t>References</w:t>
             </w:r>
             <w:r>
               <w:rPr>
@@ -1841,7 +2505,7 @@
                 <w:noProof/>
                 <w:webHidden/>
               </w:rPr>
-              <w:instrText xml:space="preserve"> PAGEREF _Toc164973980 \h </w:instrText>
+              <w:instrText xml:space="preserve"> PAGEREF _Toc165016158 \h </w:instrText>
             </w:r>
             <w:r>
               <w:rPr>
@@ -1861,819 +2525,7 @@
                 <w:noProof/>
                 <w:webHidden/>
               </w:rPr>
-              <w:t>11</w:t>
-            </w:r>
-            <w:r>
-              <w:rPr>
-                <w:noProof/>
-                <w:webHidden/>
-              </w:rPr>
-              <w:fldChar w:fldCharType="end"/>
-            </w:r>
-          </w:hyperlink>
-        </w:p>
-        <w:p>
-          <w:pPr>
-            <w:pStyle w:val="TOC2"/>
-            <w:tabs>
-              <w:tab w:val="right" w:leader="dot" w:pos="9016"/>
-            </w:tabs>
-            <w:rPr>
-              <w:rFonts w:cstheme="minorBidi"/>
-              <w:noProof/>
-              <w:sz w:val="22"/>
-              <w:szCs w:val="22"/>
-              <w:lang w:val="en-IE" w:eastAsia="en-IE"/>
-            </w:rPr>
-          </w:pPr>
-          <w:hyperlink w:anchor="_Toc164973981" w:history="1">
-            <w:r>
-              <w:rPr>
-                <w:rStyle w:val="Hyperlink"/>
-                <w:rFonts w:ascii="Sitka Text" w:hAnsi="Sitka Text"/>
-                <w:noProof/>
-              </w:rPr>
-              <w:t>Stage 4.1: Docker Installation and Configuration</w:t>
-            </w:r>
-            <w:r>
-              <w:rPr>
-                <w:noProof/>
-                <w:webHidden/>
-              </w:rPr>
-              <w:tab/>
-            </w:r>
-            <w:r>
-              <w:rPr>
-                <w:noProof/>
-                <w:webHidden/>
-              </w:rPr>
-              <w:fldChar w:fldCharType="begin"/>
-            </w:r>
-            <w:r>
-              <w:rPr>
-                <w:noProof/>
-                <w:webHidden/>
-              </w:rPr>
-              <w:instrText xml:space="preserve"> PAGEREF _Toc164973981 \h </w:instrText>
-            </w:r>
-            <w:r>
-              <w:rPr>
-                <w:noProof/>
-                <w:webHidden/>
-              </w:rPr>
-            </w:r>
-            <w:r>
-              <w:rPr>
-                <w:noProof/>
-                <w:webHidden/>
-              </w:rPr>
-              <w:fldChar w:fldCharType="separate"/>
-            </w:r>
-            <w:r>
-              <w:rPr>
-                <w:noProof/>
-                <w:webHidden/>
-              </w:rPr>
-              <w:t>11</w:t>
-            </w:r>
-            <w:r>
-              <w:rPr>
-                <w:noProof/>
-                <w:webHidden/>
-              </w:rPr>
-              <w:fldChar w:fldCharType="end"/>
-            </w:r>
-          </w:hyperlink>
-        </w:p>
-        <w:p>
-          <w:pPr>
-            <w:pStyle w:val="TOC1"/>
-            <w:tabs>
-              <w:tab w:val="right" w:leader="dot" w:pos="9016"/>
-            </w:tabs>
-            <w:rPr>
-              <w:rFonts w:cstheme="minorBidi"/>
-              <w:noProof/>
-              <w:sz w:val="22"/>
-              <w:szCs w:val="22"/>
-              <w:lang w:val="en-IE" w:eastAsia="en-IE"/>
-            </w:rPr>
-          </w:pPr>
-          <w:hyperlink w:anchor="_Toc164973982" w:history="1">
-            <w:r>
-              <w:rPr>
-                <w:rStyle w:val="Hyperlink"/>
-                <w:rFonts w:ascii="Sitka Text" w:hAnsi="Sitka Text"/>
-                <w:noProof/>
-              </w:rPr>
-              <w:t>Stage 5: Cloud Provisioning and Configuration Management</w:t>
-            </w:r>
-            <w:r>
-              <w:rPr>
-                <w:noProof/>
-                <w:webHidden/>
-              </w:rPr>
-              <w:tab/>
-            </w:r>
-            <w:r>
-              <w:rPr>
-                <w:noProof/>
-                <w:webHidden/>
-              </w:rPr>
-              <w:fldChar w:fldCharType="begin"/>
-            </w:r>
-            <w:r>
-              <w:rPr>
-                <w:noProof/>
-                <w:webHidden/>
-              </w:rPr>
-              <w:instrText xml:space="preserve"> PAGEREF _Toc164973982 \h </w:instrText>
-            </w:r>
-            <w:r>
-              <w:rPr>
-                <w:noProof/>
-                <w:webHidden/>
-              </w:rPr>
-            </w:r>
-            <w:r>
-              <w:rPr>
-                <w:noProof/>
-                <w:webHidden/>
-              </w:rPr>
-              <w:fldChar w:fldCharType="separate"/>
-            </w:r>
-            <w:r>
-              <w:rPr>
-                <w:noProof/>
-                <w:webHidden/>
-              </w:rPr>
-              <w:t>12</w:t>
-            </w:r>
-            <w:r>
-              <w:rPr>
-                <w:noProof/>
-                <w:webHidden/>
-              </w:rPr>
-              <w:fldChar w:fldCharType="end"/>
-            </w:r>
-          </w:hyperlink>
-        </w:p>
-        <w:p>
-          <w:pPr>
-            <w:pStyle w:val="TOC2"/>
-            <w:tabs>
-              <w:tab w:val="right" w:leader="dot" w:pos="9016"/>
-            </w:tabs>
-            <w:rPr>
-              <w:rFonts w:cstheme="minorBidi"/>
-              <w:noProof/>
-              <w:sz w:val="22"/>
-              <w:szCs w:val="22"/>
-              <w:lang w:val="en-IE" w:eastAsia="en-IE"/>
-            </w:rPr>
-          </w:pPr>
-          <w:hyperlink w:anchor="_Toc164973983" w:history="1">
-            <w:r>
-              <w:rPr>
-                <w:rStyle w:val="Hyperlink"/>
-                <w:rFonts w:ascii="Sitka Text" w:hAnsi="Sitka Text"/>
-                <w:noProof/>
-              </w:rPr>
-              <w:t>Stage 5.1: Resource Provisioning in a Cloud Environment</w:t>
-            </w:r>
-            <w:r>
-              <w:rPr>
-                <w:noProof/>
-                <w:webHidden/>
-              </w:rPr>
-              <w:tab/>
-            </w:r>
-            <w:r>
-              <w:rPr>
-                <w:noProof/>
-                <w:webHidden/>
-              </w:rPr>
-              <w:fldChar w:fldCharType="begin"/>
-            </w:r>
-            <w:r>
-              <w:rPr>
-                <w:noProof/>
-                <w:webHidden/>
-              </w:rPr>
-              <w:instrText xml:space="preserve"> PAGEREF _Toc164973983 \h </w:instrText>
-            </w:r>
-            <w:r>
-              <w:rPr>
-                <w:noProof/>
-                <w:webHidden/>
-              </w:rPr>
-            </w:r>
-            <w:r>
-              <w:rPr>
-                <w:noProof/>
-                <w:webHidden/>
-              </w:rPr>
-              <w:fldChar w:fldCharType="separate"/>
-            </w:r>
-            <w:r>
-              <w:rPr>
-                <w:noProof/>
-                <w:webHidden/>
-              </w:rPr>
-              <w:t>12</w:t>
-            </w:r>
-            <w:r>
-              <w:rPr>
-                <w:noProof/>
-                <w:webHidden/>
-              </w:rPr>
-              <w:fldChar w:fldCharType="end"/>
-            </w:r>
-          </w:hyperlink>
-        </w:p>
-        <w:p>
-          <w:pPr>
-            <w:pStyle w:val="TOC1"/>
-            <w:tabs>
-              <w:tab w:val="right" w:leader="dot" w:pos="9016"/>
-            </w:tabs>
-            <w:rPr>
-              <w:rFonts w:cstheme="minorBidi"/>
-              <w:noProof/>
-              <w:sz w:val="22"/>
-              <w:szCs w:val="22"/>
-              <w:lang w:val="en-IE" w:eastAsia="en-IE"/>
-            </w:rPr>
-          </w:pPr>
-          <w:hyperlink w:anchor="_Toc164973984" w:history="1">
-            <w:r>
-              <w:rPr>
-                <w:rStyle w:val="Hyperlink"/>
-                <w:rFonts w:ascii="Sitka Text" w:hAnsi="Sitka Text"/>
-                <w:noProof/>
-              </w:rPr>
-              <w:t>Stage 6: Deploying Application</w:t>
-            </w:r>
-            <w:r>
-              <w:rPr>
-                <w:noProof/>
-                <w:webHidden/>
-              </w:rPr>
-              <w:tab/>
-            </w:r>
-            <w:r>
-              <w:rPr>
-                <w:noProof/>
-                <w:webHidden/>
-              </w:rPr>
-              <w:fldChar w:fldCharType="begin"/>
-            </w:r>
-            <w:r>
-              <w:rPr>
-                <w:noProof/>
-                <w:webHidden/>
-              </w:rPr>
-              <w:instrText xml:space="preserve"> PAGEREF _Toc164973984 \h </w:instrText>
-            </w:r>
-            <w:r>
-              <w:rPr>
-                <w:noProof/>
-                <w:webHidden/>
-              </w:rPr>
-            </w:r>
-            <w:r>
-              <w:rPr>
-                <w:noProof/>
-                <w:webHidden/>
-              </w:rPr>
-              <w:fldChar w:fldCharType="separate"/>
-            </w:r>
-            <w:r>
-              <w:rPr>
-                <w:noProof/>
-                <w:webHidden/>
-              </w:rPr>
-              <w:t>12</w:t>
-            </w:r>
-            <w:r>
-              <w:rPr>
-                <w:noProof/>
-                <w:webHidden/>
-              </w:rPr>
-              <w:fldChar w:fldCharType="end"/>
-            </w:r>
-          </w:hyperlink>
-        </w:p>
-        <w:p>
-          <w:pPr>
-            <w:pStyle w:val="TOC2"/>
-            <w:tabs>
-              <w:tab w:val="right" w:leader="dot" w:pos="9016"/>
-            </w:tabs>
-            <w:rPr>
-              <w:rFonts w:cstheme="minorBidi"/>
-              <w:noProof/>
-              <w:sz w:val="22"/>
-              <w:szCs w:val="22"/>
-              <w:lang w:val="en-IE" w:eastAsia="en-IE"/>
-            </w:rPr>
-          </w:pPr>
-          <w:hyperlink w:anchor="_Toc164973985" w:history="1">
-            <w:r>
-              <w:rPr>
-                <w:rStyle w:val="Hyperlink"/>
-                <w:rFonts w:ascii="Sitka Text" w:hAnsi="Sitka Text"/>
-                <w:noProof/>
-              </w:rPr>
-              <w:t>Stage 6.1: Environment Selection</w:t>
-            </w:r>
-            <w:r>
-              <w:rPr>
-                <w:noProof/>
-                <w:webHidden/>
-              </w:rPr>
-              <w:tab/>
-            </w:r>
-            <w:r>
-              <w:rPr>
-                <w:noProof/>
-                <w:webHidden/>
-              </w:rPr>
-              <w:fldChar w:fldCharType="begin"/>
-            </w:r>
-            <w:r>
-              <w:rPr>
-                <w:noProof/>
-                <w:webHidden/>
-              </w:rPr>
-              <w:instrText xml:space="preserve"> PAGEREF _Toc164973985 \h </w:instrText>
-            </w:r>
-            <w:r>
-              <w:rPr>
-                <w:noProof/>
-                <w:webHidden/>
-              </w:rPr>
-            </w:r>
-            <w:r>
-              <w:rPr>
-                <w:noProof/>
-                <w:webHidden/>
-              </w:rPr>
-              <w:fldChar w:fldCharType="separate"/>
-            </w:r>
-            <w:r>
-              <w:rPr>
-                <w:noProof/>
-                <w:webHidden/>
-              </w:rPr>
-              <w:t>12</w:t>
-            </w:r>
-            <w:r>
-              <w:rPr>
-                <w:noProof/>
-                <w:webHidden/>
-              </w:rPr>
-              <w:fldChar w:fldCharType="end"/>
-            </w:r>
-          </w:hyperlink>
-        </w:p>
-        <w:p>
-          <w:pPr>
-            <w:pStyle w:val="TOC2"/>
-            <w:tabs>
-              <w:tab w:val="right" w:leader="dot" w:pos="9016"/>
-            </w:tabs>
-            <w:rPr>
-              <w:rFonts w:cstheme="minorBidi"/>
-              <w:noProof/>
-              <w:sz w:val="22"/>
-              <w:szCs w:val="22"/>
-              <w:lang w:val="en-IE" w:eastAsia="en-IE"/>
-            </w:rPr>
-          </w:pPr>
-          <w:hyperlink w:anchor="_Toc164973986" w:history="1">
-            <w:r>
-              <w:rPr>
-                <w:rStyle w:val="Hyperlink"/>
-                <w:rFonts w:ascii="Sitka Text" w:hAnsi="Sitka Text"/>
-                <w:noProof/>
-              </w:rPr>
-              <w:t>Stage 6.3: Container-Based Deployment</w:t>
-            </w:r>
-            <w:r>
-              <w:rPr>
-                <w:noProof/>
-                <w:webHidden/>
-              </w:rPr>
-              <w:tab/>
-            </w:r>
-            <w:r>
-              <w:rPr>
-                <w:noProof/>
-                <w:webHidden/>
-              </w:rPr>
-              <w:fldChar w:fldCharType="begin"/>
-            </w:r>
-            <w:r>
-              <w:rPr>
-                <w:noProof/>
-                <w:webHidden/>
-              </w:rPr>
-              <w:instrText xml:space="preserve"> PAGEREF _Toc164973986 \h </w:instrText>
-            </w:r>
-            <w:r>
-              <w:rPr>
-                <w:noProof/>
-                <w:webHidden/>
-              </w:rPr>
-            </w:r>
-            <w:r>
-              <w:rPr>
-                <w:noProof/>
-                <w:webHidden/>
-              </w:rPr>
-              <w:fldChar w:fldCharType="separate"/>
-            </w:r>
-            <w:r>
-              <w:rPr>
-                <w:noProof/>
-                <w:webHidden/>
-              </w:rPr>
-              <w:t>13</w:t>
-            </w:r>
-            <w:r>
-              <w:rPr>
-                <w:noProof/>
-                <w:webHidden/>
-              </w:rPr>
-              <w:fldChar w:fldCharType="end"/>
-            </w:r>
-          </w:hyperlink>
-        </w:p>
-        <w:p>
-          <w:pPr>
-            <w:pStyle w:val="TOC2"/>
-            <w:tabs>
-              <w:tab w:val="right" w:leader="dot" w:pos="9016"/>
-            </w:tabs>
-            <w:rPr>
-              <w:rFonts w:cstheme="minorBidi"/>
-              <w:noProof/>
-              <w:sz w:val="22"/>
-              <w:szCs w:val="22"/>
-              <w:lang w:val="en-IE" w:eastAsia="en-IE"/>
-            </w:rPr>
-          </w:pPr>
-          <w:hyperlink w:anchor="_Toc164973987" w:history="1">
-            <w:r>
-              <w:rPr>
-                <w:rStyle w:val="Hyperlink"/>
-                <w:rFonts w:ascii="Sitka Text" w:hAnsi="Sitka Text"/>
-                <w:noProof/>
-              </w:rPr>
-              <w:t>Stage 6.4: Deployment Configuration</w:t>
-            </w:r>
-            <w:r>
-              <w:rPr>
-                <w:noProof/>
-                <w:webHidden/>
-              </w:rPr>
-              <w:tab/>
-            </w:r>
-            <w:r>
-              <w:rPr>
-                <w:noProof/>
-                <w:webHidden/>
-              </w:rPr>
-              <w:fldChar w:fldCharType="begin"/>
-            </w:r>
-            <w:r>
-              <w:rPr>
-                <w:noProof/>
-                <w:webHidden/>
-              </w:rPr>
-              <w:instrText xml:space="preserve"> PAGEREF _Toc164973987 \h </w:instrText>
-            </w:r>
-            <w:r>
-              <w:rPr>
-                <w:noProof/>
-                <w:webHidden/>
-              </w:rPr>
-            </w:r>
-            <w:r>
-              <w:rPr>
-                <w:noProof/>
-                <w:webHidden/>
-              </w:rPr>
-              <w:fldChar w:fldCharType="separate"/>
-            </w:r>
-            <w:r>
-              <w:rPr>
-                <w:noProof/>
-                <w:webHidden/>
-              </w:rPr>
-              <w:t>13</w:t>
-            </w:r>
-            <w:r>
-              <w:rPr>
-                <w:noProof/>
-                <w:webHidden/>
-              </w:rPr>
-              <w:fldChar w:fldCharType="end"/>
-            </w:r>
-          </w:hyperlink>
-        </w:p>
-        <w:p>
-          <w:pPr>
-            <w:pStyle w:val="TOC2"/>
-            <w:tabs>
-              <w:tab w:val="right" w:leader="dot" w:pos="9016"/>
-            </w:tabs>
-            <w:rPr>
-              <w:rFonts w:cstheme="minorBidi"/>
-              <w:noProof/>
-              <w:sz w:val="22"/>
-              <w:szCs w:val="22"/>
-              <w:lang w:val="en-IE" w:eastAsia="en-IE"/>
-            </w:rPr>
-          </w:pPr>
-          <w:hyperlink w:anchor="_Toc164973988" w:history="1">
-            <w:r>
-              <w:rPr>
-                <w:rStyle w:val="Hyperlink"/>
-                <w:rFonts w:ascii="Sitka Text" w:hAnsi="Sitka Text"/>
-                <w:noProof/>
-              </w:rPr>
-              <w:t>Stage 6.5: Deployment Execution</w:t>
-            </w:r>
-            <w:r>
-              <w:rPr>
-                <w:noProof/>
-                <w:webHidden/>
-              </w:rPr>
-              <w:tab/>
-            </w:r>
-            <w:r>
-              <w:rPr>
-                <w:noProof/>
-                <w:webHidden/>
-              </w:rPr>
-              <w:fldChar w:fldCharType="begin"/>
-            </w:r>
-            <w:r>
-              <w:rPr>
-                <w:noProof/>
-                <w:webHidden/>
-              </w:rPr>
-              <w:instrText xml:space="preserve"> PAGEREF _Toc164973988 \h </w:instrText>
-            </w:r>
-            <w:r>
-              <w:rPr>
-                <w:noProof/>
-                <w:webHidden/>
-              </w:rPr>
-            </w:r>
-            <w:r>
-              <w:rPr>
-                <w:noProof/>
-                <w:webHidden/>
-              </w:rPr>
-              <w:fldChar w:fldCharType="separate"/>
-            </w:r>
-            <w:r>
-              <w:rPr>
-                <w:noProof/>
-                <w:webHidden/>
-              </w:rPr>
               <w:t>14</w:t>
-            </w:r>
-            <w:r>
-              <w:rPr>
-                <w:noProof/>
-                <w:webHidden/>
-              </w:rPr>
-              <w:fldChar w:fldCharType="end"/>
-            </w:r>
-          </w:hyperlink>
-        </w:p>
-        <w:p>
-          <w:pPr>
-            <w:pStyle w:val="TOC2"/>
-            <w:tabs>
-              <w:tab w:val="right" w:leader="dot" w:pos="9016"/>
-            </w:tabs>
-            <w:rPr>
-              <w:rFonts w:cstheme="minorBidi"/>
-              <w:noProof/>
-              <w:sz w:val="22"/>
-              <w:szCs w:val="22"/>
-              <w:lang w:val="en-IE" w:eastAsia="en-IE"/>
-            </w:rPr>
-          </w:pPr>
-          <w:hyperlink w:anchor="_Toc164973989" w:history="1">
-            <w:r>
-              <w:rPr>
-                <w:rStyle w:val="Hyperlink"/>
-                <w:rFonts w:ascii="Sitka Text" w:hAnsi="Sitka Text"/>
-                <w:noProof/>
-              </w:rPr>
-              <w:t xml:space="preserve">In this project, the deployment execution is fully automated through a series of GitHub Actions workflows tailored for seamless integration with Docker. Upon each code push to the main branch or pull request, the workflow initiates a multi-step process. Firstly, the application is built and tested using Maven, with unit test results uploaded for analysis. SonarCloud analyses the codebase. Following successful analysis, the Docker image is built, tagged, and pushed to Docker Hub for distribution. Finally, the Docker container is deployed, with the existing container stopped and removed to ensure a clean environment. The latest image is pulled from Docker Hub, a new container instance is started, and the workflow waits until the container is up and running before completion. </w:t>
-            </w:r>
-            <w:r>
-              <w:rPr>
-                <w:rStyle w:val="Hyperlink"/>
-                <w:rFonts w:ascii="Sitka Text" w:hAnsi="Sitka Text"/>
-                <w:noProof/>
-              </w:rPr>
-              <w:lastRenderedPageBreak/>
-              <w:t>This workflow enables efficient and reliable deployment of the PetClinic application, seamlessly incorporating Docker into the CI/CD pipeline. Fig 6.5.1 shows a summary of the pipeline.</w:t>
-            </w:r>
-            <w:r>
-              <w:rPr>
-                <w:noProof/>
-                <w:webHidden/>
-              </w:rPr>
-              <w:tab/>
-            </w:r>
-            <w:r>
-              <w:rPr>
-                <w:noProof/>
-                <w:webHidden/>
-              </w:rPr>
-              <w:fldChar w:fldCharType="begin"/>
-            </w:r>
-            <w:r>
-              <w:rPr>
-                <w:noProof/>
-                <w:webHidden/>
-              </w:rPr>
-              <w:instrText xml:space="preserve"> PAGEREF _Toc164973989 \h </w:instrText>
-            </w:r>
-            <w:r>
-              <w:rPr>
-                <w:noProof/>
-                <w:webHidden/>
-              </w:rPr>
-            </w:r>
-            <w:r>
-              <w:rPr>
-                <w:noProof/>
-                <w:webHidden/>
-              </w:rPr>
-              <w:fldChar w:fldCharType="separate"/>
-            </w:r>
-            <w:r>
-              <w:rPr>
-                <w:noProof/>
-                <w:webHidden/>
-              </w:rPr>
-              <w:t>14</w:t>
-            </w:r>
-            <w:r>
-              <w:rPr>
-                <w:noProof/>
-                <w:webHidden/>
-              </w:rPr>
-              <w:fldChar w:fldCharType="end"/>
-            </w:r>
-          </w:hyperlink>
-        </w:p>
-        <w:p>
-          <w:pPr>
-            <w:pStyle w:val="TOC2"/>
-            <w:tabs>
-              <w:tab w:val="right" w:leader="dot" w:pos="9016"/>
-            </w:tabs>
-            <w:rPr>
-              <w:rFonts w:cstheme="minorBidi"/>
-              <w:noProof/>
-              <w:sz w:val="22"/>
-              <w:szCs w:val="22"/>
-              <w:lang w:val="en-IE" w:eastAsia="en-IE"/>
-            </w:rPr>
-          </w:pPr>
-          <w:hyperlink w:anchor="_Toc164973990" w:history="1">
-            <w:r>
-              <w:rPr>
-                <w:rStyle w:val="Hyperlink"/>
-                <w:rFonts w:ascii="Sitka Text" w:eastAsiaTheme="minorHAnsi" w:hAnsi="Sitka Text"/>
-                <w:noProof/>
-              </w:rPr>
-              <w:t>Stage 6.5: Post-Deployment Testing</w:t>
-            </w:r>
-            <w:r>
-              <w:rPr>
-                <w:noProof/>
-                <w:webHidden/>
-              </w:rPr>
-              <w:tab/>
-            </w:r>
-            <w:r>
-              <w:rPr>
-                <w:noProof/>
-                <w:webHidden/>
-              </w:rPr>
-              <w:fldChar w:fldCharType="begin"/>
-            </w:r>
-            <w:r>
-              <w:rPr>
-                <w:noProof/>
-                <w:webHidden/>
-              </w:rPr>
-              <w:instrText xml:space="preserve"> PAGEREF _Toc164973990 \h </w:instrText>
-            </w:r>
-            <w:r>
-              <w:rPr>
-                <w:noProof/>
-                <w:webHidden/>
-              </w:rPr>
-            </w:r>
-            <w:r>
-              <w:rPr>
-                <w:noProof/>
-                <w:webHidden/>
-              </w:rPr>
-              <w:fldChar w:fldCharType="separate"/>
-            </w:r>
-            <w:r>
-              <w:rPr>
-                <w:noProof/>
-                <w:webHidden/>
-              </w:rPr>
-              <w:t>14</w:t>
-            </w:r>
-            <w:r>
-              <w:rPr>
-                <w:noProof/>
-                <w:webHidden/>
-              </w:rPr>
-              <w:fldChar w:fldCharType="end"/>
-            </w:r>
-          </w:hyperlink>
-        </w:p>
-        <w:p>
-          <w:pPr>
-            <w:pStyle w:val="TOC1"/>
-            <w:tabs>
-              <w:tab w:val="right" w:leader="dot" w:pos="9016"/>
-            </w:tabs>
-            <w:rPr>
-              <w:rFonts w:cstheme="minorBidi"/>
-              <w:noProof/>
-              <w:sz w:val="22"/>
-              <w:szCs w:val="22"/>
-              <w:lang w:val="en-IE" w:eastAsia="en-IE"/>
-            </w:rPr>
-          </w:pPr>
-          <w:hyperlink w:anchor="_Toc164973991" w:history="1">
-            <w:r>
-              <w:rPr>
-                <w:rStyle w:val="Hyperlink"/>
-                <w:rFonts w:ascii="Sitka Text" w:hAnsi="Sitka Text"/>
-                <w:noProof/>
-              </w:rPr>
-              <w:t>References</w:t>
-            </w:r>
-            <w:r>
-              <w:rPr>
-                <w:noProof/>
-                <w:webHidden/>
-              </w:rPr>
-              <w:tab/>
-            </w:r>
-            <w:r>
-              <w:rPr>
-                <w:noProof/>
-                <w:webHidden/>
-              </w:rPr>
-              <w:fldChar w:fldCharType="begin"/>
-            </w:r>
-            <w:r>
-              <w:rPr>
-                <w:noProof/>
-                <w:webHidden/>
-              </w:rPr>
-              <w:instrText xml:space="preserve"> PAGEREF _Toc164973991 \h </w:instrText>
-            </w:r>
-            <w:r>
-              <w:rPr>
-                <w:noProof/>
-                <w:webHidden/>
-              </w:rPr>
-            </w:r>
-            <w:r>
-              <w:rPr>
-                <w:noProof/>
-                <w:webHidden/>
-              </w:rPr>
-              <w:fldChar w:fldCharType="separate"/>
-            </w:r>
-            <w:r>
-              <w:rPr>
-                <w:noProof/>
-                <w:webHidden/>
-              </w:rPr>
-              <w:t>15</w:t>
             </w:r>
             <w:r>
               <w:rPr>
@@ -2728,7 +2580,7 @@
         <w:pStyle w:val="Heading1"/>
         <w:spacing w:before="120" w:after="0" w:line="276" w:lineRule="auto"/>
       </w:pPr>
-      <w:bookmarkStart w:id="0" w:name="_Toc164973962"/>
+      <w:bookmarkStart w:id="0" w:name="_Toc165016131"/>
       <w:r>
         <w:lastRenderedPageBreak/>
         <w:t>Stage 1: Code and Tools</w:t>
@@ -2740,7 +2592,7 @@
         <w:pStyle w:val="Heading2"/>
         <w:spacing w:before="120" w:line="276" w:lineRule="auto"/>
       </w:pPr>
-      <w:bookmarkStart w:id="1" w:name="_Toc164973963"/>
+      <w:bookmarkStart w:id="1" w:name="_Toc165016132"/>
       <w:r>
         <w:t>Stage 1.1: Summary of Application</w:t>
       </w:r>
@@ -2761,17 +2613,7 @@
           <w:sz w:val="22"/>
           <w:szCs w:val="22"/>
         </w:rPr>
-        <w:t xml:space="preserve">Pet clinic is an application developed using the Spring Boot framework, which can be </w:t>
-      </w:r>
-      <w:bookmarkStart w:id="2" w:name="_GoBack"/>
-      <w:bookmarkEnd w:id="2"/>
-      <w:r>
-        <w:rPr>
-          <w:rFonts w:ascii="Sitka Text" w:hAnsi="Sitka Text" w:cs="Times New Roman"/>
-          <w:sz w:val="22"/>
-          <w:szCs w:val="22"/>
-        </w:rPr>
-        <w:t xml:space="preserve">built using either Maven or Gradle, with the help of included wrapper scripts. (spring-projects, n.d.) </w:t>
+        <w:t xml:space="preserve">Pet clinic is an application developed using the Spring Boot framework, which can be built using either Maven or Gradle, with the help of included wrapper scripts. (spring-projects, n.d.) </w:t>
       </w:r>
       <w:r>
         <w:rPr>
@@ -3139,6 +2981,7 @@
           <w:id w:val="1484592880"/>
           <w:citation/>
         </w:sdtPr>
+        <w:sdtEndPr/>
         <w:sdtContent>
           <w:r>
             <w:rPr>
@@ -3283,6 +3126,7 @@
           <w:id w:val="-1348022811"/>
           <w:citation/>
         </w:sdtPr>
+        <w:sdtEndPr/>
         <w:sdtContent>
           <w:r>
             <w:rPr>
@@ -3342,14 +3186,14 @@
         <w:pStyle w:val="Heading2"/>
         <w:spacing w:before="120" w:line="276" w:lineRule="auto"/>
       </w:pPr>
-      <w:bookmarkStart w:id="3" w:name="_Toc164973964"/>
+      <w:bookmarkStart w:id="2" w:name="_Toc165016133"/>
       <w:r>
         <w:t xml:space="preserve">Stage 1.2: </w:t>
       </w:r>
       <w:r>
         <w:t>Tool Chain</w:t>
       </w:r>
-      <w:bookmarkEnd w:id="3"/>
+      <w:bookmarkEnd w:id="2"/>
     </w:p>
     <w:tbl>
       <w:tblPr>
@@ -3869,12 +3713,12 @@
         <w:pStyle w:val="Heading2"/>
         <w:spacing w:before="120" w:line="276" w:lineRule="auto"/>
       </w:pPr>
-      <w:bookmarkStart w:id="4" w:name="_Toc164973965"/>
+      <w:bookmarkStart w:id="3" w:name="_Toc165016134"/>
       <w:r>
         <w:lastRenderedPageBreak/>
         <w:t>Stage 1.3: Flow Diagram</w:t>
       </w:r>
-      <w:bookmarkEnd w:id="4"/>
+      <w:bookmarkEnd w:id="3"/>
     </w:p>
     <w:p>
       <w:pPr>
@@ -3943,11 +3787,11 @@
         <w:pStyle w:val="Heading1"/>
         <w:spacing w:before="120" w:after="0" w:line="276" w:lineRule="auto"/>
       </w:pPr>
-      <w:bookmarkStart w:id="5" w:name="_Toc164973966"/>
+      <w:bookmarkStart w:id="4" w:name="_Toc165016135"/>
       <w:r>
         <w:t>Stage 2: Continuous Integration</w:t>
       </w:r>
-      <w:bookmarkEnd w:id="5"/>
+      <w:bookmarkEnd w:id="4"/>
     </w:p>
     <w:p>
       <w:pPr>
@@ -3970,14 +3814,16 @@
           <w:szCs w:val="26"/>
         </w:rPr>
       </w:pPr>
-      <w:bookmarkStart w:id="6" w:name="_Toc162521269"/>
-      <w:bookmarkStart w:id="7" w:name="_Toc162521310"/>
-      <w:bookmarkStart w:id="8" w:name="_Toc164176454"/>
-      <w:bookmarkStart w:id="9" w:name="_Toc164176494"/>
-      <w:bookmarkStart w:id="10" w:name="_Toc164176724"/>
-      <w:bookmarkStart w:id="11" w:name="_Toc164948805"/>
-      <w:bookmarkStart w:id="12" w:name="_Toc164973937"/>
-      <w:bookmarkStart w:id="13" w:name="_Toc164973967"/>
+      <w:bookmarkStart w:id="5" w:name="_Toc162521269"/>
+      <w:bookmarkStart w:id="6" w:name="_Toc162521310"/>
+      <w:bookmarkStart w:id="7" w:name="_Toc164176454"/>
+      <w:bookmarkStart w:id="8" w:name="_Toc164176494"/>
+      <w:bookmarkStart w:id="9" w:name="_Toc164176724"/>
+      <w:bookmarkStart w:id="10" w:name="_Toc164948805"/>
+      <w:bookmarkStart w:id="11" w:name="_Toc164973937"/>
+      <w:bookmarkStart w:id="12" w:name="_Toc164973967"/>
+      <w:bookmarkStart w:id="13" w:name="_Toc165016136"/>
+      <w:bookmarkEnd w:id="5"/>
       <w:bookmarkEnd w:id="6"/>
       <w:bookmarkEnd w:id="7"/>
       <w:bookmarkEnd w:id="8"/>
@@ -3992,7 +3838,7 @@
         <w:pStyle w:val="Heading2"/>
         <w:spacing w:before="120" w:line="276" w:lineRule="auto"/>
       </w:pPr>
-      <w:bookmarkStart w:id="14" w:name="_Toc164973968"/>
+      <w:bookmarkStart w:id="14" w:name="_Toc165016137"/>
       <w:r>
         <w:t xml:space="preserve">Stage 2.1: </w:t>
       </w:r>
@@ -4060,6 +3906,7 @@
           <w:id w:val="-2012276877"/>
           <w:citation/>
         </w:sdtPr>
+        <w:sdtEndPr/>
         <w:sdtContent>
           <w:r>
             <w:rPr>
@@ -4296,7 +4143,7 @@
         <w:pStyle w:val="Heading2"/>
         <w:spacing w:before="120" w:line="276" w:lineRule="auto"/>
       </w:pPr>
-      <w:bookmarkStart w:id="15" w:name="_Toc164973969"/>
+      <w:bookmarkStart w:id="15" w:name="_Toc165016138"/>
       <w:r>
         <w:t>Stage 2.</w:t>
       </w:r>
@@ -4401,6 +4248,7 @@
           <w:id w:val="-1540196178"/>
           <w:citation/>
         </w:sdtPr>
+        <w:sdtEndPr/>
         <w:sdtContent>
           <w:r>
             <w:rPr>
@@ -4723,7 +4571,7 @@
         <w:pStyle w:val="Heading2"/>
         <w:spacing w:before="120" w:line="276" w:lineRule="auto"/>
       </w:pPr>
-      <w:bookmarkStart w:id="16" w:name="_Toc164973970"/>
+      <w:bookmarkStart w:id="16" w:name="_Toc165016139"/>
       <w:r>
         <w:lastRenderedPageBreak/>
         <w:t>Stage 2.</w:t>
@@ -4738,16 +4586,15 @@
     </w:p>
     <w:p>
       <w:pPr>
-        <w:pStyle w:val="BodyTextIndent2"/>
-        <w:spacing w:before="120" w:after="0"/>
-        <w:ind w:left="0"/>
-        <w:rPr>
-          <w:sz w:val="22"/>
-          <w:szCs w:val="22"/>
-        </w:rPr>
-      </w:pPr>
-      <w:r>
-        <w:rPr>
+        <w:rPr>
+          <w:rFonts w:ascii="Sitka Text" w:hAnsi="Sitka Text"/>
+          <w:sz w:val="22"/>
+          <w:szCs w:val="22"/>
+        </w:rPr>
+      </w:pPr>
+      <w:r>
+        <w:rPr>
+          <w:rFonts w:ascii="Sitka Text" w:hAnsi="Sitka Text"/>
           <w:sz w:val="22"/>
           <w:szCs w:val="22"/>
         </w:rPr>
@@ -4755,15 +4602,27 @@
       </w:r>
       <w:r>
         <w:rPr>
-          <w:rFonts w:ascii="Consolas" w:hAnsi="Consolas"/>
+          <w:rFonts w:ascii="Sitka Text" w:hAnsi="Sitka Text"/>
           <w:b/>
           <w:sz w:val="22"/>
           <w:szCs w:val="22"/>
         </w:rPr>
-        <w:t>maven-build.yaml</w:t>
-      </w:r>
-      <w:r>
-        <w:rPr>
+        <w:t>maven-</w:t>
+      </w:r>
+      <w:proofErr w:type="spellStart"/>
+      <w:r>
+        <w:rPr>
+          <w:rFonts w:ascii="Sitka Text" w:hAnsi="Sitka Text"/>
+          <w:b/>
+          <w:sz w:val="22"/>
+          <w:szCs w:val="22"/>
+        </w:rPr>
+        <w:t>build.yaml</w:t>
+      </w:r>
+      <w:proofErr w:type="spellEnd"/>
+      <w:r>
+        <w:rPr>
+          <w:rFonts w:ascii="Sitka Text" w:hAnsi="Sitka Text"/>
           <w:sz w:val="22"/>
           <w:szCs w:val="22"/>
         </w:rPr>
@@ -4771,7 +4630,7 @@
       </w:r>
       <w:r>
         <w:rPr>
-          <w:rFonts w:ascii="Consolas" w:eastAsia="Microsoft YaHei" w:hAnsi="Consolas"/>
+          <w:rFonts w:ascii="Sitka Text" w:eastAsia="Microsoft YaHei" w:hAnsi="Sitka Text"/>
           <w:b/>
           <w:sz w:val="22"/>
           <w:szCs w:val="22"/>
@@ -4780,6 +4639,7 @@
       </w:r>
       <w:r>
         <w:rPr>
+          <w:rFonts w:ascii="Sitka Text" w:hAnsi="Sitka Text"/>
           <w:sz w:val="22"/>
           <w:szCs w:val="22"/>
         </w:rPr>
@@ -4787,6 +4647,7 @@
       </w:r>
       <w:r>
         <w:rPr>
+          <w:rFonts w:ascii="Sitka Text" w:hAnsi="Sitka Text"/>
           <w:sz w:val="22"/>
           <w:szCs w:val="22"/>
         </w:rPr>
@@ -4794,6 +4655,7 @@
       </w:r>
       <w:r>
         <w:rPr>
+          <w:rFonts w:ascii="Sitka Text" w:hAnsi="Sitka Text"/>
           <w:sz w:val="22"/>
           <w:szCs w:val="22"/>
         </w:rPr>
@@ -4801,7 +4663,7 @@
       </w:r>
       <w:r>
         <w:rPr>
-          <w:rFonts w:ascii="Consolas" w:hAnsi="Consolas"/>
+          <w:rFonts w:ascii="Sitka Text" w:hAnsi="Sitka Text"/>
           <w:b/>
           <w:sz w:val="22"/>
           <w:szCs w:val="22"/>
@@ -4810,6 +4672,7 @@
       </w:r>
       <w:r>
         <w:rPr>
+          <w:rFonts w:ascii="Sitka Text" w:hAnsi="Sitka Text"/>
           <w:sz w:val="22"/>
           <w:szCs w:val="22"/>
         </w:rPr>
@@ -4817,7 +4680,7 @@
       </w:r>
       <w:r>
         <w:rPr>
-          <w:rFonts w:ascii="Consolas" w:hAnsi="Consolas"/>
+          <w:rFonts w:ascii="Sitka Text" w:hAnsi="Sitka Text"/>
           <w:b/>
           <w:sz w:val="22"/>
           <w:szCs w:val="22"/>
@@ -4826,6 +4689,7 @@
       </w:r>
       <w:r>
         <w:rPr>
+          <w:rFonts w:ascii="Sitka Text" w:hAnsi="Sitka Text"/>
           <w:sz w:val="22"/>
           <w:szCs w:val="22"/>
         </w:rPr>
@@ -4833,7 +4697,7 @@
       </w:r>
       <w:r>
         <w:rPr>
-          <w:rFonts w:ascii="Consolas" w:hAnsi="Consolas"/>
+          <w:rFonts w:ascii="Sitka Text" w:hAnsi="Sitka Text"/>
           <w:b/>
           <w:sz w:val="22"/>
           <w:szCs w:val="22"/>
@@ -4842,6 +4706,7 @@
       </w:r>
       <w:r>
         <w:rPr>
+          <w:rFonts w:ascii="Sitka Text" w:hAnsi="Sitka Text"/>
           <w:sz w:val="22"/>
           <w:szCs w:val="22"/>
         </w:rPr>
@@ -4849,6 +4714,7 @@
       </w:r>
       <w:r>
         <w:rPr>
+          <w:rFonts w:ascii="Sitka Text" w:hAnsi="Sitka Text"/>
           <w:sz w:val="22"/>
           <w:szCs w:val="22"/>
         </w:rPr>
@@ -4856,6 +4722,7 @@
       </w:r>
       <w:r>
         <w:rPr>
+          <w:rFonts w:ascii="Sitka Text" w:hAnsi="Sitka Text"/>
           <w:sz w:val="22"/>
           <w:szCs w:val="22"/>
         </w:rPr>
@@ -4863,6 +4730,7 @@
       </w:r>
       <w:r>
         <w:rPr>
+          <w:rFonts w:ascii="Sitka Text" w:hAnsi="Sitka Text"/>
           <w:sz w:val="22"/>
           <w:szCs w:val="22"/>
         </w:rPr>
@@ -4870,6 +4738,7 @@
       </w:r>
       <w:r>
         <w:rPr>
+          <w:rFonts w:ascii="Sitka Text" w:hAnsi="Sitka Text"/>
           <w:sz w:val="22"/>
           <w:szCs w:val="22"/>
         </w:rPr>
@@ -4877,6 +4746,7 @@
       </w:r>
       <w:r>
         <w:rPr>
+          <w:rFonts w:ascii="Sitka Text" w:hAnsi="Sitka Text"/>
           <w:sz w:val="22"/>
           <w:szCs w:val="22"/>
         </w:rPr>
@@ -4884,6 +4754,7 @@
       </w:r>
       <w:r>
         <w:rPr>
+          <w:rFonts w:ascii="Sitka Text" w:hAnsi="Sitka Text"/>
           <w:sz w:val="22"/>
           <w:szCs w:val="22"/>
         </w:rPr>
@@ -4891,6 +4762,7 @@
       </w:r>
       <w:r>
         <w:rPr>
+          <w:rFonts w:ascii="Sitka Text" w:hAnsi="Sitka Text"/>
           <w:sz w:val="22"/>
           <w:szCs w:val="22"/>
         </w:rPr>
@@ -4902,7 +4774,7 @@
         <w:pStyle w:val="Heading2"/>
         <w:spacing w:before="120" w:line="276" w:lineRule="auto"/>
       </w:pPr>
-      <w:bookmarkStart w:id="17" w:name="_Toc164973971"/>
+      <w:bookmarkStart w:id="17" w:name="_Toc165016140"/>
       <w:r>
         <w:t>Stage 2.</w:t>
       </w:r>
@@ -4922,7 +4794,6 @@
           <w:szCs w:val="22"/>
         </w:rPr>
       </w:pPr>
-      <w:bookmarkStart w:id="18" w:name="_Toc164973972"/>
       <w:r>
         <w:rPr>
           <w:rFonts w:ascii="Sitka Text" w:hAnsi="Sitka Text"/>
@@ -4931,14 +4802,13 @@
         </w:rPr>
         <w:t>Since Git authentication had been previously configured on the project laptop for GitHub, there was no need to set up this step again.</w:t>
       </w:r>
-      <w:bookmarkEnd w:id="18"/>
     </w:p>
     <w:p>
       <w:pPr>
         <w:pStyle w:val="Heading2"/>
         <w:spacing w:before="120" w:line="276" w:lineRule="auto"/>
       </w:pPr>
-      <w:bookmarkStart w:id="19" w:name="_Toc164973973"/>
+      <w:bookmarkStart w:id="18" w:name="_Toc165016141"/>
       <w:r>
         <w:t>Stage 2.</w:t>
       </w:r>
@@ -4951,7 +4821,7 @@
       <w:r>
         <w:t>GitHub Actions to send notifications</w:t>
       </w:r>
-      <w:bookmarkEnd w:id="19"/>
+      <w:bookmarkEnd w:id="18"/>
     </w:p>
     <w:p>
       <w:pPr>
@@ -5192,7 +5062,7 @@
         <w:pStyle w:val="Heading2"/>
         <w:spacing w:before="120" w:line="276" w:lineRule="auto"/>
       </w:pPr>
-      <w:bookmarkStart w:id="20" w:name="_Toc164973974"/>
+      <w:bookmarkStart w:id="19" w:name="_Toc165016142"/>
       <w:r>
         <w:lastRenderedPageBreak/>
         <w:t>Stage 2.</w:t>
@@ -5203,7 +5073,7 @@
       <w:r>
         <w:t>: Unit Test Execution</w:t>
       </w:r>
-      <w:bookmarkEnd w:id="20"/>
+      <w:bookmarkEnd w:id="19"/>
     </w:p>
     <w:p>
       <w:pPr>
@@ -5425,15 +5295,7 @@
           <w:sz w:val="22"/>
           <w:szCs w:val="22"/>
         </w:rPr>
-        <w:t xml:space="preserve"> job, the outcome of which is displayed in Figure 2.6.2. Additionally, I ensured the generation of a Surefire report, which users can access in the 'Artifacts' section of GitHub Actions, as depicted in Figure 2.6.3. This report is downloadable as a zip file and contains comprehensive test reports, as outlined in Casperson</w:t>
-      </w:r>
-      <w:r>
-        <w:rPr>
-          <w:rFonts w:ascii="Sitka Text" w:hAnsi="Sitka Text"/>
-          <w:sz w:val="22"/>
-          <w:szCs w:val="22"/>
-        </w:rPr>
-        <w:t xml:space="preserve"> </w:t>
+        <w:t xml:space="preserve"> job, the outcome of which is displayed in Figure 2.6.2. Additionally, I ensured the generation of a Surefire report, which users can access in the 'Artifacts' section of GitHub Actions, as depicted in Figure 2.6.3. This report is downloadable as a zip file and contains comprehensive test reports, as outlined in Casperson </w:t>
       </w:r>
       <w:sdt>
         <w:sdtPr>
@@ -5445,6 +5307,7 @@
           <w:id w:val="1796483956"/>
           <w:citation/>
         </w:sdtPr>
+        <w:sdtEndPr/>
         <w:sdtContent>
           <w:r>
             <w:rPr>
@@ -5650,7 +5513,7 @@
         <w:pStyle w:val="Heading2"/>
         <w:spacing w:before="120" w:line="276" w:lineRule="auto"/>
       </w:pPr>
-      <w:bookmarkStart w:id="21" w:name="_Toc164973975"/>
+      <w:bookmarkStart w:id="20" w:name="_Toc165016143"/>
       <w:r>
         <w:lastRenderedPageBreak/>
         <w:t>Stage 2.</w:t>
@@ -5661,7 +5524,7 @@
       <w:r>
         <w:t>: Code Quality Tools</w:t>
       </w:r>
-      <w:bookmarkEnd w:id="21"/>
+      <w:bookmarkEnd w:id="20"/>
     </w:p>
     <w:p>
       <w:pPr>
@@ -6017,67 +5880,67 @@
         <w:pStyle w:val="Heading1"/>
         <w:spacing w:before="120" w:after="0" w:line="276" w:lineRule="auto"/>
       </w:pPr>
-      <w:bookmarkStart w:id="22" w:name="_Toc164973976"/>
+      <w:bookmarkStart w:id="21" w:name="_Toc165016144"/>
       <w:r>
         <w:t>Stage 3: Building the Code &amp; Configuring the Pipeline</w:t>
+      </w:r>
+      <w:bookmarkEnd w:id="21"/>
+    </w:p>
+    <w:p>
+      <w:pPr>
+        <w:pStyle w:val="Heading2"/>
+        <w:spacing w:before="120" w:line="276" w:lineRule="auto"/>
+      </w:pPr>
+      <w:bookmarkStart w:id="22" w:name="_Toc165016145"/>
+      <w:r>
+        <w:t>Stage 3.1: Task Pipelines</w:t>
       </w:r>
       <w:bookmarkEnd w:id="22"/>
     </w:p>
     <w:p>
       <w:pPr>
+        <w:spacing w:before="120" w:after="0"/>
+        <w:rPr>
+          <w:rFonts w:ascii="Sitka Text" w:hAnsi="Sitka Text"/>
+          <w:sz w:val="22"/>
+          <w:szCs w:val="22"/>
+        </w:rPr>
+      </w:pPr>
+      <w:r>
+        <w:rPr>
+          <w:rFonts w:ascii="Sitka Text" w:hAnsi="Sitka Text"/>
+          <w:sz w:val="22"/>
+          <w:szCs w:val="22"/>
+        </w:rPr>
+        <w:t xml:space="preserve">Up until now, stages of the </w:t>
+      </w:r>
+      <w:r>
+        <w:rPr>
+          <w:rFonts w:ascii="Sitka Text" w:hAnsi="Sitka Text"/>
+          <w:sz w:val="22"/>
+          <w:szCs w:val="22"/>
+        </w:rPr>
+        <w:t>Java</w:t>
+      </w:r>
+      <w:r>
+        <w:rPr>
+          <w:rFonts w:ascii="Sitka Text" w:hAnsi="Sitka Text"/>
+          <w:sz w:val="22"/>
+          <w:szCs w:val="22"/>
+        </w:rPr>
+        <w:t xml:space="preserve"> pipeline have been defined, including the build stage and quality check, using GitHub actions. All that remains for this part of the project is to deploy the application to a test environment.</w:t>
+      </w:r>
+    </w:p>
+    <w:p>
+      <w:pPr>
         <w:pStyle w:val="Heading2"/>
         <w:spacing w:before="120" w:line="276" w:lineRule="auto"/>
       </w:pPr>
-      <w:bookmarkStart w:id="23" w:name="_Toc164973977"/>
-      <w:r>
-        <w:t>Stage 3.1: Task Pipelines</w:t>
+      <w:bookmarkStart w:id="23" w:name="_Toc165016146"/>
+      <w:r>
+        <w:t>Stage 3.2: Deploy Application</w:t>
       </w:r>
       <w:bookmarkEnd w:id="23"/>
-    </w:p>
-    <w:p>
-      <w:pPr>
-        <w:spacing w:before="120" w:after="0"/>
-        <w:rPr>
-          <w:rFonts w:ascii="Sitka Text" w:hAnsi="Sitka Text"/>
-          <w:sz w:val="22"/>
-          <w:szCs w:val="22"/>
-        </w:rPr>
-      </w:pPr>
-      <w:r>
-        <w:rPr>
-          <w:rFonts w:ascii="Sitka Text" w:hAnsi="Sitka Text"/>
-          <w:sz w:val="22"/>
-          <w:szCs w:val="22"/>
-        </w:rPr>
-        <w:t xml:space="preserve">Up until now, stages of the </w:t>
-      </w:r>
-      <w:r>
-        <w:rPr>
-          <w:rFonts w:ascii="Sitka Text" w:hAnsi="Sitka Text"/>
-          <w:sz w:val="22"/>
-          <w:szCs w:val="22"/>
-        </w:rPr>
-        <w:t>Java</w:t>
-      </w:r>
-      <w:r>
-        <w:rPr>
-          <w:rFonts w:ascii="Sitka Text" w:hAnsi="Sitka Text"/>
-          <w:sz w:val="22"/>
-          <w:szCs w:val="22"/>
-        </w:rPr>
-        <w:t xml:space="preserve"> pipeline have been defined, including the build stage and quality check, using GitHub actions. All that remains for this part of the project is to deploy the application to a test environment.</w:t>
-      </w:r>
-    </w:p>
-    <w:p>
-      <w:pPr>
-        <w:pStyle w:val="Heading2"/>
-        <w:spacing w:before="120" w:line="276" w:lineRule="auto"/>
-      </w:pPr>
-      <w:bookmarkStart w:id="24" w:name="_Toc164973978"/>
-      <w:r>
-        <w:t>Stage 3.2: Deploy Application</w:t>
-      </w:r>
-      <w:bookmarkEnd w:id="24"/>
     </w:p>
     <w:p>
       <w:pPr>
@@ -6187,6 +6050,7 @@
           <w:id w:val="538718792"/>
           <w:citation/>
         </w:sdtPr>
+        <w:sdtEndPr/>
         <w:sdtContent>
           <w:r>
             <w:rPr>
@@ -6625,6 +6489,7 @@
       <w:r>
         <w:rPr>
           <w:rFonts w:ascii="Sitka Text" w:eastAsiaTheme="minorHAnsi" w:hAnsi="Sitka Text"/>
+          <w:noProof/>
         </w:rPr>
         <w:drawing>
           <wp:inline distT="0" distB="0" distL="0" distR="0" wp14:anchorId="20F34580" wp14:editId="713E24DC">
@@ -6836,6 +6701,9 @@
         <w:jc w:val="center"/>
       </w:pPr>
       <w:r>
+        <w:rPr>
+          <w:noProof/>
+        </w:rPr>
         <w:drawing>
           <wp:inline distT="0" distB="0" distL="0" distR="0" wp14:anchorId="469A4A51" wp14:editId="0DE7E939">
             <wp:extent cx="2095500" cy="1545051"/>
@@ -6900,405 +6768,405 @@
           <w:rFonts w:ascii="Sitka Text" w:hAnsi="Sitka Text"/>
         </w:rPr>
       </w:pPr>
-      <w:bookmarkStart w:id="25" w:name="_Toc164973979"/>
+      <w:bookmarkStart w:id="24" w:name="_Toc165016147"/>
       <w:r>
         <w:rPr>
           <w:rFonts w:ascii="Sitka Text" w:hAnsi="Sitka Text"/>
         </w:rPr>
         <w:t>Stage 3.3: Build Pipeline for CI Lifecycle</w:t>
+      </w:r>
+      <w:bookmarkEnd w:id="24"/>
+    </w:p>
+    <w:p>
+      <w:pPr>
+        <w:spacing w:before="120" w:after="0"/>
+        <w:rPr>
+          <w:rFonts w:ascii="Sitka Text" w:hAnsi="Sitka Text"/>
+          <w:sz w:val="22"/>
+          <w:szCs w:val="22"/>
+        </w:rPr>
+      </w:pPr>
+      <w:r>
+        <w:rPr>
+          <w:rFonts w:ascii="Sitka Text" w:hAnsi="Sitka Text"/>
+          <w:sz w:val="22"/>
+          <w:szCs w:val="22"/>
+        </w:rPr>
+        <w:t>In the final workflow file the pipeline is structured as follows:</w:t>
+      </w:r>
+    </w:p>
+    <w:p>
+      <w:pPr>
+        <w:spacing w:before="120" w:after="0"/>
+        <w:rPr>
+          <w:rFonts w:ascii="Sitka Text" w:hAnsi="Sitka Text"/>
+          <w:b/>
+          <w:sz w:val="22"/>
+          <w:szCs w:val="22"/>
+        </w:rPr>
+      </w:pPr>
+      <w:r>
+        <w:rPr>
+          <w:rFonts w:ascii="Sitka Text" w:hAnsi="Sitka Text"/>
+          <w:b/>
+          <w:sz w:val="22"/>
+          <w:szCs w:val="22"/>
+        </w:rPr>
+        <w:t>Build</w:t>
+      </w:r>
+    </w:p>
+    <w:p>
+      <w:pPr>
+        <w:spacing w:before="120" w:after="0"/>
+        <w:rPr>
+          <w:rFonts w:ascii="Sitka Text" w:hAnsi="Sitka Text"/>
+          <w:sz w:val="22"/>
+          <w:szCs w:val="22"/>
+        </w:rPr>
+      </w:pPr>
+      <w:r>
+        <w:rPr>
+          <w:rFonts w:ascii="Sitka Text" w:hAnsi="Sitka Text"/>
+          <w:sz w:val="22"/>
+          <w:szCs w:val="22"/>
+        </w:rPr>
+        <w:t>The build job handles building the project with Maven.</w:t>
+      </w:r>
+    </w:p>
+    <w:p>
+      <w:pPr>
+        <w:spacing w:before="120" w:after="0"/>
+        <w:rPr>
+          <w:rFonts w:ascii="Sitka Text" w:hAnsi="Sitka Text"/>
+          <w:b/>
+          <w:sz w:val="22"/>
+          <w:szCs w:val="22"/>
+        </w:rPr>
+      </w:pPr>
+      <w:r>
+        <w:rPr>
+          <w:rFonts w:ascii="Sitka Text" w:hAnsi="Sitka Text"/>
+          <w:b/>
+          <w:sz w:val="22"/>
+          <w:szCs w:val="22"/>
+        </w:rPr>
+        <w:t>Test</w:t>
+      </w:r>
+    </w:p>
+    <w:p>
+      <w:pPr>
+        <w:spacing w:before="120" w:after="0"/>
+        <w:rPr>
+          <w:rFonts w:ascii="Sitka Text" w:hAnsi="Sitka Text"/>
+          <w:sz w:val="22"/>
+          <w:szCs w:val="22"/>
+        </w:rPr>
+      </w:pPr>
+      <w:r>
+        <w:rPr>
+          <w:rFonts w:ascii="Sitka Text" w:hAnsi="Sitka Text"/>
+          <w:sz w:val="22"/>
+          <w:szCs w:val="22"/>
+        </w:rPr>
+        <w:t>The test job runs unit tests and generates reports. It depends on the build job.</w:t>
+      </w:r>
+    </w:p>
+    <w:p>
+      <w:pPr>
+        <w:spacing w:before="120" w:after="0"/>
+        <w:rPr>
+          <w:rFonts w:ascii="Sitka Text" w:hAnsi="Sitka Text"/>
+          <w:b/>
+          <w:sz w:val="22"/>
+          <w:szCs w:val="22"/>
+        </w:rPr>
+      </w:pPr>
+      <w:r>
+        <w:rPr>
+          <w:rFonts w:ascii="Sitka Text" w:hAnsi="Sitka Text"/>
+          <w:b/>
+          <w:sz w:val="22"/>
+          <w:szCs w:val="22"/>
+        </w:rPr>
+        <w:t>SonarCloud Analysis</w:t>
+      </w:r>
+    </w:p>
+    <w:p>
+      <w:pPr>
+        <w:spacing w:before="120" w:after="0"/>
+        <w:rPr>
+          <w:rFonts w:ascii="Sitka Text" w:hAnsi="Sitka Text"/>
+          <w:sz w:val="22"/>
+          <w:szCs w:val="22"/>
+        </w:rPr>
+      </w:pPr>
+      <w:r>
+        <w:rPr>
+          <w:rFonts w:ascii="Sitka Text" w:hAnsi="Sitka Text"/>
+          <w:sz w:val="22"/>
+          <w:szCs w:val="22"/>
+        </w:rPr>
+        <w:t>The SonarCloud job performs the SonarCloud analysis. It depends on the build job to ensure that the project is built before analysis.</w:t>
+      </w:r>
+    </w:p>
+    <w:p>
+      <w:pPr>
+        <w:spacing w:before="120" w:after="0"/>
+        <w:rPr>
+          <w:rFonts w:ascii="Sitka Text" w:hAnsi="Sitka Text"/>
+          <w:b/>
+          <w:sz w:val="22"/>
+          <w:szCs w:val="22"/>
+        </w:rPr>
+      </w:pPr>
+      <w:r>
+        <w:rPr>
+          <w:rFonts w:ascii="Sitka Text" w:hAnsi="Sitka Text"/>
+          <w:b/>
+          <w:sz w:val="22"/>
+          <w:szCs w:val="22"/>
+        </w:rPr>
+        <w:t>Docker Image Build and Push</w:t>
+      </w:r>
+    </w:p>
+    <w:p>
+      <w:pPr>
+        <w:spacing w:before="120" w:after="0"/>
+        <w:rPr>
+          <w:rFonts w:ascii="Sitka Text" w:hAnsi="Sitka Text"/>
+          <w:sz w:val="22"/>
+          <w:szCs w:val="22"/>
+        </w:rPr>
+      </w:pPr>
+      <w:r>
+        <w:rPr>
+          <w:rFonts w:ascii="Sitka Text" w:hAnsi="Sitka Text"/>
+          <w:sz w:val="22"/>
+          <w:szCs w:val="22"/>
+        </w:rPr>
+        <w:t>This job logs in to Docker Hub and then builds, tags and pushes an image to Docker Hub.</w:t>
+      </w:r>
+    </w:p>
+    <w:p>
+      <w:pPr>
+        <w:spacing w:before="120" w:after="0"/>
+        <w:rPr>
+          <w:rFonts w:ascii="Sitka Text" w:hAnsi="Sitka Text"/>
+          <w:b/>
+          <w:sz w:val="22"/>
+          <w:szCs w:val="22"/>
+        </w:rPr>
+      </w:pPr>
+      <w:r>
+        <w:rPr>
+          <w:rFonts w:ascii="Sitka Text" w:hAnsi="Sitka Text"/>
+          <w:b/>
+          <w:sz w:val="22"/>
+          <w:szCs w:val="22"/>
+        </w:rPr>
+        <w:t xml:space="preserve">Deploy </w:t>
+      </w:r>
+    </w:p>
+    <w:p>
+      <w:pPr>
+        <w:spacing w:before="120" w:after="0"/>
+        <w:rPr>
+          <w:rFonts w:ascii="Sitka Text" w:hAnsi="Sitka Text"/>
+          <w:sz w:val="22"/>
+          <w:szCs w:val="22"/>
+        </w:rPr>
+      </w:pPr>
+      <w:r>
+        <w:rPr>
+          <w:rFonts w:ascii="Sitka Text" w:hAnsi="Sitka Text"/>
+          <w:sz w:val="22"/>
+          <w:szCs w:val="22"/>
+        </w:rPr>
+        <w:t>The deploy</w:t>
+      </w:r>
+      <w:r>
+        <w:rPr>
+          <w:rFonts w:ascii="Sitka Text" w:hAnsi="Sitka Text"/>
+          <w:sz w:val="22"/>
+          <w:szCs w:val="22"/>
+        </w:rPr>
+        <w:t xml:space="preserve"> job</w:t>
+      </w:r>
+      <w:r>
+        <w:rPr>
+          <w:rFonts w:ascii="Sitka Text" w:hAnsi="Sitka Text"/>
+          <w:sz w:val="22"/>
+          <w:szCs w:val="22"/>
+        </w:rPr>
+        <w:t xml:space="preserve"> </w:t>
+      </w:r>
+      <w:r>
+        <w:rPr>
+          <w:rFonts w:ascii="Sitka Text" w:hAnsi="Sitka Text"/>
+          <w:sz w:val="22"/>
+          <w:szCs w:val="22"/>
+        </w:rPr>
+        <w:t>pulls the latest</w:t>
+      </w:r>
+      <w:r>
+        <w:rPr>
+          <w:rFonts w:ascii="Sitka Text" w:hAnsi="Sitka Text"/>
+          <w:sz w:val="22"/>
+          <w:szCs w:val="22"/>
+        </w:rPr>
+        <w:t xml:space="preserve"> Docker image </w:t>
+      </w:r>
+      <w:r>
+        <w:rPr>
+          <w:rFonts w:ascii="Sitka Text" w:hAnsi="Sitka Text"/>
+          <w:sz w:val="22"/>
+          <w:szCs w:val="22"/>
+        </w:rPr>
+        <w:t>from</w:t>
+      </w:r>
+      <w:r>
+        <w:rPr>
+          <w:rFonts w:ascii="Sitka Text" w:hAnsi="Sitka Text"/>
+          <w:sz w:val="22"/>
+          <w:szCs w:val="22"/>
+        </w:rPr>
+        <w:t xml:space="preserve"> Docker Hub and then deploys </w:t>
+      </w:r>
+      <w:r>
+        <w:rPr>
+          <w:rFonts w:ascii="Sitka Text" w:hAnsi="Sitka Text"/>
+          <w:sz w:val="22"/>
+          <w:szCs w:val="22"/>
+        </w:rPr>
+        <w:t>it to a newly created</w:t>
+      </w:r>
+      <w:r>
+        <w:rPr>
+          <w:rFonts w:ascii="Sitka Text" w:hAnsi="Sitka Text"/>
+          <w:sz w:val="22"/>
+          <w:szCs w:val="22"/>
+        </w:rPr>
+        <w:t xml:space="preserve"> Docker container. </w:t>
+      </w:r>
+      <w:r>
+        <w:rPr>
+          <w:rFonts w:ascii="Sitka Text" w:hAnsi="Sitka Text"/>
+          <w:sz w:val="22"/>
+          <w:szCs w:val="22"/>
+        </w:rPr>
+        <w:t xml:space="preserve">It </w:t>
+      </w:r>
+      <w:r>
+        <w:rPr>
+          <w:rFonts w:ascii="Sitka Text" w:hAnsi="Sitka Text"/>
+          <w:sz w:val="22"/>
+          <w:szCs w:val="22"/>
+        </w:rPr>
+        <w:t>depends on both the test and SonarCloud jobs to ensure that the Docker image being deployed has passed all tests and analysis.</w:t>
+      </w:r>
+    </w:p>
+    <w:p>
+      <w:pPr>
+        <w:spacing w:before="120" w:after="0"/>
+        <w:rPr>
+          <w:rFonts w:ascii="Sitka Text" w:hAnsi="Sitka Text"/>
+          <w:b/>
+          <w:sz w:val="22"/>
+          <w:szCs w:val="22"/>
+        </w:rPr>
+      </w:pPr>
+      <w:r>
+        <w:rPr>
+          <w:rFonts w:ascii="Sitka Text" w:hAnsi="Sitka Text"/>
+          <w:b/>
+          <w:sz w:val="22"/>
+          <w:szCs w:val="22"/>
+        </w:rPr>
+        <w:t>Post Deploy</w:t>
+      </w:r>
+    </w:p>
+    <w:p>
+      <w:pPr>
+        <w:spacing w:before="120" w:after="0"/>
+        <w:rPr>
+          <w:rFonts w:ascii="Sitka Text" w:hAnsi="Sitka Text"/>
+          <w:sz w:val="22"/>
+          <w:szCs w:val="22"/>
+        </w:rPr>
+      </w:pPr>
+      <w:r>
+        <w:rPr>
+          <w:rFonts w:ascii="Sitka Text" w:hAnsi="Sitka Text"/>
+          <w:sz w:val="22"/>
+          <w:szCs w:val="22"/>
+        </w:rPr>
+        <w:t xml:space="preserve">The post_deploy_test job performs post-deployment tests, such as pulling the deployed Docker image and running </w:t>
+      </w:r>
+      <w:r>
+        <w:rPr>
+          <w:rFonts w:ascii="Sitka Text" w:hAnsi="Sitka Text"/>
+          <w:sz w:val="22"/>
+          <w:szCs w:val="22"/>
+        </w:rPr>
+        <w:t>the integration</w:t>
+      </w:r>
+      <w:r>
+        <w:rPr>
+          <w:rFonts w:ascii="Sitka Text" w:hAnsi="Sitka Text"/>
+          <w:sz w:val="22"/>
+          <w:szCs w:val="22"/>
+        </w:rPr>
+        <w:t xml:space="preserve"> tests. It depends on the deploy job.</w:t>
+      </w:r>
+    </w:p>
+    <w:p>
+      <w:pPr>
+        <w:pStyle w:val="Heading1"/>
+        <w:spacing w:before="120" w:after="0" w:line="276" w:lineRule="auto"/>
+        <w:rPr>
+          <w:rFonts w:ascii="Sitka Text" w:hAnsi="Sitka Text"/>
+        </w:rPr>
+      </w:pPr>
+      <w:bookmarkStart w:id="25" w:name="_Toc165016148"/>
+      <w:r>
+        <w:rPr>
+          <w:rFonts w:ascii="Sitka Text" w:hAnsi="Sitka Text"/>
+        </w:rPr>
+        <w:t>Stage 4: End-to-End Automation Of The Application Delivery Lifecycle</w:t>
       </w:r>
       <w:bookmarkEnd w:id="25"/>
     </w:p>
     <w:p>
       <w:pPr>
-        <w:spacing w:before="120" w:after="0"/>
-        <w:rPr>
-          <w:rFonts w:ascii="Sitka Text" w:hAnsi="Sitka Text"/>
-          <w:sz w:val="22"/>
-          <w:szCs w:val="22"/>
-        </w:rPr>
-      </w:pPr>
-      <w:r>
-        <w:rPr>
-          <w:rFonts w:ascii="Sitka Text" w:hAnsi="Sitka Text"/>
-          <w:sz w:val="22"/>
-          <w:szCs w:val="22"/>
-        </w:rPr>
-        <w:t>In the final workflow file the pipeline is structured as follows:</w:t>
-      </w:r>
-    </w:p>
-    <w:p>
-      <w:pPr>
-        <w:spacing w:before="120" w:after="0"/>
-        <w:rPr>
-          <w:rFonts w:ascii="Sitka Text" w:hAnsi="Sitka Text"/>
-          <w:b/>
-          <w:sz w:val="22"/>
-          <w:szCs w:val="22"/>
-        </w:rPr>
-      </w:pPr>
-      <w:r>
-        <w:rPr>
-          <w:rFonts w:ascii="Sitka Text" w:hAnsi="Sitka Text"/>
-          <w:b/>
-          <w:sz w:val="22"/>
-          <w:szCs w:val="22"/>
-        </w:rPr>
-        <w:t>Build</w:t>
-      </w:r>
-    </w:p>
-    <w:p>
-      <w:pPr>
-        <w:spacing w:before="120" w:after="0"/>
-        <w:rPr>
-          <w:rFonts w:ascii="Sitka Text" w:hAnsi="Sitka Text"/>
-          <w:sz w:val="22"/>
-          <w:szCs w:val="22"/>
-        </w:rPr>
-      </w:pPr>
-      <w:r>
-        <w:rPr>
-          <w:rFonts w:ascii="Sitka Text" w:hAnsi="Sitka Text"/>
-          <w:sz w:val="22"/>
-          <w:szCs w:val="22"/>
-        </w:rPr>
-        <w:t>The build job handles building the project with Maven.</w:t>
-      </w:r>
-    </w:p>
-    <w:p>
-      <w:pPr>
-        <w:spacing w:before="120" w:after="0"/>
-        <w:rPr>
-          <w:rFonts w:ascii="Sitka Text" w:hAnsi="Sitka Text"/>
-          <w:b/>
-          <w:sz w:val="22"/>
-          <w:szCs w:val="22"/>
-        </w:rPr>
-      </w:pPr>
-      <w:r>
-        <w:rPr>
-          <w:rFonts w:ascii="Sitka Text" w:hAnsi="Sitka Text"/>
-          <w:b/>
-          <w:sz w:val="22"/>
-          <w:szCs w:val="22"/>
-        </w:rPr>
-        <w:t>Test</w:t>
-      </w:r>
-    </w:p>
-    <w:p>
-      <w:pPr>
-        <w:spacing w:before="120" w:after="0"/>
-        <w:rPr>
-          <w:rFonts w:ascii="Sitka Text" w:hAnsi="Sitka Text"/>
-          <w:sz w:val="22"/>
-          <w:szCs w:val="22"/>
-        </w:rPr>
-      </w:pPr>
-      <w:r>
-        <w:rPr>
-          <w:rFonts w:ascii="Sitka Text" w:hAnsi="Sitka Text"/>
-          <w:sz w:val="22"/>
-          <w:szCs w:val="22"/>
-        </w:rPr>
-        <w:t>The test job runs unit tests and generates reports. It depends on the build job.</w:t>
-      </w:r>
-    </w:p>
-    <w:p>
-      <w:pPr>
-        <w:spacing w:before="120" w:after="0"/>
-        <w:rPr>
-          <w:rFonts w:ascii="Sitka Text" w:hAnsi="Sitka Text"/>
-          <w:b/>
-          <w:sz w:val="22"/>
-          <w:szCs w:val="22"/>
-        </w:rPr>
-      </w:pPr>
-      <w:r>
-        <w:rPr>
-          <w:rFonts w:ascii="Sitka Text" w:hAnsi="Sitka Text"/>
-          <w:b/>
-          <w:sz w:val="22"/>
-          <w:szCs w:val="22"/>
-        </w:rPr>
-        <w:t>SonarCloud Analysis</w:t>
-      </w:r>
-    </w:p>
-    <w:p>
-      <w:pPr>
-        <w:spacing w:before="120" w:after="0"/>
-        <w:rPr>
-          <w:rFonts w:ascii="Sitka Text" w:hAnsi="Sitka Text"/>
-          <w:sz w:val="22"/>
-          <w:szCs w:val="22"/>
-        </w:rPr>
-      </w:pPr>
-      <w:r>
-        <w:rPr>
-          <w:rFonts w:ascii="Sitka Text" w:hAnsi="Sitka Text"/>
-          <w:sz w:val="22"/>
-          <w:szCs w:val="22"/>
-        </w:rPr>
-        <w:t>The SonarCloud job performs the SonarCloud analysis. It depends on the build job to ensure that the project is built before analysis.</w:t>
-      </w:r>
-    </w:p>
-    <w:p>
-      <w:pPr>
-        <w:spacing w:before="120" w:after="0"/>
-        <w:rPr>
-          <w:rFonts w:ascii="Sitka Text" w:hAnsi="Sitka Text"/>
-          <w:b/>
-          <w:sz w:val="22"/>
-          <w:szCs w:val="22"/>
-        </w:rPr>
-      </w:pPr>
-      <w:r>
-        <w:rPr>
-          <w:rFonts w:ascii="Sitka Text" w:hAnsi="Sitka Text"/>
-          <w:b/>
-          <w:sz w:val="22"/>
-          <w:szCs w:val="22"/>
-        </w:rPr>
-        <w:t>Docker Image Build and Push</w:t>
-      </w:r>
-    </w:p>
-    <w:p>
-      <w:pPr>
-        <w:spacing w:before="120" w:after="0"/>
-        <w:rPr>
-          <w:rFonts w:ascii="Sitka Text" w:hAnsi="Sitka Text"/>
-          <w:sz w:val="22"/>
-          <w:szCs w:val="22"/>
-        </w:rPr>
-      </w:pPr>
-      <w:r>
-        <w:rPr>
-          <w:rFonts w:ascii="Sitka Text" w:hAnsi="Sitka Text"/>
-          <w:sz w:val="22"/>
-          <w:szCs w:val="22"/>
-        </w:rPr>
-        <w:t>This job logs in to Docker Hub and then builds, tags and pushes an image to Docker Hub.</w:t>
-      </w:r>
-    </w:p>
-    <w:p>
-      <w:pPr>
-        <w:spacing w:before="120" w:after="0"/>
-        <w:rPr>
-          <w:rFonts w:ascii="Sitka Text" w:hAnsi="Sitka Text"/>
-          <w:b/>
-          <w:sz w:val="22"/>
-          <w:szCs w:val="22"/>
-        </w:rPr>
-      </w:pPr>
-      <w:r>
-        <w:rPr>
-          <w:rFonts w:ascii="Sitka Text" w:hAnsi="Sitka Text"/>
-          <w:b/>
-          <w:sz w:val="22"/>
-          <w:szCs w:val="22"/>
-        </w:rPr>
-        <w:t xml:space="preserve">Deploy </w:t>
-      </w:r>
-    </w:p>
-    <w:p>
-      <w:pPr>
-        <w:spacing w:before="120" w:after="0"/>
-        <w:rPr>
-          <w:rFonts w:ascii="Sitka Text" w:hAnsi="Sitka Text"/>
-          <w:sz w:val="22"/>
-          <w:szCs w:val="22"/>
-        </w:rPr>
-      </w:pPr>
-      <w:r>
-        <w:rPr>
-          <w:rFonts w:ascii="Sitka Text" w:hAnsi="Sitka Text"/>
-          <w:sz w:val="22"/>
-          <w:szCs w:val="22"/>
-        </w:rPr>
-        <w:t>The deploy</w:t>
-      </w:r>
-      <w:r>
-        <w:rPr>
-          <w:rFonts w:ascii="Sitka Text" w:hAnsi="Sitka Text"/>
-          <w:sz w:val="22"/>
-          <w:szCs w:val="22"/>
-        </w:rPr>
-        <w:t xml:space="preserve"> job</w:t>
-      </w:r>
-      <w:r>
-        <w:rPr>
-          <w:rFonts w:ascii="Sitka Text" w:hAnsi="Sitka Text"/>
-          <w:sz w:val="22"/>
-          <w:szCs w:val="22"/>
-        </w:rPr>
-        <w:t xml:space="preserve"> </w:t>
-      </w:r>
-      <w:r>
-        <w:rPr>
-          <w:rFonts w:ascii="Sitka Text" w:hAnsi="Sitka Text"/>
-          <w:sz w:val="22"/>
-          <w:szCs w:val="22"/>
-        </w:rPr>
-        <w:t>pulls the latest</w:t>
-      </w:r>
-      <w:r>
-        <w:rPr>
-          <w:rFonts w:ascii="Sitka Text" w:hAnsi="Sitka Text"/>
-          <w:sz w:val="22"/>
-          <w:szCs w:val="22"/>
-        </w:rPr>
-        <w:t xml:space="preserve"> Docker image </w:t>
-      </w:r>
-      <w:r>
-        <w:rPr>
-          <w:rFonts w:ascii="Sitka Text" w:hAnsi="Sitka Text"/>
-          <w:sz w:val="22"/>
-          <w:szCs w:val="22"/>
-        </w:rPr>
-        <w:t>from</w:t>
-      </w:r>
-      <w:r>
-        <w:rPr>
-          <w:rFonts w:ascii="Sitka Text" w:hAnsi="Sitka Text"/>
-          <w:sz w:val="22"/>
-          <w:szCs w:val="22"/>
-        </w:rPr>
-        <w:t xml:space="preserve"> Docker Hub and then deploys </w:t>
-      </w:r>
-      <w:r>
-        <w:rPr>
-          <w:rFonts w:ascii="Sitka Text" w:hAnsi="Sitka Text"/>
-          <w:sz w:val="22"/>
-          <w:szCs w:val="22"/>
-        </w:rPr>
-        <w:t>it to a newly created</w:t>
-      </w:r>
-      <w:r>
-        <w:rPr>
-          <w:rFonts w:ascii="Sitka Text" w:hAnsi="Sitka Text"/>
-          <w:sz w:val="22"/>
-          <w:szCs w:val="22"/>
-        </w:rPr>
-        <w:t xml:space="preserve"> Docker container. </w:t>
-      </w:r>
-      <w:r>
-        <w:rPr>
-          <w:rFonts w:ascii="Sitka Text" w:hAnsi="Sitka Text"/>
-          <w:sz w:val="22"/>
-          <w:szCs w:val="22"/>
-        </w:rPr>
-        <w:t xml:space="preserve">It </w:t>
-      </w:r>
-      <w:r>
-        <w:rPr>
-          <w:rFonts w:ascii="Sitka Text" w:hAnsi="Sitka Text"/>
-          <w:sz w:val="22"/>
-          <w:szCs w:val="22"/>
-        </w:rPr>
-        <w:t>depends on both the test and SonarCloud jobs to ensure that the Docker image being deployed has passed all tests and analysis.</w:t>
-      </w:r>
-    </w:p>
-    <w:p>
-      <w:pPr>
-        <w:spacing w:before="120" w:after="0"/>
-        <w:rPr>
-          <w:rFonts w:ascii="Sitka Text" w:hAnsi="Sitka Text"/>
-          <w:b/>
-          <w:sz w:val="22"/>
-          <w:szCs w:val="22"/>
-        </w:rPr>
-      </w:pPr>
-      <w:r>
-        <w:rPr>
-          <w:rFonts w:ascii="Sitka Text" w:hAnsi="Sitka Text"/>
-          <w:b/>
-          <w:sz w:val="22"/>
-          <w:szCs w:val="22"/>
-        </w:rPr>
-        <w:t>Post Deploy</w:t>
-      </w:r>
-    </w:p>
-    <w:p>
-      <w:pPr>
-        <w:spacing w:before="120" w:after="0"/>
-        <w:rPr>
-          <w:rFonts w:ascii="Sitka Text" w:hAnsi="Sitka Text"/>
-          <w:sz w:val="22"/>
-          <w:szCs w:val="22"/>
-        </w:rPr>
-      </w:pPr>
-      <w:r>
-        <w:rPr>
-          <w:rFonts w:ascii="Sitka Text" w:hAnsi="Sitka Text"/>
-          <w:sz w:val="22"/>
-          <w:szCs w:val="22"/>
-        </w:rPr>
-        <w:t xml:space="preserve">The post_deploy_test job performs post-deployment tests, such as pulling the deployed Docker image and running </w:t>
-      </w:r>
-      <w:r>
-        <w:rPr>
-          <w:rFonts w:ascii="Sitka Text" w:hAnsi="Sitka Text"/>
-          <w:sz w:val="22"/>
-          <w:szCs w:val="22"/>
-        </w:rPr>
-        <w:t>the integration</w:t>
-      </w:r>
-      <w:r>
-        <w:rPr>
-          <w:rFonts w:ascii="Sitka Text" w:hAnsi="Sitka Text"/>
-          <w:sz w:val="22"/>
-          <w:szCs w:val="22"/>
-        </w:rPr>
-        <w:t xml:space="preserve"> tests. It depends on the deploy job.</w:t>
-      </w:r>
-    </w:p>
-    <w:p>
-      <w:pPr>
-        <w:pStyle w:val="Heading1"/>
-        <w:spacing w:before="120" w:after="0" w:line="276" w:lineRule="auto"/>
-        <w:rPr>
-          <w:rFonts w:ascii="Sitka Text" w:hAnsi="Sitka Text"/>
-        </w:rPr>
-      </w:pPr>
-      <w:bookmarkStart w:id="26" w:name="_Toc164973980"/>
-      <w:r>
-        <w:rPr>
-          <w:rFonts w:ascii="Sitka Text" w:hAnsi="Sitka Text"/>
-        </w:rPr>
-        <w:t>Stage 4: End-to-End Automation Of The Application Delivery Lifecycle</w:t>
+        <w:pStyle w:val="Heading2"/>
+        <w:spacing w:before="120" w:line="276" w:lineRule="auto"/>
+        <w:rPr>
+          <w:rFonts w:ascii="Sitka Text" w:hAnsi="Sitka Text"/>
+        </w:rPr>
+      </w:pPr>
+      <w:bookmarkStart w:id="26" w:name="_Toc165016149"/>
+      <w:r>
+        <w:rPr>
+          <w:rFonts w:ascii="Sitka Text" w:hAnsi="Sitka Text"/>
+        </w:rPr>
+        <w:t>Stage 4.</w:t>
+      </w:r>
+      <w:r>
+        <w:rPr>
+          <w:rFonts w:ascii="Sitka Text" w:hAnsi="Sitka Text"/>
+        </w:rPr>
+        <w:t>1</w:t>
+      </w:r>
+      <w:r>
+        <w:rPr>
+          <w:rFonts w:ascii="Sitka Text" w:hAnsi="Sitka Text"/>
+        </w:rPr>
+        <w:t>: Docker Installation and Configuration</w:t>
       </w:r>
       <w:bookmarkEnd w:id="26"/>
     </w:p>
     <w:p>
       <w:pPr>
-        <w:pStyle w:val="Heading2"/>
-        <w:spacing w:before="120" w:line="276" w:lineRule="auto"/>
-        <w:rPr>
-          <w:rFonts w:ascii="Sitka Text" w:hAnsi="Sitka Text"/>
-        </w:rPr>
-      </w:pPr>
-      <w:bookmarkStart w:id="27" w:name="_Toc164973981"/>
-      <w:r>
-        <w:rPr>
-          <w:rFonts w:ascii="Sitka Text" w:hAnsi="Sitka Text"/>
-        </w:rPr>
-        <w:t>Stage 4.</w:t>
-      </w:r>
-      <w:r>
-        <w:rPr>
-          <w:rFonts w:ascii="Sitka Text" w:hAnsi="Sitka Text"/>
-        </w:rPr>
-        <w:t>1</w:t>
-      </w:r>
-      <w:r>
-        <w:rPr>
-          <w:rFonts w:ascii="Sitka Text" w:hAnsi="Sitka Text"/>
-        </w:rPr>
-        <w:t>: Docker Installation and Configuration</w:t>
-      </w:r>
-      <w:bookmarkEnd w:id="27"/>
-    </w:p>
-    <w:p>
-      <w:pPr>
         <w:spacing w:before="120" w:after="0"/>
         <w:rPr>
           <w:rFonts w:ascii="Sitka Text" w:hAnsi="Sitka Text"/>
@@ -7332,6 +7200,7 @@
       <w:r>
         <w:rPr>
           <w:rFonts w:ascii="Sitka Text" w:hAnsi="Sitka Text"/>
+          <w:noProof/>
         </w:rPr>
         <w:drawing>
           <wp:inline distT="0" distB="0" distL="0" distR="0" wp14:anchorId="77899A4D" wp14:editId="3599FD11">
@@ -7422,35 +7291,35 @@
           <w:rFonts w:ascii="Sitka Text" w:hAnsi="Sitka Text"/>
         </w:rPr>
       </w:pPr>
-      <w:bookmarkStart w:id="28" w:name="_Toc164973982"/>
+      <w:bookmarkStart w:id="27" w:name="_Toc165016150"/>
       <w:r>
         <w:rPr>
           <w:rFonts w:ascii="Sitka Text" w:hAnsi="Sitka Text"/>
         </w:rPr>
         <w:lastRenderedPageBreak/>
         <w:t>Stage 5: Cloud Provisioning and Configuration Management</w:t>
+      </w:r>
+      <w:bookmarkEnd w:id="27"/>
+    </w:p>
+    <w:p>
+      <w:pPr>
+        <w:pStyle w:val="Heading2"/>
+        <w:spacing w:before="120" w:line="276" w:lineRule="auto"/>
+        <w:rPr>
+          <w:rFonts w:ascii="Sitka Text" w:hAnsi="Sitka Text"/>
+        </w:rPr>
+      </w:pPr>
+      <w:bookmarkStart w:id="28" w:name="_Toc165016151"/>
+      <w:r>
+        <w:rPr>
+          <w:rFonts w:ascii="Sitka Text" w:hAnsi="Sitka Text"/>
+        </w:rPr>
+        <w:t>Stage 5.1: Resource Provisioning in a Cloud Environment</w:t>
       </w:r>
       <w:bookmarkEnd w:id="28"/>
     </w:p>
     <w:p>
       <w:pPr>
-        <w:pStyle w:val="Heading2"/>
-        <w:spacing w:before="120" w:line="276" w:lineRule="auto"/>
-        <w:rPr>
-          <w:rFonts w:ascii="Sitka Text" w:hAnsi="Sitka Text"/>
-        </w:rPr>
-      </w:pPr>
-      <w:bookmarkStart w:id="29" w:name="_Toc164973983"/>
-      <w:r>
-        <w:rPr>
-          <w:rFonts w:ascii="Sitka Text" w:hAnsi="Sitka Text"/>
-        </w:rPr>
-        <w:t>Stage 5.1: Resource Provisioning in a Cloud Environment</w:t>
-      </w:r>
-      <w:bookmarkEnd w:id="29"/>
-    </w:p>
-    <w:p>
-      <w:pPr>
         <w:spacing w:before="120" w:after="0"/>
         <w:rPr>
           <w:rFonts w:ascii="Sitka Text" w:hAnsi="Sitka Text"/>
@@ -7488,15 +7357,7 @@
           <w:sz w:val="22"/>
           <w:szCs w:val="22"/>
         </w:rPr>
-        <w:t>, as</w:t>
-      </w:r>
-      <w:r>
-        <w:rPr>
-          <w:rFonts w:ascii="Sitka Text" w:hAnsi="Sitka Text"/>
-          <w:sz w:val="22"/>
-          <w:szCs w:val="22"/>
-        </w:rPr>
-        <w:t xml:space="preserve"> shown in Fig 5.1.2 and 5.1.3</w:t>
+        <w:t>, as shown in Fig 5.1.2 and 5.1.3</w:t>
       </w:r>
       <w:r>
         <w:rPr>
@@ -7522,6 +7383,9 @@
         <w:jc w:val="center"/>
       </w:pPr>
       <w:r>
+        <w:rPr>
+          <w:noProof/>
+        </w:rPr>
         <w:drawing>
           <wp:inline distT="0" distB="0" distL="0" distR="0" wp14:anchorId="099023C8" wp14:editId="5698A2F8">
             <wp:extent cx="5731510" cy="693420"/>
@@ -7609,6 +7473,7 @@
       <w:r>
         <w:rPr>
           <w:rFonts w:ascii="Sitka Text" w:hAnsi="Sitka Text"/>
+          <w:noProof/>
           <w:color w:val="2683C6" w:themeColor="accent6"/>
         </w:rPr>
         <w:drawing>
@@ -7681,6 +7546,7 @@
       <w:r>
         <w:rPr>
           <w:rFonts w:ascii="Sitka Text" w:hAnsi="Sitka Text"/>
+          <w:noProof/>
           <w:color w:val="2683C6" w:themeColor="accent6"/>
         </w:rPr>
         <w:drawing>
@@ -7761,14 +7627,14 @@
           <w:rFonts w:ascii="Sitka Text" w:hAnsi="Sitka Text"/>
         </w:rPr>
       </w:pPr>
-      <w:bookmarkStart w:id="30" w:name="_Toc164973984"/>
+      <w:bookmarkStart w:id="29" w:name="_Toc165016152"/>
       <w:r>
         <w:rPr>
           <w:rFonts w:ascii="Sitka Text" w:hAnsi="Sitka Text"/>
         </w:rPr>
         <w:t>Stage 6: Deploying Application</w:t>
       </w:r>
-      <w:bookmarkEnd w:id="30"/>
+      <w:bookmarkEnd w:id="29"/>
       <w:r>
         <w:rPr>
           <w:rFonts w:ascii="Sitka Text" w:hAnsi="Sitka Text"/>
@@ -7786,63 +7652,216 @@
           <w:szCs w:val="36"/>
         </w:rPr>
       </w:pPr>
-      <w:bookmarkStart w:id="31" w:name="_Toc164973985"/>
+      <w:bookmarkStart w:id="30" w:name="_Toc165016153"/>
       <w:r>
         <w:rPr>
           <w:rFonts w:ascii="Sitka Text" w:hAnsi="Sitka Text"/>
         </w:rPr>
         <w:t>Stage 6.1: Environment Selection</w:t>
+      </w:r>
+      <w:bookmarkEnd w:id="30"/>
+    </w:p>
+    <w:p>
+      <w:pPr>
+        <w:spacing w:before="120" w:after="0"/>
+        <w:rPr>
+          <w:rFonts w:ascii="Sitka Text" w:hAnsi="Sitka Text"/>
+          <w:sz w:val="22"/>
+          <w:szCs w:val="22"/>
+        </w:rPr>
+      </w:pPr>
+      <w:r>
+        <w:rPr>
+          <w:rFonts w:ascii="Sitka Text" w:hAnsi="Sitka Text"/>
+          <w:sz w:val="22"/>
+          <w:szCs w:val="22"/>
+        </w:rPr>
+        <w:t xml:space="preserve">After </w:t>
+      </w:r>
+      <w:r>
+        <w:rPr>
+          <w:rFonts w:ascii="Sitka Text" w:hAnsi="Sitka Text"/>
+          <w:sz w:val="22"/>
+          <w:szCs w:val="22"/>
+        </w:rPr>
+        <w:t>researching</w:t>
+      </w:r>
+      <w:r>
+        <w:rPr>
+          <w:rFonts w:ascii="Sitka Text" w:hAnsi="Sitka Text"/>
+          <w:sz w:val="22"/>
+          <w:szCs w:val="22"/>
+        </w:rPr>
+        <w:t xml:space="preserve"> various container platforms including AWS, Azure, and Google Cloud, I opted to </w:t>
+      </w:r>
+      <w:r>
+        <w:rPr>
+          <w:rFonts w:ascii="Sitka Text" w:hAnsi="Sitka Text"/>
+          <w:sz w:val="22"/>
+          <w:szCs w:val="22"/>
+        </w:rPr>
+        <w:t>use</w:t>
+      </w:r>
+      <w:r>
+        <w:rPr>
+          <w:rFonts w:ascii="Sitka Text" w:hAnsi="Sitka Text"/>
+          <w:sz w:val="22"/>
+          <w:szCs w:val="22"/>
+        </w:rPr>
+        <w:t xml:space="preserve"> Docker for its containeri</w:t>
+      </w:r>
+      <w:r>
+        <w:rPr>
+          <w:rFonts w:ascii="Sitka Text" w:hAnsi="Sitka Text"/>
+          <w:sz w:val="22"/>
+          <w:szCs w:val="22"/>
+        </w:rPr>
+        <w:t>s</w:t>
+      </w:r>
+      <w:r>
+        <w:rPr>
+          <w:rFonts w:ascii="Sitka Text" w:hAnsi="Sitka Text"/>
+          <w:sz w:val="22"/>
+          <w:szCs w:val="22"/>
+        </w:rPr>
+        <w:t xml:space="preserve">ation capabilities and seamless integration with GitHub Actions. Docker's pricing structure offers cost-effectiveness, while its </w:t>
+      </w:r>
+      <w:r>
+        <w:rPr>
+          <w:rFonts w:ascii="Sitka Text" w:hAnsi="Sitka Text"/>
+          <w:sz w:val="22"/>
+          <w:szCs w:val="22"/>
+        </w:rPr>
+        <w:lastRenderedPageBreak/>
+        <w:t>compatibility with GitHub Actions ensures streamlined development and deployment workflows.</w:t>
+      </w:r>
+    </w:p>
+    <w:p>
+      <w:pPr>
+        <w:pStyle w:val="Heading2"/>
+        <w:spacing w:line="276" w:lineRule="auto"/>
+        <w:rPr>
+          <w:rFonts w:ascii="Sitka Text" w:hAnsi="Sitka Text"/>
+        </w:rPr>
+      </w:pPr>
+      <w:bookmarkStart w:id="31" w:name="_Toc165016154"/>
+      <w:r>
+        <w:rPr>
+          <w:rFonts w:ascii="Sitka Text" w:hAnsi="Sitka Text"/>
+        </w:rPr>
+        <w:t xml:space="preserve">Stage 6.3: </w:t>
+      </w:r>
+      <w:r>
+        <w:rPr>
+          <w:rFonts w:ascii="Sitka Text" w:hAnsi="Sitka Text"/>
+        </w:rPr>
+        <w:t>Container-Based Deployment</w:t>
       </w:r>
       <w:bookmarkEnd w:id="31"/>
     </w:p>
     <w:p>
       <w:pPr>
-        <w:spacing w:before="120" w:after="0"/>
-        <w:rPr>
-          <w:rFonts w:ascii="Sitka Text" w:hAnsi="Sitka Text"/>
-          <w:sz w:val="22"/>
-          <w:szCs w:val="22"/>
-        </w:rPr>
-      </w:pPr>
-      <w:r>
-        <w:rPr>
-          <w:rFonts w:ascii="Sitka Text" w:hAnsi="Sitka Text"/>
-          <w:sz w:val="22"/>
-          <w:szCs w:val="22"/>
-        </w:rPr>
-        <w:t xml:space="preserve">After </w:t>
-      </w:r>
-      <w:r>
-        <w:rPr>
-          <w:rFonts w:ascii="Sitka Text" w:hAnsi="Sitka Text"/>
-          <w:sz w:val="22"/>
-          <w:szCs w:val="22"/>
-        </w:rPr>
-        <w:t>researching</w:t>
-      </w:r>
-      <w:r>
-        <w:rPr>
-          <w:rFonts w:ascii="Sitka Text" w:hAnsi="Sitka Text"/>
-          <w:sz w:val="22"/>
-          <w:szCs w:val="22"/>
-        </w:rPr>
-        <w:t xml:space="preserve"> various container platforms including AWS, Azure, and Google Cloud, I opted to </w:t>
-      </w:r>
-      <w:r>
-        <w:rPr>
-          <w:rFonts w:ascii="Sitka Text" w:hAnsi="Sitka Text"/>
-          <w:sz w:val="22"/>
-          <w:szCs w:val="22"/>
-        </w:rPr>
-        <w:t>use</w:t>
-      </w:r>
-      <w:r>
-        <w:rPr>
-          <w:rFonts w:ascii="Sitka Text" w:hAnsi="Sitka Text"/>
-          <w:sz w:val="22"/>
-          <w:szCs w:val="22"/>
-        </w:rPr>
-        <w:t xml:space="preserve"> Docker for its containeri</w:t>
+        <w:rPr>
+          <w:rFonts w:ascii="Sitka Text" w:hAnsi="Sitka Text"/>
+          <w:sz w:val="22"/>
+          <w:szCs w:val="22"/>
+        </w:rPr>
+      </w:pPr>
+      <w:r>
+        <w:rPr>
+          <w:rFonts w:ascii="Sitka Text" w:hAnsi="Sitka Text"/>
+          <w:sz w:val="22"/>
+          <w:szCs w:val="22"/>
+        </w:rPr>
+        <w:t>In</w:t>
+      </w:r>
+      <w:r>
+        <w:rPr>
+          <w:rFonts w:ascii="Sitka Text" w:hAnsi="Sitka Text"/>
+          <w:sz w:val="22"/>
+          <w:szCs w:val="22"/>
+        </w:rPr>
+        <w:t xml:space="preserve"> this</w:t>
+      </w:r>
+      <w:r>
+        <w:rPr>
+          <w:rFonts w:ascii="Sitka Text" w:hAnsi="Sitka Text"/>
+          <w:sz w:val="22"/>
+          <w:szCs w:val="22"/>
+        </w:rPr>
+        <w:t xml:space="preserve"> container-based deployment process, after building and pushing the Docker image to Docker Hub, a container is created and the image is pulled from Docker Hub. </w:t>
+      </w:r>
+      <w:r>
+        <w:rPr>
+          <w:rFonts w:ascii="Sitka Text" w:hAnsi="Sitka Text"/>
+          <w:sz w:val="22"/>
+          <w:szCs w:val="22"/>
+        </w:rPr>
+        <w:t xml:space="preserve">Following </w:t>
+      </w:r>
+      <w:r>
+        <w:rPr>
+          <w:rFonts w:ascii="Sitka Text" w:hAnsi="Sitka Text"/>
+          <w:sz w:val="22"/>
+          <w:szCs w:val="22"/>
+        </w:rPr>
+        <w:t xml:space="preserve">the image push, the workflow </w:t>
+      </w:r>
+      <w:r>
+        <w:rPr>
+          <w:rFonts w:ascii="Sitka Text" w:hAnsi="Sitka Text"/>
+          <w:sz w:val="22"/>
+          <w:szCs w:val="22"/>
+        </w:rPr>
+        <w:t>uses</w:t>
+      </w:r>
+      <w:r>
+        <w:rPr>
+          <w:rFonts w:ascii="Sitka Text" w:hAnsi="Sitka Text"/>
+          <w:sz w:val="22"/>
+          <w:szCs w:val="22"/>
+        </w:rPr>
+        <w:t xml:space="preserve"> Docker CLI commands to create a new container instance. Subsequently, the latest version of </w:t>
+      </w:r>
+      <w:r>
+        <w:rPr>
+          <w:rFonts w:ascii="Sitka Text" w:hAnsi="Sitka Text"/>
+          <w:sz w:val="22"/>
+          <w:szCs w:val="22"/>
+        </w:rPr>
+        <w:t xml:space="preserve">the </w:t>
+      </w:r>
+      <w:r>
+        <w:rPr>
+          <w:rFonts w:ascii="Sitka Text" w:hAnsi="Sitka Text"/>
+          <w:sz w:val="22"/>
+          <w:szCs w:val="22"/>
+        </w:rPr>
+        <w:t>a</w:t>
+      </w:r>
+      <w:r>
+        <w:rPr>
+          <w:rFonts w:ascii="Sitka Text" w:hAnsi="Sitka Text"/>
+          <w:sz w:val="22"/>
+          <w:szCs w:val="22"/>
+        </w:rPr>
+        <w:t xml:space="preserve">pplication is pulled from Docker Hub and deployed into the container. This ensures that </w:t>
+      </w:r>
+      <w:r>
+        <w:rPr>
+          <w:rFonts w:ascii="Sitka Text" w:hAnsi="Sitka Text"/>
+          <w:sz w:val="22"/>
+          <w:szCs w:val="22"/>
+        </w:rPr>
+        <w:t>the</w:t>
+      </w:r>
+      <w:r>
+        <w:rPr>
+          <w:rFonts w:ascii="Sitka Text" w:hAnsi="Sitka Text"/>
+          <w:sz w:val="22"/>
+          <w:szCs w:val="22"/>
+        </w:rPr>
+        <w:t xml:space="preserve"> application is readily available for deployment in the containeri</w:t>
       </w:r>
       <w:r>
         <w:rPr>
@@ -7858,16 +7877,15 @@
           <w:sz w:val="22"/>
           <w:szCs w:val="22"/>
         </w:rPr>
-        <w:t xml:space="preserve">ation capabilities and seamless integration with GitHub Actions. Docker's pricing structure offers cost-effectiveness, while its </w:t>
-      </w:r>
-      <w:r>
-        <w:rPr>
-          <w:rFonts w:ascii="Sitka Text" w:hAnsi="Sitka Text"/>
-          <w:sz w:val="22"/>
-          <w:szCs w:val="22"/>
-        </w:rPr>
-        <w:lastRenderedPageBreak/>
-        <w:t>compatibility with GitHub Actions ensures streamlined development and deployment workflows.</w:t>
+        <w:t>ed environment</w:t>
+      </w:r>
+      <w:r>
+        <w:rPr>
+          <w:rFonts w:ascii="Sitka Text" w:hAnsi="Sitka Text"/>
+          <w:sz w:val="22"/>
+          <w:szCs w:val="22"/>
+        </w:rPr>
+        <w:t>.</w:t>
       </w:r>
     </w:p>
     <w:p>
@@ -7878,18 +7896,18 @@
           <w:rFonts w:ascii="Sitka Text" w:hAnsi="Sitka Text"/>
         </w:rPr>
       </w:pPr>
-      <w:bookmarkStart w:id="32" w:name="_Toc164973986"/>
-      <w:r>
-        <w:rPr>
-          <w:rFonts w:ascii="Sitka Text" w:hAnsi="Sitka Text"/>
-        </w:rPr>
-        <w:t xml:space="preserve">Stage 6.3: </w:t>
-      </w:r>
-      <w:r>
-        <w:rPr>
-          <w:rFonts w:ascii="Sitka Text" w:hAnsi="Sitka Text"/>
-        </w:rPr>
-        <w:t>Container-Based Deployment</w:t>
+      <w:bookmarkStart w:id="32" w:name="_Toc165016155"/>
+      <w:r>
+        <w:rPr>
+          <w:rFonts w:ascii="Sitka Text" w:hAnsi="Sitka Text"/>
+        </w:rPr>
+        <w:t xml:space="preserve">Stage 6.4: </w:t>
+      </w:r>
+      <w:r>
+        <w:rPr>
+          <w:rFonts w:ascii="Sitka Text" w:hAnsi="Sitka Text"/>
+        </w:rPr>
+        <w:t>Deployment Configuration</w:t>
       </w:r>
       <w:bookmarkEnd w:id="32"/>
     </w:p>
@@ -7907,79 +7925,7 @@
           <w:sz w:val="22"/>
           <w:szCs w:val="22"/>
         </w:rPr>
-        <w:t>In</w:t>
-      </w:r>
-      <w:r>
-        <w:rPr>
-          <w:rFonts w:ascii="Sitka Text" w:hAnsi="Sitka Text"/>
-          <w:sz w:val="22"/>
-          <w:szCs w:val="22"/>
-        </w:rPr>
-        <w:t xml:space="preserve"> this</w:t>
-      </w:r>
-      <w:r>
-        <w:rPr>
-          <w:rFonts w:ascii="Sitka Text" w:hAnsi="Sitka Text"/>
-          <w:sz w:val="22"/>
-          <w:szCs w:val="22"/>
-        </w:rPr>
-        <w:t xml:space="preserve"> container-based deployment process, after building and pushing the Docker image to Docker Hub, a container is created and the image is pulled from Docker Hub. </w:t>
-      </w:r>
-      <w:r>
-        <w:rPr>
-          <w:rFonts w:ascii="Sitka Text" w:hAnsi="Sitka Text"/>
-          <w:sz w:val="22"/>
-          <w:szCs w:val="22"/>
-        </w:rPr>
-        <w:t xml:space="preserve">Following </w:t>
-      </w:r>
-      <w:r>
-        <w:rPr>
-          <w:rFonts w:ascii="Sitka Text" w:hAnsi="Sitka Text"/>
-          <w:sz w:val="22"/>
-          <w:szCs w:val="22"/>
-        </w:rPr>
-        <w:t xml:space="preserve">the image push, the workflow </w:t>
-      </w:r>
-      <w:r>
-        <w:rPr>
-          <w:rFonts w:ascii="Sitka Text" w:hAnsi="Sitka Text"/>
-          <w:sz w:val="22"/>
-          <w:szCs w:val="22"/>
-        </w:rPr>
-        <w:t>uses</w:t>
-      </w:r>
-      <w:r>
-        <w:rPr>
-          <w:rFonts w:ascii="Sitka Text" w:hAnsi="Sitka Text"/>
-          <w:sz w:val="22"/>
-          <w:szCs w:val="22"/>
-        </w:rPr>
-        <w:t xml:space="preserve"> Docker CLI commands to create a new container instance. Subsequently, the latest version of </w:t>
-      </w:r>
-      <w:r>
-        <w:rPr>
-          <w:rFonts w:ascii="Sitka Text" w:hAnsi="Sitka Text"/>
-          <w:sz w:val="22"/>
-          <w:szCs w:val="22"/>
-        </w:rPr>
-        <w:t xml:space="preserve">the </w:t>
-      </w:r>
-      <w:r>
-        <w:rPr>
-          <w:rFonts w:ascii="Sitka Text" w:hAnsi="Sitka Text"/>
-          <w:sz w:val="22"/>
-          <w:szCs w:val="22"/>
-        </w:rPr>
-        <w:t>a</w:t>
-      </w:r>
-      <w:r>
-        <w:rPr>
-          <w:rFonts w:ascii="Sitka Text" w:hAnsi="Sitka Text"/>
-          <w:sz w:val="22"/>
-          <w:szCs w:val="22"/>
-        </w:rPr>
-        <w:t xml:space="preserve">pplication is pulled from Docker Hub and deployed into the container. This ensures that </w:t>
+        <w:t xml:space="preserve">In deploying </w:t>
       </w:r>
       <w:r>
         <w:rPr>
@@ -7995,169 +7941,90 @@
           <w:sz w:val="22"/>
           <w:szCs w:val="22"/>
         </w:rPr>
-        <w:t xml:space="preserve"> application is readily available for deployment in the containeri</w:t>
-      </w:r>
-      <w:r>
-        <w:rPr>
-          <w:rFonts w:ascii="Sitka Text" w:hAnsi="Sitka Text"/>
-          <w:sz w:val="22"/>
-          <w:szCs w:val="22"/>
-        </w:rPr>
-        <w:t>s</w:t>
-      </w:r>
-      <w:r>
-        <w:rPr>
-          <w:rFonts w:ascii="Sitka Text" w:hAnsi="Sitka Text"/>
-          <w:sz w:val="22"/>
-          <w:szCs w:val="22"/>
-        </w:rPr>
-        <w:t>ed environment</w:t>
-      </w:r>
-      <w:r>
-        <w:rPr>
-          <w:rFonts w:ascii="Sitka Text" w:hAnsi="Sitka Text"/>
-          <w:sz w:val="22"/>
-          <w:szCs w:val="22"/>
-        </w:rPr>
-        <w:t>.</w:t>
+        <w:t xml:space="preserve"> project using Docker and GitHub Actions, attention to deployment configurations is </w:t>
+      </w:r>
+      <w:r>
+        <w:rPr>
+          <w:rFonts w:ascii="Sitka Text" w:hAnsi="Sitka Text"/>
+          <w:sz w:val="22"/>
+          <w:szCs w:val="22"/>
+        </w:rPr>
+        <w:t>an important</w:t>
+      </w:r>
+      <w:r>
+        <w:rPr>
+          <w:rFonts w:ascii="Sitka Text" w:hAnsi="Sitka Text"/>
+          <w:sz w:val="22"/>
+          <w:szCs w:val="22"/>
+        </w:rPr>
+        <w:t xml:space="preserve"> </w:t>
+      </w:r>
+      <w:r>
+        <w:rPr>
+          <w:rFonts w:ascii="Sitka Text" w:hAnsi="Sitka Text"/>
+          <w:sz w:val="22"/>
+          <w:szCs w:val="22"/>
+        </w:rPr>
+        <w:t xml:space="preserve">factor contributing </w:t>
+      </w:r>
+      <w:r>
+        <w:rPr>
+          <w:rFonts w:ascii="Sitka Text" w:hAnsi="Sitka Text"/>
+          <w:sz w:val="22"/>
+          <w:szCs w:val="22"/>
+        </w:rPr>
+        <w:t xml:space="preserve">to the success and security of </w:t>
+      </w:r>
+      <w:r>
+        <w:rPr>
+          <w:rFonts w:ascii="Sitka Text" w:hAnsi="Sitka Text"/>
+          <w:sz w:val="22"/>
+          <w:szCs w:val="22"/>
+        </w:rPr>
+        <w:t>the</w:t>
+      </w:r>
+      <w:r>
+        <w:rPr>
+          <w:rFonts w:ascii="Sitka Text" w:hAnsi="Sitka Text"/>
+          <w:sz w:val="22"/>
+          <w:szCs w:val="22"/>
+        </w:rPr>
+        <w:t xml:space="preserve"> application. </w:t>
+      </w:r>
+      <w:r>
+        <w:rPr>
+          <w:rFonts w:ascii="Sitka Text" w:hAnsi="Sitka Text"/>
+          <w:sz w:val="22"/>
+          <w:szCs w:val="22"/>
+        </w:rPr>
+        <w:t xml:space="preserve">Secret </w:t>
+      </w:r>
+      <w:r>
+        <w:rPr>
+          <w:rFonts w:ascii="Sitka Text" w:hAnsi="Sitka Text"/>
+          <w:sz w:val="22"/>
+          <w:szCs w:val="22"/>
+        </w:rPr>
+        <w:t xml:space="preserve">management ensures the confidentiality of sensitive information like authentication tokens and </w:t>
+      </w:r>
+      <w:r>
+        <w:rPr>
+          <w:rFonts w:ascii="Sitka Text" w:hAnsi="Sitka Text"/>
+          <w:sz w:val="22"/>
+          <w:szCs w:val="22"/>
+        </w:rPr>
+        <w:t>login details, both of which were employed for this project, as shown in Fig 6.4.1.</w:t>
       </w:r>
     </w:p>
     <w:p>
       <w:pPr>
-        <w:pStyle w:val="Heading2"/>
-        <w:spacing w:line="276" w:lineRule="auto"/>
-        <w:rPr>
-          <w:rFonts w:ascii="Sitka Text" w:hAnsi="Sitka Text"/>
-        </w:rPr>
-      </w:pPr>
-      <w:bookmarkStart w:id="33" w:name="_Toc164973987"/>
-      <w:r>
-        <w:rPr>
-          <w:rFonts w:ascii="Sitka Text" w:hAnsi="Sitka Text"/>
-        </w:rPr>
-        <w:t xml:space="preserve">Stage 6.4: </w:t>
-      </w:r>
-      <w:r>
-        <w:rPr>
-          <w:rFonts w:ascii="Sitka Text" w:hAnsi="Sitka Text"/>
-        </w:rPr>
-        <w:t>Deployment Configuration</w:t>
-      </w:r>
-      <w:bookmarkEnd w:id="33"/>
-    </w:p>
-    <w:p>
-      <w:pPr>
-        <w:rPr>
-          <w:rFonts w:ascii="Sitka Text" w:hAnsi="Sitka Text"/>
-          <w:sz w:val="22"/>
-          <w:szCs w:val="22"/>
-        </w:rPr>
-      </w:pPr>
-      <w:r>
-        <w:rPr>
-          <w:rFonts w:ascii="Sitka Text" w:hAnsi="Sitka Text"/>
-          <w:sz w:val="22"/>
-          <w:szCs w:val="22"/>
-        </w:rPr>
-        <w:t xml:space="preserve">In deploying </w:t>
-      </w:r>
-      <w:r>
-        <w:rPr>
-          <w:rFonts w:ascii="Sitka Text" w:hAnsi="Sitka Text"/>
-          <w:sz w:val="22"/>
-          <w:szCs w:val="22"/>
-        </w:rPr>
-        <w:t>the</w:t>
-      </w:r>
-      <w:r>
-        <w:rPr>
-          <w:rFonts w:ascii="Sitka Text" w:hAnsi="Sitka Text"/>
-          <w:sz w:val="22"/>
-          <w:szCs w:val="22"/>
-        </w:rPr>
-        <w:t xml:space="preserve"> project using Docker and GitHub Actions, attention to deployment configurations is </w:t>
-      </w:r>
-      <w:r>
-        <w:rPr>
-          <w:rFonts w:ascii="Sitka Text" w:hAnsi="Sitka Text"/>
-          <w:sz w:val="22"/>
-          <w:szCs w:val="22"/>
-        </w:rPr>
-        <w:t>an important</w:t>
-      </w:r>
-      <w:r>
-        <w:rPr>
-          <w:rFonts w:ascii="Sitka Text" w:hAnsi="Sitka Text"/>
-          <w:sz w:val="22"/>
-          <w:szCs w:val="22"/>
-        </w:rPr>
-        <w:t xml:space="preserve"> </w:t>
-      </w:r>
-      <w:r>
-        <w:rPr>
-          <w:rFonts w:ascii="Sitka Text" w:hAnsi="Sitka Text"/>
-          <w:sz w:val="22"/>
-          <w:szCs w:val="22"/>
-        </w:rPr>
-        <w:t xml:space="preserve">factor contributing </w:t>
-      </w:r>
-      <w:r>
-        <w:rPr>
-          <w:rFonts w:ascii="Sitka Text" w:hAnsi="Sitka Text"/>
-          <w:sz w:val="22"/>
-          <w:szCs w:val="22"/>
-        </w:rPr>
-        <w:t xml:space="preserve">to the success and security of </w:t>
-      </w:r>
-      <w:r>
-        <w:rPr>
-          <w:rFonts w:ascii="Sitka Text" w:hAnsi="Sitka Text"/>
-          <w:sz w:val="22"/>
-          <w:szCs w:val="22"/>
-        </w:rPr>
-        <w:t>the</w:t>
-      </w:r>
-      <w:r>
-        <w:rPr>
-          <w:rFonts w:ascii="Sitka Text" w:hAnsi="Sitka Text"/>
-          <w:sz w:val="22"/>
-          <w:szCs w:val="22"/>
-        </w:rPr>
-        <w:t xml:space="preserve"> application. </w:t>
-      </w:r>
-      <w:r>
-        <w:rPr>
-          <w:rFonts w:ascii="Sitka Text" w:hAnsi="Sitka Text"/>
-          <w:sz w:val="22"/>
-          <w:szCs w:val="22"/>
-        </w:rPr>
-        <w:t xml:space="preserve">Secret </w:t>
-      </w:r>
-      <w:r>
-        <w:rPr>
-          <w:rFonts w:ascii="Sitka Text" w:hAnsi="Sitka Text"/>
-          <w:sz w:val="22"/>
-          <w:szCs w:val="22"/>
-        </w:rPr>
-        <w:t xml:space="preserve">management ensures the confidentiality of sensitive information like authentication tokens and </w:t>
-      </w:r>
-      <w:r>
-        <w:rPr>
-          <w:rFonts w:ascii="Sitka Text" w:hAnsi="Sitka Text"/>
-          <w:sz w:val="22"/>
-          <w:szCs w:val="22"/>
-        </w:rPr>
-        <w:t>login details, both of which were employed for this project, as shown in Fig 6.4.1.</w:t>
-      </w:r>
-    </w:p>
-    <w:p>
-      <w:pPr>
         <w:keepNext/>
         <w:jc w:val="center"/>
       </w:pPr>
       <w:r>
         <w:rPr>
           <w:rFonts w:ascii="Sitka Text" w:hAnsi="Sitka Text"/>
+          <w:noProof/>
           <w:sz w:val="22"/>
           <w:szCs w:val="22"/>
         </w:rPr>
@@ -8292,7 +8159,7 @@
           <w:rFonts w:ascii="Sitka Text" w:hAnsi="Sitka Text"/>
         </w:rPr>
       </w:pPr>
-      <w:bookmarkStart w:id="34" w:name="_Toc164973988"/>
+      <w:bookmarkStart w:id="33" w:name="_Toc165016156"/>
       <w:r>
         <w:rPr>
           <w:rFonts w:ascii="Sitka Text" w:hAnsi="Sitka Text"/>
@@ -8305,7 +8172,7 @@
         </w:rPr>
         <w:t>Deployment Execution</w:t>
       </w:r>
-      <w:bookmarkEnd w:id="34"/>
+      <w:bookmarkEnd w:id="33"/>
     </w:p>
     <w:p>
       <w:pPr>
@@ -8315,7 +8182,6 @@
           <w:szCs w:val="22"/>
         </w:rPr>
       </w:pPr>
-      <w:bookmarkStart w:id="35" w:name="_Toc164973989"/>
       <w:r>
         <w:rPr>
           <w:rFonts w:ascii="Sitka Text" w:hAnsi="Sitka Text"/>
@@ -8398,7 +8264,6 @@
         </w:rPr>
         <w:t>Fig 6.5.1 shows a summary of the pipeline.</w:t>
       </w:r>
-      <w:bookmarkEnd w:id="35"/>
     </w:p>
     <w:p>
       <w:pPr>
@@ -8406,6 +8271,9 @@
         <w:jc w:val="center"/>
       </w:pPr>
       <w:r>
+        <w:rPr>
+          <w:noProof/>
+        </w:rPr>
         <w:lastRenderedPageBreak/>
         <w:drawing>
           <wp:inline distT="0" distB="0" distL="0" distR="0" wp14:anchorId="19EF322C" wp14:editId="35B0FC1C">
@@ -8492,7 +8360,7 @@
           <w:rFonts w:ascii="Sitka Text" w:eastAsiaTheme="minorHAnsi" w:hAnsi="Sitka Text"/>
         </w:rPr>
       </w:pPr>
-      <w:bookmarkStart w:id="36" w:name="_Toc164973990"/>
+      <w:bookmarkStart w:id="34" w:name="_Toc165016157"/>
       <w:r>
         <w:rPr>
           <w:rFonts w:ascii="Sitka Text" w:eastAsiaTheme="minorHAnsi" w:hAnsi="Sitka Text"/>
@@ -8505,7 +8373,7 @@
         </w:rPr>
         <w:t>Post-Deployment Testing</w:t>
       </w:r>
-      <w:bookmarkEnd w:id="36"/>
+      <w:bookmarkEnd w:id="34"/>
     </w:p>
     <w:p>
       <w:pPr>
@@ -8513,53 +8381,93 @@
         <w:ind w:left="-360"/>
         <w:rPr>
           <w:rFonts w:ascii="Sitka Text" w:hAnsi="Sitka Text"/>
+          <w:sz w:val="22"/>
+          <w:szCs w:val="22"/>
+        </w:rPr>
+      </w:pPr>
+      <w:r>
+        <w:rPr>
+          <w:rFonts w:ascii="Sitka Text" w:hAnsi="Sitka Text"/>
+          <w:sz w:val="22"/>
+          <w:szCs w:val="22"/>
+        </w:rPr>
+        <w:t xml:space="preserve">The post-deployment process ensures the deployed application's functionality in the GitHub environment. In this GitHub Actions workflow, after deploying the Docker container, we pull the latest image and run integration tests locally. These tests, executed using the </w:t>
+      </w:r>
+      <w:proofErr w:type="spellStart"/>
+      <w:r>
+        <w:rPr>
+          <w:rFonts w:ascii="Consolas" w:hAnsi="Consolas"/>
+          <w:sz w:val="22"/>
+          <w:szCs w:val="22"/>
+        </w:rPr>
+        <w:t>mvn</w:t>
+      </w:r>
+      <w:proofErr w:type="spellEnd"/>
+      <w:r>
+        <w:rPr>
+          <w:rFonts w:ascii="Sitka Text" w:hAnsi="Sitka Text"/>
+          <w:sz w:val="22"/>
+          <w:szCs w:val="22"/>
+        </w:rPr>
+        <w:t xml:space="preserve"> verify command with the dev profile activated, validate the application's behaviour. The tests confirm that the application is operational and responsive in the deployment environment. If the integration tests pass, signifying the application's correct functioning, the post-deployment test is considered successful.</w:t>
+      </w:r>
+    </w:p>
+    <w:p>
+      <w:pPr>
+        <w:spacing w:before="120" w:after="0"/>
+        <w:ind w:left="-360"/>
+        <w:rPr>
+          <w:rFonts w:ascii="Sitka Text" w:hAnsi="Sitka Text"/>
           <w:color w:val="2683C6" w:themeColor="accent6"/>
           <w:sz w:val="22"/>
           <w:szCs w:val="22"/>
         </w:rPr>
       </w:pPr>
-      <w:r>
-        <w:rPr>
-          <w:rFonts w:ascii="Sitka Text" w:hAnsi="Sitka Text"/>
-          <w:sz w:val="22"/>
-          <w:szCs w:val="22"/>
-        </w:rPr>
-        <w:t xml:space="preserve">The post-deployment process ensures the deployed application's functionality in the GitHub environment. In this GitHub Actions workflow, after deploying the Docker container, we pull the latest image and run integration tests locally. These tests, executed using the </w:t>
-      </w:r>
-      <w:proofErr w:type="spellStart"/>
-      <w:r>
-        <w:rPr>
-          <w:rFonts w:ascii="Consolas" w:hAnsi="Consolas"/>
-          <w:sz w:val="22"/>
-          <w:szCs w:val="22"/>
-        </w:rPr>
-        <w:t>mvn</w:t>
-      </w:r>
-      <w:proofErr w:type="spellEnd"/>
-      <w:r>
-        <w:rPr>
-          <w:rFonts w:ascii="Sitka Text" w:hAnsi="Sitka Text"/>
-          <w:sz w:val="22"/>
-          <w:szCs w:val="22"/>
-        </w:rPr>
-        <w:t xml:space="preserve"> verify command with the dev profile activated, validate the application's behaviour. The tests confirm that the application is operational and responsive in the deployment environment. If the integration tests pass, signifying the application's correct functioning, the post-deployment test is considered successful.</w:t>
-      </w:r>
-      <w:r>
-        <w:rPr>
-          <w:rFonts w:ascii="Sitka Text" w:hAnsi="Sitka Text"/>
-          <w:color w:val="2683C6" w:themeColor="accent6"/>
-          <w:sz w:val="22"/>
-          <w:szCs w:val="22"/>
+    </w:p>
+    <w:p>
+      <w:pPr>
+        <w:pStyle w:val="Heading1"/>
+        <w:rPr>
+          <w:rFonts w:ascii="Sitka Text" w:hAnsi="Sitka Text"/>
+          <w:szCs w:val="28"/>
+        </w:rPr>
+      </w:pPr>
+      <w:r>
+        <w:rPr>
+          <w:rFonts w:ascii="Sitka Text" w:hAnsi="Sitka Text"/>
+          <w:szCs w:val="28"/>
+        </w:rPr>
+        <w:t>Stage 7: Conclusion</w:t>
+      </w:r>
+      <w:bookmarkStart w:id="35" w:name="_GoBack"/>
+      <w:bookmarkEnd w:id="35"/>
+    </w:p>
+    <w:p>
+      <w:pPr>
+        <w:pStyle w:val="Heading1"/>
+        <w:rPr>
+          <w:rFonts w:ascii="Sitka Text" w:hAnsi="Sitka Text"/>
+          <w:sz w:val="28"/>
+          <w:szCs w:val="28"/>
+        </w:rPr>
+      </w:pPr>
+      <w:r>
+        <w:rPr>
+          <w:rFonts w:ascii="Sitka Text" w:hAnsi="Sitka Text"/>
+          <w:sz w:val="28"/>
+          <w:szCs w:val="28"/>
         </w:rPr>
         <w:br w:type="page"/>
       </w:r>
     </w:p>
-    <w:bookmarkStart w:id="37" w:name="_Toc164973991" w:displacedByCustomXml="next"/>
+    <w:bookmarkStart w:id="36" w:name="_Toc165016158" w:displacedByCustomXml="next"/>
     <w:sdt>
       <w:sdtPr>
         <w:rPr>
-          <w:rFonts w:eastAsiaTheme="minorHAnsi"/>
+          <w:rFonts w:asciiTheme="minorHAnsi" w:eastAsiaTheme="minorHAnsi" w:hAnsiTheme="minorHAnsi" w:cstheme="minorBidi"/>
           <w:color w:val="auto"/>
+          <w:sz w:val="21"/>
+          <w:szCs w:val="21"/>
         </w:rPr>
         <w:id w:val="-2144885959"/>
         <w:docPartObj>
@@ -8569,9 +8477,7 @@
       </w:sdtPr>
       <w:sdtEndPr>
         <w:rPr>
-          <w:rFonts w:asciiTheme="minorHAnsi" w:eastAsiaTheme="minorEastAsia" w:hAnsiTheme="minorHAnsi" w:cstheme="minorBidi"/>
-          <w:sz w:val="21"/>
-          <w:szCs w:val="21"/>
+          <w:rFonts w:eastAsiaTheme="minorEastAsia"/>
         </w:rPr>
       </w:sdtEndPr>
       <w:sdtContent>
@@ -8589,13 +8495,14 @@
             </w:rPr>
             <w:t>References</w:t>
           </w:r>
-          <w:bookmarkEnd w:id="37"/>
+          <w:bookmarkEnd w:id="36"/>
         </w:p>
         <w:sdt>
           <w:sdtPr>
             <w:id w:val="-573587230"/>
             <w:bibliography/>
           </w:sdtPr>
+          <w:sdtEndPr/>
           <w:sdtContent>
             <w:p>
               <w:pPr>
@@ -15451,7 +15358,7 @@
 </file>
 
 <file path=customXml/itemProps1.xml><?xml version="1.0" encoding="utf-8"?>
-<ds:datastoreItem xmlns:ds="http://schemas.openxmlformats.org/officeDocument/2006/customXml" ds:itemID="{7E3B0F07-12BC-4796-A43F-0A3FB536B9CA}">
+<ds:datastoreItem xmlns:ds="http://schemas.openxmlformats.org/officeDocument/2006/customXml" ds:itemID="{66CB5D85-F95F-4A3A-A742-60E1615D3F27}">
   <ds:schemaRefs>
     <ds:schemaRef ds:uri="http://schemas.openxmlformats.org/officeDocument/2006/bibliography"/>
   </ds:schemaRefs>

</xml_diff>